<commit_message>
Refactor logging file paths in settings and improve variance calculation in audio testing; remove unused Realtime_PyAudio_FFT egg and update project report acknowledgements.
</commit_message>
<xml_diff>
--- a/project-report-docs/Final_Year_Project_Report.docx
+++ b/project-report-docs/Final_Year_Project_Report.docx
@@ -13,7 +13,10 @@
           <w:u w:val="single"/>
         </w:rPr>
       </w:pPr>
-      <w:r>
+    </w:p>
+    <w:p>
+      <w:pPr>
+        <w:jc w:val="center"/>
         <w:rPr>
           <w:b/>
           <w:bCs/>
@@ -21,28 +24,17 @@
           <w:szCs w:val="96"/>
           <w:u w:val="single"/>
         </w:rPr>
+      </w:pPr>
+      <w:r>
+        <w:rPr>
+          <w:b/>
+          <w:bCs/>
+          <w:sz w:val="96"/>
+          <w:szCs w:val="96"/>
+          <w:u w:val="single"/>
+        </w:rPr>
         <w:t>Music-Synced Smart Lighting System</w:t>
       </w:r>
-    </w:p>
-    <w:p>
-      <w:pPr>
-        <w:jc w:val="center"/>
-      </w:pPr>
-    </w:p>
-    <w:p>
-      <w:pPr>
-        <w:jc w:val="center"/>
-      </w:pPr>
-    </w:p>
-    <w:p>
-      <w:pPr>
-        <w:jc w:val="center"/>
-      </w:pPr>
-    </w:p>
-    <w:p>
-      <w:pPr>
-        <w:jc w:val="center"/>
-      </w:pPr>
     </w:p>
     <w:p>
       <w:pPr>
@@ -278,6 +270,7 @@
           <w:sz w:val="24"/>
           <w:szCs w:val="24"/>
         </w:rPr>
+        <w:lastRenderedPageBreak/>
         <w:t>Acknowledgements:</w:t>
       </w:r>
     </w:p>
@@ -343,6 +336,90 @@
     </w:p>
     <w:p>
       <w:pPr>
+        <w:pStyle w:val="ListParagraph"/>
+        <w:numPr>
+          <w:ilvl w:val="0"/>
+          <w:numId w:val="2"/>
+        </w:numPr>
+        <w:rPr>
+          <w:rFonts w:asciiTheme="majorHAnsi" w:hAnsiTheme="majorHAnsi"/>
+          <w:sz w:val="24"/>
+          <w:szCs w:val="24"/>
+        </w:rPr>
+      </w:pPr>
+      <w:r>
+        <w:rPr>
+          <w:rFonts w:asciiTheme="majorHAnsi" w:hAnsiTheme="majorHAnsi"/>
+          <w:sz w:val="24"/>
+          <w:szCs w:val="24"/>
+        </w:rPr>
+        <w:t xml:space="preserve">SoDes – On </w:t>
+      </w:r>
+      <w:r>
+        <w:rPr>
+          <w:rFonts w:asciiTheme="majorHAnsi" w:hAnsiTheme="majorHAnsi"/>
+          <w:sz w:val="24"/>
+          <w:szCs w:val="24"/>
+        </w:rPr>
+        <w:t>GitHub</w:t>
+      </w:r>
+      <w:r>
+        <w:rPr>
+          <w:rFonts w:asciiTheme="majorHAnsi" w:hAnsiTheme="majorHAnsi"/>
+          <w:sz w:val="24"/>
+          <w:szCs w:val="24"/>
+        </w:rPr>
+        <w:t>, created a package that made this whole project possible on windows (PyAudioWPatch)</w:t>
+      </w:r>
+    </w:p>
+    <w:p>
+      <w:pPr>
+        <w:pStyle w:val="ListParagraph"/>
+        <w:numPr>
+          <w:ilvl w:val="0"/>
+          <w:numId w:val="2"/>
+        </w:numPr>
+        <w:rPr>
+          <w:rFonts w:asciiTheme="majorHAnsi" w:hAnsiTheme="majorHAnsi"/>
+          <w:sz w:val="24"/>
+          <w:szCs w:val="24"/>
+        </w:rPr>
+      </w:pPr>
+      <w:r>
+        <w:rPr>
+          <w:rFonts w:asciiTheme="majorHAnsi" w:hAnsiTheme="majorHAnsi"/>
+          <w:sz w:val="24"/>
+          <w:szCs w:val="24"/>
+        </w:rPr>
+        <w:t xml:space="preserve">aiXander – On </w:t>
+      </w:r>
+      <w:r>
+        <w:rPr>
+          <w:rFonts w:asciiTheme="majorHAnsi" w:hAnsiTheme="majorHAnsi"/>
+          <w:sz w:val="24"/>
+          <w:szCs w:val="24"/>
+        </w:rPr>
+        <w:t>GitHub</w:t>
+      </w:r>
+      <w:r>
+        <w:rPr>
+          <w:rFonts w:asciiTheme="majorHAnsi" w:hAnsiTheme="majorHAnsi"/>
+          <w:sz w:val="24"/>
+          <w:szCs w:val="24"/>
+        </w:rPr>
+        <w:t xml:space="preserve">, </w:t>
+      </w:r>
+      <w:r>
+        <w:rPr>
+          <w:rFonts w:asciiTheme="majorHAnsi" w:hAnsiTheme="majorHAnsi"/>
+          <w:sz w:val="24"/>
+          <w:szCs w:val="24"/>
+        </w:rPr>
+        <w:t>created a repo that I adapted, it provided fast Fourier transformations that I built the beat detection algorithm on top of.</w:t>
+      </w:r>
+    </w:p>
+    <w:p>
+      <w:pPr>
         <w:rPr>
           <w:rFonts w:asciiTheme="majorHAnsi" w:hAnsiTheme="majorHAnsi"/>
           <w:sz w:val="24"/>
@@ -474,7 +551,6 @@
         </w:rPr>
         <w:t xml:space="preserve">FFT of audio data from </w:t>
       </w:r>
-      <w:proofErr w:type="spellStart"/>
       <w:r>
         <w:rPr>
           <w:rFonts w:asciiTheme="majorHAnsi" w:hAnsiTheme="majorHAnsi"/>
@@ -483,7 +559,6 @@
         </w:rPr>
         <w:t>PyAudio</w:t>
       </w:r>
-      <w:proofErr w:type="spellEnd"/>
       <w:r>
         <w:rPr>
           <w:rFonts w:asciiTheme="majorHAnsi" w:hAnsiTheme="majorHAnsi"/>
@@ -521,6 +596,15 @@
     </w:p>
     <w:sdt>
       <w:sdtPr>
+        <w:rPr>
+          <w:rFonts w:asciiTheme="minorHAnsi" w:eastAsiaTheme="minorHAnsi" w:hAnsiTheme="minorHAnsi" w:cstheme="minorBidi"/>
+          <w:color w:val="auto"/>
+          <w:kern w:val="2"/>
+          <w:sz w:val="22"/>
+          <w:szCs w:val="22"/>
+          <w:lang w:val="en-GB"/>
+          <w14:ligatures w14:val="standardContextual"/>
+        </w:rPr>
         <w:id w:val="-1650969004"/>
         <w:docPartObj>
           <w:docPartGallery w:val="Table of Contents"/>
@@ -529,16 +613,9 @@
       </w:sdtPr>
       <w:sdtEndPr>
         <w:rPr>
-          <w:rFonts w:asciiTheme="minorHAnsi" w:eastAsiaTheme="minorHAnsi" w:hAnsiTheme="minorHAnsi" w:cstheme="minorBidi"/>
           <w:b/>
           <w:bCs/>
           <w:noProof/>
-          <w:color w:val="auto"/>
-          <w:kern w:val="2"/>
-          <w:sz w:val="22"/>
-          <w:szCs w:val="22"/>
-          <w:lang w:val="en-GB"/>
-          <w14:ligatures w14:val="standardContextual"/>
         </w:rPr>
       </w:sdtEndPr>
       <w:sdtContent>
@@ -559,7 +636,6 @@
           <w:pPr>
             <w:pStyle w:val="TOC2"/>
             <w:tabs>
-              <w:tab w:val="left" w:pos="720"/>
               <w:tab w:val="right" w:leader="dot" w:pos="9016"/>
             </w:tabs>
             <w:rPr>
@@ -579,24 +655,7 @@
           <w:r>
             <w:fldChar w:fldCharType="separate"/>
           </w:r>
-          <w:hyperlink w:anchor="_Toc194954774" w:history="1">
-            <w:r>
-              <w:rPr>
-                <w:rStyle w:val="Hyperlink"/>
-                <w:noProof/>
-              </w:rPr>
-              <w:t>1.</w:t>
-            </w:r>
-            <w:r>
-              <w:rPr>
-                <w:rFonts w:eastAsiaTheme="minorEastAsia"/>
-                <w:noProof/>
-                <w:sz w:val="24"/>
-                <w:szCs w:val="24"/>
-                <w:lang w:eastAsia="en-GB"/>
-              </w:rPr>
-              <w:tab/>
-            </w:r>
+          <w:hyperlink w:anchor="_Toc195705077" w:history="1">
             <w:r>
               <w:rPr>
                 <w:rStyle w:val="Hyperlink"/>
@@ -623,7 +682,7 @@
                 <w:noProof/>
                 <w:webHidden/>
               </w:rPr>
-              <w:instrText xml:space="preserve"> PAGEREF _Toc194954774 \h </w:instrText>
+              <w:instrText xml:space="preserve"> PAGEREF _Toc195705077 \h </w:instrText>
             </w:r>
             <w:r>
               <w:rPr>
@@ -669,13 +728,13 @@
               <w:lang w:eastAsia="en-GB"/>
             </w:rPr>
           </w:pPr>
-          <w:hyperlink w:anchor="_Toc194954775" w:history="1">
+          <w:hyperlink w:anchor="_Toc195705078" w:history="1">
             <w:r>
               <w:rPr>
                 <w:rStyle w:val="Hyperlink"/>
                 <w:noProof/>
               </w:rPr>
-              <w:t>2.</w:t>
+              <w:t>1.</w:t>
             </w:r>
             <w:r>
               <w:rPr>
@@ -713,7 +772,7 @@
                 <w:noProof/>
                 <w:webHidden/>
               </w:rPr>
-              <w:instrText xml:space="preserve"> PAGEREF _Toc194954775 \h </w:instrText>
+              <w:instrText xml:space="preserve"> PAGEREF _Toc195705078 \h </w:instrText>
             </w:r>
             <w:r>
               <w:rPr>
@@ -792,10 +851,11 @@
         <w:pStyle w:val="Heading2"/>
         <w:numPr>
           <w:ilvl w:val="0"/>
-          <w:numId w:val="6"/>
+          <w:numId w:val="0"/>
         </w:numPr>
-      </w:pPr>
-      <w:bookmarkStart w:id="0" w:name="_Toc194954774"/>
+        <w:ind w:left="360"/>
+      </w:pPr>
+      <w:bookmarkStart w:id="0" w:name="_Toc195705077"/>
       <w:r>
         <w:rPr>
           <w:rStyle w:val="Heading1Char"/>
@@ -1361,10 +1421,10 @@
         <w:pStyle w:val="Heading1"/>
         <w:numPr>
           <w:ilvl w:val="0"/>
-          <w:numId w:val="6"/>
+          <w:numId w:val="9"/>
         </w:numPr>
       </w:pPr>
-      <w:bookmarkStart w:id="1" w:name="_Toc194954775"/>
+      <w:bookmarkStart w:id="1" w:name="_Toc195705078"/>
       <w:r>
         <w:lastRenderedPageBreak/>
         <w:t>Understanding the Problem</w:t>
@@ -1588,6 +1648,50 @@
         </w:rPr>
         <w:t xml:space="preserve">restriction placed on the technologies to be utilised in this project. No specific bulbs, programming languages, or web frameworks. </w:t>
       </w:r>
+      <w:r>
+        <w:rPr>
+          <w:sz w:val="24"/>
+          <w:szCs w:val="24"/>
+        </w:rPr>
+        <w:t>However, due to having to use third-party hardware (The smart bulbs) there may be a specific API</w:t>
+      </w:r>
+      <w:r>
+        <w:rPr>
+          <w:sz w:val="24"/>
+          <w:szCs w:val="24"/>
+        </w:rPr>
+        <w:t xml:space="preserve"> dictated by the manufacturer that would have to be used.</w:t>
+      </w:r>
+      <w:r>
+        <w:rPr>
+          <w:sz w:val="24"/>
+          <w:szCs w:val="24"/>
+        </w:rPr>
+        <w:t xml:space="preserve"> </w:t>
+      </w:r>
+    </w:p>
+    <w:p>
+      <w:pPr>
+        <w:rPr>
+          <w:sz w:val="24"/>
+          <w:szCs w:val="24"/>
+        </w:rPr>
+      </w:pPr>
+      <w:r>
+        <w:rPr>
+          <w:sz w:val="24"/>
+          <w:szCs w:val="24"/>
+        </w:rPr>
+        <w:t xml:space="preserve">The </w:t>
+      </w:r>
+    </w:p>
+    <w:p>
+      <w:pPr>
+        <w:rPr>
+          <w:sz w:val="24"/>
+          <w:szCs w:val="24"/>
+        </w:rPr>
+      </w:pPr>
     </w:p>
     <w:p>
       <w:pPr>
@@ -1643,14 +1747,569 @@
           <w:szCs w:val="24"/>
         </w:rPr>
       </w:pPr>
-      <w:r>
-        <w:rPr>
-          <w:sz w:val="24"/>
-          <w:szCs w:val="24"/>
-        </w:rPr>
-        <w:lastRenderedPageBreak/>
+      <m:oMath>
+        <m:sSub>
+          <m:sSubPr>
+            <m:ctrlPr>
+              <w:rPr>
+                <w:rFonts w:ascii="Cambria Math" w:hAnsi="Cambria Math"/>
+                <w:b/>
+                <w:bCs/>
+                <w:i/>
+                <w:sz w:val="96"/>
+                <w:szCs w:val="96"/>
+              </w:rPr>
+            </m:ctrlPr>
+          </m:sSubPr>
+          <m:e>
+            <m:r>
+              <m:rPr>
+                <m:sty m:val="bi"/>
+              </m:rPr>
+              <w:rPr>
+                <w:rFonts w:ascii="Cambria Math" w:hAnsi="Cambria Math"/>
+                <w:sz w:val="96"/>
+                <w:szCs w:val="96"/>
+              </w:rPr>
+              <m:t>E</m:t>
+            </m:r>
+          </m:e>
+          <m:sub>
+            <m:r>
+              <m:rPr>
+                <m:sty m:val="bi"/>
+              </m:rPr>
+              <w:rPr>
+                <w:rFonts w:ascii="Cambria Math" w:hAnsi="Cambria Math"/>
+                <w:sz w:val="96"/>
+                <w:szCs w:val="96"/>
+              </w:rPr>
+              <m:t>x</m:t>
+            </m:r>
+          </m:sub>
+        </m:sSub>
+        <m:r>
+          <m:rPr>
+            <m:sty m:val="bi"/>
+          </m:rPr>
+          <w:rPr>
+            <w:rFonts w:ascii="Cambria Math" w:hAnsi="Cambria Math"/>
+            <w:sz w:val="96"/>
+            <w:szCs w:val="96"/>
+          </w:rPr>
+          <m:t>=</m:t>
+        </m:r>
+        <m:nary>
+          <m:naryPr>
+            <m:chr m:val="∑"/>
+            <m:limLoc m:val="undOvr"/>
+            <m:grow m:val="1"/>
+            <m:ctrlPr>
+              <w:rPr>
+                <w:rFonts w:ascii="Cambria Math" w:hAnsi="Cambria Math"/>
+                <w:b/>
+                <w:bCs/>
+                <w:i/>
+                <w:sz w:val="96"/>
+                <w:szCs w:val="96"/>
+              </w:rPr>
+            </m:ctrlPr>
+          </m:naryPr>
+          <m:sub>
+            <m:r>
+              <m:rPr>
+                <m:sty m:val="bi"/>
+              </m:rPr>
+              <w:rPr>
+                <w:rFonts w:ascii="Cambria Math" w:hAnsi="Cambria Math"/>
+                <w:sz w:val="96"/>
+                <w:szCs w:val="96"/>
+              </w:rPr>
+              <m:t>i=k</m:t>
+            </m:r>
+          </m:sub>
+          <m:sup>
+            <m:r>
+              <m:rPr>
+                <m:sty m:val="bi"/>
+              </m:rPr>
+              <w:rPr>
+                <w:rFonts w:ascii="Cambria Math" w:hAnsi="Cambria Math"/>
+                <w:sz w:val="96"/>
+                <w:szCs w:val="96"/>
+              </w:rPr>
+              <m:t>k+n</m:t>
+            </m:r>
+          </m:sup>
+          <m:e>
+            <m:r>
+              <m:rPr>
+                <m:sty m:val="bi"/>
+              </m:rPr>
+              <w:rPr>
+                <w:rFonts w:ascii="Cambria Math" w:hAnsi="Cambria Math"/>
+                <w:sz w:val="96"/>
+                <w:szCs w:val="96"/>
+              </w:rPr>
+              <m:t>FFT</m:t>
+            </m:r>
+            <m:d>
+              <m:dPr>
+                <m:begChr m:val="["/>
+                <m:endChr m:val="]"/>
+                <m:ctrlPr>
+                  <w:rPr>
+                    <w:rFonts w:ascii="Cambria Math" w:hAnsi="Cambria Math"/>
+                    <w:b/>
+                    <w:bCs/>
+                    <w:i/>
+                    <w:sz w:val="96"/>
+                    <w:szCs w:val="96"/>
+                  </w:rPr>
+                </m:ctrlPr>
+              </m:dPr>
+              <m:e>
+                <m:r>
+                  <m:rPr>
+                    <m:sty m:val="bi"/>
+                  </m:rPr>
+                  <w:rPr>
+                    <w:rFonts w:ascii="Cambria Math" w:hAnsi="Cambria Math"/>
+                    <w:sz w:val="96"/>
+                    <w:szCs w:val="96"/>
+                  </w:rPr>
+                  <m:t>i</m:t>
+                </m:r>
+              </m:e>
+            </m:d>
+          </m:e>
+        </m:nary>
+      </m:oMath>
+      <w:r>
+        <w:rPr>
+          <w:sz w:val="24"/>
+          <w:szCs w:val="24"/>
+        </w:rPr>
+        <w:t xml:space="preserve"> </w:t>
+      </w:r>
+      <w:r>
+        <w:rPr>
+          <w:sz w:val="24"/>
+          <w:szCs w:val="24"/>
+        </w:rPr>
+        <w:br/>
+      </w:r>
+      <m:oMathPara>
+        <m:oMathParaPr>
+          <m:jc m:val="center"/>
+        </m:oMathParaPr>
+        <m:oMath>
+          <m:sSub>
+            <m:sSubPr>
+              <m:ctrlPr>
+                <w:rPr>
+                  <w:rFonts w:ascii="Cambria Math" w:hAnsi="Cambria Math"/>
+                  <w:i/>
+                  <w:sz w:val="56"/>
+                  <w:szCs w:val="56"/>
+                </w:rPr>
+              </m:ctrlPr>
+            </m:sSubPr>
+            <m:e>
+              <m:r>
+                <w:rPr>
+                  <w:rFonts w:ascii="Cambria Math" w:hAnsi="Cambria Math"/>
+                  <w:sz w:val="56"/>
+                  <w:szCs w:val="56"/>
+                </w:rPr>
+                <m:t>H</m:t>
+              </m:r>
+            </m:e>
+            <m:sub>
+              <m:r>
+                <w:rPr>
+                  <w:rFonts w:ascii="Cambria Math" w:hAnsi="Cambria Math"/>
+                  <w:sz w:val="56"/>
+                  <w:szCs w:val="56"/>
+                </w:rPr>
+                <m:t>x</m:t>
+              </m:r>
+            </m:sub>
+          </m:sSub>
+          <m:r>
+            <w:rPr>
+              <w:rFonts w:ascii="Cambria Math" w:hAnsi="Cambria Math"/>
+              <w:sz w:val="56"/>
+              <w:szCs w:val="56"/>
+            </w:rPr>
+            <m:t>=</m:t>
+          </m:r>
+          <m:sSub>
+            <m:sSubPr>
+              <m:ctrlPr>
+                <w:rPr>
+                  <w:rFonts w:ascii="Cambria Math" w:hAnsi="Cambria Math"/>
+                  <w:i/>
+                  <w:sz w:val="56"/>
+                  <w:szCs w:val="56"/>
+                </w:rPr>
+              </m:ctrlPr>
+            </m:sSubPr>
+            <m:e>
+              <m:r>
+                <w:rPr>
+                  <w:rFonts w:ascii="Cambria Math" w:hAnsi="Cambria Math"/>
+                  <w:sz w:val="56"/>
+                  <w:szCs w:val="56"/>
+                </w:rPr>
+                <m:t>E</m:t>
+              </m:r>
+            </m:e>
+            <m:sub>
+              <m:r>
+                <w:rPr>
+                  <w:rFonts w:ascii="Cambria Math" w:hAnsi="Cambria Math"/>
+                  <w:sz w:val="56"/>
+                  <w:szCs w:val="56"/>
+                </w:rPr>
+                <m:t>xt0</m:t>
+              </m:r>
+            </m:sub>
+          </m:sSub>
+          <m:r>
+            <w:rPr>
+              <w:rFonts w:ascii="Cambria Math" w:hAnsi="Cambria Math"/>
+              <w:sz w:val="56"/>
+              <w:szCs w:val="56"/>
+            </w:rPr>
+            <m:t>+</m:t>
+          </m:r>
+          <m:sSub>
+            <m:sSubPr>
+              <m:ctrlPr>
+                <w:rPr>
+                  <w:rFonts w:ascii="Cambria Math" w:hAnsi="Cambria Math"/>
+                  <w:i/>
+                  <w:sz w:val="56"/>
+                  <w:szCs w:val="56"/>
+                </w:rPr>
+              </m:ctrlPr>
+            </m:sSubPr>
+            <m:e>
+              <m:r>
+                <w:rPr>
+                  <w:rFonts w:ascii="Cambria Math" w:hAnsi="Cambria Math"/>
+                  <w:sz w:val="56"/>
+                  <w:szCs w:val="56"/>
+                </w:rPr>
+                <m:t>E</m:t>
+              </m:r>
+            </m:e>
+            <m:sub>
+              <m:r>
+                <w:rPr>
+                  <w:rFonts w:ascii="Cambria Math" w:hAnsi="Cambria Math"/>
+                  <w:sz w:val="56"/>
+                  <w:szCs w:val="56"/>
+                </w:rPr>
+                <m:t>xt1</m:t>
+              </m:r>
+            </m:sub>
+          </m:sSub>
+          <m:r>
+            <w:rPr>
+              <w:rFonts w:ascii="Cambria Math" w:hAnsi="Cambria Math"/>
+              <w:sz w:val="56"/>
+              <w:szCs w:val="56"/>
+            </w:rPr>
+            <m:t>…</m:t>
+          </m:r>
+          <m:sSub>
+            <m:sSubPr>
+              <m:ctrlPr>
+                <w:rPr>
+                  <w:rFonts w:ascii="Cambria Math" w:hAnsi="Cambria Math"/>
+                  <w:i/>
+                  <w:sz w:val="56"/>
+                  <w:szCs w:val="56"/>
+                </w:rPr>
+              </m:ctrlPr>
+            </m:sSubPr>
+            <m:e>
+              <m:r>
+                <w:rPr>
+                  <w:rFonts w:ascii="Cambria Math" w:hAnsi="Cambria Math"/>
+                  <w:sz w:val="56"/>
+                  <w:szCs w:val="56"/>
+                </w:rPr>
+                <m:t>E</m:t>
+              </m:r>
+            </m:e>
+            <m:sub>
+              <m:r>
+                <w:rPr>
+                  <w:rFonts w:ascii="Cambria Math" w:hAnsi="Cambria Math"/>
+                  <w:sz w:val="56"/>
+                  <w:szCs w:val="56"/>
+                </w:rPr>
+                <m:t>xt</m:t>
+              </m:r>
+              <m:d>
+                <m:dPr>
+                  <m:ctrlPr>
+                    <w:rPr>
+                      <w:rFonts w:ascii="Cambria Math" w:hAnsi="Cambria Math"/>
+                      <w:i/>
+                      <w:sz w:val="56"/>
+                      <w:szCs w:val="56"/>
+                    </w:rPr>
+                  </m:ctrlPr>
+                </m:dPr>
+                <m:e>
+                  <m:r>
+                    <w:rPr>
+                      <w:rFonts w:ascii="Cambria Math" w:hAnsi="Cambria Math"/>
+                      <w:sz w:val="56"/>
+                      <w:szCs w:val="56"/>
+                    </w:rPr>
+                    <m:t>buffersize</m:t>
+                  </m:r>
+                </m:e>
+              </m:d>
+            </m:sub>
+          </m:sSub>
+          <m:r>
+            <w:rPr>
+              <w:sz w:val="56"/>
+              <w:szCs w:val="56"/>
+            </w:rPr>
+            <w:br/>
+          </m:r>
+        </m:oMath>
+      </m:oMathPara>
+    </w:p>
+    <w:p>
+      <w:pPr>
+        <w:rPr>
+          <w:sz w:val="44"/>
+          <w:szCs w:val="44"/>
+        </w:rPr>
+      </w:pPr>
+      <m:oMathPara>
+        <m:oMathParaPr>
+          <m:jc m:val="center"/>
+        </m:oMathParaPr>
+        <m:oMath>
+          <m:r>
+            <w:rPr>
+              <w:rFonts w:ascii="Cambria Math" w:hAnsi="Cambria Math"/>
+              <w:sz w:val="44"/>
+              <w:szCs w:val="44"/>
+            </w:rPr>
+            <m:t>threshold=Avg</m:t>
+          </m:r>
+          <m:d>
+            <m:dPr>
+              <m:ctrlPr>
+                <w:rPr>
+                  <w:rFonts w:ascii="Cambria Math" w:hAnsi="Cambria Math"/>
+                  <w:i/>
+                  <w:sz w:val="44"/>
+                  <w:szCs w:val="44"/>
+                </w:rPr>
+              </m:ctrlPr>
+            </m:dPr>
+            <m:e>
+              <m:sSub>
+                <m:sSubPr>
+                  <m:ctrlPr>
+                    <w:rPr>
+                      <w:rFonts w:ascii="Cambria Math" w:hAnsi="Cambria Math"/>
+                      <w:i/>
+                      <w:sz w:val="44"/>
+                      <w:szCs w:val="44"/>
+                    </w:rPr>
+                  </m:ctrlPr>
+                </m:sSubPr>
+                <m:e>
+                  <m:r>
+                    <w:rPr>
+                      <w:rFonts w:ascii="Cambria Math" w:hAnsi="Cambria Math"/>
+                      <w:sz w:val="44"/>
+                      <w:szCs w:val="44"/>
+                    </w:rPr>
+                    <m:t>H</m:t>
+                  </m:r>
+                </m:e>
+                <m:sub>
+                  <m:r>
+                    <w:rPr>
+                      <w:rFonts w:ascii="Cambria Math" w:hAnsi="Cambria Math"/>
+                      <w:sz w:val="44"/>
+                      <w:szCs w:val="44"/>
+                    </w:rPr>
+                    <m:t>x</m:t>
+                  </m:r>
+                </m:sub>
+              </m:sSub>
+            </m:e>
+          </m:d>
+          <m:r>
+            <w:rPr>
+              <w:rFonts w:ascii="Cambria Math" w:hAnsi="Cambria Math"/>
+              <w:sz w:val="44"/>
+              <w:szCs w:val="44"/>
+            </w:rPr>
+            <m:t>+</m:t>
+          </m:r>
+          <m:d>
+            <m:dPr>
+              <m:ctrlPr>
+                <w:rPr>
+                  <w:rFonts w:ascii="Cambria Math" w:hAnsi="Cambria Math"/>
+                  <w:i/>
+                  <w:sz w:val="44"/>
+                  <w:szCs w:val="44"/>
+                </w:rPr>
+              </m:ctrlPr>
+            </m:dPr>
+            <m:e>
+              <m:m>
+                <m:mPr>
+                  <m:plcHide m:val="1"/>
+                  <m:mcs>
+                    <m:mc>
+                      <m:mcPr>
+                        <m:count m:val="4"/>
+                        <m:mcJc m:val="center"/>
+                      </m:mcPr>
+                    </m:mc>
+                  </m:mcs>
+                  <m:ctrlPr>
+                    <w:rPr>
+                      <w:rFonts w:ascii="Cambria Math" w:hAnsi="Cambria Math"/>
+                      <w:i/>
+                      <w:sz w:val="44"/>
+                      <w:szCs w:val="44"/>
+                    </w:rPr>
+                  </m:ctrlPr>
+                </m:mPr>
+                <m:mr>
+                  <m:e>
+                    <m:r>
+                      <w:rPr>
+                        <w:rFonts w:ascii="Cambria Math" w:hAnsi="Cambria Math"/>
+                        <w:sz w:val="44"/>
+                        <w:szCs w:val="44"/>
+                      </w:rPr>
+                      <m:t>Avg</m:t>
+                    </m:r>
+                  </m:e>
+                  <m:e>
+                    <m:d>
+                      <m:dPr>
+                        <m:ctrlPr>
+                          <w:rPr>
+                            <w:rFonts w:ascii="Cambria Math" w:hAnsi="Cambria Math"/>
+                            <w:i/>
+                            <w:sz w:val="44"/>
+                            <w:szCs w:val="44"/>
+                          </w:rPr>
+                        </m:ctrlPr>
+                      </m:dPr>
+                      <m:e>
+                        <m:sSub>
+                          <m:sSubPr>
+                            <m:ctrlPr>
+                              <w:rPr>
+                                <w:rFonts w:ascii="Cambria Math" w:hAnsi="Cambria Math"/>
+                                <w:i/>
+                                <w:sz w:val="44"/>
+                                <w:szCs w:val="44"/>
+                              </w:rPr>
+                            </m:ctrlPr>
+                          </m:sSubPr>
+                          <m:e>
+                            <m:r>
+                              <w:rPr>
+                                <w:rFonts w:ascii="Cambria Math" w:hAnsi="Cambria Math"/>
+                                <w:sz w:val="44"/>
+                                <w:szCs w:val="44"/>
+                              </w:rPr>
+                              <m:t>H</m:t>
+                            </m:r>
+                          </m:e>
+                          <m:sub>
+                            <m:r>
+                              <w:rPr>
+                                <w:rFonts w:ascii="Cambria Math" w:hAnsi="Cambria Math"/>
+                                <w:sz w:val="44"/>
+                                <w:szCs w:val="44"/>
+                              </w:rPr>
+                              <m:t>x</m:t>
+                            </m:r>
+                          </m:sub>
+                        </m:sSub>
+                      </m:e>
+                    </m:d>
+                  </m:e>
+                  <m:e>
+                    <m:r>
+                      <w:rPr>
+                        <w:rFonts w:ascii="Cambria Math" w:hAnsi="Cambria Math"/>
+                        <w:sz w:val="44"/>
+                        <w:szCs w:val="44"/>
+                      </w:rPr>
+                      <m:t>x</m:t>
+                    </m:r>
+                  </m:e>
+                  <m:e>
+                    <m:r>
+                      <w:rPr>
+                        <w:rFonts w:ascii="Cambria Math" w:hAnsi="Cambria Math"/>
+                        <w:sz w:val="44"/>
+                        <w:szCs w:val="44"/>
+                      </w:rPr>
+                      <m:t>V</m:t>
+                    </m:r>
+                  </m:e>
+                </m:mr>
+              </m:m>
+            </m:e>
+          </m:d>
+        </m:oMath>
+      </m:oMathPara>
+    </w:p>
+    <w:p>
+      <w:pPr>
+        <w:rPr>
+          <w:sz w:val="24"/>
+          <w:szCs w:val="24"/>
+        </w:rPr>
+      </w:pPr>
+    </w:p>
+    <w:p>
+      <w:pPr>
+        <w:rPr>
+          <w:sz w:val="24"/>
+          <w:szCs w:val="24"/>
+        </w:rPr>
+      </w:pPr>
+      <w:r>
+        <w:rPr>
+          <w:sz w:val="24"/>
+          <w:szCs w:val="24"/>
+        </w:rPr>
         <w:br w:type="page"/>
       </w:r>
+    </w:p>
+    <w:p>
+      <w:pPr>
+        <w:rPr>
+          <w:sz w:val="24"/>
+          <w:szCs w:val="24"/>
+        </w:rPr>
+      </w:pPr>
     </w:p>
     <w:p>
       <w:pPr>
@@ -2785,11 +3444,7 @@
       <w:pStyle w:val="Header"/>
     </w:pPr>
     <w:r>
-      <w:t>CSC</w:t>
-    </w:r>
-    <w:proofErr w:type="gramStart"/>
-    <w:r>
-      <w:t>7058</w:t>
+      <w:t>CSC7058</w:t>
     </w:r>
     <w:r>
       <w:t xml:space="preserve"> </w:t>
@@ -2797,7 +3452,35 @@
     <w:r>
       <w:t xml:space="preserve"> –</w:t>
     </w:r>
-    <w:proofErr w:type="gramEnd"/>
+    <w:sdt>
+      <w:sdtPr>
+        <w:rPr>
+          <w:rFonts w:ascii="Cambria Math" w:hAnsi="Cambria Math"/>
+          <w:i/>
+        </w:rPr>
+        <w:id w:val="-1928105052"/>
+        <w:placeholder>
+          <w:docPart w:val="DefaultPlaceholder_2098659788"/>
+        </w:placeholder>
+        <w:temporary/>
+        <w:showingPlcHdr/>
+        <w:equation/>
+      </w:sdtPr>
+      <w:sdtContent>
+        <m:oMath>
+          <m:r>
+            <m:rPr>
+              <m:sty m:val="p"/>
+            </m:rPr>
+            <w:rPr>
+              <w:rStyle w:val="PlaceholderText"/>
+              <w:rFonts w:ascii="Cambria Math" w:hAnsi="Cambria Math"/>
+            </w:rPr>
+            <m:t>Type equation here.</m:t>
+          </m:r>
+        </m:oMath>
+      </w:sdtContent>
+    </w:sdt>
     <w:r>
       <w:t xml:space="preserve"> </w:t>
     </w:r>
@@ -3265,6 +3948,95 @@
     </w:lvl>
   </w:abstractNum>
   <w:abstractNum w:abstractNumId="5" w15:restartNumberingAfterBreak="0">
+    <w:nsid w:val="55530BEA"/>
+    <w:multiLevelType w:val="hybridMultilevel"/>
+    <w:tmpl w:val="2066578C"/>
+    <w:lvl w:ilvl="0" w:tplc="0809000F">
+      <w:start w:val="1"/>
+      <w:numFmt w:val="decimal"/>
+      <w:lvlText w:val="%1."/>
+      <w:lvlJc w:val="left"/>
+      <w:pPr>
+        <w:ind w:left="720" w:hanging="360"/>
+      </w:pPr>
+      <w:rPr>
+        <w:rFonts w:hint="default"/>
+      </w:rPr>
+    </w:lvl>
+    <w:lvl w:ilvl="1" w:tplc="08090019" w:tentative="1">
+      <w:start w:val="1"/>
+      <w:numFmt w:val="lowerLetter"/>
+      <w:lvlText w:val="%2."/>
+      <w:lvlJc w:val="left"/>
+      <w:pPr>
+        <w:ind w:left="1440" w:hanging="360"/>
+      </w:pPr>
+    </w:lvl>
+    <w:lvl w:ilvl="2" w:tplc="0809001B" w:tentative="1">
+      <w:start w:val="1"/>
+      <w:numFmt w:val="lowerRoman"/>
+      <w:lvlText w:val="%3."/>
+      <w:lvlJc w:val="right"/>
+      <w:pPr>
+        <w:ind w:left="2160" w:hanging="180"/>
+      </w:pPr>
+    </w:lvl>
+    <w:lvl w:ilvl="3" w:tplc="0809000F" w:tentative="1">
+      <w:start w:val="1"/>
+      <w:numFmt w:val="decimal"/>
+      <w:lvlText w:val="%4."/>
+      <w:lvlJc w:val="left"/>
+      <w:pPr>
+        <w:ind w:left="2880" w:hanging="360"/>
+      </w:pPr>
+    </w:lvl>
+    <w:lvl w:ilvl="4" w:tplc="08090019" w:tentative="1">
+      <w:start w:val="1"/>
+      <w:numFmt w:val="lowerLetter"/>
+      <w:lvlText w:val="%5."/>
+      <w:lvlJc w:val="left"/>
+      <w:pPr>
+        <w:ind w:left="3600" w:hanging="360"/>
+      </w:pPr>
+    </w:lvl>
+    <w:lvl w:ilvl="5" w:tplc="0809001B" w:tentative="1">
+      <w:start w:val="1"/>
+      <w:numFmt w:val="lowerRoman"/>
+      <w:lvlText w:val="%6."/>
+      <w:lvlJc w:val="right"/>
+      <w:pPr>
+        <w:ind w:left="4320" w:hanging="180"/>
+      </w:pPr>
+    </w:lvl>
+    <w:lvl w:ilvl="6" w:tplc="0809000F" w:tentative="1">
+      <w:start w:val="1"/>
+      <w:numFmt w:val="decimal"/>
+      <w:lvlText w:val="%7."/>
+      <w:lvlJc w:val="left"/>
+      <w:pPr>
+        <w:ind w:left="5040" w:hanging="360"/>
+      </w:pPr>
+    </w:lvl>
+    <w:lvl w:ilvl="7" w:tplc="08090019" w:tentative="1">
+      <w:start w:val="1"/>
+      <w:numFmt w:val="lowerLetter"/>
+      <w:lvlText w:val="%8."/>
+      <w:lvlJc w:val="left"/>
+      <w:pPr>
+        <w:ind w:left="5760" w:hanging="360"/>
+      </w:pPr>
+    </w:lvl>
+    <w:lvl w:ilvl="8" w:tplc="0809001B" w:tentative="1">
+      <w:start w:val="1"/>
+      <w:numFmt w:val="lowerRoman"/>
+      <w:lvlText w:val="%9."/>
+      <w:lvlJc w:val="right"/>
+      <w:pPr>
+        <w:ind w:left="6480" w:hanging="180"/>
+      </w:pPr>
+    </w:lvl>
+  </w:abstractNum>
+  <w:abstractNum w:abstractNumId="6" w15:restartNumberingAfterBreak="0">
     <w:nsid w:val="605603C8"/>
     <w:multiLevelType w:val="hybridMultilevel"/>
     <w:tmpl w:val="9378C7F8"/>
@@ -3353,7 +4125,7 @@
       </w:pPr>
     </w:lvl>
   </w:abstractNum>
-  <w:abstractNum w:abstractNumId="6" w15:restartNumberingAfterBreak="0">
+  <w:abstractNum w:abstractNumId="7" w15:restartNumberingAfterBreak="0">
     <w:nsid w:val="61332CDE"/>
     <w:multiLevelType w:val="hybridMultilevel"/>
     <w:tmpl w:val="5792EE10"/>
@@ -3465,7 +4237,7 @@
       </w:rPr>
     </w:lvl>
   </w:abstractNum>
-  <w:abstractNum w:abstractNumId="7" w15:restartNumberingAfterBreak="0">
+  <w:abstractNum w:abstractNumId="8" w15:restartNumberingAfterBreak="0">
     <w:nsid w:val="6F100AFC"/>
     <w:multiLevelType w:val="hybridMultilevel"/>
     <w:tmpl w:val="22D2146C"/>
@@ -3558,7 +4330,7 @@
     <w:abstractNumId w:val="2"/>
   </w:num>
   <w:num w:numId="2" w16cid:durableId="793596890">
-    <w:abstractNumId w:val="6"/>
+    <w:abstractNumId w:val="7"/>
   </w:num>
   <w:num w:numId="3" w16cid:durableId="249898880">
     <w:abstractNumId w:val="0"/>
@@ -3573,9 +4345,12 @@
     <w:abstractNumId w:val="3"/>
   </w:num>
   <w:num w:numId="7" w16cid:durableId="1025911943">
-    <w:abstractNumId w:val="7"/>
+    <w:abstractNumId w:val="8"/>
   </w:num>
   <w:num w:numId="8" w16cid:durableId="94256603">
+    <w:abstractNumId w:val="6"/>
+  </w:num>
+  <w:num w:numId="9" w16cid:durableId="728647047">
     <w:abstractNumId w:val="5"/>
   </w:num>
 </w:numbering>
@@ -4218,6 +4993,7 @@
   <w:style w:type="character" w:default="1" w:styleId="DefaultParagraphFont">
     <w:name w:val="Default Paragraph Font"/>
     <w:uiPriority w:val="1"/>
+    <w:semiHidden/>
     <w:unhideWhenUsed/>
   </w:style>
   <w:style w:type="table" w:default="1" w:styleId="TableNormal">
@@ -4651,7 +5427,614 @@
       <w:spacing w:after="0" w:line="240" w:lineRule="auto"/>
     </w:pPr>
   </w:style>
+  <w:style w:type="character" w:styleId="PlaceholderText">
+    <w:name w:val="Placeholder Text"/>
+    <w:basedOn w:val="DefaultParagraphFont"/>
+    <w:uiPriority w:val="99"/>
+    <w:semiHidden/>
+    <w:rsid w:val="002E2490"/>
+    <w:rPr>
+      <w:color w:val="666666"/>
+    </w:rPr>
+  </w:style>
 </w:styles>
+</file>
+
+<file path=word/glossary/document.xml><?xml version="1.0" encoding="utf-8"?>
+<w:glossaryDocument xmlns:wpc="http://schemas.microsoft.com/office/word/2010/wordprocessingCanvas" xmlns:cx="http://schemas.microsoft.com/office/drawing/2014/chartex" xmlns:cx1="http://schemas.microsoft.com/office/drawing/2015/9/8/chartex" xmlns:cx2="http://schemas.microsoft.com/office/drawing/2015/10/21/chartex" xmlns:cx3="http://schemas.microsoft.com/office/drawing/2016/5/9/chartex" xmlns:cx4="http://schemas.microsoft.com/office/drawing/2016/5/10/chartex" xmlns:cx5="http://schemas.microsoft.com/office/drawing/2016/5/11/chartex" xmlns:cx6="http://schemas.microsoft.com/office/drawing/2016/5/12/chartex" xmlns:cx7="http://schemas.microsoft.com/office/drawing/2016/5/13/chartex" xmlns:cx8="http://schemas.microsoft.com/office/drawing/2016/5/14/chartex" xmlns:mc="http://schemas.openxmlformats.org/markup-compatibility/2006" xmlns:aink="http://schemas.microsoft.com/office/drawing/2016/ink" xmlns:am3d="http://schemas.microsoft.com/office/drawing/2017/model3d" xmlns:o="urn:schemas-microsoft-com:office:office" xmlns:oel="http://schemas.microsoft.com/office/2019/extlst" xmlns:r="http://schemas.openxmlformats.org/officeDocument/2006/relationships" xmlns:m="http://schemas.openxmlformats.org/officeDocument/2006/math" xmlns:v="urn:schemas-microsoft-com:vml" xmlns:wp14="http://schemas.microsoft.com/office/word/2010/wordprocessingDrawing" xmlns:wp="http://schemas.openxmlformats.org/drawingml/2006/wordprocessingDrawing" xmlns:w10="urn:schemas-microsoft-com:office:word" xmlns:w="http://schemas.openxmlformats.org/wordprocessingml/2006/main" xmlns:w14="http://schemas.microsoft.com/office/word/2010/wordml" xmlns:w15="http://schemas.microsoft.com/office/word/2012/wordml" xmlns:w16cex="http://schemas.microsoft.com/office/word/2018/wordml/cex" xmlns:w16cid="http://schemas.microsoft.com/office/word/2016/wordml/cid" xmlns:w16="http://schemas.microsoft.com/office/word/2018/wordml" xmlns:w16du="http://schemas.microsoft.com/office/word/2023/wordml/word16du" xmlns:w16sdtdh="http://schemas.microsoft.com/office/word/2020/wordml/sdtdatahash" xmlns:w16sdtfl="http://schemas.microsoft.com/office/word/2024/wordml/sdtformatlock" xmlns:w16se="http://schemas.microsoft.com/office/word/2015/wordml/symex" xmlns:wpg="http://schemas.microsoft.com/office/word/2010/wordprocessingGroup" xmlns:wpi="http://schemas.microsoft.com/office/word/2010/wordprocessingInk" xmlns:wne="http://schemas.microsoft.com/office/word/2006/wordml" xmlns:wps="http://schemas.microsoft.com/office/word/2010/wordprocessingShape" mc:Ignorable="w14 w15 w16se w16cid w16 w16cex w16sdtdh w16sdtfl w16du wp14">
+  <w:docParts>
+    <w:docPart>
+      <w:docPartPr>
+        <w:name w:val="DefaultPlaceholder_2098659788"/>
+        <w:category>
+          <w:name w:val="General"/>
+          <w:gallery w:val="placeholder"/>
+        </w:category>
+        <w:types>
+          <w:type w:val="bbPlcHdr"/>
+        </w:types>
+        <w:behaviors>
+          <w:behavior w:val="content"/>
+        </w:behaviors>
+        <w:guid w:val="{621C6A1E-5AC5-47EA-A4BF-87292DE480CB}"/>
+      </w:docPartPr>
+      <w:docPartBody>
+        <w:p>
+          <w:r>
+            <w:rPr>
+              <w:rStyle w:val="PlaceholderText"/>
+            </w:rPr>
+            <w:t>Type equation here.</w:t>
+          </w:r>
+        </w:p>
+      </w:docPartBody>
+    </w:docPart>
+  </w:docParts>
+</w:glossaryDocument>
+</file>
+
+<file path=word/glossary/fontTable.xml><?xml version="1.0" encoding="utf-8"?>
+<w:fonts xmlns:mc="http://schemas.openxmlformats.org/markup-compatibility/2006" xmlns:r="http://schemas.openxmlformats.org/officeDocument/2006/relationships" xmlns:w="http://schemas.openxmlformats.org/wordprocessingml/2006/main" xmlns:w14="http://schemas.microsoft.com/office/word/2010/wordml" xmlns:w15="http://schemas.microsoft.com/office/word/2012/wordml" xmlns:w16cex="http://schemas.microsoft.com/office/word/2018/wordml/cex" xmlns:w16cid="http://schemas.microsoft.com/office/word/2016/wordml/cid" xmlns:w16="http://schemas.microsoft.com/office/word/2018/wordml" xmlns:w16du="http://schemas.microsoft.com/office/word/2023/wordml/word16du" xmlns:w16sdtdh="http://schemas.microsoft.com/office/word/2020/wordml/sdtdatahash" xmlns:w16sdtfl="http://schemas.microsoft.com/office/word/2024/wordml/sdtformatlock" xmlns:w16se="http://schemas.microsoft.com/office/word/2015/wordml/symex" mc:Ignorable="w14 w15 w16se w16cid w16 w16cex w16sdtdh w16sdtfl w16du">
+  <w:font w:name="Times New Roman">
+    <w:panose1 w:val="02020603050405020304"/>
+    <w:charset w:val="00"/>
+    <w:family w:val="roman"/>
+    <w:pitch w:val="variable"/>
+    <w:sig w:usb0="E0002EFF" w:usb1="C000785B" w:usb2="00000009" w:usb3="00000000" w:csb0="000001FF" w:csb1="00000000"/>
+  </w:font>
+  <w:font w:name="Aptos Display">
+    <w:charset w:val="00"/>
+    <w:family w:val="swiss"/>
+    <w:pitch w:val="variable"/>
+    <w:sig w:usb0="20000287" w:usb1="00000003" w:usb2="00000000" w:usb3="00000000" w:csb0="0000019F" w:csb1="00000000"/>
+  </w:font>
+  <w:font w:name="Aptos">
+    <w:charset w:val="00"/>
+    <w:family w:val="swiss"/>
+    <w:pitch w:val="variable"/>
+    <w:sig w:usb0="20000287" w:usb1="00000003" w:usb2="00000000" w:usb3="00000000" w:csb0="0000019F" w:csb1="00000000"/>
+  </w:font>
+  <w:font w:name="Courier New">
+    <w:panose1 w:val="02070309020205020404"/>
+    <w:charset w:val="00"/>
+    <w:family w:val="modern"/>
+    <w:pitch w:val="fixed"/>
+    <w:sig w:usb0="E0002EFF" w:usb1="C0007843" w:usb2="00000009" w:usb3="00000000" w:csb0="000001FF" w:csb1="00000000"/>
+  </w:font>
+  <w:font w:name="Wingdings">
+    <w:panose1 w:val="05000000000000000000"/>
+    <w:charset w:val="02"/>
+    <w:family w:val="auto"/>
+    <w:pitch w:val="variable"/>
+    <w:sig w:usb0="00000000" w:usb1="10000000" w:usb2="00000000" w:usb3="00000000" w:csb0="80000000" w:csb1="00000000"/>
+  </w:font>
+  <w:font w:name="Symbol">
+    <w:panose1 w:val="05050102010706020507"/>
+    <w:charset w:val="02"/>
+    <w:family w:val="roman"/>
+    <w:pitch w:val="variable"/>
+    <w:sig w:usb0="00000000" w:usb1="10000000" w:usb2="00000000" w:usb3="00000000" w:csb0="80000000" w:csb1="00000000"/>
+  </w:font>
+  <w:font w:name="Cambria Math">
+    <w:panose1 w:val="02040503050406030204"/>
+    <w:charset w:val="00"/>
+    <w:family w:val="roman"/>
+    <w:pitch w:val="variable"/>
+    <w:sig w:usb0="E00006FF" w:usb1="420024FF" w:usb2="02000000" w:usb3="00000000" w:csb0="0000019F" w:csb1="00000000"/>
+  </w:font>
+  <w:font w:name="Calibri">
+    <w:panose1 w:val="020F0502020204030204"/>
+    <w:charset w:val="00"/>
+    <w:family w:val="swiss"/>
+    <w:pitch w:val="variable"/>
+    <w:sig w:usb0="E4002EFF" w:usb1="C200247B" w:usb2="00000009" w:usb3="00000000" w:csb0="000001FF" w:csb1="00000000"/>
+  </w:font>
+  <w:font w:name="Verdana">
+    <w:panose1 w:val="020B0604030504040204"/>
+    <w:charset w:val="00"/>
+    <w:family w:val="swiss"/>
+    <w:pitch w:val="variable"/>
+    <w:sig w:usb0="A00006FF" w:usb1="4000205B" w:usb2="00000010" w:usb3="00000000" w:csb0="0000019F" w:csb1="00000000"/>
+  </w:font>
+</w:fonts>
+</file>
+
+<file path=word/glossary/settings.xml><?xml version="1.0" encoding="utf-8"?>
+<w:settings xmlns:mc="http://schemas.openxmlformats.org/markup-compatibility/2006" xmlns:o="urn:schemas-microsoft-com:office:office" xmlns:r="http://schemas.openxmlformats.org/officeDocument/2006/relationships" xmlns:m="http://schemas.openxmlformats.org/officeDocument/2006/math" xmlns:v="urn:schemas-microsoft-com:vml" xmlns:w10="urn:schemas-microsoft-com:office:word" xmlns:w="http://schemas.openxmlformats.org/wordprocessingml/2006/main" xmlns:w14="http://schemas.microsoft.com/office/word/2010/wordml" xmlns:w15="http://schemas.microsoft.com/office/word/2012/wordml" xmlns:w16cex="http://schemas.microsoft.com/office/word/2018/wordml/cex" xmlns:w16cid="http://schemas.microsoft.com/office/word/2016/wordml/cid" xmlns:w16="http://schemas.microsoft.com/office/word/2018/wordml" xmlns:w16du="http://schemas.microsoft.com/office/word/2023/wordml/word16du" xmlns:w16sdtdh="http://schemas.microsoft.com/office/word/2020/wordml/sdtdatahash" xmlns:w16sdtfl="http://schemas.microsoft.com/office/word/2024/wordml/sdtformatlock" xmlns:w16se="http://schemas.microsoft.com/office/word/2015/wordml/symex" xmlns:sl="http://schemas.openxmlformats.org/schemaLibrary/2006/main" mc:Ignorable="w14 w15 w16se w16cid w16 w16cex w16sdtdh w16sdtfl w16du">
+  <w:view w:val="normal"/>
+  <w:defaultTabStop w:val="720"/>
+  <w:characterSpacingControl w:val="doNotCompress"/>
+  <w:compat>
+    <w:useFELayout/>
+    <w:compatSetting w:name="compatibilityMode" w:uri="http://schemas.microsoft.com/office/word" w:val="15"/>
+    <w:compatSetting w:name="overrideTableStyleFontSizeAndJustification" w:uri="http://schemas.microsoft.com/office/word" w:val="1"/>
+    <w:compatSetting w:name="enableOpenTypeFeatures" w:uri="http://schemas.microsoft.com/office/word" w:val="1"/>
+    <w:compatSetting w:name="doNotFlipMirrorIndents" w:uri="http://schemas.microsoft.com/office/word" w:val="1"/>
+    <w:compatSetting w:name="differentiateMultirowTableHeaders" w:uri="http://schemas.microsoft.com/office/word" w:val="1"/>
+    <w:compatSetting w:name="useWord2013TrackBottomHyphenation" w:uri="http://schemas.microsoft.com/office/word" w:val="0"/>
+  </w:compat>
+  <w:rsids>
+    <w:rsidRoot w:val="00C938AA"/>
+    <w:rsid w:val="00030FC9"/>
+    <w:rsid w:val="000A6BCD"/>
+    <w:rsid w:val="00466FCB"/>
+    <w:rsid w:val="0081556D"/>
+    <w:rsid w:val="00C938AA"/>
+    <w:rsid w:val="00F25D7F"/>
+  </w:rsids>
+  <m:mathPr>
+    <m:mathFont m:val="Cambria Math"/>
+    <m:brkBin m:val="before"/>
+    <m:brkBinSub m:val="--"/>
+    <m:smallFrac m:val="0"/>
+    <m:dispDef/>
+    <m:lMargin m:val="0"/>
+    <m:rMargin m:val="0"/>
+    <m:defJc m:val="centerGroup"/>
+    <m:wrapIndent m:val="1440"/>
+    <m:intLim m:val="subSup"/>
+    <m:naryLim m:val="undOvr"/>
+  </m:mathPr>
+  <w:themeFontLang w:val="en-GB"/>
+  <w:clrSchemeMapping w:bg1="light1" w:t1="dark1" w:bg2="light2" w:t2="dark2" w:accent1="accent1" w:accent2="accent2" w:accent3="accent3" w:accent4="accent4" w:accent5="accent5" w:accent6="accent6" w:hyperlink="hyperlink" w:followedHyperlink="followedHyperlink"/>
+  <w:decimalSymbol w:val="."/>
+  <w:listSeparator w:val=","/>
+  <w15:chartTrackingRefBased/>
+</w:settings>
+</file>
+
+<file path=word/glossary/styles.xml><?xml version="1.0" encoding="utf-8"?>
+<w:styles xmlns:mc="http://schemas.openxmlformats.org/markup-compatibility/2006" xmlns:r="http://schemas.openxmlformats.org/officeDocument/2006/relationships" xmlns:w="http://schemas.openxmlformats.org/wordprocessingml/2006/main" xmlns:w14="http://schemas.microsoft.com/office/word/2010/wordml" xmlns:w15="http://schemas.microsoft.com/office/word/2012/wordml" xmlns:w16cex="http://schemas.microsoft.com/office/word/2018/wordml/cex" xmlns:w16cid="http://schemas.microsoft.com/office/word/2016/wordml/cid" xmlns:w16="http://schemas.microsoft.com/office/word/2018/wordml" xmlns:w16du="http://schemas.microsoft.com/office/word/2023/wordml/word16du" xmlns:w16sdtdh="http://schemas.microsoft.com/office/word/2020/wordml/sdtdatahash" xmlns:w16sdtfl="http://schemas.microsoft.com/office/word/2024/wordml/sdtformatlock" xmlns:w16se="http://schemas.microsoft.com/office/word/2015/wordml/symex" mc:Ignorable="w14 w15 w16se w16cid w16 w16cex w16sdtdh w16sdtfl w16du">
+  <w:docDefaults>
+    <w:rPrDefault>
+      <w:rPr>
+        <w:rFonts w:asciiTheme="minorHAnsi" w:eastAsiaTheme="minorEastAsia" w:hAnsiTheme="minorHAnsi" w:cstheme="minorBidi"/>
+        <w:kern w:val="2"/>
+        <w:sz w:val="24"/>
+        <w:szCs w:val="24"/>
+        <w:lang w:val="en-GB" w:eastAsia="en-GB" w:bidi="ar-SA"/>
+        <w14:ligatures w14:val="standardContextual"/>
+      </w:rPr>
+    </w:rPrDefault>
+    <w:pPrDefault>
+      <w:pPr>
+        <w:spacing w:after="160" w:line="278" w:lineRule="auto"/>
+      </w:pPr>
+    </w:pPrDefault>
+  </w:docDefaults>
+  <w:latentStyles w:defLockedState="0" w:defUIPriority="99" w:defSemiHidden="0" w:defUnhideWhenUsed="0" w:defQFormat="0" w:count="376">
+    <w:lsdException w:name="Normal" w:uiPriority="0" w:qFormat="1"/>
+    <w:lsdException w:name="heading 1" w:uiPriority="9" w:qFormat="1"/>
+    <w:lsdException w:name="heading 2" w:semiHidden="1" w:uiPriority="9" w:unhideWhenUsed="1" w:qFormat="1"/>
+    <w:lsdException w:name="heading 3" w:semiHidden="1" w:uiPriority="9" w:unhideWhenUsed="1" w:qFormat="1"/>
+    <w:lsdException w:name="heading 4" w:semiHidden="1" w:uiPriority="9" w:unhideWhenUsed="1" w:qFormat="1"/>
+    <w:lsdException w:name="heading 5" w:semiHidden="1" w:uiPriority="9" w:unhideWhenUsed="1" w:qFormat="1"/>
+    <w:lsdException w:name="heading 6" w:semiHidden="1" w:uiPriority="9" w:unhideWhenUsed="1" w:qFormat="1"/>
+    <w:lsdException w:name="heading 7" w:semiHidden="1" w:uiPriority="9" w:unhideWhenUsed="1" w:qFormat="1"/>
+    <w:lsdException w:name="heading 8" w:semiHidden="1" w:uiPriority="9" w:unhideWhenUsed="1" w:qFormat="1"/>
+    <w:lsdException w:name="heading 9" w:semiHidden="1" w:uiPriority="9" w:unhideWhenUsed="1" w:qFormat="1"/>
+    <w:lsdException w:name="index 1" w:semiHidden="1" w:unhideWhenUsed="1"/>
+    <w:lsdException w:name="index 2" w:semiHidden="1" w:unhideWhenUsed="1"/>
+    <w:lsdException w:name="index 3" w:semiHidden="1" w:unhideWhenUsed="1"/>
+    <w:lsdException w:name="index 4" w:semiHidden="1" w:unhideWhenUsed="1"/>
+    <w:lsdException w:name="index 5" w:semiHidden="1" w:unhideWhenUsed="1"/>
+    <w:lsdException w:name="index 6" w:semiHidden="1" w:unhideWhenUsed="1"/>
+    <w:lsdException w:name="index 7" w:semiHidden="1" w:unhideWhenUsed="1"/>
+    <w:lsdException w:name="index 8" w:semiHidden="1" w:unhideWhenUsed="1"/>
+    <w:lsdException w:name="index 9" w:semiHidden="1" w:unhideWhenUsed="1"/>
+    <w:lsdException w:name="toc 1" w:semiHidden="1" w:uiPriority="39" w:unhideWhenUsed="1"/>
+    <w:lsdException w:name="toc 2" w:semiHidden="1" w:uiPriority="39" w:unhideWhenUsed="1"/>
+    <w:lsdException w:name="toc 3" w:semiHidden="1" w:uiPriority="39" w:unhideWhenUsed="1"/>
+    <w:lsdException w:name="toc 4" w:semiHidden="1" w:uiPriority="39" w:unhideWhenUsed="1"/>
+    <w:lsdException w:name="toc 5" w:semiHidden="1" w:uiPriority="39" w:unhideWhenUsed="1"/>
+    <w:lsdException w:name="toc 6" w:semiHidden="1" w:uiPriority="39" w:unhideWhenUsed="1"/>
+    <w:lsdException w:name="toc 7" w:semiHidden="1" w:uiPriority="39" w:unhideWhenUsed="1"/>
+    <w:lsdException w:name="toc 8" w:semiHidden="1" w:uiPriority="39" w:unhideWhenUsed="1"/>
+    <w:lsdException w:name="toc 9" w:semiHidden="1" w:uiPriority="39" w:unhideWhenUsed="1"/>
+    <w:lsdException w:name="Normal Indent" w:semiHidden="1" w:unhideWhenUsed="1"/>
+    <w:lsdException w:name="footnote text" w:semiHidden="1" w:unhideWhenUsed="1"/>
+    <w:lsdException w:name="annotation text" w:semiHidden="1" w:unhideWhenUsed="1"/>
+    <w:lsdException w:name="header" w:semiHidden="1" w:unhideWhenUsed="1"/>
+    <w:lsdException w:name="footer" w:semiHidden="1" w:unhideWhenUsed="1"/>
+    <w:lsdException w:name="index heading" w:semiHidden="1" w:unhideWhenUsed="1"/>
+    <w:lsdException w:name="caption" w:semiHidden="1" w:uiPriority="35" w:unhideWhenUsed="1" w:qFormat="1"/>
+    <w:lsdException w:name="table of figures" w:semiHidden="1" w:unhideWhenUsed="1"/>
+    <w:lsdException w:name="envelope address" w:semiHidden="1" w:unhideWhenUsed="1"/>
+    <w:lsdException w:name="envelope return" w:semiHidden="1" w:unhideWhenUsed="1"/>
+    <w:lsdException w:name="footnote reference" w:semiHidden="1" w:unhideWhenUsed="1"/>
+    <w:lsdException w:name="annotation reference" w:semiHidden="1" w:unhideWhenUsed="1"/>
+    <w:lsdException w:name="line number" w:semiHidden="1" w:unhideWhenUsed="1"/>
+    <w:lsdException w:name="page number" w:semiHidden="1" w:unhideWhenUsed="1"/>
+    <w:lsdException w:name="endnote reference" w:semiHidden="1" w:unhideWhenUsed="1"/>
+    <w:lsdException w:name="endnote text" w:semiHidden="1" w:unhideWhenUsed="1"/>
+    <w:lsdException w:name="table of authorities" w:semiHidden="1" w:unhideWhenUsed="1"/>
+    <w:lsdException w:name="macro" w:semiHidden="1" w:unhideWhenUsed="1"/>
+    <w:lsdException w:name="toa heading" w:semiHidden="1" w:unhideWhenUsed="1"/>
+    <w:lsdException w:name="List" w:semiHidden="1" w:unhideWhenUsed="1"/>
+    <w:lsdException w:name="List Bullet" w:semiHidden="1" w:unhideWhenUsed="1"/>
+    <w:lsdException w:name="List Number" w:semiHidden="1" w:unhideWhenUsed="1"/>
+    <w:lsdException w:name="List 2" w:semiHidden="1" w:unhideWhenUsed="1"/>
+    <w:lsdException w:name="List 3" w:semiHidden="1" w:unhideWhenUsed="1"/>
+    <w:lsdException w:name="List 4" w:semiHidden="1" w:unhideWhenUsed="1"/>
+    <w:lsdException w:name="List 5" w:semiHidden="1" w:unhideWhenUsed="1"/>
+    <w:lsdException w:name="List Bullet 2" w:semiHidden="1" w:unhideWhenUsed="1"/>
+    <w:lsdException w:name="List Bullet 3" w:semiHidden="1" w:unhideWhenUsed="1"/>
+    <w:lsdException w:name="List Bullet 4" w:semiHidden="1" w:unhideWhenUsed="1"/>
+    <w:lsdException w:name="List Bullet 5" w:semiHidden="1" w:unhideWhenUsed="1"/>
+    <w:lsdException w:name="List Number 2" w:semiHidden="1" w:unhideWhenUsed="1"/>
+    <w:lsdException w:name="List Number 3" w:semiHidden="1" w:unhideWhenUsed="1"/>
+    <w:lsdException w:name="List Number 4" w:semiHidden="1" w:unhideWhenUsed="1"/>
+    <w:lsdException w:name="List Number 5" w:semiHidden="1" w:unhideWhenUsed="1"/>
+    <w:lsdException w:name="Title" w:uiPriority="10" w:qFormat="1"/>
+    <w:lsdException w:name="Closing" w:semiHidden="1" w:unhideWhenUsed="1"/>
+    <w:lsdException w:name="Signature" w:semiHidden="1" w:unhideWhenUsed="1"/>
+    <w:lsdException w:name="Default Paragraph Font" w:semiHidden="1" w:uiPriority="1" w:unhideWhenUsed="1"/>
+    <w:lsdException w:name="Body Text" w:semiHidden="1" w:unhideWhenUsed="1"/>
+    <w:lsdException w:name="Body Text Indent" w:semiHidden="1" w:unhideWhenUsed="1"/>
+    <w:lsdException w:name="List Continue" w:semiHidden="1" w:unhideWhenUsed="1"/>
+    <w:lsdException w:name="List Continue 2" w:semiHidden="1" w:unhideWhenUsed="1"/>
+    <w:lsdException w:name="List Continue 3" w:semiHidden="1" w:unhideWhenUsed="1"/>
+    <w:lsdException w:name="List Continue 4" w:semiHidden="1" w:unhideWhenUsed="1"/>
+    <w:lsdException w:name="List Continue 5" w:semiHidden="1" w:unhideWhenUsed="1"/>
+    <w:lsdException w:name="Message Header" w:semiHidden="1" w:unhideWhenUsed="1"/>
+    <w:lsdException w:name="Subtitle" w:uiPriority="11" w:qFormat="1"/>
+    <w:lsdException w:name="Salutation" w:semiHidden="1" w:unhideWhenUsed="1"/>
+    <w:lsdException w:name="Date" w:semiHidden="1" w:unhideWhenUsed="1"/>
+    <w:lsdException w:name="Body Text First Indent" w:semiHidden="1" w:unhideWhenUsed="1"/>
+    <w:lsdException w:name="Body Text First Indent 2" w:semiHidden="1" w:unhideWhenUsed="1"/>
+    <w:lsdException w:name="Note Heading" w:semiHidden="1" w:unhideWhenUsed="1"/>
+    <w:lsdException w:name="Body Text 2" w:semiHidden="1" w:unhideWhenUsed="1"/>
+    <w:lsdException w:name="Body Text 3" w:semiHidden="1" w:unhideWhenUsed="1"/>
+    <w:lsdException w:name="Body Text Indent 2" w:semiHidden="1" w:unhideWhenUsed="1"/>
+    <w:lsdException w:name="Body Text Indent 3" w:semiHidden="1" w:unhideWhenUsed="1"/>
+    <w:lsdException w:name="Block Text" w:semiHidden="1" w:unhideWhenUsed="1"/>
+    <w:lsdException w:name="Hyperlink" w:semiHidden="1" w:unhideWhenUsed="1"/>
+    <w:lsdException w:name="FollowedHyperlink" w:semiHidden="1" w:unhideWhenUsed="1"/>
+    <w:lsdException w:name="Strong" w:uiPriority="22" w:qFormat="1"/>
+    <w:lsdException w:name="Emphasis" w:uiPriority="20" w:qFormat="1"/>
+    <w:lsdException w:name="Document Map" w:semiHidden="1" w:unhideWhenUsed="1"/>
+    <w:lsdException w:name="Plain Text" w:semiHidden="1" w:unhideWhenUsed="1"/>
+    <w:lsdException w:name="E-mail Signature" w:semiHidden="1" w:unhideWhenUsed="1"/>
+    <w:lsdException w:name="HTML Top of Form" w:semiHidden="1" w:unhideWhenUsed="1"/>
+    <w:lsdException w:name="HTML Bottom of Form" w:semiHidden="1" w:unhideWhenUsed="1"/>
+    <w:lsdException w:name="Normal (Web)" w:semiHidden="1" w:unhideWhenUsed="1"/>
+    <w:lsdException w:name="HTML Acronym" w:semiHidden="1" w:unhideWhenUsed="1"/>
+    <w:lsdException w:name="HTML Address" w:semiHidden="1" w:unhideWhenUsed="1"/>
+    <w:lsdException w:name="HTML Cite" w:semiHidden="1" w:unhideWhenUsed="1"/>
+    <w:lsdException w:name="HTML Code" w:semiHidden="1" w:unhideWhenUsed="1"/>
+    <w:lsdException w:name="HTML Definition" w:semiHidden="1" w:unhideWhenUsed="1"/>
+    <w:lsdException w:name="HTML Keyboard" w:semiHidden="1" w:unhideWhenUsed="1"/>
+    <w:lsdException w:name="HTML Preformatted" w:semiHidden="1" w:unhideWhenUsed="1"/>
+    <w:lsdException w:name="HTML Sample" w:semiHidden="1" w:unhideWhenUsed="1"/>
+    <w:lsdException w:name="HTML Typewriter" w:semiHidden="1" w:unhideWhenUsed="1"/>
+    <w:lsdException w:name="HTML Variable" w:semiHidden="1" w:unhideWhenUsed="1"/>
+    <w:lsdException w:name="Normal Table" w:semiHidden="1" w:unhideWhenUsed="1"/>
+    <w:lsdException w:name="annotation subject" w:semiHidden="1" w:unhideWhenUsed="1"/>
+    <w:lsdException w:name="No List" w:semiHidden="1" w:unhideWhenUsed="1"/>
+    <w:lsdException w:name="Outline List 1" w:semiHidden="1" w:unhideWhenUsed="1"/>
+    <w:lsdException w:name="Outline List 2" w:semiHidden="1" w:unhideWhenUsed="1"/>
+    <w:lsdException w:name="Outline List 3" w:semiHidden="1" w:unhideWhenUsed="1"/>
+    <w:lsdException w:name="Table Simple 1" w:semiHidden="1" w:unhideWhenUsed="1"/>
+    <w:lsdException w:name="Table Simple 2" w:semiHidden="1" w:unhideWhenUsed="1"/>
+    <w:lsdException w:name="Table Simple 3" w:semiHidden="1" w:unhideWhenUsed="1"/>
+    <w:lsdException w:name="Table Classic 1" w:semiHidden="1" w:unhideWhenUsed="1"/>
+    <w:lsdException w:name="Table Classic 2" w:semiHidden="1" w:unhideWhenUsed="1"/>
+    <w:lsdException w:name="Table Classic 3" w:semiHidden="1" w:unhideWhenUsed="1"/>
+    <w:lsdException w:name="Table Classic 4" w:semiHidden="1" w:unhideWhenUsed="1"/>
+    <w:lsdException w:name="Table Colorful 1" w:semiHidden="1" w:unhideWhenUsed="1"/>
+    <w:lsdException w:name="Table Colorful 2" w:semiHidden="1" w:unhideWhenUsed="1"/>
+    <w:lsdException w:name="Table Colorful 3" w:semiHidden="1" w:unhideWhenUsed="1"/>
+    <w:lsdException w:name="Table Columns 1" w:semiHidden="1" w:unhideWhenUsed="1"/>
+    <w:lsdException w:name="Table Columns 2" w:semiHidden="1" w:unhideWhenUsed="1"/>
+    <w:lsdException w:name="Table Columns 3" w:semiHidden="1" w:unhideWhenUsed="1"/>
+    <w:lsdException w:name="Table Columns 4" w:semiHidden="1" w:unhideWhenUsed="1"/>
+    <w:lsdException w:name="Table Columns 5" w:semiHidden="1" w:unhideWhenUsed="1"/>
+    <w:lsdException w:name="Table Grid 1" w:semiHidden="1" w:unhideWhenUsed="1"/>
+    <w:lsdException w:name="Table Grid 2" w:semiHidden="1" w:unhideWhenUsed="1"/>
+    <w:lsdException w:name="Table Grid 3" w:semiHidden="1" w:unhideWhenUsed="1"/>
+    <w:lsdException w:name="Table Grid 4" w:semiHidden="1" w:unhideWhenUsed="1"/>
+    <w:lsdException w:name="Table Grid 5" w:semiHidden="1" w:unhideWhenUsed="1"/>
+    <w:lsdException w:name="Table Grid 6" w:semiHidden="1" w:unhideWhenUsed="1"/>
+    <w:lsdException w:name="Table Grid 7" w:semiHidden="1" w:unhideWhenUsed="1"/>
+    <w:lsdException w:name="Table Grid 8" w:semiHidden="1" w:unhideWhenUsed="1"/>
+    <w:lsdException w:name="Table List 1" w:semiHidden="1" w:unhideWhenUsed="1"/>
+    <w:lsdException w:name="Table List 2" w:semiHidden="1" w:unhideWhenUsed="1"/>
+    <w:lsdException w:name="Table List 3" w:semiHidden="1" w:unhideWhenUsed="1"/>
+    <w:lsdException w:name="Table List 4" w:semiHidden="1" w:unhideWhenUsed="1"/>
+    <w:lsdException w:name="Table List 5" w:semiHidden="1" w:unhideWhenUsed="1"/>
+    <w:lsdException w:name="Table List 6" w:semiHidden="1" w:unhideWhenUsed="1"/>
+    <w:lsdException w:name="Table List 7" w:semiHidden="1" w:unhideWhenUsed="1"/>
+    <w:lsdException w:name="Table List 8" w:semiHidden="1" w:unhideWhenUsed="1"/>
+    <w:lsdException w:name="Table 3D effects 1" w:semiHidden="1" w:unhideWhenUsed="1"/>
+    <w:lsdException w:name="Table 3D effects 2" w:semiHidden="1" w:unhideWhenUsed="1"/>
+    <w:lsdException w:name="Table 3D effects 3" w:semiHidden="1" w:unhideWhenUsed="1"/>
+    <w:lsdException w:name="Table Contemporary" w:semiHidden="1" w:unhideWhenUsed="1"/>
+    <w:lsdException w:name="Table Elegant" w:semiHidden="1" w:unhideWhenUsed="1"/>
+    <w:lsdException w:name="Table Professional" w:semiHidden="1" w:unhideWhenUsed="1"/>
+    <w:lsdException w:name="Table Subtle 1" w:semiHidden="1" w:unhideWhenUsed="1"/>
+    <w:lsdException w:name="Table Subtle 2" w:semiHidden="1" w:unhideWhenUsed="1"/>
+    <w:lsdException w:name="Table Web 1" w:semiHidden="1" w:unhideWhenUsed="1"/>
+    <w:lsdException w:name="Table Web 2" w:semiHidden="1" w:unhideWhenUsed="1"/>
+    <w:lsdException w:name="Table Web 3" w:semiHidden="1" w:unhideWhenUsed="1"/>
+    <w:lsdException w:name="Balloon Text" w:semiHidden="1" w:unhideWhenUsed="1"/>
+    <w:lsdException w:name="Table Grid" w:uiPriority="39"/>
+    <w:lsdException w:name="Table Theme" w:semiHidden="1" w:unhideWhenUsed="1"/>
+    <w:lsdException w:name="Placeholder Text" w:semiHidden="1"/>
+    <w:lsdException w:name="No Spacing" w:uiPriority="1" w:qFormat="1"/>
+    <w:lsdException w:name="Light Shading" w:uiPriority="60"/>
+    <w:lsdException w:name="Light List" w:uiPriority="61"/>
+    <w:lsdException w:name="Light Grid" w:uiPriority="62"/>
+    <w:lsdException w:name="Medium Shading 1" w:uiPriority="63"/>
+    <w:lsdException w:name="Medium Shading 2" w:uiPriority="64"/>
+    <w:lsdException w:name="Medium List 1" w:uiPriority="65"/>
+    <w:lsdException w:name="Medium List 2" w:uiPriority="66"/>
+    <w:lsdException w:name="Medium Grid 1" w:uiPriority="67"/>
+    <w:lsdException w:name="Medium Grid 2" w:uiPriority="68"/>
+    <w:lsdException w:name="Medium Grid 3" w:uiPriority="69"/>
+    <w:lsdException w:name="Dark List" w:uiPriority="70"/>
+    <w:lsdException w:name="Colorful Shading" w:uiPriority="71"/>
+    <w:lsdException w:name="Colorful List" w:uiPriority="72"/>
+    <w:lsdException w:name="Colorful Grid" w:uiPriority="73"/>
+    <w:lsdException w:name="Light Shading Accent 1" w:uiPriority="60"/>
+    <w:lsdException w:name="Light List Accent 1" w:uiPriority="61"/>
+    <w:lsdException w:name="Light Grid Accent 1" w:uiPriority="62"/>
+    <w:lsdException w:name="Medium Shading 1 Accent 1" w:uiPriority="63"/>
+    <w:lsdException w:name="Medium Shading 2 Accent 1" w:uiPriority="64"/>
+    <w:lsdException w:name="Medium List 1 Accent 1" w:uiPriority="65"/>
+    <w:lsdException w:name="Revision" w:semiHidden="1"/>
+    <w:lsdException w:name="List Paragraph" w:uiPriority="34" w:qFormat="1"/>
+    <w:lsdException w:name="Quote" w:uiPriority="29" w:qFormat="1"/>
+    <w:lsdException w:name="Intense Quote" w:uiPriority="30" w:qFormat="1"/>
+    <w:lsdException w:name="Medium List 2 Accent 1" w:uiPriority="66"/>
+    <w:lsdException w:name="Medium Grid 1 Accent 1" w:uiPriority="67"/>
+    <w:lsdException w:name="Medium Grid 2 Accent 1" w:uiPriority="68"/>
+    <w:lsdException w:name="Medium Grid 3 Accent 1" w:uiPriority="69"/>
+    <w:lsdException w:name="Dark List Accent 1" w:uiPriority="70"/>
+    <w:lsdException w:name="Colorful Shading Accent 1" w:uiPriority="71"/>
+    <w:lsdException w:name="Colorful List Accent 1" w:uiPriority="72"/>
+    <w:lsdException w:name="Colorful Grid Accent 1" w:uiPriority="73"/>
+    <w:lsdException w:name="Light Shading Accent 2" w:uiPriority="60"/>
+    <w:lsdException w:name="Light List Accent 2" w:uiPriority="61"/>
+    <w:lsdException w:name="Light Grid Accent 2" w:uiPriority="62"/>
+    <w:lsdException w:name="Medium Shading 1 Accent 2" w:uiPriority="63"/>
+    <w:lsdException w:name="Medium Shading 2 Accent 2" w:uiPriority="64"/>
+    <w:lsdException w:name="Medium List 1 Accent 2" w:uiPriority="65"/>
+    <w:lsdException w:name="Medium List 2 Accent 2" w:uiPriority="66"/>
+    <w:lsdException w:name="Medium Grid 1 Accent 2" w:uiPriority="67"/>
+    <w:lsdException w:name="Medium Grid 2 Accent 2" w:uiPriority="68"/>
+    <w:lsdException w:name="Medium Grid 3 Accent 2" w:uiPriority="69"/>
+    <w:lsdException w:name="Dark List Accent 2" w:uiPriority="70"/>
+    <w:lsdException w:name="Colorful Shading Accent 2" w:uiPriority="71"/>
+    <w:lsdException w:name="Colorful List Accent 2" w:uiPriority="72"/>
+    <w:lsdException w:name="Colorful Grid Accent 2" w:uiPriority="73"/>
+    <w:lsdException w:name="Light Shading Accent 3" w:uiPriority="60"/>
+    <w:lsdException w:name="Light List Accent 3" w:uiPriority="61"/>
+    <w:lsdException w:name="Light Grid Accent 3" w:uiPriority="62"/>
+    <w:lsdException w:name="Medium Shading 1 Accent 3" w:uiPriority="63"/>
+    <w:lsdException w:name="Medium Shading 2 Accent 3" w:uiPriority="64"/>
+    <w:lsdException w:name="Medium List 1 Accent 3" w:uiPriority="65"/>
+    <w:lsdException w:name="Medium List 2 Accent 3" w:uiPriority="66"/>
+    <w:lsdException w:name="Medium Grid 1 Accent 3" w:uiPriority="67"/>
+    <w:lsdException w:name="Medium Grid 2 Accent 3" w:uiPriority="68"/>
+    <w:lsdException w:name="Medium Grid 3 Accent 3" w:uiPriority="69"/>
+    <w:lsdException w:name="Dark List Accent 3" w:uiPriority="70"/>
+    <w:lsdException w:name="Colorful Shading Accent 3" w:uiPriority="71"/>
+    <w:lsdException w:name="Colorful List Accent 3" w:uiPriority="72"/>
+    <w:lsdException w:name="Colorful Grid Accent 3" w:uiPriority="73"/>
+    <w:lsdException w:name="Light Shading Accent 4" w:uiPriority="60"/>
+    <w:lsdException w:name="Light List Accent 4" w:uiPriority="61"/>
+    <w:lsdException w:name="Light Grid Accent 4" w:uiPriority="62"/>
+    <w:lsdException w:name="Medium Shading 1 Accent 4" w:uiPriority="63"/>
+    <w:lsdException w:name="Medium Shading 2 Accent 4" w:uiPriority="64"/>
+    <w:lsdException w:name="Medium List 1 Accent 4" w:uiPriority="65"/>
+    <w:lsdException w:name="Medium List 2 Accent 4" w:uiPriority="66"/>
+    <w:lsdException w:name="Medium Grid 1 Accent 4" w:uiPriority="67"/>
+    <w:lsdException w:name="Medium Grid 2 Accent 4" w:uiPriority="68"/>
+    <w:lsdException w:name="Medium Grid 3 Accent 4" w:uiPriority="69"/>
+    <w:lsdException w:name="Dark List Accent 4" w:uiPriority="70"/>
+    <w:lsdException w:name="Colorful Shading Accent 4" w:uiPriority="71"/>
+    <w:lsdException w:name="Colorful List Accent 4" w:uiPriority="72"/>
+    <w:lsdException w:name="Colorful Grid Accent 4" w:uiPriority="73"/>
+    <w:lsdException w:name="Light Shading Accent 5" w:uiPriority="60"/>
+    <w:lsdException w:name="Light List Accent 5" w:uiPriority="61"/>
+    <w:lsdException w:name="Light Grid Accent 5" w:uiPriority="62"/>
+    <w:lsdException w:name="Medium Shading 1 Accent 5" w:uiPriority="63"/>
+    <w:lsdException w:name="Medium Shading 2 Accent 5" w:uiPriority="64"/>
+    <w:lsdException w:name="Medium List 1 Accent 5" w:uiPriority="65"/>
+    <w:lsdException w:name="Medium List 2 Accent 5" w:uiPriority="66"/>
+    <w:lsdException w:name="Medium Grid 1 Accent 5" w:uiPriority="67"/>
+    <w:lsdException w:name="Medium Grid 2 Accent 5" w:uiPriority="68"/>
+    <w:lsdException w:name="Medium Grid 3 Accent 5" w:uiPriority="69"/>
+    <w:lsdException w:name="Dark List Accent 5" w:uiPriority="70"/>
+    <w:lsdException w:name="Colorful Shading Accent 5" w:uiPriority="71"/>
+    <w:lsdException w:name="Colorful List Accent 5" w:uiPriority="72"/>
+    <w:lsdException w:name="Colorful Grid Accent 5" w:uiPriority="73"/>
+    <w:lsdException w:name="Light Shading Accent 6" w:uiPriority="60"/>
+    <w:lsdException w:name="Light List Accent 6" w:uiPriority="61"/>
+    <w:lsdException w:name="Light Grid Accent 6" w:uiPriority="62"/>
+    <w:lsdException w:name="Medium Shading 1 Accent 6" w:uiPriority="63"/>
+    <w:lsdException w:name="Medium Shading 2 Accent 6" w:uiPriority="64"/>
+    <w:lsdException w:name="Medium List 1 Accent 6" w:uiPriority="65"/>
+    <w:lsdException w:name="Medium List 2 Accent 6" w:uiPriority="66"/>
+    <w:lsdException w:name="Medium Grid 1 Accent 6" w:uiPriority="67"/>
+    <w:lsdException w:name="Medium Grid 2 Accent 6" w:uiPriority="68"/>
+    <w:lsdException w:name="Medium Grid 3 Accent 6" w:uiPriority="69"/>
+    <w:lsdException w:name="Dark List Accent 6" w:uiPriority="70"/>
+    <w:lsdException w:name="Colorful Shading Accent 6" w:uiPriority="71"/>
+    <w:lsdException w:name="Colorful List Accent 6" w:uiPriority="72"/>
+    <w:lsdException w:name="Colorful Grid Accent 6" w:uiPriority="73"/>
+    <w:lsdException w:name="Subtle Emphasis" w:uiPriority="19" w:qFormat="1"/>
+    <w:lsdException w:name="Intense Emphasis" w:uiPriority="21" w:qFormat="1"/>
+    <w:lsdException w:name="Subtle Reference" w:uiPriority="31" w:qFormat="1"/>
+    <w:lsdException w:name="Intense Reference" w:uiPriority="32" w:qFormat="1"/>
+    <w:lsdException w:name="Book Title" w:uiPriority="33" w:qFormat="1"/>
+    <w:lsdException w:name="Bibliography" w:semiHidden="1" w:uiPriority="37" w:unhideWhenUsed="1"/>
+    <w:lsdException w:name="TOC Heading" w:semiHidden="1" w:uiPriority="39" w:unhideWhenUsed="1" w:qFormat="1"/>
+    <w:lsdException w:name="Plain Table 1" w:uiPriority="41"/>
+    <w:lsdException w:name="Plain Table 2" w:uiPriority="42"/>
+    <w:lsdException w:name="Plain Table 3" w:uiPriority="43"/>
+    <w:lsdException w:name="Plain Table 4" w:uiPriority="44"/>
+    <w:lsdException w:name="Plain Table 5" w:uiPriority="45"/>
+    <w:lsdException w:name="Grid Table Light" w:uiPriority="40"/>
+    <w:lsdException w:name="Grid Table 1 Light" w:uiPriority="46"/>
+    <w:lsdException w:name="Grid Table 2" w:uiPriority="47"/>
+    <w:lsdException w:name="Grid Table 3" w:uiPriority="48"/>
+    <w:lsdException w:name="Grid Table 4" w:uiPriority="49"/>
+    <w:lsdException w:name="Grid Table 5 Dark" w:uiPriority="50"/>
+    <w:lsdException w:name="Grid Table 6 Colorful" w:uiPriority="51"/>
+    <w:lsdException w:name="Grid Table 7 Colorful" w:uiPriority="52"/>
+    <w:lsdException w:name="Grid Table 1 Light Accent 1" w:uiPriority="46"/>
+    <w:lsdException w:name="Grid Table 2 Accent 1" w:uiPriority="47"/>
+    <w:lsdException w:name="Grid Table 3 Accent 1" w:uiPriority="48"/>
+    <w:lsdException w:name="Grid Table 4 Accent 1" w:uiPriority="49"/>
+    <w:lsdException w:name="Grid Table 5 Dark Accent 1" w:uiPriority="50"/>
+    <w:lsdException w:name="Grid Table 6 Colorful Accent 1" w:uiPriority="51"/>
+    <w:lsdException w:name="Grid Table 7 Colorful Accent 1" w:uiPriority="52"/>
+    <w:lsdException w:name="Grid Table 1 Light Accent 2" w:uiPriority="46"/>
+    <w:lsdException w:name="Grid Table 2 Accent 2" w:uiPriority="47"/>
+    <w:lsdException w:name="Grid Table 3 Accent 2" w:uiPriority="48"/>
+    <w:lsdException w:name="Grid Table 4 Accent 2" w:uiPriority="49"/>
+    <w:lsdException w:name="Grid Table 5 Dark Accent 2" w:uiPriority="50"/>
+    <w:lsdException w:name="Grid Table 6 Colorful Accent 2" w:uiPriority="51"/>
+    <w:lsdException w:name="Grid Table 7 Colorful Accent 2" w:uiPriority="52"/>
+    <w:lsdException w:name="Grid Table 1 Light Accent 3" w:uiPriority="46"/>
+    <w:lsdException w:name="Grid Table 2 Accent 3" w:uiPriority="47"/>
+    <w:lsdException w:name="Grid Table 3 Accent 3" w:uiPriority="48"/>
+    <w:lsdException w:name="Grid Table 4 Accent 3" w:uiPriority="49"/>
+    <w:lsdException w:name="Grid Table 5 Dark Accent 3" w:uiPriority="50"/>
+    <w:lsdException w:name="Grid Table 6 Colorful Accent 3" w:uiPriority="51"/>
+    <w:lsdException w:name="Grid Table 7 Colorful Accent 3" w:uiPriority="52"/>
+    <w:lsdException w:name="Grid Table 1 Light Accent 4" w:uiPriority="46"/>
+    <w:lsdException w:name="Grid Table 2 Accent 4" w:uiPriority="47"/>
+    <w:lsdException w:name="Grid Table 3 Accent 4" w:uiPriority="48"/>
+    <w:lsdException w:name="Grid Table 4 Accent 4" w:uiPriority="49"/>
+    <w:lsdException w:name="Grid Table 5 Dark Accent 4" w:uiPriority="50"/>
+    <w:lsdException w:name="Grid Table 6 Colorful Accent 4" w:uiPriority="51"/>
+    <w:lsdException w:name="Grid Table 7 Colorful Accent 4" w:uiPriority="52"/>
+    <w:lsdException w:name="Grid Table 1 Light Accent 5" w:uiPriority="46"/>
+    <w:lsdException w:name="Grid Table 2 Accent 5" w:uiPriority="47"/>
+    <w:lsdException w:name="Grid Table 3 Accent 5" w:uiPriority="48"/>
+    <w:lsdException w:name="Grid Table 4 Accent 5" w:uiPriority="49"/>
+    <w:lsdException w:name="Grid Table 5 Dark Accent 5" w:uiPriority="50"/>
+    <w:lsdException w:name="Grid Table 6 Colorful Accent 5" w:uiPriority="51"/>
+    <w:lsdException w:name="Grid Table 7 Colorful Accent 5" w:uiPriority="52"/>
+    <w:lsdException w:name="Grid Table 1 Light Accent 6" w:uiPriority="46"/>
+    <w:lsdException w:name="Grid Table 2 Accent 6" w:uiPriority="47"/>
+    <w:lsdException w:name="Grid Table 3 Accent 6" w:uiPriority="48"/>
+    <w:lsdException w:name="Grid Table 4 Accent 6" w:uiPriority="49"/>
+    <w:lsdException w:name="Grid Table 5 Dark Accent 6" w:uiPriority="50"/>
+    <w:lsdException w:name="Grid Table 6 Colorful Accent 6" w:uiPriority="51"/>
+    <w:lsdException w:name="Grid Table 7 Colorful Accent 6" w:uiPriority="52"/>
+    <w:lsdException w:name="List Table 1 Light" w:uiPriority="46"/>
+    <w:lsdException w:name="List Table 2" w:uiPriority="47"/>
+    <w:lsdException w:name="List Table 3" w:uiPriority="48"/>
+    <w:lsdException w:name="List Table 4" w:uiPriority="49"/>
+    <w:lsdException w:name="List Table 5 Dark" w:uiPriority="50"/>
+    <w:lsdException w:name="List Table 6 Colorful" w:uiPriority="51"/>
+    <w:lsdException w:name="List Table 7 Colorful" w:uiPriority="52"/>
+    <w:lsdException w:name="List Table 1 Light Accent 1" w:uiPriority="46"/>
+    <w:lsdException w:name="List Table 2 Accent 1" w:uiPriority="47"/>
+    <w:lsdException w:name="List Table 3 Accent 1" w:uiPriority="48"/>
+    <w:lsdException w:name="List Table 4 Accent 1" w:uiPriority="49"/>
+    <w:lsdException w:name="List Table 5 Dark Accent 1" w:uiPriority="50"/>
+    <w:lsdException w:name="List Table 6 Colorful Accent 1" w:uiPriority="51"/>
+    <w:lsdException w:name="List Table 7 Colorful Accent 1" w:uiPriority="52"/>
+    <w:lsdException w:name="List Table 1 Light Accent 2" w:uiPriority="46"/>
+    <w:lsdException w:name="List Table 2 Accent 2" w:uiPriority="47"/>
+    <w:lsdException w:name="List Table 3 Accent 2" w:uiPriority="48"/>
+    <w:lsdException w:name="List Table 4 Accent 2" w:uiPriority="49"/>
+    <w:lsdException w:name="List Table 5 Dark Accent 2" w:uiPriority="50"/>
+    <w:lsdException w:name="List Table 6 Colorful Accent 2" w:uiPriority="51"/>
+    <w:lsdException w:name="List Table 7 Colorful Accent 2" w:uiPriority="52"/>
+    <w:lsdException w:name="List Table 1 Light Accent 3" w:uiPriority="46"/>
+    <w:lsdException w:name="List Table 2 Accent 3" w:uiPriority="47"/>
+    <w:lsdException w:name="List Table 3 Accent 3" w:uiPriority="48"/>
+    <w:lsdException w:name="List Table 4 Accent 3" w:uiPriority="49"/>
+    <w:lsdException w:name="List Table 5 Dark Accent 3" w:uiPriority="50"/>
+    <w:lsdException w:name="List Table 6 Colorful Accent 3" w:uiPriority="51"/>
+    <w:lsdException w:name="List Table 7 Colorful Accent 3" w:uiPriority="52"/>
+    <w:lsdException w:name="List Table 1 Light Accent 4" w:uiPriority="46"/>
+    <w:lsdException w:name="List Table 2 Accent 4" w:uiPriority="47"/>
+    <w:lsdException w:name="List Table 3 Accent 4" w:uiPriority="48"/>
+    <w:lsdException w:name="List Table 4 Accent 4" w:uiPriority="49"/>
+    <w:lsdException w:name="List Table 5 Dark Accent 4" w:uiPriority="50"/>
+    <w:lsdException w:name="List Table 6 Colorful Accent 4" w:uiPriority="51"/>
+    <w:lsdException w:name="List Table 7 Colorful Accent 4" w:uiPriority="52"/>
+    <w:lsdException w:name="List Table 1 Light Accent 5" w:uiPriority="46"/>
+    <w:lsdException w:name="List Table 2 Accent 5" w:uiPriority="47"/>
+    <w:lsdException w:name="List Table 3 Accent 5" w:uiPriority="48"/>
+    <w:lsdException w:name="List Table 4 Accent 5" w:uiPriority="49"/>
+    <w:lsdException w:name="List Table 5 Dark Accent 5" w:uiPriority="50"/>
+    <w:lsdException w:name="List Table 6 Colorful Accent 5" w:uiPriority="51"/>
+    <w:lsdException w:name="List Table 7 Colorful Accent 5" w:uiPriority="52"/>
+    <w:lsdException w:name="List Table 1 Light Accent 6" w:uiPriority="46"/>
+    <w:lsdException w:name="List Table 2 Accent 6" w:uiPriority="47"/>
+    <w:lsdException w:name="List Table 3 Accent 6" w:uiPriority="48"/>
+    <w:lsdException w:name="List Table 4 Accent 6" w:uiPriority="49"/>
+    <w:lsdException w:name="List Table 5 Dark Accent 6" w:uiPriority="50"/>
+    <w:lsdException w:name="List Table 6 Colorful Accent 6" w:uiPriority="51"/>
+    <w:lsdException w:name="List Table 7 Colorful Accent 6" w:uiPriority="52"/>
+    <w:lsdException w:name="Mention" w:semiHidden="1" w:unhideWhenUsed="1"/>
+    <w:lsdException w:name="Smart Hyperlink" w:semiHidden="1" w:unhideWhenUsed="1"/>
+    <w:lsdException w:name="Hashtag" w:semiHidden="1" w:unhideWhenUsed="1"/>
+    <w:lsdException w:name="Unresolved Mention" w:semiHidden="1" w:unhideWhenUsed="1"/>
+    <w:lsdException w:name="Smart Link" w:semiHidden="1" w:unhideWhenUsed="1"/>
+  </w:latentStyles>
+  <w:style w:type="paragraph" w:default="1" w:styleId="Normal">
+    <w:name w:val="Normal"/>
+    <w:qFormat/>
+    <w:rsid w:val="00C938AA"/>
+    <w:rPr>
+      <w:rFonts w:cs="Times New Roman"/>
+      <w:sz w:val="3276"/>
+      <w:szCs w:val="3276"/>
+    </w:rPr>
+  </w:style>
+  <w:style w:type="character" w:default="1" w:styleId="DefaultParagraphFont">
+    <w:name w:val="Default Paragraph Font"/>
+    <w:uiPriority w:val="1"/>
+    <w:semiHidden/>
+    <w:unhideWhenUsed/>
+  </w:style>
+  <w:style w:type="table" w:default="1" w:styleId="TableNormal">
+    <w:name w:val="Normal Table"/>
+    <w:uiPriority w:val="99"/>
+    <w:semiHidden/>
+    <w:unhideWhenUsed/>
+    <w:tblPr>
+      <w:tblInd w:w="0" w:type="dxa"/>
+      <w:tblCellMar>
+        <w:top w:w="0" w:type="dxa"/>
+        <w:left w:w="108" w:type="dxa"/>
+        <w:bottom w:w="0" w:type="dxa"/>
+        <w:right w:w="108" w:type="dxa"/>
+      </w:tblCellMar>
+    </w:tblPr>
+  </w:style>
+  <w:style w:type="numbering" w:default="1" w:styleId="NoList">
+    <w:name w:val="No List"/>
+    <w:uiPriority w:val="99"/>
+    <w:semiHidden/>
+    <w:unhideWhenUsed/>
+  </w:style>
+  <w:style w:type="character" w:styleId="PlaceholderText">
+    <w:name w:val="Placeholder Text"/>
+    <w:basedOn w:val="DefaultParagraphFont"/>
+    <w:uiPriority w:val="99"/>
+    <w:semiHidden/>
+    <w:rsid w:val="00C938AA"/>
+    <w:rPr>
+      <w:color w:val="666666"/>
+    </w:rPr>
+  </w:style>
+</w:styles>
+</file>
+
+<file path=word/glossary/webSettings.xml><?xml version="1.0" encoding="utf-8"?>
+<w:webSettings xmlns:mc="http://schemas.openxmlformats.org/markup-compatibility/2006" xmlns:r="http://schemas.openxmlformats.org/officeDocument/2006/relationships" xmlns:w="http://schemas.openxmlformats.org/wordprocessingml/2006/main" xmlns:w14="http://schemas.microsoft.com/office/word/2010/wordml" xmlns:w15="http://schemas.microsoft.com/office/word/2012/wordml" xmlns:w16cex="http://schemas.microsoft.com/office/word/2018/wordml/cex" xmlns:w16cid="http://schemas.microsoft.com/office/word/2016/wordml/cid" xmlns:w16="http://schemas.microsoft.com/office/word/2018/wordml" xmlns:w16du="http://schemas.microsoft.com/office/word/2023/wordml/word16du" xmlns:w16sdtdh="http://schemas.microsoft.com/office/word/2020/wordml/sdtdatahash" xmlns:w16sdtfl="http://schemas.microsoft.com/office/word/2024/wordml/sdtformatlock" xmlns:w16se="http://schemas.microsoft.com/office/word/2015/wordml/symex" mc:Ignorable="w14 w15 w16se w16cid w16 w16cex w16sdtdh w16sdtfl w16du">
+  <w:optimizeForBrowser/>
+  <w:allowPNG/>
+</w:webSettings>
 </file>
 
 <file path=word/theme/theme1.xml><?xml version="1.0" encoding="utf-8"?>

</xml_diff>

<commit_message>
Updates to final project submission material
</commit_message>
<xml_diff>
--- a/project-report-docs/Final_Year_Project_Report.docx
+++ b/project-report-docs/Final_Year_Project_Report.docx
@@ -2306,11 +2306,135 @@
         <w:keepNext/>
       </w:pPr>
       <w:r>
+        <w:rPr>
+          <w:noProof/>
+        </w:rPr>
+        <mc:AlternateContent>
+          <mc:Choice Requires="wps">
+            <w:drawing>
+              <wp:anchor distT="0" distB="0" distL="114300" distR="114300" simplePos="0" relativeHeight="251662336" behindDoc="1" locked="0" layoutInCell="1" allowOverlap="1" wp14:anchorId="2F9212FE" wp14:editId="6F11C2D6">
+                <wp:simplePos x="0" y="0"/>
+                <wp:positionH relativeFrom="column">
+                  <wp:posOffset>4064635</wp:posOffset>
+                </wp:positionH>
+                <wp:positionV relativeFrom="paragraph">
+                  <wp:posOffset>7119620</wp:posOffset>
+                </wp:positionV>
+                <wp:extent cx="1926590" cy="635"/>
+                <wp:effectExtent l="0" t="0" r="0" b="0"/>
+                <wp:wrapTight wrapText="bothSides">
+                  <wp:wrapPolygon edited="0">
+                    <wp:start x="0" y="0"/>
+                    <wp:lineTo x="0" y="21600"/>
+                    <wp:lineTo x="21600" y="21600"/>
+                    <wp:lineTo x="21600" y="0"/>
+                  </wp:wrapPolygon>
+                </wp:wrapTight>
+                <wp:docPr id="1255788952" name="Text Box 1"/>
+                <wp:cNvGraphicFramePr/>
+                <a:graphic xmlns:a="http://schemas.openxmlformats.org/drawingml/2006/main">
+                  <a:graphicData uri="http://schemas.microsoft.com/office/word/2010/wordprocessingShape">
+                    <wps:wsp>
+                      <wps:cNvSpPr txBox="1"/>
+                      <wps:spPr>
+                        <a:xfrm>
+                          <a:off x="0" y="0"/>
+                          <a:ext cx="1926590" cy="635"/>
+                        </a:xfrm>
+                        <a:prstGeom prst="rect">
+                          <a:avLst/>
+                        </a:prstGeom>
+                        <a:solidFill>
+                          <a:prstClr val="white"/>
+                        </a:solidFill>
+                        <a:ln>
+                          <a:noFill/>
+                        </a:ln>
+                      </wps:spPr>
+                      <wps:txbx>
+                        <w:txbxContent>
+                          <w:p>
+                            <w:pPr>
+                              <w:pStyle w:val="Caption"/>
+                              <w:rPr>
+                                <w:noProof/>
+                                <w:sz w:val="20"/>
+                                <w:szCs w:val="20"/>
+                              </w:rPr>
+                            </w:pPr>
+                            <w:r>
+                              <w:t>Figure 2 - Index Page (Mobile View)</w:t>
+                            </w:r>
+                          </w:p>
+                        </w:txbxContent>
+                      </wps:txbx>
+                      <wps:bodyPr rot="0" spcFirstLastPara="0" vertOverflow="overflow" horzOverflow="overflow" vert="horz" wrap="square" lIns="0" tIns="0" rIns="0" bIns="0" numCol="1" spcCol="0" rtlCol="0" fromWordArt="0" anchor="t" anchorCtr="0" forceAA="0" compatLnSpc="1">
+                        <a:prstTxWarp prst="textNoShape">
+                          <a:avLst/>
+                        </a:prstTxWarp>
+                        <a:spAutoFit/>
+                      </wps:bodyPr>
+                    </wps:wsp>
+                  </a:graphicData>
+                </a:graphic>
+              </wp:anchor>
+            </w:drawing>
+          </mc:Choice>
+          <mc:Fallback>
+            <w:pict>
+              <v:shapetype w14:anchorId="2F9212FE" id="_x0000_t202" coordsize="21600,21600" o:spt="202" path="m,l,21600r21600,l21600,xe">
+                <v:stroke joinstyle="miter"/>
+                <v:path gradientshapeok="t" o:connecttype="rect"/>
+              </v:shapetype>
+              <v:shape id="Text Box 1" o:spid="_x0000_s1026" type="#_x0000_t202" style="position:absolute;margin-left:320.05pt;margin-top:560.6pt;width:151.7pt;height:.05pt;z-index:-251654144;visibility:visible;mso-wrap-style:square;mso-wrap-distance-left:9pt;mso-wrap-distance-top:0;mso-wrap-distance-right:9pt;mso-wrap-distance-bottom:0;mso-position-horizontal:absolute;mso-position-horizontal-relative:text;mso-position-vertical:absolute;mso-position-vertical-relative:text;v-text-anchor:top" o:gfxdata="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" stroked="f">
+                <v:textbox style="mso-fit-shape-to-text:t" inset="0,0,0,0">
+                  <w:txbxContent>
+                    <w:p>
+                      <w:pPr>
+                        <w:pStyle w:val="Caption"/>
+                        <w:rPr>
+                          <w:noProof/>
+                          <w:sz w:val="20"/>
+                          <w:szCs w:val="20"/>
+                        </w:rPr>
+                      </w:pPr>
+                      <w:r>
+                        <w:t>Figure 2 - Index Page (Mobile View)</w:t>
+                      </w:r>
+                    </w:p>
+                  </w:txbxContent>
+                </v:textbox>
+                <w10:wrap type="tight"/>
+              </v:shape>
+            </w:pict>
+          </mc:Fallback>
+        </mc:AlternateContent>
+      </w:r>
+      <w:r>
+        <w:rPr>
+          <w:noProof/>
+        </w:rPr>
         <w:drawing>
-          <wp:inline distT="0" distB="0" distL="0" distR="0" wp14:anchorId="07421DE7" wp14:editId="77E565F3">
-            <wp:extent cx="3010089" cy="1692553"/>
-            <wp:effectExtent l="95250" t="76200" r="95250" b="79375"/>
-            <wp:docPr id="1202768967" name="Picture 1"/>
+          <wp:anchor distT="0" distB="0" distL="114300" distR="114300" simplePos="0" relativeHeight="251660288" behindDoc="1" locked="0" layoutInCell="1" allowOverlap="1" wp14:anchorId="06DF382D" wp14:editId="5BB70947">
+            <wp:simplePos x="0" y="0"/>
+            <wp:positionH relativeFrom="column">
+              <wp:posOffset>4064635</wp:posOffset>
+            </wp:positionH>
+            <wp:positionV relativeFrom="paragraph">
+              <wp:posOffset>3471545</wp:posOffset>
+            </wp:positionV>
+            <wp:extent cx="1926590" cy="3590925"/>
+            <wp:effectExtent l="0" t="0" r="0" b="9525"/>
+            <wp:wrapTight wrapText="bothSides">
+              <wp:wrapPolygon edited="0">
+                <wp:start x="0" y="0"/>
+                <wp:lineTo x="0" y="21543"/>
+                <wp:lineTo x="21358" y="21543"/>
+                <wp:lineTo x="21358" y="0"/>
+                <wp:lineTo x="0" y="0"/>
+              </wp:wrapPolygon>
+            </wp:wrapTight>
+            <wp:docPr id="1934254944" name="Picture 2" descr="A black and white image of a person standing in front of a white sky&#10;&#10;AI-generated content may be incorrect."/>
             <wp:cNvGraphicFramePr>
               <a:graphicFrameLocks xmlns:a="http://schemas.openxmlformats.org/drawingml/2006/main" noChangeAspect="1"/>
             </wp:cNvGraphicFramePr>
@@ -2318,44 +2442,58 @@
               <a:graphicData uri="http://schemas.openxmlformats.org/drawingml/2006/picture">
                 <pic:pic xmlns:pic="http://schemas.openxmlformats.org/drawingml/2006/picture">
                   <pic:nvPicPr>
-                    <pic:cNvPr id="1202768967" name=""/>
+                    <pic:cNvPr id="1934254944" name="Picture 2" descr="A black and white image of a person standing in front of a white sky&#10;&#10;AI-generated content may be incorrect."/>
                     <pic:cNvPicPr/>
                   </pic:nvPicPr>
-                  <pic:blipFill>
-                    <a:blip r:embed="rId8"/>
-                    <a:stretch>
-                      <a:fillRect/>
-                    </a:stretch>
+                  <pic:blipFill rotWithShape="1">
+                    <a:blip r:embed="rId8" cstate="print">
+                      <a:extLst>
+                        <a:ext uri="{28A0092B-C50C-407E-A947-70E740481C1C}">
+                          <a14:useLocalDpi xmlns:a14="http://schemas.microsoft.com/office/drawing/2010/main" val="0"/>
+                        </a:ext>
+                      </a:extLst>
+                    </a:blip>
+                    <a:srcRect t="10044" b="5232"/>
+                    <a:stretch/>
                   </pic:blipFill>
-                  <pic:spPr>
+                  <pic:spPr bwMode="auto">
                     <a:xfrm>
                       <a:off x="0" y="0"/>
-                      <a:ext cx="3041825" cy="1710398"/>
+                      <a:ext cx="1926590" cy="3590925"/>
                     </a:xfrm>
                     <a:prstGeom prst="rect">
                       <a:avLst/>
                     </a:prstGeom>
-                    <a:effectLst>
-                      <a:outerShdw blurRad="50800" sx="102000" sy="102000" algn="ctr" rotWithShape="0">
-                        <a:schemeClr val="tx1">
-                          <a:lumMod val="50000"/>
-                          <a:lumOff val="50000"/>
-                        </a:schemeClr>
-                      </a:outerShdw>
-                    </a:effectLst>
+                    <a:ln>
+                      <a:noFill/>
+                    </a:ln>
+                    <a:extLst>
+                      <a:ext uri="{53640926-AAD7-44D8-BBD7-CCE9431645EC}">
+                        <a14:shadowObscured xmlns:a14="http://schemas.microsoft.com/office/drawing/2010/main"/>
+                      </a:ext>
+                    </a:extLst>
                   </pic:spPr>
                 </pic:pic>
               </a:graphicData>
             </a:graphic>
-          </wp:inline>
+            <wp14:sizeRelH relativeFrom="margin">
+              <wp14:pctWidth>0</wp14:pctWidth>
+            </wp14:sizeRelH>
+            <wp14:sizeRelV relativeFrom="margin">
+              <wp14:pctHeight>0</wp14:pctHeight>
+            </wp14:sizeRelV>
+          </wp:anchor>
         </w:drawing>
       </w:r>
       <w:r>
+        <w:rPr>
+          <w:noProof/>
+        </w:rPr>
         <w:drawing>
-          <wp:inline distT="0" distB="0" distL="0" distR="0" wp14:anchorId="26CB1F0D" wp14:editId="59731003">
-            <wp:extent cx="2145671" cy="1872202"/>
-            <wp:effectExtent l="0" t="0" r="6985" b="0"/>
-            <wp:docPr id="1745989271" name="Picture 1" descr="A screen shot of a computer&#10;&#10;AI-generated content may be incorrect."/>
+          <wp:inline distT="0" distB="0" distL="0" distR="0" wp14:anchorId="4E6C80D3" wp14:editId="7487796F">
+            <wp:extent cx="5991225" cy="3370148"/>
+            <wp:effectExtent l="0" t="0" r="0" b="1905"/>
+            <wp:docPr id="738785514" name="Picture 1" descr="A screenshot of a computer&#10;&#10;AI-generated content may be incorrect."/>
             <wp:cNvGraphicFramePr>
               <a:graphicFrameLocks xmlns:a="http://schemas.openxmlformats.org/drawingml/2006/main" noChangeAspect="1"/>
             </wp:cNvGraphicFramePr>
@@ -2363,7 +2501,7 @@
               <a:graphicData uri="http://schemas.openxmlformats.org/drawingml/2006/picture">
                 <pic:pic xmlns:pic="http://schemas.openxmlformats.org/drawingml/2006/picture">
                   <pic:nvPicPr>
-                    <pic:cNvPr id="1745989271" name="Picture 1" descr="A screen shot of a computer&#10;&#10;AI-generated content may be incorrect."/>
+                    <pic:cNvPr id="738785514" name="Picture 1" descr="A screenshot of a computer&#10;&#10;AI-generated content may be incorrect."/>
                     <pic:cNvPicPr/>
                   </pic:nvPicPr>
                   <pic:blipFill>
@@ -2375,7 +2513,7 @@
                   <pic:spPr>
                     <a:xfrm>
                       <a:off x="0" y="0"/>
-                      <a:ext cx="2169121" cy="1892663"/>
+                      <a:ext cx="6143906" cy="3456033"/>
                     </a:xfrm>
                     <a:prstGeom prst="rect">
                       <a:avLst/>
@@ -2391,59 +2529,861 @@
     <w:p>
       <w:pPr>
         <w:pStyle w:val="Caption"/>
-        <w:ind w:firstLine="720"/>
       </w:pPr>
       <w:r>
         <w:t xml:space="preserve">Figure </w:t>
       </w:r>
       <w:r>
-        <w:fldChar w:fldCharType="begin"/>
-      </w:r>
-      <w:r>
-        <w:instrText xml:space="preserve"> SEQ Figure \* ARABIC </w:instrText>
-      </w:r>
-      <w:r>
-        <w:fldChar w:fldCharType="separate"/>
-      </w:r>
-      <w:r>
-        <w:rPr>
-          <w:noProof/>
-        </w:rPr>
         <w:t>1</w:t>
       </w:r>
       <w:r>
-        <w:fldChar w:fldCharType="end"/>
-      </w:r>
-      <w:r>
-        <w:t xml:space="preserve"> - Computer view of index page</w:t>
+        <w:t xml:space="preserve"> - Index Page (PC View)</w:t>
+      </w:r>
+    </w:p>
+    <w:p>
+      <w:pPr>
+        <w:spacing w:line="360" w:lineRule="auto"/>
+        <w:rPr>
+          <w:rFonts w:cs="Arial"/>
+        </w:rPr>
+      </w:pPr>
+      <w:r>
+        <w:rPr>
+          <w:rFonts w:cs="Arial"/>
+        </w:rPr>
+        <w:t xml:space="preserve">The user interface </w:t>
+      </w:r>
+      <w:r>
+        <w:rPr>
+          <w:rFonts w:cs="Arial"/>
+        </w:rPr>
+        <w:t xml:space="preserve">for this system is quite simple. There are a total of </w:t>
+      </w:r>
+      <w:r>
+        <w:rPr>
+          <w:rFonts w:cs="Arial"/>
+        </w:rPr>
+        <w:t>four different views that the user can access. Each of these views are dynamic to varying degrees, Django give</w:t>
+      </w:r>
+      <w:r>
+        <w:rPr>
+          <w:rFonts w:cs="Arial"/>
+        </w:rPr>
+        <w:t>s</w:t>
+      </w:r>
+      <w:r>
+        <w:rPr>
+          <w:rFonts w:cs="Arial"/>
+        </w:rPr>
+        <w:t xml:space="preserve"> the option to develop </w:t>
+      </w:r>
+      <w:r>
+        <w:rPr>
+          <w:rFonts w:cs="Arial"/>
+        </w:rPr>
+        <w:t xml:space="preserve">html that will dynamically change based on a context provided by the developer. </w:t>
+      </w:r>
+      <w:r>
+        <w:rPr>
+          <w:rFonts w:cs="Arial"/>
+        </w:rPr>
+        <w:t xml:space="preserve">For instance, the bulbs on the </w:t>
+      </w:r>
+      <w:r>
+        <w:rPr>
+          <w:rFonts w:cs="Arial"/>
+        </w:rPr>
+        <w:t xml:space="preserve">index page render depending on if </w:t>
+      </w:r>
+      <w:r>
+        <w:rPr>
+          <w:rFonts w:cs="Arial"/>
+        </w:rPr>
+        <w:t xml:space="preserve">they are present in the database or not. </w:t>
+      </w:r>
+    </w:p>
+    <w:p>
+      <w:pPr>
+        <w:spacing w:line="360" w:lineRule="auto"/>
+        <w:rPr>
+          <w:rFonts w:cs="Arial"/>
+        </w:rPr>
+      </w:pPr>
+      <w:r>
+        <w:rPr>
+          <w:rFonts w:cs="Arial"/>
+        </w:rPr>
+        <w:t>The first</w:t>
+      </w:r>
+      <w:r>
+        <w:rPr>
+          <w:rFonts w:cs="Arial"/>
+        </w:rPr>
+        <w:t xml:space="preserve"> part of the user interface that we will discuss are the parts common to all </w:t>
+      </w:r>
+      <w:r>
+        <w:rPr>
+          <w:rFonts w:cs="Arial"/>
+        </w:rPr>
+        <w:t xml:space="preserve">views. The main part of this is the </w:t>
+      </w:r>
+      <w:r>
+        <w:rPr>
+          <w:rFonts w:cs="Arial"/>
+        </w:rPr>
+        <w:t xml:space="preserve">navbar, this contains the title, </w:t>
+      </w:r>
+      <w:r>
+        <w:rPr>
+          <w:rFonts w:cs="Arial"/>
+        </w:rPr>
+        <w:t xml:space="preserve">links to other views, buttons to activate functions of the system, and a light/dark mode toggle button. </w:t>
+      </w:r>
+      <w:r>
+        <w:rPr>
+          <w:rFonts w:cs="Arial"/>
+        </w:rPr>
+        <w:t xml:space="preserve"> </w:t>
+      </w:r>
+      <w:r>
+        <w:rPr>
+          <w:rFonts w:cs="Arial"/>
+        </w:rPr>
+        <w:t xml:space="preserve">There is also a footer on the page, a line that contains the text, </w:t>
+      </w:r>
+      <w:r>
+        <w:rPr>
+          <w:rFonts w:cs="Arial"/>
+        </w:rPr>
+        <w:t>‘2023-25 : Bulb Bop : Ryan McClean : 40099112’.</w:t>
+      </w:r>
+      <w:r>
+        <w:rPr>
+          <w:rFonts w:cs="Arial"/>
+        </w:rPr>
+        <w:t xml:space="preserve"> </w:t>
+      </w:r>
+      <w:r>
+        <w:rPr>
+          <w:rFonts w:cs="Arial"/>
+        </w:rPr>
+        <w:t xml:space="preserve">Part of these aspects are dynamic, the </w:t>
+      </w:r>
+      <w:r>
+        <w:rPr>
+          <w:rFonts w:cs="Arial"/>
+        </w:rPr>
+        <w:t>audio sync option for instance, only shows when bulbs are recorded in the database</w:t>
+      </w:r>
+      <w:r>
+        <w:rPr>
+          <w:rFonts w:cs="Arial"/>
+        </w:rPr>
+        <w:t xml:space="preserve">. </w:t>
+      </w:r>
+    </w:p>
+    <w:p>
+      <w:pPr>
+        <w:spacing w:line="360" w:lineRule="auto"/>
+        <w:rPr>
+          <w:rFonts w:cs="Arial"/>
+        </w:rPr>
+      </w:pPr>
+      <w:r>
+        <w:rPr>
+          <w:rFonts w:cs="Arial"/>
+        </w:rPr>
+        <w:t>The second view we are going to look at is the home page, the index page</w:t>
+      </w:r>
+      <w:r>
+        <w:rPr>
+          <w:rFonts w:cs="Arial"/>
+        </w:rPr>
+        <w:t xml:space="preserve"> (figure 1 and 2)</w:t>
+      </w:r>
+      <w:r>
+        <w:rPr>
+          <w:rFonts w:cs="Arial"/>
+        </w:rPr>
+        <w:t xml:space="preserve">, </w:t>
+      </w:r>
+      <w:r>
+        <w:rPr>
+          <w:rFonts w:cs="Arial"/>
+        </w:rPr>
+        <w:t xml:space="preserve">this is the main page that the user will be engaging with. </w:t>
+      </w:r>
+      <w:r>
+        <w:rPr>
+          <w:rFonts w:cs="Arial"/>
+        </w:rPr>
+        <w:t xml:space="preserve">This page displays icons for the bulbs that </w:t>
+      </w:r>
+      <w:r>
+        <w:rPr>
+          <w:rFonts w:cs="Arial"/>
+        </w:rPr>
+        <w:t>are recorded in the database</w:t>
+      </w:r>
+      <w:r>
+        <w:rPr>
+          <w:rFonts w:cs="Arial"/>
+        </w:rPr>
+        <w:t xml:space="preserve">, their names, as well as graphically displaying their state. </w:t>
+      </w:r>
+      <w:r>
+        <w:rPr>
+          <w:rFonts w:cs="Arial"/>
+        </w:rPr>
+        <w:t xml:space="preserve">There are tooltips that </w:t>
+      </w:r>
+      <w:r>
+        <w:rPr>
+          <w:rFonts w:cs="Arial"/>
+        </w:rPr>
+        <w:t xml:space="preserve">appear when the user hovers their mouse over the </w:t>
+      </w:r>
+      <w:r>
+        <w:rPr>
+          <w:rFonts w:cs="Arial"/>
+        </w:rPr>
+        <w:t xml:space="preserve">bulbs, this informs the user that </w:t>
+      </w:r>
+      <w:r>
+        <w:rPr>
+          <w:rFonts w:cs="Arial"/>
+        </w:rPr>
+        <w:t xml:space="preserve">should they click on the </w:t>
+      </w:r>
+      <w:r>
+        <w:rPr>
+          <w:rFonts w:cs="Arial"/>
+        </w:rPr>
+        <w:t xml:space="preserve">it will toggle the state of the bulb. </w:t>
+      </w:r>
+      <w:r>
+        <w:rPr>
+          <w:rFonts w:cs="Arial"/>
+        </w:rPr>
+        <w:t xml:space="preserve">Should the user not yet have </w:t>
+      </w:r>
+      <w:r>
+        <w:rPr>
+          <w:rFonts w:cs="Arial"/>
+        </w:rPr>
+        <w:t xml:space="preserve">connected the system with any bulbs then the index page will display a </w:t>
+      </w:r>
+      <w:r>
+        <w:rPr>
+          <w:rFonts w:cs="Arial"/>
+        </w:rPr>
+        <w:t>prompt</w:t>
+      </w:r>
+      <w:r>
+        <w:rPr>
+          <w:rFonts w:cs="Arial"/>
+        </w:rPr>
+        <w:t xml:space="preserve"> to the user to use the discover function of the system</w:t>
+      </w:r>
+      <w:r>
+        <w:rPr>
+          <w:rFonts w:cs="Arial"/>
+        </w:rPr>
+        <w:t xml:space="preserve"> (figure 3)</w:t>
+      </w:r>
+      <w:r>
+        <w:rPr>
+          <w:rFonts w:cs="Arial"/>
+        </w:rPr>
+        <w:t xml:space="preserve">. </w:t>
+      </w:r>
+    </w:p>
+    <w:p>
+      <w:pPr>
+        <w:keepNext/>
+        <w:spacing w:line="360" w:lineRule="auto"/>
+      </w:pPr>
+      <w:r>
+        <w:lastRenderedPageBreak/>
+        <w:t xml:space="preserve">   </w:t>
+      </w:r>
+    </w:p>
+    <w:p>
+      <w:pPr>
+        <w:pStyle w:val="Caption"/>
+        <w:keepNext/>
+      </w:pPr>
+      <w:r>
+        <w:drawing>
+          <wp:inline distT="0" distB="0" distL="0" distR="0" wp14:anchorId="7D418033" wp14:editId="3BB7BE54">
+            <wp:extent cx="5759450" cy="2789555"/>
+            <wp:effectExtent l="0" t="0" r="0" b="0"/>
+            <wp:docPr id="186708067" name="Picture 1" descr="A screenshot of a computer&#10;&#10;AI-generated content may be incorrect."/>
+            <wp:cNvGraphicFramePr>
+              <a:graphicFrameLocks xmlns:a="http://schemas.openxmlformats.org/drawingml/2006/main" noChangeAspect="1"/>
+            </wp:cNvGraphicFramePr>
+            <a:graphic xmlns:a="http://schemas.openxmlformats.org/drawingml/2006/main">
+              <a:graphicData uri="http://schemas.openxmlformats.org/drawingml/2006/picture">
+                <pic:pic xmlns:pic="http://schemas.openxmlformats.org/drawingml/2006/picture">
+                  <pic:nvPicPr>
+                    <pic:cNvPr id="186708067" name="Picture 1" descr="A screenshot of a computer&#10;&#10;AI-generated content may be incorrect."/>
+                    <pic:cNvPicPr/>
+                  </pic:nvPicPr>
+                  <pic:blipFill>
+                    <a:blip r:embed="rId10"/>
+                    <a:stretch>
+                      <a:fillRect/>
+                    </a:stretch>
+                  </pic:blipFill>
+                  <pic:spPr>
+                    <a:xfrm>
+                      <a:off x="0" y="0"/>
+                      <a:ext cx="5759450" cy="2789555"/>
+                    </a:xfrm>
+                    <a:prstGeom prst="rect">
+                      <a:avLst/>
+                    </a:prstGeom>
+                  </pic:spPr>
+                </pic:pic>
+              </a:graphicData>
+            </a:graphic>
+          </wp:inline>
+        </w:drawing>
+      </w:r>
+    </w:p>
+    <w:p>
+      <w:pPr>
+        <w:pStyle w:val="Caption"/>
+        <w:rPr>
+          <w:rFonts w:cs="Arial"/>
+        </w:rPr>
+      </w:pPr>
+      <w:r>
+        <w:t>Figure 3 - User prompt when bulbs aren't saved</w:t>
+      </w:r>
+    </w:p>
+    <w:p>
+      <w:pPr>
+        <w:keepNext/>
+        <w:spacing w:line="360" w:lineRule="auto"/>
+      </w:pPr>
+      <w:r>
+        <w:drawing>
+          <wp:inline distT="0" distB="0" distL="0" distR="0" wp14:anchorId="6DE964E7" wp14:editId="48FB49CC">
+            <wp:extent cx="5772150" cy="3246915"/>
+            <wp:effectExtent l="0" t="0" r="0" b="0"/>
+            <wp:docPr id="504359648" name="Picture 1" descr="A screenshot of a computer&#10;&#10;AI-generated content may be incorrect."/>
+            <wp:cNvGraphicFramePr>
+              <a:graphicFrameLocks xmlns:a="http://schemas.openxmlformats.org/drawingml/2006/main" noChangeAspect="1"/>
+            </wp:cNvGraphicFramePr>
+            <a:graphic xmlns:a="http://schemas.openxmlformats.org/drawingml/2006/main">
+              <a:graphicData uri="http://schemas.openxmlformats.org/drawingml/2006/picture">
+                <pic:pic xmlns:pic="http://schemas.openxmlformats.org/drawingml/2006/picture">
+                  <pic:nvPicPr>
+                    <pic:cNvPr id="504359648" name="Picture 1" descr="A screenshot of a computer&#10;&#10;AI-generated content may be incorrect."/>
+                    <pic:cNvPicPr/>
+                  </pic:nvPicPr>
+                  <pic:blipFill>
+                    <a:blip r:embed="rId11"/>
+                    <a:stretch>
+                      <a:fillRect/>
+                    </a:stretch>
+                  </pic:blipFill>
+                  <pic:spPr>
+                    <a:xfrm>
+                      <a:off x="0" y="0"/>
+                      <a:ext cx="5825579" cy="3276969"/>
+                    </a:xfrm>
+                    <a:prstGeom prst="rect">
+                      <a:avLst/>
+                    </a:prstGeom>
+                  </pic:spPr>
+                </pic:pic>
+              </a:graphicData>
+            </a:graphic>
+          </wp:inline>
+        </w:drawing>
+      </w:r>
+    </w:p>
+    <w:p>
+      <w:pPr>
+        <w:pStyle w:val="Caption"/>
+      </w:pPr>
+      <w:r>
+        <w:t>Figure 4 - FAQ Page (PC View)</w:t>
+      </w:r>
+    </w:p>
+    <w:p>
+      <w:pPr>
+        <w:spacing w:line="360" w:lineRule="auto"/>
+        <w:rPr>
+          <w:rFonts w:cs="Arial"/>
+        </w:rPr>
+      </w:pPr>
+      <w:r>
+        <w:rPr>
+          <w:rFonts w:cs="Arial"/>
+        </w:rPr>
+        <w:t>The</w:t>
+      </w:r>
+      <w:r>
+        <w:rPr>
+          <w:rFonts w:cs="Arial"/>
+        </w:rPr>
+        <w:t xml:space="preserve"> third aspect of the user interface we will discuss is the ‘</w:t>
+      </w:r>
+      <w:r>
+        <w:rPr>
+          <w:rFonts w:cs="Arial"/>
+        </w:rPr>
+        <w:t>FAQ</w:t>
+      </w:r>
+      <w:r>
+        <w:rPr>
+          <w:rFonts w:cs="Arial"/>
+        </w:rPr>
+        <w:t>’ (frequently asked questions) page</w:t>
+      </w:r>
+      <w:r>
+        <w:rPr>
+          <w:rFonts w:cs="Arial"/>
+        </w:rPr>
+        <w:t xml:space="preserve"> (figure 4)</w:t>
+      </w:r>
+      <w:r>
+        <w:rPr>
+          <w:rFonts w:cs="Arial"/>
+        </w:rPr>
+        <w:t xml:space="preserve">. </w:t>
+      </w:r>
+      <w:r>
+        <w:rPr>
+          <w:rFonts w:cs="Arial"/>
+        </w:rPr>
+        <w:t xml:space="preserve">This page covers some basic setup questions that </w:t>
+      </w:r>
+      <w:r>
+        <w:rPr>
+          <w:rFonts w:cs="Arial"/>
+        </w:rPr>
+        <w:t xml:space="preserve">a user may have, from connecting lights to </w:t>
+      </w:r>
+      <w:r>
+        <w:rPr>
+          <w:rFonts w:cs="Arial"/>
+        </w:rPr>
+        <w:t xml:space="preserve">troubleshooting, and a </w:t>
+      </w:r>
+      <w:r>
+        <w:rPr>
+          <w:rFonts w:cs="Arial"/>
+        </w:rPr>
+        <w:t xml:space="preserve">contact email for support (not a real email). </w:t>
+      </w:r>
+      <w:r>
+        <w:rPr>
+          <w:rFonts w:cs="Arial"/>
+        </w:rPr>
+        <w:t xml:space="preserve">This page is </w:t>
+      </w:r>
+      <w:r>
+        <w:rPr>
+          <w:rFonts w:cs="Arial"/>
+        </w:rPr>
+        <w:t xml:space="preserve">referenced in the tooltip to help </w:t>
+      </w:r>
+      <w:r>
+        <w:rPr>
+          <w:rFonts w:cs="Arial"/>
+        </w:rPr>
+        <w:t xml:space="preserve">new users get started with the application. </w:t>
+      </w:r>
+      <w:r>
+        <w:rPr>
+          <w:rFonts w:cs="Arial"/>
+        </w:rPr>
+        <w:t xml:space="preserve">It also links to the </w:t>
+      </w:r>
+      <w:proofErr w:type="spellStart"/>
+      <w:r>
+        <w:rPr>
+          <w:rFonts w:cs="Arial"/>
+        </w:rPr>
+        <w:t>WizBulb</w:t>
+      </w:r>
+      <w:proofErr w:type="spellEnd"/>
+      <w:r>
+        <w:rPr>
+          <w:rFonts w:cs="Arial"/>
+        </w:rPr>
+        <w:t xml:space="preserve"> app, to show users how to connect their bulbs to the local network</w:t>
+      </w:r>
+      <w:r>
+        <w:rPr>
+          <w:rFonts w:cs="Arial"/>
+        </w:rPr>
+        <w:t xml:space="preserve"> (unfortunately using the system to connect the bulbs to the local network was impossible as it requires Bluetooth and is undocumented)</w:t>
+      </w:r>
+      <w:r>
+        <w:rPr>
+          <w:rFonts w:cs="Arial"/>
+        </w:rPr>
+        <w:t>.</w:t>
+      </w:r>
+    </w:p>
+    <w:p>
+      <w:pPr>
+        <w:spacing w:line="360" w:lineRule="auto"/>
+        <w:rPr>
+          <w:rFonts w:cs="Arial"/>
+        </w:rPr>
+      </w:pPr>
+      <w:r>
+        <w:rPr>
+          <w:rFonts w:cs="Arial"/>
+        </w:rPr>
+        <w:t xml:space="preserve"> </w:t>
+      </w:r>
+      <w:r>
+        <w:rPr>
+          <w:rFonts w:cs="Arial"/>
+        </w:rPr>
+        <w:t xml:space="preserve">The </w:t>
+      </w:r>
+      <w:r>
+        <w:rPr>
+          <w:rFonts w:cs="Arial"/>
+        </w:rPr>
+        <w:t xml:space="preserve">fourth page of the system to discuss is the </w:t>
+      </w:r>
+      <w:r>
+        <w:rPr>
+          <w:rFonts w:cs="Arial"/>
+        </w:rPr>
+        <w:t xml:space="preserve">‘About’ page. </w:t>
+      </w:r>
+      <w:r>
+        <w:rPr>
+          <w:rFonts w:cs="Arial"/>
+        </w:rPr>
+        <w:t xml:space="preserve">This is a simple page that just displays </w:t>
+      </w:r>
+      <w:r>
+        <w:rPr>
+          <w:rFonts w:cs="Arial"/>
+        </w:rPr>
+        <w:t xml:space="preserve">information about the project, it’s goals, and </w:t>
+      </w:r>
+      <w:r>
+        <w:rPr>
+          <w:rFonts w:cs="Arial"/>
+        </w:rPr>
+        <w:t>some information about the author if the project.</w:t>
+      </w:r>
+      <w:r>
+        <w:rPr>
+          <w:rFonts w:cs="Arial"/>
+        </w:rPr>
+        <w:t xml:space="preserve"> </w:t>
+      </w:r>
+      <w:r>
+        <w:rPr>
+          <w:rFonts w:cs="Arial"/>
+        </w:rPr>
+        <w:t>Like every other page, this page has the nav</w:t>
+      </w:r>
+      <w:r>
+        <w:rPr>
+          <w:rFonts w:cs="Arial"/>
+        </w:rPr>
+        <w:t xml:space="preserve">igation bar which allows the user, should they have bulbs </w:t>
+      </w:r>
+      <w:r>
+        <w:rPr>
+          <w:rFonts w:cs="Arial"/>
+        </w:rPr>
+        <w:lastRenderedPageBreak/>
+        <w:t>saved in the database, to activate the audio sync.</w:t>
+      </w:r>
+      <w:r>
+        <w:rPr>
+          <w:rFonts w:cs="Arial"/>
+        </w:rPr>
+        <w:t xml:space="preserve"> As this page is mostly static, apart from the navigation bar, there is nothing else to say about it. </w:t>
+      </w:r>
+    </w:p>
+    <w:p>
+      <w:pPr>
+        <w:spacing w:line="360" w:lineRule="auto"/>
+        <w:rPr>
+          <w:rFonts w:cs="Arial"/>
+        </w:rPr>
+      </w:pPr>
+      <w:r>
+        <w:rPr>
+          <w:rFonts w:cs="Arial"/>
+        </w:rPr>
+        <w:t xml:space="preserve">The final page to discuss in this section is </w:t>
+      </w:r>
+      <w:r>
+        <w:rPr>
+          <w:rFonts w:cs="Arial"/>
+        </w:rPr>
+        <w:t xml:space="preserve">the </w:t>
+      </w:r>
+      <w:r>
+        <w:rPr>
+          <w:rFonts w:cs="Arial"/>
+        </w:rPr>
+        <w:t>‘Edit’</w:t>
+      </w:r>
+      <w:r>
+        <w:rPr>
+          <w:rFonts w:cs="Arial"/>
+        </w:rPr>
+        <w:t xml:space="preserve"> page, for the bulbs.</w:t>
+      </w:r>
+      <w:r>
+        <w:rPr>
+          <w:rFonts w:cs="Arial"/>
+        </w:rPr>
+        <w:t xml:space="preserve"> This page allows the user to edit or delete the bulbs that they have saved in the database. </w:t>
+      </w:r>
+      <w:r>
+        <w:rPr>
+          <w:rFonts w:cs="Arial"/>
+        </w:rPr>
+        <w:t>The user can edit the</w:t>
+      </w:r>
+      <w:r>
+        <w:rPr>
+          <w:rFonts w:cs="Arial"/>
+        </w:rPr>
+        <w:t xml:space="preserve"> bulbs name and </w:t>
+      </w:r>
+      <w:r>
+        <w:rPr>
+          <w:rFonts w:cs="Arial"/>
+        </w:rPr>
+        <w:t>I</w:t>
+      </w:r>
+      <w:r>
+        <w:rPr>
+          <w:rFonts w:cs="Arial"/>
+        </w:rPr>
+        <w:t xml:space="preserve">p address, but that is all. As when the system has </w:t>
+      </w:r>
+      <w:r>
+        <w:rPr>
+          <w:rFonts w:cs="Arial"/>
+        </w:rPr>
+        <w:t xml:space="preserve">a bulb saved with a name and an Ip address, then </w:t>
+      </w:r>
+      <w:r>
+        <w:rPr>
+          <w:rFonts w:cs="Arial"/>
+        </w:rPr>
+        <w:t>it will query the bulb and update its status in the database itself</w:t>
+      </w:r>
+      <w:r>
+        <w:rPr>
+          <w:rFonts w:cs="Arial"/>
+        </w:rPr>
+        <w:t>.</w:t>
+      </w:r>
+      <w:r>
+        <w:rPr>
+          <w:rFonts w:cs="Arial"/>
+        </w:rPr>
+        <w:t xml:space="preserve"> When the user clicks on edit, it will show a modal that </w:t>
+      </w:r>
+      <w:r>
+        <w:rPr>
+          <w:rFonts w:cs="Arial"/>
+        </w:rPr>
+        <w:t>the user can interact with to edit the bulb</w:t>
+      </w:r>
+      <w:r>
+        <w:rPr>
+          <w:rFonts w:cs="Arial"/>
+        </w:rPr>
+        <w:t xml:space="preserve">. When the user clicks on save edit, or delete, the page will display a </w:t>
+      </w:r>
+      <w:r>
+        <w:rPr>
+          <w:rFonts w:cs="Arial"/>
+        </w:rPr>
+        <w:t xml:space="preserve">success or error message in the bottom right corner. </w:t>
+      </w:r>
+    </w:p>
+    <w:p>
+      <w:pPr>
+        <w:keepNext/>
+        <w:spacing w:line="360" w:lineRule="auto"/>
+      </w:pPr>
+      <w:r>
+        <w:rPr>
+          <w:rFonts w:cs="Arial"/>
+        </w:rPr>
+        <w:drawing>
+          <wp:inline distT="0" distB="0" distL="0" distR="0" wp14:anchorId="6AD987AD" wp14:editId="4FDC8778">
+            <wp:extent cx="5759450" cy="3160395"/>
+            <wp:effectExtent l="0" t="0" r="0" b="1905"/>
+            <wp:docPr id="456071844" name="Picture 1"/>
+            <wp:cNvGraphicFramePr>
+              <a:graphicFrameLocks xmlns:a="http://schemas.openxmlformats.org/drawingml/2006/main" noChangeAspect="1"/>
+            </wp:cNvGraphicFramePr>
+            <a:graphic xmlns:a="http://schemas.openxmlformats.org/drawingml/2006/main">
+              <a:graphicData uri="http://schemas.openxmlformats.org/drawingml/2006/picture">
+                <pic:pic xmlns:pic="http://schemas.openxmlformats.org/drawingml/2006/picture">
+                  <pic:nvPicPr>
+                    <pic:cNvPr id="456071844" name=""/>
+                    <pic:cNvPicPr/>
+                  </pic:nvPicPr>
+                  <pic:blipFill>
+                    <a:blip r:embed="rId12"/>
+                    <a:stretch>
+                      <a:fillRect/>
+                    </a:stretch>
+                  </pic:blipFill>
+                  <pic:spPr>
+                    <a:xfrm>
+                      <a:off x="0" y="0"/>
+                      <a:ext cx="5759450" cy="3160395"/>
+                    </a:xfrm>
+                    <a:prstGeom prst="rect">
+                      <a:avLst/>
+                    </a:prstGeom>
+                  </pic:spPr>
+                </pic:pic>
+              </a:graphicData>
+            </a:graphic>
+          </wp:inline>
+        </w:drawing>
+      </w:r>
+    </w:p>
+    <w:p>
+      <w:pPr>
+        <w:pStyle w:val="Caption"/>
+        <w:rPr>
+          <w:rFonts w:cs="Arial"/>
+        </w:rPr>
+      </w:pPr>
+      <w:r>
+        <w:t>Figure 5 - Edit page (PC view)</w:t>
+      </w:r>
+    </w:p>
+    <w:p>
+      <w:pPr>
+        <w:pStyle w:val="Caption"/>
+      </w:pPr>
+      <w:r>
+        <w:rPr>
+          <w:rFonts w:cs="Arial"/>
+        </w:rPr>
+        <w:drawing>
+          <wp:inline distT="0" distB="0" distL="0" distR="0" wp14:anchorId="0759052C" wp14:editId="1CA69A14">
+            <wp:extent cx="2613000" cy="1374140"/>
+            <wp:effectExtent l="0" t="0" r="0" b="0"/>
+            <wp:docPr id="1929574512" name="Picture 1" descr="A green screen with white text&#10;&#10;AI-generated content may be incorrect."/>
+            <wp:cNvGraphicFramePr>
+              <a:graphicFrameLocks xmlns:a="http://schemas.openxmlformats.org/drawingml/2006/main" noChangeAspect="1"/>
+            </wp:cNvGraphicFramePr>
+            <a:graphic xmlns:a="http://schemas.openxmlformats.org/drawingml/2006/main">
+              <a:graphicData uri="http://schemas.openxmlformats.org/drawingml/2006/picture">
+                <pic:pic xmlns:pic="http://schemas.openxmlformats.org/drawingml/2006/picture">
+                  <pic:nvPicPr>
+                    <pic:cNvPr id="1929574512" name="Picture 1" descr="A green screen with white text&#10;&#10;AI-generated content may be incorrect."/>
+                    <pic:cNvPicPr/>
+                  </pic:nvPicPr>
+                  <pic:blipFill>
+                    <a:blip r:embed="rId13"/>
+                    <a:stretch>
+                      <a:fillRect/>
+                    </a:stretch>
+                  </pic:blipFill>
+                  <pic:spPr>
+                    <a:xfrm>
+                      <a:off x="0" y="0"/>
+                      <a:ext cx="2629273" cy="1382698"/>
+                    </a:xfrm>
+                    <a:prstGeom prst="rect">
+                      <a:avLst/>
+                    </a:prstGeom>
+                  </pic:spPr>
+                </pic:pic>
+              </a:graphicData>
+            </a:graphic>
+          </wp:inline>
+        </w:drawing>
+      </w:r>
+      <w:r>
+        <w:t xml:space="preserve">    </w:t>
+      </w:r>
+      <w:r>
+        <w:rPr>
+          <w:rFonts w:cs="Arial"/>
+        </w:rPr>
+        <w:drawing>
+          <wp:inline distT="0" distB="0" distL="0" distR="0" wp14:anchorId="55021394" wp14:editId="4BB60096">
+            <wp:extent cx="2695506" cy="1372777"/>
+            <wp:effectExtent l="0" t="0" r="0" b="0"/>
+            <wp:docPr id="238040703" name="Picture 1" descr="A red sign with white text&#10;&#10;AI-generated content may be incorrect."/>
+            <wp:cNvGraphicFramePr>
+              <a:graphicFrameLocks xmlns:a="http://schemas.openxmlformats.org/drawingml/2006/main" noChangeAspect="1"/>
+            </wp:cNvGraphicFramePr>
+            <a:graphic xmlns:a="http://schemas.openxmlformats.org/drawingml/2006/main">
+              <a:graphicData uri="http://schemas.openxmlformats.org/drawingml/2006/picture">
+                <pic:pic xmlns:pic="http://schemas.openxmlformats.org/drawingml/2006/picture">
+                  <pic:nvPicPr>
+                    <pic:cNvPr id="238040703" name="Picture 1" descr="A red sign with white text&#10;&#10;AI-generated content may be incorrect."/>
+                    <pic:cNvPicPr/>
+                  </pic:nvPicPr>
+                  <pic:blipFill>
+                    <a:blip r:embed="rId14"/>
+                    <a:stretch>
+                      <a:fillRect/>
+                    </a:stretch>
+                  </pic:blipFill>
+                  <pic:spPr>
+                    <a:xfrm>
+                      <a:off x="0" y="0"/>
+                      <a:ext cx="2706903" cy="1378581"/>
+                    </a:xfrm>
+                    <a:prstGeom prst="rect">
+                      <a:avLst/>
+                    </a:prstGeom>
+                  </pic:spPr>
+                </pic:pic>
+              </a:graphicData>
+            </a:graphic>
+          </wp:inline>
+        </w:drawing>
+      </w:r>
+      <w:r>
+        <w:t xml:space="preserve"> </w:t>
+      </w:r>
+      <w:r>
+        <w:t xml:space="preserve">Figure 6 - </w:t>
+      </w:r>
+      <w:r>
+        <w:t>Delete</w:t>
+      </w:r>
+      <w:r>
+        <w:t xml:space="preserve"> Success Message</w:t>
       </w:r>
       <w:r>
         <w:tab/>
       </w:r>
       <w:r>
         <w:tab/>
-        <w:t xml:space="preserve">Figure </w:t>
-      </w:r>
-      <w:r>
-        <w:fldChar w:fldCharType="begin"/>
-      </w:r>
-      <w:r>
-        <w:instrText xml:space="preserve"> SEQ Figure \* ARABIC </w:instrText>
-      </w:r>
-      <w:r>
-        <w:fldChar w:fldCharType="separate"/>
-      </w:r>
-      <w:r>
-        <w:rPr>
-          <w:noProof/>
-        </w:rPr>
-        <w:t>2</w:t>
-      </w:r>
-      <w:r>
-        <w:fldChar w:fldCharType="end"/>
-      </w:r>
-      <w:r>
-        <w:t xml:space="preserve"> - Phone view of index page</w:t>
+      </w:r>
+      <w:r>
+        <w:tab/>
+      </w:r>
+      <w:r>
+        <w:tab/>
+        <w:t>Figure 7 - Edit Error Message</w:t>
       </w:r>
     </w:p>
     <w:p>
@@ -2451,81 +3391,592 @@
         <w:spacing w:line="360" w:lineRule="auto"/>
         <w:rPr>
           <w:rFonts w:cs="Arial"/>
-          <w:sz w:val="24"/>
-          <w:szCs w:val="24"/>
-        </w:rPr>
-      </w:pPr>
-      <w:r>
-        <w:rPr>
-          <w:rFonts w:cs="Arial"/>
-          <w:sz w:val="24"/>
-          <w:szCs w:val="24"/>
-        </w:rPr>
-        <w:t xml:space="preserve">The user interface </w:t>
-      </w:r>
-      <w:r>
-        <w:rPr>
-          <w:rFonts w:cs="Arial"/>
-          <w:sz w:val="24"/>
-          <w:szCs w:val="24"/>
-        </w:rPr>
-        <w:t xml:space="preserve">for this system is quite simple. There are a total of </w:t>
-      </w:r>
-      <w:r>
-        <w:rPr>
-          <w:rFonts w:cs="Arial"/>
-          <w:sz w:val="24"/>
-          <w:szCs w:val="24"/>
-        </w:rPr>
-        <w:t>four different views that the user can access. Each of these views are dynamic to varying degrees, Django give</w:t>
-      </w:r>
-      <w:r>
-        <w:rPr>
-          <w:rFonts w:cs="Arial"/>
-          <w:sz w:val="24"/>
-          <w:szCs w:val="24"/>
-        </w:rPr>
+        </w:rPr>
+      </w:pPr>
+    </w:p>
+    <w:p>
+      <w:pPr>
+        <w:pStyle w:val="Heading1"/>
+        <w:numPr>
+          <w:ilvl w:val="0"/>
+          <w:numId w:val="15"/>
+        </w:numPr>
+        <w:rPr>
+          <w:rFonts w:ascii="Arial Black" w:hAnsi="Arial Black"/>
+        </w:rPr>
+      </w:pPr>
+      <w:r>
+        <w:rPr>
+          <w:rFonts w:ascii="Arial Black" w:hAnsi="Arial Black"/>
+        </w:rPr>
+        <w:t>Architecture Design and Algorithm Explanation</w:t>
+      </w:r>
+    </w:p>
+    <w:p>
+      <w:r>
+        <w:t xml:space="preserve">In this section of the report I will be going over the ‘backend’ of the system. This will include </w:t>
+      </w:r>
+      <w:r>
+        <w:t xml:space="preserve">a description of the </w:t>
+      </w:r>
+      <w:proofErr w:type="spellStart"/>
+      <w:r>
+        <w:t>api</w:t>
+      </w:r>
+      <w:proofErr w:type="spellEnd"/>
+      <w:r>
+        <w:t xml:space="preserve"> endpoints, </w:t>
+      </w:r>
+      <w:r>
+        <w:t xml:space="preserve">how the system was configured to interface with bulbs on the network, a description of how I gained access to the audio data of </w:t>
+      </w:r>
+      <w:r>
+        <w:t xml:space="preserve">the host machine, and finally an </w:t>
+      </w:r>
+      <w:r>
+        <w:lastRenderedPageBreak/>
+        <w:t xml:space="preserve">explanation of the </w:t>
+      </w:r>
+      <w:r>
+        <w:t>algorithm</w:t>
+      </w:r>
+      <w:r>
+        <w:t xml:space="preserve"> to detect beat</w:t>
+      </w:r>
+      <w:r>
         <w:t>s</w:t>
       </w:r>
       <w:r>
-        <w:rPr>
-          <w:rFonts w:cs="Arial"/>
-          <w:sz w:val="24"/>
-          <w:szCs w:val="24"/>
-        </w:rPr>
-        <w:t xml:space="preserve"> the option to develop </w:t>
-      </w:r>
-      <w:r>
-        <w:rPr>
-          <w:rFonts w:cs="Arial"/>
-          <w:sz w:val="24"/>
-          <w:szCs w:val="24"/>
-        </w:rPr>
-        <w:t xml:space="preserve">html that will dynamically change based on a context provided by the developer. </w:t>
-      </w:r>
-      <w:r>
-        <w:rPr>
-          <w:rFonts w:cs="Arial"/>
-          <w:sz w:val="24"/>
-          <w:szCs w:val="24"/>
-        </w:rPr>
-        <w:t xml:space="preserve">For instance, the bulbs on the </w:t>
-      </w:r>
-      <w:r>
-        <w:rPr>
-          <w:rFonts w:cs="Arial"/>
-          <w:sz w:val="24"/>
-          <w:szCs w:val="24"/>
-        </w:rPr>
-        <w:t xml:space="preserve">index page render depending on if </w:t>
-      </w:r>
-      <w:r>
-        <w:rPr>
-          <w:rFonts w:cs="Arial"/>
-          <w:sz w:val="24"/>
-          <w:szCs w:val="24"/>
-        </w:rPr>
-        <w:t xml:space="preserve">they are present in the database or not. </w:t>
+        <w:t xml:space="preserve"> in music</w:t>
+      </w:r>
+      <w:r>
+        <w:t>.</w:t>
+      </w:r>
+      <w:r>
+        <w:t xml:space="preserve"> This section will encompass </w:t>
+      </w:r>
+      <w:r>
+        <w:t>most of</w:t>
+      </w:r>
+      <w:r>
+        <w:t xml:space="preserve"> the work </w:t>
+      </w:r>
+      <w:r>
+        <w:t xml:space="preserve">done on this project and therefore will be the longest section in this report. </w:t>
+      </w:r>
+    </w:p>
+    <w:p>
+      <w:r>
+        <w:t xml:space="preserve">This project has 14 different </w:t>
+      </w:r>
+      <w:r>
+        <w:t>API</w:t>
+      </w:r>
+      <w:r>
+        <w:t xml:space="preserve"> endpoints, not including requests that get images and JavaScript code. </w:t>
+      </w:r>
+      <w:r>
+        <w:t xml:space="preserve">Four of these endpoints are for different views or pages, of the </w:t>
+      </w:r>
+      <w:r>
+        <w:t>user interface</w:t>
+      </w:r>
+      <w:r>
+        <w:t xml:space="preserve">, one is reused for </w:t>
+      </w:r>
+      <w:r>
+        <w:t xml:space="preserve">bulb form </w:t>
+      </w:r>
+      <w:r>
+        <w:t>submission</w:t>
+      </w:r>
+      <w:r>
+        <w:t>, t</w:t>
+      </w:r>
+      <w:r>
+        <w:t xml:space="preserve">herefore, these </w:t>
+      </w:r>
+      <w:r>
+        <w:t>w</w:t>
+      </w:r>
+      <w:r>
+        <w:t>ill not</w:t>
+      </w:r>
+      <w:r>
+        <w:t xml:space="preserve"> be discussed in this section, as the</w:t>
+      </w:r>
+      <w:r>
+        <w:t xml:space="preserve"> views were mentioned in chapter 2. </w:t>
+      </w:r>
+      <w:r>
+        <w:t xml:space="preserve">There are </w:t>
+      </w:r>
+      <w:r>
+        <w:t>three</w:t>
+      </w:r>
+      <w:r>
+        <w:t xml:space="preserve"> </w:t>
+      </w:r>
+      <w:r>
+        <w:t xml:space="preserve">endpoints for bulb control, four (including the reused view endpoint) for database operations </w:t>
+      </w:r>
+      <w:r>
+        <w:t>and</w:t>
+      </w:r>
+      <w:r>
+        <w:t>,</w:t>
+      </w:r>
+      <w:r>
+        <w:t xml:space="preserve"> </w:t>
+      </w:r>
+      <w:r>
+        <w:t>two for error and success handling</w:t>
+      </w:r>
+      <w:r>
+        <w:t>.</w:t>
+      </w:r>
+    </w:p>
+    <w:p>
+      <w:pPr>
+        <w:keepNext/>
+      </w:pPr>
+      <w:r>
+        <w:drawing>
+          <wp:inline distT="0" distB="0" distL="0" distR="0" wp14:anchorId="2B64F224" wp14:editId="5AAA0CE5">
+            <wp:extent cx="5487166" cy="4448796"/>
+            <wp:effectExtent l="0" t="0" r="0" b="9525"/>
+            <wp:docPr id="1931462586" name="Picture 1"/>
+            <wp:cNvGraphicFramePr>
+              <a:graphicFrameLocks xmlns:a="http://schemas.openxmlformats.org/drawingml/2006/main" noChangeAspect="1"/>
+            </wp:cNvGraphicFramePr>
+            <a:graphic xmlns:a="http://schemas.openxmlformats.org/drawingml/2006/main">
+              <a:graphicData uri="http://schemas.openxmlformats.org/drawingml/2006/picture">
+                <pic:pic xmlns:pic="http://schemas.openxmlformats.org/drawingml/2006/picture">
+                  <pic:nvPicPr>
+                    <pic:cNvPr id="1931462586" name=""/>
+                    <pic:cNvPicPr/>
+                  </pic:nvPicPr>
+                  <pic:blipFill>
+                    <a:blip r:embed="rId15"/>
+                    <a:stretch>
+                      <a:fillRect/>
+                    </a:stretch>
+                  </pic:blipFill>
+                  <pic:spPr>
+                    <a:xfrm>
+                      <a:off x="0" y="0"/>
+                      <a:ext cx="5487166" cy="4448796"/>
+                    </a:xfrm>
+                    <a:prstGeom prst="rect">
+                      <a:avLst/>
+                    </a:prstGeom>
+                  </pic:spPr>
+                </pic:pic>
+              </a:graphicData>
+            </a:graphic>
+          </wp:inline>
+        </w:drawing>
+      </w:r>
+    </w:p>
+    <w:p>
+      <w:pPr>
+        <w:pStyle w:val="Caption"/>
+      </w:pPr>
+      <w:r>
+        <w:t>Figure 8 - API Endpoints</w:t>
+      </w:r>
+    </w:p>
+    <w:p/>
+    <w:p>
+      <w:r>
+        <w:t xml:space="preserve">The </w:t>
+      </w:r>
+      <w:r>
+        <w:t xml:space="preserve">endpoints </w:t>
+      </w:r>
+      <w:r>
+        <w:t>for</w:t>
+      </w:r>
+      <w:r>
+        <w:t xml:space="preserve"> bulb control are as follows, “/discover/”, “/</w:t>
+      </w:r>
+      <w:proofErr w:type="spellStart"/>
+      <w:r>
+        <w:t>toggleBulb</w:t>
+      </w:r>
+      <w:proofErr w:type="spellEnd"/>
+      <w:r>
+        <w:t>/”, “/</w:t>
+      </w:r>
+      <w:proofErr w:type="spellStart"/>
+      <w:r>
+        <w:t>queryBulb</w:t>
+      </w:r>
+      <w:proofErr w:type="spellEnd"/>
+      <w:r>
+        <w:t>/”, and “/</w:t>
+      </w:r>
+      <w:proofErr w:type="spellStart"/>
+      <w:r>
+        <w:t>colorBulb</w:t>
+      </w:r>
+      <w:proofErr w:type="spellEnd"/>
+      <w:r>
+        <w:t>/”</w:t>
+      </w:r>
+      <w:r>
+        <w:t xml:space="preserve">. </w:t>
+      </w:r>
+      <w:r>
+        <w:t>Of these four, only three are currently utilised in the system, “/</w:t>
+      </w:r>
+      <w:proofErr w:type="spellStart"/>
+      <w:r>
+        <w:t>colorBulb</w:t>
+      </w:r>
+      <w:proofErr w:type="spellEnd"/>
+      <w:r>
+        <w:t xml:space="preserve">/” was developed for use, but when </w:t>
+      </w:r>
+      <w:r>
+        <w:t>testing</w:t>
+      </w:r>
+      <w:r>
+        <w:t xml:space="preserve"> with a colour changing bulb, and a non-colour changing bulb this endpoint caused issues, so was left for future development, which ultimately ended up being scoped out of the project. </w:t>
+      </w:r>
+      <w:r>
+        <w:t>“/discover/” is used to discover new bulbs on the network, it send</w:t>
+      </w:r>
+      <w:r>
+        <w:t>s</w:t>
+      </w:r>
+      <w:r>
+        <w:t xml:space="preserve"> a broadcast </w:t>
+      </w:r>
+      <w:r>
+        <w:t xml:space="preserve">UDP packet, to which </w:t>
+      </w:r>
+      <w:r>
+        <w:t xml:space="preserve">bulbs connected to the network respond with their </w:t>
+      </w:r>
+      <w:r>
+        <w:t xml:space="preserve">current state. This response is shown to the </w:t>
+      </w:r>
+      <w:r>
+        <w:t>user, who can give the bulb a name, which is then sent to another endpoint, which will be mentioned later.</w:t>
+      </w:r>
+      <w:r>
+        <w:t xml:space="preserve"> “/</w:t>
+      </w:r>
+      <w:proofErr w:type="spellStart"/>
+      <w:r>
+        <w:t>toggleBulb</w:t>
+      </w:r>
+      <w:proofErr w:type="spellEnd"/>
+      <w:r>
+        <w:t xml:space="preserve">/” is the main endpoint the user will trigger from the user interface, when they click on the icon of a bulb it will </w:t>
+      </w:r>
+      <w:r>
+        <w:t>trigger this endpoint, which sends a packet to the specific bulb and instructs it to turn off, or on, depending on the state of the bulb recorded in the system.</w:t>
+      </w:r>
+      <w:r>
+        <w:t xml:space="preserve"> </w:t>
+      </w:r>
+      <w:r>
+        <w:t>“/</w:t>
+      </w:r>
+      <w:proofErr w:type="spellStart"/>
+      <w:r>
+        <w:t>queryBulb</w:t>
+      </w:r>
+      <w:proofErr w:type="spellEnd"/>
+      <w:r>
+        <w:t xml:space="preserve">/’ is similar to “/discover/”, except rather than sending a broadcast packet to all Ip addresses, it send </w:t>
+      </w:r>
+      <w:r>
+        <w:t xml:space="preserve">packets to specific addresses to query the state of specific bulbs. </w:t>
+      </w:r>
+    </w:p>
+    <w:p>
+      <w:r>
+        <w:t xml:space="preserve">The endpoints that </w:t>
+      </w:r>
+      <w:r>
+        <w:t>control database operations are, “/”</w:t>
+      </w:r>
+      <w:r>
+        <w:t>, “/</w:t>
+      </w:r>
+      <w:r>
+        <w:t>delete/&lt;</w:t>
+      </w:r>
+      <w:proofErr w:type="spellStart"/>
+      <w:r>
+        <w:t>str:ip</w:t>
+      </w:r>
+      <w:proofErr w:type="spellEnd"/>
+      <w:r>
+        <w:t xml:space="preserve">&gt;/”, and </w:t>
+      </w:r>
+      <w:r>
+        <w:t>“/edit/&lt;</w:t>
+      </w:r>
+      <w:proofErr w:type="spellStart"/>
+      <w:r>
+        <w:t>str:ip</w:t>
+      </w:r>
+      <w:proofErr w:type="spellEnd"/>
+      <w:r>
+        <w:t>&gt;”</w:t>
+      </w:r>
+      <w:r>
+        <w:t xml:space="preserve">. </w:t>
+      </w:r>
+      <w:r>
+        <w:t xml:space="preserve">The “/” endpoint is the index endpoint, when this </w:t>
+      </w:r>
+      <w:r>
+        <w:t>endpoint is triggered with a GET request, then it renders the home page, when it’s triggered with a POST request, then it submits</w:t>
+      </w:r>
+      <w:r>
+        <w:t xml:space="preserve"> a Django model form. This Django model form is </w:t>
+      </w:r>
+      <w:r>
+        <w:t xml:space="preserve">how the system saves new bulbs in </w:t>
+      </w:r>
+      <w:r>
+        <w:t xml:space="preserve">the database. </w:t>
+      </w:r>
+      <w:r>
+        <w:t>When the form is submitted</w:t>
+      </w:r>
+      <w:r>
+        <w:t>,</w:t>
+      </w:r>
+      <w:r>
+        <w:t xml:space="preserve"> it is checked to </w:t>
+      </w:r>
+      <w:r>
+        <w:t xml:space="preserve">ensure that it contains no errors. The criteria for this check is that the Ip address is valid, </w:t>
+      </w:r>
+      <w:r>
+        <w:lastRenderedPageBreak/>
+        <w:t xml:space="preserve">and that the name of the bulb is not null. </w:t>
+      </w:r>
+      <w:r>
+        <w:t xml:space="preserve">The other information for the bulb is filled in from the </w:t>
+      </w:r>
+      <w:r>
+        <w:t xml:space="preserve">return from the broadcast packet that was sent during discovery. </w:t>
+      </w:r>
+      <w:r>
+        <w:t xml:space="preserve">The next two endpoints are accessible to the user through the edit bulbs page, </w:t>
+      </w:r>
+      <w:r>
+        <w:t>“/delete/</w:t>
+      </w:r>
+      <w:r>
+        <w:t>&lt;</w:t>
+      </w:r>
+      <w:proofErr w:type="spellStart"/>
+      <w:r>
+        <w:t>str:ip</w:t>
+      </w:r>
+      <w:proofErr w:type="spellEnd"/>
+      <w:r>
+        <w:t>&gt;/</w:t>
+      </w:r>
+      <w:r>
+        <w:t>” and “/edit/&lt;</w:t>
+      </w:r>
+      <w:proofErr w:type="spellStart"/>
+      <w:r>
+        <w:t>str:</w:t>
+      </w:r>
+      <w:r>
+        <w:t>ip</w:t>
+      </w:r>
+      <w:proofErr w:type="spellEnd"/>
+      <w:r>
+        <w:t>&gt;/”</w:t>
+      </w:r>
+      <w:r>
+        <w:t xml:space="preserve"> both of these </w:t>
+      </w:r>
+      <w:r>
+        <w:t>endpoints require the Ip address of the bulb in which they are editing</w:t>
+      </w:r>
+      <w:r>
+        <w:t xml:space="preserve">, as a unique identifier. </w:t>
+      </w:r>
+      <w:r>
+        <w:t>“/delete/&lt;</w:t>
+      </w:r>
+      <w:proofErr w:type="spellStart"/>
+      <w:r>
+        <w:t>str:</w:t>
+      </w:r>
+      <w:r>
+        <w:t>ip</w:t>
+      </w:r>
+      <w:proofErr w:type="spellEnd"/>
+      <w:r>
+        <w:t xml:space="preserve">&gt;/” will delete </w:t>
+      </w:r>
+      <w:r>
+        <w:t>the bulb</w:t>
+      </w:r>
+      <w:r>
+        <w:t xml:space="preserve"> with the specified Ip address, </w:t>
+      </w:r>
+      <w:r>
+        <w:t>and “/edit/&lt;</w:t>
+      </w:r>
+      <w:proofErr w:type="spellStart"/>
+      <w:r>
+        <w:t>str:ip</w:t>
+      </w:r>
+      <w:proofErr w:type="spellEnd"/>
+      <w:r>
+        <w:t>&gt;/” will submit a form, that is verified</w:t>
+      </w:r>
+      <w:r>
+        <w:t>,</w:t>
+      </w:r>
+      <w:r>
+        <w:t xml:space="preserve"> of a new Ip address or name for the bulb</w:t>
+      </w:r>
+      <w:r>
+        <w:t>, this then updates the model in the database for that bulb.</w:t>
+      </w:r>
+    </w:p>
+    <w:p>
+      <w:r>
+        <w:t>There are two endpoints that control error and success handling, these clear the error</w:t>
+      </w:r>
+      <w:r>
+        <w:t xml:space="preserve"> and success messages</w:t>
+      </w:r>
+      <w:r>
+        <w:t xml:space="preserve">, </w:t>
+      </w:r>
+      <w:r>
+        <w:t>both</w:t>
+      </w:r>
+      <w:r>
+        <w:t xml:space="preserve"> are to </w:t>
+      </w:r>
+      <w:r>
+        <w:t xml:space="preserve">prevent error, and success messages </w:t>
+      </w:r>
+      <w:r>
+        <w:t xml:space="preserve">being displayed </w:t>
+      </w:r>
+      <w:r>
+        <w:t>multiple times.</w:t>
+      </w:r>
+      <w:r>
+        <w:t xml:space="preserve"> These endpoints are never interacted with</w:t>
+      </w:r>
+      <w:r>
+        <w:t xml:space="preserve"> by the user manually, they are triggered through JavaScript that </w:t>
+      </w:r>
+      <w:r>
+        <w:t xml:space="preserve">runs when every page loads. </w:t>
+      </w:r>
+      <w:r>
+        <w:t xml:space="preserve">While this does not interfere with a </w:t>
+      </w:r>
+      <w:r>
+        <w:t xml:space="preserve">message that is being displayed in the </w:t>
+      </w:r>
+      <w:r>
+        <w:t xml:space="preserve">page that has just been loaded, it will prevent a message from being </w:t>
+      </w:r>
+      <w:r>
+        <w:t xml:space="preserve">displayed in </w:t>
+      </w:r>
+      <w:r>
+        <w:t>another page that the user navigates to.</w:t>
+      </w:r>
+    </w:p>
+    <w:p>
+      <w:r>
+        <w:t xml:space="preserve">There are two endpoints for </w:t>
+      </w:r>
+      <w:r>
+        <w:t xml:space="preserve">controlling the audio synchronisation, </w:t>
+      </w:r>
+      <w:r>
+        <w:t>“/</w:t>
+      </w:r>
+      <w:proofErr w:type="spellStart"/>
+      <w:r>
+        <w:t>activateSync</w:t>
+      </w:r>
+      <w:proofErr w:type="spellEnd"/>
+      <w:r>
+        <w:t>/”, and “/</w:t>
+      </w:r>
+      <w:proofErr w:type="spellStart"/>
+      <w:r>
+        <w:t>stopsync</w:t>
+      </w:r>
+      <w:proofErr w:type="spellEnd"/>
+      <w:r>
+        <w:t xml:space="preserve">/”. These are fairly self-explanatory, </w:t>
+      </w:r>
+      <w:r>
+        <w:t>“/</w:t>
+      </w:r>
+      <w:proofErr w:type="spellStart"/>
+      <w:r>
+        <w:t>activateSync</w:t>
+      </w:r>
+      <w:proofErr w:type="spellEnd"/>
+      <w:r>
+        <w:t>/”</w:t>
+      </w:r>
+      <w:r>
+        <w:t xml:space="preserve">, this endpoint </w:t>
+      </w:r>
+      <w:r>
+        <w:t xml:space="preserve">accepts a POST request that contains the index number of the audio device selected by the user. This then activates the audio sync in the </w:t>
+      </w:r>
+      <w:r>
+        <w:t>system for that</w:t>
+      </w:r>
+      <w:r>
+        <w:t xml:space="preserve"> audio device, the system waits thirty seconds to en</w:t>
+      </w:r>
+      <w:r>
+        <w:t>s</w:t>
+      </w:r>
+      <w:r>
+        <w:t xml:space="preserve">ure that </w:t>
+      </w:r>
+      <w:r>
+        <w:t xml:space="preserve">the </w:t>
+      </w:r>
+      <w:r>
+        <w:t>sync program has activated</w:t>
+      </w:r>
+      <w:r>
+        <w:t xml:space="preserve">, then it sends a </w:t>
+      </w:r>
+      <w:r>
+        <w:t xml:space="preserve">status message to the user interface. </w:t>
+      </w:r>
+    </w:p>
+    <w:p>
+      <w:r>
+        <w:t xml:space="preserve">This concludes the endpoints of the </w:t>
+      </w:r>
+      <w:r>
+        <w:t>API</w:t>
+      </w:r>
+      <w:r>
+        <w:t xml:space="preserve"> that are activated by the user, or the JavaScript the pages contain. </w:t>
       </w:r>
     </w:p>
     <w:p>
@@ -2533,58 +3984,24 @@
         <w:spacing w:line="360" w:lineRule="auto"/>
         <w:rPr>
           <w:rFonts w:cs="Arial"/>
-          <w:sz w:val="24"/>
-          <w:szCs w:val="24"/>
-        </w:rPr>
-      </w:pPr>
-      <w:r>
-        <w:rPr>
-          <w:rFonts w:cs="Arial"/>
-          <w:sz w:val="24"/>
-          <w:szCs w:val="24"/>
-        </w:rPr>
-        <w:t>The first</w:t>
-      </w:r>
-      <w:r>
-        <w:rPr>
-          <w:rFonts w:cs="Arial"/>
-          <w:sz w:val="24"/>
-          <w:szCs w:val="24"/>
-        </w:rPr>
-        <w:t xml:space="preserve"> part of the user interface that we will discuss are the parts common to all </w:t>
-      </w:r>
-      <w:r>
-        <w:rPr>
-          <w:rFonts w:cs="Arial"/>
-          <w:sz w:val="24"/>
-          <w:szCs w:val="24"/>
-        </w:rPr>
-        <w:t xml:space="preserve">views. The main part of this is the </w:t>
-      </w:r>
-      <w:r>
-        <w:rPr>
-          <w:rFonts w:cs="Arial"/>
-          <w:sz w:val="24"/>
-          <w:szCs w:val="24"/>
-        </w:rPr>
-        <w:t xml:space="preserve">navbar, this contains the title, </w:t>
-      </w:r>
-      <w:r>
-        <w:rPr>
-          <w:rFonts w:cs="Arial"/>
-          <w:sz w:val="24"/>
-          <w:szCs w:val="24"/>
-        </w:rPr>
-        <w:t xml:space="preserve">links to other views, buttons to activate functions of the system, and a light/dark mode toggle button. </w:t>
-      </w:r>
-      <w:r>
-        <w:rPr>
-          <w:rFonts w:cs="Arial"/>
-          <w:sz w:val="24"/>
-          <w:szCs w:val="24"/>
-        </w:rPr>
-        <w:t xml:space="preserve"> </w:t>
-      </w:r>
+        </w:rPr>
+      </w:pPr>
+    </w:p>
+    <w:p>
+      <w:pPr>
+        <w:spacing w:line="360" w:lineRule="auto"/>
+        <w:rPr>
+          <w:rFonts w:cs="Arial"/>
+        </w:rPr>
+      </w:pPr>
+    </w:p>
+    <w:p>
+      <w:pPr>
+        <w:spacing w:line="360" w:lineRule="auto"/>
+        <w:rPr>
+          <w:rFonts w:cs="Arial"/>
+        </w:rPr>
+      </w:pPr>
     </w:p>
     <w:p>
       <w:pPr>
@@ -3483,7 +4900,7 @@
           </mc:Choice>
           <mc:Fallback>
             <w:pict>
-              <v:rect w14:anchorId="382EEF46" id="Rectangle 12" o:spid="_x0000_s1026" style="position:absolute;left:0;text-align:left;margin-left:-57.6pt;margin-top:27.1pt;width:564pt;height:456.75pt;z-index:-251657216;visibility:visible;mso-wrap-style:square;mso-wrap-distance-left:0;mso-wrap-distance-top:0;mso-wrap-distance-right:0;mso-wrap-distance-bottom:0;mso-position-horizontal:absolute;mso-position-horizontal-relative:text;mso-position-vertical:absolute;mso-position-vertical-relative:text;v-text-anchor:middle" o:gfxdata="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" strokeweight="3pt">
+              <v:rect w14:anchorId="382EEF46" id="Rectangle 12" o:spid="_x0000_s1027" style="position:absolute;left:0;text-align:left;margin-left:-57.6pt;margin-top:27.1pt;width:564pt;height:456.75pt;z-index:-251657216;visibility:visible;mso-wrap-style:square;mso-wrap-distance-left:0;mso-wrap-distance-top:0;mso-wrap-distance-right:0;mso-wrap-distance-bottom:0;mso-position-horizontal:absolute;mso-position-horizontal-relative:text;mso-position-vertical:absolute;mso-position-vertical-relative:text;v-text-anchor:middle" o:gfxdata="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" strokeweight="3pt">
                 <v:stroke startarrowwidth="narrow" startarrowlength="short" endarrowwidth="narrow" endarrowlength="short"/>
                 <v:textbox inset="2.53958mm,2.53958mm,2.53958mm,2.53958mm">
                   <w:txbxContent>
@@ -4155,8 +5572,8 @@
       </w:pPr>
     </w:p>
     <w:sectPr>
-      <w:headerReference w:type="default" r:id="rId10"/>
-      <w:footerReference w:type="default" r:id="rId11"/>
+      <w:headerReference w:type="default" r:id="rId16"/>
+      <w:footerReference w:type="default" r:id="rId17"/>
       <w:pgSz w:w="11906" w:h="16838"/>
       <w:pgMar w:top="1134" w:right="1418" w:bottom="1134" w:left="1418" w:header="709" w:footer="709" w:gutter="0"/>
       <w:cols w:space="708"/>

</xml_diff>

<commit_message>
Work on report, added notes, up to chapter 3.3
</commit_message>
<xml_diff>
--- a/project-report-docs/Final_Year_Project_Report.docx
+++ b/project-report-docs/Final_Year_Project_Report.docx
@@ -1829,7 +1829,21 @@
         <w:rPr>
           <w:rFonts w:cs="Arial"/>
         </w:rPr>
-        <w:t xml:space="preserve">. From all of these bulbs I decided to use </w:t>
+        <w:t xml:space="preserve">. From </w:t>
+      </w:r>
+      <w:proofErr w:type="gramStart"/>
+      <w:r>
+        <w:rPr>
+          <w:rFonts w:cs="Arial"/>
+        </w:rPr>
+        <w:t>all of</w:t>
+      </w:r>
+      <w:proofErr w:type="gramEnd"/>
+      <w:r>
+        <w:rPr>
+          <w:rFonts w:cs="Arial"/>
+        </w:rPr>
+        <w:t xml:space="preserve"> these bulbs I decided to use </w:t>
       </w:r>
       <w:r>
         <w:rPr>
@@ -2192,7 +2206,21 @@
         <w:rPr>
           <w:rFonts w:cs="Arial"/>
         </w:rPr>
-        <w:t xml:space="preserve">The issue however, is that PyAudio does not allow access to the loopback </w:t>
+        <w:t xml:space="preserve">The </w:t>
+      </w:r>
+      <w:proofErr w:type="gramStart"/>
+      <w:r>
+        <w:rPr>
+          <w:rFonts w:cs="Arial"/>
+        </w:rPr>
+        <w:t>issue</w:t>
+      </w:r>
+      <w:proofErr w:type="gramEnd"/>
+      <w:r>
+        <w:rPr>
+          <w:rFonts w:cs="Arial"/>
+        </w:rPr>
+        <w:t xml:space="preserve"> however, is that PyAudio does not allow access to the loopback </w:t>
       </w:r>
       <w:proofErr w:type="spellStart"/>
       <w:r>
@@ -2250,13 +2278,27 @@
         <w:rPr>
           <w:rFonts w:cs="Arial"/>
         </w:rPr>
-        <w:t xml:space="preserve"> the Django library that is </w:t>
-      </w:r>
-      <w:r>
-        <w:rPr>
-          <w:rFonts w:cs="Arial"/>
-        </w:rPr>
-        <w:t xml:space="preserve">able to serve web apps </w:t>
+        <w:t xml:space="preserve"> the Django library that </w:t>
+      </w:r>
+      <w:proofErr w:type="gramStart"/>
+      <w:r>
+        <w:rPr>
+          <w:rFonts w:cs="Arial"/>
+        </w:rPr>
+        <w:t xml:space="preserve">is </w:t>
+      </w:r>
+      <w:r>
+        <w:rPr>
+          <w:rFonts w:cs="Arial"/>
+        </w:rPr>
+        <w:t>able to</w:t>
+      </w:r>
+      <w:proofErr w:type="gramEnd"/>
+      <w:r>
+        <w:rPr>
+          <w:rFonts w:cs="Arial"/>
+        </w:rPr>
+        <w:t xml:space="preserve"> serve web apps </w:t>
       </w:r>
       <w:r>
         <w:rPr>
@@ -2814,6 +2856,9 @@
         <w:keepNext/>
       </w:pPr>
       <w:r>
+        <w:rPr>
+          <w:noProof/>
+        </w:rPr>
         <w:drawing>
           <wp:inline distT="0" distB="0" distL="0" distR="0" wp14:anchorId="7D418033" wp14:editId="3BB7BE54">
             <wp:extent cx="5759450" cy="2789555"/>
@@ -2868,6 +2913,9 @@
         <w:spacing w:line="360" w:lineRule="auto"/>
       </w:pPr>
       <w:r>
+        <w:rPr>
+          <w:noProof/>
+        </w:rPr>
         <w:drawing>
           <wp:inline distT="0" distB="0" distL="0" distR="0" wp14:anchorId="6DE964E7" wp14:editId="48FB49CC">
             <wp:extent cx="5772150" cy="3246915"/>
@@ -3072,7 +3120,21 @@
         <w:rPr>
           <w:rFonts w:cs="Arial"/>
         </w:rPr>
-        <w:t xml:space="preserve">information about the project, it’s goals, and </w:t>
+        <w:t xml:space="preserve">information about the project, </w:t>
+      </w:r>
+      <w:proofErr w:type="gramStart"/>
+      <w:r>
+        <w:rPr>
+          <w:rFonts w:cs="Arial"/>
+        </w:rPr>
+        <w:t>it’s</w:t>
+      </w:r>
+      <w:proofErr w:type="gramEnd"/>
+      <w:r>
+        <w:rPr>
+          <w:rFonts w:cs="Arial"/>
+        </w:rPr>
+        <w:t xml:space="preserve"> goals, and </w:t>
       </w:r>
       <w:r>
         <w:rPr>
@@ -3224,6 +3286,7 @@
       <w:r>
         <w:rPr>
           <w:rFonts w:cs="Arial"/>
+          <w:noProof/>
         </w:rPr>
         <w:drawing>
           <wp:inline distT="0" distB="0" distL="0" distR="0" wp14:anchorId="6AD987AD" wp14:editId="4FDC8778">
@@ -3280,6 +3343,7 @@
       <w:r>
         <w:rPr>
           <w:rFonts w:cs="Arial"/>
+          <w:noProof/>
         </w:rPr>
         <w:drawing>
           <wp:inline distT="0" distB="0" distL="0" distR="0" wp14:anchorId="0759052C" wp14:editId="1CA69A14">
@@ -3323,6 +3387,7 @@
       <w:r>
         <w:rPr>
           <w:rFonts w:cs="Arial"/>
+          <w:noProof/>
         </w:rPr>
         <w:drawing>
           <wp:inline distT="0" distB="0" distL="0" distR="0" wp14:anchorId="55021394" wp14:editId="4BB60096">
@@ -3414,7 +3479,15 @@
     </w:p>
     <w:p>
       <w:r>
-        <w:t xml:space="preserve">In this section of the report I will be going over the ‘backend’ of the system. This will include </w:t>
+        <w:t xml:space="preserve">In this section of the </w:t>
+      </w:r>
+      <w:proofErr w:type="gramStart"/>
+      <w:r>
+        <w:t>report</w:t>
+      </w:r>
+      <w:proofErr w:type="gramEnd"/>
+      <w:r>
+        <w:t xml:space="preserve"> I will be going over the ‘backend’ of the system. This will include </w:t>
       </w:r>
       <w:r>
         <w:t xml:space="preserve">a description of the </w:t>
@@ -3466,6 +3539,21 @@
       </w:r>
     </w:p>
     <w:p>
+      <w:pPr>
+        <w:pStyle w:val="Heading2"/>
+        <w:numPr>
+          <w:ilvl w:val="1"/>
+          <w:numId w:val="15"/>
+        </w:numPr>
+      </w:pPr>
+      <w:r>
+        <w:t>API Endpoints</w:t>
+      </w:r>
+      <w:r>
+        <w:t xml:space="preserve"> </w:t>
+      </w:r>
+    </w:p>
+    <w:p>
       <w:r>
         <w:t xml:space="preserve">This project has 14 different </w:t>
       </w:r>
@@ -3541,6 +3629,9 @@
         <w:keepNext/>
       </w:pPr>
       <w:r>
+        <w:rPr>
+          <w:noProof/>
+        </w:rPr>
         <w:drawing>
           <wp:inline distT="0" distB="0" distL="0" distR="0" wp14:anchorId="2B64F224" wp14:editId="5AAA0CE5">
             <wp:extent cx="5487166" cy="4448796"/>
@@ -3691,7 +3782,23 @@
       </w:r>
       <w:proofErr w:type="spellEnd"/>
       <w:r>
-        <w:t xml:space="preserve">/’ is similar to “/discover/”, except rather than sending a broadcast packet to all Ip addresses, it send </w:t>
+        <w:t xml:space="preserve">/’ is </w:t>
+      </w:r>
+      <w:proofErr w:type="gramStart"/>
+      <w:r>
+        <w:t>similar to</w:t>
+      </w:r>
+      <w:proofErr w:type="gramEnd"/>
+      <w:r>
+        <w:t xml:space="preserve"> “/discover/”, except rather than sending a broadcast packet to all Ip addresses, it </w:t>
+      </w:r>
+      <w:proofErr w:type="gramStart"/>
+      <w:r>
+        <w:t>send</w:t>
+      </w:r>
+      <w:proofErr w:type="gramEnd"/>
+      <w:r>
+        <w:t xml:space="preserve"> </w:t>
       </w:r>
       <w:r>
         <w:t xml:space="preserve">packets to specific addresses to query the state of specific bulbs. </w:t>
@@ -3739,7 +3846,11 @@
         <w:t>endpoint is triggered with a GET request, then it renders the home page, when it’s triggered with a POST request, then it submits</w:t>
       </w:r>
       <w:r>
-        <w:t xml:space="preserve"> a Django model form. This Django model form is </w:t>
+        <w:t xml:space="preserve"> a Django model form. This </w:t>
+      </w:r>
+      <w:r>
+        <w:lastRenderedPageBreak/>
+        <w:t xml:space="preserve">Django model form is </w:t>
       </w:r>
       <w:r>
         <w:t xml:space="preserve">how the system saves new bulbs in </w:t>
@@ -3757,244 +3868,698 @@
         <w:t xml:space="preserve"> it is checked to </w:t>
       </w:r>
       <w:r>
-        <w:t xml:space="preserve">ensure that it contains no errors. The criteria for this check is that the Ip address is valid, </w:t>
+        <w:t xml:space="preserve">ensure that it contains no errors. The </w:t>
+      </w:r>
+      <w:proofErr w:type="gramStart"/>
+      <w:r>
+        <w:t>criteria</w:t>
+      </w:r>
+      <w:proofErr w:type="gramEnd"/>
+      <w:r>
+        <w:t xml:space="preserve"> for this check is that the Ip address is valid, and that the name of the bulb is not null. </w:t>
+      </w:r>
+      <w:r>
+        <w:t xml:space="preserve">The other information for the bulb is filled in from the </w:t>
+      </w:r>
+      <w:r>
+        <w:t xml:space="preserve">return from the broadcast packet that was sent during discovery. </w:t>
+      </w:r>
+      <w:r>
+        <w:t xml:space="preserve">The next two endpoints are accessible to the user through the edit bulbs page, </w:t>
+      </w:r>
+      <w:r>
+        <w:t>“/delete/</w:t>
+      </w:r>
+      <w:r>
+        <w:t>&lt;</w:t>
+      </w:r>
+      <w:proofErr w:type="spellStart"/>
+      <w:r>
+        <w:t>str:ip</w:t>
+      </w:r>
+      <w:proofErr w:type="spellEnd"/>
+      <w:r>
+        <w:t>&gt;/</w:t>
+      </w:r>
+      <w:r>
+        <w:t>” and “/edit/&lt;</w:t>
+      </w:r>
+      <w:proofErr w:type="spellStart"/>
+      <w:r>
+        <w:t>str:</w:t>
+      </w:r>
+      <w:r>
+        <w:t>ip</w:t>
+      </w:r>
+      <w:proofErr w:type="spellEnd"/>
+      <w:r>
+        <w:t>&gt;/”</w:t>
+      </w:r>
+      <w:r>
+        <w:t xml:space="preserve"> </w:t>
+      </w:r>
+      <w:proofErr w:type="gramStart"/>
+      <w:r>
+        <w:t>both of these</w:t>
+      </w:r>
+      <w:proofErr w:type="gramEnd"/>
+      <w:r>
+        <w:t xml:space="preserve"> </w:t>
+      </w:r>
+      <w:r>
+        <w:t>endpoints require the Ip address of the bulb in which they are editing</w:t>
+      </w:r>
+      <w:r>
+        <w:t xml:space="preserve">, as a unique identifier. </w:t>
+      </w:r>
+      <w:r>
+        <w:t>“/delete/&lt;</w:t>
+      </w:r>
+      <w:proofErr w:type="spellStart"/>
+      <w:r>
+        <w:t>str:</w:t>
+      </w:r>
+      <w:r>
+        <w:t>ip</w:t>
+      </w:r>
+      <w:proofErr w:type="spellEnd"/>
+      <w:r>
+        <w:t xml:space="preserve">&gt;/” will delete </w:t>
+      </w:r>
+      <w:r>
+        <w:t>the bulb</w:t>
+      </w:r>
+      <w:r>
+        <w:t xml:space="preserve"> with the specified Ip address, </w:t>
+      </w:r>
+      <w:r>
+        <w:t>and “/edit/&lt;</w:t>
+      </w:r>
+      <w:proofErr w:type="spellStart"/>
+      <w:r>
+        <w:t>str:ip</w:t>
+      </w:r>
+      <w:proofErr w:type="spellEnd"/>
+      <w:r>
+        <w:t>&gt;/” will submit a form, that is verified</w:t>
+      </w:r>
+      <w:r>
+        <w:t>,</w:t>
+      </w:r>
+      <w:r>
+        <w:t xml:space="preserve"> of a new Ip address or name for the bulb</w:t>
+      </w:r>
+      <w:r>
+        <w:t>, this then updates the model in the database for that bulb.</w:t>
+      </w:r>
+    </w:p>
+    <w:p>
+      <w:r>
+        <w:t>There are two endpoints that control error and success handling, these clear the error</w:t>
+      </w:r>
+      <w:r>
+        <w:t xml:space="preserve"> and success messages</w:t>
+      </w:r>
+      <w:r>
+        <w:t xml:space="preserve">, </w:t>
+      </w:r>
+      <w:r>
+        <w:t>both</w:t>
+      </w:r>
+      <w:r>
+        <w:t xml:space="preserve"> are to </w:t>
+      </w:r>
+      <w:r>
+        <w:t xml:space="preserve">prevent error, and success messages </w:t>
+      </w:r>
+      <w:r>
+        <w:t xml:space="preserve">being displayed </w:t>
+      </w:r>
+      <w:r>
+        <w:t>multiple times.</w:t>
+      </w:r>
+      <w:r>
+        <w:t xml:space="preserve"> These endpoints are never interacted with</w:t>
+      </w:r>
+      <w:r>
+        <w:t xml:space="preserve"> by the user manually, they are triggered through JavaScript that </w:t>
+      </w:r>
+      <w:r>
+        <w:t xml:space="preserve">runs when every page loads. </w:t>
+      </w:r>
+      <w:r>
+        <w:t xml:space="preserve">While this does not interfere with a </w:t>
+      </w:r>
+      <w:r>
+        <w:t xml:space="preserve">message that is being displayed in the </w:t>
+      </w:r>
+      <w:r>
+        <w:t xml:space="preserve">page that has just been loaded, it will prevent a message from being </w:t>
+      </w:r>
+      <w:r>
+        <w:t xml:space="preserve">displayed in </w:t>
+      </w:r>
+      <w:r>
+        <w:t>another page that the user navigates to.</w:t>
+      </w:r>
+    </w:p>
+    <w:p>
+      <w:r>
+        <w:t xml:space="preserve">There are two endpoints for </w:t>
+      </w:r>
+      <w:r>
+        <w:t xml:space="preserve">controlling the audio synchronisation, </w:t>
+      </w:r>
+      <w:r>
+        <w:t>“/</w:t>
+      </w:r>
+      <w:proofErr w:type="spellStart"/>
+      <w:r>
+        <w:t>activateSync</w:t>
+      </w:r>
+      <w:proofErr w:type="spellEnd"/>
+      <w:r>
+        <w:t>/”, and “/</w:t>
+      </w:r>
+      <w:proofErr w:type="spellStart"/>
+      <w:r>
+        <w:t>stopsync</w:t>
+      </w:r>
+      <w:proofErr w:type="spellEnd"/>
+      <w:r>
+        <w:t xml:space="preserve">/”. These are </w:t>
+      </w:r>
+      <w:r>
+        <w:t>self-explanatory</w:t>
+      </w:r>
+      <w:r>
+        <w:t xml:space="preserve">, </w:t>
+      </w:r>
+      <w:r>
+        <w:t>“/</w:t>
+      </w:r>
+      <w:proofErr w:type="spellStart"/>
+      <w:r>
+        <w:t>activateSync</w:t>
+      </w:r>
+      <w:proofErr w:type="spellEnd"/>
+      <w:r>
+        <w:t>/”</w:t>
+      </w:r>
+      <w:r>
+        <w:t xml:space="preserve">, this endpoint </w:t>
+      </w:r>
+      <w:r>
+        <w:t xml:space="preserve">accepts a POST request that contains the index number of the audio device selected by the user. This then activates the audio sync in the </w:t>
+      </w:r>
+      <w:r>
+        <w:t>system for that</w:t>
+      </w:r>
+      <w:r>
+        <w:t xml:space="preserve"> audio device, the system waits thirty seconds to en</w:t>
+      </w:r>
+      <w:r>
+        <w:t>s</w:t>
+      </w:r>
+      <w:r>
+        <w:t xml:space="preserve">ure that </w:t>
+      </w:r>
+      <w:r>
+        <w:t xml:space="preserve">the </w:t>
+      </w:r>
+      <w:r>
+        <w:t>sync program has activated</w:t>
+      </w:r>
+      <w:r>
+        <w:t xml:space="preserve">, then it sends a </w:t>
+      </w:r>
+      <w:r>
+        <w:t xml:space="preserve">status message to the user interface. </w:t>
+      </w:r>
+    </w:p>
+    <w:p>
+      <w:r>
+        <w:t xml:space="preserve">This concludes the endpoints of the </w:t>
+      </w:r>
+      <w:r>
+        <w:t>API</w:t>
+      </w:r>
+      <w:r>
+        <w:t xml:space="preserve"> that are activated by the user, or the JavaScript the pages contain. </w:t>
+      </w:r>
+      <w:r>
+        <w:t xml:space="preserve">The next step of this chapter is to discuss how </w:t>
+      </w:r>
+      <w:r>
+        <w:t xml:space="preserve">communication with the </w:t>
+      </w:r>
+      <w:r>
+        <w:t xml:space="preserve">bulbs was achieved by the </w:t>
+      </w:r>
+      <w:r>
+        <w:t xml:space="preserve">system, documentation that was followed, and the technologies that were involved in </w:t>
+      </w:r>
+      <w:r>
+        <w:t>its process.</w:t>
+      </w:r>
+    </w:p>
+    <w:p>
+      <w:pPr>
+        <w:pStyle w:val="Heading2"/>
+        <w:numPr>
+          <w:ilvl w:val="1"/>
+          <w:numId w:val="15"/>
+        </w:numPr>
+      </w:pPr>
+      <w:r>
+        <w:t>Bulb communication</w:t>
+      </w:r>
+    </w:p>
+    <w:p>
+      <w:r>
+        <w:t>One</w:t>
+      </w:r>
+      <w:r>
+        <w:t xml:space="preserve"> of the reasons that the Wiz brand of bulbs was chosen for this project was the </w:t>
+      </w:r>
+      <w:r>
+        <w:t>level of documentation about the bulb</w:t>
+      </w:r>
+      <w:r>
+        <w:t xml:space="preserve"> </w:t>
+      </w:r>
+      <w:r>
+        <w:fldChar w:fldCharType="begin"/>
+      </w:r>
+      <w:r>
+        <w:instrText xml:space="preserve"> ADDIN ZOTERO_ITEM CSL_CITATION {"citationID":"ofhUiZoa","properties":{"formattedCitation":"({\\i{}WiZ Pro API Reference}, n.d.)","plainCitation":"(WiZ Pro API Reference, n.d.)","noteIndex":0},"citationItems":[{"id":5,"uris":["http://zotero.org/users/local/iChuLWie/items/65W87XBL"],"itemData":{"id":5,"type":"webpage","title":"WiZ Pro API Reference","URL":"https://docs.pro.wizconnected.com/#introduction","accessed":{"date-parts":[["2025",4,19]]}}}],"schema":"https://github.com/citation-style-language/schema/raw/master/csl-citation.json"} </w:instrText>
+      </w:r>
+      <w:r>
+        <w:fldChar w:fldCharType="separate"/>
+      </w:r>
+      <w:r>
+        <w:rPr>
+          <w:rFonts w:cs="Arial"/>
+          <w:kern w:val="0"/>
+        </w:rPr>
+        <w:t>(</w:t>
+      </w:r>
+      <w:proofErr w:type="spellStart"/>
+      <w:r>
+        <w:rPr>
+          <w:rFonts w:cs="Arial"/>
+          <w:i/>
+          <w:iCs/>
+          <w:kern w:val="0"/>
+        </w:rPr>
+        <w:t>WiZ</w:t>
+      </w:r>
+      <w:proofErr w:type="spellEnd"/>
+      <w:r>
+        <w:rPr>
+          <w:rFonts w:cs="Arial"/>
+          <w:i/>
+          <w:iCs/>
+          <w:kern w:val="0"/>
+        </w:rPr>
+        <w:t xml:space="preserve"> Pro API Reference</w:t>
+      </w:r>
+      <w:r>
+        <w:rPr>
+          <w:rFonts w:cs="Arial"/>
+          <w:kern w:val="0"/>
+        </w:rPr>
+        <w:t>, n.d.)</w:t>
+      </w:r>
+      <w:r>
+        <w:fldChar w:fldCharType="end"/>
+      </w:r>
+      <w:r>
+        <w:t>, to augment this, there is also</w:t>
+      </w:r>
+      <w:r>
+        <w:t xml:space="preserve"> a python package called, </w:t>
+      </w:r>
+      <w:r>
+        <w:t>‘</w:t>
+      </w:r>
+      <w:proofErr w:type="spellStart"/>
+      <w:r>
+        <w:t>pywizlight</w:t>
+      </w:r>
+      <w:proofErr w:type="spellEnd"/>
+      <w:r>
+        <w:t xml:space="preserve">’ which utilises this documentation to provide communication </w:t>
+      </w:r>
+      <w:r>
+        <w:t xml:space="preserve">to wiz devices </w:t>
+      </w:r>
+      <w:r>
+        <w:fldChar w:fldCharType="begin"/>
+      </w:r>
+      <w:r>
+        <w:instrText xml:space="preserve"> ADDIN ZOTERO_ITEM CSL_CITATION {"citationID":"BAe7oOwz","properties":{"formattedCitation":"(Traub, 2020/2025)","plainCitation":"(Traub, 2020/2025)","noteIndex":0},"citationItems":[{"id":7,"uris":["http://zotero.org/users/local/iChuLWie/items/YQMW9MWN"],"itemData":{"id":7,"type":"software","abstract":"A python connector for WiZ devices","genre":"Python","license":"MIT","note":"original-date: 2020-02-18T22:05:09Z","source":"GitHub","title":"sbidy/pywizlight","URL":"https://github.com/sbidy/pywizlight","author":[{"family":"Traub","given":"Stephan"}],"accessed":{"date-parts":[["2025",4,19]]},"issued":{"date-parts":[["2025",4,18]]}}}],"schema":"https://github.com/citation-style-language/schema/raw/master/csl-citation.json"} </w:instrText>
+      </w:r>
+      <w:r>
+        <w:fldChar w:fldCharType="separate"/>
+      </w:r>
+      <w:r>
+        <w:rPr>
+          <w:rFonts w:cs="Arial"/>
+        </w:rPr>
+        <w:t>(Traub, 2020/2025)</w:t>
+      </w:r>
+      <w:r>
+        <w:fldChar w:fldCharType="end"/>
+      </w:r>
+      <w:r>
+        <w:t>.</w:t>
+      </w:r>
+      <w:r>
+        <w:t xml:space="preserve"> </w:t>
+      </w:r>
+      <w:r>
+        <w:t xml:space="preserve">I did not use this package, and instead primarily relied on the wiz documentation to </w:t>
+      </w:r>
+      <w:r>
+        <w:t xml:space="preserve">enable communication to the bulbs. </w:t>
+      </w:r>
+    </w:p>
+    <w:p>
+      <w:r>
+        <w:t xml:space="preserve">Utilising the </w:t>
+      </w:r>
+      <w:r>
+        <w:t>API reference, I have implemented five</w:t>
+      </w:r>
+      <w:r>
+        <w:t xml:space="preserve"> UDP packets</w:t>
+      </w:r>
+      <w:r>
+        <w:t xml:space="preserve"> which are used by the </w:t>
+      </w:r>
+      <w:r>
+        <w:t xml:space="preserve">system, I have also included two other UDP packets, which are not currently used, but can be implemented in further development. </w:t>
+      </w:r>
+      <w:r>
+        <w:t xml:space="preserve">The seven total packets have the following functions, </w:t>
+      </w:r>
+      <w:r>
+        <w:t xml:space="preserve">bulb discovery, turn on bulb, turn off bulb, turn to half brightness, turn to full brightness, </w:t>
+      </w:r>
+      <w:r>
+        <w:t xml:space="preserve">bulb registration, and turn bulb to colour. Bulb </w:t>
+      </w:r>
+      <w:r>
+        <w:t>registration and</w:t>
+      </w:r>
+      <w:r>
+        <w:t xml:space="preserve"> turn bulb to colour are unused by the system, while both were used in the development of the system, it was unfeasible to </w:t>
+      </w:r>
+      <w:r>
+        <w:t xml:space="preserve">implement them properly in the time given for the project. </w:t>
+      </w:r>
+    </w:p>
+    <w:p>
+      <w:pPr>
+        <w:pStyle w:val="Heading2"/>
+        <w:numPr>
+          <w:ilvl w:val="1"/>
+          <w:numId w:val="15"/>
+        </w:numPr>
+      </w:pPr>
+      <w:r>
+        <w:t>Host Audio Parsing</w:t>
+      </w:r>
+    </w:p>
+    <w:p>
+      <w:r>
+        <w:t xml:space="preserve">The reason that I used Python over Java was that </w:t>
+      </w:r>
+      <w:r>
+        <w:t>P</w:t>
+      </w:r>
+      <w:r>
+        <w:t>ython</w:t>
+      </w:r>
+      <w:r>
+        <w:t xml:space="preserve"> had access to the audio of the host machine. </w:t>
+      </w:r>
+      <w:r>
+        <w:t xml:space="preserve">Initially </w:t>
+      </w:r>
+      <w:r>
+        <w:t xml:space="preserve">I had only used PyAudio and was able to access microphones attached to the host machine, however, I then discovered PyAudioWPatch. </w:t>
+      </w:r>
+      <w:r>
+        <w:t xml:space="preserve">PyAudioWPatch </w:t>
+      </w:r>
+      <w:r>
+        <w:t xml:space="preserve">takes advantage of </w:t>
+      </w:r>
+      <w:r>
+        <w:t>Windows Audio Session API (WASAPI)</w:t>
+      </w:r>
+      <w:r>
+        <w:t xml:space="preserve"> </w:t>
+      </w:r>
+      <w:r>
+        <w:fldChar w:fldCharType="begin"/>
+      </w:r>
+      <w:r>
+        <w:instrText xml:space="preserve"> ADDIN ZOTERO_ITEM CSL_CITATION {"citationID":"SBBtJz6x","properties":{"formattedCitation":"(drewbatgit, 2021)","plainCitation":"(drewbatgit, 2021)","noteIndex":0},"citationItems":[{"id":8,"uris":["http://zotero.org/users/local/iChuLWie/items/I76CCDAC"],"itemData":{"id":8,"type":"webpage","abstract":"About WASAPI","language":"en-us","title":"About WASAPI - Win32 apps","URL":"https://learn.microsoft.com/en-us/windows/win32/coreaudio/wasapi","author":[{"family":"drewbatgit","given":""}],"accessed":{"date-parts":[["2025",4,19]]},"issued":{"date-parts":[["2021",6,1]]}}}],"schema":"https://github.com/citation-style-language/schema/raw/master/csl-citation.json"} </w:instrText>
+      </w:r>
+      <w:r>
+        <w:fldChar w:fldCharType="separate"/>
+      </w:r>
+      <w:r>
+        <w:rPr>
+          <w:rFonts w:cs="Arial"/>
+        </w:rPr>
+        <w:t>(</w:t>
+      </w:r>
+      <w:proofErr w:type="spellStart"/>
+      <w:r>
+        <w:rPr>
+          <w:rFonts w:cs="Arial"/>
+        </w:rPr>
+        <w:t>drewbatgit</w:t>
+      </w:r>
+      <w:proofErr w:type="spellEnd"/>
+      <w:r>
+        <w:rPr>
+          <w:rFonts w:cs="Arial"/>
+        </w:rPr>
+        <w:t>, 2021)</w:t>
+      </w:r>
+      <w:r>
+        <w:fldChar w:fldCharType="end"/>
+      </w:r>
+      <w:r>
+        <w:t xml:space="preserve">, this allows </w:t>
+      </w:r>
+      <w:r>
+        <w:t xml:space="preserve">the audio of output devices to be </w:t>
+      </w:r>
+      <w:r>
+        <w:t xml:space="preserve">intercepted and parsed by the library. </w:t>
+      </w:r>
+      <w:r>
+        <w:t>With the discovery of PyAudioWPatch</w:t>
+      </w:r>
+      <w:r>
+        <w:t xml:space="preserve"> I was then able to </w:t>
+      </w:r>
+      <w:r>
+        <w:t xml:space="preserve">allow the system to parse music played from the system and </w:t>
+      </w:r>
+      <w:r>
+        <w:t>control the lights accordingly</w:t>
+      </w:r>
+      <w:r>
+        <w:t xml:space="preserve">, this is a considerable improvement over </w:t>
+      </w:r>
+      <w:r>
+        <w:t xml:space="preserve">having to use the system </w:t>
+      </w:r>
+      <w:r>
+        <w:t>with a microphone which would have picked up all</w:t>
+      </w:r>
+      <w:r>
+        <w:t xml:space="preserve"> stray noises, making the beat detection a much harder task (using a microphone is still as possible as using a speaker is). </w:t>
+      </w:r>
+      <w:r>
+        <w:t xml:space="preserve">On Linux PyAudioWPatch does not work, as WASAPI </w:t>
+      </w:r>
+      <w:r>
+        <w:t xml:space="preserve">is a </w:t>
+      </w:r>
+      <w:proofErr w:type="gramStart"/>
+      <w:r>
+        <w:t>windows</w:t>
+      </w:r>
+      <w:proofErr w:type="gramEnd"/>
+      <w:r>
+        <w:t xml:space="preserve"> only API, however, using </w:t>
+      </w:r>
+      <w:proofErr w:type="spellStart"/>
+      <w:r>
+        <w:t>PulseAudio</w:t>
+      </w:r>
+      <w:proofErr w:type="spellEnd"/>
+      <w:r>
+        <w:t xml:space="preserve"> on a Linux machine, it is easy to </w:t>
+      </w:r>
+      <w:r>
+        <w:t>create a loopback of a speaker so that it registers as an input device.</w:t>
+      </w:r>
+    </w:p>
+    <w:p>
+      <w:r>
+        <w:t xml:space="preserve">So due to this I had access to the raw audio output of a selected microphone or speaker of </w:t>
+      </w:r>
+      <w:r>
+        <w:t xml:space="preserve">the host machine. </w:t>
+      </w:r>
+      <w:proofErr w:type="gramStart"/>
+      <w:r>
+        <w:t>This</w:t>
+      </w:r>
+      <w:proofErr w:type="gramEnd"/>
+      <w:r>
+        <w:t xml:space="preserve"> however, was unhelpful when it comes to detecting beats, as </w:t>
+      </w:r>
+      <w:r>
+        <w:t xml:space="preserve">from </w:t>
+      </w:r>
+      <w:r>
+        <w:t xml:space="preserve">PyAudio (or PyAudioWPatch) I am just getting a stream of un-processed data. </w:t>
+      </w:r>
+      <w:r>
+        <w:t xml:space="preserve">This un-processed data needed to be sorted into frequencies and amplitudes, </w:t>
+      </w:r>
+      <w:r>
+        <w:t>necessitating</w:t>
+      </w:r>
+      <w:r>
+        <w:t xml:space="preserve"> </w:t>
+      </w:r>
+      <w:r>
+        <w:t xml:space="preserve">the use of Fast Fourier Transformations. This </w:t>
       </w:r>
       <w:r>
         <w:lastRenderedPageBreak/>
-        <w:t xml:space="preserve">and that the name of the bulb is not null. </w:t>
-      </w:r>
-      <w:r>
-        <w:t xml:space="preserve">The other information for the bulb is filled in from the </w:t>
-      </w:r>
-      <w:r>
-        <w:t xml:space="preserve">return from the broadcast packet that was sent during discovery. </w:t>
-      </w:r>
-      <w:r>
-        <w:t xml:space="preserve">The next two endpoints are accessible to the user through the edit bulbs page, </w:t>
-      </w:r>
-      <w:r>
-        <w:t>“/delete/</w:t>
-      </w:r>
-      <w:r>
-        <w:t>&lt;</w:t>
+        <w:t xml:space="preserve">however, is a complicated </w:t>
+      </w:r>
+      <w:r>
+        <w:t xml:space="preserve">process, so to handle this for me, I found a </w:t>
+      </w:r>
+      <w:r>
+        <w:t xml:space="preserve">repository on GitHub that would handle this calculation for me, </w:t>
       </w:r>
       <w:proofErr w:type="spellStart"/>
       <w:r>
-        <w:t>str:ip</w:t>
+        <w:t>Realtime_PyAudio_FFT</w:t>
       </w:r>
       <w:proofErr w:type="spellEnd"/>
       <w:r>
-        <w:t>&gt;/</w:t>
-      </w:r>
-      <w:r>
-        <w:t>” and “/edit/&lt;</w:t>
+        <w:t xml:space="preserve"> </w:t>
+      </w:r>
+      <w:r>
+        <w:fldChar w:fldCharType="begin"/>
+      </w:r>
+      <w:r>
+        <w:instrText xml:space="preserve"> ADDIN ZOTERO_ITEM CSL_CITATION {"citationID":"xyZF5UQm","properties":{"formattedCitation":"({\\i{}aiXander/Realtime_PyAudio_FFT: Realtime Audio Analysis in Python, Using PyAudio and Numpy to Extract and Visualize FFT Features from Streaming Audio.}, n.d.)","plainCitation":"(aiXander/Realtime_PyAudio_FFT: Realtime Audio Analysis in Python, Using PyAudio and Numpy to Extract and Visualize FFT Features from Streaming Audio., n.d.)","noteIndex":0},"citationItems":[{"id":10,"uris":["http://zotero.org/users/local/iChuLWie/items/RG4QI662"],"itemData":{"id":10,"type":"webpage","title":"aiXander/Realtime_PyAudio_FFT: Realtime audio analysis in Python, using PyAudio and Numpy to extract and visualize FFT features from streaming audio.","URL":"https://github.com/aiXander/Realtime_PyAudio_FFT","accessed":{"date-parts":[["2025",4,19]]}}}],"schema":"https://github.com/citation-style-language/schema/raw/master/csl-citation.json"} </w:instrText>
+      </w:r>
+      <w:r>
+        <w:fldChar w:fldCharType="separate"/>
+      </w:r>
+      <w:r>
+        <w:rPr>
+          <w:rFonts w:cs="Arial"/>
+          <w:kern w:val="0"/>
+        </w:rPr>
+        <w:t>(</w:t>
+      </w:r>
+      <w:r>
+        <w:rPr>
+          <w:rFonts w:cs="Arial"/>
+          <w:i/>
+          <w:iCs/>
+          <w:kern w:val="0"/>
+        </w:rPr>
+        <w:t>aiXander/</w:t>
       </w:r>
       <w:proofErr w:type="spellStart"/>
       <w:r>
-        <w:t>str:</w:t>
-      </w:r>
-      <w:r>
-        <w:t>ip</w:t>
+        <w:rPr>
+          <w:rFonts w:cs="Arial"/>
+          <w:i/>
+          <w:iCs/>
+          <w:kern w:val="0"/>
+        </w:rPr>
+        <w:t>Realtime_PyAudio_FFT</w:t>
       </w:r>
       <w:proofErr w:type="spellEnd"/>
       <w:r>
-        <w:t>&gt;/”</w:t>
-      </w:r>
-      <w:r>
-        <w:t xml:space="preserve"> both of these </w:t>
-      </w:r>
-      <w:r>
-        <w:t>endpoints require the Ip address of the bulb in which they are editing</w:t>
-      </w:r>
-      <w:r>
-        <w:t xml:space="preserve">, as a unique identifier. </w:t>
-      </w:r>
-      <w:r>
-        <w:t>“/delete/&lt;</w:t>
+        <w:rPr>
+          <w:rFonts w:cs="Arial"/>
+          <w:i/>
+          <w:iCs/>
+          <w:kern w:val="0"/>
+        </w:rPr>
+        <w:t xml:space="preserve">: Realtime Audio Analysis in Python, Using PyAudio and </w:t>
       </w:r>
       <w:proofErr w:type="spellStart"/>
       <w:r>
-        <w:t>str:</w:t>
-      </w:r>
-      <w:r>
-        <w:t>ip</w:t>
+        <w:rPr>
+          <w:rFonts w:cs="Arial"/>
+          <w:i/>
+          <w:iCs/>
+          <w:kern w:val="0"/>
+        </w:rPr>
+        <w:t>Numpy</w:t>
       </w:r>
       <w:proofErr w:type="spellEnd"/>
       <w:r>
-        <w:t xml:space="preserve">&gt;/” will delete </w:t>
-      </w:r>
-      <w:r>
-        <w:t>the bulb</w:t>
-      </w:r>
-      <w:r>
-        <w:t xml:space="preserve"> with the specified Ip address, </w:t>
-      </w:r>
-      <w:r>
-        <w:t>and “/edit/&lt;</w:t>
-      </w:r>
-      <w:proofErr w:type="spellStart"/>
-      <w:r>
-        <w:t>str:ip</w:t>
-      </w:r>
-      <w:proofErr w:type="spellEnd"/>
-      <w:r>
-        <w:t>&gt;/” will submit a form, that is verified</w:t>
-      </w:r>
-      <w:r>
-        <w:t>,</w:t>
-      </w:r>
-      <w:r>
-        <w:t xml:space="preserve"> of a new Ip address or name for the bulb</w:t>
-      </w:r>
-      <w:r>
-        <w:t>, this then updates the model in the database for that bulb.</w:t>
-      </w:r>
-    </w:p>
-    <w:p>
-      <w:r>
-        <w:t>There are two endpoints that control error and success handling, these clear the error</w:t>
-      </w:r>
-      <w:r>
-        <w:t xml:space="preserve"> and success messages</w:t>
-      </w:r>
-      <w:r>
-        <w:t xml:space="preserve">, </w:t>
-      </w:r>
-      <w:r>
-        <w:t>both</w:t>
-      </w:r>
-      <w:r>
-        <w:t xml:space="preserve"> are to </w:t>
-      </w:r>
-      <w:r>
-        <w:t xml:space="preserve">prevent error, and success messages </w:t>
-      </w:r>
-      <w:r>
-        <w:t xml:space="preserve">being displayed </w:t>
-      </w:r>
-      <w:r>
-        <w:t>multiple times.</w:t>
-      </w:r>
-      <w:r>
-        <w:t xml:space="preserve"> These endpoints are never interacted with</w:t>
-      </w:r>
-      <w:r>
-        <w:t xml:space="preserve"> by the user manually, they are triggered through JavaScript that </w:t>
-      </w:r>
-      <w:r>
-        <w:t xml:space="preserve">runs when every page loads. </w:t>
-      </w:r>
-      <w:r>
-        <w:t xml:space="preserve">While this does not interfere with a </w:t>
-      </w:r>
-      <w:r>
-        <w:t xml:space="preserve">message that is being displayed in the </w:t>
-      </w:r>
-      <w:r>
-        <w:t xml:space="preserve">page that has just been loaded, it will prevent a message from being </w:t>
-      </w:r>
-      <w:r>
-        <w:t xml:space="preserve">displayed in </w:t>
-      </w:r>
-      <w:r>
-        <w:t>another page that the user navigates to.</w:t>
-      </w:r>
-    </w:p>
-    <w:p>
-      <w:r>
-        <w:t xml:space="preserve">There are two endpoints for </w:t>
-      </w:r>
-      <w:r>
-        <w:t xml:space="preserve">controlling the audio synchronisation, </w:t>
-      </w:r>
-      <w:r>
-        <w:t>“/</w:t>
-      </w:r>
-      <w:proofErr w:type="spellStart"/>
-      <w:r>
-        <w:t>activateSync</w:t>
-      </w:r>
-      <w:proofErr w:type="spellEnd"/>
-      <w:r>
-        <w:t>/”, and “/</w:t>
-      </w:r>
-      <w:proofErr w:type="spellStart"/>
-      <w:r>
-        <w:t>stopsync</w:t>
-      </w:r>
-      <w:proofErr w:type="spellEnd"/>
-      <w:r>
-        <w:t xml:space="preserve">/”. These are fairly self-explanatory, </w:t>
-      </w:r>
-      <w:r>
-        <w:t>“/</w:t>
-      </w:r>
-      <w:proofErr w:type="spellStart"/>
-      <w:r>
-        <w:t>activateSync</w:t>
-      </w:r>
-      <w:proofErr w:type="spellEnd"/>
-      <w:r>
-        <w:t>/”</w:t>
-      </w:r>
-      <w:r>
-        <w:t xml:space="preserve">, this endpoint </w:t>
-      </w:r>
-      <w:r>
-        <w:t xml:space="preserve">accepts a POST request that contains the index number of the audio device selected by the user. This then activates the audio sync in the </w:t>
-      </w:r>
-      <w:r>
-        <w:t>system for that</w:t>
-      </w:r>
-      <w:r>
-        <w:t xml:space="preserve"> audio device, the system waits thirty seconds to en</w:t>
-      </w:r>
-      <w:r>
-        <w:t>s</w:t>
-      </w:r>
-      <w:r>
-        <w:t xml:space="preserve">ure that </w:t>
-      </w:r>
-      <w:r>
-        <w:t xml:space="preserve">the </w:t>
-      </w:r>
-      <w:r>
-        <w:t>sync program has activated</w:t>
-      </w:r>
-      <w:r>
-        <w:t xml:space="preserve">, then it sends a </w:t>
-      </w:r>
-      <w:r>
-        <w:t xml:space="preserve">status message to the user interface. </w:t>
-      </w:r>
-    </w:p>
-    <w:p>
-      <w:r>
-        <w:t xml:space="preserve">This concludes the endpoints of the </w:t>
-      </w:r>
-      <w:r>
-        <w:t>API</w:t>
-      </w:r>
-      <w:r>
-        <w:t xml:space="preserve"> that are activated by the user, or the JavaScript the pages contain. </w:t>
-      </w:r>
-    </w:p>
-    <w:p>
-      <w:pPr>
-        <w:spacing w:line="360" w:lineRule="auto"/>
-        <w:rPr>
-          <w:rFonts w:cs="Arial"/>
-        </w:rPr>
-      </w:pPr>
-    </w:p>
-    <w:p>
-      <w:pPr>
-        <w:spacing w:line="360" w:lineRule="auto"/>
-        <w:rPr>
-          <w:rFonts w:cs="Arial"/>
-        </w:rPr>
-      </w:pPr>
-    </w:p>
+        <w:rPr>
+          <w:rFonts w:cs="Arial"/>
+          <w:i/>
+          <w:iCs/>
+          <w:kern w:val="0"/>
+        </w:rPr>
+        <w:t xml:space="preserve"> to Extract and Visualize FFT Features from Streaming Audio.</w:t>
+      </w:r>
+      <w:r>
+        <w:rPr>
+          <w:rFonts w:cs="Arial"/>
+          <w:kern w:val="0"/>
+        </w:rPr>
+        <w:t>, n.d.)</w:t>
+      </w:r>
+      <w:r>
+        <w:fldChar w:fldCharType="end"/>
+      </w:r>
+      <w:r>
+        <w:t xml:space="preserve">. The repository itself was </w:t>
+      </w:r>
+      <w:r>
+        <w:t>helpful;</w:t>
+      </w:r>
+      <w:r>
+        <w:t xml:space="preserve"> however, it was not designed for my needs, this meant that I had to </w:t>
+      </w:r>
+      <w:r>
+        <w:t xml:space="preserve">modify it. This meant making it work with PyAudioWPatch, but it had to still work with </w:t>
+      </w:r>
+      <w:r>
+        <w:t>PyAudio (to allow it to work on Windows and on Linux).</w:t>
+      </w:r>
+    </w:p>
+    <w:p/>
+    <w:p/>
+    <w:p/>
+    <w:p/>
     <w:p>
       <w:pPr>
         <w:spacing w:line="360" w:lineRule="auto"/>
@@ -4110,7 +4675,29 @@
                 <w:sz w:val="96"/>
                 <w:szCs w:val="96"/>
               </w:rPr>
-              <m:t>i=k</m:t>
+              <m:t>i</m:t>
+            </m:r>
+            <m:r>
+              <m:rPr>
+                <m:sty m:val="bi"/>
+              </m:rPr>
+              <w:rPr>
+                <w:rFonts w:ascii="Cambria Math" w:hAnsi="Cambria Math" w:cs="Arial"/>
+                <w:sz w:val="96"/>
+                <w:szCs w:val="96"/>
+              </w:rPr>
+              <m:t>=</m:t>
+            </m:r>
+            <m:r>
+              <m:rPr>
+                <m:sty m:val="bi"/>
+              </m:rPr>
+              <w:rPr>
+                <w:rFonts w:ascii="Cambria Math" w:hAnsi="Cambria Math" w:cs="Arial"/>
+                <w:sz w:val="96"/>
+                <w:szCs w:val="96"/>
+              </w:rPr>
+              <m:t>k</m:t>
             </m:r>
           </m:sub>
           <m:sup>
@@ -4123,7 +4710,29 @@
                 <w:sz w:val="96"/>
                 <w:szCs w:val="96"/>
               </w:rPr>
-              <m:t>k+n</m:t>
+              <m:t>k</m:t>
+            </m:r>
+            <m:r>
+              <m:rPr>
+                <m:sty m:val="bi"/>
+              </m:rPr>
+              <w:rPr>
+                <w:rFonts w:ascii="Cambria Math" w:hAnsi="Cambria Math" w:cs="Arial"/>
+                <w:sz w:val="96"/>
+                <w:szCs w:val="96"/>
+              </w:rPr>
+              <m:t>+</m:t>
+            </m:r>
+            <m:r>
+              <m:rPr>
+                <m:sty m:val="bi"/>
+              </m:rPr>
+              <w:rPr>
+                <w:rFonts w:ascii="Cambria Math" w:hAnsi="Cambria Math" w:cs="Arial"/>
+                <w:sz w:val="96"/>
+                <w:szCs w:val="96"/>
+              </w:rPr>
+              <m:t>n</m:t>
             </m:r>
           </m:sup>
           <m:e>
@@ -4259,7 +4868,15 @@
                   <w:sz w:val="56"/>
                   <w:szCs w:val="56"/>
                 </w:rPr>
-                <m:t>xt0</m:t>
+                <m:t>xt</m:t>
+              </m:r>
+              <m:r>
+                <w:rPr>
+                  <w:rFonts w:ascii="Cambria Math" w:hAnsi="Cambria Math" w:cs="Arial"/>
+                  <w:sz w:val="56"/>
+                  <w:szCs w:val="56"/>
+                </w:rPr>
+                <m:t>0</m:t>
               </m:r>
             </m:sub>
           </m:sSub>
@@ -4299,7 +4916,15 @@
                   <w:sz w:val="56"/>
                   <w:szCs w:val="56"/>
                 </w:rPr>
-                <m:t>xt1</m:t>
+                <m:t>xt</m:t>
+              </m:r>
+              <m:r>
+                <w:rPr>
+                  <w:rFonts w:ascii="Cambria Math" w:hAnsi="Cambria Math" w:cs="Arial"/>
+                  <w:sz w:val="56"/>
+                  <w:szCs w:val="56"/>
+                </w:rPr>
+                <m:t>1</m:t>
               </m:r>
             </m:sub>
           </m:sSub>
@@ -5810,9 +6435,9 @@
   </w:abstractNum>
   <w:abstractNum w:abstractNumId="1" w15:restartNumberingAfterBreak="0">
     <w:nsid w:val="07C4265D"/>
-    <w:multiLevelType w:val="hybridMultilevel"/>
-    <w:tmpl w:val="EAD0F6A6"/>
-    <w:lvl w:ilvl="0" w:tplc="E04671B4">
+    <w:multiLevelType w:val="multilevel"/>
+    <w:tmpl w:val="09AED77E"/>
+    <w:lvl w:ilvl="0">
       <w:start w:val="2"/>
       <w:numFmt w:val="decimal"/>
       <w:lvlText w:val="%1"/>
@@ -5824,77 +6449,109 @@
         <w:rFonts w:hint="default"/>
       </w:rPr>
     </w:lvl>
-    <w:lvl w:ilvl="1" w:tplc="08090019" w:tentative="1">
-      <w:start w:val="1"/>
-      <w:numFmt w:val="lowerLetter"/>
-      <w:lvlText w:val="%2."/>
-      <w:lvlJc w:val="left"/>
-      <w:pPr>
-        <w:ind w:left="1440" w:hanging="360"/>
-      </w:pPr>
-    </w:lvl>
-    <w:lvl w:ilvl="2" w:tplc="0809001B" w:tentative="1">
-      <w:start w:val="1"/>
-      <w:numFmt w:val="lowerRoman"/>
-      <w:lvlText w:val="%3."/>
-      <w:lvlJc w:val="right"/>
-      <w:pPr>
-        <w:ind w:left="2160" w:hanging="180"/>
-      </w:pPr>
-    </w:lvl>
-    <w:lvl w:ilvl="3" w:tplc="0809000F" w:tentative="1">
+    <w:lvl w:ilvl="1">
       <w:start w:val="1"/>
       <w:numFmt w:val="decimal"/>
-      <w:lvlText w:val="%4."/>
-      <w:lvlJc w:val="left"/>
-      <w:pPr>
-        <w:ind w:left="2880" w:hanging="360"/>
-      </w:pPr>
-    </w:lvl>
-    <w:lvl w:ilvl="4" w:tplc="08090019" w:tentative="1">
-      <w:start w:val="1"/>
-      <w:numFmt w:val="lowerLetter"/>
-      <w:lvlText w:val="%5."/>
-      <w:lvlJc w:val="left"/>
-      <w:pPr>
-        <w:ind w:left="3600" w:hanging="360"/>
-      </w:pPr>
-    </w:lvl>
-    <w:lvl w:ilvl="5" w:tplc="0809001B" w:tentative="1">
-      <w:start w:val="1"/>
-      <w:numFmt w:val="lowerRoman"/>
-      <w:lvlText w:val="%6."/>
-      <w:lvlJc w:val="right"/>
-      <w:pPr>
-        <w:ind w:left="4320" w:hanging="180"/>
-      </w:pPr>
-    </w:lvl>
-    <w:lvl w:ilvl="6" w:tplc="0809000F" w:tentative="1">
+      <w:isLgl/>
+      <w:lvlText w:val="%1.%2"/>
+      <w:lvlJc w:val="left"/>
+      <w:pPr>
+        <w:ind w:left="1080" w:hanging="720"/>
+      </w:pPr>
+      <w:rPr>
+        <w:rFonts w:hint="default"/>
+      </w:rPr>
+    </w:lvl>
+    <w:lvl w:ilvl="2">
       <w:start w:val="1"/>
       <w:numFmt w:val="decimal"/>
-      <w:lvlText w:val="%7."/>
-      <w:lvlJc w:val="left"/>
-      <w:pPr>
-        <w:ind w:left="5040" w:hanging="360"/>
-      </w:pPr>
-    </w:lvl>
-    <w:lvl w:ilvl="7" w:tplc="08090019" w:tentative="1">
-      <w:start w:val="1"/>
-      <w:numFmt w:val="lowerLetter"/>
-      <w:lvlText w:val="%8."/>
-      <w:lvlJc w:val="left"/>
-      <w:pPr>
-        <w:ind w:left="5760" w:hanging="360"/>
-      </w:pPr>
-    </w:lvl>
-    <w:lvl w:ilvl="8" w:tplc="0809001B" w:tentative="1">
-      <w:start w:val="1"/>
-      <w:numFmt w:val="lowerRoman"/>
-      <w:lvlText w:val="%9."/>
-      <w:lvlJc w:val="right"/>
-      <w:pPr>
-        <w:ind w:left="6480" w:hanging="180"/>
-      </w:pPr>
+      <w:isLgl/>
+      <w:lvlText w:val="%1.%2.%3"/>
+      <w:lvlJc w:val="left"/>
+      <w:pPr>
+        <w:ind w:left="1080" w:hanging="720"/>
+      </w:pPr>
+      <w:rPr>
+        <w:rFonts w:hint="default"/>
+      </w:rPr>
+    </w:lvl>
+    <w:lvl w:ilvl="3">
+      <w:start w:val="1"/>
+      <w:numFmt w:val="decimal"/>
+      <w:isLgl/>
+      <w:lvlText w:val="%1.%2.%3.%4"/>
+      <w:lvlJc w:val="left"/>
+      <w:pPr>
+        <w:ind w:left="1440" w:hanging="1080"/>
+      </w:pPr>
+      <w:rPr>
+        <w:rFonts w:hint="default"/>
+      </w:rPr>
+    </w:lvl>
+    <w:lvl w:ilvl="4">
+      <w:start w:val="1"/>
+      <w:numFmt w:val="decimal"/>
+      <w:isLgl/>
+      <w:lvlText w:val="%1.%2.%3.%4.%5"/>
+      <w:lvlJc w:val="left"/>
+      <w:pPr>
+        <w:ind w:left="1800" w:hanging="1440"/>
+      </w:pPr>
+      <w:rPr>
+        <w:rFonts w:hint="default"/>
+      </w:rPr>
+    </w:lvl>
+    <w:lvl w:ilvl="5">
+      <w:start w:val="1"/>
+      <w:numFmt w:val="decimal"/>
+      <w:isLgl/>
+      <w:lvlText w:val="%1.%2.%3.%4.%5.%6"/>
+      <w:lvlJc w:val="left"/>
+      <w:pPr>
+        <w:ind w:left="1800" w:hanging="1440"/>
+      </w:pPr>
+      <w:rPr>
+        <w:rFonts w:hint="default"/>
+      </w:rPr>
+    </w:lvl>
+    <w:lvl w:ilvl="6">
+      <w:start w:val="1"/>
+      <w:numFmt w:val="decimal"/>
+      <w:isLgl/>
+      <w:lvlText w:val="%1.%2.%3.%4.%5.%6.%7"/>
+      <w:lvlJc w:val="left"/>
+      <w:pPr>
+        <w:ind w:left="2160" w:hanging="1800"/>
+      </w:pPr>
+      <w:rPr>
+        <w:rFonts w:hint="default"/>
+      </w:rPr>
+    </w:lvl>
+    <w:lvl w:ilvl="7">
+      <w:start w:val="1"/>
+      <w:numFmt w:val="decimal"/>
+      <w:isLgl/>
+      <w:lvlText w:val="%1.%2.%3.%4.%5.%6.%7.%8"/>
+      <w:lvlJc w:val="left"/>
+      <w:pPr>
+        <w:ind w:left="2520" w:hanging="2160"/>
+      </w:pPr>
+      <w:rPr>
+        <w:rFonts w:hint="default"/>
+      </w:rPr>
+    </w:lvl>
+    <w:lvl w:ilvl="8">
+      <w:start w:val="1"/>
+      <w:numFmt w:val="decimal"/>
+      <w:isLgl/>
+      <w:lvlText w:val="%1.%2.%3.%4.%5.%6.%7.%8.%9"/>
+      <w:lvlJc w:val="left"/>
+      <w:pPr>
+        <w:ind w:left="2520" w:hanging="2160"/>
+      </w:pPr>
+      <w:rPr>
+        <w:rFonts w:hint="default"/>
+      </w:rPr>
     </w:lvl>
   </w:abstractNum>
   <w:abstractNum w:abstractNumId="2" w15:restartNumberingAfterBreak="0">
@@ -7761,7 +8418,6 @@
   <w:style w:type="character" w:default="1" w:styleId="DefaultParagraphFont">
     <w:name w:val="Default Paragraph Font"/>
     <w:uiPriority w:val="1"/>
-    <w:semiHidden/>
     <w:unhideWhenUsed/>
   </w:style>
   <w:style w:type="table" w:default="1" w:styleId="TableNormal">

</xml_diff>

<commit_message>
Finished draft of chapter 3
</commit_message>
<xml_diff>
--- a/project-report-docs/Final_Year_Project_Report.docx
+++ b/project-report-docs/Final_Year_Project_Report.docx
@@ -1829,21 +1829,7 @@
         <w:rPr>
           <w:rFonts w:cs="Arial"/>
         </w:rPr>
-        <w:t xml:space="preserve">. From </w:t>
-      </w:r>
-      <w:proofErr w:type="gramStart"/>
-      <w:r>
-        <w:rPr>
-          <w:rFonts w:cs="Arial"/>
-        </w:rPr>
-        <w:t>all of</w:t>
-      </w:r>
-      <w:proofErr w:type="gramEnd"/>
-      <w:r>
-        <w:rPr>
-          <w:rFonts w:cs="Arial"/>
-        </w:rPr>
-        <w:t xml:space="preserve"> these bulbs I decided to use </w:t>
+        <w:t xml:space="preserve">. From all of these bulbs I decided to use </w:t>
       </w:r>
       <w:r>
         <w:rPr>
@@ -2206,21 +2192,7 @@
         <w:rPr>
           <w:rFonts w:cs="Arial"/>
         </w:rPr>
-        <w:t xml:space="preserve">The </w:t>
-      </w:r>
-      <w:proofErr w:type="gramStart"/>
-      <w:r>
-        <w:rPr>
-          <w:rFonts w:cs="Arial"/>
-        </w:rPr>
-        <w:t>issue</w:t>
-      </w:r>
-      <w:proofErr w:type="gramEnd"/>
-      <w:r>
-        <w:rPr>
-          <w:rFonts w:cs="Arial"/>
-        </w:rPr>
-        <w:t xml:space="preserve"> however, is that PyAudio does not allow access to the loopback </w:t>
+        <w:t xml:space="preserve">The issue however, is that PyAudio does not allow access to the loopback </w:t>
       </w:r>
       <w:proofErr w:type="spellStart"/>
       <w:r>
@@ -2278,27 +2250,13 @@
         <w:rPr>
           <w:rFonts w:cs="Arial"/>
         </w:rPr>
-        <w:t xml:space="preserve"> the Django library that </w:t>
-      </w:r>
-      <w:proofErr w:type="gramStart"/>
-      <w:r>
-        <w:rPr>
-          <w:rFonts w:cs="Arial"/>
-        </w:rPr>
-        <w:t xml:space="preserve">is </w:t>
-      </w:r>
-      <w:r>
-        <w:rPr>
-          <w:rFonts w:cs="Arial"/>
-        </w:rPr>
-        <w:t>able to</w:t>
-      </w:r>
-      <w:proofErr w:type="gramEnd"/>
-      <w:r>
-        <w:rPr>
-          <w:rFonts w:cs="Arial"/>
-        </w:rPr>
-        <w:t xml:space="preserve"> serve web apps </w:t>
+        <w:t xml:space="preserve"> the Django library that is </w:t>
+      </w:r>
+      <w:r>
+        <w:rPr>
+          <w:rFonts w:cs="Arial"/>
+        </w:rPr>
+        <w:t xml:space="preserve">able to serve web apps </w:t>
       </w:r>
       <w:r>
         <w:rPr>
@@ -3120,21 +3078,7 @@
         <w:rPr>
           <w:rFonts w:cs="Arial"/>
         </w:rPr>
-        <w:t xml:space="preserve">information about the project, </w:t>
-      </w:r>
-      <w:proofErr w:type="gramStart"/>
-      <w:r>
-        <w:rPr>
-          <w:rFonts w:cs="Arial"/>
-        </w:rPr>
-        <w:t>it’s</w:t>
-      </w:r>
-      <w:proofErr w:type="gramEnd"/>
-      <w:r>
-        <w:rPr>
-          <w:rFonts w:cs="Arial"/>
-        </w:rPr>
-        <w:t xml:space="preserve"> goals, and </w:t>
+        <w:t xml:space="preserve">information about the project, it’s goals, and </w:t>
       </w:r>
       <w:r>
         <w:rPr>
@@ -3479,15 +3423,7 @@
     </w:p>
     <w:p>
       <w:r>
-        <w:t xml:space="preserve">In this section of the </w:t>
-      </w:r>
-      <w:proofErr w:type="gramStart"/>
-      <w:r>
-        <w:t>report</w:t>
-      </w:r>
-      <w:proofErr w:type="gramEnd"/>
-      <w:r>
-        <w:t xml:space="preserve"> I will be going over the ‘backend’ of the system. This will include </w:t>
+        <w:t xml:space="preserve">In this section of the report I will be going over the ‘backend’ of the system. This will include </w:t>
       </w:r>
       <w:r>
         <w:t xml:space="preserve">a description of the </w:t>
@@ -3782,23 +3718,7 @@
       </w:r>
       <w:proofErr w:type="spellEnd"/>
       <w:r>
-        <w:t xml:space="preserve">/’ is </w:t>
-      </w:r>
-      <w:proofErr w:type="gramStart"/>
-      <w:r>
-        <w:t>similar to</w:t>
-      </w:r>
-      <w:proofErr w:type="gramEnd"/>
-      <w:r>
-        <w:t xml:space="preserve"> “/discover/”, except rather than sending a broadcast packet to all Ip addresses, it </w:t>
-      </w:r>
-      <w:proofErr w:type="gramStart"/>
-      <w:r>
-        <w:t>send</w:t>
-      </w:r>
-      <w:proofErr w:type="gramEnd"/>
-      <w:r>
-        <w:t xml:space="preserve"> </w:t>
+        <w:t xml:space="preserve">/’ is similar to “/discover/”, except rather than sending a broadcast packet to all Ip addresses, it send </w:t>
       </w:r>
       <w:r>
         <w:t xml:space="preserve">packets to specific addresses to query the state of specific bulbs. </w:t>
@@ -3868,15 +3788,7 @@
         <w:t xml:space="preserve"> it is checked to </w:t>
       </w:r>
       <w:r>
-        <w:t xml:space="preserve">ensure that it contains no errors. The </w:t>
-      </w:r>
-      <w:proofErr w:type="gramStart"/>
-      <w:r>
-        <w:t>criteria</w:t>
-      </w:r>
-      <w:proofErr w:type="gramEnd"/>
-      <w:r>
-        <w:t xml:space="preserve"> for this check is that the Ip address is valid, and that the name of the bulb is not null. </w:t>
+        <w:t xml:space="preserve">ensure that it contains no errors. The criteria for this check is that the Ip address is valid, and that the name of the bulb is not null. </w:t>
       </w:r>
       <w:r>
         <w:t xml:space="preserve">The other information for the bulb is filled in from the </w:t>
@@ -3916,15 +3828,7 @@
         <w:t>&gt;/”</w:t>
       </w:r>
       <w:r>
-        <w:t xml:space="preserve"> </w:t>
-      </w:r>
-      <w:proofErr w:type="gramStart"/>
-      <w:r>
-        <w:t>both of these</w:t>
-      </w:r>
-      <w:proofErr w:type="gramEnd"/>
-      <w:r>
-        <w:t xml:space="preserve"> </w:t>
+        <w:t xml:space="preserve"> both of these </w:t>
       </w:r>
       <w:r>
         <w:t>endpoints require the Ip address of the bulb in which they are editing</w:t>
@@ -4164,7 +4068,6 @@
         </w:rPr>
         <w:t>(</w:t>
       </w:r>
-      <w:proofErr w:type="spellStart"/>
       <w:r>
         <w:rPr>
           <w:rFonts w:cs="Arial"/>
@@ -4172,17 +4075,7 @@
           <w:iCs/>
           <w:kern w:val="0"/>
         </w:rPr>
-        <w:t>WiZ</w:t>
-      </w:r>
-      <w:proofErr w:type="spellEnd"/>
-      <w:r>
-        <w:rPr>
-          <w:rFonts w:cs="Arial"/>
-          <w:i/>
-          <w:iCs/>
-          <w:kern w:val="0"/>
-        </w:rPr>
-        <w:t xml:space="preserve"> Pro API Reference</w:t>
+        <w:t>WiZ Pro API Reference</w:t>
       </w:r>
       <w:r>
         <w:rPr>
@@ -4336,78 +4229,56 @@
         <w:rPr>
           <w:rFonts w:cs="Arial"/>
         </w:rPr>
-        <w:t>(</w:t>
+        <w:t>(drewbatgit, 2021)</w:t>
+      </w:r>
+      <w:r>
+        <w:fldChar w:fldCharType="end"/>
+      </w:r>
+      <w:r>
+        <w:t xml:space="preserve">, this allows </w:t>
+      </w:r>
+      <w:r>
+        <w:t xml:space="preserve">the audio of output devices to be </w:t>
+      </w:r>
+      <w:r>
+        <w:t xml:space="preserve">intercepted and parsed by the library. </w:t>
+      </w:r>
+      <w:r>
+        <w:t>With the discovery of PyAudioWPatch</w:t>
+      </w:r>
+      <w:r>
+        <w:t xml:space="preserve"> I was then able to </w:t>
+      </w:r>
+      <w:r>
+        <w:t xml:space="preserve">allow the system to parse music played from the system and </w:t>
+      </w:r>
+      <w:r>
+        <w:t>control the lights accordingly</w:t>
+      </w:r>
+      <w:r>
+        <w:t xml:space="preserve">, this is a considerable improvement over </w:t>
+      </w:r>
+      <w:r>
+        <w:t xml:space="preserve">having to use the system </w:t>
+      </w:r>
+      <w:r>
+        <w:t>with a microphone which would have picked up all</w:t>
+      </w:r>
+      <w:r>
+        <w:t xml:space="preserve"> stray noises, making the beat detection a much harder task (using a microphone is still as possible as using a speaker is). </w:t>
+      </w:r>
+      <w:r>
+        <w:t xml:space="preserve">On Linux PyAudioWPatch does not work, as WASAPI </w:t>
+      </w:r>
+      <w:r>
+        <w:t xml:space="preserve">is a windows only API, however, using </w:t>
       </w:r>
       <w:proofErr w:type="spellStart"/>
       <w:r>
-        <w:rPr>
-          <w:rFonts w:cs="Arial"/>
-        </w:rPr>
-        <w:t>drewbatgit</w:t>
+        <w:t>PulseAudio</w:t>
       </w:r>
       <w:proofErr w:type="spellEnd"/>
       <w:r>
-        <w:rPr>
-          <w:rFonts w:cs="Arial"/>
-        </w:rPr>
-        <w:t>, 2021)</w:t>
-      </w:r>
-      <w:r>
-        <w:fldChar w:fldCharType="end"/>
-      </w:r>
-      <w:r>
-        <w:t xml:space="preserve">, this allows </w:t>
-      </w:r>
-      <w:r>
-        <w:t xml:space="preserve">the audio of output devices to be </w:t>
-      </w:r>
-      <w:r>
-        <w:t xml:space="preserve">intercepted and parsed by the library. </w:t>
-      </w:r>
-      <w:r>
-        <w:t>With the discovery of PyAudioWPatch</w:t>
-      </w:r>
-      <w:r>
-        <w:t xml:space="preserve"> I was then able to </w:t>
-      </w:r>
-      <w:r>
-        <w:t xml:space="preserve">allow the system to parse music played from the system and </w:t>
-      </w:r>
-      <w:r>
-        <w:t>control the lights accordingly</w:t>
-      </w:r>
-      <w:r>
-        <w:t xml:space="preserve">, this is a considerable improvement over </w:t>
-      </w:r>
-      <w:r>
-        <w:t xml:space="preserve">having to use the system </w:t>
-      </w:r>
-      <w:r>
-        <w:t>with a microphone which would have picked up all</w:t>
-      </w:r>
-      <w:r>
-        <w:t xml:space="preserve"> stray noises, making the beat detection a much harder task (using a microphone is still as possible as using a speaker is). </w:t>
-      </w:r>
-      <w:r>
-        <w:t xml:space="preserve">On Linux PyAudioWPatch does not work, as WASAPI </w:t>
-      </w:r>
-      <w:r>
-        <w:t xml:space="preserve">is a </w:t>
-      </w:r>
-      <w:proofErr w:type="gramStart"/>
-      <w:r>
-        <w:t>windows</w:t>
-      </w:r>
-      <w:proofErr w:type="gramEnd"/>
-      <w:r>
-        <w:t xml:space="preserve"> only API, however, using </w:t>
-      </w:r>
-      <w:proofErr w:type="spellStart"/>
-      <w:r>
-        <w:t>PulseAudio</w:t>
-      </w:r>
-      <w:proofErr w:type="spellEnd"/>
-      <w:r>
         <w:t xml:space="preserve"> on a Linux machine, it is easy to </w:t>
       </w:r>
       <w:r>
@@ -4421,13 +4292,8 @@
       <w:r>
         <w:t xml:space="preserve">the host machine. </w:t>
       </w:r>
-      <w:proofErr w:type="gramStart"/>
-      <w:r>
-        <w:t>This</w:t>
-      </w:r>
-      <w:proofErr w:type="gramEnd"/>
-      <w:r>
-        <w:t xml:space="preserve"> however, was unhelpful when it comes to detecting beats, as </w:t>
+      <w:r>
+        <w:t xml:space="preserve">This however, was unhelpful when it comes to detecting beats, as </w:t>
       </w:r>
       <w:r>
         <w:t xml:space="preserve">from </w:t>
@@ -4445,17 +4311,17 @@
         <w:t xml:space="preserve"> </w:t>
       </w:r>
       <w:r>
-        <w:t xml:space="preserve">the use of Fast Fourier Transformations. This </w:t>
+        <w:t xml:space="preserve">the use of Fast Fourier Transformations. This however, is a complicated </w:t>
+      </w:r>
+      <w:r>
+        <w:t xml:space="preserve">process, so to handle this for me, I found a </w:t>
+      </w:r>
+      <w:r>
+        <w:t xml:space="preserve">repository on GitHub that would </w:t>
       </w:r>
       <w:r>
         <w:lastRenderedPageBreak/>
-        <w:t xml:space="preserve">however, is a complicated </w:t>
-      </w:r>
-      <w:r>
-        <w:t xml:space="preserve">process, so to handle this for me, I found a </w:t>
-      </w:r>
-      <w:r>
-        <w:t xml:space="preserve">repository on GitHub that would handle this calculation for me, </w:t>
+        <w:t xml:space="preserve">handle this calculation for me, </w:t>
       </w:r>
       <w:proofErr w:type="spellStart"/>
       <w:r>
@@ -4508,9 +4374,309 @@
           <w:iCs/>
           <w:kern w:val="0"/>
         </w:rPr>
-        <w:t xml:space="preserve">: Realtime Audio Analysis in Python, Using PyAudio and </w:t>
+        <w:t>: Realtime Audio Analysis in Python, Using PyAudio and Numpy to Extract and Visualize FFT Features from Streaming Audio.</w:t>
+      </w:r>
+      <w:r>
+        <w:rPr>
+          <w:rFonts w:cs="Arial"/>
+          <w:kern w:val="0"/>
+        </w:rPr>
+        <w:t>, n.d.)</w:t>
+      </w:r>
+      <w:r>
+        <w:fldChar w:fldCharType="end"/>
+      </w:r>
+      <w:r>
+        <w:t xml:space="preserve">. The repository itself was </w:t>
+      </w:r>
+      <w:r>
+        <w:t>helpful;</w:t>
+      </w:r>
+      <w:r>
+        <w:t xml:space="preserve"> however, it was not designed for my needs, this meant that I had to </w:t>
+      </w:r>
+      <w:r>
+        <w:t xml:space="preserve">modify it. This meant making it work with PyAudioWPatch, but it had to still work with </w:t>
+      </w:r>
+      <w:r>
+        <w:t>PyAudio (to allow it to work on Windows and on Linux).</w:t>
+      </w:r>
+    </w:p>
+    <w:p>
+      <w:pPr>
+        <w:keepNext/>
+      </w:pPr>
+      <w:r>
+        <w:rPr>
+          <w:noProof/>
+        </w:rPr>
+        <w:drawing>
+          <wp:inline distT="0" distB="0" distL="0" distR="0" wp14:anchorId="176B6066" wp14:editId="724F8CCD">
+            <wp:extent cx="5759450" cy="2468880"/>
+            <wp:effectExtent l="0" t="0" r="0" b="7620"/>
+            <wp:docPr id="1826851591" name="Picture 1" descr="A screenshot of a computer&#10;&#10;AI-generated content may be incorrect."/>
+            <wp:cNvGraphicFramePr>
+              <a:graphicFrameLocks xmlns:a="http://schemas.openxmlformats.org/drawingml/2006/main" noChangeAspect="1"/>
+            </wp:cNvGraphicFramePr>
+            <a:graphic xmlns:a="http://schemas.openxmlformats.org/drawingml/2006/main">
+              <a:graphicData uri="http://schemas.openxmlformats.org/drawingml/2006/picture">
+                <pic:pic xmlns:pic="http://schemas.openxmlformats.org/drawingml/2006/picture">
+                  <pic:nvPicPr>
+                    <pic:cNvPr id="1826851591" name="Picture 1" descr="A screenshot of a computer&#10;&#10;AI-generated content may be incorrect."/>
+                    <pic:cNvPicPr/>
+                  </pic:nvPicPr>
+                  <pic:blipFill>
+                    <a:blip r:embed="rId16"/>
+                    <a:stretch>
+                      <a:fillRect/>
+                    </a:stretch>
+                  </pic:blipFill>
+                  <pic:spPr>
+                    <a:xfrm>
+                      <a:off x="0" y="0"/>
+                      <a:ext cx="5759450" cy="2468880"/>
+                    </a:xfrm>
+                    <a:prstGeom prst="rect">
+                      <a:avLst/>
+                    </a:prstGeom>
+                  </pic:spPr>
+                </pic:pic>
+              </a:graphicData>
+            </a:graphic>
+          </wp:inline>
+        </w:drawing>
+      </w:r>
+    </w:p>
+    <w:p>
+      <w:pPr>
+        <w:pStyle w:val="Caption"/>
+      </w:pPr>
+      <w:r>
+        <w:t xml:space="preserve">Figure 9 - Screenshot of changes made to </w:t>
       </w:r>
       <w:proofErr w:type="spellStart"/>
+      <w:r>
+        <w:t>Realtime_PyAudio_FFT</w:t>
+      </w:r>
+      <w:proofErr w:type="spellEnd"/>
+      <w:r>
+        <w:t xml:space="preserve"> </w:t>
+      </w:r>
+      <w:r>
+        <w:fldChar w:fldCharType="begin"/>
+      </w:r>
+      <w:r>
+        <w:instrText xml:space="preserve"> ADDIN ZOTERO_ITEM CSL_CITATION {"citationID":"qxQTsdDJ","properties":{"formattedCitation":"(McClean, 2024/2025)","plainCitation":"(McClean, 2024/2025)","noteIndex":0},"citationItems":[{"id":12,"uris":["http://zotero.org/users/local/iChuLWie/items/NDBBCXF7"],"itemData":{"id":12,"type":"software","abstract":"Realtime audio analysis in Python, using PyAudio and Numpy to extract and visualize FFT features from streaming audio.","genre":"Python","note":"original-date: 2024-11-08T17:26:11Z","source":"GitHub","title":"RyanMcClean/Realtime_PyAudio_FFT","URL":"https://github.com/RyanMcClean/Realtime_PyAudio_FFT","author":[{"family":"McClean","given":"Ryan"}],"accessed":{"date-parts":[["2025",4,20]]},"issued":{"date-parts":[["2025",4,15]]}}}],"schema":"https://github.com/citation-style-language/schema/raw/master/csl-citation.json"} </w:instrText>
+      </w:r>
+      <w:r>
+        <w:fldChar w:fldCharType="separate"/>
+      </w:r>
+      <w:r>
+        <w:rPr>
+          <w:rFonts w:cs="Arial"/>
+        </w:rPr>
+        <w:t>(McClean, 2024/2025)</w:t>
+      </w:r>
+      <w:r>
+        <w:fldChar w:fldCharType="end"/>
+      </w:r>
+    </w:p>
+    <w:p>
+      <w:r>
+        <w:t xml:space="preserve">To manage this edit, I changed it so that rather than visualising the audio output </w:t>
+      </w:r>
+      <w:r>
+        <w:t xml:space="preserve">the repository would </w:t>
+      </w:r>
+      <w:r>
+        <w:t xml:space="preserve">instead </w:t>
+      </w:r>
+      <w:r>
+        <w:t xml:space="preserve">just return the stream of frequencies and amplitudes that are being produced by the </w:t>
+      </w:r>
+      <w:r>
+        <w:t xml:space="preserve">audio device. </w:t>
+      </w:r>
+      <w:r>
+        <w:t xml:space="preserve">I also changed the repository so that it would </w:t>
+      </w:r>
+      <w:r>
+        <w:t xml:space="preserve">use the ‘PyAudioWPatch’ </w:t>
+      </w:r>
+      <w:r>
+        <w:t>library,</w:t>
+      </w:r>
+      <w:r>
+        <w:t xml:space="preserve"> if possible, but would fallback to </w:t>
+      </w:r>
+      <w:r>
+        <w:t xml:space="preserve">‘PyAudio’ if ‘PyAudioWPatch’ is not available (i.e. on Linux rather than windows). </w:t>
+      </w:r>
+      <w:r>
+        <w:t xml:space="preserve">Another change that I made, was the editing of channels and </w:t>
+      </w:r>
+      <w:r>
+        <w:t>audio rate</w:t>
+      </w:r>
+      <w:r>
+        <w:t xml:space="preserve">, this was necessary to </w:t>
+      </w:r>
+      <w:r>
+        <w:t xml:space="preserve">allow the use of speakers with the system. This final change was necessary, </w:t>
+      </w:r>
+      <w:r>
+        <w:t xml:space="preserve">as speakers often use </w:t>
+      </w:r>
+      <w:r>
+        <w:t xml:space="preserve">two channels, for left and right, </w:t>
+      </w:r>
+      <w:r>
+        <w:t xml:space="preserve">they also </w:t>
+      </w:r>
+      <w:r>
+        <w:t xml:space="preserve">tend to use a higher rate </w:t>
+      </w:r>
+      <w:r>
+        <w:t xml:space="preserve">for the audio than </w:t>
+      </w:r>
+      <w:r>
+        <w:t>microphones do.</w:t>
+      </w:r>
+    </w:p>
+    <w:p>
+      <w:r>
+        <w:t xml:space="preserve">With the libraries and changes made above once the user selects an audio device and </w:t>
+      </w:r>
+      <w:r>
+        <w:t>clicks to start the sync</w:t>
+      </w:r>
+      <w:r>
+        <w:t xml:space="preserve">hronisation of music, then the system will start </w:t>
+      </w:r>
+      <w:r>
+        <w:t xml:space="preserve">a stream of amplitudes and </w:t>
+      </w:r>
+      <w:r>
+        <w:t xml:space="preserve">frequencies. </w:t>
+      </w:r>
+      <w:r>
+        <w:t>This stream is then parsed by the system and using the beat detection algo</w:t>
+      </w:r>
+      <w:r>
+        <w:t>rithm</w:t>
+      </w:r>
+      <w:r>
+        <w:t xml:space="preserve"> </w:t>
+      </w:r>
+      <w:r>
+        <w:t xml:space="preserve">will send UDP packets to the bulb(s) to </w:t>
+      </w:r>
+      <w:r>
+        <w:t xml:space="preserve">turn them up, or down, in brightness in time with each other and the music. </w:t>
+      </w:r>
+      <w:r>
+        <w:t>This beat detection algorithm is what will be discussed in the final section in this chapter.</w:t>
+      </w:r>
+    </w:p>
+    <w:p>
+      <w:pPr>
+        <w:pStyle w:val="Heading2"/>
+        <w:numPr>
+          <w:ilvl w:val="1"/>
+          <w:numId w:val="15"/>
+        </w:numPr>
+      </w:pPr>
+      <w:r>
+        <w:t>Beat Detection Algorithm</w:t>
+      </w:r>
+    </w:p>
+    <w:p>
+      <w:r>
+        <w:t xml:space="preserve">Now the system is getting a stream of </w:t>
+      </w:r>
+      <w:r>
+        <w:t>computed frequencies and amplitudes from the audio device</w:t>
+      </w:r>
+      <w:r>
+        <w:t xml:space="preserve">, </w:t>
+      </w:r>
+      <w:r>
+        <w:t xml:space="preserve">as the final </w:t>
+      </w:r>
+      <w:r>
+        <w:t xml:space="preserve">goal of the project is to </w:t>
+      </w:r>
+      <w:r>
+        <w:t xml:space="preserve">have the </w:t>
+      </w:r>
+      <w:r>
+        <w:t>beat of the music be what influences the control of the bulbs</w:t>
+      </w:r>
+      <w:r>
+        <w:t xml:space="preserve">, </w:t>
+      </w:r>
+      <w:r>
+        <w:t xml:space="preserve">the audio data will need to be manipulated to detect the beat. </w:t>
+      </w:r>
+      <w:r>
+        <w:t xml:space="preserve">From my research this is </w:t>
+      </w:r>
+      <w:r>
+        <w:t xml:space="preserve">an extremely difficult task, </w:t>
+      </w:r>
+      <w:r>
+        <w:t>a lot of beat detection does not happen in real-time, rather it observes an audio file in it’s entirety</w:t>
+      </w:r>
+      <w:r>
+        <w:t xml:space="preserve"> and detects the beat that way</w:t>
+      </w:r>
+      <w:r>
+        <w:t xml:space="preserve"> </w:t>
+      </w:r>
+      <w:r>
+        <w:fldChar w:fldCharType="begin"/>
+      </w:r>
+      <w:r>
+        <w:instrText xml:space="preserve"> ADDIN ZOTERO_ITEM CSL_CITATION {"citationID":"3vXz5iXZ","properties":{"formattedCitation":"(\\uc0\\u8216{}Beat Detection\\uc0\\u8217{}, 2021)","plainCitation":"(‘Beat Detection’, 2021)","noteIndex":0},"citationItems":[{"id":15,"uris":["http://zotero.org/users/local/iChuLWie/items/898VQTMZ"],"itemData":{"id":15,"type":"entry-encyclopedia","abstract":"In signal analysis, beat detection is using computer software or computer hardware to detect the beat of a musical score. There are many methods available and beat detection is always a tradeoff between accuracy and speed. Beat detectors are common in music visualization software such as some media player plugins. The algorithms used may utilize simple statistical models based on sound energy or may involve sophisticated comb filter networks or other means. They may be fast enough to run in real time or may be so slow as to only be able to analyze short sections of songs.","container-title":"Wikipedia","language":"en","license":"Creative Commons Attribution-ShareAlike License","note":"Page Version ID: 1019885396","source":"Wikipedia","title":"Beat detection","URL":"https://en.wikipedia.org/w/index.php?title=Beat_detection&amp;oldid=1019885396","accessed":{"date-parts":[["2025",4,20]]},"issued":{"date-parts":[["2021",4,25]]}}}],"schema":"https://github.com/citation-style-language/schema/raw/master/csl-citation.json"} </w:instrText>
+      </w:r>
+      <w:r>
+        <w:fldChar w:fldCharType="separate"/>
+      </w:r>
+      <w:r>
+        <w:rPr>
+          <w:rFonts w:cs="Arial"/>
+          <w:kern w:val="0"/>
+        </w:rPr>
+        <w:t>(‘Beat Detection’, 2021)</w:t>
+      </w:r>
+      <w:r>
+        <w:fldChar w:fldCharType="end"/>
+      </w:r>
+      <w:r>
+        <w:t xml:space="preserve">. </w:t>
+      </w:r>
+      <w:r>
+        <w:t>Therefore, I looked at an example of beat detection that is used in real-time</w:t>
+      </w:r>
+      <w:r>
+        <w:t xml:space="preserve"> </w:t>
+      </w:r>
+      <w:r>
+        <w:fldChar w:fldCharType="begin"/>
+      </w:r>
+      <w:r>
+        <w:instrText xml:space="preserve"> ADDIN ZOTERO_ITEM CSL_CITATION {"citationID":"iXvOuvex","properties":{"formattedCitation":"({\\i{}Beat Detection Algorithm \\uc0\\u8211{} Parallelcube}, 2018)","plainCitation":"(Beat Detection Algorithm – Parallelcube, 2018)","noteIndex":0},"citationItems":[{"id":13,"uris":["http://zotero.org/users/local/iChuLWie/items/CF9XYMHD"],"itemData":{"id":13,"type":"webpage","title":"Beat detection algorithm – Parallelcube","URL":"https://www.parallelcube.com/2018/03/30/beat-detection-algorithm/","accessed":{"date-parts":[["2025",4,20]]},"issued":{"date-parts":[["2018",3,18]]}}}],"schema":"https://github.com/citation-style-language/schema/raw/master/csl-citation.json"} </w:instrText>
+      </w:r>
+      <w:r>
+        <w:fldChar w:fldCharType="separate"/>
+      </w:r>
+      <w:r>
+        <w:rPr>
+          <w:rFonts w:cs="Arial"/>
+          <w:kern w:val="0"/>
+        </w:rPr>
+        <w:t>(</w:t>
+      </w:r>
       <w:r>
         <w:rPr>
           <w:rFonts w:cs="Arial"/>
@@ -4518,327 +4684,315 @@
           <w:iCs/>
           <w:kern w:val="0"/>
         </w:rPr>
-        <w:t>Numpy</w:t>
-      </w:r>
-      <w:proofErr w:type="spellEnd"/>
-      <w:r>
-        <w:rPr>
-          <w:rFonts w:cs="Arial"/>
-          <w:i/>
-          <w:iCs/>
+        <w:t>Beat Detection Algorithm – Parallelcube</w:t>
+      </w:r>
+      <w:r>
+        <w:rPr>
+          <w:rFonts w:cs="Arial"/>
           <w:kern w:val="0"/>
         </w:rPr>
-        <w:t xml:space="preserve"> to Extract and Visualize FFT Features from Streaming Audio.</w:t>
-      </w:r>
-      <w:r>
-        <w:rPr>
-          <w:rFonts w:cs="Arial"/>
-          <w:kern w:val="0"/>
-        </w:rPr>
-        <w:t>, n.d.)</w:t>
+        <w:t>, 2018)</w:t>
       </w:r>
       <w:r>
         <w:fldChar w:fldCharType="end"/>
       </w:r>
       <w:r>
-        <w:t xml:space="preserve">. The repository itself was </w:t>
-      </w:r>
-      <w:r>
-        <w:t>helpful;</w:t>
-      </w:r>
-      <w:r>
-        <w:t xml:space="preserve"> however, it was not designed for my needs, this meant that I had to </w:t>
-      </w:r>
-      <w:r>
-        <w:t xml:space="preserve">modify it. This meant making it work with PyAudioWPatch, but it had to still work with </w:t>
-      </w:r>
-      <w:r>
-        <w:t>PyAudio (to allow it to work on Windows and on Linux).</w:t>
+        <w:t>, this example comes with formulas that I was able to adapt to serve the purposes of the system.</w:t>
+      </w:r>
+    </w:p>
+    <w:p>
+      <w:r>
+        <w:t xml:space="preserve">When it comes to the system parsing the </w:t>
+      </w:r>
+      <w:r>
+        <w:t xml:space="preserve">audio, the start was to figure out the frequencies that needed attention, and which ones could be ignored. I ultimately decided that all frequencies over </w:t>
+      </w:r>
+      <w:r>
+        <w:t xml:space="preserve">one hundred and fifty hertz were to be ignored. The higher frequencies </w:t>
+      </w:r>
+      <w:r>
+        <w:t xml:space="preserve">contain vocals and other instruments that are not </w:t>
+      </w:r>
+      <w:r>
+        <w:t xml:space="preserve">indicative of a beat in the melody. The lower </w:t>
+      </w:r>
+      <w:r>
+        <w:t>frequencies,</w:t>
+      </w:r>
+      <w:r>
+        <w:t xml:space="preserve"> however, are where </w:t>
+      </w:r>
+      <w:r>
+        <w:t>most of</w:t>
+      </w:r>
+      <w:r>
+        <w:t xml:space="preserve"> the drum set </w:t>
+      </w:r>
+      <w:r>
+        <w:t xml:space="preserve">is contained, this is where the beat will be most noticeable, and therefore these are the frequencies that the </w:t>
+      </w:r>
+      <w:r>
+        <w:t xml:space="preserve">system will be using in the beat detection. </w:t>
+      </w:r>
+      <w:r>
+        <w:t xml:space="preserve">The rest of this section will cover the input of </w:t>
+      </w:r>
+      <w:r>
+        <w:t>frequencies and amplitudes and how it is manipulated to define a threshold for beat detection.</w:t>
       </w:r>
     </w:p>
     <w:p/>
     <w:p/>
-    <w:p/>
-    <w:p/>
-    <w:p>
-      <w:pPr>
-        <w:spacing w:line="360" w:lineRule="auto"/>
-        <w:rPr>
-          <w:rFonts w:cs="Arial"/>
-        </w:rPr>
-      </w:pPr>
-    </w:p>
-    <w:p>
-      <w:pPr>
-        <w:spacing w:line="360" w:lineRule="auto"/>
-        <w:rPr>
-          <w:rFonts w:cs="Arial"/>
-          <w:sz w:val="24"/>
-          <w:szCs w:val="24"/>
-        </w:rPr>
-      </w:pPr>
-    </w:p>
-    <w:p>
-      <w:pPr>
-        <w:spacing w:line="360" w:lineRule="auto"/>
-        <w:rPr>
-          <w:rFonts w:cs="Arial"/>
-          <w:sz w:val="24"/>
-          <w:szCs w:val="24"/>
-        </w:rPr>
-      </w:pPr>
-    </w:p>
-    <w:p>
-      <w:pPr>
-        <w:spacing w:line="360" w:lineRule="auto"/>
-        <w:rPr>
-          <w:rFonts w:cs="Arial"/>
-          <w:sz w:val="24"/>
-          <w:szCs w:val="24"/>
-        </w:rPr>
-      </w:pPr>
-      <m:oMath>
-        <m:sSub>
-          <m:sSubPr>
-            <m:ctrlPr>
-              <w:rPr>
-                <w:rFonts w:ascii="Cambria Math" w:hAnsi="Cambria Math" w:cs="Arial"/>
-                <w:b/>
-                <w:bCs/>
-                <w:i/>
-                <w:sz w:val="96"/>
-                <w:szCs w:val="96"/>
-              </w:rPr>
-            </m:ctrlPr>
-          </m:sSubPr>
-          <m:e>
-            <m:r>
-              <m:rPr>
-                <m:sty m:val="bi"/>
-              </m:rPr>
-              <w:rPr>
-                <w:rFonts w:ascii="Cambria Math" w:hAnsi="Cambria Math" w:cs="Arial"/>
-                <w:sz w:val="96"/>
-                <w:szCs w:val="96"/>
-              </w:rPr>
-              <m:t>E</m:t>
-            </m:r>
-          </m:e>
-          <m:sub>
-            <m:r>
-              <m:rPr>
-                <m:sty m:val="bi"/>
-              </m:rPr>
-              <w:rPr>
-                <w:rFonts w:ascii="Cambria Math" w:hAnsi="Cambria Math" w:cs="Arial"/>
-                <w:sz w:val="96"/>
-                <w:szCs w:val="96"/>
-              </w:rPr>
-              <m:t>x</m:t>
-            </m:r>
-          </m:sub>
-        </m:sSub>
-        <m:r>
-          <m:rPr>
-            <m:sty m:val="bi"/>
-          </m:rPr>
-          <w:rPr>
-            <w:rFonts w:ascii="Cambria Math" w:hAnsi="Cambria Math" w:cs="Arial"/>
-            <w:sz w:val="96"/>
-            <w:szCs w:val="96"/>
-          </w:rPr>
-          <m:t>=</m:t>
-        </m:r>
-        <m:nary>
-          <m:naryPr>
-            <m:chr m:val="∑"/>
-            <m:limLoc m:val="undOvr"/>
-            <m:grow m:val="1"/>
-            <m:ctrlPr>
-              <w:rPr>
-                <w:rFonts w:ascii="Cambria Math" w:hAnsi="Cambria Math" w:cs="Arial"/>
-                <w:b/>
-                <w:bCs/>
-                <w:i/>
-                <w:sz w:val="96"/>
-                <w:szCs w:val="96"/>
-              </w:rPr>
-            </m:ctrlPr>
-          </m:naryPr>
-          <m:sub>
-            <m:r>
-              <m:rPr>
-                <m:sty m:val="bi"/>
-              </m:rPr>
-              <w:rPr>
-                <w:rFonts w:ascii="Cambria Math" w:hAnsi="Cambria Math" w:cs="Arial"/>
-                <w:sz w:val="96"/>
-                <w:szCs w:val="96"/>
-              </w:rPr>
-              <m:t>i</m:t>
-            </m:r>
-            <m:r>
-              <m:rPr>
-                <m:sty m:val="bi"/>
-              </m:rPr>
-              <w:rPr>
-                <w:rFonts w:ascii="Cambria Math" w:hAnsi="Cambria Math" w:cs="Arial"/>
-                <w:sz w:val="96"/>
-                <w:szCs w:val="96"/>
-              </w:rPr>
-              <m:t>=</m:t>
-            </m:r>
-            <m:r>
-              <m:rPr>
-                <m:sty m:val="bi"/>
-              </m:rPr>
-              <w:rPr>
-                <w:rFonts w:ascii="Cambria Math" w:hAnsi="Cambria Math" w:cs="Arial"/>
-                <w:sz w:val="96"/>
-                <w:szCs w:val="96"/>
-              </w:rPr>
-              <m:t>k</m:t>
-            </m:r>
-          </m:sub>
-          <m:sup>
-            <m:r>
-              <m:rPr>
-                <m:sty m:val="bi"/>
-              </m:rPr>
-              <w:rPr>
-                <w:rFonts w:ascii="Cambria Math" w:hAnsi="Cambria Math" w:cs="Arial"/>
-                <w:sz w:val="96"/>
-                <w:szCs w:val="96"/>
-              </w:rPr>
-              <m:t>k</m:t>
-            </m:r>
-            <m:r>
-              <m:rPr>
-                <m:sty m:val="bi"/>
-              </m:rPr>
-              <w:rPr>
-                <w:rFonts w:ascii="Cambria Math" w:hAnsi="Cambria Math" w:cs="Arial"/>
-                <w:sz w:val="96"/>
-                <w:szCs w:val="96"/>
-              </w:rPr>
-              <m:t>+</m:t>
-            </m:r>
-            <m:r>
-              <m:rPr>
-                <m:sty m:val="bi"/>
-              </m:rPr>
-              <w:rPr>
-                <w:rFonts w:ascii="Cambria Math" w:hAnsi="Cambria Math" w:cs="Arial"/>
-                <w:sz w:val="96"/>
-                <w:szCs w:val="96"/>
-              </w:rPr>
-              <m:t>n</m:t>
-            </m:r>
-          </m:sup>
-          <m:e>
-            <m:r>
-              <m:rPr>
-                <m:sty m:val="bi"/>
-              </m:rPr>
-              <w:rPr>
-                <w:rFonts w:ascii="Cambria Math" w:hAnsi="Cambria Math" w:cs="Arial"/>
-                <w:sz w:val="96"/>
-                <w:szCs w:val="96"/>
-              </w:rPr>
-              <m:t>FFT</m:t>
-            </m:r>
-            <m:d>
-              <m:dPr>
-                <m:begChr m:val="["/>
-                <m:endChr m:val="]"/>
-                <m:ctrlPr>
-                  <w:rPr>
-                    <w:rFonts w:ascii="Cambria Math" w:hAnsi="Cambria Math" w:cs="Arial"/>
-                    <w:b/>
-                    <w:bCs/>
-                    <w:i/>
-                    <w:sz w:val="96"/>
-                    <w:szCs w:val="96"/>
-                  </w:rPr>
-                </m:ctrlPr>
-              </m:dPr>
-              <m:e>
-                <m:r>
-                  <m:rPr>
-                    <m:sty m:val="bi"/>
-                  </m:rPr>
-                  <w:rPr>
-                    <w:rFonts w:ascii="Cambria Math" w:hAnsi="Cambria Math" w:cs="Arial"/>
-                    <w:sz w:val="96"/>
-                    <w:szCs w:val="96"/>
-                  </w:rPr>
-                  <m:t>i</m:t>
-                </m:r>
-              </m:e>
-            </m:d>
-          </m:e>
-        </m:nary>
-      </m:oMath>
-      <w:r>
-        <w:rPr>
-          <w:rFonts w:cs="Arial"/>
-          <w:sz w:val="24"/>
-          <w:szCs w:val="24"/>
-        </w:rPr>
-        <w:t xml:space="preserve"> </w:t>
-      </w:r>
-      <w:r>
-        <w:rPr>
-          <w:rFonts w:cs="Arial"/>
-          <w:sz w:val="24"/>
-          <w:szCs w:val="24"/>
-        </w:rPr>
-        <w:br/>
-      </w:r>
+    <w:p>
       <m:oMathPara>
         <m:oMathParaPr>
           <m:jc m:val="center"/>
         </m:oMathParaPr>
         <m:oMath>
-          <m:sSub>
-            <m:sSubPr>
+          <m:r>
+            <m:rPr>
+              <m:sty m:val="bi"/>
+            </m:rPr>
+            <w:rPr>
+              <w:rFonts w:ascii="Cambria Math" w:hAnsi="Cambria Math" w:cs="Arial"/>
+              <w:sz w:val="72"/>
+              <w:szCs w:val="72"/>
+            </w:rPr>
+            <w:lastRenderedPageBreak/>
+            <m:t>E=</m:t>
+          </m:r>
+          <m:nary>
+            <m:naryPr>
+              <m:chr m:val="∑"/>
+              <m:limLoc m:val="undOvr"/>
+              <m:grow m:val="1"/>
               <m:ctrlPr>
                 <w:rPr>
                   <w:rFonts w:ascii="Cambria Math" w:hAnsi="Cambria Math" w:cs="Arial"/>
+                  <w:b/>
+                  <w:bCs/>
                   <w:i/>
-                  <w:sz w:val="56"/>
-                  <w:szCs w:val="56"/>
+                  <w:sz w:val="72"/>
+                  <w:szCs w:val="72"/>
                 </w:rPr>
               </m:ctrlPr>
-            </m:sSubPr>
+            </m:naryPr>
+            <m:sub>
+              <m:r>
+                <m:rPr>
+                  <m:sty m:val="bi"/>
+                </m:rPr>
+                <w:rPr>
+                  <w:rFonts w:ascii="Cambria Math" w:hAnsi="Cambria Math" w:cs="Arial"/>
+                  <w:sz w:val="72"/>
+                  <w:szCs w:val="72"/>
+                </w:rPr>
+                <m:t>i=k</m:t>
+              </m:r>
+            </m:sub>
+            <m:sup>
+              <m:r>
+                <m:rPr>
+                  <m:sty m:val="bi"/>
+                </m:rPr>
+                <w:rPr>
+                  <w:rFonts w:ascii="Cambria Math" w:hAnsi="Cambria Math" w:cs="Arial"/>
+                  <w:sz w:val="72"/>
+                  <w:szCs w:val="72"/>
+                </w:rPr>
+                <m:t>k+n</m:t>
+              </m:r>
+            </m:sup>
             <m:e>
               <m:r>
+                <m:rPr>
+                  <m:sty m:val="bi"/>
+                </m:rPr>
                 <w:rPr>
                   <w:rFonts w:ascii="Cambria Math" w:hAnsi="Cambria Math" w:cs="Arial"/>
-                  <w:sz w:val="56"/>
-                  <w:szCs w:val="56"/>
+                  <w:sz w:val="72"/>
+                  <w:szCs w:val="72"/>
                 </w:rPr>
-                <m:t>H</m:t>
+                <m:t>FFT</m:t>
               </m:r>
+              <m:d>
+                <m:dPr>
+                  <m:begChr m:val="["/>
+                  <m:endChr m:val="]"/>
+                  <m:ctrlPr>
+                    <w:rPr>
+                      <w:rFonts w:ascii="Cambria Math" w:hAnsi="Cambria Math" w:cs="Arial"/>
+                      <w:b/>
+                      <w:bCs/>
+                      <w:i/>
+                      <w:sz w:val="72"/>
+                      <w:szCs w:val="72"/>
+                    </w:rPr>
+                  </m:ctrlPr>
+                </m:dPr>
+                <m:e>
+                  <m:r>
+                    <m:rPr>
+                      <m:sty m:val="bi"/>
+                    </m:rPr>
+                    <w:rPr>
+                      <w:rFonts w:ascii="Cambria Math" w:hAnsi="Cambria Math" w:cs="Arial"/>
+                      <w:sz w:val="72"/>
+                      <w:szCs w:val="72"/>
+                    </w:rPr>
+                    <m:t>i</m:t>
+                  </m:r>
+                </m:e>
+              </m:d>
             </m:e>
-            <m:sub>
-              <m:r>
-                <w:rPr>
-                  <w:rFonts w:ascii="Cambria Math" w:hAnsi="Cambria Math" w:cs="Arial"/>
-                  <w:sz w:val="56"/>
-                  <w:szCs w:val="56"/>
-                </w:rPr>
-                <m:t>x</m:t>
-              </m:r>
-            </m:sub>
-          </m:sSub>
+          </m:nary>
+        </m:oMath>
+      </m:oMathPara>
+    </w:p>
+    <w:p/>
+    <w:p>
+      <w:r>
+        <w:t xml:space="preserve">The above equation is </w:t>
+      </w:r>
+      <w:r>
+        <w:t xml:space="preserve">how the system gets the </w:t>
+      </w:r>
+      <w:r>
+        <w:t>sum of</w:t>
+      </w:r>
+      <w:r>
+        <w:t xml:space="preserve"> the amplitudes (</w:t>
+      </w:r>
+      <w:r>
+        <w:t>E</w:t>
+      </w:r>
+      <w:r>
+        <w:t>) for a particular set of frequencies</w:t>
+      </w:r>
+      <w:r>
+        <w:t xml:space="preserve"> (</w:t>
+      </w:r>
+      <w:proofErr w:type="spellStart"/>
+      <w:r>
+        <w:t>i</w:t>
+      </w:r>
+      <w:proofErr w:type="spellEnd"/>
+      <w:r>
+        <w:t xml:space="preserve"> to </w:t>
+      </w:r>
+      <w:proofErr w:type="spellStart"/>
+      <w:r>
+        <w:t>k+n</w:t>
+      </w:r>
+      <w:proofErr w:type="spellEnd"/>
+      <w:r>
+        <w:t>)</w:t>
+      </w:r>
+      <w:r>
+        <w:t xml:space="preserve">. This is achieved by calculating the sum of </w:t>
+      </w:r>
+      <w:r>
+        <w:t>the FFT amplitudes (FFT</w:t>
+      </w:r>
+      <w:r>
+        <w:t>[</w:t>
+      </w:r>
+      <w:proofErr w:type="spellStart"/>
+      <w:r>
+        <w:t>i</w:t>
+      </w:r>
+      <w:proofErr w:type="spellEnd"/>
+      <w:r>
+        <w:t>]</w:t>
+      </w:r>
+      <w:r>
+        <w:t xml:space="preserve">) </w:t>
+      </w:r>
+      <w:r>
+        <w:t>where ‘</w:t>
+      </w:r>
+      <w:proofErr w:type="spellStart"/>
+      <w:r>
+        <w:t>i</w:t>
+      </w:r>
+      <w:proofErr w:type="spellEnd"/>
+      <w:r>
+        <w:t xml:space="preserve">’ is the </w:t>
+      </w:r>
+      <w:r>
+        <w:t xml:space="preserve">frequency. </w:t>
+      </w:r>
+      <w:r>
+        <w:t xml:space="preserve">This is done for the range </w:t>
+      </w:r>
+      <w:proofErr w:type="spellStart"/>
+      <w:r>
+        <w:t>i</w:t>
+      </w:r>
+      <w:proofErr w:type="spellEnd"/>
+      <w:r>
+        <w:t xml:space="preserve">=k, i.e. the starting frequency of the </w:t>
+      </w:r>
+      <w:r>
+        <w:t xml:space="preserve">sum, and </w:t>
+      </w:r>
+      <w:proofErr w:type="spellStart"/>
+      <w:r>
+        <w:t>k+n</w:t>
+      </w:r>
+      <w:proofErr w:type="spellEnd"/>
+      <w:r>
+        <w:t xml:space="preserve">, where </w:t>
+      </w:r>
+      <w:proofErr w:type="spellStart"/>
+      <w:r>
+        <w:t>k+n</w:t>
+      </w:r>
+      <w:proofErr w:type="spellEnd"/>
+      <w:r>
+        <w:t xml:space="preserve"> is the max frequency of the sum. </w:t>
+      </w:r>
+      <w:r>
+        <w:t>In the system this is done for three ranges of frequencies, wher</w:t>
+      </w:r>
+      <w:r>
+        <w:t xml:space="preserve">e n always equals 50, but </w:t>
+      </w:r>
+      <w:proofErr w:type="spellStart"/>
+      <w:r>
+        <w:t>i</w:t>
+      </w:r>
+      <w:proofErr w:type="spellEnd"/>
+      <w:r>
+        <w:t xml:space="preserve"> is equal to, </w:t>
+      </w:r>
+      <w:r>
+        <w:t xml:space="preserve">0, 50, and 100. </w:t>
+      </w:r>
+      <w:r>
+        <w:t xml:space="preserve">This leaves the system with a sum of amplitudes, from </w:t>
+      </w:r>
+      <w:r>
+        <w:t xml:space="preserve">0hz to </w:t>
+      </w:r>
+      <w:r>
+        <w:t>49hz, 50hz to 99hz, 100hz, to 149hz. Every frequency about 150hz is ignored.</w:t>
+      </w:r>
+    </w:p>
+    <w:p/>
+    <w:p>
+      <m:oMathPara>
+        <m:oMathParaPr>
+          <m:jc m:val="center"/>
+        </m:oMathParaPr>
+        <m:oMath>
           <m:r>
             <w:rPr>
               <w:rFonts w:ascii="Cambria Math" w:hAnsi="Cambria Math" w:cs="Arial"/>
               <w:sz w:val="56"/>
               <w:szCs w:val="56"/>
             </w:rPr>
-            <m:t>=</m:t>
+            <m:t>H=</m:t>
           </m:r>
           <m:sSub>
             <m:sSubPr>
@@ -4868,15 +5022,7 @@
                   <w:sz w:val="56"/>
                   <w:szCs w:val="56"/>
                 </w:rPr>
-                <m:t>xt</m:t>
-              </m:r>
-              <m:r>
-                <w:rPr>
-                  <w:rFonts w:ascii="Cambria Math" w:hAnsi="Cambria Math" w:cs="Arial"/>
-                  <w:sz w:val="56"/>
-                  <w:szCs w:val="56"/>
-                </w:rPr>
-                <m:t>0</m:t>
+                <m:t>t0</m:t>
               </m:r>
             </m:sub>
           </m:sSub>
@@ -4886,7 +5032,7 @@
               <w:sz w:val="56"/>
               <w:szCs w:val="56"/>
             </w:rPr>
-            <m:t>+</m:t>
+            <m:t>,</m:t>
           </m:r>
           <m:sSub>
             <m:sSubPr>
@@ -4916,15 +5062,7 @@
                   <w:sz w:val="56"/>
                   <w:szCs w:val="56"/>
                 </w:rPr>
-                <m:t>xt</m:t>
-              </m:r>
-              <m:r>
-                <w:rPr>
-                  <w:rFonts w:ascii="Cambria Math" w:hAnsi="Cambria Math" w:cs="Arial"/>
-                  <w:sz w:val="56"/>
-                  <w:szCs w:val="56"/>
-                </w:rPr>
-                <m:t>1</m:t>
+                <m:t>t1</m:t>
               </m:r>
             </m:sub>
           </m:sSub>
@@ -4934,7 +5072,7 @@
               <w:sz w:val="56"/>
               <w:szCs w:val="56"/>
             </w:rPr>
-            <m:t>…</m:t>
+            <m:t>,…</m:t>
           </m:r>
           <m:sSub>
             <m:sSubPr>
@@ -4964,7 +5102,7 @@
                   <w:sz w:val="56"/>
                   <w:szCs w:val="56"/>
                 </w:rPr>
-                <m:t>xt</m:t>
+                <m:t>t</m:t>
               </m:r>
               <m:d>
                 <m:dPr>
@@ -5005,18 +5143,615 @@
       </m:oMathPara>
     </w:p>
     <w:p>
-      <w:pPr>
-        <w:spacing w:line="360" w:lineRule="auto"/>
-        <w:rPr>
-          <w:rFonts w:cs="Arial"/>
-          <w:sz w:val="44"/>
-          <w:szCs w:val="44"/>
+      <w:r>
+        <w:t>This sum of amplitudes</w:t>
+      </w:r>
+      <w:r>
+        <w:t xml:space="preserve"> is then </w:t>
+      </w:r>
+      <w:r>
+        <w:t>added to an array</w:t>
+      </w:r>
+      <w:r>
+        <w:t xml:space="preserve">, one amplitude for each unit time. The unit of time in this case is dependant on how fast the host machine </w:t>
+      </w:r>
+      <w:r>
+        <w:t>can</w:t>
+      </w:r>
+      <w:r>
+        <w:t xml:space="preserve"> compute the amp</w:t>
+      </w:r>
+      <w:r>
+        <w:t xml:space="preserve">litudes of the audio data which it is manipulating. </w:t>
+      </w:r>
+      <w:r>
+        <w:t xml:space="preserve">This means that an average can be calculated for each array of </w:t>
+      </w:r>
+      <w:r>
+        <w:t>amplitudes, this is done as below.</w:t>
+      </w:r>
+    </w:p>
+    <w:p/>
+    <w:p>
+      <w:pPr>
+        <w:rPr>
+          <w:rFonts w:eastAsiaTheme="minorEastAsia"/>
+          <w:sz w:val="40"/>
+          <w:szCs w:val="40"/>
         </w:rPr>
       </w:pPr>
       <m:oMathPara>
-        <m:oMathParaPr>
-          <m:jc m:val="center"/>
-        </m:oMathParaPr>
+        <m:oMath>
+          <m:func>
+            <m:funcPr>
+              <m:ctrlPr>
+                <w:rPr>
+                  <w:rFonts w:ascii="Cambria Math" w:eastAsiaTheme="minorEastAsia" w:hAnsi="Cambria Math"/>
+                  <w:i/>
+                  <w:sz w:val="40"/>
+                  <w:szCs w:val="40"/>
+                </w:rPr>
+              </m:ctrlPr>
+            </m:funcPr>
+            <m:fName>
+              <m:r>
+                <w:rPr>
+                  <w:rFonts w:ascii="Cambria Math" w:eastAsiaTheme="minorEastAsia" w:hAnsi="Cambria Math"/>
+                  <w:sz w:val="40"/>
+                  <w:szCs w:val="40"/>
+                </w:rPr>
+                <m:t>avg</m:t>
+              </m:r>
+            </m:fName>
+            <m:e>
+              <m:d>
+                <m:dPr>
+                  <m:ctrlPr>
+                    <w:rPr>
+                      <w:rFonts w:ascii="Cambria Math" w:eastAsiaTheme="minorEastAsia" w:hAnsi="Cambria Math"/>
+                      <w:i/>
+                      <w:sz w:val="40"/>
+                      <w:szCs w:val="40"/>
+                    </w:rPr>
+                  </m:ctrlPr>
+                </m:dPr>
+                <m:e>
+                  <m:r>
+                    <w:rPr>
+                      <w:rFonts w:ascii="Cambria Math" w:eastAsiaTheme="minorEastAsia" w:hAnsi="Cambria Math"/>
+                      <w:sz w:val="40"/>
+                      <w:szCs w:val="40"/>
+                    </w:rPr>
+                    <m:t>H</m:t>
+                  </m:r>
+                </m:e>
+              </m:d>
+            </m:e>
+          </m:func>
+          <m:r>
+            <w:rPr>
+              <w:rFonts w:ascii="Cambria Math" w:eastAsiaTheme="minorEastAsia" w:hAnsi="Cambria Math"/>
+              <w:sz w:val="40"/>
+              <w:szCs w:val="40"/>
+            </w:rPr>
+            <m:t>=</m:t>
+          </m:r>
+          <m:f>
+            <m:fPr>
+              <m:ctrlPr>
+                <w:rPr>
+                  <w:rFonts w:ascii="Cambria Math" w:eastAsiaTheme="minorEastAsia" w:hAnsi="Cambria Math"/>
+                  <w:i/>
+                  <w:sz w:val="40"/>
+                  <w:szCs w:val="40"/>
+                </w:rPr>
+              </m:ctrlPr>
+            </m:fPr>
+            <m:num>
+              <m:r>
+                <w:rPr>
+                  <w:rFonts w:ascii="Cambria Math" w:eastAsiaTheme="minorEastAsia" w:hAnsi="Cambria Math"/>
+                  <w:sz w:val="40"/>
+                  <w:szCs w:val="40"/>
+                </w:rPr>
+                <m:t>1</m:t>
+              </m:r>
+            </m:num>
+            <m:den>
+              <m:r>
+                <w:rPr>
+                  <w:rFonts w:ascii="Cambria Math" w:eastAsiaTheme="minorEastAsia" w:hAnsi="Cambria Math"/>
+                  <w:sz w:val="40"/>
+                  <w:szCs w:val="40"/>
+                </w:rPr>
+                <m:t>buffersize</m:t>
+              </m:r>
+            </m:den>
+          </m:f>
+          <m:nary>
+            <m:naryPr>
+              <m:chr m:val="∑"/>
+              <m:limLoc m:val="undOvr"/>
+              <m:grow m:val="1"/>
+              <m:ctrlPr>
+                <w:rPr>
+                  <w:rFonts w:ascii="Cambria Math" w:eastAsiaTheme="minorEastAsia" w:hAnsi="Cambria Math"/>
+                  <w:i/>
+                  <w:sz w:val="40"/>
+                  <w:szCs w:val="40"/>
+                </w:rPr>
+              </m:ctrlPr>
+            </m:naryPr>
+            <m:sub>
+              <m:r>
+                <w:rPr>
+                  <w:rFonts w:ascii="Cambria Math" w:eastAsiaTheme="minorEastAsia" w:hAnsi="Cambria Math"/>
+                  <w:sz w:val="40"/>
+                  <w:szCs w:val="40"/>
+                </w:rPr>
+                <m:t>i=0</m:t>
+              </m:r>
+            </m:sub>
+            <m:sup>
+              <m:r>
+                <w:rPr>
+                  <w:rFonts w:ascii="Cambria Math" w:eastAsiaTheme="minorEastAsia" w:hAnsi="Cambria Math"/>
+                  <w:sz w:val="40"/>
+                  <w:szCs w:val="40"/>
+                </w:rPr>
+                <m:t>buffersize</m:t>
+              </m:r>
+            </m:sup>
+            <m:e>
+              <m:r>
+                <w:rPr>
+                  <w:rFonts w:ascii="Cambria Math" w:eastAsiaTheme="minorEastAsia" w:hAnsi="Cambria Math"/>
+                  <w:sz w:val="40"/>
+                  <w:szCs w:val="40"/>
+                </w:rPr>
+                <m:t>H</m:t>
+              </m:r>
+              <m:d>
+                <m:dPr>
+                  <m:begChr m:val="["/>
+                  <m:endChr m:val="]"/>
+                  <m:ctrlPr>
+                    <w:rPr>
+                      <w:rFonts w:ascii="Cambria Math" w:eastAsiaTheme="minorEastAsia" w:hAnsi="Cambria Math"/>
+                      <w:i/>
+                      <w:sz w:val="40"/>
+                      <w:szCs w:val="40"/>
+                    </w:rPr>
+                  </m:ctrlPr>
+                </m:dPr>
+                <m:e>
+                  <m:r>
+                    <w:rPr>
+                      <w:rFonts w:ascii="Cambria Math" w:eastAsiaTheme="minorEastAsia" w:hAnsi="Cambria Math"/>
+                      <w:sz w:val="40"/>
+                      <w:szCs w:val="40"/>
+                    </w:rPr>
+                    <m:t>i</m:t>
+                  </m:r>
+                </m:e>
+              </m:d>
+            </m:e>
+          </m:nary>
+        </m:oMath>
+      </m:oMathPara>
+    </w:p>
+    <w:p/>
+    <w:p>
+      <w:r>
+        <w:t xml:space="preserve">This average can then </w:t>
+      </w:r>
+      <w:r>
+        <w:t xml:space="preserve">be used to determine the </w:t>
+      </w:r>
+      <w:r>
+        <w:t xml:space="preserve">fraction of the average compared to the </w:t>
+      </w:r>
+      <w:r>
+        <w:t>sum of the amplitudes for that frequency</w:t>
+      </w:r>
+      <w:r>
+        <w:t xml:space="preserve"> range, </w:t>
+      </w:r>
+      <w:r>
+        <w:t xml:space="preserve">this </w:t>
+      </w:r>
+      <w:r>
+        <w:t xml:space="preserve">fraction can be considered the variance. The sum of these variances </w:t>
+      </w:r>
+      <w:r>
+        <w:t>for the length of ‘</w:t>
+      </w:r>
+      <w:proofErr w:type="spellStart"/>
+      <w:r>
+        <w:t>buffersize</w:t>
+      </w:r>
+      <w:proofErr w:type="spellEnd"/>
+      <w:r>
+        <w:t>’ can then be considered to be ‘F’</w:t>
+      </w:r>
+      <w:r>
+        <w:t xml:space="preserve">. </w:t>
+      </w:r>
+    </w:p>
+    <w:p/>
+    <w:p>
+      <w:pPr>
+        <w:rPr>
+          <w:sz w:val="40"/>
+          <w:szCs w:val="40"/>
+        </w:rPr>
+      </w:pPr>
+      <m:oMathPara>
+        <m:oMath>
+          <m:r>
+            <w:rPr>
+              <w:rFonts w:ascii="Cambria Math" w:hAnsi="Cambria Math"/>
+              <w:sz w:val="40"/>
+              <w:szCs w:val="40"/>
+            </w:rPr>
+            <m:t>F</m:t>
+          </m:r>
+          <m:r>
+            <w:rPr>
+              <w:rFonts w:ascii="Cambria Math" w:hAnsi="Cambria Math"/>
+              <w:sz w:val="40"/>
+              <w:szCs w:val="40"/>
+            </w:rPr>
+            <m:t>=</m:t>
+          </m:r>
+          <m:nary>
+            <m:naryPr>
+              <m:chr m:val="∑"/>
+              <m:limLoc m:val="undOvr"/>
+              <m:grow m:val="1"/>
+              <m:ctrlPr>
+                <w:rPr>
+                  <w:rFonts w:ascii="Cambria Math" w:hAnsi="Cambria Math"/>
+                  <w:i/>
+                  <w:sz w:val="40"/>
+                  <w:szCs w:val="40"/>
+                </w:rPr>
+              </m:ctrlPr>
+            </m:naryPr>
+            <m:sub>
+              <m:r>
+                <w:rPr>
+                  <w:rFonts w:ascii="Cambria Math" w:hAnsi="Cambria Math"/>
+                  <w:sz w:val="40"/>
+                  <w:szCs w:val="40"/>
+                </w:rPr>
+                <m:t>i=0</m:t>
+              </m:r>
+            </m:sub>
+            <m:sup>
+              <m:r>
+                <w:rPr>
+                  <w:rFonts w:ascii="Cambria Math" w:hAnsi="Cambria Math"/>
+                  <w:sz w:val="40"/>
+                  <w:szCs w:val="40"/>
+                </w:rPr>
+                <m:t>b</m:t>
+              </m:r>
+              <m:r>
+                <w:rPr>
+                  <w:rFonts w:ascii="Cambria Math" w:hAnsi="Cambria Math"/>
+                  <w:sz w:val="40"/>
+                  <w:szCs w:val="40"/>
+                </w:rPr>
+                <m:t>uffersize</m:t>
+              </m:r>
+              <m:r>
+                <w:rPr>
+                  <w:rFonts w:ascii="Cambria Math" w:hAnsi="Cambria Math"/>
+                  <w:sz w:val="40"/>
+                  <w:szCs w:val="40"/>
+                </w:rPr>
+                <m:t>=n</m:t>
+              </m:r>
+            </m:sup>
+            <m:e>
+              <m:f>
+                <m:fPr>
+                  <m:ctrlPr>
+                    <w:rPr>
+                      <w:rFonts w:ascii="Cambria Math" w:hAnsi="Cambria Math"/>
+                      <w:i/>
+                      <w:sz w:val="40"/>
+                      <w:szCs w:val="40"/>
+                    </w:rPr>
+                  </m:ctrlPr>
+                </m:fPr>
+                <m:num>
+                  <m:r>
+                    <w:rPr>
+                      <w:rFonts w:ascii="Cambria Math" w:hAnsi="Cambria Math"/>
+                      <w:sz w:val="40"/>
+                      <w:szCs w:val="40"/>
+                    </w:rPr>
+                    <m:t>avg</m:t>
+                  </m:r>
+                  <m:d>
+                    <m:dPr>
+                      <m:ctrlPr>
+                        <w:rPr>
+                          <w:rFonts w:ascii="Cambria Math" w:hAnsi="Cambria Math"/>
+                          <w:i/>
+                          <w:sz w:val="40"/>
+                          <w:szCs w:val="40"/>
+                        </w:rPr>
+                      </m:ctrlPr>
+                    </m:dPr>
+                    <m:e>
+                      <m:r>
+                        <w:rPr>
+                          <w:rFonts w:ascii="Cambria Math" w:hAnsi="Cambria Math"/>
+                          <w:sz w:val="40"/>
+                          <w:szCs w:val="40"/>
+                        </w:rPr>
+                        <m:t>H</m:t>
+                      </m:r>
+                    </m:e>
+                  </m:d>
+                </m:num>
+                <m:den>
+                  <m:r>
+                    <w:rPr>
+                      <w:rFonts w:ascii="Cambria Math" w:hAnsi="Cambria Math"/>
+                      <w:sz w:val="40"/>
+                      <w:szCs w:val="40"/>
+                    </w:rPr>
+                    <m:t>E</m:t>
+                  </m:r>
+                </m:den>
+              </m:f>
+            </m:e>
+          </m:nary>
+        </m:oMath>
+      </m:oMathPara>
+    </w:p>
+    <w:p/>
+    <w:p>
+      <w:r>
+        <w:t>This sum can then be</w:t>
+      </w:r>
+      <w:r>
+        <w:t xml:space="preserve"> used to </w:t>
+      </w:r>
+      <w:r>
+        <w:t>calculate the</w:t>
+      </w:r>
+      <w:r>
+        <w:t xml:space="preserve"> average variance</w:t>
+      </w:r>
+      <w:r>
+        <w:t xml:space="preserve"> (V)</w:t>
+      </w:r>
+      <w:r>
+        <w:t xml:space="preserve">, </w:t>
+      </w:r>
+      <w:r>
+        <w:t xml:space="preserve">however, to ensure that </w:t>
+      </w:r>
+      <w:r>
+        <w:t xml:space="preserve">the average variance is </w:t>
+      </w:r>
+      <w:r>
+        <w:t xml:space="preserve">greater than </w:t>
+      </w:r>
+      <w:r>
+        <w:t xml:space="preserve">the </w:t>
+      </w:r>
+      <w:r>
+        <w:t xml:space="preserve">one </w:t>
+      </w:r>
+      <w:r>
+        <w:t xml:space="preserve">(this is needed so that the beat limit is greater than the average </w:t>
+      </w:r>
+      <w:r>
+        <w:lastRenderedPageBreak/>
+        <w:t xml:space="preserve">frequency range amplitude), when calculating the average variance, if the variance is less than one, then the inverse of the variance is taken. </w:t>
+      </w:r>
+    </w:p>
+    <w:p>
+      <w:pPr>
+        <w:rPr>
+          <w:sz w:val="48"/>
+          <w:szCs w:val="48"/>
+        </w:rPr>
+      </w:pPr>
+      <m:oMathPara>
+        <m:oMath>
+          <m:r>
+            <w:rPr>
+              <w:rFonts w:ascii="Cambria Math" w:hAnsi="Cambria Math"/>
+              <w:sz w:val="48"/>
+              <w:szCs w:val="48"/>
+            </w:rPr>
+            <m:t>V</m:t>
+          </m:r>
+          <m:r>
+            <w:rPr>
+              <w:rFonts w:ascii="Cambria Math" w:hAnsi="Cambria Math"/>
+              <w:sz w:val="48"/>
+              <w:szCs w:val="48"/>
+            </w:rPr>
+            <m:t>=</m:t>
+          </m:r>
+          <m:d>
+            <m:dPr>
+              <m:begChr m:val="{"/>
+              <m:endChr m:val=""/>
+              <m:ctrlPr>
+                <w:rPr>
+                  <w:rFonts w:ascii="Cambria Math" w:hAnsi="Cambria Math"/>
+                  <w:i/>
+                  <w:sz w:val="48"/>
+                  <w:szCs w:val="48"/>
+                </w:rPr>
+              </m:ctrlPr>
+            </m:dPr>
+            <m:e>
+              <m:eqArr>
+                <m:eqArrPr>
+                  <m:ctrlPr>
+                    <w:rPr>
+                      <w:rFonts w:ascii="Cambria Math" w:hAnsi="Cambria Math"/>
+                      <w:i/>
+                      <w:sz w:val="48"/>
+                      <w:szCs w:val="48"/>
+                    </w:rPr>
+                  </m:ctrlPr>
+                </m:eqArrPr>
+                <m:e>
+                  <m:f>
+                    <m:fPr>
+                      <m:ctrlPr>
+                        <w:rPr>
+                          <w:rFonts w:ascii="Cambria Math" w:hAnsi="Cambria Math"/>
+                          <w:i/>
+                          <w:sz w:val="48"/>
+                          <w:szCs w:val="48"/>
+                        </w:rPr>
+                      </m:ctrlPr>
+                    </m:fPr>
+                    <m:num>
+                      <m:r>
+                        <w:rPr>
+                          <w:rFonts w:ascii="Cambria Math" w:hAnsi="Cambria Math"/>
+                          <w:sz w:val="48"/>
+                          <w:szCs w:val="48"/>
+                        </w:rPr>
+                        <m:t>F</m:t>
+                      </m:r>
+                    </m:num>
+                    <m:den>
+                      <m:r>
+                        <w:rPr>
+                          <w:rFonts w:ascii="Cambria Math" w:hAnsi="Cambria Math"/>
+                          <w:sz w:val="48"/>
+                          <w:szCs w:val="48"/>
+                        </w:rPr>
+                        <m:t>buffersize</m:t>
+                      </m:r>
+                    </m:den>
+                  </m:f>
+                  <m:r>
+                    <w:rPr>
+                      <w:rFonts w:ascii="Cambria Math" w:hAnsi="Cambria Math"/>
+                      <w:sz w:val="48"/>
+                      <w:szCs w:val="48"/>
+                    </w:rPr>
+                    <m:t xml:space="preserve"> if </m:t>
+                  </m:r>
+                  <m:r>
+                    <w:rPr>
+                      <w:rFonts w:ascii="Cambria Math" w:hAnsi="Cambria Math"/>
+                      <w:sz w:val="48"/>
+                      <w:szCs w:val="48"/>
+                    </w:rPr>
+                    <m:t>F ≥1</m:t>
+                  </m:r>
+                </m:e>
+                <m:e>
+                  <m:f>
+                    <m:fPr>
+                      <m:ctrlPr>
+                        <w:rPr>
+                          <w:rFonts w:ascii="Cambria Math" w:hAnsi="Cambria Math"/>
+                          <w:i/>
+                          <w:sz w:val="48"/>
+                          <w:szCs w:val="48"/>
+                        </w:rPr>
+                      </m:ctrlPr>
+                    </m:fPr>
+                    <m:num>
+                      <m:sSup>
+                        <m:sSupPr>
+                          <m:ctrlPr>
+                            <w:rPr>
+                              <w:rFonts w:ascii="Cambria Math" w:hAnsi="Cambria Math"/>
+                              <w:i/>
+                              <w:sz w:val="48"/>
+                              <w:szCs w:val="48"/>
+                            </w:rPr>
+                          </m:ctrlPr>
+                        </m:sSupPr>
+                        <m:e>
+                          <m:r>
+                            <w:rPr>
+                              <w:rFonts w:ascii="Cambria Math" w:hAnsi="Cambria Math"/>
+                              <w:sz w:val="48"/>
+                              <w:szCs w:val="48"/>
+                            </w:rPr>
+                            <m:t>F</m:t>
+                          </m:r>
+                        </m:e>
+                        <m:sup>
+                          <m:r>
+                            <w:rPr>
+                              <w:rFonts w:ascii="Cambria Math" w:hAnsi="Cambria Math"/>
+                              <w:sz w:val="48"/>
+                              <w:szCs w:val="48"/>
+                            </w:rPr>
+                            <m:t>-1</m:t>
+                          </m:r>
+                        </m:sup>
+                      </m:sSup>
+                    </m:num>
+                    <m:den>
+                      <m:r>
+                        <w:rPr>
+                          <w:rFonts w:ascii="Cambria Math" w:hAnsi="Cambria Math"/>
+                          <w:sz w:val="48"/>
+                          <w:szCs w:val="48"/>
+                        </w:rPr>
+                        <m:t>buffersize</m:t>
+                      </m:r>
+                    </m:den>
+                  </m:f>
+                  <m:r>
+                    <w:rPr>
+                      <w:rFonts w:ascii="Cambria Math" w:hAnsi="Cambria Math"/>
+                      <w:sz w:val="48"/>
+                      <w:szCs w:val="48"/>
+                    </w:rPr>
+                    <m:t xml:space="preserve"> if F &lt;1</m:t>
+                  </m:r>
+                </m:e>
+              </m:eqArr>
+            </m:e>
+          </m:d>
+        </m:oMath>
+      </m:oMathPara>
+    </w:p>
+    <w:p/>
+    <w:p>
+      <w:r>
+        <w:t xml:space="preserve">Now that the average variance (V) has been calculated, this can be used to calculate a </w:t>
+      </w:r>
+      <w:r>
+        <w:t xml:space="preserve">threshold value, </w:t>
+      </w:r>
+      <w:r>
+        <w:t xml:space="preserve">this is the threshold which if the sum of amplitudes for a frequency is greater than, then it will be </w:t>
+      </w:r>
+      <w:r>
+        <w:t>considered a beat. The equation to calculate the threshold is as follows.</w:t>
+      </w:r>
+    </w:p>
+    <w:p/>
+    <w:p>
+      <w:pPr>
+        <w:rPr>
+          <w:rFonts w:cs="Arial"/>
+        </w:rPr>
+      </w:pPr>
+      <m:oMathPara>
         <m:oMath>
           <m:r>
             <w:rPr>
@@ -5024,7 +5759,7 @@
               <w:sz w:val="44"/>
               <w:szCs w:val="44"/>
             </w:rPr>
-            <m:t>threshold=Avg</m:t>
+            <m:t>threshold=avg</m:t>
           </m:r>
           <m:d>
             <m:dPr>
@@ -5092,17 +5827,16 @@
               </m:ctrlPr>
             </m:dPr>
             <m:e>
-              <m:m>
-                <m:mPr>
-                  <m:plcHide m:val="1"/>
-                  <m:mcs>
-                    <m:mc>
-                      <m:mcPr>
-                        <m:count m:val="4"/>
-                        <m:mcJc m:val="center"/>
-                      </m:mcPr>
-                    </m:mc>
-                  </m:mcs>
+              <m:r>
+                <w:rPr>
+                  <w:rFonts w:ascii="Cambria Math" w:hAnsi="Cambria Math" w:cs="Arial"/>
+                  <w:sz w:val="44"/>
+                  <w:szCs w:val="44"/>
+                </w:rPr>
+                <m:t>avg</m:t>
+              </m:r>
+              <m:d>
+                <m:dPr>
                   <m:ctrlPr>
                     <w:rPr>
                       <w:rFonts w:ascii="Cambria Math" w:hAnsi="Cambria Math" w:cs="Arial"/>
@@ -5111,141 +5845,133 @@
                       <w:szCs w:val="44"/>
                     </w:rPr>
                   </m:ctrlPr>
-                </m:mPr>
-                <m:mr>
-                  <m:e>
-                    <m:r>
-                      <w:rPr>
-                        <w:rFonts w:ascii="Cambria Math" w:hAnsi="Cambria Math" w:cs="Arial"/>
-                        <w:sz w:val="44"/>
-                        <w:szCs w:val="44"/>
-                      </w:rPr>
-                      <m:t>Avg</m:t>
-                    </m:r>
-                  </m:e>
-                  <m:e>
-                    <m:d>
-                      <m:dPr>
-                        <m:ctrlPr>
-                          <w:rPr>
-                            <w:rFonts w:ascii="Cambria Math" w:hAnsi="Cambria Math" w:cs="Arial"/>
-                            <w:i/>
-                            <w:sz w:val="44"/>
-                            <w:szCs w:val="44"/>
-                          </w:rPr>
-                        </m:ctrlPr>
-                      </m:dPr>
-                      <m:e>
-                        <m:sSub>
-                          <m:sSubPr>
-                            <m:ctrlPr>
-                              <w:rPr>
-                                <w:rFonts w:ascii="Cambria Math" w:hAnsi="Cambria Math" w:cs="Arial"/>
-                                <w:i/>
-                                <w:sz w:val="44"/>
-                                <w:szCs w:val="44"/>
-                              </w:rPr>
-                            </m:ctrlPr>
-                          </m:sSubPr>
-                          <m:e>
-                            <m:r>
-                              <w:rPr>
-                                <w:rFonts w:ascii="Cambria Math" w:hAnsi="Cambria Math" w:cs="Arial"/>
-                                <w:sz w:val="44"/>
-                                <w:szCs w:val="44"/>
-                              </w:rPr>
-                              <m:t>H</m:t>
-                            </m:r>
-                          </m:e>
-                          <m:sub>
-                            <m:r>
-                              <w:rPr>
-                                <w:rFonts w:ascii="Cambria Math" w:hAnsi="Cambria Math" w:cs="Arial"/>
-                                <w:sz w:val="44"/>
-                                <w:szCs w:val="44"/>
-                              </w:rPr>
-                              <m:t>x</m:t>
-                            </m:r>
-                          </m:sub>
-                        </m:sSub>
-                      </m:e>
-                    </m:d>
-                  </m:e>
-                  <m:e>
-                    <m:r>
-                      <w:rPr>
-                        <w:rFonts w:ascii="Cambria Math" w:hAnsi="Cambria Math" w:cs="Arial"/>
-                        <w:sz w:val="44"/>
-                        <w:szCs w:val="44"/>
-                      </w:rPr>
-                      <m:t>x</m:t>
-                    </m:r>
-                  </m:e>
-                  <m:e>
-                    <m:r>
-                      <w:rPr>
-                        <w:rFonts w:ascii="Cambria Math" w:hAnsi="Cambria Math" w:cs="Arial"/>
-                        <w:sz w:val="44"/>
-                        <w:szCs w:val="44"/>
-                      </w:rPr>
-                      <m:t>V</m:t>
-                    </m:r>
-                  </m:e>
-                </m:mr>
-              </m:m>
+                </m:dPr>
+                <m:e>
+                  <m:r>
+                    <w:rPr>
+                      <w:rFonts w:ascii="Cambria Math" w:hAnsi="Cambria Math" w:cs="Arial"/>
+                      <w:sz w:val="44"/>
+                      <w:szCs w:val="44"/>
+                    </w:rPr>
+                    <m:t>H</m:t>
+                  </m:r>
+                </m:e>
+              </m:d>
+              <m:r>
+                <w:rPr>
+                  <w:rFonts w:ascii="Cambria Math" w:hAnsi="Cambria Math" w:cs="Arial"/>
+                  <w:sz w:val="44"/>
+                  <w:szCs w:val="44"/>
+                </w:rPr>
+                <m:t>*V</m:t>
+              </m:r>
             </m:e>
           </m:d>
         </m:oMath>
       </m:oMathPara>
     </w:p>
-    <w:p>
-      <w:pPr>
-        <w:spacing w:line="360" w:lineRule="auto"/>
-        <w:rPr>
-          <w:rFonts w:cs="Arial"/>
-          <w:sz w:val="24"/>
-          <w:szCs w:val="24"/>
-        </w:rPr>
-      </w:pPr>
-    </w:p>
-    <w:p>
-      <w:pPr>
-        <w:spacing w:line="360" w:lineRule="auto"/>
-        <w:rPr>
-          <w:rFonts w:cs="Arial"/>
-          <w:sz w:val="24"/>
-          <w:szCs w:val="24"/>
-        </w:rPr>
-      </w:pPr>
-      <w:r>
-        <w:rPr>
-          <w:rFonts w:cs="Arial"/>
-          <w:sz w:val="24"/>
-          <w:szCs w:val="24"/>
-        </w:rPr>
+    <w:p/>
+    <w:p>
+      <w:pPr>
+        <w:rPr>
+          <w:sz w:val="44"/>
+          <w:szCs w:val="44"/>
+        </w:rPr>
+      </w:pPr>
+      <m:oMathPara>
+        <m:oMath>
+          <m:r>
+            <w:rPr>
+              <w:rFonts w:ascii="Cambria Math" w:hAnsi="Cambria Math"/>
+              <w:sz w:val="44"/>
+              <w:szCs w:val="44"/>
+            </w:rPr>
+            <m:t>E&gt;threshold</m:t>
+          </m:r>
+        </m:oMath>
+      </m:oMathPara>
+    </w:p>
+    <w:p/>
+    <w:p>
+      <w:r>
+        <w:t xml:space="preserve">Upon the detection of a beat by the explained algorithm, the system will then send a UDP packet to all bulbs connected to the system and </w:t>
+      </w:r>
+      <w:r>
+        <w:t xml:space="preserve">it will </w:t>
+      </w:r>
+      <w:r>
+        <w:t>change the brightness of the bulbs appropriately.</w:t>
+      </w:r>
+    </w:p>
+    <w:p/>
+    <w:p>
+      <w:pPr>
+        <w:pStyle w:val="Heading1"/>
+        <w:numPr>
+          <w:ilvl w:val="0"/>
+          <w:numId w:val="15"/>
+        </w:numPr>
+      </w:pPr>
+      <w:r>
+        <w:t>Testing</w:t>
+      </w:r>
+    </w:p>
+    <w:p>
+      <w:r>
+        <w:t xml:space="preserve">In this chapter </w:t>
+      </w:r>
+      <w:r>
+        <w:t xml:space="preserve">the testing that has been carried out on the system will be discussed. </w:t>
+      </w:r>
+      <w:r>
+        <w:t xml:space="preserve">This will cover two main sections, automated testing, and manual testing. </w:t>
+      </w:r>
+      <w:r>
+        <w:t xml:space="preserve">Test cases for both will be discussed, </w:t>
+      </w:r>
+      <w:r>
+        <w:t xml:space="preserve">their results, </w:t>
+      </w:r>
+      <w:r>
+        <w:t>future testing that could take place</w:t>
+      </w:r>
+      <w:r>
+        <w:t xml:space="preserve">, and weaknesses of the testing procedure will also be discussed. </w:t>
+      </w:r>
+    </w:p>
+    <w:p>
+      <w:pPr>
+        <w:pStyle w:val="Heading2"/>
+        <w:numPr>
+          <w:ilvl w:val="1"/>
+          <w:numId w:val="15"/>
+        </w:numPr>
+      </w:pPr>
+      <w:r>
+        <w:t>Automated Testing</w:t>
+      </w:r>
+    </w:p>
+    <w:p/>
+    <w:p/>
+    <w:p/>
+    <w:p/>
+    <w:p/>
+    <w:p/>
+    <w:p/>
+    <w:p/>
+    <w:p/>
+    <w:p/>
+    <w:p/>
+    <w:p/>
+    <w:p/>
+    <w:p/>
+    <w:p/>
+    <w:p>
+      <w:r>
         <w:br w:type="page"/>
       </w:r>
     </w:p>
-    <w:p>
-      <w:pPr>
-        <w:spacing w:line="360" w:lineRule="auto"/>
-        <w:rPr>
-          <w:rFonts w:cs="Arial"/>
-          <w:sz w:val="24"/>
-          <w:szCs w:val="24"/>
-        </w:rPr>
-      </w:pPr>
-    </w:p>
-    <w:p>
-      <w:pPr>
-        <w:spacing w:line="360" w:lineRule="auto"/>
-        <w:rPr>
-          <w:rFonts w:cs="Arial"/>
-          <w:sz w:val="24"/>
-          <w:szCs w:val="24"/>
-        </w:rPr>
-      </w:pPr>
-    </w:p>
+    <w:p/>
     <w:p>
       <w:pPr>
         <w:spacing w:after="0" w:line="360" w:lineRule="auto"/>
@@ -5334,8 +6060,6 @@
         <w:rPr>
           <w:rFonts w:eastAsia="Calibri" w:cs="Arial"/>
           <w:kern w:val="0"/>
-          <w:sz w:val="24"/>
-          <w:szCs w:val="24"/>
           <w:lang w:eastAsia="en-GB"/>
           <w14:ligatures w14:val="none"/>
         </w:rPr>
@@ -5344,8 +6068,6 @@
         <w:rPr>
           <w:rFonts w:eastAsia="Calibri" w:cs="Arial"/>
           <w:kern w:val="0"/>
-          <w:sz w:val="24"/>
-          <w:szCs w:val="24"/>
           <w:lang w:eastAsia="en-GB"/>
           <w14:ligatures w14:val="none"/>
         </w:rPr>
@@ -5359,8 +6081,6 @@
         <w:rPr>
           <w:rFonts w:eastAsia="Calibri" w:cs="Arial"/>
           <w:kern w:val="0"/>
-          <w:sz w:val="24"/>
-          <w:szCs w:val="24"/>
           <w:lang w:eastAsia="en-GB"/>
           <w14:ligatures w14:val="none"/>
         </w:rPr>
@@ -5373,8 +6093,6 @@
         <w:rPr>
           <w:rFonts w:eastAsia="Calibri" w:cs="Arial"/>
           <w:kern w:val="0"/>
-          <w:sz w:val="24"/>
-          <w:szCs w:val="24"/>
           <w:lang w:eastAsia="en-GB"/>
           <w14:ligatures w14:val="none"/>
         </w:rPr>
@@ -5383,8 +6101,6 @@
         <w:rPr>
           <w:rFonts w:eastAsia="Calibri" w:cs="Arial"/>
           <w:kern w:val="0"/>
-          <w:sz w:val="24"/>
-          <w:szCs w:val="24"/>
           <w:lang w:eastAsia="en-GB"/>
           <w14:ligatures w14:val="none"/>
         </w:rPr>
@@ -5395,8 +6111,6 @@
           <w:rFonts w:eastAsia="Calibri" w:cs="Arial"/>
           <w:b/>
           <w:kern w:val="0"/>
-          <w:sz w:val="24"/>
-          <w:szCs w:val="24"/>
           <w:lang w:eastAsia="en-GB"/>
           <w14:ligatures w14:val="none"/>
         </w:rPr>
@@ -5406,8 +6120,6 @@
         <w:rPr>
           <w:rFonts w:eastAsia="Calibri" w:cs="Arial"/>
           <w:kern w:val="0"/>
-          <w:sz w:val="24"/>
-          <w:szCs w:val="24"/>
           <w:lang w:eastAsia="en-GB"/>
           <w14:ligatures w14:val="none"/>
         </w:rPr>
@@ -5576,8 +6288,8 @@
         <w:rPr>
           <w:rFonts w:eastAsia="Calibri" w:cs="Arial"/>
           <w:kern w:val="0"/>
-          <w:sz w:val="24"/>
-          <w:szCs w:val="24"/>
+          <w:sz w:val="16"/>
+          <w:szCs w:val="16"/>
           <w:lang w:eastAsia="en-GB"/>
           <w14:ligatures w14:val="none"/>
         </w:rPr>
@@ -5586,8 +6298,8 @@
         <w:rPr>
           <w:rFonts w:eastAsia="Calibri" w:cs="Arial"/>
           <w:kern w:val="0"/>
-          <w:sz w:val="24"/>
-          <w:szCs w:val="24"/>
+          <w:sz w:val="16"/>
+          <w:szCs w:val="16"/>
           <w:lang w:eastAsia="en-GB"/>
           <w14:ligatures w14:val="none"/>
         </w:rPr>
@@ -5605,8 +6317,8 @@
         <w:rPr>
           <w:rFonts w:eastAsia="Calibri" w:cs="Arial"/>
           <w:kern w:val="0"/>
-          <w:sz w:val="24"/>
-          <w:szCs w:val="24"/>
+          <w:sz w:val="16"/>
+          <w:szCs w:val="16"/>
           <w:lang w:eastAsia="en-GB"/>
           <w14:ligatures w14:val="none"/>
         </w:rPr>
@@ -5615,8 +6327,8 @@
         <w:rPr>
           <w:rFonts w:eastAsia="Calibri" w:cs="Arial"/>
           <w:kern w:val="0"/>
-          <w:sz w:val="24"/>
-          <w:szCs w:val="24"/>
+          <w:sz w:val="16"/>
+          <w:szCs w:val="16"/>
           <w:lang w:eastAsia="en-GB"/>
           <w14:ligatures w14:val="none"/>
         </w:rPr>
@@ -5634,8 +6346,8 @@
         <w:rPr>
           <w:rFonts w:eastAsia="Calibri" w:cs="Arial"/>
           <w:kern w:val="0"/>
-          <w:sz w:val="24"/>
-          <w:szCs w:val="24"/>
+          <w:sz w:val="16"/>
+          <w:szCs w:val="16"/>
           <w:lang w:eastAsia="en-GB"/>
           <w14:ligatures w14:val="none"/>
         </w:rPr>
@@ -5644,8 +6356,8 @@
         <w:rPr>
           <w:rFonts w:eastAsia="Calibri" w:cs="Arial"/>
           <w:kern w:val="0"/>
-          <w:sz w:val="24"/>
-          <w:szCs w:val="24"/>
+          <w:sz w:val="16"/>
+          <w:szCs w:val="16"/>
           <w:lang w:eastAsia="en-GB"/>
           <w14:ligatures w14:val="none"/>
         </w:rPr>
@@ -5663,8 +6375,8 @@
         <w:rPr>
           <w:rFonts w:eastAsia="Calibri" w:cs="Arial"/>
           <w:kern w:val="0"/>
-          <w:sz w:val="24"/>
-          <w:szCs w:val="24"/>
+          <w:sz w:val="16"/>
+          <w:szCs w:val="16"/>
           <w:lang w:eastAsia="en-GB"/>
           <w14:ligatures w14:val="none"/>
         </w:rPr>
@@ -5673,8 +6385,8 @@
         <w:rPr>
           <w:rFonts w:eastAsia="Calibri" w:cs="Arial"/>
           <w:kern w:val="0"/>
-          <w:sz w:val="24"/>
-          <w:szCs w:val="24"/>
+          <w:sz w:val="16"/>
+          <w:szCs w:val="16"/>
           <w:lang w:eastAsia="en-GB"/>
           <w14:ligatures w14:val="none"/>
         </w:rPr>
@@ -5692,8 +6404,8 @@
         <w:rPr>
           <w:rFonts w:eastAsia="Calibri" w:cs="Arial"/>
           <w:kern w:val="0"/>
-          <w:sz w:val="24"/>
-          <w:szCs w:val="24"/>
+          <w:sz w:val="16"/>
+          <w:szCs w:val="16"/>
           <w:lang w:eastAsia="en-GB"/>
           <w14:ligatures w14:val="none"/>
         </w:rPr>
@@ -5702,8 +6414,8 @@
         <w:rPr>
           <w:rFonts w:eastAsia="Calibri" w:cs="Arial"/>
           <w:kern w:val="0"/>
-          <w:sz w:val="24"/>
-          <w:szCs w:val="24"/>
+          <w:sz w:val="16"/>
+          <w:szCs w:val="16"/>
           <w:lang w:eastAsia="en-GB"/>
           <w14:ligatures w14:val="none"/>
         </w:rPr>
@@ -5721,8 +6433,8 @@
         <w:rPr>
           <w:rFonts w:eastAsia="Calibri" w:cs="Arial"/>
           <w:kern w:val="0"/>
-          <w:sz w:val="24"/>
-          <w:szCs w:val="24"/>
+          <w:sz w:val="16"/>
+          <w:szCs w:val="16"/>
           <w:lang w:eastAsia="en-GB"/>
           <w14:ligatures w14:val="none"/>
         </w:rPr>
@@ -5731,8 +6443,8 @@
         <w:rPr>
           <w:rFonts w:eastAsia="Calibri" w:cs="Arial"/>
           <w:kern w:val="0"/>
-          <w:sz w:val="24"/>
-          <w:szCs w:val="24"/>
+          <w:sz w:val="16"/>
+          <w:szCs w:val="16"/>
           <w:lang w:eastAsia="en-GB"/>
           <w14:ligatures w14:val="none"/>
         </w:rPr>
@@ -5750,8 +6462,8 @@
         <w:rPr>
           <w:rFonts w:eastAsia="Calibri" w:cs="Arial"/>
           <w:kern w:val="0"/>
-          <w:sz w:val="24"/>
-          <w:szCs w:val="24"/>
+          <w:sz w:val="16"/>
+          <w:szCs w:val="16"/>
           <w:lang w:eastAsia="en-GB"/>
           <w14:ligatures w14:val="none"/>
         </w:rPr>
@@ -5760,8 +6472,8 @@
         <w:rPr>
           <w:rFonts w:eastAsia="Calibri" w:cs="Arial"/>
           <w:kern w:val="0"/>
-          <w:sz w:val="24"/>
-          <w:szCs w:val="24"/>
+          <w:sz w:val="16"/>
+          <w:szCs w:val="16"/>
           <w:lang w:eastAsia="en-GB"/>
           <w14:ligatures w14:val="none"/>
         </w:rPr>
@@ -5777,6 +6489,8 @@
           <w:b/>
           <w:bCs/>
           <w:kern w:val="0"/>
+          <w:sz w:val="16"/>
+          <w:szCs w:val="16"/>
           <w:lang w:eastAsia="en-GB"/>
           <w14:ligatures w14:val="none"/>
         </w:rPr>
@@ -5787,6 +6501,8 @@
           <w:b/>
           <w:bCs/>
           <w:kern w:val="0"/>
+          <w:sz w:val="16"/>
+          <w:szCs w:val="16"/>
           <w:lang w:eastAsia="en-GB"/>
           <w14:ligatures w14:val="none"/>
         </w:rPr>
@@ -5801,6 +6517,8 @@
           <w:rFonts w:eastAsia="Calibri" w:cs="Arial"/>
           <w:b/>
           <w:kern w:val="0"/>
+          <w:sz w:val="16"/>
+          <w:szCs w:val="16"/>
           <w:lang w:eastAsia="en-GB"/>
           <w14:ligatures w14:val="none"/>
         </w:rPr>
@@ -5810,6 +6528,8 @@
           <w:rFonts w:eastAsia="Calibri" w:cs="Arial"/>
           <w:b/>
           <w:kern w:val="0"/>
+          <w:sz w:val="16"/>
+          <w:szCs w:val="16"/>
           <w:lang w:eastAsia="en-GB"/>
           <w14:ligatures w14:val="none"/>
         </w:rPr>
@@ -5824,8 +6544,8 @@
           <w:rFonts w:eastAsia="Calibri" w:cs="Arial"/>
           <w:b/>
           <w:kern w:val="0"/>
-          <w:sz w:val="24"/>
-          <w:szCs w:val="24"/>
+          <w:sz w:val="16"/>
+          <w:szCs w:val="16"/>
           <w:lang w:eastAsia="en-GB"/>
           <w14:ligatures w14:val="none"/>
         </w:rPr>
@@ -5835,6 +6555,8 @@
           <w:rFonts w:eastAsia="Calibri" w:cs="Arial"/>
           <w:b/>
           <w:kern w:val="0"/>
+          <w:sz w:val="16"/>
+          <w:szCs w:val="16"/>
           <w:lang w:eastAsia="en-GB"/>
           <w14:ligatures w14:val="none"/>
         </w:rPr>
@@ -6197,8 +6919,8 @@
       </w:pPr>
     </w:p>
     <w:sectPr>
-      <w:headerReference w:type="default" r:id="rId16"/>
-      <w:footerReference w:type="default" r:id="rId17"/>
+      <w:headerReference w:type="default" r:id="rId17"/>
+      <w:footerReference w:type="default" r:id="rId18"/>
       <w:pgSz w:w="11906" w:h="16838"/>
       <w:pgMar w:top="1134" w:right="1418" w:bottom="1134" w:left="1418" w:header="709" w:footer="709" w:gutter="0"/>
       <w:cols w:space="708"/>
@@ -8418,6 +9140,7 @@
   <w:style w:type="character" w:default="1" w:styleId="DefaultParagraphFont">
     <w:name w:val="Default Paragraph Font"/>
     <w:uiPriority w:val="1"/>
+    <w:semiHidden/>
     <w:unhideWhenUsed/>
   </w:style>
   <w:style w:type="table" w:default="1" w:styleId="TableNormal">

</xml_diff>

<commit_message>
Update project report to reflect name change from Ryan McClean to Ryan Urquhart
</commit_message>
<xml_diff>
--- a/project-report-docs/Final_Year_Project_Report.docx
+++ b/project-report-docs/Final_Year_Project_Report.docx
@@ -1787,49 +1787,7 @@
         <w:rPr>
           <w:rFonts w:cs="Arial"/>
         </w:rPr>
-        <w:t xml:space="preserve">use, Wiz, TP-Link Kasa, TP-Link Tapo, </w:t>
-      </w:r>
-      <w:proofErr w:type="spellStart"/>
-      <w:r>
-        <w:rPr>
-          <w:rFonts w:cs="Arial"/>
-        </w:rPr>
-        <w:t>YeeLight</w:t>
-      </w:r>
-      <w:proofErr w:type="spellEnd"/>
-      <w:r>
-        <w:rPr>
-          <w:rFonts w:cs="Arial"/>
-        </w:rPr>
-        <w:t xml:space="preserve">, Shelly, Philips Hue, </w:t>
-      </w:r>
-      <w:proofErr w:type="spellStart"/>
-      <w:r>
-        <w:rPr>
-          <w:rFonts w:cs="Arial"/>
-        </w:rPr>
-        <w:t>Athom.tech</w:t>
-      </w:r>
-      <w:proofErr w:type="spellEnd"/>
-      <w:r>
-        <w:rPr>
-          <w:rFonts w:cs="Arial"/>
-        </w:rPr>
-        <w:t xml:space="preserve">, and </w:t>
-      </w:r>
-      <w:proofErr w:type="spellStart"/>
-      <w:r>
-        <w:rPr>
-          <w:rFonts w:cs="Arial"/>
-        </w:rPr>
-        <w:t>switchbot</w:t>
-      </w:r>
-      <w:proofErr w:type="spellEnd"/>
-      <w:r>
-        <w:rPr>
-          <w:rFonts w:cs="Arial"/>
-        </w:rPr>
-        <w:t xml:space="preserve">. From all of these bulbs I decided to use </w:t>
+        <w:t xml:space="preserve">use, Wiz, TP-Link Kasa, TP-Link Tapo, YeeLight, Shelly, Philips Hue, Athom.tech, and switchbot. From all of these bulbs I decided to use </w:t>
       </w:r>
       <w:r>
         <w:rPr>
@@ -1895,19 +1853,11 @@
         </w:rPr>
         <w:t xml:space="preserve"> Based on this research I purchased a </w:t>
       </w:r>
-      <w:proofErr w:type="spellStart"/>
-      <w:r>
-        <w:rPr>
-          <w:rFonts w:cs="Arial"/>
-        </w:rPr>
-        <w:t>WizBulb</w:t>
-      </w:r>
-      <w:proofErr w:type="spellEnd"/>
-      <w:r>
-        <w:rPr>
-          <w:rFonts w:cs="Arial"/>
-        </w:rPr>
-        <w:t xml:space="preserve"> A</w:t>
+      <w:r>
+        <w:rPr>
+          <w:rFonts w:cs="Arial"/>
+        </w:rPr>
+        <w:t>WizBulb A</w:t>
       </w:r>
       <w:r>
         <w:rPr>
@@ -1994,16 +1944,8 @@
         <w:rPr>
           <w:rFonts w:cs="Arial"/>
         </w:rPr>
-        <w:t xml:space="preserve">were </w:t>
-      </w:r>
-      <w:proofErr w:type="spellStart"/>
-      <w:r>
-        <w:rPr>
-          <w:rFonts w:cs="Arial"/>
-        </w:rPr>
-        <w:t>TarsosDSP</w:t>
-      </w:r>
-      <w:proofErr w:type="spellEnd"/>
+        <w:t>were TarsosDSP</w:t>
+      </w:r>
       <w:r>
         <w:rPr>
           <w:rFonts w:cs="Arial"/>
@@ -2038,30 +1980,8 @@
         <w:rPr>
           <w:rFonts w:cs="Arial"/>
         </w:rPr>
-        <w:t xml:space="preserve">, and </w:t>
-      </w:r>
-      <w:proofErr w:type="spellStart"/>
-      <w:r>
-        <w:rPr>
-          <w:rFonts w:cs="Arial"/>
-        </w:rPr>
-        <w:t>Jipes</w:t>
-      </w:r>
-      <w:proofErr w:type="spellEnd"/>
-      <w:r>
-        <w:rPr>
-          <w:rFonts w:cs="Arial"/>
-        </w:rPr>
-        <w:t xml:space="preserve"> by </w:t>
-      </w:r>
-      <w:proofErr w:type="spellStart"/>
-      <w:r>
-        <w:rPr>
-          <w:rFonts w:cs="Arial"/>
-        </w:rPr>
-        <w:t>Tagtraum</w:t>
-      </w:r>
-      <w:proofErr w:type="spellEnd"/>
+        <w:t>, and Jipes by Tagtraum</w:t>
+      </w:r>
       <w:r>
         <w:rPr>
           <w:rFonts w:cs="Arial"/>
@@ -2110,19 +2030,11 @@
         </w:rPr>
         <w:t xml:space="preserve">I was unable to gain access to audio data from the host machine using. </w:t>
       </w:r>
-      <w:proofErr w:type="spellStart"/>
-      <w:r>
-        <w:rPr>
-          <w:rFonts w:cs="Arial"/>
-        </w:rPr>
-        <w:t>Jipes</w:t>
-      </w:r>
-      <w:proofErr w:type="spellEnd"/>
-      <w:r>
-        <w:rPr>
-          <w:rFonts w:cs="Arial"/>
-        </w:rPr>
-        <w:t xml:space="preserve"> was unsuited as it </w:t>
+      <w:r>
+        <w:rPr>
+          <w:rFonts w:cs="Arial"/>
+        </w:rPr>
+        <w:t xml:space="preserve">Jipes was unsuited as it </w:t>
       </w:r>
       <w:r>
         <w:rPr>
@@ -2142,19 +2054,11 @@
         </w:rPr>
         <w:t xml:space="preserve">With regards to </w:t>
       </w:r>
-      <w:proofErr w:type="spellStart"/>
-      <w:r>
-        <w:rPr>
-          <w:rFonts w:cs="Arial"/>
-        </w:rPr>
-        <w:t>TarsosDSP</w:t>
-      </w:r>
-      <w:proofErr w:type="spellEnd"/>
-      <w:r>
-        <w:rPr>
-          <w:rFonts w:cs="Arial"/>
-        </w:rPr>
-        <w:t xml:space="preserve">, it used Gradle to build it, this was something that, given the time I needed to get the project started in, </w:t>
+      <w:r>
+        <w:rPr>
+          <w:rFonts w:cs="Arial"/>
+        </w:rPr>
+        <w:t xml:space="preserve">TarsosDSP, it used Gradle to build it, this was something that, given the time I needed to get the project started in, </w:t>
       </w:r>
       <w:r>
         <w:rPr>
@@ -2192,21 +2096,7 @@
         <w:rPr>
           <w:rFonts w:cs="Arial"/>
         </w:rPr>
-        <w:t xml:space="preserve">The issue however, is that PyAudio does not allow access to the loopback </w:t>
-      </w:r>
-      <w:proofErr w:type="spellStart"/>
-      <w:r>
-        <w:rPr>
-          <w:rFonts w:cs="Arial"/>
-        </w:rPr>
-        <w:t>api</w:t>
-      </w:r>
-      <w:proofErr w:type="spellEnd"/>
-      <w:r>
-        <w:rPr>
-          <w:rFonts w:cs="Arial"/>
-        </w:rPr>
-        <w:t xml:space="preserve"> present on windows machines that allows the developer access to </w:t>
+        <w:t xml:space="preserve">The issue however, is that PyAudio does not allow access to the loopback api present on windows machines that allows the developer access to </w:t>
       </w:r>
       <w:r>
         <w:rPr>
@@ -2224,16 +2114,8 @@
         <w:rPr>
           <w:rFonts w:cs="Arial"/>
         </w:rPr>
-        <w:t xml:space="preserve">PyAudio library, called PyAudioWPatch. This allows PyAudio the ability to access the loopback </w:t>
-      </w:r>
-      <w:proofErr w:type="spellStart"/>
-      <w:r>
-        <w:rPr>
-          <w:rFonts w:cs="Arial"/>
-        </w:rPr>
-        <w:t>api</w:t>
-      </w:r>
-      <w:proofErr w:type="spellEnd"/>
+        <w:t>PyAudio library, called PyAudioWPatch. This allows PyAudio the ability to access the loopback api</w:t>
+      </w:r>
       <w:r>
         <w:rPr>
           <w:rFonts w:cs="Arial"/>
@@ -2655,7 +2537,19 @@
         <w:rPr>
           <w:rFonts w:cs="Arial"/>
         </w:rPr>
-        <w:t>‘2023-25 : Bulb Bop : Ryan McClean : 40099112’.</w:t>
+        <w:t xml:space="preserve">‘2023-25 : Bulb Bop : </w:t>
+      </w:r>
+      <w:r>
+        <w:rPr>
+          <w:rFonts w:cs="Arial"/>
+        </w:rPr>
+        <w:t>Ryan Urquhart</w:t>
+      </w:r>
+      <w:r>
+        <w:rPr>
+          <w:rFonts w:cs="Arial"/>
+        </w:rPr>
+        <w:t xml:space="preserve"> : 40099112’.</w:t>
       </w:r>
       <w:r>
         <w:rPr>
@@ -3008,21 +2902,7 @@
         <w:rPr>
           <w:rFonts w:cs="Arial"/>
         </w:rPr>
-        <w:t xml:space="preserve">It also links to the </w:t>
-      </w:r>
-      <w:proofErr w:type="spellStart"/>
-      <w:r>
-        <w:rPr>
-          <w:rFonts w:cs="Arial"/>
-        </w:rPr>
-        <w:t>WizBulb</w:t>
-      </w:r>
-      <w:proofErr w:type="spellEnd"/>
-      <w:r>
-        <w:rPr>
-          <w:rFonts w:cs="Arial"/>
-        </w:rPr>
-        <w:t xml:space="preserve"> app, to show users how to connect their bulbs to the local network</w:t>
+        <w:t>It also links to the WizBulb app, to show users how to connect their bulbs to the local network</w:t>
       </w:r>
       <w:r>
         <w:rPr>
@@ -3426,15 +3306,7 @@
         <w:t xml:space="preserve">In this section of the report I will be going over the ‘backend’ of the system. This will include </w:t>
       </w:r>
       <w:r>
-        <w:t xml:space="preserve">a description of the </w:t>
-      </w:r>
-      <w:proofErr w:type="spellStart"/>
-      <w:r>
-        <w:t>api</w:t>
-      </w:r>
-      <w:proofErr w:type="spellEnd"/>
-      <w:r>
-        <w:t xml:space="preserve"> endpoints, </w:t>
+        <w:t xml:space="preserve">a description of the api endpoints, </w:t>
       </w:r>
       <w:r>
         <w:t xml:space="preserve">how the system was configured to interface with bulbs on the network, a description of how I gained access to the audio data of </w:t>
@@ -3625,45 +3497,16 @@
         <w:t>for</w:t>
       </w:r>
       <w:r>
-        <w:t xml:space="preserve"> bulb control are as follows, “/discover/”, “/</w:t>
-      </w:r>
-      <w:proofErr w:type="spellStart"/>
-      <w:r>
-        <w:t>toggleBulb</w:t>
-      </w:r>
-      <w:proofErr w:type="spellEnd"/>
-      <w:r>
-        <w:t>/”, “/</w:t>
-      </w:r>
-      <w:proofErr w:type="spellStart"/>
-      <w:r>
-        <w:t>queryBulb</w:t>
-      </w:r>
-      <w:proofErr w:type="spellEnd"/>
-      <w:r>
-        <w:t>/”, and “/</w:t>
-      </w:r>
-      <w:proofErr w:type="spellStart"/>
-      <w:r>
-        <w:t>colorBulb</w:t>
-      </w:r>
-      <w:proofErr w:type="spellEnd"/>
-      <w:r>
-        <w:t>/”</w:t>
+        <w:t xml:space="preserve"> bulb control are as follows, “/discover/”, “/toggleBulb/”, “/</w:t>
+      </w:r>
+      <w:r>
+        <w:t>queryBulb/”, and “/colorBulb/”</w:t>
       </w:r>
       <w:r>
         <w:t xml:space="preserve">. </w:t>
       </w:r>
       <w:r>
-        <w:t>Of these four, only three are currently utilised in the system, “/</w:t>
-      </w:r>
-      <w:proofErr w:type="spellStart"/>
-      <w:r>
-        <w:t>colorBulb</w:t>
-      </w:r>
-      <w:proofErr w:type="spellEnd"/>
-      <w:r>
-        <w:t xml:space="preserve">/” was developed for use, but when </w:t>
+        <w:t xml:space="preserve">Of these four, only three are currently utilised in the system, “/colorBulb/” was developed for use, but when </w:t>
       </w:r>
       <w:r>
         <w:t>testing</w:t>
@@ -3693,15 +3536,7 @@
         <w:t>user, who can give the bulb a name, which is then sent to another endpoint, which will be mentioned later.</w:t>
       </w:r>
       <w:r>
-        <w:t xml:space="preserve"> “/</w:t>
-      </w:r>
-      <w:proofErr w:type="spellStart"/>
-      <w:r>
-        <w:t>toggleBulb</w:t>
-      </w:r>
-      <w:proofErr w:type="spellEnd"/>
-      <w:r>
-        <w:t xml:space="preserve">/” is the main endpoint the user will trigger from the user interface, when they click on the icon of a bulb it will </w:t>
+        <w:t xml:space="preserve"> “/toggleBulb/” is the main endpoint the user will trigger from the user interface, when they click on the icon of a bulb it will </w:t>
       </w:r>
       <w:r>
         <w:t>trigger this endpoint, which sends a packet to the specific bulb and instructs it to turn off, or on, depending on the state of the bulb recorded in the system.</w:t>
@@ -3710,15 +3545,7 @@
         <w:t xml:space="preserve"> </w:t>
       </w:r>
       <w:r>
-        <w:t>“/</w:t>
-      </w:r>
-      <w:proofErr w:type="spellStart"/>
-      <w:r>
-        <w:t>queryBulb</w:t>
-      </w:r>
-      <w:proofErr w:type="spellEnd"/>
-      <w:r>
-        <w:t xml:space="preserve">/’ is similar to “/discover/”, except rather than sending a broadcast packet to all Ip addresses, it send </w:t>
+        <w:t xml:space="preserve">“/queryBulb/’ is similar to “/discover/”, except rather than sending a broadcast packet to all Ip addresses, it send </w:t>
       </w:r>
       <w:r>
         <w:t xml:space="preserve">packets to specific addresses to query the state of specific bulbs. </w:t>
@@ -3735,26 +3562,13 @@
         <w:t>, “/</w:t>
       </w:r>
       <w:r>
-        <w:t>delete/&lt;</w:t>
-      </w:r>
-      <w:proofErr w:type="spellStart"/>
-      <w:r>
-        <w:t>str:ip</w:t>
-      </w:r>
-      <w:proofErr w:type="spellEnd"/>
-      <w:r>
-        <w:t xml:space="preserve">&gt;/”, and </w:t>
+        <w:t xml:space="preserve">delete/&lt;str:ip&gt;/”, and </w:t>
       </w:r>
       <w:r>
         <w:t>“/edit/&lt;</w:t>
       </w:r>
-      <w:proofErr w:type="spellStart"/>
-      <w:r>
-        <w:t>str:ip</w:t>
-      </w:r>
-      <w:proofErr w:type="spellEnd"/>
-      <w:r>
-        <w:t>&gt;”</w:t>
+      <w:r>
+        <w:t>str:ip&gt;”</w:t>
       </w:r>
       <w:r>
         <w:t xml:space="preserve">. </w:t>
@@ -3803,29 +3617,13 @@
         <w:t>“/delete/</w:t>
       </w:r>
       <w:r>
-        <w:t>&lt;</w:t>
-      </w:r>
-      <w:proofErr w:type="spellStart"/>
-      <w:r>
-        <w:t>str:ip</w:t>
-      </w:r>
-      <w:proofErr w:type="spellEnd"/>
-      <w:r>
-        <w:t>&gt;/</w:t>
-      </w:r>
-      <w:r>
-        <w:t>” and “/edit/&lt;</w:t>
-      </w:r>
-      <w:proofErr w:type="spellStart"/>
-      <w:r>
-        <w:t>str:</w:t>
-      </w:r>
-      <w:r>
-        <w:t>ip</w:t>
-      </w:r>
-      <w:proofErr w:type="spellEnd"/>
-      <w:r>
-        <w:t>&gt;/”</w:t>
+        <w:t>&lt;str:ip&gt;/</w:t>
+      </w:r>
+      <w:r>
+        <w:t>” and “/edit/&lt;str:</w:t>
+      </w:r>
+      <w:r>
+        <w:t>ip&gt;/”</w:t>
       </w:r>
       <w:r>
         <w:t xml:space="preserve"> both of these </w:t>
@@ -3837,18 +3635,10 @@
         <w:t xml:space="preserve">, as a unique identifier. </w:t>
       </w:r>
       <w:r>
-        <w:t>“/delete/&lt;</w:t>
-      </w:r>
-      <w:proofErr w:type="spellStart"/>
-      <w:r>
-        <w:t>str:</w:t>
-      </w:r>
-      <w:r>
-        <w:t>ip</w:t>
-      </w:r>
-      <w:proofErr w:type="spellEnd"/>
-      <w:r>
-        <w:t xml:space="preserve">&gt;/” will delete </w:t>
+        <w:t>“/delete/&lt;str:</w:t>
+      </w:r>
+      <w:r>
+        <w:t xml:space="preserve">ip&gt;/” will delete </w:t>
       </w:r>
       <w:r>
         <w:t>the bulb</w:t>
@@ -3857,15 +3647,7 @@
         <w:t xml:space="preserve"> with the specified Ip address, </w:t>
       </w:r>
       <w:r>
-        <w:t>and “/edit/&lt;</w:t>
-      </w:r>
-      <w:proofErr w:type="spellStart"/>
-      <w:r>
-        <w:t>str:ip</w:t>
-      </w:r>
-      <w:proofErr w:type="spellEnd"/>
-      <w:r>
-        <w:t>&gt;/” will submit a form, that is verified</w:t>
+        <w:t>and “/edit/&lt;str:ip&gt;/” will submit a form, that is verified</w:t>
       </w:r>
       <w:r>
         <w:t>,</w:t>
@@ -3937,21 +3719,11 @@
       <w:r>
         <w:t>“/</w:t>
       </w:r>
-      <w:proofErr w:type="spellStart"/>
-      <w:r>
-        <w:t>activateSync</w:t>
-      </w:r>
-      <w:proofErr w:type="spellEnd"/>
-      <w:r>
-        <w:t>/”, and “/</w:t>
-      </w:r>
-      <w:proofErr w:type="spellStart"/>
-      <w:r>
-        <w:t>stopsync</w:t>
-      </w:r>
-      <w:proofErr w:type="spellEnd"/>
-      <w:r>
-        <w:t xml:space="preserve">/”. These are </w:t>
+      <w:r>
+        <w:t>activateSync/”, and “/</w:t>
+      </w:r>
+      <w:r>
+        <w:t xml:space="preserve">stopsync/”. These are </w:t>
       </w:r>
       <w:r>
         <w:t>self-explanatory</w:t>
@@ -3960,15 +3732,7 @@
         <w:t xml:space="preserve">, </w:t>
       </w:r>
       <w:r>
-        <w:t>“/</w:t>
-      </w:r>
-      <w:proofErr w:type="spellStart"/>
-      <w:r>
-        <w:t>activateSync</w:t>
-      </w:r>
-      <w:proofErr w:type="spellEnd"/>
-      <w:r>
-        <w:t>/”</w:t>
+        <w:t>“/activateSync/”</w:t>
       </w:r>
       <w:r>
         <w:t xml:space="preserve">, this endpoint </w:t>
@@ -4094,15 +3858,7 @@
         <w:t xml:space="preserve"> a python package called, </w:t>
       </w:r>
       <w:r>
-        <w:t>‘</w:t>
-      </w:r>
-      <w:proofErr w:type="spellStart"/>
-      <w:r>
-        <w:t>pywizlight</w:t>
-      </w:r>
-      <w:proofErr w:type="spellEnd"/>
-      <w:r>
-        <w:t xml:space="preserve">’ which utilises this documentation to provide communication </w:t>
+        <w:t xml:space="preserve">‘pywizlight’ which utilises this documentation to provide communication </w:t>
       </w:r>
       <w:r>
         <w:t xml:space="preserve">to wiz devices </w:t>
@@ -4271,15 +4027,7 @@
         <w:t xml:space="preserve">On Linux PyAudioWPatch does not work, as WASAPI </w:t>
       </w:r>
       <w:r>
-        <w:t xml:space="preserve">is a windows only API, however, using </w:t>
-      </w:r>
-      <w:proofErr w:type="spellStart"/>
-      <w:r>
-        <w:t>PulseAudio</w:t>
-      </w:r>
-      <w:proofErr w:type="spellEnd"/>
-      <w:r>
-        <w:t xml:space="preserve"> on a Linux machine, it is easy to </w:t>
+        <w:t xml:space="preserve">is a windows only API, however, using PulseAudio on a Linux machine, it is easy to </w:t>
       </w:r>
       <w:r>
         <w:t>create a loopback of a speaker so that it registers as an input device.</w:t>
@@ -4321,13 +4069,8 @@
       </w:r>
       <w:r>
         <w:lastRenderedPageBreak/>
-        <w:t xml:space="preserve">handle this calculation for me, </w:t>
-      </w:r>
-      <w:proofErr w:type="spellStart"/>
-      <w:r>
-        <w:t>Realtime_PyAudio_FFT</w:t>
-      </w:r>
-      <w:proofErr w:type="spellEnd"/>
+        <w:t>handle this calculation for me, Realtime_PyAudio_FFT</w:t>
+      </w:r>
       <w:r>
         <w:t xml:space="preserve"> </w:t>
       </w:r>
@@ -4354,27 +4097,7 @@
           <w:iCs/>
           <w:kern w:val="0"/>
         </w:rPr>
-        <w:t>aiXander/</w:t>
-      </w:r>
-      <w:proofErr w:type="spellStart"/>
-      <w:r>
-        <w:rPr>
-          <w:rFonts w:cs="Arial"/>
-          <w:i/>
-          <w:iCs/>
-          <w:kern w:val="0"/>
-        </w:rPr>
-        <w:t>Realtime_PyAudio_FFT</w:t>
-      </w:r>
-      <w:proofErr w:type="spellEnd"/>
-      <w:r>
-        <w:rPr>
-          <w:rFonts w:cs="Arial"/>
-          <w:i/>
-          <w:iCs/>
-          <w:kern w:val="0"/>
-        </w:rPr>
-        <w:t>: Realtime Audio Analysis in Python, Using PyAudio and Numpy to Extract and Visualize FFT Features from Streaming Audio.</w:t>
+        <w:t>aiXander/Realtime_PyAudio_FFT: Realtime Audio Analysis in Python, Using PyAudio and Numpy to Extract and Visualize FFT Features from Streaming Audio.</w:t>
       </w:r>
       <w:r>
         <w:rPr>
@@ -4452,15 +4175,7 @@
         <w:pStyle w:val="Caption"/>
       </w:pPr>
       <w:r>
-        <w:t xml:space="preserve">Figure 9 - Screenshot of changes made to </w:t>
-      </w:r>
-      <w:proofErr w:type="spellStart"/>
-      <w:r>
-        <w:t>Realtime_PyAudio_FFT</w:t>
-      </w:r>
-      <w:proofErr w:type="spellEnd"/>
-      <w:r>
-        <w:t xml:space="preserve"> </w:t>
+        <w:t xml:space="preserve">Figure 9 - Screenshot of changes made to Realtime_PyAudio_FFT </w:t>
       </w:r>
       <w:r>
         <w:fldChar w:fldCharType="begin"/>
@@ -4870,23 +4585,7 @@
         <w:t>) for a particular set of frequencies</w:t>
       </w:r>
       <w:r>
-        <w:t xml:space="preserve"> (</w:t>
-      </w:r>
-      <w:proofErr w:type="spellStart"/>
-      <w:r>
-        <w:t>i</w:t>
-      </w:r>
-      <w:proofErr w:type="spellEnd"/>
-      <w:r>
-        <w:t xml:space="preserve"> to </w:t>
-      </w:r>
-      <w:proofErr w:type="spellStart"/>
-      <w:r>
-        <w:t>k+n</w:t>
-      </w:r>
-      <w:proofErr w:type="spellEnd"/>
-      <w:r>
-        <w:t>)</w:t>
+        <w:t xml:space="preserve"> (i to k+n)</w:t>
       </w:r>
       <w:r>
         <w:t xml:space="preserve">. This is achieved by calculating the sum of </w:t>
@@ -4895,76 +4594,34 @@
         <w:t>the FFT amplitudes (FFT</w:t>
       </w:r>
       <w:r>
-        <w:t>[</w:t>
-      </w:r>
-      <w:proofErr w:type="spellStart"/>
-      <w:r>
-        <w:t>i</w:t>
-      </w:r>
-      <w:proofErr w:type="spellEnd"/>
-      <w:r>
-        <w:t>]</w:t>
+        <w:t>[i]</w:t>
       </w:r>
       <w:r>
         <w:t xml:space="preserve">) </w:t>
       </w:r>
       <w:r>
-        <w:t>where ‘</w:t>
-      </w:r>
-      <w:proofErr w:type="spellStart"/>
-      <w:r>
-        <w:t>i</w:t>
-      </w:r>
-      <w:proofErr w:type="spellEnd"/>
-      <w:r>
-        <w:t xml:space="preserve">’ is the </w:t>
+        <w:t xml:space="preserve">where ‘i’ is the </w:t>
       </w:r>
       <w:r>
         <w:t xml:space="preserve">frequency. </w:t>
       </w:r>
       <w:r>
-        <w:t xml:space="preserve">This is done for the range </w:t>
-      </w:r>
-      <w:proofErr w:type="spellStart"/>
-      <w:r>
-        <w:t>i</w:t>
-      </w:r>
-      <w:proofErr w:type="spellEnd"/>
+        <w:t>This is done for the range i</w:t>
+      </w:r>
       <w:r>
         <w:t xml:space="preserve">=k, i.e. the starting frequency of the </w:t>
       </w:r>
       <w:r>
-        <w:t xml:space="preserve">sum, and </w:t>
-      </w:r>
-      <w:proofErr w:type="spellStart"/>
-      <w:r>
-        <w:t>k+n</w:t>
-      </w:r>
-      <w:proofErr w:type="spellEnd"/>
-      <w:r>
-        <w:t xml:space="preserve">, where </w:t>
-      </w:r>
-      <w:proofErr w:type="spellStart"/>
-      <w:r>
-        <w:t>k+n</w:t>
-      </w:r>
-      <w:proofErr w:type="spellEnd"/>
-      <w:r>
-        <w:t xml:space="preserve"> is the max frequency of the sum. </w:t>
+        <w:t>sum, and k+n</w:t>
+      </w:r>
+      <w:r>
+        <w:t xml:space="preserve">, where k+n is the max frequency of the sum. </w:t>
       </w:r>
       <w:r>
         <w:t>In the system this is done for three ranges of frequencies, wher</w:t>
       </w:r>
       <w:r>
-        <w:t xml:space="preserve">e n always equals 50, but </w:t>
-      </w:r>
-      <w:proofErr w:type="spellStart"/>
-      <w:r>
-        <w:t>i</w:t>
-      </w:r>
-      <w:proofErr w:type="spellEnd"/>
-      <w:r>
-        <w:t xml:space="preserve"> is equal to, </w:t>
+        <w:t xml:space="preserve">e n always equals 50, but i is equal to, </w:t>
       </w:r>
       <w:r>
         <w:t xml:space="preserve">0, 50, and 100. </w:t>
@@ -5364,15 +5021,7 @@
         <w:t xml:space="preserve">fraction can be considered the variance. The sum of these variances </w:t>
       </w:r>
       <w:r>
-        <w:t>for the length of ‘</w:t>
-      </w:r>
-      <w:proofErr w:type="spellStart"/>
-      <w:r>
-        <w:t>buffersize</w:t>
-      </w:r>
-      <w:proofErr w:type="spellEnd"/>
-      <w:r>
-        <w:t>’ can then be considered to be ‘F’</w:t>
+        <w:t>for the length of ‘buffersize’ can then be considered to be ‘F’</w:t>
       </w:r>
       <w:r>
         <w:t xml:space="preserve">. </w:t>
@@ -5394,15 +5043,7 @@
               <w:sz w:val="40"/>
               <w:szCs w:val="40"/>
             </w:rPr>
-            <m:t>F</m:t>
-          </m:r>
-          <m:r>
-            <w:rPr>
-              <w:rFonts w:ascii="Cambria Math" w:hAnsi="Cambria Math"/>
-              <w:sz w:val="40"/>
-              <w:szCs w:val="40"/>
-            </w:rPr>
-            <m:t>=</m:t>
+            <m:t>F=</m:t>
           </m:r>
           <m:nary>
             <m:naryPr>
@@ -5435,23 +5076,7 @@
                   <w:sz w:val="40"/>
                   <w:szCs w:val="40"/>
                 </w:rPr>
-                <m:t>b</m:t>
-              </m:r>
-              <m:r>
-                <w:rPr>
-                  <w:rFonts w:ascii="Cambria Math" w:hAnsi="Cambria Math"/>
-                  <w:sz w:val="40"/>
-                  <w:szCs w:val="40"/>
-                </w:rPr>
-                <m:t>uffersize</m:t>
-              </m:r>
-              <m:r>
-                <w:rPr>
-                  <w:rFonts w:ascii="Cambria Math" w:hAnsi="Cambria Math"/>
-                  <w:sz w:val="40"/>
-                  <w:szCs w:val="40"/>
-                </w:rPr>
-                <m:t>=n</m:t>
+                <m:t>buffersize=n</m:t>
               </m:r>
             </m:sup>
             <m:e>
@@ -5572,15 +5197,7 @@
               <w:sz w:val="48"/>
               <w:szCs w:val="48"/>
             </w:rPr>
-            <m:t>V</m:t>
-          </m:r>
-          <m:r>
-            <w:rPr>
-              <w:rFonts w:ascii="Cambria Math" w:hAnsi="Cambria Math"/>
-              <w:sz w:val="48"/>
-              <w:szCs w:val="48"/>
-            </w:rPr>
-            <m:t>=</m:t>
+            <m:t>V=</m:t>
           </m:r>
           <m:d>
             <m:dPr>
@@ -5646,15 +5263,7 @@
                       <w:sz w:val="48"/>
                       <w:szCs w:val="48"/>
                     </w:rPr>
-                    <m:t xml:space="preserve"> if </m:t>
-                  </m:r>
-                  <m:r>
-                    <w:rPr>
-                      <w:rFonts w:ascii="Cambria Math" w:hAnsi="Cambria Math"/>
-                      <w:sz w:val="48"/>
-                      <w:szCs w:val="48"/>
-                    </w:rPr>
-                    <m:t>F ≥1</m:t>
+                    <m:t xml:space="preserve"> if F ≥1</m:t>
                   </m:r>
                 </m:e>
                 <m:e>

</xml_diff>

<commit_message>
Enhance project report: add security considerations and future development mindset sections
</commit_message>
<xml_diff>
--- a/project-report-docs/Final_Year_Project_Report.docx
+++ b/project-report-docs/Final_Year_Project_Report.docx
@@ -1787,7 +1787,49 @@
         <w:rPr>
           <w:rFonts w:cs="Arial"/>
         </w:rPr>
-        <w:t xml:space="preserve">use, Wiz, TP-Link Kasa, TP-Link Tapo, YeeLight, Shelly, Philips Hue, Athom.tech, and switchbot. From all of these bulbs I decided to use </w:t>
+        <w:t xml:space="preserve">use, Wiz, TP-Link Kasa, TP-Link Tapo, </w:t>
+      </w:r>
+      <w:proofErr w:type="spellStart"/>
+      <w:r>
+        <w:rPr>
+          <w:rFonts w:cs="Arial"/>
+        </w:rPr>
+        <w:t>YeeLight</w:t>
+      </w:r>
+      <w:proofErr w:type="spellEnd"/>
+      <w:r>
+        <w:rPr>
+          <w:rFonts w:cs="Arial"/>
+        </w:rPr>
+        <w:t xml:space="preserve">, Shelly, Philips Hue, </w:t>
+      </w:r>
+      <w:proofErr w:type="spellStart"/>
+      <w:r>
+        <w:rPr>
+          <w:rFonts w:cs="Arial"/>
+        </w:rPr>
+        <w:t>Athom.tech</w:t>
+      </w:r>
+      <w:proofErr w:type="spellEnd"/>
+      <w:r>
+        <w:rPr>
+          <w:rFonts w:cs="Arial"/>
+        </w:rPr>
+        <w:t xml:space="preserve">, and </w:t>
+      </w:r>
+      <w:proofErr w:type="spellStart"/>
+      <w:r>
+        <w:rPr>
+          <w:rFonts w:cs="Arial"/>
+        </w:rPr>
+        <w:t>switchbot</w:t>
+      </w:r>
+      <w:proofErr w:type="spellEnd"/>
+      <w:r>
+        <w:rPr>
+          <w:rFonts w:cs="Arial"/>
+        </w:rPr>
+        <w:t xml:space="preserve">. From all of these bulbs I decided to use </w:t>
       </w:r>
       <w:r>
         <w:rPr>
@@ -1853,11 +1895,19 @@
         </w:rPr>
         <w:t xml:space="preserve"> Based on this research I purchased a </w:t>
       </w:r>
-      <w:r>
-        <w:rPr>
-          <w:rFonts w:cs="Arial"/>
-        </w:rPr>
-        <w:t>WizBulb A</w:t>
+      <w:proofErr w:type="spellStart"/>
+      <w:r>
+        <w:rPr>
+          <w:rFonts w:cs="Arial"/>
+        </w:rPr>
+        <w:t>WizBulb</w:t>
+      </w:r>
+      <w:proofErr w:type="spellEnd"/>
+      <w:r>
+        <w:rPr>
+          <w:rFonts w:cs="Arial"/>
+        </w:rPr>
+        <w:t xml:space="preserve"> A</w:t>
       </w:r>
       <w:r>
         <w:rPr>
@@ -1944,8 +1994,16 @@
         <w:rPr>
           <w:rFonts w:cs="Arial"/>
         </w:rPr>
-        <w:t>were TarsosDSP</w:t>
-      </w:r>
+        <w:t xml:space="preserve">were </w:t>
+      </w:r>
+      <w:proofErr w:type="spellStart"/>
+      <w:r>
+        <w:rPr>
+          <w:rFonts w:cs="Arial"/>
+        </w:rPr>
+        <w:t>TarsosDSP</w:t>
+      </w:r>
+      <w:proofErr w:type="spellEnd"/>
       <w:r>
         <w:rPr>
           <w:rFonts w:cs="Arial"/>
@@ -1980,8 +2038,30 @@
         <w:rPr>
           <w:rFonts w:cs="Arial"/>
         </w:rPr>
-        <w:t>, and Jipes by Tagtraum</w:t>
-      </w:r>
+        <w:t xml:space="preserve">, and </w:t>
+      </w:r>
+      <w:proofErr w:type="spellStart"/>
+      <w:r>
+        <w:rPr>
+          <w:rFonts w:cs="Arial"/>
+        </w:rPr>
+        <w:t>Jipes</w:t>
+      </w:r>
+      <w:proofErr w:type="spellEnd"/>
+      <w:r>
+        <w:rPr>
+          <w:rFonts w:cs="Arial"/>
+        </w:rPr>
+        <w:t xml:space="preserve"> by </w:t>
+      </w:r>
+      <w:proofErr w:type="spellStart"/>
+      <w:r>
+        <w:rPr>
+          <w:rFonts w:cs="Arial"/>
+        </w:rPr>
+        <w:t>Tagtraum</w:t>
+      </w:r>
+      <w:proofErr w:type="spellEnd"/>
       <w:r>
         <w:rPr>
           <w:rFonts w:cs="Arial"/>
@@ -2030,11 +2110,19 @@
         </w:rPr>
         <w:t xml:space="preserve">I was unable to gain access to audio data from the host machine using. </w:t>
       </w:r>
-      <w:r>
-        <w:rPr>
-          <w:rFonts w:cs="Arial"/>
-        </w:rPr>
-        <w:t xml:space="preserve">Jipes was unsuited as it </w:t>
+      <w:proofErr w:type="spellStart"/>
+      <w:r>
+        <w:rPr>
+          <w:rFonts w:cs="Arial"/>
+        </w:rPr>
+        <w:t>Jipes</w:t>
+      </w:r>
+      <w:proofErr w:type="spellEnd"/>
+      <w:r>
+        <w:rPr>
+          <w:rFonts w:cs="Arial"/>
+        </w:rPr>
+        <w:t xml:space="preserve"> was unsuited as it </w:t>
       </w:r>
       <w:r>
         <w:rPr>
@@ -2054,11 +2142,19 @@
         </w:rPr>
         <w:t xml:space="preserve">With regards to </w:t>
       </w:r>
-      <w:r>
-        <w:rPr>
-          <w:rFonts w:cs="Arial"/>
-        </w:rPr>
-        <w:t xml:space="preserve">TarsosDSP, it used Gradle to build it, this was something that, given the time I needed to get the project started in, </w:t>
+      <w:proofErr w:type="spellStart"/>
+      <w:r>
+        <w:rPr>
+          <w:rFonts w:cs="Arial"/>
+        </w:rPr>
+        <w:t>TarsosDSP</w:t>
+      </w:r>
+      <w:proofErr w:type="spellEnd"/>
+      <w:r>
+        <w:rPr>
+          <w:rFonts w:cs="Arial"/>
+        </w:rPr>
+        <w:t xml:space="preserve">, it used Gradle to build it, this was something that, given the time I needed to get the project started in, </w:t>
       </w:r>
       <w:r>
         <w:rPr>
@@ -2096,7 +2192,21 @@
         <w:rPr>
           <w:rFonts w:cs="Arial"/>
         </w:rPr>
-        <w:t xml:space="preserve">The issue however, is that PyAudio does not allow access to the loopback api present on windows machines that allows the developer access to </w:t>
+        <w:t xml:space="preserve">The issue however, is that PyAudio does not allow access to the loopback </w:t>
+      </w:r>
+      <w:proofErr w:type="spellStart"/>
+      <w:r>
+        <w:rPr>
+          <w:rFonts w:cs="Arial"/>
+        </w:rPr>
+        <w:t>api</w:t>
+      </w:r>
+      <w:proofErr w:type="spellEnd"/>
+      <w:r>
+        <w:rPr>
+          <w:rFonts w:cs="Arial"/>
+        </w:rPr>
+        <w:t xml:space="preserve"> present on windows machines that allows the developer access to </w:t>
       </w:r>
       <w:r>
         <w:rPr>
@@ -2114,8 +2224,16 @@
         <w:rPr>
           <w:rFonts w:cs="Arial"/>
         </w:rPr>
-        <w:t>PyAudio library, called PyAudioWPatch. This allows PyAudio the ability to access the loopback api</w:t>
-      </w:r>
+        <w:t xml:space="preserve">PyAudio library, called PyAudioWPatch. This allows PyAudio the ability to access the loopback </w:t>
+      </w:r>
+      <w:proofErr w:type="spellStart"/>
+      <w:r>
+        <w:rPr>
+          <w:rFonts w:cs="Arial"/>
+        </w:rPr>
+        <w:t>api</w:t>
+      </w:r>
+      <w:proofErr w:type="spellEnd"/>
       <w:r>
         <w:rPr>
           <w:rFonts w:cs="Arial"/>
@@ -2145,6 +2263,28 @@
           <w:rFonts w:cs="Arial"/>
         </w:rPr>
         <w:t>with a great deal of flexibility made python the perfect choice.</w:t>
+      </w:r>
+    </w:p>
+    <w:p>
+      <w:pPr>
+        <w:spacing w:line="360" w:lineRule="auto"/>
+        <w:rPr>
+          <w:rFonts w:cs="Arial"/>
+        </w:rPr>
+      </w:pPr>
+    </w:p>
+    <w:p>
+      <w:pPr>
+        <w:spacing w:line="360" w:lineRule="auto"/>
+        <w:rPr>
+          <w:rFonts w:cs="Arial"/>
+        </w:rPr>
+      </w:pPr>
+      <w:r>
+        <w:rPr>
+          <w:rFonts w:cs="Arial"/>
+        </w:rPr>
+        <w:t># SECURITY NEEDS MENTIONED HERE #</w:t>
       </w:r>
     </w:p>
     <w:p>
@@ -2194,7 +2334,7 @@
         <mc:AlternateContent>
           <mc:Choice Requires="wps">
             <w:drawing>
-              <wp:anchor distT="0" distB="0" distL="114300" distR="114300" simplePos="0" relativeHeight="251662336" behindDoc="1" locked="0" layoutInCell="1" allowOverlap="1" wp14:anchorId="2F9212FE" wp14:editId="6F11C2D6">
+              <wp:anchor distT="0" distB="0" distL="114300" distR="114300" simplePos="0" relativeHeight="251658242" behindDoc="1" locked="0" layoutInCell="1" allowOverlap="1" wp14:anchorId="2F9212FE" wp14:editId="6F11C2D6">
                 <wp:simplePos x="0" y="0"/>
                 <wp:positionH relativeFrom="column">
                   <wp:posOffset>4064635</wp:posOffset>
@@ -2268,7 +2408,7 @@
                 <v:stroke joinstyle="miter"/>
                 <v:path gradientshapeok="t" o:connecttype="rect"/>
               </v:shapetype>
-              <v:shape id="Text Box 1" o:spid="_x0000_s1026" type="#_x0000_t202" style="position:absolute;margin-left:320.05pt;margin-top:560.6pt;width:151.7pt;height:.05pt;z-index:-251654144;visibility:visible;mso-wrap-style:square;mso-wrap-distance-left:9pt;mso-wrap-distance-top:0;mso-wrap-distance-right:9pt;mso-wrap-distance-bottom:0;mso-position-horizontal:absolute;mso-position-horizontal-relative:text;mso-position-vertical:absolute;mso-position-vertical-relative:text;v-text-anchor:top" o:gfxdata="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" stroked="f">
+              <v:shape id="Text Box 1" o:spid="_x0000_s1026" type="#_x0000_t202" style="position:absolute;margin-left:320.05pt;margin-top:560.6pt;width:151.7pt;height:.05pt;z-index:-251658238;visibility:visible;mso-wrap-style:square;mso-wrap-distance-left:9pt;mso-wrap-distance-top:0;mso-wrap-distance-right:9pt;mso-wrap-distance-bottom:0;mso-position-horizontal:absolute;mso-position-horizontal-relative:text;mso-position-vertical:absolute;mso-position-vertical-relative:text;v-text-anchor:top" o:gfxdata="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" stroked="f">
                 <v:textbox style="mso-fit-shape-to-text:t" inset="0,0,0,0">
                   <w:txbxContent>
                     <w:p>
@@ -2297,7 +2437,7 @@
           <w:noProof/>
         </w:rPr>
         <w:drawing>
-          <wp:anchor distT="0" distB="0" distL="114300" distR="114300" simplePos="0" relativeHeight="251660288" behindDoc="1" locked="0" layoutInCell="1" allowOverlap="1" wp14:anchorId="06DF382D" wp14:editId="5BB70947">
+          <wp:anchor distT="0" distB="0" distL="114300" distR="114300" simplePos="0" relativeHeight="251658241" behindDoc="1" locked="0" layoutInCell="1" allowOverlap="1" wp14:anchorId="06DF382D" wp14:editId="5BB70947">
             <wp:simplePos x="0" y="0"/>
             <wp:positionH relativeFrom="column">
               <wp:posOffset>4064635</wp:posOffset>
@@ -2866,7 +3006,21 @@
         <w:rPr>
           <w:rFonts w:cs="Arial"/>
         </w:rPr>
-        <w:t xml:space="preserve">a user may have, from connecting lights to </w:t>
+        <w:t xml:space="preserve">a user may have, from connecting </w:t>
+      </w:r>
+      <w:proofErr w:type="spellStart"/>
+      <w:r>
+        <w:rPr>
+          <w:rFonts w:cs="Arial"/>
+        </w:rPr>
+        <w:t>lights</w:t>
+      </w:r>
+      <w:proofErr w:type="spellEnd"/>
+      <w:r>
+        <w:rPr>
+          <w:rFonts w:cs="Arial"/>
+        </w:rPr>
+        <w:t xml:space="preserve"> to </w:t>
       </w:r>
       <w:r>
         <w:rPr>
@@ -2902,7 +3056,21 @@
         <w:rPr>
           <w:rFonts w:cs="Arial"/>
         </w:rPr>
-        <w:t>It also links to the WizBulb app, to show users how to connect their bulbs to the local network</w:t>
+        <w:t xml:space="preserve">It also links to the </w:t>
+      </w:r>
+      <w:proofErr w:type="spellStart"/>
+      <w:r>
+        <w:rPr>
+          <w:rFonts w:cs="Arial"/>
+        </w:rPr>
+        <w:t>WizBulb</w:t>
+      </w:r>
+      <w:proofErr w:type="spellEnd"/>
+      <w:r>
+        <w:rPr>
+          <w:rFonts w:cs="Arial"/>
+        </w:rPr>
+        <w:t xml:space="preserve"> app, to show users how to connect their bulbs to the local network</w:t>
       </w:r>
       <w:r>
         <w:rPr>
@@ -3303,32 +3471,55 @@
     </w:p>
     <w:p>
       <w:r>
-        <w:t xml:space="preserve">In this section of the report I will be going over the ‘backend’ of the system. This will include </w:t>
-      </w:r>
-      <w:r>
-        <w:t xml:space="preserve">a description of the api endpoints, </w:t>
-      </w:r>
-      <w:r>
-        <w:t xml:space="preserve">how the system was configured to interface with bulbs on the network, a description of how I gained access to the audio data of </w:t>
-      </w:r>
-      <w:r>
-        <w:t xml:space="preserve">the host machine, and finally an </w:t>
+        <w:t xml:space="preserve">In this section of the report </w:t>
+      </w:r>
+      <w:r>
+        <w:t>the discussion will centre on the</w:t>
+      </w:r>
+      <w:r>
+        <w:t xml:space="preserve"> ‘backend’ of the system. This will include </w:t>
+      </w:r>
+      <w:r>
+        <w:t xml:space="preserve">a description of the </w:t>
+      </w:r>
+      <w:proofErr w:type="spellStart"/>
+      <w:r>
+        <w:t>api</w:t>
+      </w:r>
+      <w:proofErr w:type="spellEnd"/>
+      <w:r>
+        <w:t xml:space="preserve"> endpoints, </w:t>
+      </w:r>
+      <w:r>
+        <w:t>how the system was configured to interface with bulbs on the network, a description of how access</w:t>
+      </w:r>
+      <w:r>
+        <w:t xml:space="preserve"> was gained</w:t>
+      </w:r>
+      <w:r>
+        <w:t xml:space="preserve"> to the audio data of </w:t>
+      </w:r>
+      <w:r>
+        <w:t xml:space="preserve">the host machine, an explanation of the </w:t>
+      </w:r>
+      <w:r>
+        <w:t>algorithm</w:t>
+      </w:r>
+      <w:r>
+        <w:t xml:space="preserve"> to detect beat</w:t>
+      </w:r>
+      <w:r>
+        <w:t>s</w:t>
+      </w:r>
+      <w:r>
+        <w:t xml:space="preserve"> in music</w:t>
+      </w:r>
+      <w:r>
+        <w:t xml:space="preserve">, and finally a section on how the system was </w:t>
       </w:r>
       <w:r>
         <w:lastRenderedPageBreak/>
-        <w:t xml:space="preserve">explanation of the </w:t>
-      </w:r>
-      <w:r>
-        <w:t>algorithm</w:t>
-      </w:r>
-      <w:r>
-        <w:t xml:space="preserve"> to detect beat</w:t>
-      </w:r>
-      <w:r>
-        <w:t>s</w:t>
-      </w:r>
-      <w:r>
-        <w:t xml:space="preserve"> in music</w:t>
+        <w:t>produced so with future development in mind</w:t>
       </w:r>
       <w:r>
         <w:t>.</w:t>
@@ -3344,6 +3535,11 @@
       </w:r>
       <w:r>
         <w:t xml:space="preserve">done on this project and therefore will be the longest section in this report. </w:t>
+      </w:r>
+    </w:p>
+    <w:p>
+      <w:r>
+        <w:t># EXPAND ON SECURITY HERE #</w:t>
       </w:r>
     </w:p>
     <w:p>
@@ -3497,16 +3693,45 @@
         <w:t>for</w:t>
       </w:r>
       <w:r>
-        <w:t xml:space="preserve"> bulb control are as follows, “/discover/”, “/toggleBulb/”, “/</w:t>
-      </w:r>
-      <w:r>
-        <w:t>queryBulb/”, and “/colorBulb/”</w:t>
+        <w:t xml:space="preserve"> bulb control are as follows, “/discover/”, “/</w:t>
+      </w:r>
+      <w:proofErr w:type="spellStart"/>
+      <w:r>
+        <w:t>toggleBulb</w:t>
+      </w:r>
+      <w:proofErr w:type="spellEnd"/>
+      <w:r>
+        <w:t>/”, “/</w:t>
+      </w:r>
+      <w:proofErr w:type="spellStart"/>
+      <w:r>
+        <w:t>queryBulb</w:t>
+      </w:r>
+      <w:proofErr w:type="spellEnd"/>
+      <w:r>
+        <w:t>/”, and “/</w:t>
+      </w:r>
+      <w:proofErr w:type="spellStart"/>
+      <w:r>
+        <w:t>colorBulb</w:t>
+      </w:r>
+      <w:proofErr w:type="spellEnd"/>
+      <w:r>
+        <w:t>/”</w:t>
       </w:r>
       <w:r>
         <w:t xml:space="preserve">. </w:t>
       </w:r>
       <w:r>
-        <w:t xml:space="preserve">Of these four, only three are currently utilised in the system, “/colorBulb/” was developed for use, but when </w:t>
+        <w:t>Of these four, only three are currently utilised in the system, “/</w:t>
+      </w:r>
+      <w:proofErr w:type="spellStart"/>
+      <w:r>
+        <w:t>colorBulb</w:t>
+      </w:r>
+      <w:proofErr w:type="spellEnd"/>
+      <w:r>
+        <w:t xml:space="preserve">/” was developed for use, but when </w:t>
       </w:r>
       <w:r>
         <w:t>testing</w:t>
@@ -3536,7 +3761,15 @@
         <w:t>user, who can give the bulb a name, which is then sent to another endpoint, which will be mentioned later.</w:t>
       </w:r>
       <w:r>
-        <w:t xml:space="preserve"> “/toggleBulb/” is the main endpoint the user will trigger from the user interface, when they click on the icon of a bulb it will </w:t>
+        <w:t xml:space="preserve"> “/</w:t>
+      </w:r>
+      <w:proofErr w:type="spellStart"/>
+      <w:r>
+        <w:t>toggleBulb</w:t>
+      </w:r>
+      <w:proofErr w:type="spellEnd"/>
+      <w:r>
+        <w:t xml:space="preserve">/” is the main endpoint the user will trigger from the user interface, when they click on the icon of a bulb it will </w:t>
       </w:r>
       <w:r>
         <w:t>trigger this endpoint, which sends a packet to the specific bulb and instructs it to turn off, or on, depending on the state of the bulb recorded in the system.</w:t>
@@ -3545,7 +3778,15 @@
         <w:t xml:space="preserve"> </w:t>
       </w:r>
       <w:r>
-        <w:t xml:space="preserve">“/queryBulb/’ is similar to “/discover/”, except rather than sending a broadcast packet to all Ip addresses, it send </w:t>
+        <w:t>“/</w:t>
+      </w:r>
+      <w:proofErr w:type="spellStart"/>
+      <w:r>
+        <w:t>queryBulb</w:t>
+      </w:r>
+      <w:proofErr w:type="spellEnd"/>
+      <w:r>
+        <w:t xml:space="preserve">/’ is similar to “/discover/”, except rather than sending a broadcast packet to all Ip addresses, it send </w:t>
       </w:r>
       <w:r>
         <w:t xml:space="preserve">packets to specific addresses to query the state of specific bulbs. </w:t>
@@ -3553,6 +3794,7 @@
     </w:p>
     <w:p>
       <w:r>
+        <w:lastRenderedPageBreak/>
         <w:t xml:space="preserve">The endpoints that </w:t>
       </w:r>
       <w:r>
@@ -3562,13 +3804,26 @@
         <w:t>, “/</w:t>
       </w:r>
       <w:r>
-        <w:t xml:space="preserve">delete/&lt;str:ip&gt;/”, and </w:t>
+        <w:t>delete/&lt;</w:t>
+      </w:r>
+      <w:proofErr w:type="spellStart"/>
+      <w:r>
+        <w:t>str:ip</w:t>
+      </w:r>
+      <w:proofErr w:type="spellEnd"/>
+      <w:r>
+        <w:t xml:space="preserve">&gt;/”, and </w:t>
       </w:r>
       <w:r>
         <w:t>“/edit/&lt;</w:t>
       </w:r>
-      <w:r>
-        <w:t>str:ip&gt;”</w:t>
+      <w:proofErr w:type="spellStart"/>
+      <w:r>
+        <w:t>str:ip</w:t>
+      </w:r>
+      <w:proofErr w:type="spellEnd"/>
+      <w:r>
+        <w:t>&gt;”</w:t>
       </w:r>
       <w:r>
         <w:t xml:space="preserve">. </w:t>
@@ -3580,11 +3835,7 @@
         <w:t>endpoint is triggered with a GET request, then it renders the home page, when it’s triggered with a POST request, then it submits</w:t>
       </w:r>
       <w:r>
-        <w:t xml:space="preserve"> a Django model form. This </w:t>
-      </w:r>
-      <w:r>
-        <w:lastRenderedPageBreak/>
-        <w:t xml:space="preserve">Django model form is </w:t>
+        <w:t xml:space="preserve"> a Django model form. This Django model form is </w:t>
       </w:r>
       <w:r>
         <w:t xml:space="preserve">how the system saves new bulbs in </w:t>
@@ -3617,13 +3868,29 @@
         <w:t>“/delete/</w:t>
       </w:r>
       <w:r>
-        <w:t>&lt;str:ip&gt;/</w:t>
-      </w:r>
-      <w:r>
-        <w:t>” and “/edit/&lt;str:</w:t>
-      </w:r>
-      <w:r>
-        <w:t>ip&gt;/”</w:t>
+        <w:t>&lt;</w:t>
+      </w:r>
+      <w:proofErr w:type="spellStart"/>
+      <w:r>
+        <w:t>str:ip</w:t>
+      </w:r>
+      <w:proofErr w:type="spellEnd"/>
+      <w:r>
+        <w:t>&gt;/</w:t>
+      </w:r>
+      <w:r>
+        <w:t>” and “/edit/&lt;</w:t>
+      </w:r>
+      <w:proofErr w:type="spellStart"/>
+      <w:r>
+        <w:t>str:</w:t>
+      </w:r>
+      <w:r>
+        <w:t>ip</w:t>
+      </w:r>
+      <w:proofErr w:type="spellEnd"/>
+      <w:r>
+        <w:t>&gt;/”</w:t>
       </w:r>
       <w:r>
         <w:t xml:space="preserve"> both of these </w:t>
@@ -3635,10 +3902,18 @@
         <w:t xml:space="preserve">, as a unique identifier. </w:t>
       </w:r>
       <w:r>
-        <w:t>“/delete/&lt;str:</w:t>
-      </w:r>
-      <w:r>
-        <w:t xml:space="preserve">ip&gt;/” will delete </w:t>
+        <w:t>“/delete/&lt;</w:t>
+      </w:r>
+      <w:proofErr w:type="spellStart"/>
+      <w:r>
+        <w:t>str:</w:t>
+      </w:r>
+      <w:r>
+        <w:t>ip</w:t>
+      </w:r>
+      <w:proofErr w:type="spellEnd"/>
+      <w:r>
+        <w:t xml:space="preserve">&gt;/” will delete </w:t>
       </w:r>
       <w:r>
         <w:t>the bulb</w:t>
@@ -3647,7 +3922,15 @@
         <w:t xml:space="preserve"> with the specified Ip address, </w:t>
       </w:r>
       <w:r>
-        <w:t>and “/edit/&lt;str:ip&gt;/” will submit a form, that is verified</w:t>
+        <w:t>and “/edit/&lt;</w:t>
+      </w:r>
+      <w:proofErr w:type="spellStart"/>
+      <w:r>
+        <w:t>str:ip</w:t>
+      </w:r>
+      <w:proofErr w:type="spellEnd"/>
+      <w:r>
+        <w:t>&gt;/” will submit a form, that is verified</w:t>
       </w:r>
       <w:r>
         <w:t>,</w:t>
@@ -3719,11 +4002,21 @@
       <w:r>
         <w:t>“/</w:t>
       </w:r>
-      <w:r>
-        <w:t>activateSync/”, and “/</w:t>
-      </w:r>
-      <w:r>
-        <w:t xml:space="preserve">stopsync/”. These are </w:t>
+      <w:proofErr w:type="spellStart"/>
+      <w:r>
+        <w:t>activateSync</w:t>
+      </w:r>
+      <w:proofErr w:type="spellEnd"/>
+      <w:r>
+        <w:t>/”, and “/</w:t>
+      </w:r>
+      <w:proofErr w:type="spellStart"/>
+      <w:r>
+        <w:t>stopsync</w:t>
+      </w:r>
+      <w:proofErr w:type="spellEnd"/>
+      <w:r>
+        <w:t xml:space="preserve">/”. These are </w:t>
       </w:r>
       <w:r>
         <w:t>self-explanatory</w:t>
@@ -3732,7 +4025,15 @@
         <w:t xml:space="preserve">, </w:t>
       </w:r>
       <w:r>
-        <w:t>“/activateSync/”</w:t>
+        <w:t>“/</w:t>
+      </w:r>
+      <w:proofErr w:type="spellStart"/>
+      <w:r>
+        <w:t>activateSync</w:t>
+      </w:r>
+      <w:proofErr w:type="spellEnd"/>
+      <w:r>
+        <w:t>/”</w:t>
       </w:r>
       <w:r>
         <w:t xml:space="preserve">, this endpoint </w:t>
@@ -3858,7 +4159,15 @@
         <w:t xml:space="preserve"> a python package called, </w:t>
       </w:r>
       <w:r>
-        <w:t xml:space="preserve">‘pywizlight’ which utilises this documentation to provide communication </w:t>
+        <w:t>‘</w:t>
+      </w:r>
+      <w:proofErr w:type="spellStart"/>
+      <w:r>
+        <w:t>pywizlight</w:t>
+      </w:r>
+      <w:proofErr w:type="spellEnd"/>
+      <w:r>
+        <w:t xml:space="preserve">’ which utilises this documentation to provide communication </w:t>
       </w:r>
       <w:r>
         <w:t xml:space="preserve">to wiz devices </w:t>
@@ -3927,6 +4236,11 @@
       </w:r>
       <w:r>
         <w:t xml:space="preserve">implement them properly in the time given for the project. </w:t>
+      </w:r>
+    </w:p>
+    <w:p>
+      <w:r>
+        <w:t># MORE TO ADD HERE #</w:t>
       </w:r>
     </w:p>
     <w:p>
@@ -4027,7 +4341,15 @@
         <w:t xml:space="preserve">On Linux PyAudioWPatch does not work, as WASAPI </w:t>
       </w:r>
       <w:r>
-        <w:t xml:space="preserve">is a windows only API, however, using PulseAudio on a Linux machine, it is easy to </w:t>
+        <w:t xml:space="preserve">is a windows only API, however, using </w:t>
+      </w:r>
+      <w:proofErr w:type="spellStart"/>
+      <w:r>
+        <w:t>PulseAudio</w:t>
+      </w:r>
+      <w:proofErr w:type="spellEnd"/>
+      <w:r>
+        <w:t xml:space="preserve"> on a Linux machine, it is easy to </w:t>
       </w:r>
       <w:r>
         <w:t>create a loopback of a speaker so that it registers as an input device.</w:t>
@@ -4035,6 +4357,7 @@
     </w:p>
     <w:p>
       <w:r>
+        <w:lastRenderedPageBreak/>
         <w:t xml:space="preserve">So due to this I had access to the raw audio output of a selected microphone or speaker of </w:t>
       </w:r>
       <w:r>
@@ -4065,12 +4388,13 @@
         <w:t xml:space="preserve">process, so to handle this for me, I found a </w:t>
       </w:r>
       <w:r>
-        <w:t xml:space="preserve">repository on GitHub that would </w:t>
-      </w:r>
-      <w:r>
-        <w:lastRenderedPageBreak/>
-        <w:t>handle this calculation for me, Realtime_PyAudio_FFT</w:t>
-      </w:r>
+        <w:t xml:space="preserve">repository on GitHub that would handle this calculation for me, </w:t>
+      </w:r>
+      <w:proofErr w:type="spellStart"/>
+      <w:r>
+        <w:t>Realtime_PyAudio_FFT</w:t>
+      </w:r>
+      <w:proofErr w:type="spellEnd"/>
       <w:r>
         <w:t xml:space="preserve"> </w:t>
       </w:r>
@@ -4097,7 +4421,27 @@
           <w:iCs/>
           <w:kern w:val="0"/>
         </w:rPr>
-        <w:t>aiXander/Realtime_PyAudio_FFT: Realtime Audio Analysis in Python, Using PyAudio and Numpy to Extract and Visualize FFT Features from Streaming Audio.</w:t>
+        <w:t>aiXander/</w:t>
+      </w:r>
+      <w:proofErr w:type="spellStart"/>
+      <w:r>
+        <w:rPr>
+          <w:rFonts w:cs="Arial"/>
+          <w:i/>
+          <w:iCs/>
+          <w:kern w:val="0"/>
+        </w:rPr>
+        <w:t>Realtime_PyAudio_FFT</w:t>
+      </w:r>
+      <w:proofErr w:type="spellEnd"/>
+      <w:r>
+        <w:rPr>
+          <w:rFonts w:cs="Arial"/>
+          <w:i/>
+          <w:iCs/>
+          <w:kern w:val="0"/>
+        </w:rPr>
+        <w:t>: Realtime Audio Analysis in Python, Using PyAudio and Numpy to Extract and Visualize FFT Features from Streaming Audio.</w:t>
       </w:r>
       <w:r>
         <w:rPr>
@@ -4175,13 +4519,21 @@
         <w:pStyle w:val="Caption"/>
       </w:pPr>
       <w:r>
-        <w:t xml:space="preserve">Figure 9 - Screenshot of changes made to Realtime_PyAudio_FFT </w:t>
+        <w:t xml:space="preserve">Figure 9 - Screenshot of changes made to </w:t>
+      </w:r>
+      <w:proofErr w:type="spellStart"/>
+      <w:r>
+        <w:t>Realtime_PyAudio_FFT</w:t>
+      </w:r>
+      <w:proofErr w:type="spellEnd"/>
+      <w:r>
+        <w:t xml:space="preserve"> </w:t>
       </w:r>
       <w:r>
         <w:fldChar w:fldCharType="begin"/>
       </w:r>
       <w:r>
-        <w:instrText xml:space="preserve"> ADDIN ZOTERO_ITEM CSL_CITATION {"citationID":"qxQTsdDJ","properties":{"formattedCitation":"(McClean, 2024/2025)","plainCitation":"(McClean, 2024/2025)","noteIndex":0},"citationItems":[{"id":12,"uris":["http://zotero.org/users/local/iChuLWie/items/NDBBCXF7"],"itemData":{"id":12,"type":"software","abstract":"Realtime audio analysis in Python, using PyAudio and Numpy to extract and visualize FFT features from streaming audio.","genre":"Python","note":"original-date: 2024-11-08T17:26:11Z","source":"GitHub","title":"RyanMcClean/Realtime_PyAudio_FFT","URL":"https://github.com/RyanMcClean/Realtime_PyAudio_FFT","author":[{"family":"McClean","given":"Ryan"}],"accessed":{"date-parts":[["2025",4,20]]},"issued":{"date-parts":[["2025",4,15]]}}}],"schema":"https://github.com/citation-style-language/schema/raw/master/csl-citation.json"} </w:instrText>
+        <w:instrText xml:space="preserve"> ADDIN ZOTERO_ITEM CSL_CITATION {"citationID":"qxQTsdDJ","properties":{"formattedCitation":"(Urquhart, 2024/2025)","plainCitation":"(Urquhart, 2024/2025)","noteIndex":0},"citationItems":[{"id":12,"uris":["http://zotero.org/users/local/iChuLWie/items/NDBBCXF7"],"itemData":{"id":12,"type":"software","abstract":"Realtime audio analysis in Python, using PyAudio and Numpy to extract and visualize FFT features from streaming audio.","genre":"Python","note":"original-date: 2024-11-08T17:26:11Z","source":"GitHub","title":"RyanMcClean/Realtime_PyAudio_FFT","URL":"https://github.com/RyanMcClean/Realtime_PyAudio_FFT","author":[{"family":"Urquhart","given":"Ryan"}],"accessed":{"date-parts":[["2025",4,20]]},"issued":{"date-parts":[["2025",4,15]]}}}],"schema":"https://github.com/citation-style-language/schema/raw/master/csl-citation.json"} </w:instrText>
       </w:r>
       <w:r>
         <w:fldChar w:fldCharType="separate"/>
@@ -4190,7 +4542,7 @@
         <w:rPr>
           <w:rFonts w:cs="Arial"/>
         </w:rPr>
-        <w:t>(McClean, 2024/2025)</w:t>
+        <w:t>(Urquhart, 2024/2025)</w:t>
       </w:r>
       <w:r>
         <w:fldChar w:fldCharType="end"/>
@@ -4340,7 +4692,15 @@
         <w:t xml:space="preserve">an extremely difficult task, </w:t>
       </w:r>
       <w:r>
-        <w:t>a lot of beat detection does not happen in real-time, rather it observes an audio file in it’s entirety</w:t>
+        <w:t xml:space="preserve">a lot of beat detection does not happen in real-time, rather it observes an audio file in </w:t>
+      </w:r>
+      <w:proofErr w:type="spellStart"/>
+      <w:r>
+        <w:t>it’s</w:t>
+      </w:r>
+      <w:proofErr w:type="spellEnd"/>
+      <w:r>
+        <w:t xml:space="preserve"> entirety</w:t>
       </w:r>
       <w:r>
         <w:t xml:space="preserve"> and detects the beat that way</w:t>
@@ -4444,7 +4804,11 @@
         <w:t xml:space="preserve"> the drum set </w:t>
       </w:r>
       <w:r>
-        <w:t xml:space="preserve">is contained, this is where the beat will be most noticeable, and therefore these are the frequencies that the </w:t>
+        <w:t xml:space="preserve">is contained, this is where the beat will be most noticeable, and therefore these are the </w:t>
+      </w:r>
+      <w:r>
+        <w:lastRenderedPageBreak/>
+        <w:t xml:space="preserve">frequencies that the </w:t>
       </w:r>
       <w:r>
         <w:t xml:space="preserve">system will be using in the beat detection. </w:t>
@@ -4473,7 +4837,6 @@
               <w:sz w:val="72"/>
               <w:szCs w:val="72"/>
             </w:rPr>
-            <w:lastRenderedPageBreak/>
             <m:t>E=</m:t>
           </m:r>
           <m:nary>
@@ -4585,7 +4948,23 @@
         <w:t>) for a particular set of frequencies</w:t>
       </w:r>
       <w:r>
-        <w:t xml:space="preserve"> (i to k+n)</w:t>
+        <w:t xml:space="preserve"> (</w:t>
+      </w:r>
+      <w:proofErr w:type="spellStart"/>
+      <w:r>
+        <w:t>i</w:t>
+      </w:r>
+      <w:proofErr w:type="spellEnd"/>
+      <w:r>
+        <w:t xml:space="preserve"> to </w:t>
+      </w:r>
+      <w:proofErr w:type="spellStart"/>
+      <w:r>
+        <w:t>k+n</w:t>
+      </w:r>
+      <w:proofErr w:type="spellEnd"/>
+      <w:r>
+        <w:t>)</w:t>
       </w:r>
       <w:r>
         <w:t xml:space="preserve">. This is achieved by calculating the sum of </w:t>
@@ -4594,34 +4973,76 @@
         <w:t>the FFT amplitudes (FFT</w:t>
       </w:r>
       <w:r>
-        <w:t>[i]</w:t>
+        <w:t>[</w:t>
+      </w:r>
+      <w:proofErr w:type="spellStart"/>
+      <w:r>
+        <w:t>i</w:t>
+      </w:r>
+      <w:proofErr w:type="spellEnd"/>
+      <w:r>
+        <w:t>]</w:t>
       </w:r>
       <w:r>
         <w:t xml:space="preserve">) </w:t>
       </w:r>
       <w:r>
-        <w:t xml:space="preserve">where ‘i’ is the </w:t>
+        <w:t>where ‘</w:t>
+      </w:r>
+      <w:proofErr w:type="spellStart"/>
+      <w:r>
+        <w:t>i</w:t>
+      </w:r>
+      <w:proofErr w:type="spellEnd"/>
+      <w:r>
+        <w:t xml:space="preserve">’ is the </w:t>
       </w:r>
       <w:r>
         <w:t xml:space="preserve">frequency. </w:t>
       </w:r>
       <w:r>
-        <w:t>This is done for the range i</w:t>
-      </w:r>
+        <w:t xml:space="preserve">This is done for the range </w:t>
+      </w:r>
+      <w:proofErr w:type="spellStart"/>
+      <w:r>
+        <w:t>i</w:t>
+      </w:r>
+      <w:proofErr w:type="spellEnd"/>
       <w:r>
         <w:t xml:space="preserve">=k, i.e. the starting frequency of the </w:t>
       </w:r>
       <w:r>
-        <w:t>sum, and k+n</w:t>
-      </w:r>
-      <w:r>
-        <w:t xml:space="preserve">, where k+n is the max frequency of the sum. </w:t>
+        <w:t xml:space="preserve">sum, and </w:t>
+      </w:r>
+      <w:proofErr w:type="spellStart"/>
+      <w:r>
+        <w:t>k+n</w:t>
+      </w:r>
+      <w:proofErr w:type="spellEnd"/>
+      <w:r>
+        <w:t xml:space="preserve">, where </w:t>
+      </w:r>
+      <w:proofErr w:type="spellStart"/>
+      <w:r>
+        <w:t>k+n</w:t>
+      </w:r>
+      <w:proofErr w:type="spellEnd"/>
+      <w:r>
+        <w:t xml:space="preserve"> is the max frequency of the sum. </w:t>
       </w:r>
       <w:r>
         <w:t>In the system this is done for three ranges of frequencies, wher</w:t>
       </w:r>
       <w:r>
-        <w:t xml:space="preserve">e n always equals 50, but i is equal to, </w:t>
+        <w:t xml:space="preserve">e n always equals 50, but </w:t>
+      </w:r>
+      <w:proofErr w:type="spellStart"/>
+      <w:r>
+        <w:t>i</w:t>
+      </w:r>
+      <w:proofErr w:type="spellEnd"/>
+      <w:r>
+        <w:t xml:space="preserve"> is equal to, </w:t>
       </w:r>
       <w:r>
         <w:t xml:space="preserve">0, 50, and 100. </w:t>
@@ -4810,7 +5231,15 @@
         <w:t>added to an array</w:t>
       </w:r>
       <w:r>
-        <w:t xml:space="preserve">, one amplitude for each unit time. The unit of time in this case is dependant on how fast the host machine </w:t>
+        <w:t xml:space="preserve">, one amplitude for each unit time. The unit of time in this case is </w:t>
+      </w:r>
+      <w:proofErr w:type="spellStart"/>
+      <w:r>
+        <w:t>dependant</w:t>
+      </w:r>
+      <w:proofErr w:type="spellEnd"/>
+      <w:r>
+        <w:t xml:space="preserve"> on how fast the host machine </w:t>
       </w:r>
       <w:r>
         <w:t>can</w:t>
@@ -5021,7 +5450,15 @@
         <w:t xml:space="preserve">fraction can be considered the variance. The sum of these variances </w:t>
       </w:r>
       <w:r>
-        <w:t>for the length of ‘buffersize’ can then be considered to be ‘F’</w:t>
+        <w:t>for the length of ‘</w:t>
+      </w:r>
+      <w:proofErr w:type="spellStart"/>
+      <w:r>
+        <w:t>buffersize</w:t>
+      </w:r>
+      <w:proofErr w:type="spellEnd"/>
+      <w:r>
+        <w:t>’ can then be considered to be ‘F’</w:t>
       </w:r>
       <w:r>
         <w:t xml:space="preserve">. </w:t>
@@ -5178,7 +5615,6 @@
         <w:t xml:space="preserve">(this is needed so that the beat limit is greater than the average </w:t>
       </w:r>
       <w:r>
-        <w:lastRenderedPageBreak/>
         <w:t xml:space="preserve">frequency range amplitude), when calculating the average variance, if the variance is less than one, then the inverse of the variance is taken. </w:t>
       </w:r>
     </w:p>
@@ -5503,7 +5939,13 @@
     <w:p/>
     <w:p>
       <w:r>
-        <w:t xml:space="preserve">Upon the detection of a beat by the explained algorithm, the system will then send a UDP packet to all bulbs connected to the system and </w:t>
+        <w:t>Upon the detection of a beat by the explained algorithm</w:t>
+      </w:r>
+      <w:r>
+        <w:t xml:space="preserve"> above</w:t>
+      </w:r>
+      <w:r>
+        <w:t xml:space="preserve">, the system will then send a UDP packet to all bulbs connected to the system and </w:t>
       </w:r>
       <w:r>
         <w:t xml:space="preserve">it will </w:t>
@@ -5512,6 +5954,184 @@
         <w:t>change the brightness of the bulbs appropriately.</w:t>
       </w:r>
     </w:p>
+    <w:p/>
+    <w:p>
+      <w:pPr>
+        <w:pStyle w:val="Heading2"/>
+        <w:numPr>
+          <w:ilvl w:val="1"/>
+          <w:numId w:val="15"/>
+        </w:numPr>
+      </w:pPr>
+      <w:r>
+        <w:t>Future Development Mindset</w:t>
+      </w:r>
+    </w:p>
+    <w:p>
+      <w:r>
+        <w:t xml:space="preserve">Part of the requirements of this project was to ensure that </w:t>
+      </w:r>
+      <w:r>
+        <w:t xml:space="preserve">the project was left in a position that would be conducive to future development. </w:t>
+      </w:r>
+      <w:r>
+        <w:t xml:space="preserve">This means that the code is clean, organised, and written in such a way that </w:t>
+      </w:r>
+      <w:r>
+        <w:t xml:space="preserve">should another developer with no experience of the system (but experience in the language and framework), pick up this project where it has been left off, they would have no difficulty </w:t>
+      </w:r>
+      <w:r>
+        <w:t xml:space="preserve">understanding the development choices and code. </w:t>
+      </w:r>
+      <w:r>
+        <w:t xml:space="preserve">To go beyond, this project also includes organisation of the </w:t>
+      </w:r>
+      <w:r>
+        <w:t>GitHub</w:t>
+      </w:r>
+      <w:r>
+        <w:t xml:space="preserve"> repository that i</w:t>
+      </w:r>
+      <w:r>
+        <w:t>t</w:t>
+      </w:r>
+      <w:r>
+        <w:t xml:space="preserve"> i</w:t>
+      </w:r>
+      <w:r>
+        <w:t>s</w:t>
+      </w:r>
+      <w:r>
+        <w:t xml:space="preserve"> </w:t>
+      </w:r>
+      <w:r>
+        <w:t>hosted on</w:t>
+      </w:r>
+      <w:r>
+        <w:t xml:space="preserve"> </w:t>
+      </w:r>
+      <w:r>
+        <w:fldChar w:fldCharType="begin"/>
+      </w:r>
+      <w:r>
+        <w:instrText xml:space="preserve"> ADDIN ZOTERO_ITEM CSL_CITATION {"citationID":"WN6H5afY","properties":{"formattedCitation":"(McClean, 2024/2025)","plainCitation":"(McClean, 2024/2025)","noteIndex":0},"citationItems":[{"id":17,"uris":["http://zotero.org/users/local/iChuLWie/items/MLI5DBJC"],"itemData":{"id":17,"type":"software","abstract":"Final Year Project to sync music played with the brightness of wiz WiFi light bulbs","genre":"Python","note":"original-date: 2024-11-01T23:30:27Z","source":"GitHub","title":"RyanMcClean/wizlight-music-sync","URL":"https://github.com/RyanMcClean/wizlight-music-sync","author":[{"family":"McClean","given":"Ryan"}],"accessed":{"date-parts":[["2025",4,24]]},"issued":{"date-parts":[["2025",4,21]]}}}],"schema":"https://github.com/citation-style-language/schema/raw/master/csl-citation.json"} </w:instrText>
+      </w:r>
+      <w:r>
+        <w:fldChar w:fldCharType="separate"/>
+      </w:r>
+      <w:r>
+        <w:rPr>
+          <w:rFonts w:cs="Arial"/>
+        </w:rPr>
+        <w:t>(McClean, 2024/2025)</w:t>
+      </w:r>
+      <w:r>
+        <w:fldChar w:fldCharType="end"/>
+      </w:r>
+      <w:r>
+        <w:t>.</w:t>
+      </w:r>
+    </w:p>
+    <w:p>
+      <w:r>
+        <w:lastRenderedPageBreak/>
+        <w:drawing>
+          <wp:anchor distT="0" distB="0" distL="114300" distR="114300" simplePos="0" relativeHeight="251659266" behindDoc="1" locked="0" layoutInCell="1" allowOverlap="1" wp14:anchorId="2E0A2748" wp14:editId="2D5C785B">
+            <wp:simplePos x="0" y="0"/>
+            <wp:positionH relativeFrom="column">
+              <wp:posOffset>3557270</wp:posOffset>
+            </wp:positionH>
+            <wp:positionV relativeFrom="paragraph">
+              <wp:posOffset>0</wp:posOffset>
+            </wp:positionV>
+            <wp:extent cx="2838450" cy="8201660"/>
+            <wp:effectExtent l="0" t="0" r="0" b="8890"/>
+            <wp:wrapTight wrapText="bothSides">
+              <wp:wrapPolygon edited="0">
+                <wp:start x="0" y="0"/>
+                <wp:lineTo x="0" y="21573"/>
+                <wp:lineTo x="21455" y="21573"/>
+                <wp:lineTo x="21455" y="0"/>
+                <wp:lineTo x="0" y="0"/>
+              </wp:wrapPolygon>
+            </wp:wrapTight>
+            <wp:docPr id="1153489755" name="Picture 1"/>
+            <wp:cNvGraphicFramePr>
+              <a:graphicFrameLocks xmlns:a="http://schemas.openxmlformats.org/drawingml/2006/main" noChangeAspect="1"/>
+            </wp:cNvGraphicFramePr>
+            <a:graphic xmlns:a="http://schemas.openxmlformats.org/drawingml/2006/main">
+              <a:graphicData uri="http://schemas.openxmlformats.org/drawingml/2006/picture">
+                <pic:pic xmlns:pic="http://schemas.openxmlformats.org/drawingml/2006/picture">
+                  <pic:nvPicPr>
+                    <pic:cNvPr id="1153489755" name=""/>
+                    <pic:cNvPicPr/>
+                  </pic:nvPicPr>
+                  <pic:blipFill>
+                    <a:blip r:embed="rId17">
+                      <a:extLst>
+                        <a:ext uri="{28A0092B-C50C-407E-A947-70E740481C1C}">
+                          <a14:useLocalDpi xmlns:a14="http://schemas.microsoft.com/office/drawing/2010/main" val="0"/>
+                        </a:ext>
+                      </a:extLst>
+                    </a:blip>
+                    <a:stretch>
+                      <a:fillRect/>
+                    </a:stretch>
+                  </pic:blipFill>
+                  <pic:spPr>
+                    <a:xfrm>
+                      <a:off x="0" y="0"/>
+                      <a:ext cx="2838450" cy="8201660"/>
+                    </a:xfrm>
+                    <a:prstGeom prst="rect">
+                      <a:avLst/>
+                    </a:prstGeom>
+                  </pic:spPr>
+                </pic:pic>
+              </a:graphicData>
+            </a:graphic>
+          </wp:anchor>
+        </w:drawing>
+      </w:r>
+      <w:r>
+        <w:t xml:space="preserve">With regards to clean code, this means that the system is organised into </w:t>
+      </w:r>
+      <w:r>
+        <w:t xml:space="preserve">directories, </w:t>
+      </w:r>
+      <w:r>
+        <w:t xml:space="preserve">each of which is named so as to clearly label the </w:t>
+      </w:r>
+      <w:r>
+        <w:t xml:space="preserve">contents. For example, the </w:t>
+      </w:r>
+      <w:r>
+        <w:t xml:space="preserve">templates folder holds all of the Django template files that are used to render the webpages. </w:t>
+      </w:r>
+    </w:p>
+    <w:p>
+      <w:r>
+        <w:t xml:space="preserve">While this is helpful, it is not enough if the content of these files is hard to read, or understand. </w:t>
+      </w:r>
+      <w:r>
+        <w:t xml:space="preserve">To combat this two approaches have been taken. One, </w:t>
+      </w:r>
+      <w:r>
+        <w:t>the repository contains a file called, ‘.</w:t>
+      </w:r>
+      <w:proofErr w:type="spellStart"/>
+      <w:r>
+        <w:t>prettierrc</w:t>
+      </w:r>
+      <w:proofErr w:type="spellEnd"/>
+      <w:r>
+        <w:t xml:space="preserve">’, this is a </w:t>
+      </w:r>
+      <w:r>
+        <w:t xml:space="preserve">configuration file for the code formatter, “Prettier”. </w:t>
+      </w:r>
+    </w:p>
+    <w:p/>
     <w:p/>
     <w:p>
       <w:pPr>
@@ -5557,7 +6177,10 @@
         </w:numPr>
       </w:pPr>
       <w:r>
-        <w:t>Automated Testing</w:t>
+        <w:t>Automated Testin</w:t>
+      </w:r>
+      <w:r>
+        <w:t>g</w:t>
       </w:r>
     </w:p>
     <w:p/>
@@ -5787,7 +6410,7 @@
         <mc:AlternateContent>
           <mc:Choice Requires="wps">
             <w:drawing>
-              <wp:anchor distT="0" distB="0" distL="0" distR="0" simplePos="0" relativeHeight="251659264" behindDoc="1" locked="0" layoutInCell="1" hidden="0" allowOverlap="1" wp14:anchorId="382EEF46" wp14:editId="3062819C">
+              <wp:anchor distT="0" distB="0" distL="0" distR="0" simplePos="0" relativeHeight="251658240" behindDoc="1" locked="0" layoutInCell="1" hidden="0" allowOverlap="1" wp14:anchorId="382EEF46" wp14:editId="3062819C">
                 <wp:simplePos x="0" y="0"/>
                 <wp:positionH relativeFrom="column">
                   <wp:posOffset>-731520</wp:posOffset>
@@ -5846,7 +6469,7 @@
           </mc:Choice>
           <mc:Fallback>
             <w:pict>
-              <v:rect w14:anchorId="382EEF46" id="Rectangle 12" o:spid="_x0000_s1027" style="position:absolute;left:0;text-align:left;margin-left:-57.6pt;margin-top:27.1pt;width:564pt;height:456.75pt;z-index:-251657216;visibility:visible;mso-wrap-style:square;mso-wrap-distance-left:0;mso-wrap-distance-top:0;mso-wrap-distance-right:0;mso-wrap-distance-bottom:0;mso-position-horizontal:absolute;mso-position-horizontal-relative:text;mso-position-vertical:absolute;mso-position-vertical-relative:text;v-text-anchor:middle" o:gfxdata="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" strokeweight="3pt">
+              <v:rect w14:anchorId="382EEF46" id="Rectangle 12" o:spid="_x0000_s1027" style="position:absolute;left:0;text-align:left;margin-left:-57.6pt;margin-top:27.1pt;width:564pt;height:456.75pt;z-index:-251658240;visibility:visible;mso-wrap-style:square;mso-wrap-distance-left:0;mso-wrap-distance-top:0;mso-wrap-distance-right:0;mso-wrap-distance-bottom:0;mso-position-horizontal:absolute;mso-position-horizontal-relative:text;mso-position-vertical:absolute;mso-position-vertical-relative:text;v-text-anchor:middle" o:gfxdata="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" strokeweight="3pt">
                 <v:stroke startarrowwidth="narrow" startarrowlength="short" endarrowwidth="narrow" endarrowlength="short"/>
                 <v:textbox inset="2.53958mm,2.53958mm,2.53958mm,2.53958mm">
                   <w:txbxContent>
@@ -6528,8 +7151,8 @@
       </w:pPr>
     </w:p>
     <w:sectPr>
-      <w:headerReference w:type="default" r:id="rId17"/>
-      <w:footerReference w:type="default" r:id="rId18"/>
+      <w:headerReference w:type="default" r:id="rId18"/>
+      <w:footerReference w:type="default" r:id="rId19"/>
       <w:pgSz w:w="11906" w:h="16838"/>
       <w:pgMar w:top="1134" w:right="1418" w:bottom="1134" w:left="1418" w:header="709" w:footer="709" w:gutter="0"/>
       <w:cols w:space="708"/>
@@ -6559,6 +7182,13 @@
       <w:r>
         <w:continuationSeparator/>
       </w:r>
+    </w:p>
+  </w:endnote>
+  <w:endnote w:type="continuationNotice" w:id="1">
+    <w:p>
+      <w:pPr>
+        <w:spacing w:after="0" w:line="240" w:lineRule="auto"/>
+      </w:pPr>
     </w:p>
   </w:endnote>
 </w:endnotes>
@@ -6637,6 +7267,13 @@
       <w:r>
         <w:continuationSeparator/>
       </w:r>
+    </w:p>
+  </w:footnote>
+  <w:footnote w:type="continuationNotice" w:id="1">
+    <w:p>
+      <w:pPr>
+        <w:spacing w:after="0" w:line="240" w:lineRule="auto"/>
+      </w:pPr>
     </w:p>
   </w:footnote>
 </w:footnotes>
@@ -8749,7 +9386,6 @@
   <w:style w:type="character" w:default="1" w:styleId="DefaultParagraphFont">
     <w:name w:val="Default Paragraph Font"/>
     <w:uiPriority w:val="1"/>
-    <w:semiHidden/>
     <w:unhideWhenUsed/>
   </w:style>
   <w:style w:type="table" w:default="1" w:styleId="TableNormal">
@@ -9212,6 +9848,16 @@
       <w:szCs w:val="18"/>
     </w:rPr>
   </w:style>
+  <w:style w:type="paragraph" w:styleId="Revision">
+    <w:name w:val="Revision"/>
+    <w:hidden/>
+    <w:uiPriority w:val="99"/>
+    <w:semiHidden/>
+    <w:rsid w:val="003033B8"/>
+    <w:pPr>
+      <w:spacing w:after="0" w:line="240" w:lineRule="auto"/>
+    </w:pPr>
+  </w:style>
 </w:styles>
 </file>
 

</xml_diff>

<commit_message>
Rename and refactor code to match pylint specs
</commit_message>
<xml_diff>
--- a/project-report-docs/Final_Year_Project_Report.docx
+++ b/project-report-docs/Final_Year_Project_Report.docx
@@ -6034,9 +6034,12 @@
     </w:p>
     <w:p>
       <w:r>
+        <w:rPr>
+          <w:noProof/>
+        </w:rPr>
         <w:lastRenderedPageBreak/>
         <w:drawing>
-          <wp:anchor distT="0" distB="0" distL="114300" distR="114300" simplePos="0" relativeHeight="251659266" behindDoc="1" locked="0" layoutInCell="1" allowOverlap="1" wp14:anchorId="2E0A2748" wp14:editId="2D5C785B">
+          <wp:anchor distT="0" distB="0" distL="114300" distR="114300" simplePos="0" relativeHeight="251659266" behindDoc="1" locked="0" layoutInCell="1" allowOverlap="1" wp14:anchorId="2E0A2748" wp14:editId="5B98C9A3">
             <wp:simplePos x="0" y="0"/>
             <wp:positionH relativeFrom="column">
               <wp:posOffset>3557270</wp:posOffset>
@@ -6044,14 +6047,14 @@
             <wp:positionV relativeFrom="paragraph">
               <wp:posOffset>0</wp:posOffset>
             </wp:positionV>
-            <wp:extent cx="2838450" cy="8201660"/>
+            <wp:extent cx="2686685" cy="7763510"/>
             <wp:effectExtent l="0" t="0" r="0" b="8890"/>
             <wp:wrapTight wrapText="bothSides">
               <wp:wrapPolygon edited="0">
                 <wp:start x="0" y="0"/>
-                <wp:lineTo x="0" y="21573"/>
-                <wp:lineTo x="21455" y="21573"/>
-                <wp:lineTo x="21455" y="0"/>
+                <wp:lineTo x="0" y="21572"/>
+                <wp:lineTo x="21442" y="21572"/>
+                <wp:lineTo x="21442" y="0"/>
                 <wp:lineTo x="0" y="0"/>
               </wp:wrapPolygon>
             </wp:wrapTight>
@@ -6081,7 +6084,7 @@
                   <pic:spPr>
                     <a:xfrm>
                       <a:off x="0" y="0"/>
-                      <a:ext cx="2838450" cy="8201660"/>
+                      <a:ext cx="2686685" cy="7763510"/>
                     </a:xfrm>
                     <a:prstGeom prst="rect">
                       <a:avLst/>
@@ -6090,6 +6093,12 @@
                 </pic:pic>
               </a:graphicData>
             </a:graphic>
+            <wp14:sizeRelH relativeFrom="margin">
+              <wp14:pctWidth>0</wp14:pctWidth>
+            </wp14:sizeRelH>
+            <wp14:sizeRelV relativeFrom="margin">
+              <wp14:pctHeight>0</wp14:pctHeight>
+            </wp14:sizeRelV>
           </wp:anchor>
         </w:drawing>
       </w:r>
@@ -6111,24 +6120,319 @@
     </w:p>
     <w:p>
       <w:r>
-        <w:t xml:space="preserve">While this is helpful, it is not enough if the content of these files is hard to read, or understand. </w:t>
-      </w:r>
-      <w:r>
-        <w:t xml:space="preserve">To combat this two approaches have been taken. One, </w:t>
-      </w:r>
-      <w:r>
-        <w:t>the repository contains a file called, ‘.</w:t>
-      </w:r>
-      <w:proofErr w:type="spellStart"/>
-      <w:r>
-        <w:t>prettierrc</w:t>
-      </w:r>
-      <w:proofErr w:type="spellEnd"/>
-      <w:r>
-        <w:t xml:space="preserve">’, this is a </w:t>
-      </w:r>
-      <w:r>
-        <w:t xml:space="preserve">configuration file for the code formatter, “Prettier”. </w:t>
+        <w:drawing>
+          <wp:anchor distT="0" distB="0" distL="114300" distR="114300" simplePos="0" relativeHeight="251660290" behindDoc="1" locked="0" layoutInCell="1" allowOverlap="1" wp14:anchorId="77624FA2" wp14:editId="473F3E75">
+            <wp:simplePos x="0" y="0"/>
+            <wp:positionH relativeFrom="column">
+              <wp:posOffset>-276225</wp:posOffset>
+            </wp:positionH>
+            <wp:positionV relativeFrom="paragraph">
+              <wp:posOffset>1695450</wp:posOffset>
+            </wp:positionV>
+            <wp:extent cx="3743960" cy="1790700"/>
+            <wp:effectExtent l="0" t="0" r="8890" b="0"/>
+            <wp:wrapTight wrapText="bothSides">
+              <wp:wrapPolygon edited="0">
+                <wp:start x="0" y="0"/>
+                <wp:lineTo x="0" y="21370"/>
+                <wp:lineTo x="21541" y="21370"/>
+                <wp:lineTo x="21541" y="0"/>
+                <wp:lineTo x="0" y="0"/>
+              </wp:wrapPolygon>
+            </wp:wrapTight>
+            <wp:docPr id="163783360" name="Picture 1"/>
+            <wp:cNvGraphicFramePr>
+              <a:graphicFrameLocks xmlns:a="http://schemas.openxmlformats.org/drawingml/2006/main" noChangeAspect="1"/>
+            </wp:cNvGraphicFramePr>
+            <a:graphic xmlns:a="http://schemas.openxmlformats.org/drawingml/2006/main">
+              <a:graphicData uri="http://schemas.openxmlformats.org/drawingml/2006/picture">
+                <pic:pic xmlns:pic="http://schemas.openxmlformats.org/drawingml/2006/picture">
+                  <pic:nvPicPr>
+                    <pic:cNvPr id="163783360" name=""/>
+                    <pic:cNvPicPr/>
+                  </pic:nvPicPr>
+                  <pic:blipFill>
+                    <a:blip r:embed="rId18">
+                      <a:extLst>
+                        <a:ext uri="{28A0092B-C50C-407E-A947-70E740481C1C}">
+                          <a14:useLocalDpi xmlns:a14="http://schemas.microsoft.com/office/drawing/2010/main" val="0"/>
+                        </a:ext>
+                      </a:extLst>
+                    </a:blip>
+                    <a:stretch>
+                      <a:fillRect/>
+                    </a:stretch>
+                  </pic:blipFill>
+                  <pic:spPr>
+                    <a:xfrm>
+                      <a:off x="0" y="0"/>
+                      <a:ext cx="3743960" cy="1790700"/>
+                    </a:xfrm>
+                    <a:prstGeom prst="rect">
+                      <a:avLst/>
+                    </a:prstGeom>
+                  </pic:spPr>
+                </pic:pic>
+              </a:graphicData>
+            </a:graphic>
+            <wp14:sizeRelH relativeFrom="margin">
+              <wp14:pctWidth>0</wp14:pctWidth>
+            </wp14:sizeRelH>
+            <wp14:sizeRelV relativeFrom="margin">
+              <wp14:pctHeight>0</wp14:pctHeight>
+            </wp14:sizeRelV>
+          </wp:anchor>
+        </w:drawing>
+      </w:r>
+      <w:r>
+        <w:t xml:space="preserve">While this is helpful, it is not enough if the content of these files is hard to </w:t>
+      </w:r>
+      <w:r>
+        <w:t>read or</w:t>
+      </w:r>
+      <w:r>
+        <w:t xml:space="preserve"> understand. </w:t>
+      </w:r>
+      <w:r>
+        <w:t>To combat</w:t>
+      </w:r>
+      <w:r>
+        <w:t xml:space="preserve"> this deficiency,</w:t>
+      </w:r>
+      <w:r>
+        <w:t xml:space="preserve"> two approaches</w:t>
+      </w:r>
+      <w:r>
+        <w:t xml:space="preserve"> have been taken. One, </w:t>
+      </w:r>
+      <w:r>
+        <w:t xml:space="preserve">the </w:t>
+      </w:r>
+      <w:r>
+        <w:t xml:space="preserve">code base is automatically formatted by one of two formatters. </w:t>
+      </w:r>
+      <w:r>
+        <w:t xml:space="preserve">For python files, the code is formatted by the “Black” formatter </w:t>
+      </w:r>
+      <w:r>
+        <w:fldChar w:fldCharType="begin"/>
+      </w:r>
+      <w:r>
+        <w:instrText xml:space="preserve"> ADDIN ZOTERO_ITEM CSL_CITATION {"citationID":"8Y7PVy5C","properties":{"formattedCitation":"({\\i{}Black}, 2025)","plainCitation":"(Black, 2025)","noteIndex":0},"citationItems":[{"id":20,"uris":["http://zotero.org/users/local/iChuLWie/items/8JMIF4AN"],"itemData":{"id":20,"type":"software","genre":"Python","license":"OSI Approved :: MIT License","medium":"OS Independent","source":"PyPI","title":"black: The uncompromising code formatter.","title-short":"black","version":"25.1.0","issued":{"date-parts":[["2025",1,29]]}}}],"schema":"https://github.com/citation-style-language/schema/raw/master/csl-citation.json"} </w:instrText>
+      </w:r>
+      <w:r>
+        <w:fldChar w:fldCharType="separate"/>
+      </w:r>
+      <w:r>
+        <w:rPr>
+          <w:rFonts w:cs="Arial"/>
+          <w:kern w:val="0"/>
+        </w:rPr>
+        <w:t>(</w:t>
+      </w:r>
+      <w:r>
+        <w:rPr>
+          <w:rFonts w:cs="Arial"/>
+          <w:i/>
+          <w:iCs/>
+          <w:kern w:val="0"/>
+        </w:rPr>
+        <w:t>Black</w:t>
+      </w:r>
+      <w:r>
+        <w:rPr>
+          <w:rFonts w:cs="Arial"/>
+          <w:kern w:val="0"/>
+        </w:rPr>
+        <w:t>, 2025)</w:t>
+      </w:r>
+      <w:r>
+        <w:fldChar w:fldCharType="end"/>
+      </w:r>
+      <w:r>
+        <w:t xml:space="preserve">, if the </w:t>
+      </w:r>
+      <w:r>
+        <w:t xml:space="preserve">file is an ‘html’ file, or a </w:t>
+      </w:r>
+      <w:r>
+        <w:t>‘</w:t>
+      </w:r>
+      <w:r>
+        <w:t>JavaScript</w:t>
+      </w:r>
+      <w:r>
+        <w:t>’</w:t>
+      </w:r>
+      <w:r>
+        <w:t xml:space="preserve"> file, then it will be formatted by the ‘Prettier’ formatter</w:t>
+      </w:r>
+      <w:r>
+        <w:t xml:space="preserve"> </w:t>
+      </w:r>
+      <w:r>
+        <w:fldChar w:fldCharType="begin"/>
+      </w:r>
+      <w:r>
+        <w:instrText xml:space="preserve"> ADDIN ZOTERO_ITEM CSL_CITATION {"citationID":"4glsKSNj","properties":{"formattedCitation":"({\\i{}Prettier \\uc0\\u183{} Opinionated Code Formatter \\uc0\\u183{} Prettier}, 2025)","plainCitation":"(Prettier · Opinionated Code Formatter · Prettier, 2025)","noteIndex":0},"citationItems":[{"id":22,"uris":["http://zotero.org/users/local/iChuLWie/items/5PMUMVQ8"],"itemData":{"id":22,"type":"webpage","abstract":"Opinionated Code Formatter","language":"en","title":"Prettier · Opinionated Code Formatter · Prettier","URL":"https://prettier.io/","accessed":{"date-parts":[["2025",4,24]]},"issued":{"date-parts":[["2025",2,9]]}}}],"schema":"https://github.com/citation-style-language/schema/raw/master/csl-citation.json"} </w:instrText>
+      </w:r>
+      <w:r>
+        <w:fldChar w:fldCharType="separate"/>
+      </w:r>
+      <w:r>
+        <w:rPr>
+          <w:rFonts w:cs="Arial"/>
+          <w:kern w:val="0"/>
+        </w:rPr>
+        <w:t>(</w:t>
+      </w:r>
+      <w:r>
+        <w:rPr>
+          <w:rFonts w:cs="Arial"/>
+          <w:i/>
+          <w:iCs/>
+          <w:kern w:val="0"/>
+        </w:rPr>
+        <w:t>Prettier · Opinionated Code Formatter · Prettier</w:t>
+      </w:r>
+      <w:r>
+        <w:rPr>
+          <w:rFonts w:cs="Arial"/>
+          <w:kern w:val="0"/>
+        </w:rPr>
+        <w:t>, 2025)</w:t>
+      </w:r>
+      <w:r>
+        <w:fldChar w:fldCharType="end"/>
+      </w:r>
+      <w:r>
+        <w:t>.</w:t>
+      </w:r>
+      <w:r>
+        <w:t xml:space="preserve"> </w:t>
+      </w:r>
+      <w:r>
+        <w:t>The second approach is the manual addition of comments, doc</w:t>
+      </w:r>
+      <w:r>
+        <w:t xml:space="preserve">strings, and </w:t>
+      </w:r>
+      <w:r>
+        <w:t xml:space="preserve">helper files. </w:t>
+      </w:r>
+    </w:p>
+    <w:p>
+      <w:r>
+        <w:t xml:space="preserve">The </w:t>
+      </w:r>
+      <w:r>
+        <w:t>addition of formatters into the project mean</w:t>
+      </w:r>
+      <w:r>
+        <w:t>s,</w:t>
+      </w:r>
+      <w:r>
+        <w:t xml:space="preserve"> that whoever is adding code into the project</w:t>
+      </w:r>
+      <w:r>
+        <w:t>,</w:t>
+      </w:r>
+      <w:r>
+        <w:t xml:space="preserve"> the </w:t>
+      </w:r>
+      <w:r>
+        <w:t>style will be consistent</w:t>
+      </w:r>
+      <w:r>
+        <w:t xml:space="preserve">. </w:t>
+      </w:r>
+      <w:r>
+        <w:t>‘</w:t>
+      </w:r>
+      <w:r>
+        <w:t>Prettier</w:t>
+      </w:r>
+      <w:r>
+        <w:t>’</w:t>
+      </w:r>
+      <w:r>
+        <w:t xml:space="preserve"> formatter, is manually configured with settings that </w:t>
+      </w:r>
+      <w:r>
+        <w:t xml:space="preserve">will maintain consistent </w:t>
+      </w:r>
+      <w:r>
+        <w:t>‘html’ and ‘JavaScript’ formatting</w:t>
+      </w:r>
+      <w:r>
+        <w:t>.</w:t>
+      </w:r>
+      <w:r>
+        <w:t xml:space="preserve"> The ‘Black’ formatter maintains </w:t>
+      </w:r>
+      <w:r>
+        <w:t xml:space="preserve">python files in a format that is consistent with Pythons </w:t>
+      </w:r>
+      <w:r>
+        <w:t xml:space="preserve">PEP 8 guidelines </w:t>
+      </w:r>
+      <w:r>
+        <w:fldChar w:fldCharType="begin"/>
+      </w:r>
+      <w:r>
+        <w:instrText xml:space="preserve"> ADDIN ZOTERO_ITEM CSL_CITATION {"citationID":"t1I00gN8","properties":{"formattedCitation":"({\\i{}PEP 8 \\uc0\\u8211{} Style Guide for Python Code | Peps.Python.Org}, 2025)","plainCitation":"(PEP 8 – Style Guide for Python Code | Peps.Python.Org, 2025)","noteIndex":0},"citationItems":[{"id":24,"uris":["http://zotero.org/users/local/iChuLWie/items/DG8VDLB7"],"itemData":{"id":24,"type":"webpage","abstract":"This document gives coding conventions for the Python code comprising the standard library in the main Python distribution.  Please see the companion informational PEP describing style guidelines for the C code in the C implementation of Python.","container-title":"Python Enhancement Proposals (PEPs)","language":"en","title":"PEP 8 – Style Guide for Python Code | peps.python.org","URL":"https://peps.python.org/pep-0008/","accessed":{"date-parts":[["2025",4,24]]},"issued":{"date-parts":[["2025",4,4]]}}}],"schema":"https://github.com/citation-style-language/schema/raw/master/csl-citation.json"} </w:instrText>
+      </w:r>
+      <w:r>
+        <w:fldChar w:fldCharType="separate"/>
+      </w:r>
+      <w:r>
+        <w:rPr>
+          <w:rFonts w:cs="Arial"/>
+          <w:kern w:val="0"/>
+        </w:rPr>
+        <w:t>(</w:t>
+      </w:r>
+      <w:r>
+        <w:rPr>
+          <w:rFonts w:cs="Arial"/>
+          <w:i/>
+          <w:iCs/>
+          <w:kern w:val="0"/>
+        </w:rPr>
+        <w:t>PEP 8 – Style Guide for Python Code | Peps.Python.Org</w:t>
+      </w:r>
+      <w:r>
+        <w:rPr>
+          <w:rFonts w:cs="Arial"/>
+          <w:kern w:val="0"/>
+        </w:rPr>
+        <w:t>, 2025)</w:t>
+      </w:r>
+      <w:r>
+        <w:fldChar w:fldCharType="end"/>
+      </w:r>
+      <w:r>
+        <w:t xml:space="preserve">. </w:t>
+      </w:r>
+    </w:p>
+    <w:p>
+      <w:r>
+        <w:t xml:space="preserve">The focus of the style guide from Python is on readability. This is also the </w:t>
+      </w:r>
+      <w:r>
+        <w:t xml:space="preserve">intended purpose of </w:t>
+      </w:r>
+      <w:r>
+        <w:t xml:space="preserve">the addition of comments, docstrings, and helper files. </w:t>
+      </w:r>
+      <w:r>
+        <w:t xml:space="preserve">Each </w:t>
+      </w:r>
+      <w:r>
+        <w:t>module, function, class, and method have docstrings present on them</w:t>
+      </w:r>
+      <w:r>
+        <w:t xml:space="preserve">, these simply explain the intended purpose. </w:t>
       </w:r>
     </w:p>
     <w:p/>
@@ -7151,8 +7455,8 @@
       </w:pPr>
     </w:p>
     <w:sectPr>
-      <w:headerReference w:type="default" r:id="rId18"/>
-      <w:footerReference w:type="default" r:id="rId19"/>
+      <w:headerReference w:type="default" r:id="rId19"/>
+      <w:footerReference w:type="default" r:id="rId20"/>
       <w:pgSz w:w="11906" w:h="16838"/>
       <w:pgMar w:top="1134" w:right="1418" w:bottom="1134" w:left="1418" w:header="709" w:footer="709" w:gutter="0"/>
       <w:cols w:space="708"/>
@@ -9386,6 +9690,7 @@
   <w:style w:type="character" w:default="1" w:styleId="DefaultParagraphFont">
     <w:name w:val="Default Paragraph Font"/>
     <w:uiPriority w:val="1"/>
+    <w:semiHidden/>
     <w:unhideWhenUsed/>
   </w:style>
   <w:style w:type="table" w:default="1" w:styleId="TableNormal">

</xml_diff>

<commit_message>
Add description of pylint usage and scoring in project report
</commit_message>
<xml_diff>
--- a/project-report-docs/Final_Year_Project_Report.docx
+++ b/project-report-docs/Final_Year_Project_Report.docx
@@ -5375,7 +5375,15 @@
                   <w:sz w:val="40"/>
                   <w:szCs w:val="40"/>
                 </w:rPr>
-                <m:t>i=0</m:t>
+                <m:t>i</m:t>
+              </m:r>
+              <m:r>
+                <w:rPr>
+                  <w:rFonts w:ascii="Cambria Math" w:eastAsiaTheme="minorEastAsia" w:hAnsi="Cambria Math"/>
+                  <w:sz w:val="40"/>
+                  <w:szCs w:val="40"/>
+                </w:rPr>
+                <m:t>=0</m:t>
               </m:r>
             </m:sub>
             <m:sup>
@@ -6120,6 +6128,9 @@
     </w:p>
     <w:p>
       <w:r>
+        <w:rPr>
+          <w:noProof/>
+        </w:rPr>
         <w:drawing>
           <wp:anchor distT="0" distB="0" distL="114300" distR="114300" simplePos="0" relativeHeight="251660290" behindDoc="1" locked="0" layoutInCell="1" allowOverlap="1" wp14:anchorId="77624FA2" wp14:editId="473F3E75">
             <wp:simplePos x="0" y="0"/>
@@ -6413,6 +6424,86 @@
       </w:r>
       <w:r>
         <w:t xml:space="preserve">. </w:t>
+      </w:r>
+    </w:p>
+    <w:p>
+      <w:r>
+        <w:t xml:space="preserve">The project also makes use of linting, </w:t>
+      </w:r>
+      <w:proofErr w:type="spellStart"/>
+      <w:r>
+        <w:t>pylint</w:t>
+      </w:r>
+      <w:proofErr w:type="spellEnd"/>
+      <w:r>
+        <w:t xml:space="preserve"> </w:t>
+      </w:r>
+      <w:r>
+        <w:t>is used to provide this linting</w:t>
+      </w:r>
+      <w:r>
+        <w:t xml:space="preserve"> </w:t>
+      </w:r>
+      <w:r>
+        <w:fldChar w:fldCharType="begin"/>
+      </w:r>
+      <w:r>
+        <w:instrText xml:space="preserve"> ADDIN ZOTERO_ITEM CSL_CITATION {"citationID":"5v8OzAMI","properties":{"formattedCitation":"({\\i{}Pylint 3.3.6 Documentation}, 2025)","plainCitation":"(Pylint 3.3.6 Documentation, 2025)","noteIndex":0},"citationItems":[{"id":26,"uris":["http://zotero.org/users/local/iChuLWie/items/RVYU5A5S"],"itemData":{"id":26,"type":"webpage","title":"Pylint 3.3.6 documentation","URL":"https://pylint.readthedocs.io/en/stable/","accessed":{"date-parts":[["2025",4,25]]},"issued":{"date-parts":[["2025",3,20]]}}}],"schema":"https://github.com/citation-style-language/schema/raw/master/csl-citation.json"} </w:instrText>
+      </w:r>
+      <w:r>
+        <w:fldChar w:fldCharType="separate"/>
+      </w:r>
+      <w:r>
+        <w:rPr>
+          <w:rFonts w:cs="Arial"/>
+          <w:kern w:val="0"/>
+        </w:rPr>
+        <w:t>(</w:t>
+      </w:r>
+      <w:proofErr w:type="spellStart"/>
+      <w:r>
+        <w:rPr>
+          <w:rFonts w:cs="Arial"/>
+          <w:i/>
+          <w:iCs/>
+          <w:kern w:val="0"/>
+        </w:rPr>
+        <w:t>Pylint</w:t>
+      </w:r>
+      <w:proofErr w:type="spellEnd"/>
+      <w:r>
+        <w:rPr>
+          <w:rFonts w:cs="Arial"/>
+          <w:i/>
+          <w:iCs/>
+          <w:kern w:val="0"/>
+        </w:rPr>
+        <w:t xml:space="preserve"> 3.3.6 Documentation</w:t>
+      </w:r>
+      <w:r>
+        <w:rPr>
+          <w:rFonts w:cs="Arial"/>
+          <w:kern w:val="0"/>
+        </w:rPr>
+        <w:t>, 2025)</w:t>
+      </w:r>
+      <w:r>
+        <w:fldChar w:fldCharType="end"/>
+      </w:r>
+      <w:r>
+        <w:t>.</w:t>
+      </w:r>
+      <w:r>
+        <w:t xml:space="preserve"> </w:t>
+      </w:r>
+      <w:r>
+        <w:t xml:space="preserve">This linting provides a score out of ten for how closely the code </w:t>
+      </w:r>
+      <w:r>
+        <w:t xml:space="preserve">follows the PEP8 standards. </w:t>
+      </w:r>
+      <w:r>
+        <w:t>This score is displayed on the README on the GitHub page.</w:t>
       </w:r>
     </w:p>
     <w:p>

</xml_diff>

<commit_message>
Refactor code for improved readability and consistency across multiple files; add black to requirements
</commit_message>
<xml_diff>
--- a/project-report-docs/Final_Year_Project_Report.docx
+++ b/project-report-docs/Final_Year_Project_Report.docx
@@ -522,7 +522,25 @@
         <w:rPr>
           <w:rFonts w:cs="Arial"/>
         </w:rPr>
-        <w:t xml:space="preserve">This is aided by the style of development of the system, </w:t>
+        <w:t>Continuing on the development of this system is</w:t>
+      </w:r>
+      <w:r>
+        <w:rPr>
+          <w:rFonts w:cs="Arial"/>
+        </w:rPr>
+        <w:t xml:space="preserve"> aided by the</w:t>
+      </w:r>
+      <w:r>
+        <w:rPr>
+          <w:rFonts w:cs="Arial"/>
+        </w:rPr>
+        <w:t xml:space="preserve"> initial</w:t>
+      </w:r>
+      <w:r>
+        <w:rPr>
+          <w:rFonts w:cs="Arial"/>
+        </w:rPr>
+        <w:t xml:space="preserve"> style of development of the system, </w:t>
       </w:r>
       <w:r>
         <w:rPr>
@@ -636,11 +654,10 @@
           <w:pPr>
             <w:pStyle w:val="TOC2"/>
             <w:tabs>
-              <w:tab w:val="right" w:leader="dot" w:pos="9016"/>
+              <w:tab w:val="right" w:leader="dot" w:pos="9060"/>
             </w:tabs>
-            <w:spacing w:line="360" w:lineRule="auto"/>
             <w:rPr>
-              <w:rFonts w:ascii="Arial Black" w:eastAsiaTheme="minorEastAsia" w:hAnsi="Arial Black" w:cs="Arial"/>
+              <w:rFonts w:asciiTheme="minorHAnsi" w:eastAsiaTheme="minorEastAsia" w:hAnsiTheme="minorHAnsi"/>
               <w:noProof/>
               <w:sz w:val="24"/>
               <w:szCs w:val="24"/>
@@ -665,7 +682,7 @@
             </w:rPr>
             <w:fldChar w:fldCharType="separate"/>
           </w:r>
-          <w:hyperlink w:anchor="_Toc195705077" w:history="1">
+          <w:hyperlink w:anchor="_Toc196508471" w:history="1">
             <w:r>
               <w:rPr>
                 <w:rStyle w:val="Hyperlink"/>
@@ -676,7 +693,6 @@
             </w:r>
             <w:r>
               <w:rPr>
-                <w:rFonts w:ascii="Arial Black" w:hAnsi="Arial Black" w:cs="Arial"/>
                 <w:noProof/>
                 <w:webHidden/>
               </w:rPr>
@@ -684,7 +700,6 @@
             </w:r>
             <w:r>
               <w:rPr>
-                <w:rFonts w:ascii="Arial Black" w:hAnsi="Arial Black" w:cs="Arial"/>
                 <w:noProof/>
                 <w:webHidden/>
               </w:rPr>
@@ -692,22 +707,19 @@
             </w:r>
             <w:r>
               <w:rPr>
-                <w:rFonts w:ascii="Arial Black" w:hAnsi="Arial Black" w:cs="Arial"/>
                 <w:noProof/>
                 <w:webHidden/>
               </w:rPr>
-              <w:instrText xml:space="preserve"> PAGEREF _Toc195705077 \h </w:instrText>
+              <w:instrText xml:space="preserve"> PAGEREF _Toc196508471 \h </w:instrText>
             </w:r>
             <w:r>
               <w:rPr>
-                <w:rFonts w:ascii="Arial Black" w:hAnsi="Arial Black" w:cs="Arial"/>
                 <w:noProof/>
                 <w:webHidden/>
               </w:rPr>
             </w:r>
             <w:r>
               <w:rPr>
-                <w:rFonts w:ascii="Arial Black" w:hAnsi="Arial Black" w:cs="Arial"/>
                 <w:noProof/>
                 <w:webHidden/>
               </w:rPr>
@@ -715,7 +727,6 @@
             </w:r>
             <w:r>
               <w:rPr>
-                <w:rFonts w:ascii="Arial Black" w:hAnsi="Arial Black" w:cs="Arial"/>
                 <w:noProof/>
                 <w:webHidden/>
               </w:rPr>
@@ -723,7 +734,6 @@
             </w:r>
             <w:r>
               <w:rPr>
-                <w:rFonts w:ascii="Arial Black" w:hAnsi="Arial Black" w:cs="Arial"/>
                 <w:noProof/>
                 <w:webHidden/>
               </w:rPr>
@@ -736,18 +746,17 @@
             <w:pStyle w:val="TOC1"/>
             <w:tabs>
               <w:tab w:val="left" w:pos="480"/>
-              <w:tab w:val="right" w:leader="dot" w:pos="9016"/>
+              <w:tab w:val="right" w:leader="dot" w:pos="9060"/>
             </w:tabs>
-            <w:spacing w:line="360" w:lineRule="auto"/>
             <w:rPr>
-              <w:rFonts w:ascii="Arial Black" w:eastAsiaTheme="minorEastAsia" w:hAnsi="Arial Black" w:cs="Arial"/>
+              <w:rFonts w:asciiTheme="minorHAnsi" w:eastAsiaTheme="minorEastAsia" w:hAnsiTheme="minorHAnsi"/>
               <w:noProof/>
               <w:sz w:val="24"/>
               <w:szCs w:val="24"/>
               <w:lang w:eastAsia="en-GB"/>
             </w:rPr>
           </w:pPr>
-          <w:hyperlink w:anchor="_Toc195705078" w:history="1">
+          <w:hyperlink w:anchor="_Toc196508472" w:history="1">
             <w:r>
               <w:rPr>
                 <w:rStyle w:val="Hyperlink"/>
@@ -758,7 +767,7 @@
             </w:r>
             <w:r>
               <w:rPr>
-                <w:rFonts w:ascii="Arial Black" w:eastAsiaTheme="minorEastAsia" w:hAnsi="Arial Black" w:cs="Arial"/>
+                <w:rFonts w:asciiTheme="minorHAnsi" w:eastAsiaTheme="minorEastAsia" w:hAnsiTheme="minorHAnsi"/>
                 <w:noProof/>
                 <w:sz w:val="24"/>
                 <w:szCs w:val="24"/>
@@ -776,7 +785,6 @@
             </w:r>
             <w:r>
               <w:rPr>
-                <w:rFonts w:ascii="Arial Black" w:hAnsi="Arial Black" w:cs="Arial"/>
                 <w:noProof/>
                 <w:webHidden/>
               </w:rPr>
@@ -784,7 +792,6 @@
             </w:r>
             <w:r>
               <w:rPr>
-                <w:rFonts w:ascii="Arial Black" w:hAnsi="Arial Black" w:cs="Arial"/>
                 <w:noProof/>
                 <w:webHidden/>
               </w:rPr>
@@ -792,22 +799,19 @@
             </w:r>
             <w:r>
               <w:rPr>
-                <w:rFonts w:ascii="Arial Black" w:hAnsi="Arial Black" w:cs="Arial"/>
                 <w:noProof/>
                 <w:webHidden/>
               </w:rPr>
-              <w:instrText xml:space="preserve"> PAGEREF _Toc195705078 \h </w:instrText>
+              <w:instrText xml:space="preserve"> PAGEREF _Toc196508472 \h </w:instrText>
             </w:r>
             <w:r>
               <w:rPr>
-                <w:rFonts w:ascii="Arial Black" w:hAnsi="Arial Black" w:cs="Arial"/>
                 <w:noProof/>
                 <w:webHidden/>
               </w:rPr>
             </w:r>
             <w:r>
               <w:rPr>
-                <w:rFonts w:ascii="Arial Black" w:hAnsi="Arial Black" w:cs="Arial"/>
                 <w:noProof/>
                 <w:webHidden/>
               </w:rPr>
@@ -815,7 +819,6 @@
             </w:r>
             <w:r>
               <w:rPr>
-                <w:rFonts w:ascii="Arial Black" w:hAnsi="Arial Black" w:cs="Arial"/>
                 <w:noProof/>
                 <w:webHidden/>
               </w:rPr>
@@ -823,7 +826,820 @@
             </w:r>
             <w:r>
               <w:rPr>
-                <w:rFonts w:ascii="Arial Black" w:hAnsi="Arial Black" w:cs="Arial"/>
+                <w:noProof/>
+                <w:webHidden/>
+              </w:rPr>
+              <w:fldChar w:fldCharType="end"/>
+            </w:r>
+          </w:hyperlink>
+        </w:p>
+        <w:p>
+          <w:pPr>
+            <w:pStyle w:val="TOC1"/>
+            <w:tabs>
+              <w:tab w:val="left" w:pos="480"/>
+              <w:tab w:val="right" w:leader="dot" w:pos="9060"/>
+            </w:tabs>
+            <w:rPr>
+              <w:rFonts w:asciiTheme="minorHAnsi" w:eastAsiaTheme="minorEastAsia" w:hAnsiTheme="minorHAnsi"/>
+              <w:noProof/>
+              <w:sz w:val="24"/>
+              <w:szCs w:val="24"/>
+              <w:lang w:eastAsia="en-GB"/>
+            </w:rPr>
+          </w:pPr>
+          <w:hyperlink w:anchor="_Toc196508473" w:history="1">
+            <w:r>
+              <w:rPr>
+                <w:rStyle w:val="Hyperlink"/>
+                <w:rFonts w:ascii="Arial Black" w:hAnsi="Arial Black"/>
+                <w:noProof/>
+              </w:rPr>
+              <w:t>2</w:t>
+            </w:r>
+            <w:r>
+              <w:rPr>
+                <w:rFonts w:asciiTheme="minorHAnsi" w:eastAsiaTheme="minorEastAsia" w:hAnsiTheme="minorHAnsi"/>
+                <w:noProof/>
+                <w:sz w:val="24"/>
+                <w:szCs w:val="24"/>
+                <w:lang w:eastAsia="en-GB"/>
+              </w:rPr>
+              <w:tab/>
+            </w:r>
+            <w:r>
+              <w:rPr>
+                <w:rStyle w:val="Hyperlink"/>
+                <w:rFonts w:ascii="Arial Black" w:hAnsi="Arial Black"/>
+                <w:noProof/>
+              </w:rPr>
+              <w:t>User Interface Design</w:t>
+            </w:r>
+            <w:r>
+              <w:rPr>
+                <w:noProof/>
+                <w:webHidden/>
+              </w:rPr>
+              <w:tab/>
+            </w:r>
+            <w:r>
+              <w:rPr>
+                <w:noProof/>
+                <w:webHidden/>
+              </w:rPr>
+              <w:fldChar w:fldCharType="begin"/>
+            </w:r>
+            <w:r>
+              <w:rPr>
+                <w:noProof/>
+                <w:webHidden/>
+              </w:rPr>
+              <w:instrText xml:space="preserve"> PAGEREF _Toc196508473 \h </w:instrText>
+            </w:r>
+            <w:r>
+              <w:rPr>
+                <w:noProof/>
+                <w:webHidden/>
+              </w:rPr>
+            </w:r>
+            <w:r>
+              <w:rPr>
+                <w:noProof/>
+                <w:webHidden/>
+              </w:rPr>
+              <w:fldChar w:fldCharType="separate"/>
+            </w:r>
+            <w:r>
+              <w:rPr>
+                <w:noProof/>
+                <w:webHidden/>
+              </w:rPr>
+              <w:t>8</w:t>
+            </w:r>
+            <w:r>
+              <w:rPr>
+                <w:noProof/>
+                <w:webHidden/>
+              </w:rPr>
+              <w:fldChar w:fldCharType="end"/>
+            </w:r>
+          </w:hyperlink>
+        </w:p>
+        <w:p>
+          <w:pPr>
+            <w:pStyle w:val="TOC1"/>
+            <w:tabs>
+              <w:tab w:val="left" w:pos="480"/>
+              <w:tab w:val="right" w:leader="dot" w:pos="9060"/>
+            </w:tabs>
+            <w:rPr>
+              <w:rFonts w:asciiTheme="minorHAnsi" w:eastAsiaTheme="minorEastAsia" w:hAnsiTheme="minorHAnsi"/>
+              <w:noProof/>
+              <w:sz w:val="24"/>
+              <w:szCs w:val="24"/>
+              <w:lang w:eastAsia="en-GB"/>
+            </w:rPr>
+          </w:pPr>
+          <w:hyperlink w:anchor="_Toc196508474" w:history="1">
+            <w:r>
+              <w:rPr>
+                <w:rStyle w:val="Hyperlink"/>
+                <w:rFonts w:ascii="Arial Black" w:hAnsi="Arial Black"/>
+                <w:noProof/>
+              </w:rPr>
+              <w:t>3</w:t>
+            </w:r>
+            <w:r>
+              <w:rPr>
+                <w:rFonts w:asciiTheme="minorHAnsi" w:eastAsiaTheme="minorEastAsia" w:hAnsiTheme="minorHAnsi"/>
+                <w:noProof/>
+                <w:sz w:val="24"/>
+                <w:szCs w:val="24"/>
+                <w:lang w:eastAsia="en-GB"/>
+              </w:rPr>
+              <w:tab/>
+            </w:r>
+            <w:r>
+              <w:rPr>
+                <w:rStyle w:val="Hyperlink"/>
+                <w:rFonts w:ascii="Arial Black" w:hAnsi="Arial Black"/>
+                <w:noProof/>
+              </w:rPr>
+              <w:t>Architecture Design and Algorithm Explanation</w:t>
+            </w:r>
+            <w:r>
+              <w:rPr>
+                <w:noProof/>
+                <w:webHidden/>
+              </w:rPr>
+              <w:tab/>
+            </w:r>
+            <w:r>
+              <w:rPr>
+                <w:noProof/>
+                <w:webHidden/>
+              </w:rPr>
+              <w:fldChar w:fldCharType="begin"/>
+            </w:r>
+            <w:r>
+              <w:rPr>
+                <w:noProof/>
+                <w:webHidden/>
+              </w:rPr>
+              <w:instrText xml:space="preserve"> PAGEREF _Toc196508474 \h </w:instrText>
+            </w:r>
+            <w:r>
+              <w:rPr>
+                <w:noProof/>
+                <w:webHidden/>
+              </w:rPr>
+            </w:r>
+            <w:r>
+              <w:rPr>
+                <w:noProof/>
+                <w:webHidden/>
+              </w:rPr>
+              <w:fldChar w:fldCharType="separate"/>
+            </w:r>
+            <w:r>
+              <w:rPr>
+                <w:noProof/>
+                <w:webHidden/>
+              </w:rPr>
+              <w:t>10</w:t>
+            </w:r>
+            <w:r>
+              <w:rPr>
+                <w:noProof/>
+                <w:webHidden/>
+              </w:rPr>
+              <w:fldChar w:fldCharType="end"/>
+            </w:r>
+          </w:hyperlink>
+        </w:p>
+        <w:p>
+          <w:pPr>
+            <w:pStyle w:val="TOC2"/>
+            <w:tabs>
+              <w:tab w:val="left" w:pos="960"/>
+              <w:tab w:val="right" w:leader="dot" w:pos="9060"/>
+            </w:tabs>
+            <w:rPr>
+              <w:rFonts w:asciiTheme="minorHAnsi" w:eastAsiaTheme="minorEastAsia" w:hAnsiTheme="minorHAnsi"/>
+              <w:noProof/>
+              <w:sz w:val="24"/>
+              <w:szCs w:val="24"/>
+              <w:lang w:eastAsia="en-GB"/>
+            </w:rPr>
+          </w:pPr>
+          <w:hyperlink w:anchor="_Toc196508475" w:history="1">
+            <w:r>
+              <w:rPr>
+                <w:rStyle w:val="Hyperlink"/>
+                <w:noProof/>
+              </w:rPr>
+              <w:t>3.1</w:t>
+            </w:r>
+            <w:r>
+              <w:rPr>
+                <w:rFonts w:asciiTheme="minorHAnsi" w:eastAsiaTheme="minorEastAsia" w:hAnsiTheme="minorHAnsi"/>
+                <w:noProof/>
+                <w:sz w:val="24"/>
+                <w:szCs w:val="24"/>
+                <w:lang w:eastAsia="en-GB"/>
+              </w:rPr>
+              <w:tab/>
+            </w:r>
+            <w:r>
+              <w:rPr>
+                <w:rStyle w:val="Hyperlink"/>
+                <w:noProof/>
+              </w:rPr>
+              <w:t>API Endpoints</w:t>
+            </w:r>
+            <w:r>
+              <w:rPr>
+                <w:noProof/>
+                <w:webHidden/>
+              </w:rPr>
+              <w:tab/>
+            </w:r>
+            <w:r>
+              <w:rPr>
+                <w:noProof/>
+                <w:webHidden/>
+              </w:rPr>
+              <w:fldChar w:fldCharType="begin"/>
+            </w:r>
+            <w:r>
+              <w:rPr>
+                <w:noProof/>
+                <w:webHidden/>
+              </w:rPr>
+              <w:instrText xml:space="preserve"> PAGEREF _Toc196508475 \h </w:instrText>
+            </w:r>
+            <w:r>
+              <w:rPr>
+                <w:noProof/>
+                <w:webHidden/>
+              </w:rPr>
+            </w:r>
+            <w:r>
+              <w:rPr>
+                <w:noProof/>
+                <w:webHidden/>
+              </w:rPr>
+              <w:fldChar w:fldCharType="separate"/>
+            </w:r>
+            <w:r>
+              <w:rPr>
+                <w:noProof/>
+                <w:webHidden/>
+              </w:rPr>
+              <w:t>11</w:t>
+            </w:r>
+            <w:r>
+              <w:rPr>
+                <w:noProof/>
+                <w:webHidden/>
+              </w:rPr>
+              <w:fldChar w:fldCharType="end"/>
+            </w:r>
+          </w:hyperlink>
+        </w:p>
+        <w:p>
+          <w:pPr>
+            <w:pStyle w:val="TOC2"/>
+            <w:tabs>
+              <w:tab w:val="left" w:pos="960"/>
+              <w:tab w:val="right" w:leader="dot" w:pos="9060"/>
+            </w:tabs>
+            <w:rPr>
+              <w:rFonts w:asciiTheme="minorHAnsi" w:eastAsiaTheme="minorEastAsia" w:hAnsiTheme="minorHAnsi"/>
+              <w:noProof/>
+              <w:sz w:val="24"/>
+              <w:szCs w:val="24"/>
+              <w:lang w:eastAsia="en-GB"/>
+            </w:rPr>
+          </w:pPr>
+          <w:hyperlink w:anchor="_Toc196508476" w:history="1">
+            <w:r>
+              <w:rPr>
+                <w:rStyle w:val="Hyperlink"/>
+                <w:noProof/>
+              </w:rPr>
+              <w:t>3.2</w:t>
+            </w:r>
+            <w:r>
+              <w:rPr>
+                <w:rFonts w:asciiTheme="minorHAnsi" w:eastAsiaTheme="minorEastAsia" w:hAnsiTheme="minorHAnsi"/>
+                <w:noProof/>
+                <w:sz w:val="24"/>
+                <w:szCs w:val="24"/>
+                <w:lang w:eastAsia="en-GB"/>
+              </w:rPr>
+              <w:tab/>
+            </w:r>
+            <w:r>
+              <w:rPr>
+                <w:rStyle w:val="Hyperlink"/>
+                <w:noProof/>
+              </w:rPr>
+              <w:t>Bulb communication</w:t>
+            </w:r>
+            <w:r>
+              <w:rPr>
+                <w:noProof/>
+                <w:webHidden/>
+              </w:rPr>
+              <w:tab/>
+            </w:r>
+            <w:r>
+              <w:rPr>
+                <w:noProof/>
+                <w:webHidden/>
+              </w:rPr>
+              <w:fldChar w:fldCharType="begin"/>
+            </w:r>
+            <w:r>
+              <w:rPr>
+                <w:noProof/>
+                <w:webHidden/>
+              </w:rPr>
+              <w:instrText xml:space="preserve"> PAGEREF _Toc196508476 \h </w:instrText>
+            </w:r>
+            <w:r>
+              <w:rPr>
+                <w:noProof/>
+                <w:webHidden/>
+              </w:rPr>
+            </w:r>
+            <w:r>
+              <w:rPr>
+                <w:noProof/>
+                <w:webHidden/>
+              </w:rPr>
+              <w:fldChar w:fldCharType="separate"/>
+            </w:r>
+            <w:r>
+              <w:rPr>
+                <w:noProof/>
+                <w:webHidden/>
+              </w:rPr>
+              <w:t>12</w:t>
+            </w:r>
+            <w:r>
+              <w:rPr>
+                <w:noProof/>
+                <w:webHidden/>
+              </w:rPr>
+              <w:fldChar w:fldCharType="end"/>
+            </w:r>
+          </w:hyperlink>
+        </w:p>
+        <w:p>
+          <w:pPr>
+            <w:pStyle w:val="TOC2"/>
+            <w:tabs>
+              <w:tab w:val="left" w:pos="960"/>
+              <w:tab w:val="right" w:leader="dot" w:pos="9060"/>
+            </w:tabs>
+            <w:rPr>
+              <w:rFonts w:asciiTheme="minorHAnsi" w:eastAsiaTheme="minorEastAsia" w:hAnsiTheme="minorHAnsi"/>
+              <w:noProof/>
+              <w:sz w:val="24"/>
+              <w:szCs w:val="24"/>
+              <w:lang w:eastAsia="en-GB"/>
+            </w:rPr>
+          </w:pPr>
+          <w:hyperlink w:anchor="_Toc196508477" w:history="1">
+            <w:r>
+              <w:rPr>
+                <w:rStyle w:val="Hyperlink"/>
+                <w:noProof/>
+              </w:rPr>
+              <w:t>3.3</w:t>
+            </w:r>
+            <w:r>
+              <w:rPr>
+                <w:rFonts w:asciiTheme="minorHAnsi" w:eastAsiaTheme="minorEastAsia" w:hAnsiTheme="minorHAnsi"/>
+                <w:noProof/>
+                <w:sz w:val="24"/>
+                <w:szCs w:val="24"/>
+                <w:lang w:eastAsia="en-GB"/>
+              </w:rPr>
+              <w:tab/>
+            </w:r>
+            <w:r>
+              <w:rPr>
+                <w:rStyle w:val="Hyperlink"/>
+                <w:noProof/>
+              </w:rPr>
+              <w:t>Host Audio Parsing</w:t>
+            </w:r>
+            <w:r>
+              <w:rPr>
+                <w:noProof/>
+                <w:webHidden/>
+              </w:rPr>
+              <w:tab/>
+            </w:r>
+            <w:r>
+              <w:rPr>
+                <w:noProof/>
+                <w:webHidden/>
+              </w:rPr>
+              <w:fldChar w:fldCharType="begin"/>
+            </w:r>
+            <w:r>
+              <w:rPr>
+                <w:noProof/>
+                <w:webHidden/>
+              </w:rPr>
+              <w:instrText xml:space="preserve"> PAGEREF _Toc196508477 \h </w:instrText>
+            </w:r>
+            <w:r>
+              <w:rPr>
+                <w:noProof/>
+                <w:webHidden/>
+              </w:rPr>
+            </w:r>
+            <w:r>
+              <w:rPr>
+                <w:noProof/>
+                <w:webHidden/>
+              </w:rPr>
+              <w:fldChar w:fldCharType="separate"/>
+            </w:r>
+            <w:r>
+              <w:rPr>
+                <w:noProof/>
+                <w:webHidden/>
+              </w:rPr>
+              <w:t>12</w:t>
+            </w:r>
+            <w:r>
+              <w:rPr>
+                <w:noProof/>
+                <w:webHidden/>
+              </w:rPr>
+              <w:fldChar w:fldCharType="end"/>
+            </w:r>
+          </w:hyperlink>
+        </w:p>
+        <w:p>
+          <w:pPr>
+            <w:pStyle w:val="TOC2"/>
+            <w:tabs>
+              <w:tab w:val="left" w:pos="960"/>
+              <w:tab w:val="right" w:leader="dot" w:pos="9060"/>
+            </w:tabs>
+            <w:rPr>
+              <w:rFonts w:asciiTheme="minorHAnsi" w:eastAsiaTheme="minorEastAsia" w:hAnsiTheme="minorHAnsi"/>
+              <w:noProof/>
+              <w:sz w:val="24"/>
+              <w:szCs w:val="24"/>
+              <w:lang w:eastAsia="en-GB"/>
+            </w:rPr>
+          </w:pPr>
+          <w:hyperlink w:anchor="_Toc196508478" w:history="1">
+            <w:r>
+              <w:rPr>
+                <w:rStyle w:val="Hyperlink"/>
+                <w:noProof/>
+              </w:rPr>
+              <w:t>3.4</w:t>
+            </w:r>
+            <w:r>
+              <w:rPr>
+                <w:rFonts w:asciiTheme="minorHAnsi" w:eastAsiaTheme="minorEastAsia" w:hAnsiTheme="minorHAnsi"/>
+                <w:noProof/>
+                <w:sz w:val="24"/>
+                <w:szCs w:val="24"/>
+                <w:lang w:eastAsia="en-GB"/>
+              </w:rPr>
+              <w:tab/>
+            </w:r>
+            <w:r>
+              <w:rPr>
+                <w:rStyle w:val="Hyperlink"/>
+                <w:noProof/>
+              </w:rPr>
+              <w:t>Beat Detection Algorithm</w:t>
+            </w:r>
+            <w:r>
+              <w:rPr>
+                <w:noProof/>
+                <w:webHidden/>
+              </w:rPr>
+              <w:tab/>
+            </w:r>
+            <w:r>
+              <w:rPr>
+                <w:noProof/>
+                <w:webHidden/>
+              </w:rPr>
+              <w:fldChar w:fldCharType="begin"/>
+            </w:r>
+            <w:r>
+              <w:rPr>
+                <w:noProof/>
+                <w:webHidden/>
+              </w:rPr>
+              <w:instrText xml:space="preserve"> PAGEREF _Toc196508478 \h </w:instrText>
+            </w:r>
+            <w:r>
+              <w:rPr>
+                <w:noProof/>
+                <w:webHidden/>
+              </w:rPr>
+            </w:r>
+            <w:r>
+              <w:rPr>
+                <w:noProof/>
+                <w:webHidden/>
+              </w:rPr>
+              <w:fldChar w:fldCharType="separate"/>
+            </w:r>
+            <w:r>
+              <w:rPr>
+                <w:noProof/>
+                <w:webHidden/>
+              </w:rPr>
+              <w:t>13</w:t>
+            </w:r>
+            <w:r>
+              <w:rPr>
+                <w:noProof/>
+                <w:webHidden/>
+              </w:rPr>
+              <w:fldChar w:fldCharType="end"/>
+            </w:r>
+          </w:hyperlink>
+        </w:p>
+        <w:p>
+          <w:pPr>
+            <w:pStyle w:val="TOC2"/>
+            <w:tabs>
+              <w:tab w:val="left" w:pos="960"/>
+              <w:tab w:val="right" w:leader="dot" w:pos="9060"/>
+            </w:tabs>
+            <w:rPr>
+              <w:rFonts w:asciiTheme="minorHAnsi" w:eastAsiaTheme="minorEastAsia" w:hAnsiTheme="minorHAnsi"/>
+              <w:noProof/>
+              <w:sz w:val="24"/>
+              <w:szCs w:val="24"/>
+              <w:lang w:eastAsia="en-GB"/>
+            </w:rPr>
+          </w:pPr>
+          <w:hyperlink w:anchor="_Toc196508479" w:history="1">
+            <w:r>
+              <w:rPr>
+                <w:rStyle w:val="Hyperlink"/>
+                <w:noProof/>
+              </w:rPr>
+              <w:t>3.5</w:t>
+            </w:r>
+            <w:r>
+              <w:rPr>
+                <w:rFonts w:asciiTheme="minorHAnsi" w:eastAsiaTheme="minorEastAsia" w:hAnsiTheme="minorHAnsi"/>
+                <w:noProof/>
+                <w:sz w:val="24"/>
+                <w:szCs w:val="24"/>
+                <w:lang w:eastAsia="en-GB"/>
+              </w:rPr>
+              <w:tab/>
+            </w:r>
+            <w:r>
+              <w:rPr>
+                <w:rStyle w:val="Hyperlink"/>
+                <w:noProof/>
+              </w:rPr>
+              <w:t>Future Development Mindset</w:t>
+            </w:r>
+            <w:r>
+              <w:rPr>
+                <w:noProof/>
+                <w:webHidden/>
+              </w:rPr>
+              <w:tab/>
+            </w:r>
+            <w:r>
+              <w:rPr>
+                <w:noProof/>
+                <w:webHidden/>
+              </w:rPr>
+              <w:fldChar w:fldCharType="begin"/>
+            </w:r>
+            <w:r>
+              <w:rPr>
+                <w:noProof/>
+                <w:webHidden/>
+              </w:rPr>
+              <w:instrText xml:space="preserve"> PAGEREF _Toc196508479 \h </w:instrText>
+            </w:r>
+            <w:r>
+              <w:rPr>
+                <w:noProof/>
+                <w:webHidden/>
+              </w:rPr>
+            </w:r>
+            <w:r>
+              <w:rPr>
+                <w:noProof/>
+                <w:webHidden/>
+              </w:rPr>
+              <w:fldChar w:fldCharType="separate"/>
+            </w:r>
+            <w:r>
+              <w:rPr>
+                <w:noProof/>
+                <w:webHidden/>
+              </w:rPr>
+              <w:t>15</w:t>
+            </w:r>
+            <w:r>
+              <w:rPr>
+                <w:noProof/>
+                <w:webHidden/>
+              </w:rPr>
+              <w:fldChar w:fldCharType="end"/>
+            </w:r>
+          </w:hyperlink>
+        </w:p>
+        <w:p>
+          <w:pPr>
+            <w:pStyle w:val="TOC1"/>
+            <w:tabs>
+              <w:tab w:val="left" w:pos="480"/>
+              <w:tab w:val="right" w:leader="dot" w:pos="9060"/>
+            </w:tabs>
+            <w:rPr>
+              <w:rFonts w:asciiTheme="minorHAnsi" w:eastAsiaTheme="minorEastAsia" w:hAnsiTheme="minorHAnsi"/>
+              <w:noProof/>
+              <w:sz w:val="24"/>
+              <w:szCs w:val="24"/>
+              <w:lang w:eastAsia="en-GB"/>
+            </w:rPr>
+          </w:pPr>
+          <w:hyperlink w:anchor="_Toc196508480" w:history="1">
+            <w:r>
+              <w:rPr>
+                <w:rStyle w:val="Hyperlink"/>
+                <w:noProof/>
+              </w:rPr>
+              <w:t>4</w:t>
+            </w:r>
+            <w:r>
+              <w:rPr>
+                <w:rFonts w:asciiTheme="minorHAnsi" w:eastAsiaTheme="minorEastAsia" w:hAnsiTheme="minorHAnsi"/>
+                <w:noProof/>
+                <w:sz w:val="24"/>
+                <w:szCs w:val="24"/>
+                <w:lang w:eastAsia="en-GB"/>
+              </w:rPr>
+              <w:tab/>
+            </w:r>
+            <w:r>
+              <w:rPr>
+                <w:rStyle w:val="Hyperlink"/>
+                <w:noProof/>
+              </w:rPr>
+              <w:t>Testing</w:t>
+            </w:r>
+            <w:r>
+              <w:rPr>
+                <w:noProof/>
+                <w:webHidden/>
+              </w:rPr>
+              <w:tab/>
+            </w:r>
+            <w:r>
+              <w:rPr>
+                <w:noProof/>
+                <w:webHidden/>
+              </w:rPr>
+              <w:fldChar w:fldCharType="begin"/>
+            </w:r>
+            <w:r>
+              <w:rPr>
+                <w:noProof/>
+                <w:webHidden/>
+              </w:rPr>
+              <w:instrText xml:space="preserve"> PAGEREF _Toc196508480 \h </w:instrText>
+            </w:r>
+            <w:r>
+              <w:rPr>
+                <w:noProof/>
+                <w:webHidden/>
+              </w:rPr>
+            </w:r>
+            <w:r>
+              <w:rPr>
+                <w:noProof/>
+                <w:webHidden/>
+              </w:rPr>
+              <w:fldChar w:fldCharType="separate"/>
+            </w:r>
+            <w:r>
+              <w:rPr>
+                <w:noProof/>
+                <w:webHidden/>
+              </w:rPr>
+              <w:t>17</w:t>
+            </w:r>
+            <w:r>
+              <w:rPr>
+                <w:noProof/>
+                <w:webHidden/>
+              </w:rPr>
+              <w:fldChar w:fldCharType="end"/>
+            </w:r>
+          </w:hyperlink>
+        </w:p>
+        <w:p>
+          <w:pPr>
+            <w:pStyle w:val="TOC2"/>
+            <w:tabs>
+              <w:tab w:val="left" w:pos="960"/>
+              <w:tab w:val="right" w:leader="dot" w:pos="9060"/>
+            </w:tabs>
+            <w:rPr>
+              <w:rFonts w:asciiTheme="minorHAnsi" w:eastAsiaTheme="minorEastAsia" w:hAnsiTheme="minorHAnsi"/>
+              <w:noProof/>
+              <w:sz w:val="24"/>
+              <w:szCs w:val="24"/>
+              <w:lang w:eastAsia="en-GB"/>
+            </w:rPr>
+          </w:pPr>
+          <w:hyperlink w:anchor="_Toc196508481" w:history="1">
+            <w:r>
+              <w:rPr>
+                <w:rStyle w:val="Hyperlink"/>
+                <w:noProof/>
+              </w:rPr>
+              <w:t>4.1</w:t>
+            </w:r>
+            <w:r>
+              <w:rPr>
+                <w:rFonts w:asciiTheme="minorHAnsi" w:eastAsiaTheme="minorEastAsia" w:hAnsiTheme="minorHAnsi"/>
+                <w:noProof/>
+                <w:sz w:val="24"/>
+                <w:szCs w:val="24"/>
+                <w:lang w:eastAsia="en-GB"/>
+              </w:rPr>
+              <w:tab/>
+            </w:r>
+            <w:r>
+              <w:rPr>
+                <w:rStyle w:val="Hyperlink"/>
+                <w:noProof/>
+              </w:rPr>
+              <w:t>Automated Testing</w:t>
+            </w:r>
+            <w:r>
+              <w:rPr>
+                <w:noProof/>
+                <w:webHidden/>
+              </w:rPr>
+              <w:tab/>
+            </w:r>
+            <w:r>
+              <w:rPr>
+                <w:noProof/>
+                <w:webHidden/>
+              </w:rPr>
+              <w:fldChar w:fldCharType="begin"/>
+            </w:r>
+            <w:r>
+              <w:rPr>
+                <w:noProof/>
+                <w:webHidden/>
+              </w:rPr>
+              <w:instrText xml:space="preserve"> PAGEREF _Toc196508481 \h </w:instrText>
+            </w:r>
+            <w:r>
+              <w:rPr>
+                <w:noProof/>
+                <w:webHidden/>
+              </w:rPr>
+            </w:r>
+            <w:r>
+              <w:rPr>
+                <w:noProof/>
+                <w:webHidden/>
+              </w:rPr>
+              <w:fldChar w:fldCharType="separate"/>
+            </w:r>
+            <w:r>
+              <w:rPr>
+                <w:noProof/>
+                <w:webHidden/>
+              </w:rPr>
+              <w:t>18</w:t>
+            </w:r>
+            <w:r>
+              <w:rPr>
                 <w:noProof/>
                 <w:webHidden/>
               </w:rPr>
@@ -903,7 +1719,7 @@
           <w:szCs w:val="44"/>
         </w:rPr>
       </w:pPr>
-      <w:bookmarkStart w:id="0" w:name="_Toc195705077"/>
+      <w:bookmarkStart w:id="0" w:name="_Toc196508471"/>
       <w:r>
         <w:rPr>
           <w:rStyle w:val="Heading1Char"/>
@@ -1444,7 +2260,7 @@
           <w:rFonts w:ascii="Arial Black" w:hAnsi="Arial Black" w:cs="Arial"/>
         </w:rPr>
       </w:pPr>
-      <w:bookmarkStart w:id="1" w:name="_Toc195705078"/>
+      <w:bookmarkStart w:id="1" w:name="_Toc196508472"/>
       <w:r>
         <w:rPr>
           <w:rFonts w:ascii="Arial Black" w:hAnsi="Arial Black" w:cs="Arial"/>
@@ -2315,6 +3131,7 @@
           <w:rFonts w:ascii="Arial Black" w:hAnsi="Arial Black"/>
         </w:rPr>
       </w:pPr>
+      <w:bookmarkStart w:id="2" w:name="_Toc196508473"/>
       <w:r>
         <w:rPr>
           <w:rFonts w:ascii="Arial Black" w:hAnsi="Arial Black"/>
@@ -2322,6 +3139,7 @@
         <w:lastRenderedPageBreak/>
         <w:t>User Interface Design</w:t>
       </w:r>
+      <w:bookmarkEnd w:id="2"/>
     </w:p>
     <w:p>
       <w:pPr>
@@ -3462,12 +4280,14 @@
           <w:rFonts w:ascii="Arial Black" w:hAnsi="Arial Black"/>
         </w:rPr>
       </w:pPr>
+      <w:bookmarkStart w:id="3" w:name="_Toc196508474"/>
       <w:r>
         <w:rPr>
           <w:rFonts w:ascii="Arial Black" w:hAnsi="Arial Black"/>
         </w:rPr>
         <w:t>Architecture Design and Algorithm Explanation</w:t>
       </w:r>
+      <w:bookmarkEnd w:id="3"/>
     </w:p>
     <w:p>
       <w:r>
@@ -3550,9 +4370,11 @@
           <w:numId w:val="15"/>
         </w:numPr>
       </w:pPr>
+      <w:bookmarkStart w:id="4" w:name="_Toc196508475"/>
       <w:r>
         <w:t>API Endpoints</w:t>
       </w:r>
+      <w:bookmarkEnd w:id="4"/>
       <w:r>
         <w:t xml:space="preserve"> </w:t>
       </w:r>
@@ -4100,9 +4922,11 @@
           <w:numId w:val="15"/>
         </w:numPr>
       </w:pPr>
+      <w:bookmarkStart w:id="5" w:name="_Toc196508476"/>
       <w:r>
         <w:t>Bulb communication</w:t>
       </w:r>
+      <w:bookmarkEnd w:id="5"/>
     </w:p>
     <w:p>
       <w:r>
@@ -4251,9 +5075,11 @@
           <w:numId w:val="15"/>
         </w:numPr>
       </w:pPr>
+      <w:bookmarkStart w:id="6" w:name="_Toc196508477"/>
       <w:r>
         <w:t>Host Audio Parsing</w:t>
       </w:r>
+      <w:bookmarkEnd w:id="6"/>
     </w:p>
     <w:p>
       <w:r>
@@ -4421,27 +5247,7 @@
           <w:iCs/>
           <w:kern w:val="0"/>
         </w:rPr>
-        <w:t>aiXander/</w:t>
-      </w:r>
-      <w:proofErr w:type="spellStart"/>
-      <w:r>
-        <w:rPr>
-          <w:rFonts w:cs="Arial"/>
-          <w:i/>
-          <w:iCs/>
-          <w:kern w:val="0"/>
-        </w:rPr>
-        <w:t>Realtime_PyAudio_FFT</w:t>
-      </w:r>
-      <w:proofErr w:type="spellEnd"/>
-      <w:r>
-        <w:rPr>
-          <w:rFonts w:cs="Arial"/>
-          <w:i/>
-          <w:iCs/>
-          <w:kern w:val="0"/>
-        </w:rPr>
-        <w:t>: Realtime Audio Analysis in Python, Using PyAudio and Numpy to Extract and Visualize FFT Features from Streaming Audio.</w:t>
+        <w:t>aiXander/Realtime_PyAudio_FFT: Realtime Audio Analysis in Python, Using PyAudio and Numpy to Extract and Visualize FFT Features from Streaming Audio.</w:t>
       </w:r>
       <w:r>
         <w:rPr>
@@ -4653,9 +5459,11 @@
           <w:numId w:val="15"/>
         </w:numPr>
       </w:pPr>
+      <w:bookmarkStart w:id="7" w:name="_Toc196508478"/>
       <w:r>
         <w:t>Beat Detection Algorithm</w:t>
       </w:r>
+      <w:bookmarkEnd w:id="7"/>
     </w:p>
     <w:p>
       <w:r>
@@ -5375,15 +6183,7 @@
                   <w:sz w:val="40"/>
                   <w:szCs w:val="40"/>
                 </w:rPr>
-                <m:t>i</m:t>
-              </m:r>
-              <m:r>
-                <w:rPr>
-                  <w:rFonts w:ascii="Cambria Math" w:eastAsiaTheme="minorEastAsia" w:hAnsi="Cambria Math"/>
-                  <w:sz w:val="40"/>
-                  <w:szCs w:val="40"/>
-                </w:rPr>
-                <m:t>=0</m:t>
+                <m:t>i=0</m:t>
               </m:r>
             </m:sub>
             <m:sup>
@@ -5971,9 +6771,11 @@
           <w:numId w:val="15"/>
         </w:numPr>
       </w:pPr>
+      <w:bookmarkStart w:id="8" w:name="_Toc196508479"/>
       <w:r>
         <w:t>Future Development Mindset</w:t>
       </w:r>
+      <w:bookmarkEnd w:id="8"/>
     </w:p>
     <w:p>
       <w:r>
@@ -6432,7 +7234,16 @@
       </w:r>
       <w:proofErr w:type="spellStart"/>
       <w:r>
-        <w:t>pylint</w:t>
+        <w:t>P</w:t>
+      </w:r>
+      <w:r>
+        <w:t>y</w:t>
+      </w:r>
+      <w:r>
+        <w:t>l</w:t>
+      </w:r>
+      <w:r>
+        <w:t>int</w:t>
       </w:r>
       <w:proofErr w:type="spellEnd"/>
       <w:r>
@@ -6460,7 +7271,6 @@
         </w:rPr>
         <w:t>(</w:t>
       </w:r>
-      <w:proofErr w:type="spellStart"/>
       <w:r>
         <w:rPr>
           <w:rFonts w:cs="Arial"/>
@@ -6468,65 +7278,283 @@
           <w:iCs/>
           <w:kern w:val="0"/>
         </w:rPr>
+        <w:t>Pylint 3.3.6 Documentation</w:t>
+      </w:r>
+      <w:r>
+        <w:rPr>
+          <w:rFonts w:cs="Arial"/>
+          <w:kern w:val="0"/>
+        </w:rPr>
+        <w:t>, 2025)</w:t>
+      </w:r>
+      <w:r>
+        <w:fldChar w:fldCharType="end"/>
+      </w:r>
+      <w:r>
+        <w:t>.</w:t>
+      </w:r>
+      <w:r>
+        <w:t xml:space="preserve"> </w:t>
+      </w:r>
+      <w:r>
+        <w:t xml:space="preserve">This linting provides a score out of ten for how closely the code </w:t>
+      </w:r>
+      <w:r>
+        <w:t xml:space="preserve">follows the PEP8 standards. </w:t>
+      </w:r>
+      <w:r>
+        <w:t>This score is displayed on the README on the GitHub page.</w:t>
+      </w:r>
+    </w:p>
+    <w:p>
+      <w:r>
+        <w:t xml:space="preserve">The focus of the </w:t>
+      </w:r>
+      <w:r>
+        <w:t xml:space="preserve">PEP8 </w:t>
+      </w:r>
+      <w:r>
+        <w:t xml:space="preserve">style guide from Python is on readability. This is also the </w:t>
+      </w:r>
+      <w:r>
+        <w:t xml:space="preserve">intended purpose of </w:t>
+      </w:r>
+      <w:r>
+        <w:t xml:space="preserve">the addition of comments, docstrings, and helper files. </w:t>
+      </w:r>
+      <w:r>
+        <w:t xml:space="preserve">Each </w:t>
+      </w:r>
+      <w:r>
+        <w:t>module, function, class, and method have docstrings present on them</w:t>
+      </w:r>
+      <w:r>
+        <w:t>, these simply explain the intended purpose</w:t>
+      </w:r>
+      <w:r>
+        <w:t xml:space="preserve"> of the following code. </w:t>
+      </w:r>
+    </w:p>
+    <w:p>
+      <w:r>
+        <w:t xml:space="preserve">There are specific parts of the </w:t>
+      </w:r>
+      <w:r>
+        <w:t xml:space="preserve">system that are </w:t>
+      </w:r>
+      <w:r>
+        <w:t xml:space="preserve">written but not in use. </w:t>
+      </w:r>
+      <w:r>
+        <w:t xml:space="preserve">One example of this is a function that </w:t>
+      </w:r>
+      <w:r>
+        <w:t xml:space="preserve">produces a packet that can turn a </w:t>
+      </w:r>
+      <w:proofErr w:type="spellStart"/>
+      <w:r>
+        <w:t>WizBulb</w:t>
+      </w:r>
+      <w:proofErr w:type="spellEnd"/>
+      <w:r>
+        <w:t xml:space="preserve"> to a specific colour. This is something that was hoped to be included in the final project, however</w:t>
+      </w:r>
+      <w:r>
+        <w:t xml:space="preserve"> given time constraints this was not implemented. These such sections of code were left in place</w:t>
+      </w:r>
+      <w:r>
+        <w:t xml:space="preserve"> to allow for their use without further research </w:t>
+      </w:r>
+      <w:r>
+        <w:t>in the future</w:t>
+      </w:r>
+      <w:r>
+        <w:t>. These sections contain comments to ensure that they are not misunderstood.</w:t>
+      </w:r>
+    </w:p>
+    <w:p>
+      <w:r>
+        <w:t>The Git</w:t>
+      </w:r>
+      <w:r>
+        <w:t>H</w:t>
+      </w:r>
+      <w:r>
+        <w:t xml:space="preserve">ub repository for this </w:t>
+      </w:r>
+      <w:r>
+        <w:t>project contains extensive org</w:t>
+      </w:r>
+      <w:r>
+        <w:t>anisational rules, guidelines</w:t>
+      </w:r>
+      <w:r>
+        <w:t xml:space="preserve">, and continuous integration </w:t>
+      </w:r>
+      <w:r>
+        <w:t xml:space="preserve">(CI) </w:t>
+      </w:r>
+      <w:r>
+        <w:t xml:space="preserve">to ensure it maintains a consistent order for future development. </w:t>
+      </w:r>
+      <w:r>
+        <w:t xml:space="preserve">Some of </w:t>
+      </w:r>
+      <w:r>
+        <w:lastRenderedPageBreak/>
+        <w:t xml:space="preserve">these rules have had to be ignored for the initial development of </w:t>
+      </w:r>
+      <w:r>
+        <w:t xml:space="preserve">the system. Others, like the </w:t>
+      </w:r>
+      <w:r>
+        <w:t>CI</w:t>
+      </w:r>
+      <w:r>
+        <w:t xml:space="preserve"> for instance were extremely helpful in catching bugs and </w:t>
+      </w:r>
+      <w:r>
+        <w:t xml:space="preserve">maintaining </w:t>
+      </w:r>
+      <w:r>
+        <w:t xml:space="preserve">code style. </w:t>
+      </w:r>
+    </w:p>
+    <w:p>
+      <w:r>
+        <w:t xml:space="preserve">This includes </w:t>
+      </w:r>
+      <w:r>
+        <w:t>branch rules, to prevent anyone pushing git commits to the main branch without the pull request getting reviewed by</w:t>
+      </w:r>
+      <w:r>
+        <w:t xml:space="preserve"> another coder. </w:t>
+      </w:r>
+      <w:r>
+        <w:t>For</w:t>
+      </w:r>
+      <w:r>
+        <w:t xml:space="preserve"> future</w:t>
+      </w:r>
+      <w:r>
+        <w:t xml:space="preserve"> and</w:t>
+      </w:r>
+      <w:r>
+        <w:t xml:space="preserve"> larger development teams this is integral to preventing the addition of ‘bad’ code to </w:t>
+      </w:r>
+      <w:r>
+        <w:t xml:space="preserve">protected branches. </w:t>
+      </w:r>
+      <w:r>
+        <w:t xml:space="preserve">With regards to pull requests I have also implemented </w:t>
+      </w:r>
+      <w:r>
+        <w:t>a pull request template, and the addition of various labels</w:t>
+      </w:r>
+      <w:r>
+        <w:t xml:space="preserve"> to help organise pull requests and issues</w:t>
+      </w:r>
+      <w:r>
+        <w:t>.</w:t>
+      </w:r>
+    </w:p>
+    <w:p>
+      <w:r>
+        <w:drawing>
+          <wp:inline distT="0" distB="0" distL="0" distR="0" wp14:anchorId="005EDC11" wp14:editId="6BA38ACB">
+            <wp:extent cx="5759450" cy="5589905"/>
+            <wp:effectExtent l="0" t="0" r="0" b="0"/>
+            <wp:docPr id="1341510292" name="Picture 1"/>
+            <wp:cNvGraphicFramePr>
+              <a:graphicFrameLocks xmlns:a="http://schemas.openxmlformats.org/drawingml/2006/main" noChangeAspect="1"/>
+            </wp:cNvGraphicFramePr>
+            <a:graphic xmlns:a="http://schemas.openxmlformats.org/drawingml/2006/main">
+              <a:graphicData uri="http://schemas.openxmlformats.org/drawingml/2006/picture">
+                <pic:pic xmlns:pic="http://schemas.openxmlformats.org/drawingml/2006/picture">
+                  <pic:nvPicPr>
+                    <pic:cNvPr id="1341510292" name=""/>
+                    <pic:cNvPicPr/>
+                  </pic:nvPicPr>
+                  <pic:blipFill>
+                    <a:blip r:embed="rId19"/>
+                    <a:stretch>
+                      <a:fillRect/>
+                    </a:stretch>
+                  </pic:blipFill>
+                  <pic:spPr>
+                    <a:xfrm>
+                      <a:off x="0" y="0"/>
+                      <a:ext cx="5759450" cy="5589905"/>
+                    </a:xfrm>
+                    <a:prstGeom prst="rect">
+                      <a:avLst/>
+                    </a:prstGeom>
+                  </pic:spPr>
+                </pic:pic>
+              </a:graphicData>
+            </a:graphic>
+          </wp:inline>
+        </w:drawing>
+      </w:r>
+    </w:p>
+    <w:p>
+      <w:r>
+        <w:t xml:space="preserve">The most helpful </w:t>
+      </w:r>
+      <w:r>
+        <w:t xml:space="preserve">feature of </w:t>
+      </w:r>
+      <w:r>
+        <w:t xml:space="preserve">GitHub was the CI, this allowed me to test commits and pull requests made to the </w:t>
+      </w:r>
+      <w:r>
+        <w:t xml:space="preserve">GitHub </w:t>
+      </w:r>
+      <w:r>
+        <w:t xml:space="preserve">repository automatically. </w:t>
+      </w:r>
+      <w:r>
+        <w:t xml:space="preserve">Using CI the </w:t>
+      </w:r>
+      <w:r>
+        <w:t xml:space="preserve">repository was able to run the entire testing suite on each pull request, </w:t>
+      </w:r>
+      <w:r>
+        <w:t xml:space="preserve">and scheduled each night at </w:t>
+      </w:r>
+      <w:r>
+        <w:t xml:space="preserve">midnight, this then sends email </w:t>
+      </w:r>
+      <w:r>
+        <w:t xml:space="preserve">notifications should a CI run fail. </w:t>
+      </w:r>
+      <w:r>
+        <w:t>On top of that, the CI is able to handle other automations</w:t>
+      </w:r>
+      <w:r>
+        <w:t xml:space="preserve"> that </w:t>
+      </w:r>
+      <w:r>
+        <w:t xml:space="preserve">are helpful to maintaining an </w:t>
+      </w:r>
+      <w:r>
+        <w:t>awareness of the state of the code in the repository</w:t>
+      </w:r>
+      <w:r>
+        <w:t xml:space="preserve">, such as the </w:t>
+      </w:r>
+      <w:proofErr w:type="spellStart"/>
+      <w:r>
         <w:t>Pylint</w:t>
       </w:r>
       <w:proofErr w:type="spellEnd"/>
       <w:r>
-        <w:rPr>
-          <w:rFonts w:cs="Arial"/>
-          <w:i/>
-          <w:iCs/>
-          <w:kern w:val="0"/>
-        </w:rPr>
-        <w:t xml:space="preserve"> 3.3.6 Documentation</w:t>
-      </w:r>
-      <w:r>
-        <w:rPr>
-          <w:rFonts w:cs="Arial"/>
-          <w:kern w:val="0"/>
-        </w:rPr>
-        <w:t>, 2025)</w:t>
-      </w:r>
-      <w:r>
-        <w:fldChar w:fldCharType="end"/>
-      </w:r>
-      <w:r>
-        <w:t>.</w:t>
-      </w:r>
-      <w:r>
-        <w:t xml:space="preserve"> </w:t>
-      </w:r>
-      <w:r>
-        <w:t xml:space="preserve">This linting provides a score out of ten for how closely the code </w:t>
-      </w:r>
-      <w:r>
-        <w:t xml:space="preserve">follows the PEP8 standards. </w:t>
-      </w:r>
-      <w:r>
-        <w:t>This score is displayed on the README on the GitHub page.</w:t>
-      </w:r>
-    </w:p>
-    <w:p>
-      <w:r>
-        <w:t xml:space="preserve">The focus of the style guide from Python is on readability. This is also the </w:t>
-      </w:r>
-      <w:r>
-        <w:t xml:space="preserve">intended purpose of </w:t>
-      </w:r>
-      <w:r>
-        <w:t xml:space="preserve">the addition of comments, docstrings, and helper files. </w:t>
-      </w:r>
-      <w:r>
-        <w:t xml:space="preserve">Each </w:t>
-      </w:r>
-      <w:r>
-        <w:t>module, function, class, and method have docstrings present on them</w:t>
-      </w:r>
-      <w:r>
-        <w:t xml:space="preserve">, these simply explain the intended purpose. </w:t>
-      </w:r>
-    </w:p>
-    <w:p/>
+        <w:t xml:space="preserve"> badge</w:t>
+      </w:r>
+      <w:r>
+        <w:t xml:space="preserve">, the coverage badge, and a badge that displays the status of the last CI run. </w:t>
+      </w:r>
+    </w:p>
     <w:p/>
     <w:p>
       <w:pPr>
@@ -6536,9 +7564,11 @@
           <w:numId w:val="15"/>
         </w:numPr>
       </w:pPr>
+      <w:bookmarkStart w:id="9" w:name="_Toc196508480"/>
       <w:r>
         <w:t>Testing</w:t>
       </w:r>
+      <w:bookmarkEnd w:id="9"/>
     </w:p>
     <w:p>
       <w:r>
@@ -6554,7 +7584,11 @@
         <w:t xml:space="preserve">Test cases for both will be discussed, </w:t>
       </w:r>
       <w:r>
-        <w:t xml:space="preserve">their results, </w:t>
+        <w:t xml:space="preserve">their </w:t>
+      </w:r>
+      <w:r>
+        <w:lastRenderedPageBreak/>
+        <w:t xml:space="preserve">results, </w:t>
       </w:r>
       <w:r>
         <w:t>future testing that could take place</w:t>
@@ -6571,14 +7605,81 @@
           <w:numId w:val="15"/>
         </w:numPr>
       </w:pPr>
+      <w:bookmarkStart w:id="10" w:name="_Toc196508481"/>
       <w:r>
         <w:t>Automated Testin</w:t>
       </w:r>
       <w:r>
         <w:t>g</w:t>
       </w:r>
-    </w:p>
-    <w:p/>
+      <w:bookmarkEnd w:id="10"/>
+    </w:p>
+    <w:p>
+      <w:r>
+        <w:t>Most of</w:t>
+      </w:r>
+      <w:r>
+        <w:t xml:space="preserve"> the testing </w:t>
+      </w:r>
+      <w:r>
+        <w:t xml:space="preserve">that has been carried out on the </w:t>
+      </w:r>
+      <w:r>
+        <w:t>system was automated</w:t>
+      </w:r>
+      <w:r>
+        <w:t>, this is</w:t>
+      </w:r>
+      <w:r>
+        <w:t xml:space="preserve"> due to the </w:t>
+      </w:r>
+      <w:r>
+        <w:t xml:space="preserve">CI on GitHub that allowed the automated tests to be carried out again and again. </w:t>
+      </w:r>
+      <w:r>
+        <w:t xml:space="preserve">The automated testing was extremely helpful as it allowed for the ability to check on the </w:t>
+      </w:r>
+      <w:r>
+        <w:t xml:space="preserve">status of code changes before committing to the repository. </w:t>
+      </w:r>
+      <w:r>
+        <w:t xml:space="preserve">The development of the tests focused on the ability </w:t>
+      </w:r>
+      <w:r>
+        <w:t xml:space="preserve">of the user to </w:t>
+      </w:r>
+      <w:r>
+        <w:t>start the audio synch</w:t>
+      </w:r>
+      <w:r>
+        <w:t xml:space="preserve">ronisation, as this was the main objective of the project. </w:t>
+      </w:r>
+      <w:r>
+        <w:t xml:space="preserve">This was also the main objective of the manual testing on the project, that will be discussed in the next section. </w:t>
+      </w:r>
+    </w:p>
+    <w:p>
+      <w:r>
+        <w:t xml:space="preserve">The automated testing in this project takes on </w:t>
+      </w:r>
+      <w:r>
+        <w:t xml:space="preserve">three shapes, </w:t>
+      </w:r>
+      <w:r>
+        <w:t xml:space="preserve">directly testing the code, its function, and the database, </w:t>
+      </w:r>
+      <w:r>
+        <w:t xml:space="preserve">running a mock live server and testing that the UI functions as expected, and finally testing the </w:t>
+      </w:r>
+      <w:proofErr w:type="spellStart"/>
+      <w:r>
+        <w:t>api</w:t>
+      </w:r>
+      <w:proofErr w:type="spellEnd"/>
+      <w:r>
+        <w:t xml:space="preserve"> endpoints to ensure that the code functions as expected. </w:t>
+      </w:r>
+    </w:p>
     <w:p/>
     <w:p/>
     <w:p/>
@@ -7546,8 +8647,8 @@
       </w:pPr>
     </w:p>
     <w:sectPr>
-      <w:headerReference w:type="default" r:id="rId19"/>
-      <w:footerReference w:type="default" r:id="rId20"/>
+      <w:headerReference w:type="default" r:id="rId20"/>
+      <w:footerReference w:type="default" r:id="rId21"/>
       <w:pgSz w:w="11906" w:h="16838"/>
       <w:pgMar w:top="1134" w:right="1418" w:bottom="1134" w:left="1418" w:header="709" w:footer="709" w:gutter="0"/>
       <w:cols w:space="708"/>

</xml_diff>

<commit_message>
Refactor project report and documentation; enhance clarity and detail in user interface design, security considerations, and backend architecture. Update API endpoint descriptions and improve testing framework by consolidating logging setup in test cases. Adjust bulb creation tests for better validation and logging practices. Update project configuration to disable specific linting errors.
</commit_message>
<xml_diff>
--- a/project-report-docs/Final_Year_Project_Report.docx
+++ b/project-report-docs/Final_Year_Project_Report.docx
@@ -2753,7 +2753,19 @@
         <w:rPr>
           <w:rFonts w:cs="Arial"/>
         </w:rPr>
-        <w:t xml:space="preserve">bulb. </w:t>
+        <w:t>bulb</w:t>
+      </w:r>
+      <w:r>
+        <w:rPr>
+          <w:rFonts w:cs="Arial"/>
+        </w:rPr>
+        <w:t xml:space="preserve"> (A colour changing bulb), I was also later give a non-colour changing bulb as a gift</w:t>
+      </w:r>
+      <w:r>
+        <w:rPr>
+          <w:rFonts w:cs="Arial"/>
+        </w:rPr>
+        <w:t xml:space="preserve">. </w:t>
       </w:r>
     </w:p>
     <w:p>
@@ -2767,6 +2779,7 @@
         <w:rPr>
           <w:rFonts w:cs="Arial"/>
         </w:rPr>
+        <w:lastRenderedPageBreak/>
         <w:t xml:space="preserve">The research </w:t>
       </w:r>
       <w:r>
@@ -2797,14 +2810,7 @@
         <w:rPr>
           <w:rFonts w:cs="Arial"/>
         </w:rPr>
-        <w:t xml:space="preserve">Two </w:t>
-      </w:r>
-      <w:r>
-        <w:rPr>
-          <w:rFonts w:cs="Arial"/>
-        </w:rPr>
-        <w:lastRenderedPageBreak/>
-        <w:t xml:space="preserve">libraries I looked at </w:t>
+        <w:t xml:space="preserve">Two libraries I looked at </w:t>
       </w:r>
       <w:r>
         <w:rPr>
@@ -3088,19 +3094,59 @@
           <w:rFonts w:cs="Arial"/>
         </w:rPr>
       </w:pPr>
-    </w:p>
-    <w:p>
-      <w:pPr>
-        <w:spacing w:line="360" w:lineRule="auto"/>
-        <w:rPr>
-          <w:rFonts w:cs="Arial"/>
-        </w:rPr>
-      </w:pPr>
-      <w:r>
-        <w:rPr>
-          <w:rFonts w:cs="Arial"/>
-        </w:rPr>
-        <w:t># SECURITY NEEDS MENTIONED HERE #</w:t>
+      <w:r>
+        <w:rPr>
+          <w:rFonts w:cs="Arial"/>
+        </w:rPr>
+        <w:t xml:space="preserve">A big consideration to </w:t>
+      </w:r>
+      <w:r>
+        <w:rPr>
+          <w:rFonts w:cs="Arial"/>
+        </w:rPr>
+        <w:t xml:space="preserve">take into account was the security of the system. </w:t>
+      </w:r>
+      <w:r>
+        <w:rPr>
+          <w:rFonts w:cs="Arial"/>
+        </w:rPr>
+        <w:t xml:space="preserve">In the case of this project there is little-to-no </w:t>
+      </w:r>
+      <w:r>
+        <w:rPr>
+          <w:rFonts w:cs="Arial"/>
+        </w:rPr>
+        <w:t xml:space="preserve">system security, while it was considered to add in security it was decided against for the following reasons. </w:t>
+      </w:r>
+      <w:r>
+        <w:rPr>
+          <w:rFonts w:cs="Arial"/>
+        </w:rPr>
+        <w:t xml:space="preserve">There are no personal details saved in the system, </w:t>
+      </w:r>
+      <w:r>
+        <w:rPr>
+          <w:rFonts w:cs="Arial"/>
+        </w:rPr>
+        <w:t>nor would the addition of security, like a login page, or OAuth authentication actually protect the bulbs from</w:t>
+      </w:r>
+      <w:r>
+        <w:rPr>
+          <w:rFonts w:cs="Arial"/>
+        </w:rPr>
+        <w:t xml:space="preserve"> being manipulated by someone who knows how to do so (as the bulbs themselves have no security on the local network). </w:t>
+      </w:r>
+      <w:r>
+        <w:rPr>
+          <w:rFonts w:cs="Arial"/>
+        </w:rPr>
+        <w:t xml:space="preserve">The only security for this system comes externally to the system, and comes in the form of </w:t>
+      </w:r>
+      <w:r>
+        <w:rPr>
+          <w:rFonts w:cs="Arial"/>
+        </w:rPr>
+        <w:t xml:space="preserve">the firewall on the local network. </w:t>
       </w:r>
     </w:p>
     <w:p>
@@ -3149,131 +3195,77 @@
         <w:rPr>
           <w:noProof/>
         </w:rPr>
-        <mc:AlternateContent>
-          <mc:Choice Requires="wps">
-            <w:drawing>
-              <wp:anchor distT="0" distB="0" distL="114300" distR="114300" simplePos="0" relativeHeight="251658242" behindDoc="1" locked="0" layoutInCell="1" allowOverlap="1" wp14:anchorId="2F9212FE" wp14:editId="6F11C2D6">
-                <wp:simplePos x="0" y="0"/>
-                <wp:positionH relativeFrom="column">
-                  <wp:posOffset>4064635</wp:posOffset>
-                </wp:positionH>
-                <wp:positionV relativeFrom="paragraph">
-                  <wp:posOffset>7119620</wp:posOffset>
-                </wp:positionV>
-                <wp:extent cx="1926590" cy="635"/>
-                <wp:effectExtent l="0" t="0" r="0" b="0"/>
-                <wp:wrapTight wrapText="bothSides">
-                  <wp:wrapPolygon edited="0">
-                    <wp:start x="0" y="0"/>
-                    <wp:lineTo x="0" y="21600"/>
-                    <wp:lineTo x="21600" y="21600"/>
-                    <wp:lineTo x="21600" y="0"/>
-                  </wp:wrapPolygon>
-                </wp:wrapTight>
-                <wp:docPr id="1255788952" name="Text Box 1"/>
-                <wp:cNvGraphicFramePr/>
-                <a:graphic xmlns:a="http://schemas.openxmlformats.org/drawingml/2006/main">
-                  <a:graphicData uri="http://schemas.microsoft.com/office/word/2010/wordprocessingShape">
-                    <wps:wsp>
-                      <wps:cNvSpPr txBox="1"/>
-                      <wps:spPr>
-                        <a:xfrm>
-                          <a:off x="0" y="0"/>
-                          <a:ext cx="1926590" cy="635"/>
-                        </a:xfrm>
-                        <a:prstGeom prst="rect">
-                          <a:avLst/>
-                        </a:prstGeom>
-                        <a:solidFill>
-                          <a:prstClr val="white"/>
-                        </a:solidFill>
-                        <a:ln>
-                          <a:noFill/>
-                        </a:ln>
-                      </wps:spPr>
-                      <wps:txbx>
-                        <w:txbxContent>
-                          <w:p>
-                            <w:pPr>
-                              <w:pStyle w:val="Caption"/>
-                              <w:rPr>
-                                <w:noProof/>
-                                <w:sz w:val="20"/>
-                                <w:szCs w:val="20"/>
-                              </w:rPr>
-                            </w:pPr>
-                            <w:r>
-                              <w:t>Figure 2 - Index Page (Mobile View)</w:t>
-                            </w:r>
-                          </w:p>
-                        </w:txbxContent>
-                      </wps:txbx>
-                      <wps:bodyPr rot="0" spcFirstLastPara="0" vertOverflow="overflow" horzOverflow="overflow" vert="horz" wrap="square" lIns="0" tIns="0" rIns="0" bIns="0" numCol="1" spcCol="0" rtlCol="0" fromWordArt="0" anchor="t" anchorCtr="0" forceAA="0" compatLnSpc="1">
-                        <a:prstTxWarp prst="textNoShape">
-                          <a:avLst/>
-                        </a:prstTxWarp>
-                        <a:spAutoFit/>
-                      </wps:bodyPr>
-                    </wps:wsp>
-                  </a:graphicData>
-                </a:graphic>
-              </wp:anchor>
-            </w:drawing>
-          </mc:Choice>
-          <mc:Fallback>
-            <w:pict>
-              <v:shapetype w14:anchorId="2F9212FE" id="_x0000_t202" coordsize="21600,21600" o:spt="202" path="m,l,21600r21600,l21600,xe">
-                <v:stroke joinstyle="miter"/>
-                <v:path gradientshapeok="t" o:connecttype="rect"/>
-              </v:shapetype>
-              <v:shape id="Text Box 1" o:spid="_x0000_s1026" type="#_x0000_t202" style="position:absolute;margin-left:320.05pt;margin-top:560.6pt;width:151.7pt;height:.05pt;z-index:-251658238;visibility:visible;mso-wrap-style:square;mso-wrap-distance-left:9pt;mso-wrap-distance-top:0;mso-wrap-distance-right:9pt;mso-wrap-distance-bottom:0;mso-position-horizontal:absolute;mso-position-horizontal-relative:text;mso-position-vertical:absolute;mso-position-vertical-relative:text;v-text-anchor:top" o:gfxdata="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" stroked="f">
-                <v:textbox style="mso-fit-shape-to-text:t" inset="0,0,0,0">
-                  <w:txbxContent>
-                    <w:p>
-                      <w:pPr>
-                        <w:pStyle w:val="Caption"/>
-                        <w:rPr>
-                          <w:noProof/>
-                          <w:sz w:val="20"/>
-                          <w:szCs w:val="20"/>
-                        </w:rPr>
-                      </w:pPr>
-                      <w:r>
-                        <w:t>Figure 2 - Index Page (Mobile View)</w:t>
-                      </w:r>
-                    </w:p>
-                  </w:txbxContent>
-                </v:textbox>
-                <w10:wrap type="tight"/>
-              </v:shape>
-            </w:pict>
-          </mc:Fallback>
-        </mc:AlternateContent>
-      </w:r>
+        <w:drawing>
+          <wp:inline distT="0" distB="0" distL="0" distR="0" wp14:anchorId="4E6C80D3" wp14:editId="33892A84">
+            <wp:extent cx="5991225" cy="3370148"/>
+            <wp:effectExtent l="0" t="0" r="0" b="1905"/>
+            <wp:docPr id="738785514" name="Picture 1" descr="A screenshot of a computer&#10;&#10;AI-generated content may be incorrect."/>
+            <wp:cNvGraphicFramePr>
+              <a:graphicFrameLocks xmlns:a="http://schemas.openxmlformats.org/drawingml/2006/main" noChangeAspect="1"/>
+            </wp:cNvGraphicFramePr>
+            <a:graphic xmlns:a="http://schemas.openxmlformats.org/drawingml/2006/main">
+              <a:graphicData uri="http://schemas.openxmlformats.org/drawingml/2006/picture">
+                <pic:pic xmlns:pic="http://schemas.openxmlformats.org/drawingml/2006/picture">
+                  <pic:nvPicPr>
+                    <pic:cNvPr id="738785514" name="Picture 1" descr="A screenshot of a computer&#10;&#10;AI-generated content may be incorrect."/>
+                    <pic:cNvPicPr/>
+                  </pic:nvPicPr>
+                  <pic:blipFill>
+                    <a:blip r:embed="rId8"/>
+                    <a:stretch>
+                      <a:fillRect/>
+                    </a:stretch>
+                  </pic:blipFill>
+                  <pic:spPr>
+                    <a:xfrm>
+                      <a:off x="0" y="0"/>
+                      <a:ext cx="5991225" cy="3370148"/>
+                    </a:xfrm>
+                    <a:prstGeom prst="rect">
+                      <a:avLst/>
+                    </a:prstGeom>
+                  </pic:spPr>
+                </pic:pic>
+              </a:graphicData>
+            </a:graphic>
+          </wp:inline>
+        </w:drawing>
+      </w:r>
+    </w:p>
+    <w:p>
+      <w:pPr>
+        <w:pStyle w:val="Caption"/>
+      </w:pPr>
+      <w:r>
+        <w:t xml:space="preserve">Figure </w:t>
+      </w:r>
+      <w:fldSimple w:instr=" SEQ Figure \* ARABIC ">
+        <w:r>
+          <w:rPr>
+            <w:noProof/>
+          </w:rPr>
+          <w:t>1</w:t>
+        </w:r>
+      </w:fldSimple>
+      <w:r>
+        <w:t xml:space="preserve"> - Index Page (PC View)</w:t>
+      </w:r>
+    </w:p>
+    <w:p>
+      <w:pPr>
+        <w:keepNext/>
+        <w:spacing w:line="360" w:lineRule="auto"/>
+        <w:jc w:val="center"/>
+      </w:pPr>
       <w:r>
         <w:rPr>
           <w:noProof/>
         </w:rPr>
+        <w:lastRenderedPageBreak/>
         <w:drawing>
-          <wp:anchor distT="0" distB="0" distL="114300" distR="114300" simplePos="0" relativeHeight="251658241" behindDoc="1" locked="0" layoutInCell="1" allowOverlap="1" wp14:anchorId="06DF382D" wp14:editId="5BB70947">
-            <wp:simplePos x="0" y="0"/>
-            <wp:positionH relativeFrom="column">
-              <wp:posOffset>4064635</wp:posOffset>
-            </wp:positionH>
-            <wp:positionV relativeFrom="paragraph">
-              <wp:posOffset>3471545</wp:posOffset>
-            </wp:positionV>
-            <wp:extent cx="1926590" cy="3590925"/>
-            <wp:effectExtent l="0" t="0" r="0" b="9525"/>
-            <wp:wrapTight wrapText="bothSides">
-              <wp:wrapPolygon edited="0">
-                <wp:start x="0" y="0"/>
-                <wp:lineTo x="0" y="21543"/>
-                <wp:lineTo x="21358" y="21543"/>
-                <wp:lineTo x="21358" y="0"/>
-                <wp:lineTo x="0" y="0"/>
-              </wp:wrapPolygon>
-            </wp:wrapTight>
+          <wp:inline distT="0" distB="0" distL="0" distR="0" wp14:anchorId="5E59594F" wp14:editId="36A74BA5">
+            <wp:extent cx="2606040" cy="4857750"/>
+            <wp:effectExtent l="0" t="0" r="3810" b="0"/>
             <wp:docPr id="1934254944" name="Picture 2" descr="A black and white image of a person standing in front of a white sky&#10;&#10;AI-generated content may be incorrect."/>
             <wp:cNvGraphicFramePr>
               <a:graphicFrameLocks xmlns:a="http://schemas.openxmlformats.org/drawingml/2006/main" noChangeAspect="1"/>
@@ -3286,7 +3278,7 @@
                     <pic:cNvPicPr/>
                   </pic:nvPicPr>
                   <pic:blipFill rotWithShape="1">
-                    <a:blip r:embed="rId8" cstate="print">
+                    <a:blip r:embed="rId9" cstate="print">
                       <a:extLst>
                         <a:ext uri="{28A0092B-C50C-407E-A947-70E740481C1C}">
                           <a14:useLocalDpi xmlns:a14="http://schemas.microsoft.com/office/drawing/2010/main" val="0"/>
@@ -3299,7 +3291,7 @@
                   <pic:spPr bwMode="auto">
                     <a:xfrm>
                       <a:off x="0" y="0"/>
-                      <a:ext cx="1926590" cy="3590925"/>
+                      <a:ext cx="2606040" cy="4857750"/>
                     </a:xfrm>
                     <a:prstGeom prst="rect">
                       <a:avLst/>
@@ -3316,52 +3308,6 @@
                 </pic:pic>
               </a:graphicData>
             </a:graphic>
-            <wp14:sizeRelH relativeFrom="margin">
-              <wp14:pctWidth>0</wp14:pctWidth>
-            </wp14:sizeRelH>
-            <wp14:sizeRelV relativeFrom="margin">
-              <wp14:pctHeight>0</wp14:pctHeight>
-            </wp14:sizeRelV>
-          </wp:anchor>
-        </w:drawing>
-      </w:r>
-      <w:r>
-        <w:rPr>
-          <w:noProof/>
-        </w:rPr>
-        <w:drawing>
-          <wp:inline distT="0" distB="0" distL="0" distR="0" wp14:anchorId="4E6C80D3" wp14:editId="7487796F">
-            <wp:extent cx="5991225" cy="3370148"/>
-            <wp:effectExtent l="0" t="0" r="0" b="1905"/>
-            <wp:docPr id="738785514" name="Picture 1" descr="A screenshot of a computer&#10;&#10;AI-generated content may be incorrect."/>
-            <wp:cNvGraphicFramePr>
-              <a:graphicFrameLocks xmlns:a="http://schemas.openxmlformats.org/drawingml/2006/main" noChangeAspect="1"/>
-            </wp:cNvGraphicFramePr>
-            <a:graphic xmlns:a="http://schemas.openxmlformats.org/drawingml/2006/main">
-              <a:graphicData uri="http://schemas.openxmlformats.org/drawingml/2006/picture">
-                <pic:pic xmlns:pic="http://schemas.openxmlformats.org/drawingml/2006/picture">
-                  <pic:nvPicPr>
-                    <pic:cNvPr id="738785514" name="Picture 1" descr="A screenshot of a computer&#10;&#10;AI-generated content may be incorrect."/>
-                    <pic:cNvPicPr/>
-                  </pic:nvPicPr>
-                  <pic:blipFill>
-                    <a:blip r:embed="rId9"/>
-                    <a:stretch>
-                      <a:fillRect/>
-                    </a:stretch>
-                  </pic:blipFill>
-                  <pic:spPr>
-                    <a:xfrm>
-                      <a:off x="0" y="0"/>
-                      <a:ext cx="6143906" cy="3456033"/>
-                    </a:xfrm>
-                    <a:prstGeom prst="rect">
-                      <a:avLst/>
-                    </a:prstGeom>
-                  </pic:spPr>
-                </pic:pic>
-              </a:graphicData>
-            </a:graphic>
           </wp:inline>
         </w:drawing>
       </w:r>
@@ -3369,15 +3315,24 @@
     <w:p>
       <w:pPr>
         <w:pStyle w:val="Caption"/>
+        <w:jc w:val="center"/>
+        <w:rPr>
+          <w:rFonts w:cs="Arial"/>
+        </w:rPr>
       </w:pPr>
       <w:r>
         <w:t xml:space="preserve">Figure </w:t>
       </w:r>
-      <w:r>
-        <w:t>1</w:t>
-      </w:r>
-      <w:r>
-        <w:t xml:space="preserve"> - Index Page (PC View)</w:t>
+      <w:fldSimple w:instr=" SEQ Figure \* ARABIC ">
+        <w:r>
+          <w:rPr>
+            <w:noProof/>
+          </w:rPr>
+          <w:t>2</w:t>
+        </w:r>
+      </w:fldSimple>
+      <w:r>
+        <w:t xml:space="preserve"> - Index View (Mobile View)</w:t>
       </w:r>
     </w:p>
     <w:p>
@@ -3656,21 +3611,12 @@
         <w:spacing w:line="360" w:lineRule="auto"/>
       </w:pPr>
       <w:r>
+        <w:rPr>
+          <w:noProof/>
+        </w:rPr>
         <w:lastRenderedPageBreak/>
-        <w:t xml:space="preserve">   </w:t>
-      </w:r>
-    </w:p>
-    <w:p>
-      <w:pPr>
-        <w:pStyle w:val="Caption"/>
-        <w:keepNext/>
-      </w:pPr>
-      <w:r>
-        <w:rPr>
-          <w:noProof/>
-        </w:rPr>
         <w:drawing>
-          <wp:inline distT="0" distB="0" distL="0" distR="0" wp14:anchorId="7D418033" wp14:editId="3BB7BE54">
+          <wp:inline distT="0" distB="0" distL="0" distR="0" wp14:anchorId="46B77BF1" wp14:editId="2291B6D7">
             <wp:extent cx="5759450" cy="2789555"/>
             <wp:effectExtent l="0" t="0" r="0" b="0"/>
             <wp:docPr id="186708067" name="Picture 1" descr="A screenshot of a computer&#10;&#10;AI-generated content may be incorrect."/>
@@ -3714,7 +3660,18 @@
         </w:rPr>
       </w:pPr>
       <w:r>
-        <w:t>Figure 3 - User prompt when bulbs aren't saved</w:t>
+        <w:t xml:space="preserve">Figure </w:t>
+      </w:r>
+      <w:fldSimple w:instr=" SEQ Figure \* ARABIC ">
+        <w:r>
+          <w:rPr>
+            <w:noProof/>
+          </w:rPr>
+          <w:t>3</w:t>
+        </w:r>
+      </w:fldSimple>
+      <w:r>
+        <w:t xml:space="preserve"> - User prompts to add bulbs</w:t>
       </w:r>
     </w:p>
     <w:p>
@@ -3727,7 +3684,7 @@
           <w:noProof/>
         </w:rPr>
         <w:drawing>
-          <wp:inline distT="0" distB="0" distL="0" distR="0" wp14:anchorId="6DE964E7" wp14:editId="48FB49CC">
+          <wp:inline distT="0" distB="0" distL="0" distR="0" wp14:anchorId="6DE964E7" wp14:editId="61F0CC5D">
             <wp:extent cx="5772150" cy="3246915"/>
             <wp:effectExtent l="0" t="0" r="0" b="0"/>
             <wp:docPr id="504359648" name="Picture 1" descr="A screenshot of a computer&#10;&#10;AI-generated content may be incorrect."/>
@@ -3750,7 +3707,7 @@
                   <pic:spPr>
                     <a:xfrm>
                       <a:off x="0" y="0"/>
-                      <a:ext cx="5825579" cy="3276969"/>
+                      <a:ext cx="5772150" cy="3246915"/>
                     </a:xfrm>
                     <a:prstGeom prst="rect">
                       <a:avLst/>
@@ -3768,7 +3725,18 @@
         <w:pStyle w:val="Caption"/>
       </w:pPr>
       <w:r>
-        <w:t>Figure 4 - FAQ Page (PC View)</w:t>
+        <w:t xml:space="preserve">Figure </w:t>
+      </w:r>
+      <w:fldSimple w:instr=" SEQ Figure \* ARABIC ">
+        <w:r>
+          <w:rPr>
+            <w:noProof/>
+          </w:rPr>
+          <w:t>4</w:t>
+        </w:r>
+      </w:fldSimple>
+      <w:r>
+        <w:t xml:space="preserve"> - FAQ's Page (PC View)</w:t>
       </w:r>
     </w:p>
     <w:p>
@@ -3901,191 +3869,6 @@
           <w:rFonts w:cs="Arial"/>
         </w:rPr>
         <w:t>.</w:t>
-      </w:r>
-    </w:p>
-    <w:p>
-      <w:pPr>
-        <w:spacing w:line="360" w:lineRule="auto"/>
-        <w:rPr>
-          <w:rFonts w:cs="Arial"/>
-        </w:rPr>
-      </w:pPr>
-      <w:r>
-        <w:rPr>
-          <w:rFonts w:cs="Arial"/>
-        </w:rPr>
-        <w:t xml:space="preserve"> </w:t>
-      </w:r>
-      <w:r>
-        <w:rPr>
-          <w:rFonts w:cs="Arial"/>
-        </w:rPr>
-        <w:t xml:space="preserve">The </w:t>
-      </w:r>
-      <w:r>
-        <w:rPr>
-          <w:rFonts w:cs="Arial"/>
-        </w:rPr>
-        <w:t xml:space="preserve">fourth page of the system to discuss is the </w:t>
-      </w:r>
-      <w:r>
-        <w:rPr>
-          <w:rFonts w:cs="Arial"/>
-        </w:rPr>
-        <w:t xml:space="preserve">‘About’ page. </w:t>
-      </w:r>
-      <w:r>
-        <w:rPr>
-          <w:rFonts w:cs="Arial"/>
-        </w:rPr>
-        <w:t xml:space="preserve">This is a simple page that just displays </w:t>
-      </w:r>
-      <w:r>
-        <w:rPr>
-          <w:rFonts w:cs="Arial"/>
-        </w:rPr>
-        <w:t xml:space="preserve">information about the project, it’s goals, and </w:t>
-      </w:r>
-      <w:r>
-        <w:rPr>
-          <w:rFonts w:cs="Arial"/>
-        </w:rPr>
-        <w:t>some information about the author if the project.</w:t>
-      </w:r>
-      <w:r>
-        <w:rPr>
-          <w:rFonts w:cs="Arial"/>
-        </w:rPr>
-        <w:t xml:space="preserve"> </w:t>
-      </w:r>
-      <w:r>
-        <w:rPr>
-          <w:rFonts w:cs="Arial"/>
-        </w:rPr>
-        <w:t>Like every other page, this page has the nav</w:t>
-      </w:r>
-      <w:r>
-        <w:rPr>
-          <w:rFonts w:cs="Arial"/>
-        </w:rPr>
-        <w:t xml:space="preserve">igation bar which allows the user, should they have bulbs </w:t>
-      </w:r>
-      <w:r>
-        <w:rPr>
-          <w:rFonts w:cs="Arial"/>
-        </w:rPr>
-        <w:lastRenderedPageBreak/>
-        <w:t>saved in the database, to activate the audio sync.</w:t>
-      </w:r>
-      <w:r>
-        <w:rPr>
-          <w:rFonts w:cs="Arial"/>
-        </w:rPr>
-        <w:t xml:space="preserve"> As this page is mostly static, apart from the navigation bar, there is nothing else to say about it. </w:t>
-      </w:r>
-    </w:p>
-    <w:p>
-      <w:pPr>
-        <w:spacing w:line="360" w:lineRule="auto"/>
-        <w:rPr>
-          <w:rFonts w:cs="Arial"/>
-        </w:rPr>
-      </w:pPr>
-      <w:r>
-        <w:rPr>
-          <w:rFonts w:cs="Arial"/>
-        </w:rPr>
-        <w:t xml:space="preserve">The final page to discuss in this section is </w:t>
-      </w:r>
-      <w:r>
-        <w:rPr>
-          <w:rFonts w:cs="Arial"/>
-        </w:rPr>
-        <w:t xml:space="preserve">the </w:t>
-      </w:r>
-      <w:r>
-        <w:rPr>
-          <w:rFonts w:cs="Arial"/>
-        </w:rPr>
-        <w:t>‘Edit’</w:t>
-      </w:r>
-      <w:r>
-        <w:rPr>
-          <w:rFonts w:cs="Arial"/>
-        </w:rPr>
-        <w:t xml:space="preserve"> page, for the bulbs.</w:t>
-      </w:r>
-      <w:r>
-        <w:rPr>
-          <w:rFonts w:cs="Arial"/>
-        </w:rPr>
-        <w:t xml:space="preserve"> This page allows the user to edit or delete the bulbs that they have saved in the database. </w:t>
-      </w:r>
-      <w:r>
-        <w:rPr>
-          <w:rFonts w:cs="Arial"/>
-        </w:rPr>
-        <w:t>The user can edit the</w:t>
-      </w:r>
-      <w:r>
-        <w:rPr>
-          <w:rFonts w:cs="Arial"/>
-        </w:rPr>
-        <w:t xml:space="preserve"> bulbs name and </w:t>
-      </w:r>
-      <w:r>
-        <w:rPr>
-          <w:rFonts w:cs="Arial"/>
-        </w:rPr>
-        <w:t>I</w:t>
-      </w:r>
-      <w:r>
-        <w:rPr>
-          <w:rFonts w:cs="Arial"/>
-        </w:rPr>
-        <w:t xml:space="preserve">p address, but that is all. As when the system has </w:t>
-      </w:r>
-      <w:r>
-        <w:rPr>
-          <w:rFonts w:cs="Arial"/>
-        </w:rPr>
-        <w:t xml:space="preserve">a bulb saved with a name and an Ip address, then </w:t>
-      </w:r>
-      <w:r>
-        <w:rPr>
-          <w:rFonts w:cs="Arial"/>
-        </w:rPr>
-        <w:t>it will query the bulb and update its status in the database itself</w:t>
-      </w:r>
-      <w:r>
-        <w:rPr>
-          <w:rFonts w:cs="Arial"/>
-        </w:rPr>
-        <w:t>.</w:t>
-      </w:r>
-      <w:r>
-        <w:rPr>
-          <w:rFonts w:cs="Arial"/>
-        </w:rPr>
-        <w:t xml:space="preserve"> When the user clicks on edit, it will show a modal that </w:t>
-      </w:r>
-      <w:r>
-        <w:rPr>
-          <w:rFonts w:cs="Arial"/>
-        </w:rPr>
-        <w:t>the user can interact with to edit the bulb</w:t>
-      </w:r>
-      <w:r>
-        <w:rPr>
-          <w:rFonts w:cs="Arial"/>
-        </w:rPr>
-        <w:t xml:space="preserve">. When the user clicks on save edit, or delete, the page will display a </w:t>
-      </w:r>
-      <w:r>
-        <w:rPr>
-          <w:rFonts w:cs="Arial"/>
-        </w:rPr>
-        <w:t xml:space="preserve">success or error message in the bottom right corner. </w:t>
       </w:r>
     </w:p>
     <w:p>
@@ -4096,8 +3879,265 @@
       <w:r>
         <w:rPr>
           <w:rFonts w:cs="Arial"/>
+        </w:rPr>
+        <w:lastRenderedPageBreak/>
+        <w:drawing>
+          <wp:inline distT="0" distB="0" distL="0" distR="0" wp14:anchorId="3B884C14" wp14:editId="01359A9C">
+            <wp:extent cx="5759450" cy="2980055"/>
+            <wp:effectExtent l="0" t="0" r="0" b="0"/>
+            <wp:docPr id="1903491696" name="Picture 1" descr="A screenshot of a computer&#10;&#10;AI-generated content may be incorrect."/>
+            <wp:cNvGraphicFramePr>
+              <a:graphicFrameLocks xmlns:a="http://schemas.openxmlformats.org/drawingml/2006/main" noChangeAspect="1"/>
+            </wp:cNvGraphicFramePr>
+            <a:graphic xmlns:a="http://schemas.openxmlformats.org/drawingml/2006/main">
+              <a:graphicData uri="http://schemas.openxmlformats.org/drawingml/2006/picture">
+                <pic:pic xmlns:pic="http://schemas.openxmlformats.org/drawingml/2006/picture">
+                  <pic:nvPicPr>
+                    <pic:cNvPr id="1903491696" name="Picture 1" descr="A screenshot of a computer&#10;&#10;AI-generated content may be incorrect."/>
+                    <pic:cNvPicPr/>
+                  </pic:nvPicPr>
+                  <pic:blipFill>
+                    <a:blip r:embed="rId12" cstate="print">
+                      <a:extLst>
+                        <a:ext uri="{28A0092B-C50C-407E-A947-70E740481C1C}">
+                          <a14:useLocalDpi xmlns:a14="http://schemas.microsoft.com/office/drawing/2010/main" val="0"/>
+                        </a:ext>
+                      </a:extLst>
+                    </a:blip>
+                    <a:stretch>
+                      <a:fillRect/>
+                    </a:stretch>
+                  </pic:blipFill>
+                  <pic:spPr>
+                    <a:xfrm>
+                      <a:off x="0" y="0"/>
+                      <a:ext cx="5759450" cy="2980055"/>
+                    </a:xfrm>
+                    <a:prstGeom prst="rect">
+                      <a:avLst/>
+                    </a:prstGeom>
+                  </pic:spPr>
+                </pic:pic>
+              </a:graphicData>
+            </a:graphic>
+          </wp:inline>
+        </w:drawing>
+      </w:r>
+    </w:p>
+    <w:p>
+      <w:pPr>
+        <w:pStyle w:val="Caption"/>
+      </w:pPr>
+      <w:r>
+        <w:t xml:space="preserve">Figure </w:t>
+      </w:r>
+      <w:fldSimple w:instr=" SEQ Figure \* ARABIC ">
+        <w:r>
+          <w:rPr>
+            <w:noProof/>
+          </w:rPr>
+          <w:t>5</w:t>
+        </w:r>
+      </w:fldSimple>
+      <w:r>
+        <w:t xml:space="preserve"> - About View (PC View)</w:t>
+      </w:r>
+    </w:p>
+    <w:p>
+      <w:pPr>
+        <w:spacing w:line="360" w:lineRule="auto"/>
+        <w:rPr>
+          <w:rFonts w:cs="Arial"/>
+        </w:rPr>
+      </w:pPr>
+      <w:r>
+        <w:rPr>
+          <w:rFonts w:cs="Arial"/>
+        </w:rPr>
+        <w:t xml:space="preserve"> </w:t>
+      </w:r>
+      <w:r>
+        <w:rPr>
+          <w:rFonts w:cs="Arial"/>
+        </w:rPr>
+        <w:t xml:space="preserve">The </w:t>
+      </w:r>
+      <w:r>
+        <w:rPr>
+          <w:rFonts w:cs="Arial"/>
+        </w:rPr>
+        <w:t xml:space="preserve">fourth page of the system to discuss is the </w:t>
+      </w:r>
+      <w:r>
+        <w:rPr>
+          <w:rFonts w:cs="Arial"/>
+        </w:rPr>
+        <w:t xml:space="preserve">‘About’ page. </w:t>
+      </w:r>
+      <w:r>
+        <w:rPr>
+          <w:rFonts w:cs="Arial"/>
+        </w:rPr>
+        <w:t xml:space="preserve">This is a simple page that just displays </w:t>
+      </w:r>
+      <w:r>
+        <w:rPr>
+          <w:rFonts w:cs="Arial"/>
+        </w:rPr>
+        <w:t xml:space="preserve">information about the project, it’s goals, and </w:t>
+      </w:r>
+      <w:r>
+        <w:rPr>
+          <w:rFonts w:cs="Arial"/>
+        </w:rPr>
+        <w:t>some information about the author if the project.</w:t>
+      </w:r>
+      <w:r>
+        <w:rPr>
+          <w:rFonts w:cs="Arial"/>
+        </w:rPr>
+        <w:t xml:space="preserve"> </w:t>
+      </w:r>
+      <w:r>
+        <w:rPr>
+          <w:rFonts w:cs="Arial"/>
+        </w:rPr>
+        <w:t>Like every other page, this page has the nav</w:t>
+      </w:r>
+      <w:r>
+        <w:rPr>
+          <w:rFonts w:cs="Arial"/>
+        </w:rPr>
+        <w:t>igation bar which allows the user, should they have bulbs saved in the database, to activate the audio sync.</w:t>
+      </w:r>
+      <w:r>
+        <w:rPr>
+          <w:rFonts w:cs="Arial"/>
+        </w:rPr>
+        <w:t xml:space="preserve"> As this page is mostly static, apart from the navigation bar, there is nothing else to say about it. </w:t>
+      </w:r>
+    </w:p>
+    <w:p>
+      <w:pPr>
+        <w:keepNext/>
+        <w:spacing w:line="360" w:lineRule="auto"/>
+      </w:pPr>
+    </w:p>
+    <w:p>
+      <w:pPr>
+        <w:spacing w:line="360" w:lineRule="auto"/>
+        <w:rPr>
+          <w:rFonts w:cs="Arial"/>
+        </w:rPr>
+      </w:pPr>
+      <w:r>
+        <w:rPr>
+          <w:rFonts w:cs="Arial"/>
+        </w:rPr>
+        <w:t xml:space="preserve">The final page to discuss in this section is </w:t>
+      </w:r>
+      <w:r>
+        <w:rPr>
+          <w:rFonts w:cs="Arial"/>
+        </w:rPr>
+        <w:t xml:space="preserve">the </w:t>
+      </w:r>
+      <w:r>
+        <w:rPr>
+          <w:rFonts w:cs="Arial"/>
+        </w:rPr>
+        <w:t>‘Edit’</w:t>
+      </w:r>
+      <w:r>
+        <w:rPr>
+          <w:rFonts w:cs="Arial"/>
+        </w:rPr>
+        <w:t xml:space="preserve"> page, for the bulbs.</w:t>
+      </w:r>
+      <w:r>
+        <w:rPr>
+          <w:rFonts w:cs="Arial"/>
+        </w:rPr>
+        <w:t xml:space="preserve"> This page allows the user to edit or delete the bulbs that they have saved in the database. </w:t>
+      </w:r>
+      <w:r>
+        <w:rPr>
+          <w:rFonts w:cs="Arial"/>
+        </w:rPr>
+        <w:t>The user can edit the</w:t>
+      </w:r>
+      <w:r>
+        <w:rPr>
+          <w:rFonts w:cs="Arial"/>
+        </w:rPr>
+        <w:t xml:space="preserve"> bulbs name and </w:t>
+      </w:r>
+      <w:r>
+        <w:rPr>
+          <w:rFonts w:cs="Arial"/>
+        </w:rPr>
+        <w:t>I</w:t>
+      </w:r>
+      <w:r>
+        <w:rPr>
+          <w:rFonts w:cs="Arial"/>
+        </w:rPr>
+        <w:t xml:space="preserve">p address, but that is all. As when the system has </w:t>
+      </w:r>
+      <w:r>
+        <w:rPr>
+          <w:rFonts w:cs="Arial"/>
+        </w:rPr>
+        <w:t xml:space="preserve">a bulb saved with a name and an Ip address, then </w:t>
+      </w:r>
+      <w:r>
+        <w:rPr>
+          <w:rFonts w:cs="Arial"/>
+        </w:rPr>
+        <w:t>it will query the bulb and update its status in the database itself</w:t>
+      </w:r>
+      <w:r>
+        <w:rPr>
+          <w:rFonts w:cs="Arial"/>
+        </w:rPr>
+        <w:t>.</w:t>
+      </w:r>
+      <w:r>
+        <w:rPr>
+          <w:rFonts w:cs="Arial"/>
+        </w:rPr>
+        <w:t xml:space="preserve"> When the user clicks on edit, it will show a modal that </w:t>
+      </w:r>
+      <w:r>
+        <w:rPr>
+          <w:rFonts w:cs="Arial"/>
+        </w:rPr>
+        <w:t>the user can interact with to edit the bulb</w:t>
+      </w:r>
+      <w:r>
+        <w:rPr>
+          <w:rFonts w:cs="Arial"/>
+        </w:rPr>
+        <w:t xml:space="preserve">. When the user clicks on save edit, or delete, the page will display a </w:t>
+      </w:r>
+      <w:r>
+        <w:rPr>
+          <w:rFonts w:cs="Arial"/>
+        </w:rPr>
+        <w:t xml:space="preserve">success or error message in the bottom right corner. </w:t>
+      </w:r>
+    </w:p>
+    <w:p>
+      <w:pPr>
+        <w:keepNext/>
+        <w:spacing w:line="360" w:lineRule="auto"/>
+      </w:pPr>
+      <w:r>
+        <w:rPr>
+          <w:rFonts w:cs="Arial"/>
           <w:noProof/>
         </w:rPr>
+        <w:lastRenderedPageBreak/>
         <w:drawing>
           <wp:inline distT="0" distB="0" distL="0" distR="0" wp14:anchorId="6AD987AD" wp14:editId="4FDC8778">
             <wp:extent cx="5759450" cy="3160395"/>
@@ -4114,7 +4154,7 @@
                     <pic:cNvPicPr/>
                   </pic:nvPicPr>
                   <pic:blipFill>
-                    <a:blip r:embed="rId12"/>
+                    <a:blip r:embed="rId13"/>
                     <a:stretch>
                       <a:fillRect/>
                     </a:stretch>
@@ -4138,17 +4178,25 @@
     <w:p>
       <w:pPr>
         <w:pStyle w:val="Caption"/>
-        <w:rPr>
-          <w:rFonts w:cs="Arial"/>
-        </w:rPr>
-      </w:pPr>
-      <w:r>
-        <w:t>Figure 5 - Edit page (PC view)</w:t>
-      </w:r>
-    </w:p>
-    <w:p>
-      <w:pPr>
-        <w:pStyle w:val="Caption"/>
+      </w:pPr>
+      <w:r>
+        <w:t xml:space="preserve">Figure </w:t>
+      </w:r>
+      <w:fldSimple w:instr=" SEQ Figure \* ARABIC ">
+        <w:r>
+          <w:rPr>
+            <w:noProof/>
+          </w:rPr>
+          <w:t>6</w:t>
+        </w:r>
+      </w:fldSimple>
+      <w:r>
+        <w:t xml:space="preserve"> - Edit View with two bulbs</w:t>
+      </w:r>
+    </w:p>
+    <w:p>
+      <w:pPr>
+        <w:keepNext/>
       </w:pPr>
       <w:r>
         <w:rPr>
@@ -4156,53 +4204,9 @@
           <w:noProof/>
         </w:rPr>
         <w:drawing>
-          <wp:inline distT="0" distB="0" distL="0" distR="0" wp14:anchorId="0759052C" wp14:editId="1CA69A14">
-            <wp:extent cx="2613000" cy="1374140"/>
-            <wp:effectExtent l="0" t="0" r="0" b="0"/>
-            <wp:docPr id="1929574512" name="Picture 1" descr="A green screen with white text&#10;&#10;AI-generated content may be incorrect."/>
-            <wp:cNvGraphicFramePr>
-              <a:graphicFrameLocks xmlns:a="http://schemas.openxmlformats.org/drawingml/2006/main" noChangeAspect="1"/>
-            </wp:cNvGraphicFramePr>
-            <a:graphic xmlns:a="http://schemas.openxmlformats.org/drawingml/2006/main">
-              <a:graphicData uri="http://schemas.openxmlformats.org/drawingml/2006/picture">
-                <pic:pic xmlns:pic="http://schemas.openxmlformats.org/drawingml/2006/picture">
-                  <pic:nvPicPr>
-                    <pic:cNvPr id="1929574512" name="Picture 1" descr="A green screen with white text&#10;&#10;AI-generated content may be incorrect."/>
-                    <pic:cNvPicPr/>
-                  </pic:nvPicPr>
-                  <pic:blipFill>
-                    <a:blip r:embed="rId13"/>
-                    <a:stretch>
-                      <a:fillRect/>
-                    </a:stretch>
-                  </pic:blipFill>
-                  <pic:spPr>
-                    <a:xfrm>
-                      <a:off x="0" y="0"/>
-                      <a:ext cx="2629273" cy="1382698"/>
-                    </a:xfrm>
-                    <a:prstGeom prst="rect">
-                      <a:avLst/>
-                    </a:prstGeom>
-                  </pic:spPr>
-                </pic:pic>
-              </a:graphicData>
-            </a:graphic>
-          </wp:inline>
-        </w:drawing>
-      </w:r>
-      <w:r>
-        <w:t xml:space="preserve">    </w:t>
-      </w:r>
-      <w:r>
-        <w:rPr>
-          <w:rFonts w:cs="Arial"/>
-          <w:noProof/>
-        </w:rPr>
-        <w:drawing>
-          <wp:inline distT="0" distB="0" distL="0" distR="0" wp14:anchorId="55021394" wp14:editId="4BB60096">
-            <wp:extent cx="2695506" cy="1372777"/>
-            <wp:effectExtent l="0" t="0" r="0" b="0"/>
+          <wp:inline distT="0" distB="0" distL="0" distR="0" wp14:anchorId="14783287" wp14:editId="4343D2F3">
+            <wp:extent cx="3324225" cy="1692973"/>
+            <wp:effectExtent l="0" t="0" r="0" b="2540"/>
             <wp:docPr id="238040703" name="Picture 1" descr="A red sign with white text&#10;&#10;AI-generated content may be incorrect."/>
             <wp:cNvGraphicFramePr>
               <a:graphicFrameLocks xmlns:a="http://schemas.openxmlformats.org/drawingml/2006/main" noChangeAspect="1"/>
@@ -4223,7 +4227,7 @@
                   <pic:spPr>
                     <a:xfrm>
                       <a:off x="0" y="0"/>
-                      <a:ext cx="2706903" cy="1378581"/>
+                      <a:ext cx="3343849" cy="1702967"/>
                     </a:xfrm>
                     <a:prstGeom prst="rect">
                       <a:avLst/>
@@ -4235,39 +4239,103 @@
           </wp:inline>
         </w:drawing>
       </w:r>
-      <w:r>
-        <w:t xml:space="preserve"> </w:t>
-      </w:r>
-      <w:r>
-        <w:t xml:space="preserve">Figure 6 - </w:t>
-      </w:r>
-      <w:r>
-        <w:t>Delete</w:t>
-      </w:r>
-      <w:r>
-        <w:t xml:space="preserve"> Success Message</w:t>
-      </w:r>
-      <w:r>
-        <w:tab/>
-      </w:r>
-      <w:r>
-        <w:tab/>
-      </w:r>
-      <w:r>
-        <w:tab/>
-      </w:r>
-      <w:r>
-        <w:tab/>
-        <w:t>Figure 7 - Edit Error Message</w:t>
-      </w:r>
-    </w:p>
-    <w:p>
-      <w:pPr>
-        <w:spacing w:line="360" w:lineRule="auto"/>
-        <w:rPr>
-          <w:rFonts w:cs="Arial"/>
-        </w:rPr>
-      </w:pPr>
+    </w:p>
+    <w:p>
+      <w:pPr>
+        <w:pStyle w:val="Caption"/>
+      </w:pPr>
+      <w:r>
+        <w:t xml:space="preserve">Figure </w:t>
+      </w:r>
+      <w:fldSimple w:instr=" SEQ Figure \* ARABIC ">
+        <w:r>
+          <w:rPr>
+            <w:noProof/>
+          </w:rPr>
+          <w:t>7</w:t>
+        </w:r>
+      </w:fldSimple>
+      <w:r>
+        <w:t xml:space="preserve"> - Example Error Message</w:t>
+      </w:r>
+    </w:p>
+    <w:p>
+      <w:pPr>
+        <w:keepNext/>
+      </w:pPr>
+      <w:r>
+        <w:rPr>
+          <w:rFonts w:cs="Arial"/>
+          <w:noProof/>
+        </w:rPr>
+        <w:drawing>
+          <wp:inline distT="0" distB="0" distL="0" distR="0" wp14:anchorId="4C72E3EC" wp14:editId="56443D94">
+            <wp:extent cx="3324225" cy="1748163"/>
+            <wp:effectExtent l="0" t="0" r="0" b="4445"/>
+            <wp:docPr id="1929574512" name="Picture 1" descr="A green screen with white text&#10;&#10;AI-generated content may be incorrect."/>
+            <wp:cNvGraphicFramePr>
+              <a:graphicFrameLocks xmlns:a="http://schemas.openxmlformats.org/drawingml/2006/main" noChangeAspect="1"/>
+            </wp:cNvGraphicFramePr>
+            <a:graphic xmlns:a="http://schemas.openxmlformats.org/drawingml/2006/main">
+              <a:graphicData uri="http://schemas.openxmlformats.org/drawingml/2006/picture">
+                <pic:pic xmlns:pic="http://schemas.openxmlformats.org/drawingml/2006/picture">
+                  <pic:nvPicPr>
+                    <pic:cNvPr id="1929574512" name="Picture 1" descr="A green screen with white text&#10;&#10;AI-generated content may be incorrect."/>
+                    <pic:cNvPicPr/>
+                  </pic:nvPicPr>
+                  <pic:blipFill>
+                    <a:blip r:embed="rId15"/>
+                    <a:stretch>
+                      <a:fillRect/>
+                    </a:stretch>
+                  </pic:blipFill>
+                  <pic:spPr>
+                    <a:xfrm>
+                      <a:off x="0" y="0"/>
+                      <a:ext cx="3347909" cy="1760618"/>
+                    </a:xfrm>
+                    <a:prstGeom prst="rect">
+                      <a:avLst/>
+                    </a:prstGeom>
+                  </pic:spPr>
+                </pic:pic>
+              </a:graphicData>
+            </a:graphic>
+          </wp:inline>
+        </w:drawing>
+      </w:r>
+    </w:p>
+    <w:p>
+      <w:pPr>
+        <w:pStyle w:val="Caption"/>
+      </w:pPr>
+      <w:r>
+        <w:t xml:space="preserve">Figure </w:t>
+      </w:r>
+      <w:fldSimple w:instr=" SEQ Figure \* ARABIC ">
+        <w:r>
+          <w:rPr>
+            <w:noProof/>
+          </w:rPr>
+          <w:t>8</w:t>
+        </w:r>
+      </w:fldSimple>
+      <w:r>
+        <w:t xml:space="preserve"> - Example Success Message</w:t>
+      </w:r>
+    </w:p>
+    <w:p>
+      <w:pPr>
+        <w:rPr>
+          <w:rFonts w:cs="Arial"/>
+        </w:rPr>
+      </w:pPr>
+      <w:r>
+        <w:rPr>
+          <w:rFonts w:cs="Arial"/>
+        </w:rPr>
+        <w:br w:type="page"/>
+      </w:r>
     </w:p>
     <w:p>
       <w:pPr>
@@ -4285,6 +4353,7 @@
         <w:rPr>
           <w:rFonts w:ascii="Arial Black" w:hAnsi="Arial Black"/>
         </w:rPr>
+        <w:lastRenderedPageBreak/>
         <w:t>Architecture Design and Algorithm Explanation</w:t>
       </w:r>
       <w:bookmarkEnd w:id="3"/>
@@ -4335,11 +4404,7 @@
         <w:t xml:space="preserve"> in music</w:t>
       </w:r>
       <w:r>
-        <w:t xml:space="preserve">, and finally a section on how the system was </w:t>
-      </w:r>
-      <w:r>
-        <w:lastRenderedPageBreak/>
-        <w:t>produced so with future development in mind</w:t>
+        <w:t>, and finally a section on how the system was produced so with future development in mind</w:t>
       </w:r>
       <w:r>
         <w:t>.</w:t>
@@ -4474,7 +4539,7 @@
                     <pic:cNvPicPr/>
                   </pic:nvPicPr>
                   <pic:blipFill>
-                    <a:blip r:embed="rId15"/>
+                    <a:blip r:embed="rId16"/>
                     <a:stretch>
                       <a:fillRect/>
                     </a:stretch>
@@ -4500,7 +4565,18 @@
         <w:pStyle w:val="Caption"/>
       </w:pPr>
       <w:r>
-        <w:t>Figure 8 - API Endpoints</w:t>
+        <w:t xml:space="preserve">Figure </w:t>
+      </w:r>
+      <w:fldSimple w:instr=" SEQ Figure \* ARABIC ">
+        <w:r>
+          <w:rPr>
+            <w:noProof/>
+          </w:rPr>
+          <w:t>9</w:t>
+        </w:r>
+      </w:fldSimple>
+      <w:r>
+        <w:t xml:space="preserve"> - List of API endpoints</w:t>
       </w:r>
     </w:p>
     <w:p/>
@@ -4571,7 +4647,11 @@
         <w:t xml:space="preserve"> a broadcast </w:t>
       </w:r>
       <w:r>
-        <w:t xml:space="preserve">UDP packet, to which </w:t>
+        <w:t xml:space="preserve">UDP packet, to </w:t>
+      </w:r>
+      <w:r>
+        <w:lastRenderedPageBreak/>
+        <w:t xml:space="preserve">which </w:t>
       </w:r>
       <w:r>
         <w:t xml:space="preserve">bulbs connected to the network respond with their </w:t>
@@ -4616,7 +4696,6 @@
     </w:p>
     <w:p>
       <w:r>
-        <w:lastRenderedPageBreak/>
         <w:t xml:space="preserve">The endpoints that </w:t>
       </w:r>
       <w:r>
@@ -5137,6 +5216,7 @@
         <w:t xml:space="preserve">the audio of output devices to be </w:t>
       </w:r>
       <w:r>
+        <w:lastRenderedPageBreak/>
         <w:t xml:space="preserve">intercepted and parsed by the library. </w:t>
       </w:r>
       <w:r>
@@ -5183,7 +5263,6 @@
     </w:p>
     <w:p>
       <w:r>
-        <w:lastRenderedPageBreak/>
         <w:t xml:space="preserve">So due to this I had access to the raw audio output of a selected microphone or speaker of </w:t>
       </w:r>
       <w:r>
@@ -5247,7 +5326,27 @@
           <w:iCs/>
           <w:kern w:val="0"/>
         </w:rPr>
-        <w:t>aiXander/Realtime_PyAudio_FFT: Realtime Audio Analysis in Python, Using PyAudio and Numpy to Extract and Visualize FFT Features from Streaming Audio.</w:t>
+        <w:t>aiXander/</w:t>
+      </w:r>
+      <w:proofErr w:type="spellStart"/>
+      <w:r>
+        <w:rPr>
+          <w:rFonts w:cs="Arial"/>
+          <w:i/>
+          <w:iCs/>
+          <w:kern w:val="0"/>
+        </w:rPr>
+        <w:t>Realtime_PyAudio_FFT</w:t>
+      </w:r>
+      <w:proofErr w:type="spellEnd"/>
+      <w:r>
+        <w:rPr>
+          <w:rFonts w:cs="Arial"/>
+          <w:i/>
+          <w:iCs/>
+          <w:kern w:val="0"/>
+        </w:rPr>
+        <w:t>: Realtime Audio Analysis in Python, Using PyAudio and Numpy to Extract and Visualize FFT Features from Streaming Audio.</w:t>
       </w:r>
       <w:r>
         <w:rPr>
@@ -5299,7 +5398,7 @@
                     <pic:cNvPicPr/>
                   </pic:nvPicPr>
                   <pic:blipFill>
-                    <a:blip r:embed="rId16"/>
+                    <a:blip r:embed="rId17"/>
                     <a:stretch>
                       <a:fillRect/>
                     </a:stretch>
@@ -5325,33 +5424,18 @@
         <w:pStyle w:val="Caption"/>
       </w:pPr>
       <w:r>
-        <w:t xml:space="preserve">Figure 9 - Screenshot of changes made to </w:t>
-      </w:r>
-      <w:proofErr w:type="spellStart"/>
-      <w:r>
-        <w:t>Realtime_PyAudio_FFT</w:t>
-      </w:r>
-      <w:proofErr w:type="spellEnd"/>
-      <w:r>
-        <w:t xml:space="preserve"> </w:t>
-      </w:r>
-      <w:r>
-        <w:fldChar w:fldCharType="begin"/>
-      </w:r>
-      <w:r>
-        <w:instrText xml:space="preserve"> ADDIN ZOTERO_ITEM CSL_CITATION {"citationID":"qxQTsdDJ","properties":{"formattedCitation":"(Urquhart, 2024/2025)","plainCitation":"(Urquhart, 2024/2025)","noteIndex":0},"citationItems":[{"id":12,"uris":["http://zotero.org/users/local/iChuLWie/items/NDBBCXF7"],"itemData":{"id":12,"type":"software","abstract":"Realtime audio analysis in Python, using PyAudio and Numpy to extract and visualize FFT features from streaming audio.","genre":"Python","note":"original-date: 2024-11-08T17:26:11Z","source":"GitHub","title":"RyanMcClean/Realtime_PyAudio_FFT","URL":"https://github.com/RyanMcClean/Realtime_PyAudio_FFT","author":[{"family":"Urquhart","given":"Ryan"}],"accessed":{"date-parts":[["2025",4,20]]},"issued":{"date-parts":[["2025",4,15]]}}}],"schema":"https://github.com/citation-style-language/schema/raw/master/csl-citation.json"} </w:instrText>
-      </w:r>
-      <w:r>
-        <w:fldChar w:fldCharType="separate"/>
-      </w:r>
-      <w:r>
-        <w:rPr>
-          <w:rFonts w:cs="Arial"/>
-        </w:rPr>
-        <w:t>(Urquhart, 2024/2025)</w:t>
-      </w:r>
-      <w:r>
-        <w:fldChar w:fldCharType="end"/>
+        <w:t xml:space="preserve">Figure </w:t>
+      </w:r>
+      <w:fldSimple w:instr=" SEQ Figure \* ARABIC ">
+        <w:r>
+          <w:rPr>
+            <w:noProof/>
+          </w:rPr>
+          <w:t>10</w:t>
+        </w:r>
+      </w:fldSimple>
+      <w:r>
+        <w:t xml:space="preserve"> - List of commits to submodule</w:t>
       </w:r>
     </w:p>
     <w:p>
@@ -5539,7 +5623,11 @@
         <w:t xml:space="preserve">. </w:t>
       </w:r>
       <w:r>
-        <w:t>Therefore, I looked at an example of beat detection that is used in real-time</w:t>
+        <w:t xml:space="preserve">Therefore, I looked at an example of </w:t>
+      </w:r>
+      <w:r>
+        <w:lastRenderedPageBreak/>
+        <w:t>beat detection that is used in real-time</w:t>
       </w:r>
       <w:r>
         <w:t xml:space="preserve"> </w:t>
@@ -5612,11 +5700,7 @@
         <w:t xml:space="preserve"> the drum set </w:t>
       </w:r>
       <w:r>
-        <w:t xml:space="preserve">is contained, this is where the beat will be most noticeable, and therefore these are the </w:t>
-      </w:r>
-      <w:r>
-        <w:lastRenderedPageBreak/>
-        <w:t xml:space="preserve">frequencies that the </w:t>
+        <w:t xml:space="preserve">is contained, this is where the beat will be most noticeable, and therefore these are the frequencies that the </w:t>
       </w:r>
       <w:r>
         <w:t xml:space="preserve">system will be using in the beat detection. </w:t>
@@ -5862,7 +5946,13 @@
         <w:t xml:space="preserve">0hz to </w:t>
       </w:r>
       <w:r>
-        <w:t>49hz, 50hz to 99hz, 100hz, to 149hz. Every frequency about 150hz is ignored.</w:t>
+        <w:t>49hz, 50hz to 99hz, 100hz, to 149hz. Every frequency ab</w:t>
+      </w:r>
+      <w:r>
+        <w:t>ove</w:t>
+      </w:r>
+      <w:r>
+        <w:t xml:space="preserve"> 150hz is ignored.</w:t>
       </w:r>
     </w:p>
     <w:p/>
@@ -6041,11 +6131,9 @@
       <w:r>
         <w:t xml:space="preserve">, one amplitude for each unit time. The unit of time in this case is </w:t>
       </w:r>
-      <w:proofErr w:type="spellStart"/>
-      <w:r>
-        <w:t>dependant</w:t>
-      </w:r>
-      <w:proofErr w:type="spellEnd"/>
+      <w:r>
+        <w:t>dependent</w:t>
+      </w:r>
       <w:r>
         <w:t xml:space="preserve"> on how fast the host machine </w:t>
       </w:r>
@@ -6288,6 +6376,7 @@
               <w:sz w:val="40"/>
               <w:szCs w:val="40"/>
             </w:rPr>
+            <w:lastRenderedPageBreak/>
             <m:t>F=</m:t>
           </m:r>
           <m:nary>
@@ -6844,31 +6933,47 @@
     </w:p>
     <w:p>
       <w:r>
+        <w:t xml:space="preserve">With regards to clean code, this means that the system is organised into </w:t>
+      </w:r>
+      <w:r>
+        <w:t xml:space="preserve">directories, </w:t>
+      </w:r>
+      <w:r>
+        <w:t xml:space="preserve">each of which is named </w:t>
+      </w:r>
+      <w:r>
+        <w:t>to</w:t>
+      </w:r>
+      <w:r>
+        <w:t xml:space="preserve"> clearly label the </w:t>
+      </w:r>
+      <w:r>
+        <w:t xml:space="preserve">contents. For example, the </w:t>
+      </w:r>
+      <w:r>
+        <w:t xml:space="preserve">templates folder holds </w:t>
+      </w:r>
+      <w:r>
+        <w:t>all</w:t>
+      </w:r>
+      <w:r>
+        <w:t xml:space="preserve"> the Django template files that are used to render the webpages. </w:t>
+      </w:r>
+    </w:p>
+    <w:p>
+      <w:pPr>
+        <w:keepNext/>
+      </w:pPr>
+      <w:r>
         <w:rPr>
           <w:noProof/>
         </w:rPr>
         <w:lastRenderedPageBreak/>
         <w:drawing>
-          <wp:anchor distT="0" distB="0" distL="114300" distR="114300" simplePos="0" relativeHeight="251659266" behindDoc="1" locked="0" layoutInCell="1" allowOverlap="1" wp14:anchorId="2E0A2748" wp14:editId="5B98C9A3">
-            <wp:simplePos x="0" y="0"/>
-            <wp:positionH relativeFrom="column">
-              <wp:posOffset>3557270</wp:posOffset>
-            </wp:positionH>
-            <wp:positionV relativeFrom="paragraph">
-              <wp:posOffset>0</wp:posOffset>
-            </wp:positionV>
-            <wp:extent cx="2686685" cy="7763510"/>
-            <wp:effectExtent l="0" t="0" r="0" b="8890"/>
-            <wp:wrapTight wrapText="bothSides">
-              <wp:wrapPolygon edited="0">
-                <wp:start x="0" y="0"/>
-                <wp:lineTo x="0" y="21572"/>
-                <wp:lineTo x="21442" y="21572"/>
-                <wp:lineTo x="21442" y="0"/>
-                <wp:lineTo x="0" y="0"/>
-              </wp:wrapPolygon>
-            </wp:wrapTight>
-            <wp:docPr id="1153489755" name="Picture 1"/>
+          <wp:inline distT="0" distB="0" distL="0" distR="0" wp14:anchorId="4F15C344" wp14:editId="1DADF563">
+            <wp:extent cx="3028950" cy="8752527"/>
+            <wp:effectExtent l="0" t="0" r="0" b="0"/>
+            <wp:docPr id="1153489755" name="Picture 1" descr="A screenshot of a computer&#10;&#10;AI-generated content may be incorrect."/>
             <wp:cNvGraphicFramePr>
               <a:graphicFrameLocks xmlns:a="http://schemas.openxmlformats.org/drawingml/2006/main" noChangeAspect="1"/>
             </wp:cNvGraphicFramePr>
@@ -6876,92 +6981,7 @@
               <a:graphicData uri="http://schemas.openxmlformats.org/drawingml/2006/picture">
                 <pic:pic xmlns:pic="http://schemas.openxmlformats.org/drawingml/2006/picture">
                   <pic:nvPicPr>
-                    <pic:cNvPr id="1153489755" name=""/>
-                    <pic:cNvPicPr/>
-                  </pic:nvPicPr>
-                  <pic:blipFill>
-                    <a:blip r:embed="rId17">
-                      <a:extLst>
-                        <a:ext uri="{28A0092B-C50C-407E-A947-70E740481C1C}">
-                          <a14:useLocalDpi xmlns:a14="http://schemas.microsoft.com/office/drawing/2010/main" val="0"/>
-                        </a:ext>
-                      </a:extLst>
-                    </a:blip>
-                    <a:stretch>
-                      <a:fillRect/>
-                    </a:stretch>
-                  </pic:blipFill>
-                  <pic:spPr>
-                    <a:xfrm>
-                      <a:off x="0" y="0"/>
-                      <a:ext cx="2686685" cy="7763510"/>
-                    </a:xfrm>
-                    <a:prstGeom prst="rect">
-                      <a:avLst/>
-                    </a:prstGeom>
-                  </pic:spPr>
-                </pic:pic>
-              </a:graphicData>
-            </a:graphic>
-            <wp14:sizeRelH relativeFrom="margin">
-              <wp14:pctWidth>0</wp14:pctWidth>
-            </wp14:sizeRelH>
-            <wp14:sizeRelV relativeFrom="margin">
-              <wp14:pctHeight>0</wp14:pctHeight>
-            </wp14:sizeRelV>
-          </wp:anchor>
-        </w:drawing>
-      </w:r>
-      <w:r>
-        <w:t xml:space="preserve">With regards to clean code, this means that the system is organised into </w:t>
-      </w:r>
-      <w:r>
-        <w:t xml:space="preserve">directories, </w:t>
-      </w:r>
-      <w:r>
-        <w:t xml:space="preserve">each of which is named so as to clearly label the </w:t>
-      </w:r>
-      <w:r>
-        <w:t xml:space="preserve">contents. For example, the </w:t>
-      </w:r>
-      <w:r>
-        <w:t xml:space="preserve">templates folder holds all of the Django template files that are used to render the webpages. </w:t>
-      </w:r>
-    </w:p>
-    <w:p>
-      <w:r>
-        <w:rPr>
-          <w:noProof/>
-        </w:rPr>
-        <w:drawing>
-          <wp:anchor distT="0" distB="0" distL="114300" distR="114300" simplePos="0" relativeHeight="251660290" behindDoc="1" locked="0" layoutInCell="1" allowOverlap="1" wp14:anchorId="77624FA2" wp14:editId="473F3E75">
-            <wp:simplePos x="0" y="0"/>
-            <wp:positionH relativeFrom="column">
-              <wp:posOffset>-276225</wp:posOffset>
-            </wp:positionH>
-            <wp:positionV relativeFrom="paragraph">
-              <wp:posOffset>1695450</wp:posOffset>
-            </wp:positionV>
-            <wp:extent cx="3743960" cy="1790700"/>
-            <wp:effectExtent l="0" t="0" r="8890" b="0"/>
-            <wp:wrapTight wrapText="bothSides">
-              <wp:wrapPolygon edited="0">
-                <wp:start x="0" y="0"/>
-                <wp:lineTo x="0" y="21370"/>
-                <wp:lineTo x="21541" y="21370"/>
-                <wp:lineTo x="21541" y="0"/>
-                <wp:lineTo x="0" y="0"/>
-              </wp:wrapPolygon>
-            </wp:wrapTight>
-            <wp:docPr id="163783360" name="Picture 1"/>
-            <wp:cNvGraphicFramePr>
-              <a:graphicFrameLocks xmlns:a="http://schemas.openxmlformats.org/drawingml/2006/main" noChangeAspect="1"/>
-            </wp:cNvGraphicFramePr>
-            <a:graphic xmlns:a="http://schemas.openxmlformats.org/drawingml/2006/main">
-              <a:graphicData uri="http://schemas.openxmlformats.org/drawingml/2006/picture">
-                <pic:pic xmlns:pic="http://schemas.openxmlformats.org/drawingml/2006/picture">
-                  <pic:nvPicPr>
-                    <pic:cNvPr id="163783360" name=""/>
+                    <pic:cNvPr id="1153489755" name="Picture 1" descr="A screenshot of a computer&#10;&#10;AI-generated content may be incorrect."/>
                     <pic:cNvPicPr/>
                   </pic:nvPicPr>
                   <pic:blipFill>
@@ -6979,7 +6999,7 @@
                   <pic:spPr>
                     <a:xfrm>
                       <a:off x="0" y="0"/>
-                      <a:ext cx="3743960" cy="1790700"/>
+                      <a:ext cx="3029719" cy="8754748"/>
                     </a:xfrm>
                     <a:prstGeom prst="rect">
                       <a:avLst/>
@@ -6988,15 +7008,101 @@
                 </pic:pic>
               </a:graphicData>
             </a:graphic>
-            <wp14:sizeRelH relativeFrom="margin">
-              <wp14:pctWidth>0</wp14:pctWidth>
-            </wp14:sizeRelH>
-            <wp14:sizeRelV relativeFrom="margin">
-              <wp14:pctHeight>0</wp14:pctHeight>
-            </wp14:sizeRelV>
-          </wp:anchor>
+          </wp:inline>
         </w:drawing>
       </w:r>
+    </w:p>
+    <w:p>
+      <w:pPr>
+        <w:pStyle w:val="Caption"/>
+      </w:pPr>
+      <w:r>
+        <w:t xml:space="preserve">Figure </w:t>
+      </w:r>
+      <w:fldSimple w:instr=" SEQ Figure \* ARABIC ">
+        <w:r>
+          <w:rPr>
+            <w:noProof/>
+          </w:rPr>
+          <w:t>11</w:t>
+        </w:r>
+      </w:fldSimple>
+      <w:r>
+        <w:t xml:space="preserve"> - Display of Directory structure</w:t>
+      </w:r>
+    </w:p>
+    <w:p/>
+    <w:p>
+      <w:pPr>
+        <w:keepNext/>
+      </w:pPr>
+      <w:r>
+        <w:rPr>
+          <w:noProof/>
+        </w:rPr>
+        <w:drawing>
+          <wp:inline distT="0" distB="0" distL="0" distR="0" wp14:anchorId="77624FA2" wp14:editId="33D7222B">
+            <wp:extent cx="5438775" cy="2601314"/>
+            <wp:effectExtent l="0" t="0" r="0" b="8890"/>
+            <wp:docPr id="163783360" name="Picture 1"/>
+            <wp:cNvGraphicFramePr>
+              <a:graphicFrameLocks xmlns:a="http://schemas.openxmlformats.org/drawingml/2006/main" noChangeAspect="1"/>
+            </wp:cNvGraphicFramePr>
+            <a:graphic xmlns:a="http://schemas.openxmlformats.org/drawingml/2006/main">
+              <a:graphicData uri="http://schemas.openxmlformats.org/drawingml/2006/picture">
+                <pic:pic xmlns:pic="http://schemas.openxmlformats.org/drawingml/2006/picture">
+                  <pic:nvPicPr>
+                    <pic:cNvPr id="163783360" name=""/>
+                    <pic:cNvPicPr/>
+                  </pic:nvPicPr>
+                  <pic:blipFill>
+                    <a:blip r:embed="rId19">
+                      <a:extLst>
+                        <a:ext uri="{28A0092B-C50C-407E-A947-70E740481C1C}">
+                          <a14:useLocalDpi xmlns:a14="http://schemas.microsoft.com/office/drawing/2010/main" val="0"/>
+                        </a:ext>
+                      </a:extLst>
+                    </a:blip>
+                    <a:stretch>
+                      <a:fillRect/>
+                    </a:stretch>
+                  </pic:blipFill>
+                  <pic:spPr>
+                    <a:xfrm>
+                      <a:off x="0" y="0"/>
+                      <a:ext cx="5455363" cy="2609248"/>
+                    </a:xfrm>
+                    <a:prstGeom prst="rect">
+                      <a:avLst/>
+                    </a:prstGeom>
+                  </pic:spPr>
+                </pic:pic>
+              </a:graphicData>
+            </a:graphic>
+          </wp:inline>
+        </w:drawing>
+      </w:r>
+    </w:p>
+    <w:p>
+      <w:pPr>
+        <w:pStyle w:val="Caption"/>
+      </w:pPr>
+      <w:r>
+        <w:t xml:space="preserve">Figure </w:t>
+      </w:r>
+      <w:fldSimple w:instr=" SEQ Figure \* ARABIC ">
+        <w:r>
+          <w:rPr>
+            <w:noProof/>
+          </w:rPr>
+          <w:t>12</w:t>
+        </w:r>
+      </w:fldSimple>
+      <w:r>
+        <w:t xml:space="preserve"> - Example of docstring’s and comments</w:t>
+      </w:r>
+    </w:p>
+    <w:p>
       <w:r>
         <w:t xml:space="preserve">While this is helpful, it is not enough if the content of these files is hard to </w:t>
       </w:r>
@@ -7398,68 +7504,71 @@
         <w:t xml:space="preserve">to ensure it maintains a consistent order for future development. </w:t>
       </w:r>
       <w:r>
-        <w:t xml:space="preserve">Some of </w:t>
-      </w:r>
-      <w:r>
+        <w:t xml:space="preserve">Some of these rules have had to be ignored for the initial development of </w:t>
+      </w:r>
+      <w:r>
+        <w:t xml:space="preserve">the system. Others, like the </w:t>
+      </w:r>
+      <w:r>
+        <w:t>CI</w:t>
+      </w:r>
+      <w:r>
+        <w:t xml:space="preserve"> for instance were extremely helpful in catching bugs and </w:t>
+      </w:r>
+      <w:r>
+        <w:t xml:space="preserve">maintaining </w:t>
+      </w:r>
+      <w:r>
+        <w:t xml:space="preserve">code style. </w:t>
+      </w:r>
+    </w:p>
+    <w:p>
+      <w:r>
+        <w:t xml:space="preserve">This includes </w:t>
+      </w:r>
+      <w:r>
+        <w:t>branch rules, to prevent anyone pushing git commits to the main branch without the pull request getting reviewed by</w:t>
+      </w:r>
+      <w:r>
+        <w:t xml:space="preserve"> another coder. </w:t>
+      </w:r>
+      <w:r>
+        <w:t>For</w:t>
+      </w:r>
+      <w:r>
+        <w:t xml:space="preserve"> future</w:t>
+      </w:r>
+      <w:r>
+        <w:t xml:space="preserve"> and</w:t>
+      </w:r>
+      <w:r>
+        <w:t xml:space="preserve"> larger development teams this is integral to preventing the addition of ‘bad’ code to </w:t>
+      </w:r>
+      <w:r>
+        <w:t xml:space="preserve">protected branches. </w:t>
+      </w:r>
+      <w:r>
+        <w:t xml:space="preserve">With regards to pull requests I have also implemented </w:t>
+      </w:r>
+      <w:r>
+        <w:t>a pull request template, and the addition of various labels</w:t>
+      </w:r>
+      <w:r>
+        <w:t xml:space="preserve"> to help organise pull requests and issues</w:t>
+      </w:r>
+      <w:r>
+        <w:t>.</w:t>
+      </w:r>
+    </w:p>
+    <w:p>
+      <w:pPr>
+        <w:keepNext/>
+      </w:pPr>
+      <w:r>
+        <w:rPr>
+          <w:noProof/>
+        </w:rPr>
         <w:lastRenderedPageBreak/>
-        <w:t xml:space="preserve">these rules have had to be ignored for the initial development of </w:t>
-      </w:r>
-      <w:r>
-        <w:t xml:space="preserve">the system. Others, like the </w:t>
-      </w:r>
-      <w:r>
-        <w:t>CI</w:t>
-      </w:r>
-      <w:r>
-        <w:t xml:space="preserve"> for instance were extremely helpful in catching bugs and </w:t>
-      </w:r>
-      <w:r>
-        <w:t xml:space="preserve">maintaining </w:t>
-      </w:r>
-      <w:r>
-        <w:t xml:space="preserve">code style. </w:t>
-      </w:r>
-    </w:p>
-    <w:p>
-      <w:r>
-        <w:t xml:space="preserve">This includes </w:t>
-      </w:r>
-      <w:r>
-        <w:t>branch rules, to prevent anyone pushing git commits to the main branch without the pull request getting reviewed by</w:t>
-      </w:r>
-      <w:r>
-        <w:t xml:space="preserve"> another coder. </w:t>
-      </w:r>
-      <w:r>
-        <w:t>For</w:t>
-      </w:r>
-      <w:r>
-        <w:t xml:space="preserve"> future</w:t>
-      </w:r>
-      <w:r>
-        <w:t xml:space="preserve"> and</w:t>
-      </w:r>
-      <w:r>
-        <w:t xml:space="preserve"> larger development teams this is integral to preventing the addition of ‘bad’ code to </w:t>
-      </w:r>
-      <w:r>
-        <w:t xml:space="preserve">protected branches. </w:t>
-      </w:r>
-      <w:r>
-        <w:t xml:space="preserve">With regards to pull requests I have also implemented </w:t>
-      </w:r>
-      <w:r>
-        <w:t>a pull request template, and the addition of various labels</w:t>
-      </w:r>
-      <w:r>
-        <w:t xml:space="preserve"> to help organise pull requests and issues</w:t>
-      </w:r>
-      <w:r>
-        <w:t>.</w:t>
-      </w:r>
-    </w:p>
-    <w:p>
-      <w:r>
         <w:drawing>
           <wp:inline distT="0" distB="0" distL="0" distR="0" wp14:anchorId="005EDC11" wp14:editId="6BA38ACB">
             <wp:extent cx="5759450" cy="5589905"/>
@@ -7476,7 +7585,7 @@
                     <pic:cNvPicPr/>
                   </pic:nvPicPr>
                   <pic:blipFill>
-                    <a:blip r:embed="rId19"/>
+                    <a:blip r:embed="rId20"/>
                     <a:stretch>
                       <a:fillRect/>
                     </a:stretch>
@@ -7498,6 +7607,30 @@
       </w:r>
     </w:p>
     <w:p>
+      <w:pPr>
+        <w:pStyle w:val="Caption"/>
+      </w:pPr>
+      <w:r>
+        <w:t xml:space="preserve">Figure </w:t>
+      </w:r>
+      <w:fldSimple w:instr=" SEQ Figure \* ARABIC ">
+        <w:r>
+          <w:rPr>
+            <w:noProof/>
+          </w:rPr>
+          <w:t>13</w:t>
+        </w:r>
+      </w:fldSimple>
+      <w:r>
+        <w:t xml:space="preserve"> - Example of Pull Request </w:t>
+      </w:r>
+      <w:proofErr w:type="spellStart"/>
+      <w:r>
+        <w:t>Tempalate</w:t>
+      </w:r>
+      <w:proofErr w:type="spellEnd"/>
+    </w:p>
+    <w:p>
       <w:r>
         <w:t xml:space="preserve">The most helpful </w:t>
       </w:r>
@@ -7555,7 +7688,11 @@
         <w:t xml:space="preserve">, the coverage badge, and a badge that displays the status of the last CI run. </w:t>
       </w:r>
     </w:p>
-    <w:p/>
+    <w:p>
+      <w:r>
+        <w:br w:type="page"/>
+      </w:r>
+    </w:p>
     <w:p>
       <w:pPr>
         <w:pStyle w:val="Heading1"/>
@@ -7566,6 +7703,7 @@
       </w:pPr>
       <w:bookmarkStart w:id="9" w:name="_Toc196508480"/>
       <w:r>
+        <w:lastRenderedPageBreak/>
         <w:t>Testing</w:t>
       </w:r>
       <w:bookmarkEnd w:id="9"/>
@@ -7584,11 +7722,7 @@
         <w:t xml:space="preserve">Test cases for both will be discussed, </w:t>
       </w:r>
       <w:r>
-        <w:t xml:space="preserve">their </w:t>
-      </w:r>
-      <w:r>
-        <w:lastRenderedPageBreak/>
-        <w:t xml:space="preserve">results, </w:t>
+        <w:t xml:space="preserve">their results, </w:t>
       </w:r>
       <w:r>
         <w:t>future testing that could take place</w:t>
@@ -7671,15 +7805,133 @@
       <w:r>
         <w:t xml:space="preserve">running a mock live server and testing that the UI functions as expected, and finally testing the </w:t>
       </w:r>
-      <w:proofErr w:type="spellStart"/>
-      <w:r>
-        <w:t>api</w:t>
-      </w:r>
-      <w:proofErr w:type="spellEnd"/>
+      <w:r>
+        <w:t>API</w:t>
+      </w:r>
       <w:r>
         <w:t xml:space="preserve"> endpoints to ensure that the code functions as expected. </w:t>
       </w:r>
-    </w:p>
+      <w:r>
+        <w:t xml:space="preserve">With these three approaches, it is possible to cover </w:t>
+      </w:r>
+      <w:r>
+        <w:t>most of</w:t>
+      </w:r>
+      <w:r>
+        <w:t xml:space="preserve"> the users experience with the system, as well as many of the functions that the user does not interact directly with. There are however, some functionality that is not tested in this approach, </w:t>
+      </w:r>
+      <w:r>
+        <w:t>this can be due to several reasons</w:t>
+      </w:r>
+      <w:r>
+        <w:t>. Code that is too complex, code that can only be ran on a live and active (has bulbs connected and live) system</w:t>
+      </w:r>
+      <w:r>
+        <w:t xml:space="preserve">, or simulating the inputs is too complex, for example, simulating the input of an audio device into the system is too complex for the scope of this project. </w:t>
+      </w:r>
+    </w:p>
+    <w:p>
+      <w:r>
+        <w:t xml:space="preserve">The system has </w:t>
+      </w:r>
+      <w:r>
+        <w:t>several tests that directly create bulb objects in the database</w:t>
+      </w:r>
+      <w:r>
+        <w:t xml:space="preserve"> without </w:t>
+      </w:r>
+      <w:r>
+        <w:t xml:space="preserve">running validation against the input. These tests are used to </w:t>
+      </w:r>
+      <w:r>
+        <w:t xml:space="preserve">ensure that the database does not </w:t>
+      </w:r>
+      <w:r>
+        <w:t xml:space="preserve">accept </w:t>
+      </w:r>
+      <w:r>
+        <w:t xml:space="preserve">invalid </w:t>
+      </w:r>
+      <w:r>
+        <w:t>bulb models</w:t>
+      </w:r>
+      <w:r>
+        <w:t xml:space="preserve"> and will only accept valid objects, even without </w:t>
+      </w:r>
+      <w:r>
+        <w:t xml:space="preserve">server validation. </w:t>
+      </w:r>
+      <w:r>
+        <w:t>These tests ensure that any changes to the model of the database are caught immediately without a need for the system to run to find out about the error.</w:t>
+      </w:r>
+    </w:p>
+    <w:p>
+      <w:r>
+        <w:t>Most of</w:t>
+      </w:r>
+      <w:r>
+        <w:t xml:space="preserve"> the tests on the system that </w:t>
+      </w:r>
+      <w:r>
+        <w:t>test the database</w:t>
+      </w:r>
+      <w:r>
+        <w:t>,</w:t>
+      </w:r>
+      <w:r>
+        <w:t xml:space="preserve"> test the </w:t>
+      </w:r>
+      <w:r>
+        <w:t>validations</w:t>
+      </w:r>
+      <w:r>
+        <w:t xml:space="preserve"> that Django run against the </w:t>
+      </w:r>
+      <w:r>
+        <w:t>inputs that are supplied to the</w:t>
+      </w:r>
+      <w:r>
+        <w:t xml:space="preserve"> database. </w:t>
+      </w:r>
+      <w:r>
+        <w:t>The model on the database has validations against each field in the model</w:t>
+      </w:r>
+      <w:r>
+        <w:t>.</w:t>
+      </w:r>
+      <w:r>
+        <w:t xml:space="preserve"> </w:t>
+      </w:r>
+      <w:r>
+        <w:t>In these tests</w:t>
+      </w:r>
+      <w:r>
+        <w:t xml:space="preserve"> </w:t>
+      </w:r>
+      <w:r>
+        <w:t xml:space="preserve">multiple random bulb objects are created, </w:t>
+      </w:r>
+      <w:r>
+        <w:t xml:space="preserve">some are valid, some are invalid, </w:t>
+      </w:r>
+      <w:r>
+        <w:t>the tests then expect either a valid bulb to be created in the database, or for an exception to be raised by the code.</w:t>
+      </w:r>
+      <w:r>
+        <w:t xml:space="preserve"> As </w:t>
+      </w:r>
+      <w:r>
+        <w:t>these are randomly generated numbers they c</w:t>
+      </w:r>
+      <w:r>
+        <w:t xml:space="preserve">over a large range of possible user inputs, </w:t>
+      </w:r>
+      <w:r>
+        <w:t xml:space="preserve">which allows for a good range of testing. </w:t>
+      </w:r>
+    </w:p>
+    <w:p/>
+    <w:p/>
     <w:p/>
     <w:p/>
     <w:p/>
@@ -7965,7 +8217,7 @@
           </mc:Choice>
           <mc:Fallback>
             <w:pict>
-              <v:rect w14:anchorId="382EEF46" id="Rectangle 12" o:spid="_x0000_s1027" style="position:absolute;left:0;text-align:left;margin-left:-57.6pt;margin-top:27.1pt;width:564pt;height:456.75pt;z-index:-251658240;visibility:visible;mso-wrap-style:square;mso-wrap-distance-left:0;mso-wrap-distance-top:0;mso-wrap-distance-right:0;mso-wrap-distance-bottom:0;mso-position-horizontal:absolute;mso-position-horizontal-relative:text;mso-position-vertical:absolute;mso-position-vertical-relative:text;v-text-anchor:middle" o:gfxdata="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" strokeweight="3pt">
+              <v:rect w14:anchorId="382EEF46" id="Rectangle 12" o:spid="_x0000_s1026" style="position:absolute;left:0;text-align:left;margin-left:-57.6pt;margin-top:27.1pt;width:564pt;height:456.75pt;z-index:-251658240;visibility:visible;mso-wrap-style:square;mso-wrap-distance-left:0;mso-wrap-distance-top:0;mso-wrap-distance-right:0;mso-wrap-distance-bottom:0;mso-position-horizontal:absolute;mso-position-horizontal-relative:text;mso-position-vertical:absolute;mso-position-vertical-relative:text;v-text-anchor:middle" o:gfxdata="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" strokeweight="3pt">
                 <v:stroke startarrowwidth="narrow" startarrowlength="short" endarrowwidth="narrow" endarrowlength="short"/>
                 <v:textbox inset="2.53958mm,2.53958mm,2.53958mm,2.53958mm">
                   <w:txbxContent>
@@ -8647,8 +8899,8 @@
       </w:pPr>
     </w:p>
     <w:sectPr>
-      <w:headerReference w:type="default" r:id="rId20"/>
-      <w:footerReference w:type="default" r:id="rId21"/>
+      <w:headerReference w:type="default" r:id="rId21"/>
+      <w:footerReference w:type="default" r:id="rId22"/>
       <w:pgSz w:w="11906" w:h="16838"/>
       <w:pgMar w:top="1134" w:right="1418" w:bottom="1134" w:left="1418" w:header="709" w:footer="709" w:gutter="0"/>
       <w:cols w:space="708"/>

</xml_diff>

<commit_message>
Update settings and documentation; add validation attributes in HTML templates and enhance installation instructions in README
</commit_message>
<xml_diff>
--- a/project-report-docs/Final_Year_Project_Report.docx
+++ b/project-report-docs/Final_Year_Project_Report.docx
@@ -3257,15 +3257,131 @@
         <w:spacing w:line="360" w:lineRule="auto"/>
         <w:jc w:val="center"/>
       </w:pPr>
+    </w:p>
+    <w:p>
+      <w:pPr>
+        <w:spacing w:line="360" w:lineRule="auto"/>
+        <w:rPr>
+          <w:rFonts w:cs="Arial"/>
+        </w:rPr>
+      </w:pPr>
+      <w:r>
+        <w:rPr>
+          <w:rFonts w:cs="Arial"/>
+        </w:rPr>
+        <w:t xml:space="preserve">The user interface </w:t>
+      </w:r>
+      <w:r>
+        <w:rPr>
+          <w:rFonts w:cs="Arial"/>
+        </w:rPr>
+        <w:t xml:space="preserve">for this system is quite simple. There are a total of </w:t>
+      </w:r>
+      <w:r>
+        <w:rPr>
+          <w:rFonts w:cs="Arial"/>
+        </w:rPr>
+        <w:t>four different views that the user can access. Each of these views are dynamic to varying degrees, Django give</w:t>
+      </w:r>
+      <w:r>
+        <w:rPr>
+          <w:rFonts w:cs="Arial"/>
+        </w:rPr>
+        <w:t>s</w:t>
+      </w:r>
+      <w:r>
+        <w:rPr>
+          <w:rFonts w:cs="Arial"/>
+        </w:rPr>
+        <w:t xml:space="preserve"> the option to develop </w:t>
+      </w:r>
+      <w:r>
+        <w:rPr>
+          <w:rFonts w:cs="Arial"/>
+        </w:rPr>
+        <w:t xml:space="preserve">html that will dynamically change based on a context provided by the developer. </w:t>
+      </w:r>
+      <w:r>
+        <w:rPr>
+          <w:rFonts w:cs="Arial"/>
+        </w:rPr>
+        <w:t xml:space="preserve">For instance, the bulbs on the </w:t>
+      </w:r>
+      <w:r>
+        <w:rPr>
+          <w:rFonts w:cs="Arial"/>
+        </w:rPr>
+        <w:t xml:space="preserve">index page render depending on if </w:t>
+      </w:r>
+      <w:r>
+        <w:rPr>
+          <w:rFonts w:cs="Arial"/>
+        </w:rPr>
+        <w:t xml:space="preserve">they are present in the database or not. </w:t>
+      </w:r>
+    </w:p>
+    <w:p>
+      <w:pPr>
+        <w:spacing w:line="360" w:lineRule="auto"/>
+        <w:rPr>
+          <w:rFonts w:cs="Arial"/>
+        </w:rPr>
+      </w:pPr>
+      <w:r>
+        <w:rPr>
+          <w:rFonts w:cs="Arial"/>
+        </w:rPr>
+        <w:t xml:space="preserve">The first part of the user interface that we will discuss are the parts common to all views. The main part of this is the navbar, this contains the title, links to other views, buttons to activate functions of the system, and a light/dark mode toggle button.  There is also a footer on the page, a line that contains the text, ‘2023-25 : Bulb Bop : </w:t>
+      </w:r>
+      <w:r>
+        <w:rPr>
+          <w:rFonts w:cs="Arial"/>
+        </w:rPr>
+        <w:t>Ryan Urquhart</w:t>
+      </w:r>
+      <w:r>
+        <w:rPr>
+          <w:rFonts w:cs="Arial"/>
+        </w:rPr>
+        <w:t xml:space="preserve"> : 40099112’. Part of these aspects are dynamic, the audio sync option for instance, only shows when bulbs are recorded in the database. </w:t>
+      </w:r>
+    </w:p>
+    <w:p>
+      <w:pPr>
+        <w:spacing w:line="360" w:lineRule="auto"/>
+        <w:rPr>
+          <w:rFonts w:cs="Arial"/>
+        </w:rPr>
+      </w:pPr>
+      <w:r>
+        <w:rPr>
+          <w:rFonts w:cs="Arial"/>
+        </w:rPr>
+        <w:t xml:space="preserve">The second view we are going to look at is the home page, the index page (figure 1 and 2), this is the main page that the user will be engaging with. This page displays icons for the bulbs that are recorded in the database, their names, as well as graphically displaying their state. There are tooltips that appear when the user hovers their mouse over the bulbs, this informs the user that should they click on the it will toggle the state of the bulb. Should the user not yet have connected the system with any bulbs then the index page will display a prompt to the user to use the discover function of the system (figure 3). </w:t>
+      </w:r>
+    </w:p>
+    <w:p>
+      <w:pPr>
+        <w:spacing w:line="360" w:lineRule="auto"/>
+        <w:rPr>
+          <w:rFonts w:cs="Arial"/>
+        </w:rPr>
+      </w:pPr>
+    </w:p>
+    <w:p>
+      <w:pPr>
+        <w:pStyle w:val="Caption"/>
+        <w:jc w:val="center"/>
+      </w:pPr>
       <w:r>
         <w:rPr>
           <w:noProof/>
         </w:rPr>
         <w:lastRenderedPageBreak/>
         <w:drawing>
-          <wp:inline distT="0" distB="0" distL="0" distR="0" wp14:anchorId="5E59594F" wp14:editId="36A74BA5">
-            <wp:extent cx="2606040" cy="4857750"/>
-            <wp:effectExtent l="0" t="0" r="3810" b="0"/>
+          <wp:inline distT="0" distB="0" distL="0" distR="0" wp14:anchorId="51495D44" wp14:editId="76EBD734">
+            <wp:extent cx="4358484" cy="8124365"/>
+            <wp:effectExtent l="0" t="0" r="4445" b="0"/>
             <wp:docPr id="1934254944" name="Picture 2" descr="A black and white image of a person standing in front of a white sky&#10;&#10;AI-generated content may be incorrect."/>
             <wp:cNvGraphicFramePr>
               <a:graphicFrameLocks xmlns:a="http://schemas.openxmlformats.org/drawingml/2006/main" noChangeAspect="1"/>
@@ -3291,7 +3407,7 @@
                   <pic:spPr bwMode="auto">
                     <a:xfrm>
                       <a:off x="0" y="0"/>
-                      <a:ext cx="2606040" cy="4857750"/>
+                      <a:ext cx="4369817" cy="8145491"/>
                     </a:xfrm>
                     <a:prstGeom prst="rect">
                       <a:avLst/>
@@ -3321,6 +3437,9 @@
         </w:rPr>
       </w:pPr>
       <w:r>
+        <w:t xml:space="preserve"> </w:t>
+      </w:r>
+      <w:r>
         <w:t xml:space="preserve">Figure </w:t>
       </w:r>
       <w:fldSimple w:instr=" SEQ Figure \* ARABIC ">
@@ -3342,268 +3461,6 @@
           <w:rFonts w:cs="Arial"/>
         </w:rPr>
       </w:pPr>
-      <w:r>
-        <w:rPr>
-          <w:rFonts w:cs="Arial"/>
-        </w:rPr>
-        <w:t xml:space="preserve">The user interface </w:t>
-      </w:r>
-      <w:r>
-        <w:rPr>
-          <w:rFonts w:cs="Arial"/>
-        </w:rPr>
-        <w:t xml:space="preserve">for this system is quite simple. There are a total of </w:t>
-      </w:r>
-      <w:r>
-        <w:rPr>
-          <w:rFonts w:cs="Arial"/>
-        </w:rPr>
-        <w:t>four different views that the user can access. Each of these views are dynamic to varying degrees, Django give</w:t>
-      </w:r>
-      <w:r>
-        <w:rPr>
-          <w:rFonts w:cs="Arial"/>
-        </w:rPr>
-        <w:t>s</w:t>
-      </w:r>
-      <w:r>
-        <w:rPr>
-          <w:rFonts w:cs="Arial"/>
-        </w:rPr>
-        <w:t xml:space="preserve"> the option to develop </w:t>
-      </w:r>
-      <w:r>
-        <w:rPr>
-          <w:rFonts w:cs="Arial"/>
-        </w:rPr>
-        <w:t xml:space="preserve">html that will dynamically change based on a context provided by the developer. </w:t>
-      </w:r>
-      <w:r>
-        <w:rPr>
-          <w:rFonts w:cs="Arial"/>
-        </w:rPr>
-        <w:t xml:space="preserve">For instance, the bulbs on the </w:t>
-      </w:r>
-      <w:r>
-        <w:rPr>
-          <w:rFonts w:cs="Arial"/>
-        </w:rPr>
-        <w:t xml:space="preserve">index page render depending on if </w:t>
-      </w:r>
-      <w:r>
-        <w:rPr>
-          <w:rFonts w:cs="Arial"/>
-        </w:rPr>
-        <w:t xml:space="preserve">they are present in the database or not. </w:t>
-      </w:r>
-    </w:p>
-    <w:p>
-      <w:pPr>
-        <w:spacing w:line="360" w:lineRule="auto"/>
-        <w:rPr>
-          <w:rFonts w:cs="Arial"/>
-        </w:rPr>
-      </w:pPr>
-      <w:r>
-        <w:rPr>
-          <w:rFonts w:cs="Arial"/>
-        </w:rPr>
-        <w:t>The first</w:t>
-      </w:r>
-      <w:r>
-        <w:rPr>
-          <w:rFonts w:cs="Arial"/>
-        </w:rPr>
-        <w:t xml:space="preserve"> part of the user interface that we will discuss are the parts common to all </w:t>
-      </w:r>
-      <w:r>
-        <w:rPr>
-          <w:rFonts w:cs="Arial"/>
-        </w:rPr>
-        <w:t xml:space="preserve">views. The main part of this is the </w:t>
-      </w:r>
-      <w:r>
-        <w:rPr>
-          <w:rFonts w:cs="Arial"/>
-        </w:rPr>
-        <w:t xml:space="preserve">navbar, this contains the title, </w:t>
-      </w:r>
-      <w:r>
-        <w:rPr>
-          <w:rFonts w:cs="Arial"/>
-        </w:rPr>
-        <w:t xml:space="preserve">links to other views, buttons to activate functions of the system, and a light/dark mode toggle button. </w:t>
-      </w:r>
-      <w:r>
-        <w:rPr>
-          <w:rFonts w:cs="Arial"/>
-        </w:rPr>
-        <w:t xml:space="preserve"> </w:t>
-      </w:r>
-      <w:r>
-        <w:rPr>
-          <w:rFonts w:cs="Arial"/>
-        </w:rPr>
-        <w:t xml:space="preserve">There is also a footer on the page, a line that contains the text, </w:t>
-      </w:r>
-      <w:r>
-        <w:rPr>
-          <w:rFonts w:cs="Arial"/>
-        </w:rPr>
-        <w:t xml:space="preserve">‘2023-25 : Bulb Bop : </w:t>
-      </w:r>
-      <w:r>
-        <w:rPr>
-          <w:rFonts w:cs="Arial"/>
-        </w:rPr>
-        <w:t>Ryan Urquhart</w:t>
-      </w:r>
-      <w:r>
-        <w:rPr>
-          <w:rFonts w:cs="Arial"/>
-        </w:rPr>
-        <w:t xml:space="preserve"> : 40099112’.</w:t>
-      </w:r>
-      <w:r>
-        <w:rPr>
-          <w:rFonts w:cs="Arial"/>
-        </w:rPr>
-        <w:t xml:space="preserve"> </w:t>
-      </w:r>
-      <w:r>
-        <w:rPr>
-          <w:rFonts w:cs="Arial"/>
-        </w:rPr>
-        <w:t xml:space="preserve">Part of these aspects are dynamic, the </w:t>
-      </w:r>
-      <w:r>
-        <w:rPr>
-          <w:rFonts w:cs="Arial"/>
-        </w:rPr>
-        <w:t>audio sync option for instance, only shows when bulbs are recorded in the database</w:t>
-      </w:r>
-      <w:r>
-        <w:rPr>
-          <w:rFonts w:cs="Arial"/>
-        </w:rPr>
-        <w:t xml:space="preserve">. </w:t>
-      </w:r>
-    </w:p>
-    <w:p>
-      <w:pPr>
-        <w:spacing w:line="360" w:lineRule="auto"/>
-        <w:rPr>
-          <w:rFonts w:cs="Arial"/>
-        </w:rPr>
-      </w:pPr>
-      <w:r>
-        <w:rPr>
-          <w:rFonts w:cs="Arial"/>
-        </w:rPr>
-        <w:t>The second view we are going to look at is the home page, the index page</w:t>
-      </w:r>
-      <w:r>
-        <w:rPr>
-          <w:rFonts w:cs="Arial"/>
-        </w:rPr>
-        <w:t xml:space="preserve"> (figure 1 and 2)</w:t>
-      </w:r>
-      <w:r>
-        <w:rPr>
-          <w:rFonts w:cs="Arial"/>
-        </w:rPr>
-        <w:t xml:space="preserve">, </w:t>
-      </w:r>
-      <w:r>
-        <w:rPr>
-          <w:rFonts w:cs="Arial"/>
-        </w:rPr>
-        <w:t xml:space="preserve">this is the main page that the user will be engaging with. </w:t>
-      </w:r>
-      <w:r>
-        <w:rPr>
-          <w:rFonts w:cs="Arial"/>
-        </w:rPr>
-        <w:t xml:space="preserve">This page displays icons for the bulbs that </w:t>
-      </w:r>
-      <w:r>
-        <w:rPr>
-          <w:rFonts w:cs="Arial"/>
-        </w:rPr>
-        <w:t>are recorded in the database</w:t>
-      </w:r>
-      <w:r>
-        <w:rPr>
-          <w:rFonts w:cs="Arial"/>
-        </w:rPr>
-        <w:t xml:space="preserve">, their names, as well as graphically displaying their state. </w:t>
-      </w:r>
-      <w:r>
-        <w:rPr>
-          <w:rFonts w:cs="Arial"/>
-        </w:rPr>
-        <w:t xml:space="preserve">There are tooltips that </w:t>
-      </w:r>
-      <w:r>
-        <w:rPr>
-          <w:rFonts w:cs="Arial"/>
-        </w:rPr>
-        <w:t xml:space="preserve">appear when the user hovers their mouse over the </w:t>
-      </w:r>
-      <w:r>
-        <w:rPr>
-          <w:rFonts w:cs="Arial"/>
-        </w:rPr>
-        <w:t xml:space="preserve">bulbs, this informs the user that </w:t>
-      </w:r>
-      <w:r>
-        <w:rPr>
-          <w:rFonts w:cs="Arial"/>
-        </w:rPr>
-        <w:t xml:space="preserve">should they click on the </w:t>
-      </w:r>
-      <w:r>
-        <w:rPr>
-          <w:rFonts w:cs="Arial"/>
-        </w:rPr>
-        <w:t xml:space="preserve">it will toggle the state of the bulb. </w:t>
-      </w:r>
-      <w:r>
-        <w:rPr>
-          <w:rFonts w:cs="Arial"/>
-        </w:rPr>
-        <w:t xml:space="preserve">Should the user not yet have </w:t>
-      </w:r>
-      <w:r>
-        <w:rPr>
-          <w:rFonts w:cs="Arial"/>
-        </w:rPr>
-        <w:t xml:space="preserve">connected the system with any bulbs then the index page will display a </w:t>
-      </w:r>
-      <w:r>
-        <w:rPr>
-          <w:rFonts w:cs="Arial"/>
-        </w:rPr>
-        <w:t>prompt</w:t>
-      </w:r>
-      <w:r>
-        <w:rPr>
-          <w:rFonts w:cs="Arial"/>
-        </w:rPr>
-        <w:t xml:space="preserve"> to the user to use the discover function of the system</w:t>
-      </w:r>
-      <w:r>
-        <w:rPr>
-          <w:rFonts w:cs="Arial"/>
-        </w:rPr>
-        <w:t xml:space="preserve"> (figure 3)</w:t>
-      </w:r>
-      <w:r>
-        <w:rPr>
-          <w:rFonts w:cs="Arial"/>
-        </w:rPr>
-        <w:t xml:space="preserve">. </w:t>
-      </w:r>
     </w:p>
     <w:p>
       <w:pPr>
@@ -3879,6 +3736,7 @@
       <w:r>
         <w:rPr>
           <w:rFonts w:cs="Arial"/>
+          <w:noProof/>
         </w:rPr>
         <w:lastRenderedPageBreak/>
         <w:drawing>
@@ -7832,102 +7690,90 @@
     </w:p>
     <w:p>
       <w:r>
-        <w:t xml:space="preserve">The system has </w:t>
-      </w:r>
-      <w:r>
-        <w:t>several tests that directly create bulb objects in the database</w:t>
-      </w:r>
-      <w:r>
-        <w:t xml:space="preserve"> without </w:t>
-      </w:r>
-      <w:r>
-        <w:t xml:space="preserve">running validation against the input. These tests are used to </w:t>
-      </w:r>
-      <w:r>
-        <w:t xml:space="preserve">ensure that the database does not </w:t>
-      </w:r>
-      <w:r>
-        <w:t xml:space="preserve">accept </w:t>
-      </w:r>
-      <w:r>
-        <w:t xml:space="preserve">invalid </w:t>
-      </w:r>
-      <w:r>
-        <w:t>bulb models</w:t>
-      </w:r>
-      <w:r>
-        <w:t xml:space="preserve"> and will only accept valid objects, even without </w:t>
-      </w:r>
-      <w:r>
-        <w:t xml:space="preserve">server validation. </w:t>
-      </w:r>
-      <w:r>
-        <w:t>These tests ensure that any changes to the model of the database are caught immediately without a need for the system to run to find out about the error.</w:t>
-      </w:r>
-    </w:p>
-    <w:p>
-      <w:r>
-        <w:t>Most of</w:t>
-      </w:r>
-      <w:r>
-        <w:t xml:space="preserve"> the tests on the system that </w:t>
-      </w:r>
-      <w:r>
-        <w:t>test the database</w:t>
-      </w:r>
-      <w:r>
-        <w:t>,</w:t>
-      </w:r>
-      <w:r>
-        <w:t xml:space="preserve"> test the </w:t>
-      </w:r>
-      <w:r>
-        <w:t>validations</w:t>
-      </w:r>
-      <w:r>
-        <w:t xml:space="preserve"> that Django run against the </w:t>
-      </w:r>
-      <w:r>
-        <w:t>inputs that are supplied to the</w:t>
-      </w:r>
-      <w:r>
-        <w:t xml:space="preserve"> database. </w:t>
-      </w:r>
-      <w:r>
-        <w:t>The model on the database has validations against each field in the model</w:t>
-      </w:r>
-      <w:r>
-        <w:t>.</w:t>
-      </w:r>
-      <w:r>
-        <w:t xml:space="preserve"> </w:t>
-      </w:r>
-      <w:r>
-        <w:t>In these tests</w:t>
-      </w:r>
-      <w:r>
-        <w:t xml:space="preserve"> </w:t>
-      </w:r>
-      <w:r>
-        <w:t xml:space="preserve">multiple random bulb objects are created, </w:t>
-      </w:r>
-      <w:r>
-        <w:t xml:space="preserve">some are valid, some are invalid, </w:t>
-      </w:r>
-      <w:r>
-        <w:t>the tests then expect either a valid bulb to be created in the database, or for an exception to be raised by the code.</w:t>
-      </w:r>
-      <w:r>
-        <w:t xml:space="preserve"> As </w:t>
-      </w:r>
-      <w:r>
-        <w:t>these are randomly generated numbers they c</w:t>
-      </w:r>
-      <w:r>
-        <w:t xml:space="preserve">over a large range of possible user inputs, </w:t>
-      </w:r>
-      <w:r>
-        <w:t xml:space="preserve">which allows for a good range of testing. </w:t>
+        <w:t xml:space="preserve">To discuss the testing the format will follow the user journey to </w:t>
+      </w:r>
+      <w:r>
+        <w:t>starting the audio synchronisation. The steps this includes are as follows:</w:t>
+      </w:r>
+    </w:p>
+    <w:p>
+      <w:pPr>
+        <w:pStyle w:val="ListParagraph"/>
+        <w:numPr>
+          <w:ilvl w:val="0"/>
+          <w:numId w:val="16"/>
+        </w:numPr>
+      </w:pPr>
+      <w:r>
+        <w:t>Install the system</w:t>
+      </w:r>
+    </w:p>
+    <w:p>
+      <w:pPr>
+        <w:pStyle w:val="ListParagraph"/>
+        <w:numPr>
+          <w:ilvl w:val="0"/>
+          <w:numId w:val="16"/>
+        </w:numPr>
+      </w:pPr>
+      <w:r>
+        <w:t>Load the index view</w:t>
+      </w:r>
+    </w:p>
+    <w:p>
+      <w:pPr>
+        <w:pStyle w:val="ListParagraph"/>
+        <w:numPr>
+          <w:ilvl w:val="0"/>
+          <w:numId w:val="16"/>
+        </w:numPr>
+      </w:pPr>
+      <w:r>
+        <w:t>Discover bulbs</w:t>
+      </w:r>
+    </w:p>
+    <w:p>
+      <w:pPr>
+        <w:pStyle w:val="ListParagraph"/>
+        <w:numPr>
+          <w:ilvl w:val="0"/>
+          <w:numId w:val="16"/>
+        </w:numPr>
+      </w:pPr>
+      <w:r>
+        <w:t>Save bulbs</w:t>
+      </w:r>
+    </w:p>
+    <w:p>
+      <w:pPr>
+        <w:pStyle w:val="ListParagraph"/>
+        <w:numPr>
+          <w:ilvl w:val="0"/>
+          <w:numId w:val="16"/>
+        </w:numPr>
+      </w:pPr>
+      <w:r>
+        <w:t>Select an audio device</w:t>
+      </w:r>
+    </w:p>
+    <w:p>
+      <w:pPr>
+        <w:pStyle w:val="ListParagraph"/>
+        <w:numPr>
+          <w:ilvl w:val="0"/>
+          <w:numId w:val="16"/>
+        </w:numPr>
+      </w:pPr>
+      <w:r>
+        <w:t>Start the audio synchronisation</w:t>
+      </w:r>
+    </w:p>
+    <w:p>
+      <w:r>
+        <w:t>There are other actions that the user can take, these are also tested, such as loading the FAQ view, or editing a bul</w:t>
+      </w:r>
+      <w:r>
+        <w:t xml:space="preserve">b, these are also tested for, and the documentation for these can be found in the attached appendix. </w:t>
       </w:r>
     </w:p>
     <w:p/>
@@ -9360,6 +9206,95 @@
     </w:lvl>
   </w:abstractNum>
   <w:abstractNum w:abstractNumId="3" w15:restartNumberingAfterBreak="0">
+    <w:nsid w:val="265127C9"/>
+    <w:multiLevelType w:val="hybridMultilevel"/>
+    <w:tmpl w:val="8524609E"/>
+    <w:lvl w:ilvl="0" w:tplc="CD84F124">
+      <w:start w:val="1"/>
+      <w:numFmt w:val="decimal"/>
+      <w:lvlText w:val="%1."/>
+      <w:lvlJc w:val="left"/>
+      <w:pPr>
+        <w:ind w:left="1080" w:hanging="360"/>
+      </w:pPr>
+      <w:rPr>
+        <w:rFonts w:hint="default"/>
+      </w:rPr>
+    </w:lvl>
+    <w:lvl w:ilvl="1" w:tplc="08090019" w:tentative="1">
+      <w:start w:val="1"/>
+      <w:numFmt w:val="lowerLetter"/>
+      <w:lvlText w:val="%2."/>
+      <w:lvlJc w:val="left"/>
+      <w:pPr>
+        <w:ind w:left="1800" w:hanging="360"/>
+      </w:pPr>
+    </w:lvl>
+    <w:lvl w:ilvl="2" w:tplc="0809001B" w:tentative="1">
+      <w:start w:val="1"/>
+      <w:numFmt w:val="lowerRoman"/>
+      <w:lvlText w:val="%3."/>
+      <w:lvlJc w:val="right"/>
+      <w:pPr>
+        <w:ind w:left="2520" w:hanging="180"/>
+      </w:pPr>
+    </w:lvl>
+    <w:lvl w:ilvl="3" w:tplc="0809000F" w:tentative="1">
+      <w:start w:val="1"/>
+      <w:numFmt w:val="decimal"/>
+      <w:lvlText w:val="%4."/>
+      <w:lvlJc w:val="left"/>
+      <w:pPr>
+        <w:ind w:left="3240" w:hanging="360"/>
+      </w:pPr>
+    </w:lvl>
+    <w:lvl w:ilvl="4" w:tplc="08090019" w:tentative="1">
+      <w:start w:val="1"/>
+      <w:numFmt w:val="lowerLetter"/>
+      <w:lvlText w:val="%5."/>
+      <w:lvlJc w:val="left"/>
+      <w:pPr>
+        <w:ind w:left="3960" w:hanging="360"/>
+      </w:pPr>
+    </w:lvl>
+    <w:lvl w:ilvl="5" w:tplc="0809001B" w:tentative="1">
+      <w:start w:val="1"/>
+      <w:numFmt w:val="lowerRoman"/>
+      <w:lvlText w:val="%6."/>
+      <w:lvlJc w:val="right"/>
+      <w:pPr>
+        <w:ind w:left="4680" w:hanging="180"/>
+      </w:pPr>
+    </w:lvl>
+    <w:lvl w:ilvl="6" w:tplc="0809000F" w:tentative="1">
+      <w:start w:val="1"/>
+      <w:numFmt w:val="decimal"/>
+      <w:lvlText w:val="%7."/>
+      <w:lvlJc w:val="left"/>
+      <w:pPr>
+        <w:ind w:left="5400" w:hanging="360"/>
+      </w:pPr>
+    </w:lvl>
+    <w:lvl w:ilvl="7" w:tplc="08090019" w:tentative="1">
+      <w:start w:val="1"/>
+      <w:numFmt w:val="lowerLetter"/>
+      <w:lvlText w:val="%8."/>
+      <w:lvlJc w:val="left"/>
+      <w:pPr>
+        <w:ind w:left="6120" w:hanging="360"/>
+      </w:pPr>
+    </w:lvl>
+    <w:lvl w:ilvl="8" w:tplc="0809001B" w:tentative="1">
+      <w:start w:val="1"/>
+      <w:numFmt w:val="lowerRoman"/>
+      <w:lvlText w:val="%9."/>
+      <w:lvlJc w:val="right"/>
+      <w:pPr>
+        <w:ind w:left="6840" w:hanging="180"/>
+      </w:pPr>
+    </w:lvl>
+  </w:abstractNum>
+  <w:abstractNum w:abstractNumId="4" w15:restartNumberingAfterBreak="0">
     <w:nsid w:val="357A492A"/>
     <w:multiLevelType w:val="hybridMultilevel"/>
     <w:tmpl w:val="285A68CA"/>
@@ -9449,7 +9384,7 @@
       </w:pPr>
     </w:lvl>
   </w:abstractNum>
-  <w:abstractNum w:abstractNumId="4" w15:restartNumberingAfterBreak="0">
+  <w:abstractNum w:abstractNumId="5" w15:restartNumberingAfterBreak="0">
     <w:nsid w:val="3A79756E"/>
     <w:multiLevelType w:val="multilevel"/>
     <w:tmpl w:val="A866DE9A"/>
@@ -9535,7 +9470,7 @@
       </w:pPr>
     </w:lvl>
   </w:abstractNum>
-  <w:abstractNum w:abstractNumId="5" w15:restartNumberingAfterBreak="0">
+  <w:abstractNum w:abstractNumId="6" w15:restartNumberingAfterBreak="0">
     <w:nsid w:val="3FB84076"/>
     <w:multiLevelType w:val="hybridMultilevel"/>
     <w:tmpl w:val="81120C70"/>
@@ -9624,7 +9559,7 @@
       </w:pPr>
     </w:lvl>
   </w:abstractNum>
-  <w:abstractNum w:abstractNumId="6" w15:restartNumberingAfterBreak="0">
+  <w:abstractNum w:abstractNumId="7" w15:restartNumberingAfterBreak="0">
     <w:nsid w:val="4E2D5625"/>
     <w:multiLevelType w:val="hybridMultilevel"/>
     <w:tmpl w:val="3AEAB0A8"/>
@@ -9714,7 +9649,7 @@
       </w:pPr>
     </w:lvl>
   </w:abstractNum>
-  <w:abstractNum w:abstractNumId="7" w15:restartNumberingAfterBreak="0">
+  <w:abstractNum w:abstractNumId="8" w15:restartNumberingAfterBreak="0">
     <w:nsid w:val="519A58CE"/>
     <w:multiLevelType w:val="hybridMultilevel"/>
     <w:tmpl w:val="44F0364A"/>
@@ -9803,7 +9738,7 @@
       </w:pPr>
     </w:lvl>
   </w:abstractNum>
-  <w:abstractNum w:abstractNumId="8" w15:restartNumberingAfterBreak="0">
+  <w:abstractNum w:abstractNumId="9" w15:restartNumberingAfterBreak="0">
     <w:nsid w:val="52747E8A"/>
     <w:multiLevelType w:val="hybridMultilevel"/>
     <w:tmpl w:val="9196B270"/>
@@ -9893,7 +9828,7 @@
       </w:pPr>
     </w:lvl>
   </w:abstractNum>
-  <w:abstractNum w:abstractNumId="9" w15:restartNumberingAfterBreak="0">
+  <w:abstractNum w:abstractNumId="10" w15:restartNumberingAfterBreak="0">
     <w:nsid w:val="55530BEA"/>
     <w:multiLevelType w:val="hybridMultilevel"/>
     <w:tmpl w:val="2066578C"/>
@@ -9982,7 +9917,7 @@
       </w:pPr>
     </w:lvl>
   </w:abstractNum>
-  <w:abstractNum w:abstractNumId="10" w15:restartNumberingAfterBreak="0">
+  <w:abstractNum w:abstractNumId="11" w15:restartNumberingAfterBreak="0">
     <w:nsid w:val="5F3D7EEA"/>
     <w:multiLevelType w:val="hybridMultilevel"/>
     <w:tmpl w:val="2066578C"/>
@@ -10071,7 +10006,7 @@
       </w:pPr>
     </w:lvl>
   </w:abstractNum>
-  <w:abstractNum w:abstractNumId="11" w15:restartNumberingAfterBreak="0">
+  <w:abstractNum w:abstractNumId="12" w15:restartNumberingAfterBreak="0">
     <w:nsid w:val="605603C8"/>
     <w:multiLevelType w:val="hybridMultilevel"/>
     <w:tmpl w:val="9378C7F8"/>
@@ -10160,7 +10095,7 @@
       </w:pPr>
     </w:lvl>
   </w:abstractNum>
-  <w:abstractNum w:abstractNumId="12" w15:restartNumberingAfterBreak="0">
+  <w:abstractNum w:abstractNumId="13" w15:restartNumberingAfterBreak="0">
     <w:nsid w:val="61332CDE"/>
     <w:multiLevelType w:val="hybridMultilevel"/>
     <w:tmpl w:val="5792EE10"/>
@@ -10272,7 +10207,7 @@
       </w:rPr>
     </w:lvl>
   </w:abstractNum>
-  <w:abstractNum w:abstractNumId="13" w15:restartNumberingAfterBreak="0">
+  <w:abstractNum w:abstractNumId="14" w15:restartNumberingAfterBreak="0">
     <w:nsid w:val="6481074C"/>
     <w:multiLevelType w:val="hybridMultilevel"/>
     <w:tmpl w:val="3092B03A"/>
@@ -10361,7 +10296,7 @@
       </w:pPr>
     </w:lvl>
   </w:abstractNum>
-  <w:abstractNum w:abstractNumId="14" w15:restartNumberingAfterBreak="0">
+  <w:abstractNum w:abstractNumId="15" w15:restartNumberingAfterBreak="0">
     <w:nsid w:val="6F100AFC"/>
     <w:multiLevelType w:val="hybridMultilevel"/>
     <w:tmpl w:val="22D2146C"/>
@@ -10451,49 +10386,52 @@
     </w:lvl>
   </w:abstractNum>
   <w:num w:numId="1" w16cid:durableId="1041780508">
-    <w:abstractNumId w:val="4"/>
+    <w:abstractNumId w:val="5"/>
   </w:num>
   <w:num w:numId="2" w16cid:durableId="793596890">
-    <w:abstractNumId w:val="12"/>
+    <w:abstractNumId w:val="13"/>
   </w:num>
   <w:num w:numId="3" w16cid:durableId="249898880">
     <w:abstractNumId w:val="0"/>
   </w:num>
   <w:num w:numId="4" w16cid:durableId="857355924">
-    <w:abstractNumId w:val="3"/>
+    <w:abstractNumId w:val="4"/>
   </w:num>
   <w:num w:numId="5" w16cid:durableId="1851676395">
-    <w:abstractNumId w:val="8"/>
+    <w:abstractNumId w:val="9"/>
   </w:num>
   <w:num w:numId="6" w16cid:durableId="1138032774">
-    <w:abstractNumId w:val="6"/>
+    <w:abstractNumId w:val="7"/>
   </w:num>
   <w:num w:numId="7" w16cid:durableId="1025911943">
-    <w:abstractNumId w:val="14"/>
+    <w:abstractNumId w:val="15"/>
   </w:num>
   <w:num w:numId="8" w16cid:durableId="94256603">
-    <w:abstractNumId w:val="11"/>
+    <w:abstractNumId w:val="12"/>
   </w:num>
   <w:num w:numId="9" w16cid:durableId="728647047">
-    <w:abstractNumId w:val="9"/>
+    <w:abstractNumId w:val="10"/>
   </w:num>
   <w:num w:numId="10" w16cid:durableId="898127066">
-    <w:abstractNumId w:val="10"/>
+    <w:abstractNumId w:val="11"/>
   </w:num>
   <w:num w:numId="11" w16cid:durableId="2081902574">
     <w:abstractNumId w:val="2"/>
   </w:num>
   <w:num w:numId="12" w16cid:durableId="616301512">
-    <w:abstractNumId w:val="7"/>
+    <w:abstractNumId w:val="8"/>
   </w:num>
   <w:num w:numId="13" w16cid:durableId="570769537">
-    <w:abstractNumId w:val="13"/>
+    <w:abstractNumId w:val="14"/>
   </w:num>
   <w:num w:numId="14" w16cid:durableId="775177146">
-    <w:abstractNumId w:val="5"/>
+    <w:abstractNumId w:val="6"/>
   </w:num>
   <w:num w:numId="15" w16cid:durableId="463737863">
     <w:abstractNumId w:val="1"/>
+  </w:num>
+  <w:num w:numId="16" w16cid:durableId="2050300021">
+    <w:abstractNumId w:val="3"/>
   </w:num>
 </w:numbering>
 </file>

</xml_diff>

<commit_message>
Add bulb brightness field to Wizbulb model and update related methods
</commit_message>
<xml_diff>
--- a/project-report-docs/Final_Year_Project_Report.docx
+++ b/project-report-docs/Final_Year_Project_Report.docx
@@ -4,8 +4,23 @@
   <w:body>
     <w:p>
       <w:pPr>
-        <w:spacing w:line="360" w:lineRule="auto"/>
-        <w:jc w:val="center"/>
+        <w:rPr>
+          <w:rFonts w:ascii="Arial Black" w:hAnsi="Arial Black" w:cs="Arial"/>
+          <w:b/>
+          <w:bCs/>
+        </w:rPr>
+      </w:pPr>
+      <w:r>
+        <w:rPr>
+          <w:rFonts w:ascii="Arial Black" w:hAnsi="Arial Black" w:cs="Arial"/>
+          <w:b/>
+          <w:bCs/>
+        </w:rPr>
+        <w:t>TODO:</w:t>
+      </w:r>
+    </w:p>
+    <w:p>
+      <w:pPr>
         <w:rPr>
           <w:rFonts w:ascii="Arial Black" w:hAnsi="Arial Black" w:cs="Arial"/>
           <w:b/>
@@ -14,11 +29,15 @@
           <w:szCs w:val="72"/>
         </w:rPr>
       </w:pPr>
-    </w:p>
-    <w:p>
-      <w:pPr>
-        <w:spacing w:line="360" w:lineRule="auto"/>
-        <w:jc w:val="center"/>
+      <w:r>
+        <w:rPr>
+          <w:rFonts w:ascii="Arial Black" w:hAnsi="Arial Black" w:cs="Arial"/>
+          <w:b/>
+          <w:bCs/>
+        </w:rPr>
+        <w:t>Change to formal tense (don’t use I)</w:t>
+      </w:r>
+      <w:r>
         <w:rPr>
           <w:rFonts w:ascii="Arial Black" w:hAnsi="Arial Black" w:cs="Arial"/>
           <w:b/>
@@ -26,8 +45,13 @@
           <w:sz w:val="72"/>
           <w:szCs w:val="72"/>
         </w:rPr>
-      </w:pPr>
-      <w:r>
+        <w:br w:type="page"/>
+      </w:r>
+    </w:p>
+    <w:p>
+      <w:pPr>
+        <w:spacing w:line="360" w:lineRule="auto"/>
+        <w:jc w:val="center"/>
         <w:rPr>
           <w:rFonts w:ascii="Arial Black" w:hAnsi="Arial Black" w:cs="Arial"/>
           <w:b/>
@@ -35,6 +59,39 @@
           <w:sz w:val="72"/>
           <w:szCs w:val="72"/>
         </w:rPr>
+      </w:pPr>
+      <w:r>
+        <w:rPr>
+          <w:rFonts w:ascii="Arial Black" w:hAnsi="Arial Black" w:cs="Arial"/>
+          <w:b/>
+          <w:bCs/>
+          <w:sz w:val="72"/>
+          <w:szCs w:val="72"/>
+        </w:rPr>
+        <w:lastRenderedPageBreak/>
+        <w:t xml:space="preserve"> </w:t>
+      </w:r>
+    </w:p>
+    <w:p>
+      <w:pPr>
+        <w:spacing w:line="360" w:lineRule="auto"/>
+        <w:jc w:val="center"/>
+        <w:rPr>
+          <w:rFonts w:ascii="Arial Black" w:hAnsi="Arial Black" w:cs="Arial"/>
+          <w:b/>
+          <w:bCs/>
+          <w:sz w:val="72"/>
+          <w:szCs w:val="72"/>
+        </w:rPr>
+      </w:pPr>
+      <w:r>
+        <w:rPr>
+          <w:rFonts w:ascii="Arial Black" w:hAnsi="Arial Black" w:cs="Arial"/>
+          <w:b/>
+          <w:bCs/>
+          <w:sz w:val="72"/>
+          <w:szCs w:val="72"/>
+        </w:rPr>
         <w:t>Music-Synced Smart Lighting System</w:t>
       </w:r>
     </w:p>
@@ -188,11 +245,15 @@
         <w:br/>
         <w:t>By</w:t>
       </w:r>
-    </w:p>
-    <w:p>
-      <w:pPr>
-        <w:spacing w:line="360" w:lineRule="auto"/>
-        <w:jc w:val="center"/>
+      <w:r>
+        <w:rPr>
+          <w:rFonts w:cs="Arial"/>
+          <w:sz w:val="32"/>
+          <w:szCs w:val="32"/>
+        </w:rPr>
+        <w:br/>
+      </w:r>
+      <w:r>
         <w:rPr>
           <w:rFonts w:cs="Arial"/>
           <w:b/>
@@ -200,16 +261,13 @@
           <w:sz w:val="32"/>
           <w:szCs w:val="32"/>
         </w:rPr>
-      </w:pPr>
-      <w:r>
-        <w:rPr>
-          <w:rFonts w:cs="Arial"/>
-          <w:sz w:val="32"/>
-          <w:szCs w:val="32"/>
-        </w:rPr>
-        <w:br/>
-      </w:r>
-      <w:r>
+        <w:t>Ryan Urquhart</w:t>
+      </w:r>
+    </w:p>
+    <w:p>
+      <w:pPr>
+        <w:spacing w:line="360" w:lineRule="auto"/>
+        <w:jc w:val="center"/>
         <w:rPr>
           <w:rFonts w:cs="Arial"/>
           <w:b/>
@@ -217,13 +275,8 @@
           <w:sz w:val="32"/>
           <w:szCs w:val="32"/>
         </w:rPr>
-        <w:t>Ryan Urquhart</w:t>
-      </w:r>
-    </w:p>
-    <w:p>
-      <w:pPr>
-        <w:spacing w:line="360" w:lineRule="auto"/>
-        <w:jc w:val="center"/>
+      </w:pPr>
+      <w:r>
         <w:rPr>
           <w:rFonts w:cs="Arial"/>
           <w:b/>
@@ -231,7 +284,8 @@
           <w:sz w:val="32"/>
           <w:szCs w:val="32"/>
         </w:rPr>
-      </w:pPr>
+        <w:t>40099112</w:t>
+      </w:r>
       <w:r>
         <w:rPr>
           <w:rFonts w:cs="Arial"/>
@@ -240,7 +294,7 @@
           <w:sz w:val="32"/>
           <w:szCs w:val="32"/>
         </w:rPr>
-        <w:t>40099112</w:t>
+        <w:br/>
       </w:r>
       <w:r>
         <w:rPr>
@@ -250,38 +304,25 @@
           <w:sz w:val="32"/>
           <w:szCs w:val="32"/>
         </w:rPr>
-        <w:br/>
-      </w:r>
-      <w:r>
-        <w:rPr>
-          <w:rFonts w:cs="Arial"/>
-          <w:b/>
-          <w:bCs/>
+        <w:t>06/05/2025</w:t>
+      </w:r>
+    </w:p>
+    <w:p>
+      <w:pPr>
+        <w:rPr>
+          <w:rFonts w:cs="Arial"/>
           <w:sz w:val="32"/>
           <w:szCs w:val="32"/>
         </w:rPr>
-        <w:t>06/05/2025</w:t>
-      </w:r>
-    </w:p>
-    <w:p>
-      <w:pPr>
-        <w:spacing w:line="360" w:lineRule="auto"/>
+      </w:pPr>
+      <w:r>
         <w:rPr>
           <w:rFonts w:cs="Arial"/>
           <w:sz w:val="32"/>
           <w:szCs w:val="32"/>
         </w:rPr>
-      </w:pPr>
-    </w:p>
-    <w:p>
-      <w:pPr>
-        <w:spacing w:line="360" w:lineRule="auto"/>
-        <w:rPr>
-          <w:rFonts w:cs="Arial"/>
-          <w:sz w:val="32"/>
-          <w:szCs w:val="32"/>
-        </w:rPr>
-      </w:pPr>
+        <w:br w:type="page"/>
+      </w:r>
     </w:p>
     <w:p>
       <w:pPr>
@@ -1741,6 +1782,25 @@
       <w:bookmarkEnd w:id="0"/>
     </w:p>
     <w:p>
+      <w:r>
+        <w:t xml:space="preserve">The </w:t>
+      </w:r>
+      <w:r>
+        <w:t xml:space="preserve">project discussed in this report is hosted on a repository at, </w:t>
+      </w:r>
+      <w:hyperlink r:id="rId8" w:history="1">
+        <w:r>
+          <w:rPr>
+            <w:rStyle w:val="Hyperlink"/>
+          </w:rPr>
+          <w:t>https://github.com/RyanMcClean/wizlight-music-sync</w:t>
+        </w:r>
+      </w:hyperlink>
+      <w:r>
+        <w:t>, if you have trouble accessing the repository please contact, rurquhart01@qub.ac.uk.</w:t>
+      </w:r>
+    </w:p>
+    <w:p>
       <w:pPr>
         <w:spacing w:line="360" w:lineRule="auto"/>
         <w:rPr>
@@ -1891,7 +1951,13 @@
         <w:rPr>
           <w:rFonts w:cs="Arial"/>
         </w:rPr>
-        <w:t xml:space="preserve">my exploration of the problem and </w:t>
+        <w:t>an</w:t>
+      </w:r>
+      <w:r>
+        <w:rPr>
+          <w:rFonts w:cs="Arial"/>
+        </w:rPr>
+        <w:t xml:space="preserve"> exploration of the problem and </w:t>
       </w:r>
       <w:r>
         <w:rPr>
@@ -2709,7 +2775,14 @@
         <w:rPr>
           <w:rFonts w:cs="Arial"/>
         </w:rPr>
-        <w:t xml:space="preserve"> Based on this research I purchased a </w:t>
+        <w:t xml:space="preserve"> Based on this </w:t>
+      </w:r>
+      <w:r>
+        <w:rPr>
+          <w:rFonts w:cs="Arial"/>
+        </w:rPr>
+        <w:lastRenderedPageBreak/>
+        <w:t xml:space="preserve">research I purchased a </w:t>
       </w:r>
       <w:proofErr w:type="spellStart"/>
       <w:r>
@@ -2779,7 +2852,6 @@
         <w:rPr>
           <w:rFonts w:cs="Arial"/>
         </w:rPr>
-        <w:lastRenderedPageBreak/>
         <w:t xml:space="preserve">The research </w:t>
       </w:r>
       <w:r>
@@ -3211,7 +3283,7 @@
                     <pic:cNvPicPr/>
                   </pic:nvPicPr>
                   <pic:blipFill>
-                    <a:blip r:embed="rId8"/>
+                    <a:blip r:embed="rId9"/>
                     <a:stretch>
                       <a:fillRect/>
                     </a:stretch>
@@ -3235,6 +3307,7 @@
     <w:p>
       <w:pPr>
         <w:pStyle w:val="Caption"/>
+        <w:jc w:val="center"/>
       </w:pPr>
       <w:r>
         <w:t xml:space="preserve">Figure </w:t>
@@ -3379,9 +3452,9 @@
         </w:rPr>
         <w:lastRenderedPageBreak/>
         <w:drawing>
-          <wp:inline distT="0" distB="0" distL="0" distR="0" wp14:anchorId="51495D44" wp14:editId="76EBD734">
-            <wp:extent cx="4358484" cy="8124365"/>
-            <wp:effectExtent l="0" t="0" r="4445" b="0"/>
+          <wp:inline distT="0" distB="0" distL="0" distR="0" wp14:anchorId="51495D44" wp14:editId="308650CA">
+            <wp:extent cx="3530929" cy="6581775"/>
+            <wp:effectExtent l="0" t="0" r="0" b="0"/>
             <wp:docPr id="1934254944" name="Picture 2" descr="A black and white image of a person standing in front of a white sky&#10;&#10;AI-generated content may be incorrect."/>
             <wp:cNvGraphicFramePr>
               <a:graphicFrameLocks xmlns:a="http://schemas.openxmlformats.org/drawingml/2006/main" noChangeAspect="1"/>
@@ -3394,7 +3467,7 @@
                     <pic:cNvPicPr/>
                   </pic:nvPicPr>
                   <pic:blipFill rotWithShape="1">
-                    <a:blip r:embed="rId9" cstate="print">
+                    <a:blip r:embed="rId10" cstate="print">
                       <a:extLst>
                         <a:ext uri="{28A0092B-C50C-407E-A947-70E740481C1C}">
                           <a14:useLocalDpi xmlns:a14="http://schemas.microsoft.com/office/drawing/2010/main" val="0"/>
@@ -3407,7 +3480,7 @@
                   <pic:spPr bwMode="auto">
                     <a:xfrm>
                       <a:off x="0" y="0"/>
-                      <a:ext cx="4369817" cy="8145491"/>
+                      <a:ext cx="3550705" cy="6618638"/>
                     </a:xfrm>
                     <a:prstGeom prst="rect">
                       <a:avLst/>
@@ -3488,7 +3561,7 @@
                     <pic:cNvPicPr/>
                   </pic:nvPicPr>
                   <pic:blipFill>
-                    <a:blip r:embed="rId10"/>
+                    <a:blip r:embed="rId11"/>
                     <a:stretch>
                       <a:fillRect/>
                     </a:stretch>
@@ -3512,6 +3585,7 @@
     <w:p>
       <w:pPr>
         <w:pStyle w:val="Caption"/>
+        <w:jc w:val="center"/>
         <w:rPr>
           <w:rFonts w:cs="Arial"/>
         </w:rPr>
@@ -3556,7 +3630,7 @@
                     <pic:cNvPicPr/>
                   </pic:nvPicPr>
                   <pic:blipFill>
-                    <a:blip r:embed="rId11"/>
+                    <a:blip r:embed="rId12"/>
                     <a:stretch>
                       <a:fillRect/>
                     </a:stretch>
@@ -3580,6 +3654,7 @@
     <w:p>
       <w:pPr>
         <w:pStyle w:val="Caption"/>
+        <w:jc w:val="center"/>
       </w:pPr>
       <w:r>
         <w:t xml:space="preserve">Figure </w:t>
@@ -3755,7 +3830,7 @@
                     <pic:cNvPicPr/>
                   </pic:nvPicPr>
                   <pic:blipFill>
-                    <a:blip r:embed="rId12" cstate="print">
+                    <a:blip r:embed="rId13" cstate="print">
                       <a:extLst>
                         <a:ext uri="{28A0092B-C50C-407E-A947-70E740481C1C}">
                           <a14:useLocalDpi xmlns:a14="http://schemas.microsoft.com/office/drawing/2010/main" val="0"/>
@@ -3785,6 +3860,7 @@
     <w:p>
       <w:pPr>
         <w:pStyle w:val="Caption"/>
+        <w:jc w:val="center"/>
       </w:pPr>
       <w:r>
         <w:t xml:space="preserve">Figure </w:t>
@@ -4012,7 +4088,7 @@
                     <pic:cNvPicPr/>
                   </pic:nvPicPr>
                   <pic:blipFill>
-                    <a:blip r:embed="rId13"/>
+                    <a:blip r:embed="rId14"/>
                     <a:stretch>
                       <a:fillRect/>
                     </a:stretch>
@@ -4036,6 +4112,7 @@
     <w:p>
       <w:pPr>
         <w:pStyle w:val="Caption"/>
+        <w:jc w:val="center"/>
       </w:pPr>
       <w:r>
         <w:t xml:space="preserve">Figure </w:t>
@@ -4055,6 +4132,7 @@
     <w:p>
       <w:pPr>
         <w:keepNext/>
+        <w:jc w:val="center"/>
       </w:pPr>
       <w:r>
         <w:rPr>
@@ -4077,7 +4155,7 @@
                     <pic:cNvPicPr/>
                   </pic:nvPicPr>
                   <pic:blipFill>
-                    <a:blip r:embed="rId14"/>
+                    <a:blip r:embed="rId15"/>
                     <a:stretch>
                       <a:fillRect/>
                     </a:stretch>
@@ -4101,6 +4179,7 @@
     <w:p>
       <w:pPr>
         <w:pStyle w:val="Caption"/>
+        <w:jc w:val="center"/>
       </w:pPr>
       <w:r>
         <w:t xml:space="preserve">Figure </w:t>
@@ -4120,6 +4199,7 @@
     <w:p>
       <w:pPr>
         <w:keepNext/>
+        <w:jc w:val="center"/>
       </w:pPr>
       <w:r>
         <w:rPr>
@@ -4142,7 +4222,7 @@
                     <pic:cNvPicPr/>
                   </pic:nvPicPr>
                   <pic:blipFill>
-                    <a:blip r:embed="rId15"/>
+                    <a:blip r:embed="rId16"/>
                     <a:stretch>
                       <a:fillRect/>
                     </a:stretch>
@@ -4166,6 +4246,7 @@
     <w:p>
       <w:pPr>
         <w:pStyle w:val="Caption"/>
+        <w:jc w:val="center"/>
       </w:pPr>
       <w:r>
         <w:t xml:space="preserve">Figure </w:t>
@@ -4235,7 +4316,13 @@
       </w:r>
       <w:proofErr w:type="spellEnd"/>
       <w:r>
-        <w:t xml:space="preserve"> endpoints, </w:t>
+        <w:t xml:space="preserve"> endpoints,</w:t>
+      </w:r>
+      <w:r>
+        <w:t xml:space="preserve"> the bulb database model,</w:t>
+      </w:r>
+      <w:r>
+        <w:t xml:space="preserve"> </w:t>
       </w:r>
       <w:r>
         <w:t>how the system was configured to interface with bulbs on the network, a description of how access</w:t>
@@ -4397,7 +4484,7 @@
                     <pic:cNvPicPr/>
                   </pic:nvPicPr>
                   <pic:blipFill>
-                    <a:blip r:embed="rId16"/>
+                    <a:blip r:embed="rId17"/>
                     <a:stretch>
                       <a:fillRect/>
                     </a:stretch>
@@ -4421,6 +4508,7 @@
     <w:p>
       <w:pPr>
         <w:pStyle w:val="Caption"/>
+        <w:jc w:val="center"/>
       </w:pPr>
       <w:r>
         <w:t xml:space="preserve">Figure </w:t>
@@ -4859,149 +4947,133 @@
           <w:numId w:val="15"/>
         </w:numPr>
       </w:pPr>
-      <w:bookmarkStart w:id="5" w:name="_Toc196508476"/>
-      <w:r>
-        <w:t>Bulb communication</w:t>
-      </w:r>
-      <w:bookmarkEnd w:id="5"/>
-    </w:p>
-    <w:p>
-      <w:r>
-        <w:t>One</w:t>
-      </w:r>
-      <w:r>
-        <w:t xml:space="preserve"> of the reasons that the Wiz brand of bulbs was chosen for this project was the </w:t>
-      </w:r>
-      <w:r>
-        <w:t>level of documentation about the bulb</w:t>
-      </w:r>
-      <w:r>
-        <w:t xml:space="preserve"> </w:t>
-      </w:r>
-      <w:r>
-        <w:fldChar w:fldCharType="begin"/>
-      </w:r>
-      <w:r>
-        <w:instrText xml:space="preserve"> ADDIN ZOTERO_ITEM CSL_CITATION {"citationID":"ofhUiZoa","properties":{"formattedCitation":"({\\i{}WiZ Pro API Reference}, n.d.)","plainCitation":"(WiZ Pro API Reference, n.d.)","noteIndex":0},"citationItems":[{"id":5,"uris":["http://zotero.org/users/local/iChuLWie/items/65W87XBL"],"itemData":{"id":5,"type":"webpage","title":"WiZ Pro API Reference","URL":"https://docs.pro.wizconnected.com/#introduction","accessed":{"date-parts":[["2025",4,19]]}}}],"schema":"https://github.com/citation-style-language/schema/raw/master/csl-citation.json"} </w:instrText>
-      </w:r>
-      <w:r>
-        <w:fldChar w:fldCharType="separate"/>
-      </w:r>
-      <w:r>
-        <w:rPr>
-          <w:rFonts w:cs="Arial"/>
-          <w:kern w:val="0"/>
-        </w:rPr>
-        <w:t>(</w:t>
-      </w:r>
-      <w:r>
-        <w:rPr>
-          <w:rFonts w:cs="Arial"/>
-          <w:i/>
-          <w:iCs/>
-          <w:kern w:val="0"/>
-        </w:rPr>
-        <w:t>WiZ Pro API Reference</w:t>
-      </w:r>
-      <w:r>
-        <w:rPr>
-          <w:rFonts w:cs="Arial"/>
-          <w:kern w:val="0"/>
-        </w:rPr>
-        <w:t>, n.d.)</w:t>
-      </w:r>
-      <w:r>
-        <w:fldChar w:fldCharType="end"/>
-      </w:r>
-      <w:r>
-        <w:t>, to augment this, there is also</w:t>
-      </w:r>
-      <w:r>
-        <w:t xml:space="preserve"> a python package called, </w:t>
-      </w:r>
-      <w:r>
-        <w:t>‘</w:t>
-      </w:r>
-      <w:proofErr w:type="spellStart"/>
-      <w:r>
-        <w:t>pywizlight</w:t>
-      </w:r>
-      <w:proofErr w:type="spellEnd"/>
-      <w:r>
-        <w:t xml:space="preserve">’ which utilises this documentation to provide communication </w:t>
-      </w:r>
-      <w:r>
-        <w:t xml:space="preserve">to wiz devices </w:t>
-      </w:r>
-      <w:r>
-        <w:fldChar w:fldCharType="begin"/>
-      </w:r>
-      <w:r>
-        <w:instrText xml:space="preserve"> ADDIN ZOTERO_ITEM CSL_CITATION {"citationID":"BAe7oOwz","properties":{"formattedCitation":"(Traub, 2020/2025)","plainCitation":"(Traub, 2020/2025)","noteIndex":0},"citationItems":[{"id":7,"uris":["http://zotero.org/users/local/iChuLWie/items/YQMW9MWN"],"itemData":{"id":7,"type":"software","abstract":"A python connector for WiZ devices","genre":"Python","license":"MIT","note":"original-date: 2020-02-18T22:05:09Z","source":"GitHub","title":"sbidy/pywizlight","URL":"https://github.com/sbidy/pywizlight","author":[{"family":"Traub","given":"Stephan"}],"accessed":{"date-parts":[["2025",4,19]]},"issued":{"date-parts":[["2025",4,18]]}}}],"schema":"https://github.com/citation-style-language/schema/raw/master/csl-citation.json"} </w:instrText>
-      </w:r>
-      <w:r>
-        <w:fldChar w:fldCharType="separate"/>
-      </w:r>
-      <w:r>
-        <w:rPr>
-          <w:rFonts w:cs="Arial"/>
-        </w:rPr>
-        <w:t>(Traub, 2020/2025)</w:t>
-      </w:r>
-      <w:r>
-        <w:fldChar w:fldCharType="end"/>
-      </w:r>
-      <w:r>
-        <w:t>.</w:t>
-      </w:r>
-      <w:r>
-        <w:t xml:space="preserve"> </w:t>
-      </w:r>
-      <w:r>
-        <w:t xml:space="preserve">I did not use this package, and instead primarily relied on the wiz documentation to </w:t>
-      </w:r>
-      <w:r>
-        <w:t xml:space="preserve">enable communication to the bulbs. </w:t>
-      </w:r>
-    </w:p>
-    <w:p>
-      <w:r>
-        <w:t xml:space="preserve">Utilising the </w:t>
-      </w:r>
-      <w:r>
-        <w:t>API reference, I have implemented five</w:t>
-      </w:r>
-      <w:r>
-        <w:t xml:space="preserve"> UDP packets</w:t>
-      </w:r>
-      <w:r>
-        <w:t xml:space="preserve"> which are used by the </w:t>
-      </w:r>
-      <w:r>
-        <w:t xml:space="preserve">system, I have also included two other UDP packets, which are not currently used, but can be implemented in further development. </w:t>
-      </w:r>
-      <w:r>
-        <w:t xml:space="preserve">The seven total packets have the following functions, </w:t>
-      </w:r>
-      <w:r>
-        <w:t xml:space="preserve">bulb discovery, turn on bulb, turn off bulb, turn to half brightness, turn to full brightness, </w:t>
-      </w:r>
-      <w:r>
-        <w:t xml:space="preserve">bulb registration, and turn bulb to colour. Bulb </w:t>
-      </w:r>
-      <w:r>
-        <w:t>registration and</w:t>
-      </w:r>
-      <w:r>
-        <w:t xml:space="preserve"> turn bulb to colour are unused by the system, while both were used in the development of the system, it was unfeasible to </w:t>
-      </w:r>
-      <w:r>
-        <w:t xml:space="preserve">implement them properly in the time given for the project. </w:t>
-      </w:r>
-    </w:p>
-    <w:p>
-      <w:r>
-        <w:t># MORE TO ADD HERE #</w:t>
+      <w:r>
+        <w:lastRenderedPageBreak/>
+        <w:t>Bulb Database Model</w:t>
+      </w:r>
+    </w:p>
+    <w:p>
+      <w:pPr>
+        <w:keepNext/>
+      </w:pPr>
+      <w:r>
+        <w:rPr>
+          <w:noProof/>
+        </w:rPr>
+        <w:drawing>
+          <wp:inline distT="0" distB="0" distL="0" distR="0" wp14:anchorId="0CB45E6E" wp14:editId="4BB3071C">
+            <wp:extent cx="5759450" cy="4405630"/>
+            <wp:effectExtent l="0" t="0" r="0" b="0"/>
+            <wp:docPr id="1889882393" name="Picture 1"/>
+            <wp:cNvGraphicFramePr>
+              <a:graphicFrameLocks xmlns:a="http://schemas.openxmlformats.org/drawingml/2006/main" noChangeAspect="1"/>
+            </wp:cNvGraphicFramePr>
+            <a:graphic xmlns:a="http://schemas.openxmlformats.org/drawingml/2006/main">
+              <a:graphicData uri="http://schemas.openxmlformats.org/drawingml/2006/picture">
+                <pic:pic xmlns:pic="http://schemas.openxmlformats.org/drawingml/2006/picture">
+                  <pic:nvPicPr>
+                    <pic:cNvPr id="1889882393" name=""/>
+                    <pic:cNvPicPr/>
+                  </pic:nvPicPr>
+                  <pic:blipFill>
+                    <a:blip r:embed="rId18"/>
+                    <a:stretch>
+                      <a:fillRect/>
+                    </a:stretch>
+                  </pic:blipFill>
+                  <pic:spPr>
+                    <a:xfrm>
+                      <a:off x="0" y="0"/>
+                      <a:ext cx="5759450" cy="4405630"/>
+                    </a:xfrm>
+                    <a:prstGeom prst="rect">
+                      <a:avLst/>
+                    </a:prstGeom>
+                  </pic:spPr>
+                </pic:pic>
+              </a:graphicData>
+            </a:graphic>
+          </wp:inline>
+        </w:drawing>
+      </w:r>
+    </w:p>
+    <w:p>
+      <w:pPr>
+        <w:pStyle w:val="Caption"/>
+        <w:jc w:val="center"/>
+      </w:pPr>
+      <w:r>
+        <w:t xml:space="preserve">Figure </w:t>
+      </w:r>
+      <w:fldSimple w:instr=" SEQ Figure \* ARABIC ">
+        <w:r>
+          <w:rPr>
+            <w:noProof/>
+          </w:rPr>
+          <w:t>10</w:t>
+        </w:r>
+      </w:fldSimple>
+      <w:r>
+        <w:t xml:space="preserve"> - Bulb Database Django Model</w:t>
+      </w:r>
+    </w:p>
+    <w:p>
+      <w:r>
+        <w:t xml:space="preserve">The database design in </w:t>
+      </w:r>
+      <w:r>
+        <w:t xml:space="preserve">this project is </w:t>
+      </w:r>
+      <w:r>
+        <w:t>rather simple, it only contains one model</w:t>
+      </w:r>
+      <w:r>
+        <w:t xml:space="preserve">, the bulb. This model consists of seven fields, the IP address, </w:t>
+      </w:r>
+      <w:r>
+        <w:t>name, state, red, green, blue, temperature</w:t>
+      </w:r>
+      <w:r>
+        <w:t>, and brightness</w:t>
+      </w:r>
+      <w:r>
+        <w:t xml:space="preserve">. </w:t>
+      </w:r>
+      <w:r>
+        <w:t xml:space="preserve">While all of these fields are updated when a bulb is queried, only </w:t>
+      </w:r>
+      <w:r>
+        <w:t>the IP address, the name,</w:t>
+      </w:r>
+      <w:r>
+        <w:t xml:space="preserve"> and</w:t>
+      </w:r>
+      <w:r>
+        <w:t xml:space="preserve"> the </w:t>
+      </w:r>
+      <w:r>
+        <w:t>state</w:t>
+      </w:r>
+      <w:r>
+        <w:t xml:space="preserve"> are used in the system. </w:t>
+      </w:r>
+      <w:r>
+        <w:t xml:space="preserve">For each field there are </w:t>
+      </w:r>
+      <w:r>
+        <w:t>several</w:t>
+      </w:r>
+      <w:r>
+        <w:t xml:space="preserve"> Django validators applied, </w:t>
+      </w:r>
+      <w:r>
+        <w:t xml:space="preserve">these prevent bulbs from being created unless the </w:t>
+      </w:r>
+      <w:r>
+        <w:t>criteria are met. For example, the IP address must be unique, it cannot be null or blank, and it must be</w:t>
+      </w:r>
+      <w:r>
+        <w:t xml:space="preserve"> a valid IPV4 address. </w:t>
       </w:r>
     </w:p>
     <w:p>
@@ -5012,39 +5084,21 @@
           <w:numId w:val="15"/>
         </w:numPr>
       </w:pPr>
-      <w:bookmarkStart w:id="6" w:name="_Toc196508477"/>
-      <w:r>
-        <w:t>Host Audio Parsing</w:t>
-      </w:r>
-      <w:bookmarkEnd w:id="6"/>
-    </w:p>
-    <w:p>
-      <w:r>
-        <w:t xml:space="preserve">The reason that I used Python over Java was that </w:t>
-      </w:r>
-      <w:r>
-        <w:t>P</w:t>
-      </w:r>
-      <w:r>
-        <w:t>ython</w:t>
-      </w:r>
-      <w:r>
-        <w:t xml:space="preserve"> had access to the audio of the host machine. </w:t>
-      </w:r>
-      <w:r>
-        <w:t xml:space="preserve">Initially </w:t>
-      </w:r>
-      <w:r>
-        <w:t xml:space="preserve">I had only used PyAudio and was able to access microphones attached to the host machine, however, I then discovered PyAudioWPatch. </w:t>
-      </w:r>
-      <w:r>
-        <w:t xml:space="preserve">PyAudioWPatch </w:t>
-      </w:r>
-      <w:r>
-        <w:t xml:space="preserve">takes advantage of </w:t>
-      </w:r>
-      <w:r>
-        <w:t>Windows Audio Session API (WASAPI)</w:t>
+      <w:bookmarkStart w:id="5" w:name="_Toc196508476"/>
+      <w:r>
+        <w:t>Bulb communication</w:t>
+      </w:r>
+      <w:bookmarkEnd w:id="5"/>
+    </w:p>
+    <w:p>
+      <w:r>
+        <w:t>One</w:t>
+      </w:r>
+      <w:r>
+        <w:t xml:space="preserve"> of the reasons that the Wiz brand of bulbs was chosen for this project was the </w:t>
+      </w:r>
+      <w:r>
+        <w:t>level of documentation about the bulb</w:t>
       </w:r>
       <w:r>
         <w:t xml:space="preserve"> </w:t>
@@ -5053,119 +5107,7 @@
         <w:fldChar w:fldCharType="begin"/>
       </w:r>
       <w:r>
-        <w:instrText xml:space="preserve"> ADDIN ZOTERO_ITEM CSL_CITATION {"citationID":"SBBtJz6x","properties":{"formattedCitation":"(drewbatgit, 2021)","plainCitation":"(drewbatgit, 2021)","noteIndex":0},"citationItems":[{"id":8,"uris":["http://zotero.org/users/local/iChuLWie/items/I76CCDAC"],"itemData":{"id":8,"type":"webpage","abstract":"About WASAPI","language":"en-us","title":"About WASAPI - Win32 apps","URL":"https://learn.microsoft.com/en-us/windows/win32/coreaudio/wasapi","author":[{"family":"drewbatgit","given":""}],"accessed":{"date-parts":[["2025",4,19]]},"issued":{"date-parts":[["2021",6,1]]}}}],"schema":"https://github.com/citation-style-language/schema/raw/master/csl-citation.json"} </w:instrText>
-      </w:r>
-      <w:r>
-        <w:fldChar w:fldCharType="separate"/>
-      </w:r>
-      <w:r>
-        <w:rPr>
-          <w:rFonts w:cs="Arial"/>
-        </w:rPr>
-        <w:t>(drewbatgit, 2021)</w:t>
-      </w:r>
-      <w:r>
-        <w:fldChar w:fldCharType="end"/>
-      </w:r>
-      <w:r>
-        <w:t xml:space="preserve">, this allows </w:t>
-      </w:r>
-      <w:r>
-        <w:t xml:space="preserve">the audio of output devices to be </w:t>
-      </w:r>
-      <w:r>
-        <w:lastRenderedPageBreak/>
-        <w:t xml:space="preserve">intercepted and parsed by the library. </w:t>
-      </w:r>
-      <w:r>
-        <w:t>With the discovery of PyAudioWPatch</w:t>
-      </w:r>
-      <w:r>
-        <w:t xml:space="preserve"> I was then able to </w:t>
-      </w:r>
-      <w:r>
-        <w:t xml:space="preserve">allow the system to parse music played from the system and </w:t>
-      </w:r>
-      <w:r>
-        <w:t>control the lights accordingly</w:t>
-      </w:r>
-      <w:r>
-        <w:t xml:space="preserve">, this is a considerable improvement over </w:t>
-      </w:r>
-      <w:r>
-        <w:t xml:space="preserve">having to use the system </w:t>
-      </w:r>
-      <w:r>
-        <w:t>with a microphone which would have picked up all</w:t>
-      </w:r>
-      <w:r>
-        <w:t xml:space="preserve"> stray noises, making the beat detection a much harder task (using a microphone is still as possible as using a speaker is). </w:t>
-      </w:r>
-      <w:r>
-        <w:t xml:space="preserve">On Linux PyAudioWPatch does not work, as WASAPI </w:t>
-      </w:r>
-      <w:r>
-        <w:t xml:space="preserve">is a windows only API, however, using </w:t>
-      </w:r>
-      <w:proofErr w:type="spellStart"/>
-      <w:r>
-        <w:t>PulseAudio</w:t>
-      </w:r>
-      <w:proofErr w:type="spellEnd"/>
-      <w:r>
-        <w:t xml:space="preserve"> on a Linux machine, it is easy to </w:t>
-      </w:r>
-      <w:r>
-        <w:t>create a loopback of a speaker so that it registers as an input device.</w:t>
-      </w:r>
-    </w:p>
-    <w:p>
-      <w:r>
-        <w:t xml:space="preserve">So due to this I had access to the raw audio output of a selected microphone or speaker of </w:t>
-      </w:r>
-      <w:r>
-        <w:t xml:space="preserve">the host machine. </w:t>
-      </w:r>
-      <w:r>
-        <w:t xml:space="preserve">This however, was unhelpful when it comes to detecting beats, as </w:t>
-      </w:r>
-      <w:r>
-        <w:t xml:space="preserve">from </w:t>
-      </w:r>
-      <w:r>
-        <w:t xml:space="preserve">PyAudio (or PyAudioWPatch) I am just getting a stream of un-processed data. </w:t>
-      </w:r>
-      <w:r>
-        <w:t xml:space="preserve">This un-processed data needed to be sorted into frequencies and amplitudes, </w:t>
-      </w:r>
-      <w:r>
-        <w:t>necessitating</w:t>
-      </w:r>
-      <w:r>
-        <w:t xml:space="preserve"> </w:t>
-      </w:r>
-      <w:r>
-        <w:t xml:space="preserve">the use of Fast Fourier Transformations. This however, is a complicated </w:t>
-      </w:r>
-      <w:r>
-        <w:t xml:space="preserve">process, so to handle this for me, I found a </w:t>
-      </w:r>
-      <w:r>
-        <w:t xml:space="preserve">repository on GitHub that would handle this calculation for me, </w:t>
-      </w:r>
-      <w:proofErr w:type="spellStart"/>
-      <w:r>
-        <w:t>Realtime_PyAudio_FFT</w:t>
-      </w:r>
-      <w:proofErr w:type="spellEnd"/>
-      <w:r>
-        <w:t xml:space="preserve"> </w:t>
-      </w:r>
-      <w:r>
-        <w:fldChar w:fldCharType="begin"/>
-      </w:r>
-      <w:r>
-        <w:instrText xml:space="preserve"> ADDIN ZOTERO_ITEM CSL_CITATION {"citationID":"xyZF5UQm","properties":{"formattedCitation":"({\\i{}aiXander/Realtime_PyAudio_FFT: Realtime Audio Analysis in Python, Using PyAudio and Numpy to Extract and Visualize FFT Features from Streaming Audio.}, n.d.)","plainCitation":"(aiXander/Realtime_PyAudio_FFT: Realtime Audio Analysis in Python, Using PyAudio and Numpy to Extract and Visualize FFT Features from Streaming Audio., n.d.)","noteIndex":0},"citationItems":[{"id":10,"uris":["http://zotero.org/users/local/iChuLWie/items/RG4QI662"],"itemData":{"id":10,"type":"webpage","title":"aiXander/Realtime_PyAudio_FFT: Realtime audio analysis in Python, using PyAudio and Numpy to extract and visualize FFT features from streaming audio.","URL":"https://github.com/aiXander/Realtime_PyAudio_FFT","accessed":{"date-parts":[["2025",4,19]]}}}],"schema":"https://github.com/citation-style-language/schema/raw/master/csl-citation.json"} </w:instrText>
+        <w:instrText xml:space="preserve"> ADDIN ZOTERO_ITEM CSL_CITATION {"citationID":"ofhUiZoa","properties":{"formattedCitation":"({\\i{}WiZ Pro API Reference}, n.d.)","plainCitation":"(WiZ Pro API Reference, n.d.)","noteIndex":0},"citationItems":[{"id":5,"uris":["http://zotero.org/users/local/iChuLWie/items/65W87XBL"],"itemData":{"id":5,"type":"webpage","title":"WiZ Pro API Reference","URL":"https://docs.pro.wizconnected.com/#introduction","accessed":{"date-parts":[["2025",4,19]]}}}],"schema":"https://github.com/citation-style-language/schema/raw/master/csl-citation.json"} </w:instrText>
       </w:r>
       <w:r>
         <w:fldChar w:fldCharType="separate"/>
@@ -5184,9 +5126,479 @@
           <w:iCs/>
           <w:kern w:val="0"/>
         </w:rPr>
-        <w:t>aiXander/</w:t>
+        <w:t>WiZ Pro API Reference</w:t>
+      </w:r>
+      <w:r>
+        <w:rPr>
+          <w:rFonts w:cs="Arial"/>
+          <w:kern w:val="0"/>
+        </w:rPr>
+        <w:t>, n.d.)</w:t>
+      </w:r>
+      <w:r>
+        <w:fldChar w:fldCharType="end"/>
+      </w:r>
+      <w:r>
+        <w:t>, to augment this, there is also</w:t>
+      </w:r>
+      <w:r>
+        <w:t xml:space="preserve"> a python package called, </w:t>
+      </w:r>
+      <w:r>
+        <w:t>‘</w:t>
       </w:r>
       <w:proofErr w:type="spellStart"/>
+      <w:r>
+        <w:t>pywizlight</w:t>
+      </w:r>
+      <w:proofErr w:type="spellEnd"/>
+      <w:r>
+        <w:t xml:space="preserve">’ which utilises this documentation to provide communication </w:t>
+      </w:r>
+      <w:r>
+        <w:t xml:space="preserve">to wiz devices </w:t>
+      </w:r>
+      <w:r>
+        <w:fldChar w:fldCharType="begin"/>
+      </w:r>
+      <w:r>
+        <w:instrText xml:space="preserve"> ADDIN ZOTERO_ITEM CSL_CITATION {"citationID":"BAe7oOwz","properties":{"formattedCitation":"(Traub, 2020/2025)","plainCitation":"(Traub, 2020/2025)","noteIndex":0},"citationItems":[{"id":7,"uris":["http://zotero.org/users/local/iChuLWie/items/YQMW9MWN"],"itemData":{"id":7,"type":"software","abstract":"A python connector for WiZ devices","genre":"Python","license":"MIT","note":"original-date: 2020-02-18T22:05:09Z","source":"GitHub","title":"sbidy/pywizlight","URL":"https://github.com/sbidy/pywizlight","author":[{"family":"Traub","given":"Stephan"}],"accessed":{"date-parts":[["2025",4,19]]},"issued":{"date-parts":[["2025",4,18]]}}}],"schema":"https://github.com/citation-style-language/schema/raw/master/csl-citation.json"} </w:instrText>
+      </w:r>
+      <w:r>
+        <w:fldChar w:fldCharType="separate"/>
+      </w:r>
+      <w:r>
+        <w:rPr>
+          <w:rFonts w:cs="Arial"/>
+        </w:rPr>
+        <w:t>(Traub, 2020/2025)</w:t>
+      </w:r>
+      <w:r>
+        <w:fldChar w:fldCharType="end"/>
+      </w:r>
+      <w:r>
+        <w:t>.</w:t>
+      </w:r>
+      <w:r>
+        <w:t xml:space="preserve"> </w:t>
+      </w:r>
+      <w:r>
+        <w:t xml:space="preserve">I did not use this package, and instead primarily relied on the wiz documentation to </w:t>
+      </w:r>
+      <w:r>
+        <w:t xml:space="preserve">enable communication to the bulbs. </w:t>
+      </w:r>
+    </w:p>
+    <w:p>
+      <w:pPr>
+        <w:keepNext/>
+        <w:jc w:val="center"/>
+      </w:pPr>
+      <w:r>
+        <w:rPr>
+          <w:noProof/>
+        </w:rPr>
+        <w:lastRenderedPageBreak/>
+        <w:drawing>
+          <wp:inline distT="0" distB="0" distL="0" distR="0" wp14:anchorId="795BE279" wp14:editId="6DC5AEE4">
+            <wp:extent cx="3346134" cy="6019800"/>
+            <wp:effectExtent l="0" t="0" r="6985" b="0"/>
+            <wp:docPr id="693820034" name="Picture 1"/>
+            <wp:cNvGraphicFramePr>
+              <a:graphicFrameLocks xmlns:a="http://schemas.openxmlformats.org/drawingml/2006/main" noChangeAspect="1"/>
+            </wp:cNvGraphicFramePr>
+            <a:graphic xmlns:a="http://schemas.openxmlformats.org/drawingml/2006/main">
+              <a:graphicData uri="http://schemas.openxmlformats.org/drawingml/2006/picture">
+                <pic:pic xmlns:pic="http://schemas.openxmlformats.org/drawingml/2006/picture">
+                  <pic:nvPicPr>
+                    <pic:cNvPr id="693820034" name=""/>
+                    <pic:cNvPicPr/>
+                  </pic:nvPicPr>
+                  <pic:blipFill>
+                    <a:blip r:embed="rId19"/>
+                    <a:stretch>
+                      <a:fillRect/>
+                    </a:stretch>
+                  </pic:blipFill>
+                  <pic:spPr>
+                    <a:xfrm>
+                      <a:off x="0" y="0"/>
+                      <a:ext cx="3351224" cy="6028958"/>
+                    </a:xfrm>
+                    <a:prstGeom prst="rect">
+                      <a:avLst/>
+                    </a:prstGeom>
+                  </pic:spPr>
+                </pic:pic>
+              </a:graphicData>
+            </a:graphic>
+          </wp:inline>
+        </w:drawing>
+      </w:r>
+    </w:p>
+    <w:p>
+      <w:pPr>
+        <w:pStyle w:val="Caption"/>
+        <w:jc w:val="center"/>
+      </w:pPr>
+      <w:r>
+        <w:t xml:space="preserve">Figure </w:t>
+      </w:r>
+      <w:fldSimple w:instr=" SEQ Figure \* ARABIC ">
+        <w:r>
+          <w:rPr>
+            <w:noProof/>
+          </w:rPr>
+          <w:t>11</w:t>
+        </w:r>
+      </w:fldSimple>
+      <w:r>
+        <w:t xml:space="preserve"> - Excerpt from API Reference Site</w:t>
+      </w:r>
+    </w:p>
+    <w:p>
+      <w:r>
+        <w:t xml:space="preserve">Utilising the </w:t>
+      </w:r>
+      <w:r>
+        <w:t>API reference, I have implemented five</w:t>
+      </w:r>
+      <w:r>
+        <w:t xml:space="preserve"> UDP packets</w:t>
+      </w:r>
+      <w:r>
+        <w:t xml:space="preserve"> which are used by the </w:t>
+      </w:r>
+      <w:r>
+        <w:t xml:space="preserve">system, I have also included two other UDP packets, which are not currently used, but can be implemented in further development. </w:t>
+      </w:r>
+      <w:r>
+        <w:t xml:space="preserve">The seven total packets have the following functions, </w:t>
+      </w:r>
+      <w:r>
+        <w:t xml:space="preserve">bulb discovery, turn on bulb, turn off bulb, turn to half brightness, turn to full brightness, </w:t>
+      </w:r>
+      <w:r>
+        <w:t xml:space="preserve">bulb registration, and turn bulb to colour. Bulb </w:t>
+      </w:r>
+      <w:r>
+        <w:t>registration and</w:t>
+      </w:r>
+      <w:r>
+        <w:t xml:space="preserve"> turn bulb to colour are unused by the system, while both were used in the development of the system, it was unfeasible to </w:t>
+      </w:r>
+      <w:r>
+        <w:t xml:space="preserve">implement them properly in the time given for the project. </w:t>
+      </w:r>
+    </w:p>
+    <w:p>
+      <w:pPr>
+        <w:keepNext/>
+      </w:pPr>
+      <w:r>
+        <w:rPr>
+          <w:noProof/>
+        </w:rPr>
+        <w:lastRenderedPageBreak/>
+        <w:drawing>
+          <wp:inline distT="0" distB="0" distL="0" distR="0" wp14:anchorId="18852B7F" wp14:editId="34E62F52">
+            <wp:extent cx="5759450" cy="4353560"/>
+            <wp:effectExtent l="0" t="0" r="0" b="8890"/>
+            <wp:docPr id="574881301" name="Picture 1"/>
+            <wp:cNvGraphicFramePr>
+              <a:graphicFrameLocks xmlns:a="http://schemas.openxmlformats.org/drawingml/2006/main" noChangeAspect="1"/>
+            </wp:cNvGraphicFramePr>
+            <a:graphic xmlns:a="http://schemas.openxmlformats.org/drawingml/2006/main">
+              <a:graphicData uri="http://schemas.openxmlformats.org/drawingml/2006/picture">
+                <pic:pic xmlns:pic="http://schemas.openxmlformats.org/drawingml/2006/picture">
+                  <pic:nvPicPr>
+                    <pic:cNvPr id="574881301" name=""/>
+                    <pic:cNvPicPr/>
+                  </pic:nvPicPr>
+                  <pic:blipFill>
+                    <a:blip r:embed="rId20"/>
+                    <a:stretch>
+                      <a:fillRect/>
+                    </a:stretch>
+                  </pic:blipFill>
+                  <pic:spPr>
+                    <a:xfrm>
+                      <a:off x="0" y="0"/>
+                      <a:ext cx="5759450" cy="4353560"/>
+                    </a:xfrm>
+                    <a:prstGeom prst="rect">
+                      <a:avLst/>
+                    </a:prstGeom>
+                  </pic:spPr>
+                </pic:pic>
+              </a:graphicData>
+            </a:graphic>
+          </wp:inline>
+        </w:drawing>
+      </w:r>
+    </w:p>
+    <w:p>
+      <w:pPr>
+        <w:pStyle w:val="Caption"/>
+        <w:jc w:val="center"/>
+      </w:pPr>
+      <w:r>
+        <w:t xml:space="preserve">Figure </w:t>
+      </w:r>
+      <w:fldSimple w:instr=" SEQ Figure \* ARABIC ">
+        <w:r>
+          <w:rPr>
+            <w:noProof/>
+          </w:rPr>
+          <w:t>12</w:t>
+        </w:r>
+      </w:fldSimple>
+      <w:r>
+        <w:t xml:space="preserve"> - Query Bulb </w:t>
+      </w:r>
+      <w:proofErr w:type="spellStart"/>
+      <w:r>
+        <w:t>Fuction</w:t>
+      </w:r>
+      <w:proofErr w:type="spellEnd"/>
+      <w:r>
+        <w:t xml:space="preserve"> that parses the bulb packet return</w:t>
+      </w:r>
+    </w:p>
+    <w:p>
+      <w:r>
+        <w:t>F</w:t>
+      </w:r>
+      <w:r>
+        <w:t>unctions that can read and parse the return UDP packets from the bulbs</w:t>
+      </w:r>
+      <w:r>
+        <w:t xml:space="preserve"> have also been implemented</w:t>
+      </w:r>
+      <w:r>
+        <w:t xml:space="preserve">. These packets contain information that allows the system to update the bulb object </w:t>
+      </w:r>
+      <w:r>
+        <w:t xml:space="preserve">and database model </w:t>
+      </w:r>
+      <w:r>
+        <w:t xml:space="preserve">with their current state. </w:t>
+      </w:r>
+      <w:r>
+        <w:t xml:space="preserve">This allows the index view for instance to change the colour of the bulb icons depending on the current state of the bulbs. </w:t>
+      </w:r>
+    </w:p>
+    <w:p>
+      <w:pPr>
+        <w:pStyle w:val="Heading2"/>
+        <w:numPr>
+          <w:ilvl w:val="1"/>
+          <w:numId w:val="15"/>
+        </w:numPr>
+      </w:pPr>
+      <w:bookmarkStart w:id="6" w:name="_Toc196508477"/>
+      <w:r>
+        <w:t>Host Audio Parsing</w:t>
+      </w:r>
+      <w:bookmarkEnd w:id="6"/>
+    </w:p>
+    <w:p>
+      <w:r>
+        <w:t>The reason that Python</w:t>
+      </w:r>
+      <w:r>
+        <w:t xml:space="preserve"> was used</w:t>
+      </w:r>
+      <w:r>
+        <w:t xml:space="preserve"> over Java was that </w:t>
+      </w:r>
+      <w:r>
+        <w:t>P</w:t>
+      </w:r>
+      <w:r>
+        <w:t>ython</w:t>
+      </w:r>
+      <w:r>
+        <w:t xml:space="preserve"> ha</w:t>
+      </w:r>
+      <w:r>
+        <w:t>s easy</w:t>
+      </w:r>
+      <w:r>
+        <w:t xml:space="preserve"> access to the audio of the host machine. </w:t>
+      </w:r>
+      <w:r>
+        <w:t xml:space="preserve">Initially </w:t>
+      </w:r>
+      <w:r>
+        <w:t>only</w:t>
+      </w:r>
+      <w:r>
+        <w:t xml:space="preserve"> PyAudio </w:t>
+      </w:r>
+      <w:r>
+        <w:t xml:space="preserve">was used, </w:t>
+      </w:r>
+      <w:r>
+        <w:t>and</w:t>
+      </w:r>
+      <w:r>
+        <w:t xml:space="preserve"> the system</w:t>
+      </w:r>
+      <w:r>
+        <w:t xml:space="preserve"> was able to access microphones attached to the host machine, however, then </w:t>
+      </w:r>
+      <w:r>
+        <w:t>P</w:t>
+      </w:r>
+      <w:r>
+        <w:t>yAudioWPatch</w:t>
+      </w:r>
+      <w:r>
+        <w:t xml:space="preserve"> was discovered</w:t>
+      </w:r>
+      <w:r>
+        <w:t xml:space="preserve">. </w:t>
+      </w:r>
+      <w:r>
+        <w:t xml:space="preserve">PyAudioWPatch </w:t>
+      </w:r>
+      <w:r>
+        <w:t xml:space="preserve">takes advantage of </w:t>
+      </w:r>
+      <w:r>
+        <w:t>Windows Audio Session API (WASAPI)</w:t>
+      </w:r>
+      <w:r>
+        <w:t xml:space="preserve"> </w:t>
+      </w:r>
+      <w:r>
+        <w:fldChar w:fldCharType="begin"/>
+      </w:r>
+      <w:r>
+        <w:instrText xml:space="preserve"> ADDIN ZOTERO_ITEM CSL_CITATION {"citationID":"SBBtJz6x","properties":{"formattedCitation":"(drewbatgit, 2021)","plainCitation":"(drewbatgit, 2021)","noteIndex":0},"citationItems":[{"id":8,"uris":["http://zotero.org/users/local/iChuLWie/items/I76CCDAC"],"itemData":{"id":8,"type":"webpage","abstract":"About WASAPI","language":"en-us","title":"About WASAPI - Win32 apps","URL":"https://learn.microsoft.com/en-us/windows/win32/coreaudio/wasapi","author":[{"family":"drewbatgit","given":""}],"accessed":{"date-parts":[["2025",4,19]]},"issued":{"date-parts":[["2021",6,1]]}}}],"schema":"https://github.com/citation-style-language/schema/raw/master/csl-citation.json"} </w:instrText>
+      </w:r>
+      <w:r>
+        <w:fldChar w:fldCharType="separate"/>
+      </w:r>
+      <w:r>
+        <w:rPr>
+          <w:rFonts w:cs="Arial"/>
+        </w:rPr>
+        <w:t>(drewbatgit, 2021)</w:t>
+      </w:r>
+      <w:r>
+        <w:fldChar w:fldCharType="end"/>
+      </w:r>
+      <w:r>
+        <w:t xml:space="preserve">, this allows </w:t>
+      </w:r>
+      <w:r>
+        <w:t xml:space="preserve">the audio of output devices to be </w:t>
+      </w:r>
+      <w:r>
+        <w:t xml:space="preserve">intercepted and parsed by the library. </w:t>
+      </w:r>
+      <w:r>
+        <w:t>With the discovery of PyAudioWPatch</w:t>
+      </w:r>
+      <w:r>
+        <w:t xml:space="preserve"> I was then able to </w:t>
+      </w:r>
+      <w:r>
+        <w:t xml:space="preserve">allow the system to parse music played from the system and </w:t>
+      </w:r>
+      <w:r>
+        <w:t>control the lights accordingly</w:t>
+      </w:r>
+      <w:r>
+        <w:t xml:space="preserve">, this is a considerable improvement over </w:t>
+      </w:r>
+      <w:r>
+        <w:t xml:space="preserve">having to use the system </w:t>
+      </w:r>
+      <w:r>
+        <w:t>with a microphone which would have picked up all</w:t>
+      </w:r>
+      <w:r>
+        <w:t xml:space="preserve"> stray noises, making the beat detection a much harder task (using a microphone is still as possible as using a speaker is). </w:t>
+      </w:r>
+      <w:r>
+        <w:t xml:space="preserve">On Linux PyAudioWPatch does not work, as WASAPI </w:t>
+      </w:r>
+      <w:r>
+        <w:t xml:space="preserve">is a windows only API, however, using </w:t>
+      </w:r>
+      <w:proofErr w:type="spellStart"/>
+      <w:r>
+        <w:t>PulseAudio</w:t>
+      </w:r>
+      <w:proofErr w:type="spellEnd"/>
+      <w:r>
+        <w:t xml:space="preserve"> on a Linux machine, it is easy to </w:t>
+      </w:r>
+      <w:r>
+        <w:t>create a loopback of a speaker so that it registers as an input device.</w:t>
+      </w:r>
+    </w:p>
+    <w:p>
+      <w:r>
+        <w:t xml:space="preserve">So due to this I had access to the raw audio output of a selected microphone or speaker of </w:t>
+      </w:r>
+      <w:r>
+        <w:t xml:space="preserve">the host machine. </w:t>
+      </w:r>
+      <w:r>
+        <w:t xml:space="preserve">This however, was unhelpful when it comes to detecting beats, as </w:t>
+      </w:r>
+      <w:r>
+        <w:t xml:space="preserve">from </w:t>
+      </w:r>
+      <w:r>
+        <w:t xml:space="preserve">PyAudio (or PyAudioWPatch) I am just getting a stream of un-processed data. </w:t>
+      </w:r>
+      <w:r>
+        <w:t xml:space="preserve">This un-processed data needed to be sorted into frequencies and amplitudes, </w:t>
+      </w:r>
+      <w:r>
+        <w:t>necessitating</w:t>
+      </w:r>
+      <w:r>
+        <w:t xml:space="preserve"> </w:t>
+      </w:r>
+      <w:r>
+        <w:t xml:space="preserve">the use of Fast Fourier Transformations. This however, is a complicated </w:t>
+      </w:r>
+      <w:r>
+        <w:t xml:space="preserve">process, so to handle this for me, I found a </w:t>
+      </w:r>
+      <w:r>
+        <w:t xml:space="preserve">repository on GitHub that would handle this calculation for me, </w:t>
+      </w:r>
+      <w:proofErr w:type="spellStart"/>
+      <w:r>
+        <w:t>Realtime_PyAudio_FFT</w:t>
+      </w:r>
+      <w:proofErr w:type="spellEnd"/>
+      <w:r>
+        <w:t xml:space="preserve"> </w:t>
+      </w:r>
+      <w:r>
+        <w:fldChar w:fldCharType="begin"/>
+      </w:r>
+      <w:r>
+        <w:instrText xml:space="preserve"> ADDIN ZOTERO_ITEM CSL_CITATION {"citationID":"xyZF5UQm","properties":{"formattedCitation":"({\\i{}aiXander/Realtime_PyAudio_FFT: Realtime Audio Analysis in Python, Using PyAudio and Numpy to Extract and Visualize FFT Features from Streaming Audio.}, n.d.)","plainCitation":"(aiXander/Realtime_PyAudio_FFT: Realtime Audio Analysis in Python, Using PyAudio and Numpy to Extract and Visualize FFT Features from Streaming Audio., n.d.)","noteIndex":0},"citationItems":[{"id":10,"uris":["http://zotero.org/users/local/iChuLWie/items/RG4QI662"],"itemData":{"id":10,"type":"webpage","title":"aiXander/Realtime_PyAudio_FFT: Realtime audio analysis in Python, using PyAudio and Numpy to extract and visualize FFT features from streaming audio.","URL":"https://github.com/aiXander/Realtime_PyAudio_FFT","accessed":{"date-parts":[["2025",4,19]]}}}],"schema":"https://github.com/citation-style-language/schema/raw/master/csl-citation.json"} </w:instrText>
+      </w:r>
+      <w:r>
+        <w:fldChar w:fldCharType="separate"/>
+      </w:r>
+      <w:r>
+        <w:rPr>
+          <w:rFonts w:cs="Arial"/>
+          <w:kern w:val="0"/>
+        </w:rPr>
+        <w:t>(</w:t>
+      </w:r>
       <w:r>
         <w:rPr>
           <w:rFonts w:cs="Arial"/>
@@ -5194,9 +5606,9 @@
           <w:iCs/>
           <w:kern w:val="0"/>
         </w:rPr>
-        <w:t>Realtime_PyAudio_FFT</w:t>
-      </w:r>
-      <w:proofErr w:type="spellEnd"/>
+        <w:t>aiXander/</w:t>
+      </w:r>
+      <w:proofErr w:type="spellStart"/>
       <w:r>
         <w:rPr>
           <w:rFonts w:cs="Arial"/>
@@ -5204,6 +5616,16 @@
           <w:iCs/>
           <w:kern w:val="0"/>
         </w:rPr>
+        <w:t>Realtime_PyAudio_FFT</w:t>
+      </w:r>
+      <w:proofErr w:type="spellEnd"/>
+      <w:r>
+        <w:rPr>
+          <w:rFonts w:cs="Arial"/>
+          <w:i/>
+          <w:iCs/>
+          <w:kern w:val="0"/>
+        </w:rPr>
         <w:t>: Realtime Audio Analysis in Python, Using PyAudio and Numpy to Extract and Visualize FFT Features from Streaming Audio.</w:t>
       </w:r>
       <w:r>
@@ -5240,6 +5662,7 @@
         <w:rPr>
           <w:noProof/>
         </w:rPr>
+        <w:lastRenderedPageBreak/>
         <w:drawing>
           <wp:inline distT="0" distB="0" distL="0" distR="0" wp14:anchorId="176B6066" wp14:editId="724F8CCD">
             <wp:extent cx="5759450" cy="2468880"/>
@@ -5256,7 +5679,7 @@
                     <pic:cNvPicPr/>
                   </pic:nvPicPr>
                   <pic:blipFill>
-                    <a:blip r:embed="rId17"/>
+                    <a:blip r:embed="rId21"/>
                     <a:stretch>
                       <a:fillRect/>
                     </a:stretch>
@@ -5280,6 +5703,7 @@
     <w:p>
       <w:pPr>
         <w:pStyle w:val="Caption"/>
+        <w:jc w:val="center"/>
       </w:pPr>
       <w:r>
         <w:t xml:space="preserve">Figure </w:t>
@@ -5289,7 +5713,7 @@
           <w:rPr>
             <w:noProof/>
           </w:rPr>
-          <w:t>10</w:t>
+          <w:t>13</w:t>
         </w:r>
       </w:fldSimple>
       <w:r>
@@ -5481,11 +5905,7 @@
         <w:t xml:space="preserve">. </w:t>
       </w:r>
       <w:r>
-        <w:t xml:space="preserve">Therefore, I looked at an example of </w:t>
-      </w:r>
-      <w:r>
-        <w:lastRenderedPageBreak/>
-        <w:t>beat detection that is used in real-time</w:t>
+        <w:t>Therefore, I looked at an example of beat detection that is used in real-time</w:t>
       </w:r>
       <w:r>
         <w:t xml:space="preserve"> </w:t>
@@ -5587,6 +6007,7 @@
               <w:sz w:val="72"/>
               <w:szCs w:val="72"/>
             </w:rPr>
+            <w:lastRenderedPageBreak/>
             <m:t>E=</m:t>
           </m:r>
           <m:nary>
@@ -6234,7 +6655,6 @@
               <w:sz w:val="40"/>
               <w:szCs w:val="40"/>
             </w:rPr>
-            <w:lastRenderedPageBreak/>
             <m:t>F=</m:t>
           </m:r>
           <m:nary>
@@ -6370,6 +6790,7 @@
         <w:t xml:space="preserve">(this is needed so that the beat limit is greater than the average </w:t>
       </w:r>
       <w:r>
+        <w:lastRenderedPageBreak/>
         <w:t xml:space="preserve">frequency range amplitude), when calculating the average variance, if the variance is less than one, then the inverse of the variance is taken. </w:t>
       </w:r>
     </w:p>
@@ -6821,6 +7242,7 @@
     <w:p>
       <w:pPr>
         <w:keepNext/>
+        <w:jc w:val="center"/>
       </w:pPr>
       <w:r>
         <w:rPr>
@@ -6843,7 +7265,7 @@
                     <pic:cNvPicPr/>
                   </pic:nvPicPr>
                   <pic:blipFill>
-                    <a:blip r:embed="rId18">
+                    <a:blip r:embed="rId22">
                       <a:extLst>
                         <a:ext uri="{28A0092B-C50C-407E-A947-70E740481C1C}">
                           <a14:useLocalDpi xmlns:a14="http://schemas.microsoft.com/office/drawing/2010/main" val="0"/>
@@ -6873,6 +7295,7 @@
     <w:p>
       <w:pPr>
         <w:pStyle w:val="Caption"/>
+        <w:jc w:val="center"/>
       </w:pPr>
       <w:r>
         <w:t xml:space="preserve">Figure </w:t>
@@ -6882,7 +7305,7 @@
           <w:rPr>
             <w:noProof/>
           </w:rPr>
-          <w:t>11</w:t>
+          <w:t>14</w:t>
         </w:r>
       </w:fldSimple>
       <w:r>
@@ -6914,7 +7337,7 @@
                     <pic:cNvPicPr/>
                   </pic:nvPicPr>
                   <pic:blipFill>
-                    <a:blip r:embed="rId19">
+                    <a:blip r:embed="rId23">
                       <a:extLst>
                         <a:ext uri="{28A0092B-C50C-407E-A947-70E740481C1C}">
                           <a14:useLocalDpi xmlns:a14="http://schemas.microsoft.com/office/drawing/2010/main" val="0"/>
@@ -6944,6 +7367,7 @@
     <w:p>
       <w:pPr>
         <w:pStyle w:val="Caption"/>
+        <w:jc w:val="center"/>
       </w:pPr>
       <w:r>
         <w:t xml:space="preserve">Figure </w:t>
@@ -6953,7 +7377,7 @@
           <w:rPr>
             <w:noProof/>
           </w:rPr>
-          <w:t>12</w:t>
+          <w:t>15</w:t>
         </w:r>
       </w:fldSimple>
       <w:r>
@@ -7443,7 +7867,7 @@
                     <pic:cNvPicPr/>
                   </pic:nvPicPr>
                   <pic:blipFill>
-                    <a:blip r:embed="rId20"/>
+                    <a:blip r:embed="rId24"/>
                     <a:stretch>
                       <a:fillRect/>
                     </a:stretch>
@@ -7467,6 +7891,7 @@
     <w:p>
       <w:pPr>
         <w:pStyle w:val="Caption"/>
+        <w:jc w:val="center"/>
       </w:pPr>
       <w:r>
         <w:t xml:space="preserve">Figure </w:t>
@@ -7476,74 +7901,137 @@
           <w:rPr>
             <w:noProof/>
           </w:rPr>
-          <w:t>13</w:t>
+          <w:t>16</w:t>
         </w:r>
       </w:fldSimple>
       <w:r>
         <w:t xml:space="preserve"> - Example of Pull Request </w:t>
       </w:r>
+      <w:r>
+        <w:t>Template</w:t>
+      </w:r>
+    </w:p>
+    <w:p>
+      <w:r>
+        <w:t xml:space="preserve">The most helpful </w:t>
+      </w:r>
+      <w:r>
+        <w:t xml:space="preserve">feature of </w:t>
+      </w:r>
+      <w:r>
+        <w:t xml:space="preserve">GitHub was the CI, this allowed me to test commits and pull requests made to the </w:t>
+      </w:r>
+      <w:r>
+        <w:t xml:space="preserve">GitHub </w:t>
+      </w:r>
+      <w:r>
+        <w:t xml:space="preserve">repository automatically. </w:t>
+      </w:r>
+      <w:r>
+        <w:t xml:space="preserve">Using CI the </w:t>
+      </w:r>
+      <w:r>
+        <w:t xml:space="preserve">repository was able to run the entire testing suite on each pull request, </w:t>
+      </w:r>
+      <w:r>
+        <w:t xml:space="preserve">and scheduled each night at </w:t>
+      </w:r>
+      <w:r>
+        <w:t xml:space="preserve">midnight, this then sends email </w:t>
+      </w:r>
+      <w:r>
+        <w:t xml:space="preserve">notifications should a CI run fail. </w:t>
+      </w:r>
+      <w:r>
+        <w:t>On top of that, the CI is able to handle other automations</w:t>
+      </w:r>
+      <w:r>
+        <w:t xml:space="preserve"> that </w:t>
+      </w:r>
+      <w:r>
+        <w:t xml:space="preserve">are helpful to maintaining an </w:t>
+      </w:r>
+      <w:r>
+        <w:t>awareness of the state of the code in the repository</w:t>
+      </w:r>
+      <w:r>
+        <w:t xml:space="preserve">, such as the </w:t>
+      </w:r>
       <w:proofErr w:type="spellStart"/>
       <w:r>
-        <w:t>Tempalate</w:t>
+        <w:t>Pylint</w:t>
       </w:r>
       <w:proofErr w:type="spellEnd"/>
-    </w:p>
-    <w:p>
-      <w:r>
-        <w:t xml:space="preserve">The most helpful </w:t>
-      </w:r>
-      <w:r>
-        <w:t xml:space="preserve">feature of </w:t>
-      </w:r>
-      <w:r>
-        <w:t xml:space="preserve">GitHub was the CI, this allowed me to test commits and pull requests made to the </w:t>
-      </w:r>
-      <w:r>
-        <w:t xml:space="preserve">GitHub </w:t>
-      </w:r>
-      <w:r>
-        <w:t xml:space="preserve">repository automatically. </w:t>
-      </w:r>
-      <w:r>
-        <w:t xml:space="preserve">Using CI the </w:t>
-      </w:r>
-      <w:r>
-        <w:t xml:space="preserve">repository was able to run the entire testing suite on each pull request, </w:t>
-      </w:r>
-      <w:r>
-        <w:t xml:space="preserve">and scheduled each night at </w:t>
-      </w:r>
-      <w:r>
-        <w:t xml:space="preserve">midnight, this then sends email </w:t>
-      </w:r>
-      <w:r>
-        <w:t xml:space="preserve">notifications should a CI run fail. </w:t>
-      </w:r>
-      <w:r>
-        <w:t>On top of that, the CI is able to handle other automations</w:t>
-      </w:r>
-      <w:r>
-        <w:t xml:space="preserve"> that </w:t>
-      </w:r>
-      <w:r>
-        <w:t xml:space="preserve">are helpful to maintaining an </w:t>
-      </w:r>
-      <w:r>
-        <w:t>awareness of the state of the code in the repository</w:t>
-      </w:r>
-      <w:r>
-        <w:t xml:space="preserve">, such as the </w:t>
-      </w:r>
-      <w:proofErr w:type="spellStart"/>
-      <w:r>
-        <w:t>Pylint</w:t>
-      </w:r>
-      <w:proofErr w:type="spellEnd"/>
       <w:r>
         <w:t xml:space="preserve"> badge</w:t>
       </w:r>
       <w:r>
         <w:t xml:space="preserve">, the coverage badge, and a badge that displays the status of the last CI run. </w:t>
+      </w:r>
+    </w:p>
+    <w:p>
+      <w:pPr>
+        <w:keepNext/>
+      </w:pPr>
+      <w:r>
+        <w:rPr>
+          <w:noProof/>
+        </w:rPr>
+        <w:lastRenderedPageBreak/>
+        <w:drawing>
+          <wp:inline distT="0" distB="0" distL="0" distR="0" wp14:anchorId="340C5C92" wp14:editId="2EB20E1D">
+            <wp:extent cx="5759450" cy="1983740"/>
+            <wp:effectExtent l="0" t="0" r="0" b="0"/>
+            <wp:docPr id="1046911471" name="Picture 1"/>
+            <wp:cNvGraphicFramePr>
+              <a:graphicFrameLocks xmlns:a="http://schemas.openxmlformats.org/drawingml/2006/main" noChangeAspect="1"/>
+            </wp:cNvGraphicFramePr>
+            <a:graphic xmlns:a="http://schemas.openxmlformats.org/drawingml/2006/main">
+              <a:graphicData uri="http://schemas.openxmlformats.org/drawingml/2006/picture">
+                <pic:pic xmlns:pic="http://schemas.openxmlformats.org/drawingml/2006/picture">
+                  <pic:nvPicPr>
+                    <pic:cNvPr id="1046911471" name=""/>
+                    <pic:cNvPicPr/>
+                  </pic:nvPicPr>
+                  <pic:blipFill>
+                    <a:blip r:embed="rId25"/>
+                    <a:stretch>
+                      <a:fillRect/>
+                    </a:stretch>
+                  </pic:blipFill>
+                  <pic:spPr>
+                    <a:xfrm>
+                      <a:off x="0" y="0"/>
+                      <a:ext cx="5759450" cy="1983740"/>
+                    </a:xfrm>
+                    <a:prstGeom prst="rect">
+                      <a:avLst/>
+                    </a:prstGeom>
+                  </pic:spPr>
+                </pic:pic>
+              </a:graphicData>
+            </a:graphic>
+          </wp:inline>
+        </w:drawing>
+      </w:r>
+    </w:p>
+    <w:p>
+      <w:pPr>
+        <w:pStyle w:val="Caption"/>
+      </w:pPr>
+      <w:r>
+        <w:t xml:space="preserve">Figure </w:t>
+      </w:r>
+      <w:fldSimple w:instr=" SEQ Figure \* ARABIC ">
+        <w:r>
+          <w:rPr>
+            <w:noProof/>
+          </w:rPr>
+          <w:t>17</w:t>
+        </w:r>
+      </w:fldSimple>
+      <w:r>
+        <w:t xml:space="preserve"> - Screenshot of GitHub buttons</w:t>
       </w:r>
     </w:p>
     <w:p>
@@ -7776,27 +8264,380 @@
         <w:t xml:space="preserve">b, these are also tested for, and the documentation for these can be found in the attached appendix. </w:t>
       </w:r>
     </w:p>
+    <w:p>
+      <w:pPr>
+        <w:pStyle w:val="Heading3"/>
+        <w:numPr>
+          <w:ilvl w:val="2"/>
+          <w:numId w:val="15"/>
+        </w:numPr>
+      </w:pPr>
+      <w:r>
+        <w:t>Install the System</w:t>
+      </w:r>
+    </w:p>
+    <w:p>
+      <w:r>
+        <w:t xml:space="preserve">There are two ways that </w:t>
+      </w:r>
+      <w:r>
+        <w:t xml:space="preserve">the system can be installed from scratch, one is manual, one is automated. </w:t>
+      </w:r>
+      <w:r>
+        <w:t xml:space="preserve">The automated way to install </w:t>
+      </w:r>
+      <w:r>
+        <w:t xml:space="preserve">the system from scratch is via GitHub actions. </w:t>
+      </w:r>
+      <w:r>
+        <w:t xml:space="preserve">The actions are configured to pull the </w:t>
+      </w:r>
+      <w:r>
+        <w:t xml:space="preserve">GitHub repository and then to build it and run tests against it. </w:t>
+      </w:r>
+      <w:r>
+        <w:t xml:space="preserve">Each time the GitHub actions run the system is installed on </w:t>
+      </w:r>
+      <w:r>
+        <w:t xml:space="preserve">two separate windows virtual hosts, and two separate </w:t>
+      </w:r>
+      <w:r>
+        <w:t>ubuntu virtual hosts</w:t>
+      </w:r>
+      <w:r>
+        <w:t xml:space="preserve">, one of each of these sets is ran with Python 3.11 and the other with Python 3.12. This ensures that </w:t>
+      </w:r>
+      <w:r>
+        <w:t xml:space="preserve">the system remains installable, but also that it works with Python 3.11, Python 3.12, Windows, and Ubuntu. </w:t>
+      </w:r>
+    </w:p>
+    <w:p>
+      <w:pPr>
+        <w:keepNext/>
+        <w:jc w:val="center"/>
+      </w:pPr>
+      <w:r>
+        <w:rPr>
+          <w:noProof/>
+        </w:rPr>
+        <w:lastRenderedPageBreak/>
+        <w:drawing>
+          <wp:inline distT="0" distB="0" distL="0" distR="0" wp14:anchorId="4390B9A7" wp14:editId="62E9B945">
+            <wp:extent cx="4429125" cy="2447092"/>
+            <wp:effectExtent l="0" t="0" r="0" b="0"/>
+            <wp:docPr id="1047275631" name="Picture 1"/>
+            <wp:cNvGraphicFramePr>
+              <a:graphicFrameLocks xmlns:a="http://schemas.openxmlformats.org/drawingml/2006/main" noChangeAspect="1"/>
+            </wp:cNvGraphicFramePr>
+            <a:graphic xmlns:a="http://schemas.openxmlformats.org/drawingml/2006/main">
+              <a:graphicData uri="http://schemas.openxmlformats.org/drawingml/2006/picture">
+                <pic:pic xmlns:pic="http://schemas.openxmlformats.org/drawingml/2006/picture">
+                  <pic:nvPicPr>
+                    <pic:cNvPr id="1047275631" name=""/>
+                    <pic:cNvPicPr/>
+                  </pic:nvPicPr>
+                  <pic:blipFill>
+                    <a:blip r:embed="rId26"/>
+                    <a:stretch>
+                      <a:fillRect/>
+                    </a:stretch>
+                  </pic:blipFill>
+                  <pic:spPr>
+                    <a:xfrm>
+                      <a:off x="0" y="0"/>
+                      <a:ext cx="4431790" cy="2448564"/>
+                    </a:xfrm>
+                    <a:prstGeom prst="rect">
+                      <a:avLst/>
+                    </a:prstGeom>
+                  </pic:spPr>
+                </pic:pic>
+              </a:graphicData>
+            </a:graphic>
+          </wp:inline>
+        </w:drawing>
+      </w:r>
+    </w:p>
+    <w:p>
+      <w:pPr>
+        <w:pStyle w:val="Caption"/>
+        <w:jc w:val="center"/>
+      </w:pPr>
+      <w:r>
+        <w:t xml:space="preserve">Figure </w:t>
+      </w:r>
+      <w:fldSimple w:instr=" SEQ Figure \* ARABIC ">
+        <w:r>
+          <w:rPr>
+            <w:noProof/>
+          </w:rPr>
+          <w:t>18</w:t>
+        </w:r>
+      </w:fldSimple>
+      <w:r>
+        <w:t xml:space="preserve"> - Configuration of systems to run GitHub actions on</w:t>
+      </w:r>
+    </w:p>
+    <w:p>
+      <w:r>
+        <w:t>This test has been incredibly help</w:t>
+      </w:r>
+      <w:r>
+        <w:t>f</w:t>
+      </w:r>
+      <w:r>
+        <w:t xml:space="preserve">ul </w:t>
+      </w:r>
+      <w:r>
+        <w:t xml:space="preserve">in discovering bugs in the system, </w:t>
+      </w:r>
+      <w:r>
+        <w:t xml:space="preserve">for instance, there was a bug that when the system was installed it would try and access the </w:t>
+      </w:r>
+      <w:proofErr w:type="spellStart"/>
+      <w:r>
+        <w:t>Wizbulb</w:t>
+      </w:r>
+      <w:proofErr w:type="spellEnd"/>
+      <w:r>
+        <w:t xml:space="preserve"> database model before the table was created. This caused an error that would prevent installation of the system</w:t>
+      </w:r>
+      <w:r>
+        <w:t xml:space="preserve">, this bug was discovered by a run of the GitHub actions that failed. The system on the development </w:t>
+      </w:r>
+      <w:r>
+        <w:t xml:space="preserve">host machine missed this bug as the database was already created on the </w:t>
+      </w:r>
+      <w:r>
+        <w:t xml:space="preserve">machine. </w:t>
+      </w:r>
+    </w:p>
+    <w:p>
+      <w:pPr>
+        <w:pStyle w:val="Heading3"/>
+        <w:numPr>
+          <w:ilvl w:val="2"/>
+          <w:numId w:val="15"/>
+        </w:numPr>
+      </w:pPr>
+      <w:r>
+        <w:t>Load the Index View</w:t>
+      </w:r>
+    </w:p>
+    <w:p>
+      <w:r>
+        <w:t xml:space="preserve">For tests that involve loading and ensuring that </w:t>
+      </w:r>
+      <w:r>
+        <w:t xml:space="preserve">the page has been loaded correctly Playwright was used to run these tests. Django has a </w:t>
+      </w:r>
+      <w:r>
+        <w:t>feature that means it can load a</w:t>
+      </w:r>
+      <w:r>
+        <w:t xml:space="preserve"> live server</w:t>
+      </w:r>
+      <w:r>
+        <w:t xml:space="preserve"> with a</w:t>
+      </w:r>
+      <w:r>
+        <w:t>n empty database</w:t>
+      </w:r>
+      <w:r>
+        <w:t xml:space="preserve">, </w:t>
+      </w:r>
+      <w:r>
+        <w:t xml:space="preserve">this allows for Playwright to </w:t>
+      </w:r>
+      <w:r>
+        <w:t>load the views of the system and ensure that elements are loaded and in the appropriate state</w:t>
+      </w:r>
+      <w:r>
+        <w:t xml:space="preserve"> (i.e. </w:t>
+      </w:r>
+      <w:r>
+        <w:t>visible, attaches, etc)</w:t>
+      </w:r>
+      <w:r>
+        <w:t xml:space="preserve">. </w:t>
+      </w:r>
+      <w:r>
+        <w:t xml:space="preserve">This is more valuable than just simply checking that the </w:t>
+      </w:r>
+      <w:r>
+        <w:t>correct template was rendered, as it more accurately checks the users experience of the user interface.</w:t>
+      </w:r>
+    </w:p>
+    <w:p>
+      <w:pPr>
+        <w:keepNext/>
+        <w:jc w:val="center"/>
+      </w:pPr>
+      <w:r>
+        <w:drawing>
+          <wp:inline distT="0" distB="0" distL="0" distR="0" wp14:anchorId="3485421A" wp14:editId="7745BC35">
+            <wp:extent cx="4782217" cy="2086266"/>
+            <wp:effectExtent l="0" t="0" r="0" b="9525"/>
+            <wp:docPr id="1575192261" name="Picture 1"/>
+            <wp:cNvGraphicFramePr>
+              <a:graphicFrameLocks xmlns:a="http://schemas.openxmlformats.org/drawingml/2006/main" noChangeAspect="1"/>
+            </wp:cNvGraphicFramePr>
+            <a:graphic xmlns:a="http://schemas.openxmlformats.org/drawingml/2006/main">
+              <a:graphicData uri="http://schemas.openxmlformats.org/drawingml/2006/picture">
+                <pic:pic xmlns:pic="http://schemas.openxmlformats.org/drawingml/2006/picture">
+                  <pic:nvPicPr>
+                    <pic:cNvPr id="1575192261" name=""/>
+                    <pic:cNvPicPr/>
+                  </pic:nvPicPr>
+                  <pic:blipFill>
+                    <a:blip r:embed="rId27"/>
+                    <a:stretch>
+                      <a:fillRect/>
+                    </a:stretch>
+                  </pic:blipFill>
+                  <pic:spPr>
+                    <a:xfrm>
+                      <a:off x="0" y="0"/>
+                      <a:ext cx="4782217" cy="2086266"/>
+                    </a:xfrm>
+                    <a:prstGeom prst="rect">
+                      <a:avLst/>
+                    </a:prstGeom>
+                  </pic:spPr>
+                </pic:pic>
+              </a:graphicData>
+            </a:graphic>
+          </wp:inline>
+        </w:drawing>
+      </w:r>
+    </w:p>
+    <w:p>
+      <w:pPr>
+        <w:pStyle w:val="Caption"/>
+        <w:jc w:val="center"/>
+      </w:pPr>
+      <w:r>
+        <w:t xml:space="preserve">Figure </w:t>
+      </w:r>
+      <w:fldSimple w:instr=" SEQ Figure \* ARABIC ">
+        <w:r>
+          <w:rPr>
+            <w:noProof/>
+          </w:rPr>
+          <w:t>19</w:t>
+        </w:r>
+      </w:fldSimple>
+      <w:r>
+        <w:t xml:space="preserve"> - Playwright load index test</w:t>
+      </w:r>
+    </w:p>
+    <w:p>
+      <w:r>
+        <w:t xml:space="preserve">The Playwright testing allows for some small compatibility testing as well. </w:t>
+      </w:r>
+      <w:r>
+        <w:t xml:space="preserve">The tests </w:t>
+      </w:r>
+      <w:r>
+        <w:t>can</w:t>
+      </w:r>
+      <w:r>
+        <w:t xml:space="preserve"> be run on multiple kinds of browsers, they are configured to run on Firefox, and Chrome. </w:t>
+      </w:r>
+      <w:r>
+        <w:t xml:space="preserve">Due to this </w:t>
+      </w:r>
+      <w:r>
+        <w:t>testing,</w:t>
+      </w:r>
+      <w:r>
+        <w:t xml:space="preserve"> it is proven that the system is not only cross OS compatible, but it is cross-browser compatible</w:t>
+      </w:r>
+      <w:r>
+        <w:t xml:space="preserve"> as well.</w:t>
+      </w:r>
+      <w:r>
+        <w:t xml:space="preserve"> </w:t>
+      </w:r>
+      <w:r>
+        <w:t xml:space="preserve">There are a series of these tests that run, testing each view in turn, as well as </w:t>
+      </w:r>
+      <w:r>
+        <w:t xml:space="preserve">navigation between views. Those not discussed here are documented in the appendix. </w:t>
+      </w:r>
+    </w:p>
+    <w:p>
+      <w:pPr>
+        <w:pStyle w:val="Heading3"/>
+        <w:numPr>
+          <w:ilvl w:val="2"/>
+          <w:numId w:val="15"/>
+        </w:numPr>
+      </w:pPr>
+      <w:r>
+        <w:t>Discover Bulbs</w:t>
+      </w:r>
+    </w:p>
+    <w:p>
+      <w:r>
+        <w:t xml:space="preserve">For the user to discover bulbs they have to click the </w:t>
+      </w:r>
+      <w:r>
+        <w:t>‘Find Bulbs’ button on any of the views on Bulb Bop</w:t>
+      </w:r>
+      <w:r>
+        <w:t xml:space="preserve">. </w:t>
+      </w:r>
+      <w:r>
+        <w:t xml:space="preserve">This navigates the user to </w:t>
+      </w:r>
+      <w:r>
+        <w:t xml:space="preserve">the ‘/discover/’ view. This page is almost identical to </w:t>
+      </w:r>
+      <w:r>
+        <w:t>the index view</w:t>
+      </w:r>
+      <w:r>
+        <w:t xml:space="preserve">, however, Django has templates that allow the HTML files to change dynamically based on the context. </w:t>
+      </w:r>
+      <w:r>
+        <w:lastRenderedPageBreak/>
+        <w:t xml:space="preserve">Navigating to the discover page changes this context and now the page will display un-saved bulbs connected to the local network on the index view. </w:t>
+      </w:r>
+    </w:p>
+    <w:p>
+      <w:r>
+        <w:t>Th</w:t>
+      </w:r>
+      <w:r>
+        <w:t xml:space="preserve">ere is a difficulty in </w:t>
+      </w:r>
+      <w:r>
+        <w:t xml:space="preserve">automated </w:t>
+      </w:r>
+      <w:r>
+        <w:t xml:space="preserve">testing </w:t>
+      </w:r>
+      <w:r>
+        <w:t xml:space="preserve">of </w:t>
+      </w:r>
+      <w:r>
+        <w:t xml:space="preserve">the bulb discovery </w:t>
+      </w:r>
+      <w:r>
+        <w:t xml:space="preserve">function of Bulb Bop. When running these tests on </w:t>
+      </w:r>
+      <w:r>
+        <w:t xml:space="preserve"> </w:t>
+      </w:r>
+    </w:p>
     <w:p/>
+    <w:p>
+      <w:r>
+        <w:br w:type="page"/>
+      </w:r>
+    </w:p>
     <w:p/>
-    <w:p/>
-    <w:p/>
-    <w:p/>
-    <w:p/>
-    <w:p/>
-    <w:p/>
-    <w:p/>
-    <w:p/>
-    <w:p/>
-    <w:p/>
-    <w:p/>
-    <w:p/>
-    <w:p/>
-    <w:p/>
-    <w:p>
-      <w:r>
-        <w:br w:type="page"/>
-      </w:r>
-    </w:p>
     <w:p/>
     <w:p>
       <w:pPr>
@@ -8745,8 +9586,8 @@
       </w:pPr>
     </w:p>
     <w:sectPr>
-      <w:headerReference w:type="default" r:id="rId21"/>
-      <w:footerReference w:type="default" r:id="rId22"/>
+      <w:headerReference w:type="default" r:id="rId28"/>
+      <w:footerReference w:type="default" r:id="rId29"/>
       <w:pgSz w:w="11906" w:h="16838"/>
       <w:pgMar w:top="1134" w:right="1418" w:bottom="1134" w:left="1418" w:header="709" w:footer="709" w:gutter="0"/>
       <w:cols w:space="708"/>
@@ -10892,7 +11733,6 @@
     <w:next w:val="Normal"/>
     <w:link w:val="Heading3Char"/>
     <w:uiPriority w:val="9"/>
-    <w:semiHidden/>
     <w:unhideWhenUsed/>
     <w:qFormat/>
     <w:rsid w:val="00B346CB"/>
@@ -11127,7 +11967,6 @@
     <w:basedOn w:val="DefaultParagraphFont"/>
     <w:link w:val="Heading3"/>
     <w:uiPriority w:val="9"/>
-    <w:semiHidden/>
     <w:rsid w:val="00B346CB"/>
     <w:rPr>
       <w:rFonts w:eastAsiaTheme="majorEastAsia" w:cstheme="majorBidi"/>
@@ -11545,6 +12384,18 @@
       <w:spacing w:after="0" w:line="240" w:lineRule="auto"/>
     </w:pPr>
   </w:style>
+  <w:style w:type="character" w:styleId="UnresolvedMention">
+    <w:name w:val="Unresolved Mention"/>
+    <w:basedOn w:val="DefaultParagraphFont"/>
+    <w:uiPriority w:val="99"/>
+    <w:semiHidden/>
+    <w:unhideWhenUsed/>
+    <w:rsid w:val="005E5878"/>
+    <w:rPr>
+      <w:color w:val="605E5C"/>
+      <w:shd w:val="clear" w:color="auto" w:fill="E1DFDD"/>
+    </w:rPr>
+  </w:style>
 </w:styles>
 </file>
 

</xml_diff>

<commit_message>
Add error handling for bulb discovery in query_bulb view
</commit_message>
<xml_diff>
--- a/project-report-docs/Final_Year_Project_Report.docx
+++ b/project-report-docs/Final_Year_Project_Report.docx
@@ -723,7 +723,7 @@
             </w:rPr>
             <w:fldChar w:fldCharType="separate"/>
           </w:r>
-          <w:hyperlink w:anchor="_Toc196508471" w:history="1">
+          <w:hyperlink w:anchor="_Toc196841949" w:history="1">
             <w:r>
               <w:rPr>
                 <w:rStyle w:val="Hyperlink"/>
@@ -751,7 +751,7 @@
                 <w:noProof/>
                 <w:webHidden/>
               </w:rPr>
-              <w:instrText xml:space="preserve"> PAGEREF _Toc196508471 \h </w:instrText>
+              <w:instrText xml:space="preserve"> PAGEREF _Toc196841949 \h </w:instrText>
             </w:r>
             <w:r>
               <w:rPr>
@@ -771,7 +771,7 @@
                 <w:noProof/>
                 <w:webHidden/>
               </w:rPr>
-              <w:t>5</w:t>
+              <w:t>6</w:t>
             </w:r>
             <w:r>
               <w:rPr>
@@ -786,7 +786,7 @@
           <w:pPr>
             <w:pStyle w:val="TOC1"/>
             <w:tabs>
-              <w:tab w:val="left" w:pos="480"/>
+              <w:tab w:val="left" w:pos="720"/>
               <w:tab w:val="right" w:leader="dot" w:pos="9060"/>
             </w:tabs>
             <w:rPr>
@@ -797,7 +797,7 @@
               <w:lang w:eastAsia="en-GB"/>
             </w:rPr>
           </w:pPr>
-          <w:hyperlink w:anchor="_Toc196508472" w:history="1">
+          <w:hyperlink w:anchor="_Toc196841950" w:history="1">
             <w:r>
               <w:rPr>
                 <w:rStyle w:val="Hyperlink"/>
@@ -843,7 +843,7 @@
                 <w:noProof/>
                 <w:webHidden/>
               </w:rPr>
-              <w:instrText xml:space="preserve"> PAGEREF _Toc196508472 \h </w:instrText>
+              <w:instrText xml:space="preserve"> PAGEREF _Toc196841950 \h </w:instrText>
             </w:r>
             <w:r>
               <w:rPr>
@@ -863,7 +863,7 @@
                 <w:noProof/>
                 <w:webHidden/>
               </w:rPr>
-              <w:t>6</w:t>
+              <w:t>7</w:t>
             </w:r>
             <w:r>
               <w:rPr>
@@ -878,7 +878,7 @@
           <w:pPr>
             <w:pStyle w:val="TOC1"/>
             <w:tabs>
-              <w:tab w:val="left" w:pos="480"/>
+              <w:tab w:val="left" w:pos="400"/>
               <w:tab w:val="right" w:leader="dot" w:pos="9060"/>
             </w:tabs>
             <w:rPr>
@@ -889,7 +889,7 @@
               <w:lang w:eastAsia="en-GB"/>
             </w:rPr>
           </w:pPr>
-          <w:hyperlink w:anchor="_Toc196508473" w:history="1">
+          <w:hyperlink w:anchor="_Toc196841951" w:history="1">
             <w:r>
               <w:rPr>
                 <w:rStyle w:val="Hyperlink"/>
@@ -935,7 +935,7 @@
                 <w:noProof/>
                 <w:webHidden/>
               </w:rPr>
-              <w:instrText xml:space="preserve"> PAGEREF _Toc196508473 \h </w:instrText>
+              <w:instrText xml:space="preserve"> PAGEREF _Toc196841951 \h </w:instrText>
             </w:r>
             <w:r>
               <w:rPr>
@@ -955,7 +955,7 @@
                 <w:noProof/>
                 <w:webHidden/>
               </w:rPr>
-              <w:t>8</w:t>
+              <w:t>9</w:t>
             </w:r>
             <w:r>
               <w:rPr>
@@ -970,7 +970,7 @@
           <w:pPr>
             <w:pStyle w:val="TOC1"/>
             <w:tabs>
-              <w:tab w:val="left" w:pos="480"/>
+              <w:tab w:val="left" w:pos="400"/>
               <w:tab w:val="right" w:leader="dot" w:pos="9060"/>
             </w:tabs>
             <w:rPr>
@@ -981,7 +981,7 @@
               <w:lang w:eastAsia="en-GB"/>
             </w:rPr>
           </w:pPr>
-          <w:hyperlink w:anchor="_Toc196508474" w:history="1">
+          <w:hyperlink w:anchor="_Toc196841952" w:history="1">
             <w:r>
               <w:rPr>
                 <w:rStyle w:val="Hyperlink"/>
@@ -1027,7 +1027,7 @@
                 <w:noProof/>
                 <w:webHidden/>
               </w:rPr>
-              <w:instrText xml:space="preserve"> PAGEREF _Toc196508474 \h </w:instrText>
+              <w:instrText xml:space="preserve"> PAGEREF _Toc196841952 \h </w:instrText>
             </w:r>
             <w:r>
               <w:rPr>
@@ -1047,7 +1047,7 @@
                 <w:noProof/>
                 <w:webHidden/>
               </w:rPr>
-              <w:t>10</w:t>
+              <w:t>14</w:t>
             </w:r>
             <w:r>
               <w:rPr>
@@ -1073,7 +1073,7 @@
               <w:lang w:eastAsia="en-GB"/>
             </w:rPr>
           </w:pPr>
-          <w:hyperlink w:anchor="_Toc196508475" w:history="1">
+          <w:hyperlink w:anchor="_Toc196841953" w:history="1">
             <w:r>
               <w:rPr>
                 <w:rStyle w:val="Hyperlink"/>
@@ -1117,7 +1117,7 @@
                 <w:noProof/>
                 <w:webHidden/>
               </w:rPr>
-              <w:instrText xml:space="preserve"> PAGEREF _Toc196508475 \h </w:instrText>
+              <w:instrText xml:space="preserve"> PAGEREF _Toc196841953 \h </w:instrText>
             </w:r>
             <w:r>
               <w:rPr>
@@ -1137,7 +1137,7 @@
                 <w:noProof/>
                 <w:webHidden/>
               </w:rPr>
-              <w:t>11</w:t>
+              <w:t>14</w:t>
             </w:r>
             <w:r>
               <w:rPr>
@@ -1163,7 +1163,7 @@
               <w:lang w:eastAsia="en-GB"/>
             </w:rPr>
           </w:pPr>
-          <w:hyperlink w:anchor="_Toc196508476" w:history="1">
+          <w:hyperlink w:anchor="_Toc196841954" w:history="1">
             <w:r>
               <w:rPr>
                 <w:rStyle w:val="Hyperlink"/>
@@ -1186,7 +1186,7 @@
                 <w:rStyle w:val="Hyperlink"/>
                 <w:noProof/>
               </w:rPr>
-              <w:t>Bulb communication</w:t>
+              <w:t>Bulb Database Model</w:t>
             </w:r>
             <w:r>
               <w:rPr>
@@ -1207,7 +1207,7 @@
                 <w:noProof/>
                 <w:webHidden/>
               </w:rPr>
-              <w:instrText xml:space="preserve"> PAGEREF _Toc196508476 \h </w:instrText>
+              <w:instrText xml:space="preserve"> PAGEREF _Toc196841954 \h </w:instrText>
             </w:r>
             <w:r>
               <w:rPr>
@@ -1227,7 +1227,7 @@
                 <w:noProof/>
                 <w:webHidden/>
               </w:rPr>
-              <w:t>12</w:t>
+              <w:t>16</w:t>
             </w:r>
             <w:r>
               <w:rPr>
@@ -1253,7 +1253,7 @@
               <w:lang w:eastAsia="en-GB"/>
             </w:rPr>
           </w:pPr>
-          <w:hyperlink w:anchor="_Toc196508477" w:history="1">
+          <w:hyperlink w:anchor="_Toc196841955" w:history="1">
             <w:r>
               <w:rPr>
                 <w:rStyle w:val="Hyperlink"/>
@@ -1276,7 +1276,7 @@
                 <w:rStyle w:val="Hyperlink"/>
                 <w:noProof/>
               </w:rPr>
-              <w:t>Host Audio Parsing</w:t>
+              <w:t>Bulb communication</w:t>
             </w:r>
             <w:r>
               <w:rPr>
@@ -1297,7 +1297,7 @@
                 <w:noProof/>
                 <w:webHidden/>
               </w:rPr>
-              <w:instrText xml:space="preserve"> PAGEREF _Toc196508477 \h </w:instrText>
+              <w:instrText xml:space="preserve"> PAGEREF _Toc196841955 \h </w:instrText>
             </w:r>
             <w:r>
               <w:rPr>
@@ -1317,7 +1317,7 @@
                 <w:noProof/>
                 <w:webHidden/>
               </w:rPr>
-              <w:t>12</w:t>
+              <w:t>16</w:t>
             </w:r>
             <w:r>
               <w:rPr>
@@ -1343,7 +1343,7 @@
               <w:lang w:eastAsia="en-GB"/>
             </w:rPr>
           </w:pPr>
-          <w:hyperlink w:anchor="_Toc196508478" w:history="1">
+          <w:hyperlink w:anchor="_Toc196841956" w:history="1">
             <w:r>
               <w:rPr>
                 <w:rStyle w:val="Hyperlink"/>
@@ -1366,7 +1366,7 @@
                 <w:rStyle w:val="Hyperlink"/>
                 <w:noProof/>
               </w:rPr>
-              <w:t>Beat Detection Algorithm</w:t>
+              <w:t>Host Audio Parsing</w:t>
             </w:r>
             <w:r>
               <w:rPr>
@@ -1387,7 +1387,7 @@
                 <w:noProof/>
                 <w:webHidden/>
               </w:rPr>
-              <w:instrText xml:space="preserve"> PAGEREF _Toc196508478 \h </w:instrText>
+              <w:instrText xml:space="preserve"> PAGEREF _Toc196841956 \h </w:instrText>
             </w:r>
             <w:r>
               <w:rPr>
@@ -1407,7 +1407,7 @@
                 <w:noProof/>
                 <w:webHidden/>
               </w:rPr>
-              <w:t>13</w:t>
+              <w:t>18</w:t>
             </w:r>
             <w:r>
               <w:rPr>
@@ -1433,7 +1433,7 @@
               <w:lang w:eastAsia="en-GB"/>
             </w:rPr>
           </w:pPr>
-          <w:hyperlink w:anchor="_Toc196508479" w:history="1">
+          <w:hyperlink w:anchor="_Toc196841957" w:history="1">
             <w:r>
               <w:rPr>
                 <w:rStyle w:val="Hyperlink"/>
@@ -1456,7 +1456,7 @@
                 <w:rStyle w:val="Hyperlink"/>
                 <w:noProof/>
               </w:rPr>
-              <w:t>Future Development Mindset</w:t>
+              <w:t>Beat Detection Algorithm</w:t>
             </w:r>
             <w:r>
               <w:rPr>
@@ -1477,7 +1477,7 @@
                 <w:noProof/>
                 <w:webHidden/>
               </w:rPr>
-              <w:instrText xml:space="preserve"> PAGEREF _Toc196508479 \h </w:instrText>
+              <w:instrText xml:space="preserve"> PAGEREF _Toc196841957 \h </w:instrText>
             </w:r>
             <w:r>
               <w:rPr>
@@ -1497,97 +1497,7 @@
                 <w:noProof/>
                 <w:webHidden/>
               </w:rPr>
-              <w:t>15</w:t>
-            </w:r>
-            <w:r>
-              <w:rPr>
-                <w:noProof/>
-                <w:webHidden/>
-              </w:rPr>
-              <w:fldChar w:fldCharType="end"/>
-            </w:r>
-          </w:hyperlink>
-        </w:p>
-        <w:p>
-          <w:pPr>
-            <w:pStyle w:val="TOC1"/>
-            <w:tabs>
-              <w:tab w:val="left" w:pos="480"/>
-              <w:tab w:val="right" w:leader="dot" w:pos="9060"/>
-            </w:tabs>
-            <w:rPr>
-              <w:rFonts w:asciiTheme="minorHAnsi" w:eastAsiaTheme="minorEastAsia" w:hAnsiTheme="minorHAnsi"/>
-              <w:noProof/>
-              <w:sz w:val="24"/>
-              <w:szCs w:val="24"/>
-              <w:lang w:eastAsia="en-GB"/>
-            </w:rPr>
-          </w:pPr>
-          <w:hyperlink w:anchor="_Toc196508480" w:history="1">
-            <w:r>
-              <w:rPr>
-                <w:rStyle w:val="Hyperlink"/>
-                <w:noProof/>
-              </w:rPr>
-              <w:t>4</w:t>
-            </w:r>
-            <w:r>
-              <w:rPr>
-                <w:rFonts w:asciiTheme="minorHAnsi" w:eastAsiaTheme="minorEastAsia" w:hAnsiTheme="minorHAnsi"/>
-                <w:noProof/>
-                <w:sz w:val="24"/>
-                <w:szCs w:val="24"/>
-                <w:lang w:eastAsia="en-GB"/>
-              </w:rPr>
-              <w:tab/>
-            </w:r>
-            <w:r>
-              <w:rPr>
-                <w:rStyle w:val="Hyperlink"/>
-                <w:noProof/>
-              </w:rPr>
-              <w:t>Testing</w:t>
-            </w:r>
-            <w:r>
-              <w:rPr>
-                <w:noProof/>
-                <w:webHidden/>
-              </w:rPr>
-              <w:tab/>
-            </w:r>
-            <w:r>
-              <w:rPr>
-                <w:noProof/>
-                <w:webHidden/>
-              </w:rPr>
-              <w:fldChar w:fldCharType="begin"/>
-            </w:r>
-            <w:r>
-              <w:rPr>
-                <w:noProof/>
-                <w:webHidden/>
-              </w:rPr>
-              <w:instrText xml:space="preserve"> PAGEREF _Toc196508480 \h </w:instrText>
-            </w:r>
-            <w:r>
-              <w:rPr>
-                <w:noProof/>
-                <w:webHidden/>
-              </w:rPr>
-            </w:r>
-            <w:r>
-              <w:rPr>
-                <w:noProof/>
-                <w:webHidden/>
-              </w:rPr>
-              <w:fldChar w:fldCharType="separate"/>
-            </w:r>
-            <w:r>
-              <w:rPr>
-                <w:noProof/>
-                <w:webHidden/>
-              </w:rPr>
-              <w:t>17</w:t>
+              <w:t>19</w:t>
             </w:r>
             <w:r>
               <w:rPr>
@@ -1613,13 +1523,13 @@
               <w:lang w:eastAsia="en-GB"/>
             </w:rPr>
           </w:pPr>
-          <w:hyperlink w:anchor="_Toc196508481" w:history="1">
+          <w:hyperlink w:anchor="_Toc196841958" w:history="1">
             <w:r>
               <w:rPr>
                 <w:rStyle w:val="Hyperlink"/>
                 <w:noProof/>
               </w:rPr>
-              <w:t>4.1</w:t>
+              <w:t>3.6</w:t>
             </w:r>
             <w:r>
               <w:rPr>
@@ -1636,6 +1546,186 @@
                 <w:rStyle w:val="Hyperlink"/>
                 <w:noProof/>
               </w:rPr>
+              <w:t>Future Development Mindset</w:t>
+            </w:r>
+            <w:r>
+              <w:rPr>
+                <w:noProof/>
+                <w:webHidden/>
+              </w:rPr>
+              <w:tab/>
+            </w:r>
+            <w:r>
+              <w:rPr>
+                <w:noProof/>
+                <w:webHidden/>
+              </w:rPr>
+              <w:fldChar w:fldCharType="begin"/>
+            </w:r>
+            <w:r>
+              <w:rPr>
+                <w:noProof/>
+                <w:webHidden/>
+              </w:rPr>
+              <w:instrText xml:space="preserve"> PAGEREF _Toc196841958 \h </w:instrText>
+            </w:r>
+            <w:r>
+              <w:rPr>
+                <w:noProof/>
+                <w:webHidden/>
+              </w:rPr>
+            </w:r>
+            <w:r>
+              <w:rPr>
+                <w:noProof/>
+                <w:webHidden/>
+              </w:rPr>
+              <w:fldChar w:fldCharType="separate"/>
+            </w:r>
+            <w:r>
+              <w:rPr>
+                <w:noProof/>
+                <w:webHidden/>
+              </w:rPr>
+              <w:t>21</w:t>
+            </w:r>
+            <w:r>
+              <w:rPr>
+                <w:noProof/>
+                <w:webHidden/>
+              </w:rPr>
+              <w:fldChar w:fldCharType="end"/>
+            </w:r>
+          </w:hyperlink>
+        </w:p>
+        <w:p>
+          <w:pPr>
+            <w:pStyle w:val="TOC1"/>
+            <w:tabs>
+              <w:tab w:val="left" w:pos="400"/>
+              <w:tab w:val="right" w:leader="dot" w:pos="9060"/>
+            </w:tabs>
+            <w:rPr>
+              <w:rFonts w:asciiTheme="minorHAnsi" w:eastAsiaTheme="minorEastAsia" w:hAnsiTheme="minorHAnsi"/>
+              <w:noProof/>
+              <w:sz w:val="24"/>
+              <w:szCs w:val="24"/>
+              <w:lang w:eastAsia="en-GB"/>
+            </w:rPr>
+          </w:pPr>
+          <w:hyperlink w:anchor="_Toc196841959" w:history="1">
+            <w:r>
+              <w:rPr>
+                <w:rStyle w:val="Hyperlink"/>
+                <w:noProof/>
+              </w:rPr>
+              <w:t>4</w:t>
+            </w:r>
+            <w:r>
+              <w:rPr>
+                <w:rFonts w:asciiTheme="minorHAnsi" w:eastAsiaTheme="minorEastAsia" w:hAnsiTheme="minorHAnsi"/>
+                <w:noProof/>
+                <w:sz w:val="24"/>
+                <w:szCs w:val="24"/>
+                <w:lang w:eastAsia="en-GB"/>
+              </w:rPr>
+              <w:tab/>
+            </w:r>
+            <w:r>
+              <w:rPr>
+                <w:rStyle w:val="Hyperlink"/>
+                <w:noProof/>
+              </w:rPr>
+              <w:t>Testing</w:t>
+            </w:r>
+            <w:r>
+              <w:rPr>
+                <w:noProof/>
+                <w:webHidden/>
+              </w:rPr>
+              <w:tab/>
+            </w:r>
+            <w:r>
+              <w:rPr>
+                <w:noProof/>
+                <w:webHidden/>
+              </w:rPr>
+              <w:fldChar w:fldCharType="begin"/>
+            </w:r>
+            <w:r>
+              <w:rPr>
+                <w:noProof/>
+                <w:webHidden/>
+              </w:rPr>
+              <w:instrText xml:space="preserve"> PAGEREF _Toc196841959 \h </w:instrText>
+            </w:r>
+            <w:r>
+              <w:rPr>
+                <w:noProof/>
+                <w:webHidden/>
+              </w:rPr>
+            </w:r>
+            <w:r>
+              <w:rPr>
+                <w:noProof/>
+                <w:webHidden/>
+              </w:rPr>
+              <w:fldChar w:fldCharType="separate"/>
+            </w:r>
+            <w:r>
+              <w:rPr>
+                <w:noProof/>
+                <w:webHidden/>
+              </w:rPr>
+              <w:t>26</w:t>
+            </w:r>
+            <w:r>
+              <w:rPr>
+                <w:noProof/>
+                <w:webHidden/>
+              </w:rPr>
+              <w:fldChar w:fldCharType="end"/>
+            </w:r>
+          </w:hyperlink>
+        </w:p>
+        <w:p>
+          <w:pPr>
+            <w:pStyle w:val="TOC2"/>
+            <w:tabs>
+              <w:tab w:val="left" w:pos="960"/>
+              <w:tab w:val="right" w:leader="dot" w:pos="9060"/>
+            </w:tabs>
+            <w:rPr>
+              <w:rFonts w:asciiTheme="minorHAnsi" w:eastAsiaTheme="minorEastAsia" w:hAnsiTheme="minorHAnsi"/>
+              <w:noProof/>
+              <w:sz w:val="24"/>
+              <w:szCs w:val="24"/>
+              <w:lang w:eastAsia="en-GB"/>
+            </w:rPr>
+          </w:pPr>
+          <w:hyperlink w:anchor="_Toc196841960" w:history="1">
+            <w:r>
+              <w:rPr>
+                <w:rStyle w:val="Hyperlink"/>
+                <w:noProof/>
+              </w:rPr>
+              <w:t>4.1</w:t>
+            </w:r>
+            <w:r>
+              <w:rPr>
+                <w:rFonts w:asciiTheme="minorHAnsi" w:eastAsiaTheme="minorEastAsia" w:hAnsiTheme="minorHAnsi"/>
+                <w:noProof/>
+                <w:sz w:val="24"/>
+                <w:szCs w:val="24"/>
+                <w:lang w:eastAsia="en-GB"/>
+              </w:rPr>
+              <w:tab/>
+            </w:r>
+            <w:r>
+              <w:rPr>
+                <w:rStyle w:val="Hyperlink"/>
+                <w:noProof/>
+              </w:rPr>
               <w:t>Automated Testing</w:t>
             </w:r>
             <w:r>
@@ -1657,7 +1747,7 @@
                 <w:noProof/>
                 <w:webHidden/>
               </w:rPr>
-              <w:instrText xml:space="preserve"> PAGEREF _Toc196508481 \h </w:instrText>
+              <w:instrText xml:space="preserve"> PAGEREF _Toc196841960 \h </w:instrText>
             </w:r>
             <w:r>
               <w:rPr>
@@ -1677,7 +1767,97 @@
                 <w:noProof/>
                 <w:webHidden/>
               </w:rPr>
-              <w:t>18</w:t>
+              <w:t>26</w:t>
+            </w:r>
+            <w:r>
+              <w:rPr>
+                <w:noProof/>
+                <w:webHidden/>
+              </w:rPr>
+              <w:fldChar w:fldCharType="end"/>
+            </w:r>
+          </w:hyperlink>
+        </w:p>
+        <w:p>
+          <w:pPr>
+            <w:pStyle w:val="TOC2"/>
+            <w:tabs>
+              <w:tab w:val="left" w:pos="960"/>
+              <w:tab w:val="right" w:leader="dot" w:pos="9060"/>
+            </w:tabs>
+            <w:rPr>
+              <w:rFonts w:asciiTheme="minorHAnsi" w:eastAsiaTheme="minorEastAsia" w:hAnsiTheme="minorHAnsi"/>
+              <w:noProof/>
+              <w:sz w:val="24"/>
+              <w:szCs w:val="24"/>
+              <w:lang w:eastAsia="en-GB"/>
+            </w:rPr>
+          </w:pPr>
+          <w:hyperlink w:anchor="_Toc196841961" w:history="1">
+            <w:r>
+              <w:rPr>
+                <w:rStyle w:val="Hyperlink"/>
+                <w:noProof/>
+              </w:rPr>
+              <w:t>4.2</w:t>
+            </w:r>
+            <w:r>
+              <w:rPr>
+                <w:rFonts w:asciiTheme="minorHAnsi" w:eastAsiaTheme="minorEastAsia" w:hAnsiTheme="minorHAnsi"/>
+                <w:noProof/>
+                <w:sz w:val="24"/>
+                <w:szCs w:val="24"/>
+                <w:lang w:eastAsia="en-GB"/>
+              </w:rPr>
+              <w:tab/>
+            </w:r>
+            <w:r>
+              <w:rPr>
+                <w:rStyle w:val="Hyperlink"/>
+                <w:noProof/>
+              </w:rPr>
+              <w:t>Manual Testing</w:t>
+            </w:r>
+            <w:r>
+              <w:rPr>
+                <w:noProof/>
+                <w:webHidden/>
+              </w:rPr>
+              <w:tab/>
+            </w:r>
+            <w:r>
+              <w:rPr>
+                <w:noProof/>
+                <w:webHidden/>
+              </w:rPr>
+              <w:fldChar w:fldCharType="begin"/>
+            </w:r>
+            <w:r>
+              <w:rPr>
+                <w:noProof/>
+                <w:webHidden/>
+              </w:rPr>
+              <w:instrText xml:space="preserve"> PAGEREF _Toc196841961 \h </w:instrText>
+            </w:r>
+            <w:r>
+              <w:rPr>
+                <w:noProof/>
+                <w:webHidden/>
+              </w:rPr>
+            </w:r>
+            <w:r>
+              <w:rPr>
+                <w:noProof/>
+                <w:webHidden/>
+              </w:rPr>
+              <w:fldChar w:fldCharType="separate"/>
+            </w:r>
+            <w:r>
+              <w:rPr>
+                <w:noProof/>
+                <w:webHidden/>
+              </w:rPr>
+              <w:t>28</w:t>
             </w:r>
             <w:r>
               <w:rPr>
@@ -1760,7 +1940,7 @@
           <w:szCs w:val="44"/>
         </w:rPr>
       </w:pPr>
-      <w:bookmarkStart w:id="0" w:name="_Toc196508471"/>
+      <w:bookmarkStart w:id="0" w:name="_Toc196841949"/>
       <w:r>
         <w:rPr>
           <w:rStyle w:val="Heading1Char"/>
@@ -2288,34 +2468,6 @@
     </w:p>
     <w:p>
       <w:pPr>
-        <w:spacing w:line="360" w:lineRule="auto"/>
-        <w:rPr>
-          <w:rFonts w:cs="Arial"/>
-        </w:rPr>
-      </w:pPr>
-    </w:p>
-    <w:p>
-      <w:pPr>
-        <w:spacing w:line="360" w:lineRule="auto"/>
-        <w:rPr>
-          <w:rFonts w:cs="Arial"/>
-          <w:sz w:val="24"/>
-          <w:szCs w:val="24"/>
-        </w:rPr>
-      </w:pPr>
-    </w:p>
-    <w:p>
-      <w:pPr>
-        <w:spacing w:line="360" w:lineRule="auto"/>
-        <w:rPr>
-          <w:rFonts w:cs="Arial"/>
-          <w:sz w:val="24"/>
-          <w:szCs w:val="24"/>
-        </w:rPr>
-      </w:pPr>
-    </w:p>
-    <w:p>
-      <w:pPr>
         <w:pStyle w:val="Heading1"/>
         <w:numPr>
           <w:ilvl w:val="0"/>
@@ -2326,11 +2478,12 @@
           <w:rFonts w:ascii="Arial Black" w:hAnsi="Arial Black" w:cs="Arial"/>
         </w:rPr>
       </w:pPr>
-      <w:bookmarkStart w:id="1" w:name="_Toc196508472"/>
+      <w:bookmarkStart w:id="1" w:name="_Toc196841950"/>
       <w:r>
         <w:rPr>
           <w:rFonts w:ascii="Arial Black" w:hAnsi="Arial Black" w:cs="Arial"/>
         </w:rPr>
+        <w:lastRenderedPageBreak/>
         <w:t>Understanding the Problem</w:t>
       </w:r>
       <w:bookmarkEnd w:id="1"/>
@@ -2775,248 +2928,248 @@
         <w:rPr>
           <w:rFonts w:cs="Arial"/>
         </w:rPr>
-        <w:t xml:space="preserve"> Based on this </w:t>
+        <w:t xml:space="preserve"> Based on this research I purchased a </w:t>
+      </w:r>
+      <w:proofErr w:type="spellStart"/>
+      <w:r>
+        <w:rPr>
+          <w:rFonts w:cs="Arial"/>
+        </w:rPr>
+        <w:t>WizBulb</w:t>
+      </w:r>
+      <w:proofErr w:type="spellEnd"/>
+      <w:r>
+        <w:rPr>
+          <w:rFonts w:cs="Arial"/>
+        </w:rPr>
+        <w:t xml:space="preserve"> A</w:t>
+      </w:r>
+      <w:r>
+        <w:rPr>
+          <w:rFonts w:cs="Arial"/>
+        </w:rPr>
+        <w:t>60</w:t>
+      </w:r>
+      <w:r>
+        <w:rPr>
+          <w:rFonts w:cs="Arial"/>
+        </w:rPr>
+        <w:t>.</w:t>
+      </w:r>
+      <w:r>
+        <w:rPr>
+          <w:rFonts w:cs="Arial"/>
+        </w:rPr>
+        <w:t>E</w:t>
+      </w:r>
+      <w:r>
+        <w:rPr>
+          <w:rFonts w:cs="Arial"/>
+        </w:rPr>
+        <w:t xml:space="preserve">27 </w:t>
+      </w:r>
+      <w:r>
+        <w:rPr>
+          <w:rFonts w:cs="Arial"/>
+        </w:rPr>
+        <w:t>bulb</w:t>
+      </w:r>
+      <w:r>
+        <w:rPr>
+          <w:rFonts w:cs="Arial"/>
+        </w:rPr>
+        <w:t xml:space="preserve"> (A colour changing bulb), I was also later give a non-colour changing bulb as a gift</w:t>
+      </w:r>
+      <w:r>
+        <w:rPr>
+          <w:rFonts w:cs="Arial"/>
+        </w:rPr>
+        <w:t xml:space="preserve">. </w:t>
+      </w:r>
+    </w:p>
+    <w:p>
+      <w:pPr>
+        <w:spacing w:line="360" w:lineRule="auto"/>
+        <w:rPr>
+          <w:rFonts w:cs="Arial"/>
+        </w:rPr>
+      </w:pPr>
+      <w:r>
+        <w:rPr>
+          <w:rFonts w:cs="Arial"/>
+        </w:rPr>
+        <w:t xml:space="preserve">The research </w:t>
+      </w:r>
+      <w:r>
+        <w:rPr>
+          <w:rFonts w:cs="Arial"/>
+        </w:rPr>
+        <w:t xml:space="preserve">into the programming language to use initially started with </w:t>
+      </w:r>
+      <w:r>
+        <w:rPr>
+          <w:rFonts w:cs="Arial"/>
+        </w:rPr>
+        <w:t xml:space="preserve">Java, the reason for this simply being </w:t>
+      </w:r>
+      <w:r>
+        <w:rPr>
+          <w:rFonts w:cs="Arial"/>
+        </w:rPr>
+        <w:t>that much of the CSC70</w:t>
+      </w:r>
+      <w:r>
+        <w:rPr>
+          <w:rFonts w:cs="Arial"/>
+        </w:rPr>
+        <w:t xml:space="preserve">63 Computer Programming course has been taught in Java. </w:t>
+      </w:r>
+      <w:r>
+        <w:rPr>
+          <w:rFonts w:cs="Arial"/>
+        </w:rPr>
+        <w:t xml:space="preserve">Two libraries I looked at </w:t>
+      </w:r>
+      <w:r>
+        <w:rPr>
+          <w:rFonts w:cs="Arial"/>
+        </w:rPr>
+        <w:t xml:space="preserve">were </w:t>
+      </w:r>
+      <w:proofErr w:type="spellStart"/>
+      <w:r>
+        <w:rPr>
+          <w:rFonts w:cs="Arial"/>
+        </w:rPr>
+        <w:t>TarsosDSP</w:t>
+      </w:r>
+      <w:proofErr w:type="spellEnd"/>
+      <w:r>
+        <w:rPr>
+          <w:rFonts w:cs="Arial"/>
+        </w:rPr>
+        <w:fldChar w:fldCharType="begin"/>
+      </w:r>
+      <w:r>
+        <w:rPr>
+          <w:rFonts w:cs="Arial"/>
+        </w:rPr>
+        <w:instrText xml:space="preserve"> ADDIN ZOTERO_ITEM CSL_CITATION {"citationID":"13i0Y8hS","properties":{"formattedCitation":"(Six, 2011/2025)","plainCitation":"(Six, 2011/2025)","noteIndex":0},"citationItems":[{"id":1,"uris":["http://zotero.org/users/local/iChuLWie/items/NGJN5WWF"],"itemData":{"id":1,"type":"software","abstract":"A Real-Time Audio Processing Framework in Java","genre":"Java","license":"GPL-3.0","note":"original-date: 2011-03-25T15:34:28Z","source":"GitHub","title":"JorenSix/TarsosDSP","URL":"https://github.com/JorenSix/TarsosDSP","author":[{"family":"Six","given":"Joren"}],"accessed":{"date-parts":[["2025",4,16]]},"issued":{"date-parts":[["2025",4,16]]}}}],"schema":"https://github.com/citation-style-language/schema/raw/master/csl-citation.json"} </w:instrText>
+      </w:r>
+      <w:r>
+        <w:rPr>
+          <w:rFonts w:cs="Arial"/>
+        </w:rPr>
+        <w:fldChar w:fldCharType="separate"/>
+      </w:r>
+      <w:r>
+        <w:rPr>
+          <w:rFonts w:cs="Arial"/>
+        </w:rPr>
+        <w:t>(Six, 2011/2025)</w:t>
+      </w:r>
+      <w:r>
+        <w:rPr>
+          <w:rFonts w:cs="Arial"/>
+        </w:rPr>
+        <w:fldChar w:fldCharType="end"/>
+      </w:r>
+      <w:r>
+        <w:rPr>
+          <w:rFonts w:cs="Arial"/>
+        </w:rPr>
+        <w:t xml:space="preserve">, and </w:t>
+      </w:r>
+      <w:proofErr w:type="spellStart"/>
+      <w:r>
+        <w:rPr>
+          <w:rFonts w:cs="Arial"/>
+        </w:rPr>
+        <w:t>Jipes</w:t>
+      </w:r>
+      <w:proofErr w:type="spellEnd"/>
+      <w:r>
+        <w:rPr>
+          <w:rFonts w:cs="Arial"/>
+        </w:rPr>
+        <w:t xml:space="preserve"> by </w:t>
+      </w:r>
+      <w:proofErr w:type="spellStart"/>
+      <w:r>
+        <w:rPr>
+          <w:rFonts w:cs="Arial"/>
+        </w:rPr>
+        <w:t>Tagtraum</w:t>
+      </w:r>
+      <w:proofErr w:type="spellEnd"/>
+      <w:r>
+        <w:rPr>
+          <w:rFonts w:cs="Arial"/>
+        </w:rPr>
+        <w:fldChar w:fldCharType="begin"/>
+      </w:r>
+      <w:r>
+        <w:rPr>
+          <w:rFonts w:cs="Arial"/>
+        </w:rPr>
+        <w:instrText xml:space="preserve"> ADDIN ZOTERO_ITEM CSL_CITATION {"citationID":"SLF5TRK2","properties":{"formattedCitation":"(Schreiber, 2013/2024)","plainCitation":"(Schreiber, 2013/2024)","noteIndex":0},"citationItems":[{"id":4,"uris":["http://zotero.org/users/local/iChuLWie/items/Q8CHLV53"],"itemData":{"id":4,"type":"software","abstract":"Open source library that allows you to efficiently compute audio features.","genre":"Java","license":"LGPL-2.1","note":"original-date: 2013-10-23T16:27:44Z","source":"GitHub","title":"hendriks73/jipes","URL":"https://github.com/hendriks73/jipes","author":[{"family":"Schreiber","given":"Hendrik"}],"accessed":{"date-parts":[["2025",4,16]]},"issued":{"date-parts":[["2024",4,23]]}}}],"schema":"https://github.com/citation-style-language/schema/raw/master/csl-citation.json"} </w:instrText>
+      </w:r>
+      <w:r>
+        <w:rPr>
+          <w:rFonts w:cs="Arial"/>
+        </w:rPr>
+        <w:fldChar w:fldCharType="separate"/>
+      </w:r>
+      <w:r>
+        <w:rPr>
+          <w:rFonts w:cs="Arial"/>
+        </w:rPr>
+        <w:t>(Schreiber, 2013/2024)</w:t>
+      </w:r>
+      <w:r>
+        <w:rPr>
+          <w:rFonts w:cs="Arial"/>
+        </w:rPr>
+        <w:fldChar w:fldCharType="end"/>
+      </w:r>
+      <w:r>
+        <w:rPr>
+          <w:rFonts w:cs="Arial"/>
+        </w:rPr>
+        <w:t xml:space="preserve">, </w:t>
+      </w:r>
+      <w:r>
+        <w:rPr>
+          <w:rFonts w:cs="Arial"/>
+        </w:rPr>
+        <w:t xml:space="preserve">both of which </w:t>
+      </w:r>
+      <w:r>
+        <w:rPr>
+          <w:rFonts w:cs="Arial"/>
+        </w:rPr>
+        <w:t xml:space="preserve">I was unable to gain access to audio data from the host machine using. </w:t>
+      </w:r>
+      <w:proofErr w:type="spellStart"/>
+      <w:r>
+        <w:rPr>
+          <w:rFonts w:cs="Arial"/>
+        </w:rPr>
+        <w:t>Jipes</w:t>
+      </w:r>
+      <w:proofErr w:type="spellEnd"/>
+      <w:r>
+        <w:rPr>
+          <w:rFonts w:cs="Arial"/>
+        </w:rPr>
+        <w:t xml:space="preserve"> was </w:t>
       </w:r>
       <w:r>
         <w:rPr>
           <w:rFonts w:cs="Arial"/>
         </w:rPr>
         <w:lastRenderedPageBreak/>
-        <w:t xml:space="preserve">research I purchased a </w:t>
-      </w:r>
-      <w:proofErr w:type="spellStart"/>
-      <w:r>
-        <w:rPr>
-          <w:rFonts w:cs="Arial"/>
-        </w:rPr>
-        <w:t>WizBulb</w:t>
-      </w:r>
-      <w:proofErr w:type="spellEnd"/>
-      <w:r>
-        <w:rPr>
-          <w:rFonts w:cs="Arial"/>
-        </w:rPr>
-        <w:t xml:space="preserve"> A</w:t>
-      </w:r>
-      <w:r>
-        <w:rPr>
-          <w:rFonts w:cs="Arial"/>
-        </w:rPr>
-        <w:t>60</w:t>
-      </w:r>
-      <w:r>
-        <w:rPr>
-          <w:rFonts w:cs="Arial"/>
-        </w:rPr>
-        <w:t>.</w:t>
-      </w:r>
-      <w:r>
-        <w:rPr>
-          <w:rFonts w:cs="Arial"/>
-        </w:rPr>
-        <w:t>E</w:t>
-      </w:r>
-      <w:r>
-        <w:rPr>
-          <w:rFonts w:cs="Arial"/>
-        </w:rPr>
-        <w:t xml:space="preserve">27 </w:t>
-      </w:r>
-      <w:r>
-        <w:rPr>
-          <w:rFonts w:cs="Arial"/>
-        </w:rPr>
-        <w:t>bulb</w:t>
-      </w:r>
-      <w:r>
-        <w:rPr>
-          <w:rFonts w:cs="Arial"/>
-        </w:rPr>
-        <w:t xml:space="preserve"> (A colour changing bulb), I was also later give a non-colour changing bulb as a gift</w:t>
-      </w:r>
-      <w:r>
-        <w:rPr>
-          <w:rFonts w:cs="Arial"/>
-        </w:rPr>
-        <w:t xml:space="preserve">. </w:t>
-      </w:r>
-    </w:p>
-    <w:p>
-      <w:pPr>
-        <w:spacing w:line="360" w:lineRule="auto"/>
-        <w:rPr>
-          <w:rFonts w:cs="Arial"/>
-        </w:rPr>
-      </w:pPr>
-      <w:r>
-        <w:rPr>
-          <w:rFonts w:cs="Arial"/>
-        </w:rPr>
-        <w:t xml:space="preserve">The research </w:t>
-      </w:r>
-      <w:r>
-        <w:rPr>
-          <w:rFonts w:cs="Arial"/>
-        </w:rPr>
-        <w:t xml:space="preserve">into the programming language to use initially started with </w:t>
-      </w:r>
-      <w:r>
-        <w:rPr>
-          <w:rFonts w:cs="Arial"/>
-        </w:rPr>
-        <w:t xml:space="preserve">Java, the reason for this simply being </w:t>
-      </w:r>
-      <w:r>
-        <w:rPr>
-          <w:rFonts w:cs="Arial"/>
-        </w:rPr>
-        <w:t>that much of the CSC70</w:t>
-      </w:r>
-      <w:r>
-        <w:rPr>
-          <w:rFonts w:cs="Arial"/>
-        </w:rPr>
-        <w:t xml:space="preserve">63 Computer Programming course has been taught in Java. </w:t>
-      </w:r>
-      <w:r>
-        <w:rPr>
-          <w:rFonts w:cs="Arial"/>
-        </w:rPr>
-        <w:t xml:space="preserve">Two libraries I looked at </w:t>
-      </w:r>
-      <w:r>
-        <w:rPr>
-          <w:rFonts w:cs="Arial"/>
-        </w:rPr>
-        <w:t xml:space="preserve">were </w:t>
-      </w:r>
-      <w:proofErr w:type="spellStart"/>
-      <w:r>
-        <w:rPr>
-          <w:rFonts w:cs="Arial"/>
-        </w:rPr>
-        <w:t>TarsosDSP</w:t>
-      </w:r>
-      <w:proofErr w:type="spellEnd"/>
-      <w:r>
-        <w:rPr>
-          <w:rFonts w:cs="Arial"/>
-        </w:rPr>
-        <w:fldChar w:fldCharType="begin"/>
-      </w:r>
-      <w:r>
-        <w:rPr>
-          <w:rFonts w:cs="Arial"/>
-        </w:rPr>
-        <w:instrText xml:space="preserve"> ADDIN ZOTERO_ITEM CSL_CITATION {"citationID":"13i0Y8hS","properties":{"formattedCitation":"(Six, 2011/2025)","plainCitation":"(Six, 2011/2025)","noteIndex":0},"citationItems":[{"id":1,"uris":["http://zotero.org/users/local/iChuLWie/items/NGJN5WWF"],"itemData":{"id":1,"type":"software","abstract":"A Real-Time Audio Processing Framework in Java","genre":"Java","license":"GPL-3.0","note":"original-date: 2011-03-25T15:34:28Z","source":"GitHub","title":"JorenSix/TarsosDSP","URL":"https://github.com/JorenSix/TarsosDSP","author":[{"family":"Six","given":"Joren"}],"accessed":{"date-parts":[["2025",4,16]]},"issued":{"date-parts":[["2025",4,16]]}}}],"schema":"https://github.com/citation-style-language/schema/raw/master/csl-citation.json"} </w:instrText>
-      </w:r>
-      <w:r>
-        <w:rPr>
-          <w:rFonts w:cs="Arial"/>
-        </w:rPr>
-        <w:fldChar w:fldCharType="separate"/>
-      </w:r>
-      <w:r>
-        <w:rPr>
-          <w:rFonts w:cs="Arial"/>
-        </w:rPr>
-        <w:t>(Six, 2011/2025)</w:t>
-      </w:r>
-      <w:r>
-        <w:rPr>
-          <w:rFonts w:cs="Arial"/>
-        </w:rPr>
-        <w:fldChar w:fldCharType="end"/>
-      </w:r>
-      <w:r>
-        <w:rPr>
-          <w:rFonts w:cs="Arial"/>
-        </w:rPr>
-        <w:t xml:space="preserve">, and </w:t>
-      </w:r>
-      <w:proofErr w:type="spellStart"/>
-      <w:r>
-        <w:rPr>
-          <w:rFonts w:cs="Arial"/>
-        </w:rPr>
-        <w:t>Jipes</w:t>
-      </w:r>
-      <w:proofErr w:type="spellEnd"/>
-      <w:r>
-        <w:rPr>
-          <w:rFonts w:cs="Arial"/>
-        </w:rPr>
-        <w:t xml:space="preserve"> by </w:t>
-      </w:r>
-      <w:proofErr w:type="spellStart"/>
-      <w:r>
-        <w:rPr>
-          <w:rFonts w:cs="Arial"/>
-        </w:rPr>
-        <w:t>Tagtraum</w:t>
-      </w:r>
-      <w:proofErr w:type="spellEnd"/>
-      <w:r>
-        <w:rPr>
-          <w:rFonts w:cs="Arial"/>
-        </w:rPr>
-        <w:fldChar w:fldCharType="begin"/>
-      </w:r>
-      <w:r>
-        <w:rPr>
-          <w:rFonts w:cs="Arial"/>
-        </w:rPr>
-        <w:instrText xml:space="preserve"> ADDIN ZOTERO_ITEM CSL_CITATION {"citationID":"SLF5TRK2","properties":{"formattedCitation":"(Schreiber, 2013/2024)","plainCitation":"(Schreiber, 2013/2024)","noteIndex":0},"citationItems":[{"id":4,"uris":["http://zotero.org/users/local/iChuLWie/items/Q8CHLV53"],"itemData":{"id":4,"type":"software","abstract":"Open source library that allows you to efficiently compute audio features.","genre":"Java","license":"LGPL-2.1","note":"original-date: 2013-10-23T16:27:44Z","source":"GitHub","title":"hendriks73/jipes","URL":"https://github.com/hendriks73/jipes","author":[{"family":"Schreiber","given":"Hendrik"}],"accessed":{"date-parts":[["2025",4,16]]},"issued":{"date-parts":[["2024",4,23]]}}}],"schema":"https://github.com/citation-style-language/schema/raw/master/csl-citation.json"} </w:instrText>
-      </w:r>
-      <w:r>
-        <w:rPr>
-          <w:rFonts w:cs="Arial"/>
-        </w:rPr>
-        <w:fldChar w:fldCharType="separate"/>
-      </w:r>
-      <w:r>
-        <w:rPr>
-          <w:rFonts w:cs="Arial"/>
-        </w:rPr>
-        <w:t>(Schreiber, 2013/2024)</w:t>
-      </w:r>
-      <w:r>
-        <w:rPr>
-          <w:rFonts w:cs="Arial"/>
-        </w:rPr>
-        <w:fldChar w:fldCharType="end"/>
-      </w:r>
-      <w:r>
-        <w:rPr>
-          <w:rFonts w:cs="Arial"/>
-        </w:rPr>
-        <w:t xml:space="preserve">, </w:t>
-      </w:r>
-      <w:r>
-        <w:rPr>
-          <w:rFonts w:cs="Arial"/>
-        </w:rPr>
-        <w:t xml:space="preserve">both of which </w:t>
-      </w:r>
-      <w:r>
-        <w:rPr>
-          <w:rFonts w:cs="Arial"/>
-        </w:rPr>
-        <w:t xml:space="preserve">I was unable to gain access to audio data from the host machine using. </w:t>
-      </w:r>
-      <w:proofErr w:type="spellStart"/>
-      <w:r>
-        <w:rPr>
-          <w:rFonts w:cs="Arial"/>
-        </w:rPr>
-        <w:t>Jipes</w:t>
-      </w:r>
-      <w:proofErr w:type="spellEnd"/>
-      <w:r>
-        <w:rPr>
-          <w:rFonts w:cs="Arial"/>
-        </w:rPr>
-        <w:t xml:space="preserve"> was unsuited as it </w:t>
+        <w:t xml:space="preserve">unsuited as it </w:t>
       </w:r>
       <w:r>
         <w:rPr>
@@ -3249,7 +3402,7 @@
           <w:rFonts w:ascii="Arial Black" w:hAnsi="Arial Black"/>
         </w:rPr>
       </w:pPr>
-      <w:bookmarkStart w:id="2" w:name="_Toc196508473"/>
+      <w:bookmarkStart w:id="2" w:name="_Toc196841951"/>
       <w:r>
         <w:rPr>
           <w:rFonts w:ascii="Arial Black" w:hAnsi="Arial Black"/>
@@ -3312,14 +3465,27 @@
       <w:r>
         <w:t xml:space="preserve">Figure </w:t>
       </w:r>
-      <w:fldSimple w:instr=" SEQ Figure \* ARABIC ">
-        <w:r>
-          <w:rPr>
-            <w:noProof/>
-          </w:rPr>
-          <w:t>1</w:t>
-        </w:r>
-      </w:fldSimple>
+      <w:r>
+        <w:fldChar w:fldCharType="begin"/>
+      </w:r>
+      <w:r>
+        <w:instrText xml:space="preserve"> SEQ Figure \* ARABIC </w:instrText>
+      </w:r>
+      <w:r>
+        <w:fldChar w:fldCharType="separate"/>
+      </w:r>
+      <w:r>
+        <w:rPr>
+          <w:noProof/>
+        </w:rPr>
+        <w:t>1</w:t>
+      </w:r>
+      <w:r>
+        <w:rPr>
+          <w:noProof/>
+        </w:rPr>
+        <w:fldChar w:fldCharType="end"/>
+      </w:r>
       <w:r>
         <w:t xml:space="preserve"> - Index Page (PC View)</w:t>
       </w:r>
@@ -3515,14 +3681,27 @@
       <w:r>
         <w:t xml:space="preserve">Figure </w:t>
       </w:r>
-      <w:fldSimple w:instr=" SEQ Figure \* ARABIC ">
-        <w:r>
-          <w:rPr>
-            <w:noProof/>
-          </w:rPr>
-          <w:t>2</w:t>
-        </w:r>
-      </w:fldSimple>
+      <w:r>
+        <w:fldChar w:fldCharType="begin"/>
+      </w:r>
+      <w:r>
+        <w:instrText xml:space="preserve"> SEQ Figure \* ARABIC </w:instrText>
+      </w:r>
+      <w:r>
+        <w:fldChar w:fldCharType="separate"/>
+      </w:r>
+      <w:r>
+        <w:rPr>
+          <w:noProof/>
+        </w:rPr>
+        <w:t>2</w:t>
+      </w:r>
+      <w:r>
+        <w:rPr>
+          <w:noProof/>
+        </w:rPr>
+        <w:fldChar w:fldCharType="end"/>
+      </w:r>
       <w:r>
         <w:t xml:space="preserve"> - Index View (Mobile View)</w:t>
       </w:r>
@@ -3593,14 +3772,27 @@
       <w:r>
         <w:t xml:space="preserve">Figure </w:t>
       </w:r>
-      <w:fldSimple w:instr=" SEQ Figure \* ARABIC ">
-        <w:r>
-          <w:rPr>
-            <w:noProof/>
-          </w:rPr>
-          <w:t>3</w:t>
-        </w:r>
-      </w:fldSimple>
+      <w:r>
+        <w:fldChar w:fldCharType="begin"/>
+      </w:r>
+      <w:r>
+        <w:instrText xml:space="preserve"> SEQ Figure \* ARABIC </w:instrText>
+      </w:r>
+      <w:r>
+        <w:fldChar w:fldCharType="separate"/>
+      </w:r>
+      <w:r>
+        <w:rPr>
+          <w:noProof/>
+        </w:rPr>
+        <w:t>3</w:t>
+      </w:r>
+      <w:r>
+        <w:rPr>
+          <w:noProof/>
+        </w:rPr>
+        <w:fldChar w:fldCharType="end"/>
+      </w:r>
       <w:r>
         <w:t xml:space="preserve"> - User prompts to add bulbs</w:t>
       </w:r>
@@ -3659,14 +3851,27 @@
       <w:r>
         <w:t xml:space="preserve">Figure </w:t>
       </w:r>
-      <w:fldSimple w:instr=" SEQ Figure \* ARABIC ">
-        <w:r>
-          <w:rPr>
-            <w:noProof/>
-          </w:rPr>
-          <w:t>4</w:t>
-        </w:r>
-      </w:fldSimple>
+      <w:r>
+        <w:fldChar w:fldCharType="begin"/>
+      </w:r>
+      <w:r>
+        <w:instrText xml:space="preserve"> SEQ Figure \* ARABIC </w:instrText>
+      </w:r>
+      <w:r>
+        <w:fldChar w:fldCharType="separate"/>
+      </w:r>
+      <w:r>
+        <w:rPr>
+          <w:noProof/>
+        </w:rPr>
+        <w:t>4</w:t>
+      </w:r>
+      <w:r>
+        <w:rPr>
+          <w:noProof/>
+        </w:rPr>
+        <w:fldChar w:fldCharType="end"/>
+      </w:r>
       <w:r>
         <w:t xml:space="preserve"> - FAQ's Page (PC View)</w:t>
       </w:r>
@@ -3865,14 +4070,27 @@
       <w:r>
         <w:t xml:space="preserve">Figure </w:t>
       </w:r>
-      <w:fldSimple w:instr=" SEQ Figure \* ARABIC ">
-        <w:r>
-          <w:rPr>
-            <w:noProof/>
-          </w:rPr>
-          <w:t>5</w:t>
-        </w:r>
-      </w:fldSimple>
+      <w:r>
+        <w:fldChar w:fldCharType="begin"/>
+      </w:r>
+      <w:r>
+        <w:instrText xml:space="preserve"> SEQ Figure \* ARABIC </w:instrText>
+      </w:r>
+      <w:r>
+        <w:fldChar w:fldCharType="separate"/>
+      </w:r>
+      <w:r>
+        <w:rPr>
+          <w:noProof/>
+        </w:rPr>
+        <w:t>5</w:t>
+      </w:r>
+      <w:r>
+        <w:rPr>
+          <w:noProof/>
+        </w:rPr>
+        <w:fldChar w:fldCharType="end"/>
+      </w:r>
       <w:r>
         <w:t xml:space="preserve"> - About View (PC View)</w:t>
       </w:r>
@@ -4117,14 +4335,27 @@
       <w:r>
         <w:t xml:space="preserve">Figure </w:t>
       </w:r>
-      <w:fldSimple w:instr=" SEQ Figure \* ARABIC ">
-        <w:r>
-          <w:rPr>
-            <w:noProof/>
-          </w:rPr>
-          <w:t>6</w:t>
-        </w:r>
-      </w:fldSimple>
+      <w:r>
+        <w:fldChar w:fldCharType="begin"/>
+      </w:r>
+      <w:r>
+        <w:instrText xml:space="preserve"> SEQ Figure \* ARABIC </w:instrText>
+      </w:r>
+      <w:r>
+        <w:fldChar w:fldCharType="separate"/>
+      </w:r>
+      <w:r>
+        <w:rPr>
+          <w:noProof/>
+        </w:rPr>
+        <w:t>6</w:t>
+      </w:r>
+      <w:r>
+        <w:rPr>
+          <w:noProof/>
+        </w:rPr>
+        <w:fldChar w:fldCharType="end"/>
+      </w:r>
       <w:r>
         <w:t xml:space="preserve"> - Edit View with two bulbs</w:t>
       </w:r>
@@ -4184,14 +4415,27 @@
       <w:r>
         <w:t xml:space="preserve">Figure </w:t>
       </w:r>
-      <w:fldSimple w:instr=" SEQ Figure \* ARABIC ">
-        <w:r>
-          <w:rPr>
-            <w:noProof/>
-          </w:rPr>
-          <w:t>7</w:t>
-        </w:r>
-      </w:fldSimple>
+      <w:r>
+        <w:fldChar w:fldCharType="begin"/>
+      </w:r>
+      <w:r>
+        <w:instrText xml:space="preserve"> SEQ Figure \* ARABIC </w:instrText>
+      </w:r>
+      <w:r>
+        <w:fldChar w:fldCharType="separate"/>
+      </w:r>
+      <w:r>
+        <w:rPr>
+          <w:noProof/>
+        </w:rPr>
+        <w:t>7</w:t>
+      </w:r>
+      <w:r>
+        <w:rPr>
+          <w:noProof/>
+        </w:rPr>
+        <w:fldChar w:fldCharType="end"/>
+      </w:r>
       <w:r>
         <w:t xml:space="preserve"> - Example Error Message</w:t>
       </w:r>
@@ -4251,14 +4495,27 @@
       <w:r>
         <w:t xml:space="preserve">Figure </w:t>
       </w:r>
-      <w:fldSimple w:instr=" SEQ Figure \* ARABIC ">
-        <w:r>
-          <w:rPr>
-            <w:noProof/>
-          </w:rPr>
-          <w:t>8</w:t>
-        </w:r>
-      </w:fldSimple>
+      <w:r>
+        <w:fldChar w:fldCharType="begin"/>
+      </w:r>
+      <w:r>
+        <w:instrText xml:space="preserve"> SEQ Figure \* ARABIC </w:instrText>
+      </w:r>
+      <w:r>
+        <w:fldChar w:fldCharType="separate"/>
+      </w:r>
+      <w:r>
+        <w:rPr>
+          <w:noProof/>
+        </w:rPr>
+        <w:t>8</w:t>
+      </w:r>
+      <w:r>
+        <w:rPr>
+          <w:noProof/>
+        </w:rPr>
+        <w:fldChar w:fldCharType="end"/>
+      </w:r>
       <w:r>
         <w:t xml:space="preserve"> - Example Success Message</w:t>
       </w:r>
@@ -4287,7 +4544,7 @@
           <w:rFonts w:ascii="Arial Black" w:hAnsi="Arial Black"/>
         </w:rPr>
       </w:pPr>
-      <w:bookmarkStart w:id="3" w:name="_Toc196508474"/>
+      <w:bookmarkStart w:id="3" w:name="_Toc196841952"/>
       <w:r>
         <w:rPr>
           <w:rFonts w:ascii="Arial Black" w:hAnsi="Arial Black"/>
@@ -4380,7 +4637,7 @@
           <w:numId w:val="15"/>
         </w:numPr>
       </w:pPr>
-      <w:bookmarkStart w:id="4" w:name="_Toc196508475"/>
+      <w:bookmarkStart w:id="4" w:name="_Toc196841953"/>
       <w:r>
         <w:t>API Endpoints</w:t>
       </w:r>
@@ -4513,14 +4770,27 @@
       <w:r>
         <w:t xml:space="preserve">Figure </w:t>
       </w:r>
-      <w:fldSimple w:instr=" SEQ Figure \* ARABIC ">
-        <w:r>
-          <w:rPr>
-            <w:noProof/>
-          </w:rPr>
-          <w:t>9</w:t>
-        </w:r>
-      </w:fldSimple>
+      <w:r>
+        <w:fldChar w:fldCharType="begin"/>
+      </w:r>
+      <w:r>
+        <w:instrText xml:space="preserve"> SEQ Figure \* ARABIC </w:instrText>
+      </w:r>
+      <w:r>
+        <w:fldChar w:fldCharType="separate"/>
+      </w:r>
+      <w:r>
+        <w:rPr>
+          <w:noProof/>
+        </w:rPr>
+        <w:t>9</w:t>
+      </w:r>
+      <w:r>
+        <w:rPr>
+          <w:noProof/>
+        </w:rPr>
+        <w:fldChar w:fldCharType="end"/>
+      </w:r>
       <w:r>
         <w:t xml:space="preserve"> - List of API endpoints</w:t>
       </w:r>
@@ -4947,10 +5217,12 @@
           <w:numId w:val="15"/>
         </w:numPr>
       </w:pPr>
+      <w:bookmarkStart w:id="5" w:name="_Toc196841954"/>
       <w:r>
         <w:lastRenderedPageBreak/>
         <w:t>Bulb Database Model</w:t>
       </w:r>
+      <w:bookmarkEnd w:id="5"/>
     </w:p>
     <w:p>
       <w:pPr>
@@ -5005,14 +5277,27 @@
       <w:r>
         <w:t xml:space="preserve">Figure </w:t>
       </w:r>
-      <w:fldSimple w:instr=" SEQ Figure \* ARABIC ">
-        <w:r>
-          <w:rPr>
-            <w:noProof/>
-          </w:rPr>
-          <w:t>10</w:t>
-        </w:r>
-      </w:fldSimple>
+      <w:r>
+        <w:fldChar w:fldCharType="begin"/>
+      </w:r>
+      <w:r>
+        <w:instrText xml:space="preserve"> SEQ Figure \* ARABIC </w:instrText>
+      </w:r>
+      <w:r>
+        <w:fldChar w:fldCharType="separate"/>
+      </w:r>
+      <w:r>
+        <w:rPr>
+          <w:noProof/>
+        </w:rPr>
+        <w:t>10</w:t>
+      </w:r>
+      <w:r>
+        <w:rPr>
+          <w:noProof/>
+        </w:rPr>
+        <w:fldChar w:fldCharType="end"/>
+      </w:r>
       <w:r>
         <w:t xml:space="preserve"> - Bulb Database Django Model</w:t>
       </w:r>
@@ -5084,11 +5369,11 @@
           <w:numId w:val="15"/>
         </w:numPr>
       </w:pPr>
-      <w:bookmarkStart w:id="5" w:name="_Toc196508476"/>
+      <w:bookmarkStart w:id="6" w:name="_Toc196841955"/>
       <w:r>
         <w:t>Bulb communication</w:t>
       </w:r>
-      <w:bookmarkEnd w:id="5"/>
+      <w:bookmarkEnd w:id="6"/>
     </w:p>
     <w:p>
       <w:r>
@@ -5244,14 +5529,27 @@
       <w:r>
         <w:t xml:space="preserve">Figure </w:t>
       </w:r>
-      <w:fldSimple w:instr=" SEQ Figure \* ARABIC ">
-        <w:r>
-          <w:rPr>
-            <w:noProof/>
-          </w:rPr>
-          <w:t>11</w:t>
-        </w:r>
-      </w:fldSimple>
+      <w:r>
+        <w:fldChar w:fldCharType="begin"/>
+      </w:r>
+      <w:r>
+        <w:instrText xml:space="preserve"> SEQ Figure \* ARABIC </w:instrText>
+      </w:r>
+      <w:r>
+        <w:fldChar w:fldCharType="separate"/>
+      </w:r>
+      <w:r>
+        <w:rPr>
+          <w:noProof/>
+        </w:rPr>
+        <w:t>11</w:t>
+      </w:r>
+      <w:r>
+        <w:rPr>
+          <w:noProof/>
+        </w:rPr>
+        <w:fldChar w:fldCharType="end"/>
+      </w:r>
       <w:r>
         <w:t xml:space="preserve"> - Excerpt from API Reference Site</w:t>
       </w:r>
@@ -5345,14 +5643,27 @@
       <w:r>
         <w:t xml:space="preserve">Figure </w:t>
       </w:r>
-      <w:fldSimple w:instr=" SEQ Figure \* ARABIC ">
-        <w:r>
-          <w:rPr>
-            <w:noProof/>
-          </w:rPr>
-          <w:t>12</w:t>
-        </w:r>
-      </w:fldSimple>
+      <w:r>
+        <w:fldChar w:fldCharType="begin"/>
+      </w:r>
+      <w:r>
+        <w:instrText xml:space="preserve"> SEQ Figure \* ARABIC </w:instrText>
+      </w:r>
+      <w:r>
+        <w:fldChar w:fldCharType="separate"/>
+      </w:r>
+      <w:r>
+        <w:rPr>
+          <w:noProof/>
+        </w:rPr>
+        <w:t>12</w:t>
+      </w:r>
+      <w:r>
+        <w:rPr>
+          <w:noProof/>
+        </w:rPr>
+        <w:fldChar w:fldCharType="end"/>
+      </w:r>
       <w:r>
         <w:t xml:space="preserve"> - Query Bulb </w:t>
       </w:r>
@@ -5396,11 +5707,11 @@
           <w:numId w:val="15"/>
         </w:numPr>
       </w:pPr>
-      <w:bookmarkStart w:id="6" w:name="_Toc196508477"/>
+      <w:bookmarkStart w:id="7" w:name="_Toc196841956"/>
       <w:r>
         <w:t>Host Audio Parsing</w:t>
       </w:r>
-      <w:bookmarkEnd w:id="6"/>
+      <w:bookmarkEnd w:id="7"/>
     </w:p>
     <w:p>
       <w:r>
@@ -5606,27 +5917,7 @@
           <w:iCs/>
           <w:kern w:val="0"/>
         </w:rPr>
-        <w:t>aiXander/</w:t>
-      </w:r>
-      <w:proofErr w:type="spellStart"/>
-      <w:r>
-        <w:rPr>
-          <w:rFonts w:cs="Arial"/>
-          <w:i/>
-          <w:iCs/>
-          <w:kern w:val="0"/>
-        </w:rPr>
-        <w:t>Realtime_PyAudio_FFT</w:t>
-      </w:r>
-      <w:proofErr w:type="spellEnd"/>
-      <w:r>
-        <w:rPr>
-          <w:rFonts w:cs="Arial"/>
-          <w:i/>
-          <w:iCs/>
-          <w:kern w:val="0"/>
-        </w:rPr>
-        <w:t>: Realtime Audio Analysis in Python, Using PyAudio and Numpy to Extract and Visualize FFT Features from Streaming Audio.</w:t>
+        <w:t>aiXander/Realtime_PyAudio_FFT: Realtime Audio Analysis in Python, Using PyAudio and Numpy to Extract and Visualize FFT Features from Streaming Audio.</w:t>
       </w:r>
       <w:r>
         <w:rPr>
@@ -5708,14 +5999,27 @@
       <w:r>
         <w:t xml:space="preserve">Figure </w:t>
       </w:r>
-      <w:fldSimple w:instr=" SEQ Figure \* ARABIC ">
-        <w:r>
-          <w:rPr>
-            <w:noProof/>
-          </w:rPr>
-          <w:t>13</w:t>
-        </w:r>
-      </w:fldSimple>
+      <w:r>
+        <w:fldChar w:fldCharType="begin"/>
+      </w:r>
+      <w:r>
+        <w:instrText xml:space="preserve"> SEQ Figure \* ARABIC </w:instrText>
+      </w:r>
+      <w:r>
+        <w:fldChar w:fldCharType="separate"/>
+      </w:r>
+      <w:r>
+        <w:rPr>
+          <w:noProof/>
+        </w:rPr>
+        <w:t>13</w:t>
+      </w:r>
+      <w:r>
+        <w:rPr>
+          <w:noProof/>
+        </w:rPr>
+        <w:fldChar w:fldCharType="end"/>
+      </w:r>
       <w:r>
         <w:t xml:space="preserve"> - List of commits to submodule</w:t>
       </w:r>
@@ -5825,11 +6129,11 @@
           <w:numId w:val="15"/>
         </w:numPr>
       </w:pPr>
-      <w:bookmarkStart w:id="7" w:name="_Toc196508478"/>
+      <w:bookmarkStart w:id="8" w:name="_Toc196841957"/>
       <w:r>
         <w:t>Beat Detection Algorithm</w:t>
       </w:r>
-      <w:bookmarkEnd w:id="7"/>
+      <w:bookmarkEnd w:id="8"/>
     </w:p>
     <w:p>
       <w:r>
@@ -7139,11 +7443,11 @@
           <w:numId w:val="15"/>
         </w:numPr>
       </w:pPr>
-      <w:bookmarkStart w:id="8" w:name="_Toc196508479"/>
+      <w:bookmarkStart w:id="9" w:name="_Toc196841958"/>
       <w:r>
         <w:t>Future Development Mindset</w:t>
       </w:r>
-      <w:bookmarkEnd w:id="8"/>
+      <w:bookmarkEnd w:id="9"/>
     </w:p>
     <w:p>
       <w:r>
@@ -7300,14 +7604,27 @@
       <w:r>
         <w:t xml:space="preserve">Figure </w:t>
       </w:r>
-      <w:fldSimple w:instr=" SEQ Figure \* ARABIC ">
-        <w:r>
-          <w:rPr>
-            <w:noProof/>
-          </w:rPr>
-          <w:t>14</w:t>
-        </w:r>
-      </w:fldSimple>
+      <w:r>
+        <w:fldChar w:fldCharType="begin"/>
+      </w:r>
+      <w:r>
+        <w:instrText xml:space="preserve"> SEQ Figure \* ARABIC </w:instrText>
+      </w:r>
+      <w:r>
+        <w:fldChar w:fldCharType="separate"/>
+      </w:r>
+      <w:r>
+        <w:rPr>
+          <w:noProof/>
+        </w:rPr>
+        <w:t>14</w:t>
+      </w:r>
+      <w:r>
+        <w:rPr>
+          <w:noProof/>
+        </w:rPr>
+        <w:fldChar w:fldCharType="end"/>
+      </w:r>
       <w:r>
         <w:t xml:space="preserve"> - Display of Directory structure</w:t>
       </w:r>
@@ -7372,14 +7689,27 @@
       <w:r>
         <w:t xml:space="preserve">Figure </w:t>
       </w:r>
-      <w:fldSimple w:instr=" SEQ Figure \* ARABIC ">
-        <w:r>
-          <w:rPr>
-            <w:noProof/>
-          </w:rPr>
-          <w:t>15</w:t>
-        </w:r>
-      </w:fldSimple>
+      <w:r>
+        <w:fldChar w:fldCharType="begin"/>
+      </w:r>
+      <w:r>
+        <w:instrText xml:space="preserve"> SEQ Figure \* ARABIC </w:instrText>
+      </w:r>
+      <w:r>
+        <w:fldChar w:fldCharType="separate"/>
+      </w:r>
+      <w:r>
+        <w:rPr>
+          <w:noProof/>
+        </w:rPr>
+        <w:t>15</w:t>
+      </w:r>
+      <w:r>
+        <w:rPr>
+          <w:noProof/>
+        </w:rPr>
+        <w:fldChar w:fldCharType="end"/>
+      </w:r>
       <w:r>
         <w:t xml:space="preserve"> - Example of docstring’s and comments</w:t>
       </w:r>
@@ -7896,14 +8226,27 @@
       <w:r>
         <w:t xml:space="preserve">Figure </w:t>
       </w:r>
-      <w:fldSimple w:instr=" SEQ Figure \* ARABIC ">
-        <w:r>
-          <w:rPr>
-            <w:noProof/>
-          </w:rPr>
-          <w:t>16</w:t>
-        </w:r>
-      </w:fldSimple>
+      <w:r>
+        <w:fldChar w:fldCharType="begin"/>
+      </w:r>
+      <w:r>
+        <w:instrText xml:space="preserve"> SEQ Figure \* ARABIC </w:instrText>
+      </w:r>
+      <w:r>
+        <w:fldChar w:fldCharType="separate"/>
+      </w:r>
+      <w:r>
+        <w:rPr>
+          <w:noProof/>
+        </w:rPr>
+        <w:t>16</w:t>
+      </w:r>
+      <w:r>
+        <w:rPr>
+          <w:noProof/>
+        </w:rPr>
+        <w:fldChar w:fldCharType="end"/>
+      </w:r>
       <w:r>
         <w:t xml:space="preserve"> - Example of Pull Request </w:t>
       </w:r>
@@ -8022,14 +8365,27 @@
       <w:r>
         <w:t xml:space="preserve">Figure </w:t>
       </w:r>
-      <w:fldSimple w:instr=" SEQ Figure \* ARABIC ">
-        <w:r>
-          <w:rPr>
-            <w:noProof/>
-          </w:rPr>
-          <w:t>17</w:t>
-        </w:r>
-      </w:fldSimple>
+      <w:r>
+        <w:fldChar w:fldCharType="begin"/>
+      </w:r>
+      <w:r>
+        <w:instrText xml:space="preserve"> SEQ Figure \* ARABIC </w:instrText>
+      </w:r>
+      <w:r>
+        <w:fldChar w:fldCharType="separate"/>
+      </w:r>
+      <w:r>
+        <w:rPr>
+          <w:noProof/>
+        </w:rPr>
+        <w:t>17</w:t>
+      </w:r>
+      <w:r>
+        <w:rPr>
+          <w:noProof/>
+        </w:rPr>
+        <w:fldChar w:fldCharType="end"/>
+      </w:r>
       <w:r>
         <w:t xml:space="preserve"> - Screenshot of GitHub buttons</w:t>
       </w:r>
@@ -8047,12 +8403,12 @@
           <w:numId w:val="15"/>
         </w:numPr>
       </w:pPr>
-      <w:bookmarkStart w:id="9" w:name="_Toc196508480"/>
+      <w:bookmarkStart w:id="10" w:name="_Toc196841959"/>
       <w:r>
         <w:lastRenderedPageBreak/>
         <w:t>Testing</w:t>
       </w:r>
-      <w:bookmarkEnd w:id="9"/>
+      <w:bookmarkEnd w:id="10"/>
     </w:p>
     <w:p>
       <w:r>
@@ -8085,14 +8441,14 @@
           <w:numId w:val="15"/>
         </w:numPr>
       </w:pPr>
-      <w:bookmarkStart w:id="10" w:name="_Toc196508481"/>
+      <w:bookmarkStart w:id="11" w:name="_Toc196841960"/>
       <w:r>
         <w:t>Automated Testin</w:t>
       </w:r>
       <w:r>
         <w:t>g</w:t>
       </w:r>
-      <w:bookmarkEnd w:id="10"/>
+      <w:bookmarkEnd w:id="11"/>
     </w:p>
     <w:p>
       <w:r>
@@ -8262,18 +8618,6 @@
       </w:r>
       <w:r>
         <w:t xml:space="preserve">b, these are also tested for, and the documentation for these can be found in the attached appendix. </w:t>
-      </w:r>
-    </w:p>
-    <w:p>
-      <w:pPr>
-        <w:pStyle w:val="Heading3"/>
-        <w:numPr>
-          <w:ilvl w:val="2"/>
-          <w:numId w:val="15"/>
-        </w:numPr>
-      </w:pPr>
-      <w:r>
-        <w:t>Install the System</w:t>
       </w:r>
     </w:p>
     <w:p>
@@ -8366,14 +8710,27 @@
       <w:r>
         <w:t xml:space="preserve">Figure </w:t>
       </w:r>
-      <w:fldSimple w:instr=" SEQ Figure \* ARABIC ">
-        <w:r>
-          <w:rPr>
-            <w:noProof/>
-          </w:rPr>
-          <w:t>18</w:t>
-        </w:r>
-      </w:fldSimple>
+      <w:r>
+        <w:fldChar w:fldCharType="begin"/>
+      </w:r>
+      <w:r>
+        <w:instrText xml:space="preserve"> SEQ Figure \* ARABIC </w:instrText>
+      </w:r>
+      <w:r>
+        <w:fldChar w:fldCharType="separate"/>
+      </w:r>
+      <w:r>
+        <w:rPr>
+          <w:noProof/>
+        </w:rPr>
+        <w:t>18</w:t>
+      </w:r>
+      <w:r>
+        <w:rPr>
+          <w:noProof/>
+        </w:rPr>
+        <w:fldChar w:fldCharType="end"/>
+      </w:r>
       <w:r>
         <w:t xml:space="preserve"> - Configuration of systems to run GitHub actions on</w:t>
       </w:r>
@@ -8410,18 +8767,6 @@
       </w:r>
       <w:r>
         <w:t xml:space="preserve">machine. </w:t>
-      </w:r>
-    </w:p>
-    <w:p>
-      <w:pPr>
-        <w:pStyle w:val="Heading3"/>
-        <w:numPr>
-          <w:ilvl w:val="2"/>
-          <w:numId w:val="15"/>
-        </w:numPr>
-      </w:pPr>
-      <w:r>
-        <w:t>Load the Index View</w:t>
       </w:r>
     </w:p>
     <w:p>
@@ -8474,6 +8819,9 @@
         <w:jc w:val="center"/>
       </w:pPr>
       <w:r>
+        <w:rPr>
+          <w:noProof/>
+        </w:rPr>
         <w:drawing>
           <wp:inline distT="0" distB="0" distL="0" distR="0" wp14:anchorId="3485421A" wp14:editId="7745BC35">
             <wp:extent cx="4782217" cy="2086266"/>
@@ -8519,14 +8867,27 @@
       <w:r>
         <w:t xml:space="preserve">Figure </w:t>
       </w:r>
-      <w:fldSimple w:instr=" SEQ Figure \* ARABIC ">
-        <w:r>
-          <w:rPr>
-            <w:noProof/>
-          </w:rPr>
-          <w:t>19</w:t>
-        </w:r>
-      </w:fldSimple>
+      <w:r>
+        <w:fldChar w:fldCharType="begin"/>
+      </w:r>
+      <w:r>
+        <w:instrText xml:space="preserve"> SEQ Figure \* ARABIC </w:instrText>
+      </w:r>
+      <w:r>
+        <w:fldChar w:fldCharType="separate"/>
+      </w:r>
+      <w:r>
+        <w:rPr>
+          <w:noProof/>
+        </w:rPr>
+        <w:t>19</w:t>
+      </w:r>
+      <w:r>
+        <w:rPr>
+          <w:noProof/>
+        </w:rPr>
+        <w:fldChar w:fldCharType="end"/>
+      </w:r>
       <w:r>
         <w:t xml:space="preserve"> - Playwright load index test</w:t>
       </w:r>
@@ -8567,68 +8928,664 @@
       </w:r>
     </w:p>
     <w:p>
-      <w:pPr>
-        <w:pStyle w:val="Heading3"/>
+      <w:r>
+        <w:t xml:space="preserve">For the user to discover bulbs they </w:t>
+      </w:r>
+      <w:r>
+        <w:t>must</w:t>
+      </w:r>
+      <w:r>
+        <w:t xml:space="preserve"> click the </w:t>
+      </w:r>
+      <w:r>
+        <w:t>‘Find Bulbs’ button on any of the views on Bulb Bop</w:t>
+      </w:r>
+      <w:r>
+        <w:t xml:space="preserve">. </w:t>
+      </w:r>
+      <w:r>
+        <w:t xml:space="preserve">This navigates the user to </w:t>
+      </w:r>
+      <w:r>
+        <w:t xml:space="preserve">the ‘/discover/’ view. This page is almost identical to </w:t>
+      </w:r>
+      <w:r>
+        <w:t xml:space="preserve">the index </w:t>
+      </w:r>
+      <w:r>
+        <w:t>view;</w:t>
+      </w:r>
+      <w:r>
+        <w:t xml:space="preserve"> however, Django has templates that allow the HTML files to change dynamically based on the context. </w:t>
+      </w:r>
+      <w:r>
+        <w:t xml:space="preserve">Navigating to the discover page changes this context and now the page will display un-saved bulbs connected to the local network on the index view. </w:t>
+      </w:r>
+    </w:p>
+    <w:p>
+      <w:r>
+        <w:lastRenderedPageBreak/>
+        <w:t>Th</w:t>
+      </w:r>
+      <w:r>
+        <w:t xml:space="preserve">ere is a difficulty in </w:t>
+      </w:r>
+      <w:r>
+        <w:t xml:space="preserve">automated </w:t>
+      </w:r>
+      <w:r>
+        <w:t xml:space="preserve">testing </w:t>
+      </w:r>
+      <w:r>
+        <w:t xml:space="preserve">of </w:t>
+      </w:r>
+      <w:r>
+        <w:t xml:space="preserve">the bulb discovery </w:t>
+      </w:r>
+      <w:r>
+        <w:t>function of Bulb Bop. When running these tests on</w:t>
+      </w:r>
+      <w:r>
+        <w:t xml:space="preserve"> GitHub runners, which are virtual machines with virtual networks</w:t>
+      </w:r>
+      <w:r>
+        <w:t>, there are no bulbs that can be discovered. This means that th</w:t>
+      </w:r>
+      <w:r>
+        <w:t xml:space="preserve">e discovery function of </w:t>
+      </w:r>
+      <w:r>
+        <w:t>Bulb Bop is unable to be fully tested</w:t>
+      </w:r>
+      <w:r>
+        <w:t xml:space="preserve"> by automated testing as it would fail when the bulbs were not discovered. </w:t>
+      </w:r>
+      <w:r>
+        <w:t xml:space="preserve">This is something that </w:t>
+      </w:r>
+      <w:r>
+        <w:t>must</w:t>
+      </w:r>
+      <w:r>
+        <w:t xml:space="preserve"> be handled via manual testing, however, successful navigation to the discover page can be tested</w:t>
+      </w:r>
+      <w:r>
+        <w:t xml:space="preserve"> as below (Figure 20)</w:t>
+      </w:r>
+      <w:r>
+        <w:t>.</w:t>
+      </w:r>
+      <w:r>
+        <w:br/>
+      </w:r>
+    </w:p>
+    <w:p>
+      <w:pPr>
+        <w:keepNext/>
+        <w:jc w:val="center"/>
+      </w:pPr>
+      <w:r>
+        <w:drawing>
+          <wp:inline distT="0" distB="0" distL="0" distR="0" wp14:anchorId="5DABB1A7" wp14:editId="4FA13FCD">
+            <wp:extent cx="5759450" cy="2950210"/>
+            <wp:effectExtent l="0" t="0" r="0" b="2540"/>
+            <wp:docPr id="818940594" name="Picture 1"/>
+            <wp:cNvGraphicFramePr>
+              <a:graphicFrameLocks xmlns:a="http://schemas.openxmlformats.org/drawingml/2006/main" noChangeAspect="1"/>
+            </wp:cNvGraphicFramePr>
+            <a:graphic xmlns:a="http://schemas.openxmlformats.org/drawingml/2006/main">
+              <a:graphicData uri="http://schemas.openxmlformats.org/drawingml/2006/picture">
+                <pic:pic xmlns:pic="http://schemas.openxmlformats.org/drawingml/2006/picture">
+                  <pic:nvPicPr>
+                    <pic:cNvPr id="818940594" name=""/>
+                    <pic:cNvPicPr/>
+                  </pic:nvPicPr>
+                  <pic:blipFill>
+                    <a:blip r:embed="rId28"/>
+                    <a:stretch>
+                      <a:fillRect/>
+                    </a:stretch>
+                  </pic:blipFill>
+                  <pic:spPr>
+                    <a:xfrm>
+                      <a:off x="0" y="0"/>
+                      <a:ext cx="5759450" cy="2950210"/>
+                    </a:xfrm>
+                    <a:prstGeom prst="rect">
+                      <a:avLst/>
+                    </a:prstGeom>
+                  </pic:spPr>
+                </pic:pic>
+              </a:graphicData>
+            </a:graphic>
+          </wp:inline>
+        </w:drawing>
+      </w:r>
+    </w:p>
+    <w:p>
+      <w:pPr>
+        <w:pStyle w:val="Caption"/>
+        <w:jc w:val="center"/>
+      </w:pPr>
+      <w:r>
+        <w:t xml:space="preserve">Figure </w:t>
+      </w:r>
+      <w:r>
+        <w:fldChar w:fldCharType="begin"/>
+      </w:r>
+      <w:r>
+        <w:instrText xml:space="preserve"> SEQ Figure \* ARABIC </w:instrText>
+      </w:r>
+      <w:r>
+        <w:fldChar w:fldCharType="separate"/>
+      </w:r>
+      <w:r>
+        <w:rPr>
+          <w:noProof/>
+        </w:rPr>
+        <w:t>20</w:t>
+      </w:r>
+      <w:r>
+        <w:fldChar w:fldCharType="end"/>
+      </w:r>
+      <w:r>
+        <w:t xml:space="preserve"> - Test Navigation from Index to Discover Views</w:t>
+      </w:r>
+    </w:p>
+    <w:p>
+      <w:r>
+        <w:t xml:space="preserve">The final three </w:t>
+      </w:r>
+      <w:r>
+        <w:t>sections of the user journey to starting the audio synchronisation need manual testing to fully test</w:t>
+      </w:r>
+      <w:r>
+        <w:t>. There is some small amount of testing that can be carried out via automated testing</w:t>
+      </w:r>
+      <w:r>
+        <w:t>.</w:t>
+      </w:r>
+      <w:r>
+        <w:t xml:space="preserve"> </w:t>
+      </w:r>
+      <w:r>
+        <w:t>S</w:t>
+      </w:r>
+      <w:r>
+        <w:t xml:space="preserve">uch as ensuring </w:t>
+      </w:r>
+      <w:r>
+        <w:t xml:space="preserve">forms submitted properly or improperly are accepted or rejected as </w:t>
+      </w:r>
+      <w:r>
+        <w:t>appropriate or</w:t>
+      </w:r>
+      <w:r>
+        <w:t xml:space="preserve"> </w:t>
+      </w:r>
+      <w:r>
+        <w:t xml:space="preserve">testing the API endpoint to start the audio </w:t>
+      </w:r>
+      <w:r>
+        <w:t>synchronisation</w:t>
+      </w:r>
+      <w:r>
+        <w:t>.</w:t>
+      </w:r>
+      <w:r>
+        <w:t xml:space="preserve"> These are helpful but not complete until the manual testing is finished. </w:t>
+      </w:r>
+    </w:p>
+    <w:p>
+      <w:pPr>
+        <w:pStyle w:val="Heading2"/>
         <w:numPr>
-          <w:ilvl w:val="2"/>
+          <w:ilvl w:val="1"/>
           <w:numId w:val="15"/>
         </w:numPr>
       </w:pPr>
-      <w:r>
-        <w:t>Discover Bulbs</w:t>
-      </w:r>
-    </w:p>
-    <w:p>
-      <w:r>
-        <w:t xml:space="preserve">For the user to discover bulbs they have to click the </w:t>
-      </w:r>
-      <w:r>
-        <w:t>‘Find Bulbs’ button on any of the views on Bulb Bop</w:t>
+      <w:bookmarkStart w:id="12" w:name="_Toc196841961"/>
+      <w:r>
+        <w:t>Manual Testing</w:t>
+      </w:r>
+      <w:bookmarkEnd w:id="12"/>
+      <w:r>
+        <w:t xml:space="preserve"> </w:t>
+      </w:r>
+    </w:p>
+    <w:p>
+      <w:r>
+        <w:t xml:space="preserve">To be able to </w:t>
+      </w:r>
+      <w:r>
+        <w:t xml:space="preserve">completely test the user journey of Bulb Bop </w:t>
+      </w:r>
+      <w:r>
+        <w:t xml:space="preserve">manual testing is needed. </w:t>
+      </w:r>
+      <w:r>
+        <w:t>These covers</w:t>
+      </w:r>
+      <w:r>
+        <w:t xml:space="preserve"> testing the ability to discover bulbs, </w:t>
+      </w:r>
+      <w:r>
+        <w:t xml:space="preserve">to toggle bulbs, to start the audio synchronisation, </w:t>
+      </w:r>
+      <w:r>
+        <w:t xml:space="preserve">and to stop the audio synchronisation. </w:t>
+      </w:r>
+      <w:r>
+        <w:t xml:space="preserve">There are many functions of Bulb Bop that are covered by the manual tests, </w:t>
+      </w:r>
+      <w:r>
+        <w:t>the ones discussed here will cover the user journey for the main functionality</w:t>
+      </w:r>
+      <w:r>
+        <w:t>, other tests not discussed here will be available in the appendix.</w:t>
+      </w:r>
+    </w:p>
+    <w:p>
+      <w:pPr>
+        <w:keepNext/>
+        <w:jc w:val="center"/>
+      </w:pPr>
+      <w:r>
+        <w:lastRenderedPageBreak/>
+        <w:drawing>
+          <wp:anchor distT="0" distB="0" distL="114300" distR="114300" simplePos="0" relativeHeight="251659264" behindDoc="1" locked="0" layoutInCell="1" allowOverlap="1" wp14:anchorId="3B72EEB0" wp14:editId="317152C0">
+            <wp:simplePos x="0" y="0"/>
+            <wp:positionH relativeFrom="column">
+              <wp:posOffset>-700405</wp:posOffset>
+            </wp:positionH>
+            <wp:positionV relativeFrom="paragraph">
+              <wp:posOffset>260985</wp:posOffset>
+            </wp:positionV>
+            <wp:extent cx="7174230" cy="4286250"/>
+            <wp:effectExtent l="0" t="0" r="7620" b="0"/>
+            <wp:wrapTight wrapText="bothSides">
+              <wp:wrapPolygon edited="0">
+                <wp:start x="0" y="0"/>
+                <wp:lineTo x="0" y="21504"/>
+                <wp:lineTo x="21451" y="21504"/>
+                <wp:lineTo x="21566" y="19872"/>
+                <wp:lineTo x="21566" y="2112"/>
+                <wp:lineTo x="14224" y="1536"/>
+                <wp:lineTo x="21566" y="1344"/>
+                <wp:lineTo x="21566" y="0"/>
+                <wp:lineTo x="0" y="0"/>
+              </wp:wrapPolygon>
+            </wp:wrapTight>
+            <wp:docPr id="104069365" name="Picture 3"/>
+            <wp:cNvGraphicFramePr>
+              <a:graphicFrameLocks xmlns:a="http://schemas.openxmlformats.org/drawingml/2006/main" noChangeAspect="1"/>
+            </wp:cNvGraphicFramePr>
+            <a:graphic xmlns:a="http://schemas.openxmlformats.org/drawingml/2006/main">
+              <a:graphicData uri="http://schemas.openxmlformats.org/drawingml/2006/picture">
+                <pic:pic xmlns:pic="http://schemas.openxmlformats.org/drawingml/2006/picture">
+                  <pic:nvPicPr>
+                    <pic:cNvPr id="0" name="Picture 12"/>
+                    <pic:cNvPicPr>
+                      <a:picLocks noChangeAspect="1" noChangeArrowheads="1"/>
+                    </pic:cNvPicPr>
+                  </pic:nvPicPr>
+                  <pic:blipFill rotWithShape="1">
+                    <a:blip r:embed="rId29">
+                      <a:extLst>
+                        <a:ext uri="{28A0092B-C50C-407E-A947-70E740481C1C}">
+                          <a14:useLocalDpi xmlns:a14="http://schemas.microsoft.com/office/drawing/2010/main" val="0"/>
+                        </a:ext>
+                      </a:extLst>
+                    </a:blip>
+                    <a:srcRect r="7032"/>
+                    <a:stretch/>
+                  </pic:blipFill>
+                  <pic:spPr bwMode="auto">
+                    <a:xfrm>
+                      <a:off x="0" y="0"/>
+                      <a:ext cx="7174230" cy="4286250"/>
+                    </a:xfrm>
+                    <a:prstGeom prst="rect">
+                      <a:avLst/>
+                    </a:prstGeom>
+                    <a:noFill/>
+                    <a:ln>
+                      <a:noFill/>
+                    </a:ln>
+                    <a:extLst>
+                      <a:ext uri="{53640926-AAD7-44D8-BBD7-CCE9431645EC}">
+                        <a14:shadowObscured xmlns:a14="http://schemas.microsoft.com/office/drawing/2010/main"/>
+                      </a:ext>
+                    </a:extLst>
+                  </pic:spPr>
+                </pic:pic>
+              </a:graphicData>
+            </a:graphic>
+            <wp14:sizeRelH relativeFrom="margin">
+              <wp14:pctWidth>0</wp14:pctWidth>
+            </wp14:sizeRelH>
+            <wp14:sizeRelV relativeFrom="margin">
+              <wp14:pctHeight>0</wp14:pctHeight>
+            </wp14:sizeRelV>
+          </wp:anchor>
+        </w:drawing>
+      </w:r>
+    </w:p>
+    <w:p>
+      <w:pPr>
+        <w:pStyle w:val="Caption"/>
+        <w:jc w:val="center"/>
+      </w:pPr>
+      <w:r>
+        <w:t xml:space="preserve">Figure </w:t>
+      </w:r>
+      <w:r>
+        <w:fldChar w:fldCharType="begin"/>
+      </w:r>
+      <w:r>
+        <w:instrText xml:space="preserve"> SEQ Figure \* ARABIC </w:instrText>
+      </w:r>
+      <w:r>
+        <w:fldChar w:fldCharType="separate"/>
+      </w:r>
+      <w:r>
+        <w:rPr>
+          <w:noProof/>
+        </w:rPr>
+        <w:t>21</w:t>
+      </w:r>
+      <w:r>
+        <w:fldChar w:fldCharType="end"/>
+      </w:r>
+      <w:r>
+        <w:t xml:space="preserve"> - Discover Bulbs Manual Test</w:t>
+      </w:r>
+    </w:p>
+    <w:p>
+      <w:r>
+        <w:rPr>
+          <w:noProof/>
+        </w:rPr>
+        <mc:AlternateContent>
+          <mc:Choice Requires="wps">
+            <w:drawing>
+              <wp:anchor distT="0" distB="0" distL="114300" distR="114300" simplePos="0" relativeHeight="251662336" behindDoc="1" locked="0" layoutInCell="1" allowOverlap="1" wp14:anchorId="5B44CA0C" wp14:editId="6B06F917">
+                <wp:simplePos x="0" y="0"/>
+                <wp:positionH relativeFrom="column">
+                  <wp:posOffset>-701040</wp:posOffset>
+                </wp:positionH>
+                <wp:positionV relativeFrom="paragraph">
+                  <wp:posOffset>3446145</wp:posOffset>
+                </wp:positionV>
+                <wp:extent cx="7153910" cy="635"/>
+                <wp:effectExtent l="0" t="0" r="0" b="0"/>
+                <wp:wrapTight wrapText="bothSides">
+                  <wp:wrapPolygon edited="0">
+                    <wp:start x="0" y="0"/>
+                    <wp:lineTo x="0" y="21600"/>
+                    <wp:lineTo x="21600" y="21600"/>
+                    <wp:lineTo x="21600" y="0"/>
+                  </wp:wrapPolygon>
+                </wp:wrapTight>
+                <wp:docPr id="2037429038" name="Text Box 1"/>
+                <wp:cNvGraphicFramePr/>
+                <a:graphic xmlns:a="http://schemas.openxmlformats.org/drawingml/2006/main">
+                  <a:graphicData uri="http://schemas.microsoft.com/office/word/2010/wordprocessingShape">
+                    <wps:wsp>
+                      <wps:cNvSpPr txBox="1"/>
+                      <wps:spPr>
+                        <a:xfrm>
+                          <a:off x="0" y="0"/>
+                          <a:ext cx="7153910" cy="635"/>
+                        </a:xfrm>
+                        <a:prstGeom prst="rect">
+                          <a:avLst/>
+                        </a:prstGeom>
+                        <a:solidFill>
+                          <a:prstClr val="white"/>
+                        </a:solidFill>
+                        <a:ln>
+                          <a:noFill/>
+                        </a:ln>
+                      </wps:spPr>
+                      <wps:txbx>
+                        <w:txbxContent>
+                          <w:p>
+                            <w:pPr>
+                              <w:pStyle w:val="Caption"/>
+                              <w:jc w:val="center"/>
+                              <w:rPr>
+                                <w:sz w:val="20"/>
+                                <w:szCs w:val="20"/>
+                              </w:rPr>
+                            </w:pPr>
+                            <w:r>
+                              <w:t xml:space="preserve">Figure </w:t>
+                            </w:r>
+                            <w:r>
+                              <w:fldChar w:fldCharType="begin"/>
+                            </w:r>
+                            <w:r>
+                              <w:instrText xml:space="preserve"> SEQ Figure \* ARABIC </w:instrText>
+                            </w:r>
+                            <w:r>
+                              <w:fldChar w:fldCharType="separate"/>
+                            </w:r>
+                            <w:r>
+                              <w:rPr>
+                                <w:noProof/>
+                              </w:rPr>
+                              <w:t>22</w:t>
+                            </w:r>
+                            <w:r>
+                              <w:fldChar w:fldCharType="end"/>
+                            </w:r>
+                            <w:r>
+                              <w:t xml:space="preserve"> - Steps for saving a bulb to Bulb Bop</w:t>
+                            </w:r>
+                          </w:p>
+                        </w:txbxContent>
+                      </wps:txbx>
+                      <wps:bodyPr rot="0" spcFirstLastPara="0" vertOverflow="overflow" horzOverflow="overflow" vert="horz" wrap="square" lIns="0" tIns="0" rIns="0" bIns="0" numCol="1" spcCol="0" rtlCol="0" fromWordArt="0" anchor="t" anchorCtr="0" forceAA="0" compatLnSpc="1">
+                        <a:prstTxWarp prst="textNoShape">
+                          <a:avLst/>
+                        </a:prstTxWarp>
+                        <a:spAutoFit/>
+                      </wps:bodyPr>
+                    </wps:wsp>
+                  </a:graphicData>
+                </a:graphic>
+              </wp:anchor>
+            </w:drawing>
+          </mc:Choice>
+          <mc:Fallback>
+            <w:pict>
+              <v:shapetype w14:anchorId="5B44CA0C" id="_x0000_t202" coordsize="21600,21600" o:spt="202" path="m,l,21600r21600,l21600,xe">
+                <v:stroke joinstyle="miter"/>
+                <v:path gradientshapeok="t" o:connecttype="rect"/>
+              </v:shapetype>
+              <v:shape id="Text Box 1" o:spid="_x0000_s1026" type="#_x0000_t202" style="position:absolute;margin-left:-55.2pt;margin-top:271.35pt;width:563.3pt;height:.05pt;z-index:-251654144;visibility:visible;mso-wrap-style:square;mso-wrap-distance-left:9pt;mso-wrap-distance-top:0;mso-wrap-distance-right:9pt;mso-wrap-distance-bottom:0;mso-position-horizontal:absolute;mso-position-horizontal-relative:text;mso-position-vertical:absolute;mso-position-vertical-relative:text;v-text-anchor:top" o:gfxdata="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" stroked="f">
+                <v:textbox style="mso-fit-shape-to-text:t" inset="0,0,0,0">
+                  <w:txbxContent>
+                    <w:p>
+                      <w:pPr>
+                        <w:pStyle w:val="Caption"/>
+                        <w:jc w:val="center"/>
+                        <w:rPr>
+                          <w:sz w:val="20"/>
+                          <w:szCs w:val="20"/>
+                        </w:rPr>
+                      </w:pPr>
+                      <w:r>
+                        <w:t xml:space="preserve">Figure </w:t>
+                      </w:r>
+                      <w:r>
+                        <w:fldChar w:fldCharType="begin"/>
+                      </w:r>
+                      <w:r>
+                        <w:instrText xml:space="preserve"> SEQ Figure \* ARABIC </w:instrText>
+                      </w:r>
+                      <w:r>
+                        <w:fldChar w:fldCharType="separate"/>
+                      </w:r>
+                      <w:r>
+                        <w:rPr>
+                          <w:noProof/>
+                        </w:rPr>
+                        <w:t>22</w:t>
+                      </w:r>
+                      <w:r>
+                        <w:fldChar w:fldCharType="end"/>
+                      </w:r>
+                      <w:r>
+                        <w:t xml:space="preserve"> - Steps for saving a bulb to Bulb Bop</w:t>
+                      </w:r>
+                    </w:p>
+                  </w:txbxContent>
+                </v:textbox>
+                <w10:wrap type="tight"/>
+              </v:shape>
+            </w:pict>
+          </mc:Fallback>
+        </mc:AlternateContent>
+      </w:r>
+      <w:r>
+        <w:drawing>
+          <wp:anchor distT="0" distB="0" distL="114300" distR="114300" simplePos="0" relativeHeight="251660288" behindDoc="1" locked="0" layoutInCell="1" allowOverlap="1" wp14:anchorId="3B59006E" wp14:editId="79D2A549">
+            <wp:simplePos x="0" y="0"/>
+            <wp:positionH relativeFrom="column">
+              <wp:posOffset>-701040</wp:posOffset>
+            </wp:positionH>
+            <wp:positionV relativeFrom="paragraph">
+              <wp:posOffset>731520</wp:posOffset>
+            </wp:positionV>
+            <wp:extent cx="7153910" cy="2657475"/>
+            <wp:effectExtent l="0" t="0" r="8890" b="9525"/>
+            <wp:wrapTight wrapText="bothSides">
+              <wp:wrapPolygon edited="0">
+                <wp:start x="0" y="0"/>
+                <wp:lineTo x="0" y="21523"/>
+                <wp:lineTo x="21569" y="21523"/>
+                <wp:lineTo x="21569" y="0"/>
+                <wp:lineTo x="0" y="0"/>
+              </wp:wrapPolygon>
+            </wp:wrapTight>
+            <wp:docPr id="985123719" name="Picture 4"/>
+            <wp:cNvGraphicFramePr>
+              <a:graphicFrameLocks xmlns:a="http://schemas.openxmlformats.org/drawingml/2006/main" noChangeAspect="1"/>
+            </wp:cNvGraphicFramePr>
+            <a:graphic xmlns:a="http://schemas.openxmlformats.org/drawingml/2006/main">
+              <a:graphicData uri="http://schemas.openxmlformats.org/drawingml/2006/picture">
+                <pic:pic xmlns:pic="http://schemas.openxmlformats.org/drawingml/2006/picture">
+                  <pic:nvPicPr>
+                    <pic:cNvPr id="0" name="Picture 13"/>
+                    <pic:cNvPicPr>
+                      <a:picLocks noChangeAspect="1" noChangeArrowheads="1"/>
+                    </pic:cNvPicPr>
+                  </pic:nvPicPr>
+                  <pic:blipFill>
+                    <a:blip r:embed="rId30">
+                      <a:extLst>
+                        <a:ext uri="{28A0092B-C50C-407E-A947-70E740481C1C}">
+                          <a14:useLocalDpi xmlns:a14="http://schemas.microsoft.com/office/drawing/2010/main" val="0"/>
+                        </a:ext>
+                      </a:extLst>
+                    </a:blip>
+                    <a:srcRect/>
+                    <a:stretch>
+                      <a:fillRect/>
+                    </a:stretch>
+                  </pic:blipFill>
+                  <pic:spPr bwMode="auto">
+                    <a:xfrm>
+                      <a:off x="0" y="0"/>
+                      <a:ext cx="7153910" cy="2657475"/>
+                    </a:xfrm>
+                    <a:prstGeom prst="rect">
+                      <a:avLst/>
+                    </a:prstGeom>
+                    <a:noFill/>
+                    <a:ln>
+                      <a:noFill/>
+                    </a:ln>
+                  </pic:spPr>
+                </pic:pic>
+              </a:graphicData>
+            </a:graphic>
+            <wp14:sizeRelH relativeFrom="margin">
+              <wp14:pctWidth>0</wp14:pctWidth>
+            </wp14:sizeRelH>
+            <wp14:sizeRelV relativeFrom="margin">
+              <wp14:pctHeight>0</wp14:pctHeight>
+            </wp14:sizeRelV>
+          </wp:anchor>
+        </w:drawing>
+      </w:r>
+      <w:r>
+        <w:t xml:space="preserve">The above test covers the first step in </w:t>
+      </w:r>
+      <w:r>
+        <w:t xml:space="preserve">the user journey to activating the audio sync, </w:t>
+      </w:r>
+      <w:r>
+        <w:t xml:space="preserve">discovering the bulbs, </w:t>
+      </w:r>
+      <w:r>
+        <w:t xml:space="preserve">this can only be done manually because the </w:t>
+      </w:r>
+      <w:r>
+        <w:t xml:space="preserve">automated tests don’t always run on a network that has bulbs connected, and therefore, the tests cannot be configured </w:t>
+      </w:r>
+      <w:r>
+        <w:t>to expect them to be present.</w:t>
+      </w:r>
+      <w:r>
+        <w:t xml:space="preserve"> </w:t>
+      </w:r>
+      <w:r>
+        <w:t xml:space="preserve">Documentation for the </w:t>
+      </w:r>
+      <w:r>
+        <w:t xml:space="preserve">tests will all follow the format of Figure </w:t>
+      </w:r>
+      <w:r>
+        <w:t>21 and</w:t>
+      </w:r>
+      <w:r>
+        <w:t xml:space="preserve"> will be present in the appendix</w:t>
       </w:r>
       <w:r>
         <w:t xml:space="preserve">. </w:t>
       </w:r>
-      <w:r>
-        <w:t xml:space="preserve">This navigates the user to </w:t>
-      </w:r>
-      <w:r>
-        <w:t xml:space="preserve">the ‘/discover/’ view. This page is almost identical to </w:t>
-      </w:r>
-      <w:r>
-        <w:t>the index view</w:t>
-      </w:r>
-      <w:r>
-        <w:t xml:space="preserve">, however, Django has templates that allow the HTML files to change dynamically based on the context. </w:t>
+    </w:p>
+    <w:p>
+      <w:r>
+        <w:t>The next step of the user story is the ability to save bulbs</w:t>
+      </w:r>
+      <w:r>
+        <w:t xml:space="preserve">, </w:t>
+      </w:r>
+      <w:r>
+        <w:t>this has been tested successfully multiple times</w:t>
+      </w:r>
+      <w:r>
+        <w:t xml:space="preserve">. </w:t>
+      </w:r>
+      <w:r>
+        <w:t xml:space="preserve">The next step is then to test the ability to </w:t>
+      </w:r>
+      <w:r>
+        <w:t xml:space="preserve">select an audio device, this step had to be done </w:t>
       </w:r>
       <w:r>
         <w:lastRenderedPageBreak/>
-        <w:t xml:space="preserve">Navigating to the discover page changes this context and now the page will display un-saved bulbs connected to the local network on the index view. </w:t>
-      </w:r>
-    </w:p>
-    <w:p>
-      <w:r>
-        <w:t>Th</w:t>
-      </w:r>
-      <w:r>
-        <w:t xml:space="preserve">ere is a difficulty in </w:t>
-      </w:r>
-      <w:r>
-        <w:t xml:space="preserve">automated </w:t>
-      </w:r>
-      <w:r>
-        <w:t xml:space="preserve">testing </w:t>
-      </w:r>
-      <w:r>
-        <w:t xml:space="preserve">of </w:t>
-      </w:r>
-      <w:r>
-        <w:t xml:space="preserve">the bulb discovery </w:t>
-      </w:r>
-      <w:r>
-        <w:t xml:space="preserve">function of Bulb Bop. When running these tests on </w:t>
-      </w:r>
-      <w:r>
-        <w:t xml:space="preserve"> </w:t>
+        <w:t xml:space="preserve">manually because when using GitHub runners </w:t>
+      </w:r>
+      <w:r>
+        <w:t>they are virtual machines which have no access to an audio device</w:t>
+      </w:r>
+      <w:r>
+        <w:t xml:space="preserve">, therefore the dropdown menu in Bulb Bop has nothing to be populated with. </w:t>
       </w:r>
     </w:p>
     <w:p/>
@@ -8904,7 +9861,7 @@
           </mc:Choice>
           <mc:Fallback>
             <w:pict>
-              <v:rect w14:anchorId="382EEF46" id="Rectangle 12" o:spid="_x0000_s1026" style="position:absolute;left:0;text-align:left;margin-left:-57.6pt;margin-top:27.1pt;width:564pt;height:456.75pt;z-index:-251658240;visibility:visible;mso-wrap-style:square;mso-wrap-distance-left:0;mso-wrap-distance-top:0;mso-wrap-distance-right:0;mso-wrap-distance-bottom:0;mso-position-horizontal:absolute;mso-position-horizontal-relative:text;mso-position-vertical:absolute;mso-position-vertical-relative:text;v-text-anchor:middle" o:gfxdata="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" strokeweight="3pt">
+              <v:rect w14:anchorId="382EEF46" id="Rectangle 12" o:spid="_x0000_s1027" style="position:absolute;left:0;text-align:left;margin-left:-57.6pt;margin-top:27.1pt;width:564pt;height:456.75pt;z-index:-251658240;visibility:visible;mso-wrap-style:square;mso-wrap-distance-left:0;mso-wrap-distance-top:0;mso-wrap-distance-right:0;mso-wrap-distance-bottom:0;mso-position-horizontal:absolute;mso-position-horizontal-relative:text;mso-position-vertical:absolute;mso-position-vertical-relative:text;v-text-anchor:middle" o:gfxdata="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" strokeweight="3pt">
                 <v:stroke startarrowwidth="narrow" startarrowlength="short" endarrowwidth="narrow" endarrowlength="short"/>
                 <v:textbox inset="2.53958mm,2.53958mm,2.53958mm,2.53958mm">
                   <w:txbxContent>
@@ -9586,8 +10543,8 @@
       </w:pPr>
     </w:p>
     <w:sectPr>
-      <w:headerReference w:type="default" r:id="rId28"/>
-      <w:footerReference w:type="default" r:id="rId29"/>
+      <w:headerReference w:type="default" r:id="rId31"/>
+      <w:footerReference w:type="default" r:id="rId32"/>
       <w:pgSz w:w="11906" w:h="16838"/>
       <w:pgMar w:top="1134" w:right="1418" w:bottom="1134" w:left="1418" w:header="709" w:footer="709" w:gutter="0"/>
       <w:cols w:space="708"/>
@@ -12396,6 +13353,19 @@
       <w:shd w:val="clear" w:color="auto" w:fill="E1DFDD"/>
     </w:rPr>
   </w:style>
+  <w:style w:type="paragraph" w:styleId="TOC3">
+    <w:name w:val="toc 3"/>
+    <w:basedOn w:val="Normal"/>
+    <w:next w:val="Normal"/>
+    <w:autoRedefine/>
+    <w:uiPriority w:val="39"/>
+    <w:unhideWhenUsed/>
+    <w:rsid w:val="00AC0B3C"/>
+    <w:pPr>
+      <w:spacing w:after="100"/>
+      <w:ind w:left="400"/>
+    </w:pPr>
+  </w:style>
 </w:styles>
 </file>
 

</xml_diff>

<commit_message>
Improve clarity and grammar in project report documentation
</commit_message>
<xml_diff>
--- a/project-report-docs/Final_Year_Project_Report.docx
+++ b/project-report-docs/Final_Year_Project_Report.docx
@@ -4084,27 +4084,14 @@
       <w:r>
         <w:t xml:space="preserve">Figure </w:t>
       </w:r>
-      <w:r>
-        <w:fldChar w:fldCharType="begin"/>
-      </w:r>
-      <w:r>
-        <w:instrText xml:space="preserve"> SEQ Figure \* ARABIC </w:instrText>
-      </w:r>
-      <w:r>
-        <w:fldChar w:fldCharType="separate"/>
-      </w:r>
-      <w:r>
-        <w:rPr>
-          <w:noProof/>
-        </w:rPr>
-        <w:t>1</w:t>
-      </w:r>
-      <w:r>
-        <w:rPr>
-          <w:noProof/>
-        </w:rPr>
-        <w:fldChar w:fldCharType="end"/>
-      </w:r>
+      <w:fldSimple w:instr=" SEQ Figure \* ARABIC ">
+        <w:r>
+          <w:rPr>
+            <w:noProof/>
+          </w:rPr>
+          <w:t>1</w:t>
+        </w:r>
+      </w:fldSimple>
       <w:r>
         <w:t xml:space="preserve"> - Index Page (PC View)</w:t>
       </w:r>
@@ -4133,13 +4120,19 @@
         <w:rPr>
           <w:rFonts w:cs="Arial"/>
         </w:rPr>
-        <w:t xml:space="preserve">for this system is quite simple. There are </w:t>
-      </w:r>
-      <w:r>
-        <w:rPr>
-          <w:rFonts w:cs="Arial"/>
-        </w:rPr>
-        <w:t>four different views that the user can access. Each of these views is dynamic to varying degrees. Django gives the option to develop HTML that will dynamically change based on a context provided by the developer. For instance, the bulbs on the index page render depending on whether</w:t>
+        <w:t xml:space="preserve">for this system is quite simple. </w:t>
+      </w:r>
+      <w:r>
+        <w:rPr>
+          <w:rFonts w:cs="Arial"/>
+        </w:rPr>
+        <w:t>The user can access four different views, each of which</w:t>
+      </w:r>
+      <w:r>
+        <w:rPr>
+          <w:rFonts w:cs="Arial"/>
+        </w:rPr>
+        <w:t xml:space="preserve"> is dynamic to varying degrees. Django gives the option to develop HTML that will dynamically change based on a context provided by the developer. For instance, the bulbs on the index page render depending on whether</w:t>
       </w:r>
       <w:r>
         <w:rPr>
@@ -4492,27 +4485,14 @@
       <w:r>
         <w:t xml:space="preserve">Figure </w:t>
       </w:r>
-      <w:r>
-        <w:fldChar w:fldCharType="begin"/>
-      </w:r>
-      <w:r>
-        <w:instrText xml:space="preserve"> SEQ Figure \* ARABIC </w:instrText>
-      </w:r>
-      <w:r>
-        <w:fldChar w:fldCharType="separate"/>
-      </w:r>
-      <w:r>
-        <w:rPr>
-          <w:noProof/>
-        </w:rPr>
-        <w:t>2</w:t>
-      </w:r>
-      <w:r>
-        <w:rPr>
-          <w:noProof/>
-        </w:rPr>
-        <w:fldChar w:fldCharType="end"/>
-      </w:r>
+      <w:fldSimple w:instr=" SEQ Figure \* ARABIC ">
+        <w:r>
+          <w:rPr>
+            <w:noProof/>
+          </w:rPr>
+          <w:t>2</w:t>
+        </w:r>
+      </w:fldSimple>
       <w:r>
         <w:t xml:space="preserve"> - Index View (Mobile View)</w:t>
       </w:r>
@@ -4583,27 +4563,14 @@
       <w:r>
         <w:t xml:space="preserve">Figure </w:t>
       </w:r>
-      <w:r>
-        <w:fldChar w:fldCharType="begin"/>
-      </w:r>
-      <w:r>
-        <w:instrText xml:space="preserve"> SEQ Figure \* ARABIC </w:instrText>
-      </w:r>
-      <w:r>
-        <w:fldChar w:fldCharType="separate"/>
-      </w:r>
-      <w:r>
-        <w:rPr>
-          <w:noProof/>
-        </w:rPr>
-        <w:t>3</w:t>
-      </w:r>
-      <w:r>
-        <w:rPr>
-          <w:noProof/>
-        </w:rPr>
-        <w:fldChar w:fldCharType="end"/>
-      </w:r>
+      <w:fldSimple w:instr=" SEQ Figure \* ARABIC ">
+        <w:r>
+          <w:rPr>
+            <w:noProof/>
+          </w:rPr>
+          <w:t>3</w:t>
+        </w:r>
+      </w:fldSimple>
       <w:r>
         <w:t xml:space="preserve"> - User prompts to add bulbs</w:t>
       </w:r>
@@ -4662,27 +4629,14 @@
       <w:r>
         <w:t xml:space="preserve">Figure </w:t>
       </w:r>
-      <w:r>
-        <w:fldChar w:fldCharType="begin"/>
-      </w:r>
-      <w:r>
-        <w:instrText xml:space="preserve"> SEQ Figure \* ARABIC </w:instrText>
-      </w:r>
-      <w:r>
-        <w:fldChar w:fldCharType="separate"/>
-      </w:r>
-      <w:r>
-        <w:rPr>
-          <w:noProof/>
-        </w:rPr>
-        <w:t>4</w:t>
-      </w:r>
-      <w:r>
-        <w:rPr>
-          <w:noProof/>
-        </w:rPr>
-        <w:fldChar w:fldCharType="end"/>
-      </w:r>
+      <w:fldSimple w:instr=" SEQ Figure \* ARABIC ">
+        <w:r>
+          <w:rPr>
+            <w:noProof/>
+          </w:rPr>
+          <w:t>4</w:t>
+        </w:r>
+      </w:fldSimple>
       <w:r>
         <w:t xml:space="preserve"> - FAQ's Page (PC View)</w:t>
       </w:r>
@@ -4782,7 +4736,19 @@
         <w:rPr>
           <w:rFonts w:cs="Arial"/>
         </w:rPr>
-        <w:t xml:space="preserve"> (unfortunately using </w:t>
+        <w:t xml:space="preserve"> (unfortunately</w:t>
+      </w:r>
+      <w:r>
+        <w:rPr>
+          <w:rFonts w:cs="Arial"/>
+        </w:rPr>
+        <w:t>,</w:t>
+      </w:r>
+      <w:r>
+        <w:rPr>
+          <w:rFonts w:cs="Arial"/>
+        </w:rPr>
+        <w:t xml:space="preserve"> using </w:t>
       </w:r>
       <w:r>
         <w:rPr>
@@ -4865,27 +4831,14 @@
       <w:r>
         <w:t xml:space="preserve">Figure </w:t>
       </w:r>
-      <w:r>
-        <w:fldChar w:fldCharType="begin"/>
-      </w:r>
-      <w:r>
-        <w:instrText xml:space="preserve"> SEQ Figure \* ARABIC </w:instrText>
-      </w:r>
-      <w:r>
-        <w:fldChar w:fldCharType="separate"/>
-      </w:r>
-      <w:r>
-        <w:rPr>
-          <w:noProof/>
-        </w:rPr>
-        <w:t>5</w:t>
-      </w:r>
-      <w:r>
-        <w:rPr>
-          <w:noProof/>
-        </w:rPr>
-        <w:fldChar w:fldCharType="end"/>
-      </w:r>
+      <w:fldSimple w:instr=" SEQ Figure \* ARABIC ">
+        <w:r>
+          <w:rPr>
+            <w:noProof/>
+          </w:rPr>
+          <w:t>5</w:t>
+        </w:r>
+      </w:fldSimple>
       <w:r>
         <w:t xml:space="preserve"> - About View (PC View)</w:t>
       </w:r>
@@ -4987,12 +4940,6 @@
         </w:rPr>
         <w:t xml:space="preserve"> As this page is mostly static, apart from the navigation bar, there is nothing else to say. </w:t>
       </w:r>
-    </w:p>
-    <w:p>
-      <w:pPr>
-        <w:keepNext/>
-        <w:spacing w:line="360" w:lineRule="auto"/>
-      </w:pPr>
     </w:p>
     <w:p>
       <w:pPr>
@@ -5202,27 +5149,14 @@
       <w:r>
         <w:t xml:space="preserve">Figure </w:t>
       </w:r>
-      <w:r>
-        <w:fldChar w:fldCharType="begin"/>
-      </w:r>
-      <w:r>
-        <w:instrText xml:space="preserve"> SEQ Figure \* ARABIC </w:instrText>
-      </w:r>
-      <w:r>
-        <w:fldChar w:fldCharType="separate"/>
-      </w:r>
-      <w:r>
-        <w:rPr>
-          <w:noProof/>
-        </w:rPr>
-        <w:t>6</w:t>
-      </w:r>
-      <w:r>
-        <w:rPr>
-          <w:noProof/>
-        </w:rPr>
-        <w:fldChar w:fldCharType="end"/>
-      </w:r>
+      <w:fldSimple w:instr=" SEQ Figure \* ARABIC ">
+        <w:r>
+          <w:rPr>
+            <w:noProof/>
+          </w:rPr>
+          <w:t>6</w:t>
+        </w:r>
+      </w:fldSimple>
       <w:r>
         <w:t xml:space="preserve"> - Edit View with two bulbs</w:t>
       </w:r>
@@ -5282,27 +5216,14 @@
       <w:r>
         <w:t xml:space="preserve">Figure </w:t>
       </w:r>
-      <w:r>
-        <w:fldChar w:fldCharType="begin"/>
-      </w:r>
-      <w:r>
-        <w:instrText xml:space="preserve"> SEQ Figure \* ARABIC </w:instrText>
-      </w:r>
-      <w:r>
-        <w:fldChar w:fldCharType="separate"/>
-      </w:r>
-      <w:r>
-        <w:rPr>
-          <w:noProof/>
-        </w:rPr>
-        <w:t>7</w:t>
-      </w:r>
-      <w:r>
-        <w:rPr>
-          <w:noProof/>
-        </w:rPr>
-        <w:fldChar w:fldCharType="end"/>
-      </w:r>
+      <w:fldSimple w:instr=" SEQ Figure \* ARABIC ">
+        <w:r>
+          <w:rPr>
+            <w:noProof/>
+          </w:rPr>
+          <w:t>7</w:t>
+        </w:r>
+      </w:fldSimple>
       <w:r>
         <w:t xml:space="preserve"> - Example Error Message</w:t>
       </w:r>
@@ -5362,27 +5283,14 @@
       <w:r>
         <w:t xml:space="preserve">Figure </w:t>
       </w:r>
-      <w:r>
-        <w:fldChar w:fldCharType="begin"/>
-      </w:r>
-      <w:r>
-        <w:instrText xml:space="preserve"> SEQ Figure \* ARABIC </w:instrText>
-      </w:r>
-      <w:r>
-        <w:fldChar w:fldCharType="separate"/>
-      </w:r>
-      <w:r>
-        <w:rPr>
-          <w:noProof/>
-        </w:rPr>
-        <w:t>8</w:t>
-      </w:r>
-      <w:r>
-        <w:rPr>
-          <w:noProof/>
-        </w:rPr>
-        <w:fldChar w:fldCharType="end"/>
-      </w:r>
+      <w:fldSimple w:instr=" SEQ Figure \* ARABIC ">
+        <w:r>
+          <w:rPr>
+            <w:noProof/>
+          </w:rPr>
+          <w:t>8</w:t>
+        </w:r>
+      </w:fldSimple>
       <w:r>
         <w:t xml:space="preserve"> - Example Success Message</w:t>
       </w:r>
@@ -5423,7 +5331,13 @@
     </w:p>
     <w:p>
       <w:r>
-        <w:t xml:space="preserve">In this section of the report </w:t>
+        <w:t>In this section of the report</w:t>
+      </w:r>
+      <w:r>
+        <w:t>,</w:t>
+      </w:r>
+      <w:r>
+        <w:t xml:space="preserve"> </w:t>
       </w:r>
       <w:r>
         <w:t>the discussion will centre on the</w:t>
@@ -5504,7 +5418,13 @@
         <w:t xml:space="preserve"> the work </w:t>
       </w:r>
       <w:r>
-        <w:t xml:space="preserve">done on this project and therefore will be the longest section in this report. </w:t>
+        <w:t>done on this project and</w:t>
+      </w:r>
+      <w:r>
+        <w:t>, therefore,</w:t>
+      </w:r>
+      <w:r>
+        <w:t xml:space="preserve"> will be the longest section in this report. </w:t>
       </w:r>
     </w:p>
     <w:p>
@@ -5543,7 +5463,7 @@
     </w:p>
     <w:p>
       <w:r>
-        <w:t xml:space="preserve">This project has 14 different </w:t>
+        <w:t xml:space="preserve">This project has 14 </w:t>
       </w:r>
       <w:r>
         <w:t>API</w:t>
@@ -5665,27 +5585,14 @@
       <w:r>
         <w:t xml:space="preserve">Figure </w:t>
       </w:r>
-      <w:r>
-        <w:fldChar w:fldCharType="begin"/>
-      </w:r>
-      <w:r>
-        <w:instrText xml:space="preserve"> SEQ Figure \* ARABIC </w:instrText>
-      </w:r>
-      <w:r>
-        <w:fldChar w:fldCharType="separate"/>
-      </w:r>
-      <w:r>
-        <w:rPr>
-          <w:noProof/>
-        </w:rPr>
-        <w:t>9</w:t>
-      </w:r>
-      <w:r>
-        <w:rPr>
-          <w:noProof/>
-        </w:rPr>
-        <w:fldChar w:fldCharType="end"/>
-      </w:r>
+      <w:fldSimple w:instr=" SEQ Figure \* ARABIC ">
+        <w:r>
+          <w:rPr>
+            <w:noProof/>
+          </w:rPr>
+          <w:t>9</w:t>
+        </w:r>
+      </w:fldSimple>
       <w:r>
         <w:t xml:space="preserve"> - List of API endpoints</w:t>
       </w:r>
@@ -5702,10 +5609,37 @@
         <w:t>for</w:t>
       </w:r>
       <w:r>
-        <w:t xml:space="preserve"> bulb control are as follows, “/discover/”, “/toggleBulb/”, “/</w:t>
-      </w:r>
-      <w:r>
-        <w:t>queryBulb/”, and “/colorBulb/”</w:t>
+        <w:t xml:space="preserve"> bulb control are as follows</w:t>
+      </w:r>
+      <w:r>
+        <w:t>:</w:t>
+      </w:r>
+      <w:r>
+        <w:t xml:space="preserve"> “/discover/”, “/</w:t>
+      </w:r>
+      <w:proofErr w:type="spellStart"/>
+      <w:r>
+        <w:t>toggleBulb</w:t>
+      </w:r>
+      <w:proofErr w:type="spellEnd"/>
+      <w:r>
+        <w:t>/”, “/</w:t>
+      </w:r>
+      <w:proofErr w:type="spellStart"/>
+      <w:r>
+        <w:t>queryBulb</w:t>
+      </w:r>
+      <w:proofErr w:type="spellEnd"/>
+      <w:r>
+        <w:t>/”, and “/</w:t>
+      </w:r>
+      <w:proofErr w:type="spellStart"/>
+      <w:r>
+        <w:t>colorBulb</w:t>
+      </w:r>
+      <w:proofErr w:type="spellEnd"/>
+      <w:r>
+        <w:t>/”</w:t>
       </w:r>
       <w:r>
         <w:t xml:space="preserve">. </w:t>
@@ -5717,7 +5651,15 @@
         <w:t>Bulb Bop</w:t>
       </w:r>
       <w:r>
-        <w:t xml:space="preserve">, “/colorBulb/” was developed for use, but when </w:t>
+        <w:t>, “/</w:t>
+      </w:r>
+      <w:proofErr w:type="spellStart"/>
+      <w:r>
+        <w:t>colorBulb</w:t>
+      </w:r>
+      <w:proofErr w:type="spellEnd"/>
+      <w:r>
+        <w:t xml:space="preserve">/” was developed for use, but when </w:t>
       </w:r>
       <w:r>
         <w:t>testing</w:t>
@@ -5726,7 +5668,13 @@
         <w:t xml:space="preserve"> with a colour changing bulb, and a non-colour changing bulb this endpoint caused issues, so was left for future development, which ultimately ended up being scoped out of the project. </w:t>
       </w:r>
       <w:r>
-        <w:t>“/discover/” is used to discover new bulbs on the network, it send</w:t>
+        <w:t>“/discover/” is used to discover new bulbs on the network</w:t>
+      </w:r>
+      <w:r>
+        <w:t>. It</w:t>
+      </w:r>
+      <w:r>
+        <w:t xml:space="preserve"> send</w:t>
       </w:r>
       <w:r>
         <w:t>s</w:t>
@@ -5751,7 +5699,21 @@
         <w:t>user, who can give the bulb a name, which is then sent to another endpoint, which will be mentioned later.</w:t>
       </w:r>
       <w:r>
-        <w:t xml:space="preserve"> “/toggleBulb/” is the main endpoint the user will trigger from the user interface, when they click on the icon of a bulb it will </w:t>
+        <w:t xml:space="preserve"> “/</w:t>
+      </w:r>
+      <w:proofErr w:type="spellStart"/>
+      <w:r>
+        <w:t>toggleBulb</w:t>
+      </w:r>
+      <w:proofErr w:type="spellEnd"/>
+      <w:r>
+        <w:t xml:space="preserve">/” is the </w:t>
+      </w:r>
+      <w:r>
+        <w:t>primary</w:t>
+      </w:r>
+      <w:r>
+        <w:t xml:space="preserve"> endpoint the user will trigger from the user interface, when they click on the icon of a bulb it will </w:t>
       </w:r>
       <w:r>
         <w:t xml:space="preserve">trigger this endpoint, which sends a packet to the specific bulb and instructs it to turn off, or on, depending on the state of the bulb recorded in </w:t>
@@ -5766,10 +5728,30 @@
         <w:t xml:space="preserve"> </w:t>
       </w:r>
       <w:r>
-        <w:t xml:space="preserve">“/queryBulb/’ is similar to “/discover/”, except rather than sending a broadcast packet to all Ip addresses, it send </w:t>
-      </w:r>
-      <w:r>
-        <w:t xml:space="preserve">packets to specific addresses to query the state of specific bulbs. </w:t>
+        <w:t>“/</w:t>
+      </w:r>
+      <w:proofErr w:type="spellStart"/>
+      <w:r>
+        <w:t>queryBulb</w:t>
+      </w:r>
+      <w:proofErr w:type="spellEnd"/>
+      <w:r>
+        <w:t xml:space="preserve">/’ is similar to “/discover/”, except rather than sending a broadcast packet to all </w:t>
+      </w:r>
+      <w:r>
+        <w:t>IP addresses, it sends</w:t>
+      </w:r>
+      <w:r>
+        <w:t xml:space="preserve"> </w:t>
+      </w:r>
+      <w:r>
+        <w:t xml:space="preserve">packets to specific addresses to query the state of </w:t>
+      </w:r>
+      <w:r>
+        <w:t>particular</w:t>
+      </w:r>
+      <w:r>
+        <w:t xml:space="preserve"> bulbs. </w:t>
       </w:r>
     </w:p>
     <w:p>
@@ -5777,28 +5759,44 @@
         <w:t xml:space="preserve">The endpoints that </w:t>
       </w:r>
       <w:r>
-        <w:t>control database operations are, “/”</w:t>
+        <w:t>control database operations are “/”</w:t>
       </w:r>
       <w:r>
         <w:t>, “/</w:t>
       </w:r>
       <w:r>
-        <w:t xml:space="preserve">delete/&lt;str:ip&gt;/”, and </w:t>
+        <w:t>delete/&lt;</w:t>
+      </w:r>
+      <w:proofErr w:type="spellStart"/>
+      <w:r>
+        <w:t>str:ip</w:t>
+      </w:r>
+      <w:proofErr w:type="spellEnd"/>
+      <w:r>
+        <w:t xml:space="preserve">&gt;/”, and </w:t>
       </w:r>
       <w:r>
         <w:t>“/edit/&lt;</w:t>
       </w:r>
-      <w:r>
-        <w:t>str:ip&gt;”</w:t>
+      <w:proofErr w:type="spellStart"/>
+      <w:r>
+        <w:t>str:ip</w:t>
+      </w:r>
+      <w:proofErr w:type="spellEnd"/>
+      <w:r>
+        <w:t>&gt;”</w:t>
       </w:r>
       <w:r>
         <w:t xml:space="preserve">. </w:t>
       </w:r>
       <w:r>
-        <w:t xml:space="preserve">The “/” endpoint is the index endpoint, when this </w:t>
-      </w:r>
-      <w:r>
-        <w:t>endpoint is triggered with a GET request, then it renders the home page, when it’s triggered with a POST request, then it submits</w:t>
+        <w:t>The “/” endpoint is the index endpoint</w:t>
+      </w:r>
+      <w:r>
+        <w:t xml:space="preserve">. When this endpoint is triggered with a GET request, it renders the home page; when it’s triggered with a POST request, </w:t>
+      </w:r>
+      <w:r>
+        <w:t>it submits</w:t>
       </w:r>
       <w:r>
         <w:t xml:space="preserve"> a Django model form. This Django model form is </w:t>
@@ -5840,13 +5838,29 @@
         <w:t>“/delete/</w:t>
       </w:r>
       <w:r>
-        <w:t>&lt;str:ip&gt;/</w:t>
-      </w:r>
-      <w:r>
-        <w:t>” and “/edit/&lt;str:</w:t>
-      </w:r>
-      <w:r>
-        <w:t>ip&gt;/”</w:t>
+        <w:t>&lt;</w:t>
+      </w:r>
+      <w:proofErr w:type="spellStart"/>
+      <w:r>
+        <w:t>str:ip</w:t>
+      </w:r>
+      <w:proofErr w:type="spellEnd"/>
+      <w:r>
+        <w:t>&gt;/</w:t>
+      </w:r>
+      <w:r>
+        <w:t>” and “/edit/&lt;</w:t>
+      </w:r>
+      <w:proofErr w:type="spellStart"/>
+      <w:r>
+        <w:t>str:</w:t>
+      </w:r>
+      <w:r>
+        <w:t>ip</w:t>
+      </w:r>
+      <w:proofErr w:type="spellEnd"/>
+      <w:r>
+        <w:t>&gt;/”</w:t>
       </w:r>
       <w:r>
         <w:t xml:space="preserve"> both of these </w:t>
@@ -5858,10 +5872,18 @@
         <w:t xml:space="preserve">, as a unique identifier. </w:t>
       </w:r>
       <w:r>
-        <w:t>“/delete/&lt;str:</w:t>
-      </w:r>
-      <w:r>
-        <w:t xml:space="preserve">ip&gt;/” will delete </w:t>
+        <w:t>“/delete/&lt;</w:t>
+      </w:r>
+      <w:proofErr w:type="spellStart"/>
+      <w:r>
+        <w:t>str:</w:t>
+      </w:r>
+      <w:r>
+        <w:t>ip</w:t>
+      </w:r>
+      <w:proofErr w:type="spellEnd"/>
+      <w:r>
+        <w:t xml:space="preserve">&gt;/” will delete </w:t>
       </w:r>
       <w:r>
         <w:t>the bulb</w:t>
@@ -5870,7 +5892,15 @@
         <w:t xml:space="preserve"> with the specified Ip address, </w:t>
       </w:r>
       <w:r>
-        <w:t>and “/edit/&lt;str:ip&gt;/” will submit a form, that is verified</w:t>
+        <w:t>and “/edit/&lt;</w:t>
+      </w:r>
+      <w:proofErr w:type="spellStart"/>
+      <w:r>
+        <w:t>str:ip</w:t>
+      </w:r>
+      <w:proofErr w:type="spellEnd"/>
+      <w:r>
+        <w:t>&gt;/” will submit a form, that is verified</w:t>
       </w:r>
       <w:r>
         <w:t>,</w:t>
@@ -5942,11 +5972,21 @@
       <w:r>
         <w:t>“/</w:t>
       </w:r>
-      <w:r>
-        <w:t>activateSync/”, and “/</w:t>
-      </w:r>
-      <w:r>
-        <w:t xml:space="preserve">stopsync/”. These are </w:t>
+      <w:proofErr w:type="spellStart"/>
+      <w:r>
+        <w:t>activateSync</w:t>
+      </w:r>
+      <w:proofErr w:type="spellEnd"/>
+      <w:r>
+        <w:t>/”, and “/</w:t>
+      </w:r>
+      <w:proofErr w:type="spellStart"/>
+      <w:r>
+        <w:t>stopsync</w:t>
+      </w:r>
+      <w:proofErr w:type="spellEnd"/>
+      <w:r>
+        <w:t xml:space="preserve">/”. These are </w:t>
       </w:r>
       <w:r>
         <w:t>self-explanatory</w:t>
@@ -5955,7 +5995,15 @@
         <w:t xml:space="preserve">, </w:t>
       </w:r>
       <w:r>
-        <w:t>“/activateSync/”</w:t>
+        <w:t>“/</w:t>
+      </w:r>
+      <w:proofErr w:type="spellStart"/>
+      <w:r>
+        <w:t>activateSync</w:t>
+      </w:r>
+      <w:proofErr w:type="spellEnd"/>
+      <w:r>
+        <w:t>/”</w:t>
       </w:r>
       <w:r>
         <w:t xml:space="preserve">, this endpoint </w:t>
@@ -5999,28 +6047,31 @@
     </w:p>
     <w:p>
       <w:r>
-        <w:t xml:space="preserve">This concludes the endpoints of the </w:t>
-      </w:r>
-      <w:r>
-        <w:t>API</w:t>
-      </w:r>
-      <w:r>
-        <w:t xml:space="preserve"> that are activated by the user, or the JavaScript the pages contain. </w:t>
-      </w:r>
-      <w:r>
-        <w:t xml:space="preserve">The next step of this chapter is to discuss how </w:t>
-      </w:r>
-      <w:r>
-        <w:t xml:space="preserve">communication with the </w:t>
-      </w:r>
-      <w:r>
-        <w:t xml:space="preserve">bulbs was achieved by </w:t>
-      </w:r>
-      <w:r>
-        <w:t>Bulb Bop</w:t>
-      </w:r>
-      <w:r>
-        <w:t xml:space="preserve">, documentation that was followed, and the technologies that were involved in </w:t>
+        <w:t xml:space="preserve">This concludes the </w:t>
+      </w:r>
+      <w:r>
+        <w:t xml:space="preserve">API endpoints activated by the user or </w:t>
+      </w:r>
+      <w:r>
+        <w:t xml:space="preserve">by </w:t>
+      </w:r>
+      <w:r>
+        <w:t>the</w:t>
+      </w:r>
+      <w:r>
+        <w:t xml:space="preserve"> </w:t>
+      </w:r>
+      <w:r>
+        <w:t xml:space="preserve">JavaScript </w:t>
+      </w:r>
+      <w:r>
+        <w:t xml:space="preserve">that </w:t>
+      </w:r>
+      <w:r>
+        <w:t xml:space="preserve">the pages contain. The next step of this chapter is to discuss how Bulb Bop achieved communication with the bulbs, the documentation that was followed, and the technologies </w:t>
+      </w:r>
+      <w:r>
+        <w:t xml:space="preserve">involved in </w:t>
       </w:r>
       <w:r>
         <w:t>its process.</w:t>
@@ -6102,27 +6153,14 @@
       <w:r>
         <w:t xml:space="preserve">Figure </w:t>
       </w:r>
-      <w:r>
-        <w:fldChar w:fldCharType="begin"/>
-      </w:r>
-      <w:r>
-        <w:instrText xml:space="preserve"> SEQ Figure \* ARABIC </w:instrText>
-      </w:r>
-      <w:r>
-        <w:fldChar w:fldCharType="separate"/>
-      </w:r>
-      <w:r>
-        <w:rPr>
-          <w:noProof/>
-        </w:rPr>
-        <w:t>10</w:t>
-      </w:r>
-      <w:r>
-        <w:rPr>
-          <w:noProof/>
-        </w:rPr>
-        <w:fldChar w:fldCharType="end"/>
-      </w:r>
+      <w:fldSimple w:instr=" SEQ Figure \* ARABIC ">
+        <w:r>
+          <w:rPr>
+            <w:noProof/>
+          </w:rPr>
+          <w:t>10</w:t>
+        </w:r>
+      </w:fldSimple>
       <w:r>
         <w:t xml:space="preserve"> - Bulb Database Django Model</w:t>
       </w:r>
@@ -6138,7 +6176,13 @@
         <w:t>rather simple, it only contains one model</w:t>
       </w:r>
       <w:r>
-        <w:t xml:space="preserve">, the bulb. This model consists of seven fields, the IP address, </w:t>
+        <w:t>, the bulb. This model consists of seven fields</w:t>
+      </w:r>
+      <w:r>
+        <w:t>:</w:t>
+      </w:r>
+      <w:r>
+        <w:t xml:space="preserve"> the IP address, </w:t>
       </w:r>
       <w:r>
         <w:t>name, state, red, green, blue, temperature</w:t>
@@ -6174,16 +6218,13 @@
         <w:t xml:space="preserve">. </w:t>
       </w:r>
       <w:r>
-        <w:t xml:space="preserve">For each field there are </w:t>
-      </w:r>
-      <w:r>
-        <w:t>several</w:t>
-      </w:r>
-      <w:r>
-        <w:t xml:space="preserve"> Django validators applied, </w:t>
-      </w:r>
-      <w:r>
-        <w:t xml:space="preserve">these prevent bulbs from being created unless the </w:t>
+        <w:t>For each field</w:t>
+      </w:r>
+      <w:r>
+        <w:t>, there are several Django validators applied, which</w:t>
+      </w:r>
+      <w:r>
+        <w:t xml:space="preserve"> prevent bulbs from being created unless the </w:t>
       </w:r>
       <w:r>
         <w:t>criteria are met. For example, the IP address must be unique, it cannot be null or blank, and it must be</w:t>
@@ -6263,13 +6304,30 @@
         <w:fldChar w:fldCharType="end"/>
       </w:r>
       <w:r>
-        <w:t>, to augment this, there is also</w:t>
-      </w:r>
-      <w:r>
-        <w:t xml:space="preserve"> a python package called, </w:t>
-      </w:r>
-      <w:r>
-        <w:t xml:space="preserve">‘pywizlight’ which utilises this documentation to provide communication </w:t>
+        <w:t>. To</w:t>
+      </w:r>
+      <w:r>
+        <w:t xml:space="preserve"> augment this, there is also</w:t>
+      </w:r>
+      <w:r>
+        <w:t xml:space="preserve"> a </w:t>
+      </w:r>
+      <w:r>
+        <w:t>Python</w:t>
+      </w:r>
+      <w:r>
+        <w:t xml:space="preserve"> package called, </w:t>
+      </w:r>
+      <w:r>
+        <w:t>‘</w:t>
+      </w:r>
+      <w:proofErr w:type="spellStart"/>
+      <w:r>
+        <w:t>pywizlight</w:t>
+      </w:r>
+      <w:proofErr w:type="spellEnd"/>
+      <w:r>
+        <w:t xml:space="preserve">’ which utilises this documentation to provide communication </w:t>
       </w:r>
       <w:r>
         <w:t xml:space="preserve">to wiz devices </w:t>
@@ -6293,16 +6351,10 @@
         <w:fldChar w:fldCharType="end"/>
       </w:r>
       <w:r>
-        <w:t>.</w:t>
-      </w:r>
-      <w:r>
-        <w:t xml:space="preserve"> </w:t>
-      </w:r>
-      <w:r>
-        <w:t xml:space="preserve">I did not use this package, and instead primarily relied on the wiz documentation to </w:t>
-      </w:r>
-      <w:r>
-        <w:t xml:space="preserve">enable communication to the bulbs. </w:t>
+        <w:t>I did not use this package and primarily relied on the Wiz documentation to enable communication with</w:t>
+      </w:r>
+      <w:r>
+        <w:t xml:space="preserve"> the bulbs. </w:t>
       </w:r>
     </w:p>
     <w:p>
@@ -6360,27 +6412,14 @@
       <w:r>
         <w:t xml:space="preserve">Figure </w:t>
       </w:r>
-      <w:r>
-        <w:fldChar w:fldCharType="begin"/>
-      </w:r>
-      <w:r>
-        <w:instrText xml:space="preserve"> SEQ Figure \* ARABIC </w:instrText>
-      </w:r>
-      <w:r>
-        <w:fldChar w:fldCharType="separate"/>
-      </w:r>
-      <w:r>
-        <w:rPr>
-          <w:noProof/>
-        </w:rPr>
-        <w:t>11</w:t>
-      </w:r>
-      <w:r>
-        <w:rPr>
-          <w:noProof/>
-        </w:rPr>
-        <w:fldChar w:fldCharType="end"/>
-      </w:r>
+      <w:fldSimple w:instr=" SEQ Figure \* ARABIC ">
+        <w:r>
+          <w:rPr>
+            <w:noProof/>
+          </w:rPr>
+          <w:t>11</w:t>
+        </w:r>
+      </w:fldSimple>
       <w:r>
         <w:t xml:space="preserve"> - Excerpt from API Reference Site</w:t>
       </w:r>
@@ -6390,22 +6429,55 @@
         <w:t xml:space="preserve">Utilising the </w:t>
       </w:r>
       <w:r>
-        <w:t>API reference, I have implemented five</w:t>
-      </w:r>
-      <w:r>
-        <w:t xml:space="preserve"> UDP packets</w:t>
-      </w:r>
-      <w:r>
-        <w:t xml:space="preserve"> which are used by </w:t>
-      </w:r>
-      <w:r>
-        <w:t>Bulb Bop</w:t>
-      </w:r>
-      <w:r>
-        <w:t xml:space="preserve">, I have also included two other UDP packets, which are not currently used, but can be implemented in further development. </w:t>
-      </w:r>
-      <w:r>
-        <w:t xml:space="preserve">The seven total packets have the following functions, </w:t>
+        <w:t xml:space="preserve">API reference, </w:t>
+      </w:r>
+      <w:r>
+        <w:t xml:space="preserve">five UDP packets have been </w:t>
+      </w:r>
+      <w:r>
+        <w:t xml:space="preserve">implemented </w:t>
+      </w:r>
+      <w:r>
+        <w:t>for</w:t>
+      </w:r>
+      <w:r>
+        <w:t xml:space="preserve"> </w:t>
+      </w:r>
+      <w:r>
+        <w:t xml:space="preserve">Bulb Bop </w:t>
+      </w:r>
+      <w:r>
+        <w:t xml:space="preserve">to </w:t>
+      </w:r>
+      <w:r>
+        <w:t>use</w:t>
+      </w:r>
+      <w:r>
+        <w:t>.</w:t>
+      </w:r>
+      <w:r>
+        <w:t xml:space="preserve"> </w:t>
+      </w:r>
+      <w:r>
+        <w:t>T</w:t>
+      </w:r>
+      <w:r>
+        <w:t>wo other UDP packets</w:t>
+      </w:r>
+      <w:r>
+        <w:t xml:space="preserve"> are also present</w:t>
+      </w:r>
+      <w:r>
+        <w:t xml:space="preserve">, which are not currently used, but can be implemented in further development. </w:t>
+      </w:r>
+      <w:r>
+        <w:t>The seven total packets have the following functions</w:t>
+      </w:r>
+      <w:r>
+        <w:t>:</w:t>
+      </w:r>
+      <w:r>
+        <w:t xml:space="preserve"> </w:t>
       </w:r>
       <w:r>
         <w:t xml:space="preserve">bulb discovery, turn on bulb, turn off bulb, turn to half brightness, turn to full brightness, </w:t>
@@ -6417,19 +6489,13 @@
         <w:t>registration and</w:t>
       </w:r>
       <w:r>
-        <w:t xml:space="preserve"> turn bulb to colour are unused by </w:t>
-      </w:r>
-      <w:r>
-        <w:t>Bulb Bop</w:t>
-      </w:r>
-      <w:r>
-        <w:t xml:space="preserve">, while both were used in the development of </w:t>
-      </w:r>
-      <w:r>
-        <w:t>Bulb Bop</w:t>
-      </w:r>
-      <w:r>
-        <w:t xml:space="preserve">, it was unfeasible to </w:t>
+        <w:t xml:space="preserve"> </w:t>
+      </w:r>
+      <w:r>
+        <w:t xml:space="preserve">turning the bulb to a colour are unused by Bulb Bop, while both were used in the development of Bulb Bop, so </w:t>
+      </w:r>
+      <w:r>
+        <w:t xml:space="preserve">it was unfeasible to </w:t>
       </w:r>
       <w:r>
         <w:t xml:space="preserve">implement them properly in the time given for the project. </w:t>
@@ -6489,29 +6555,22 @@
       <w:r>
         <w:t xml:space="preserve">Figure </w:t>
       </w:r>
-      <w:r>
-        <w:fldChar w:fldCharType="begin"/>
-      </w:r>
-      <w:r>
-        <w:instrText xml:space="preserve"> SEQ Figure \* ARABIC </w:instrText>
-      </w:r>
-      <w:r>
-        <w:fldChar w:fldCharType="separate"/>
-      </w:r>
-      <w:r>
-        <w:rPr>
-          <w:noProof/>
-        </w:rPr>
-        <w:t>12</w:t>
-      </w:r>
-      <w:r>
-        <w:rPr>
-          <w:noProof/>
-        </w:rPr>
-        <w:fldChar w:fldCharType="end"/>
-      </w:r>
-      <w:r>
-        <w:t xml:space="preserve"> - Query Bulb Fuction that parses the bulb packet return</w:t>
+      <w:fldSimple w:instr=" SEQ Figure \* ARABIC ">
+        <w:r>
+          <w:rPr>
+            <w:noProof/>
+          </w:rPr>
+          <w:t>12</w:t>
+        </w:r>
+      </w:fldSimple>
+      <w:r>
+        <w:t xml:space="preserve"> - Query Bulb </w:t>
+      </w:r>
+      <w:r>
+        <w:t>Function</w:t>
+      </w:r>
+      <w:r>
+        <w:t xml:space="preserve"> that parses the bulb packet return</w:t>
       </w:r>
     </w:p>
     <w:p>
@@ -6540,7 +6599,13 @@
         <w:t xml:space="preserve">with their current state. </w:t>
       </w:r>
       <w:r>
-        <w:t xml:space="preserve">This allows the index view for instance to change the colour of the bulb icons depending on the current state of the bulbs. </w:t>
+        <w:t>This allows the index view</w:t>
+      </w:r>
+      <w:r>
+        <w:t>, for instance,</w:t>
+      </w:r>
+      <w:r>
+        <w:t xml:space="preserve"> to change the colour of the bulb icons depending on the current state of the bulbs. </w:t>
       </w:r>
     </w:p>
     <w:p>
@@ -6591,166 +6656,164 @@
         <w:t xml:space="preserve"> access to the audio of the host machine. </w:t>
       </w:r>
       <w:r>
-        <w:t xml:space="preserve">Initially </w:t>
-      </w:r>
-      <w:r>
-        <w:t>only</w:t>
-      </w:r>
-      <w:r>
-        <w:t xml:space="preserve"> PyAudio </w:t>
-      </w:r>
-      <w:r>
-        <w:t xml:space="preserve">was used, </w:t>
-      </w:r>
-      <w:r>
-        <w:t>and</w:t>
+        <w:t>Initially</w:t>
+      </w:r>
+      <w:r>
+        <w:t>, only PyAudio was used, and Bulb Bop was able to access microphones attached to the host machine;</w:t>
+      </w:r>
+      <w:r>
+        <w:t xml:space="preserve"> however, then </w:t>
+      </w:r>
+      <w:r>
+        <w:t>P</w:t>
+      </w:r>
+      <w:r>
+        <w:t>yAudioWPatch</w:t>
+      </w:r>
+      <w:r>
+        <w:t xml:space="preserve"> was discovered</w:t>
+      </w:r>
+      <w:r>
+        <w:t xml:space="preserve">. </w:t>
+      </w:r>
+      <w:r>
+        <w:t xml:space="preserve">PyAudioWPatch </w:t>
+      </w:r>
+      <w:r>
+        <w:t xml:space="preserve">takes advantage of </w:t>
+      </w:r>
+      <w:r>
+        <w:t>Windows Audio Session API (WASAPI)</w:t>
       </w:r>
       <w:r>
         <w:t xml:space="preserve"> </w:t>
       </w:r>
       <w:r>
+        <w:fldChar w:fldCharType="begin"/>
+      </w:r>
+      <w:r>
+        <w:instrText xml:space="preserve"> ADDIN ZOTERO_ITEM CSL_CITATION {"citationID":"SBBtJz6x","properties":{"formattedCitation":"(drewbatgit, 2021)","plainCitation":"(drewbatgit, 2021)","noteIndex":0},"citationItems":[{"id":8,"uris":["http://zotero.org/users/local/iChuLWie/items/I76CCDAC"],"itemData":{"id":8,"type":"webpage","abstract":"About WASAPI","language":"en-us","title":"About WASAPI - Win32 apps","URL":"https://learn.microsoft.com/en-us/windows/win32/coreaudio/wasapi","author":[{"family":"drewbatgit","given":""}],"accessed":{"date-parts":[["2025",4,19]]},"issued":{"date-parts":[["2021",6,1]]}}}],"schema":"https://github.com/citation-style-language/schema/raw/master/csl-citation.json"} </w:instrText>
+      </w:r>
+      <w:r>
+        <w:fldChar w:fldCharType="separate"/>
+      </w:r>
+      <w:r>
+        <w:rPr>
+          <w:rFonts w:cs="Arial"/>
+        </w:rPr>
+        <w:t>(drewbatgit, 2021)</w:t>
+      </w:r>
+      <w:r>
+        <w:fldChar w:fldCharType="end"/>
+      </w:r>
+      <w:r>
+        <w:t xml:space="preserve">, this allows </w:t>
+      </w:r>
+      <w:r>
+        <w:t xml:space="preserve">the audio of output devices to be </w:t>
+      </w:r>
+      <w:r>
+        <w:t xml:space="preserve">intercepted and parsed by the library. </w:t>
+      </w:r>
+      <w:r>
+        <w:t>With the discovery of PyAudioWPatch</w:t>
+      </w:r>
+      <w:r>
+        <w:t xml:space="preserve"> I was then able to </w:t>
+      </w:r>
+      <w:r>
+        <w:t xml:space="preserve">allow </w:t>
+      </w:r>
+      <w:r>
         <w:t>Bulb Bop</w:t>
       </w:r>
       <w:r>
-        <w:t xml:space="preserve"> was able to access microphones attached to the host machine, however, then </w:t>
-      </w:r>
-      <w:r>
-        <w:t>P</w:t>
-      </w:r>
-      <w:r>
-        <w:t>yAudioWPatch</w:t>
-      </w:r>
-      <w:r>
-        <w:t xml:space="preserve"> was discovered</w:t>
-      </w:r>
-      <w:r>
-        <w:t xml:space="preserve">. </w:t>
-      </w:r>
-      <w:r>
-        <w:t xml:space="preserve">PyAudioWPatch </w:t>
-      </w:r>
-      <w:r>
-        <w:t xml:space="preserve">takes advantage of </w:t>
-      </w:r>
-      <w:r>
-        <w:t>Windows Audio Session API (WASAPI)</w:t>
+        <w:t xml:space="preserve"> to parse music played from </w:t>
+      </w:r>
+      <w:r>
+        <w:t>Bulb Bop</w:t>
+      </w:r>
+      <w:r>
+        <w:t xml:space="preserve"> and </w:t>
+      </w:r>
+      <w:r>
+        <w:t>control the lights accordingly</w:t>
+      </w:r>
+      <w:r>
+        <w:t xml:space="preserve">, this is a considerable improvement over </w:t>
+      </w:r>
+      <w:r>
+        <w:t xml:space="preserve">having to use </w:t>
+      </w:r>
+      <w:r>
+        <w:t>Bulb Bop</w:t>
       </w:r>
       <w:r>
         <w:t xml:space="preserve"> </w:t>
       </w:r>
       <w:r>
-        <w:fldChar w:fldCharType="begin"/>
-      </w:r>
-      <w:r>
-        <w:instrText xml:space="preserve"> ADDIN ZOTERO_ITEM CSL_CITATION {"citationID":"SBBtJz6x","properties":{"formattedCitation":"(drewbatgit, 2021)","plainCitation":"(drewbatgit, 2021)","noteIndex":0},"citationItems":[{"id":8,"uris":["http://zotero.org/users/local/iChuLWie/items/I76CCDAC"],"itemData":{"id":8,"type":"webpage","abstract":"About WASAPI","language":"en-us","title":"About WASAPI - Win32 apps","URL":"https://learn.microsoft.com/en-us/windows/win32/coreaudio/wasapi","author":[{"family":"drewbatgit","given":""}],"accessed":{"date-parts":[["2025",4,19]]},"issued":{"date-parts":[["2021",6,1]]}}}],"schema":"https://github.com/citation-style-language/schema/raw/master/csl-citation.json"} </w:instrText>
-      </w:r>
-      <w:r>
-        <w:fldChar w:fldCharType="separate"/>
-      </w:r>
-      <w:r>
-        <w:rPr>
-          <w:rFonts w:cs="Arial"/>
-        </w:rPr>
-        <w:t>(drewbatgit, 2021)</w:t>
-      </w:r>
-      <w:r>
-        <w:fldChar w:fldCharType="end"/>
-      </w:r>
-      <w:r>
-        <w:t xml:space="preserve">, this allows </w:t>
-      </w:r>
-      <w:r>
-        <w:t xml:space="preserve">the audio of output devices to be </w:t>
-      </w:r>
-      <w:r>
-        <w:t xml:space="preserve">intercepted and parsed by the library. </w:t>
-      </w:r>
-      <w:r>
-        <w:t>With the discovery of PyAudioWPatch</w:t>
-      </w:r>
-      <w:r>
-        <w:t xml:space="preserve"> I was then able to </w:t>
-      </w:r>
-      <w:r>
-        <w:t xml:space="preserve">allow </w:t>
-      </w:r>
-      <w:r>
-        <w:t>Bulb Bop</w:t>
-      </w:r>
-      <w:r>
-        <w:t xml:space="preserve"> to parse music played from </w:t>
-      </w:r>
-      <w:r>
-        <w:t>Bulb Bop</w:t>
-      </w:r>
-      <w:r>
-        <w:t xml:space="preserve"> and </w:t>
-      </w:r>
-      <w:r>
-        <w:t>control the lights accordingly</w:t>
-      </w:r>
-      <w:r>
-        <w:t xml:space="preserve">, this is a considerable improvement over </w:t>
-      </w:r>
-      <w:r>
-        <w:t xml:space="preserve">having to use </w:t>
-      </w:r>
-      <w:r>
-        <w:t>Bulb Bop</w:t>
+        <w:t>with a microphone which would have picked up all</w:t>
+      </w:r>
+      <w:r>
+        <w:t xml:space="preserve"> stray noises, making the beat detection a much harder task (using a microphone is still as possible as using a speaker is). </w:t>
+      </w:r>
+      <w:r>
+        <w:t xml:space="preserve">On Linux PyAudioWPatch does not work, as WASAPI </w:t>
+      </w:r>
+      <w:r>
+        <w:t xml:space="preserve">is a windows only API, however, using </w:t>
+      </w:r>
+      <w:proofErr w:type="spellStart"/>
+      <w:r>
+        <w:t>PulseAudio</w:t>
+      </w:r>
+      <w:proofErr w:type="spellEnd"/>
+      <w:r>
+        <w:t xml:space="preserve"> on a Linux machine, it is easy to </w:t>
+      </w:r>
+      <w:r>
+        <w:t>create a loopback of a speaker so that it registers as an input device.</w:t>
+      </w:r>
+    </w:p>
+    <w:p>
+      <w:r>
+        <w:t xml:space="preserve">So due to this I had access to the raw audio output of a selected microphone or speaker of </w:t>
+      </w:r>
+      <w:r>
+        <w:t xml:space="preserve">the host machine. </w:t>
+      </w:r>
+      <w:r>
+        <w:t xml:space="preserve">This however, was unhelpful when it comes to detecting beats, as </w:t>
+      </w:r>
+      <w:r>
+        <w:t xml:space="preserve">from </w:t>
+      </w:r>
+      <w:r>
+        <w:t xml:space="preserve">PyAudio (or PyAudioWPatch) I am just getting a stream of un-processed data. </w:t>
+      </w:r>
+      <w:r>
+        <w:t xml:space="preserve">This un-processed data needed to be sorted into frequencies and amplitudes, </w:t>
+      </w:r>
+      <w:r>
+        <w:t>necessitating</w:t>
       </w:r>
       <w:r>
         <w:t xml:space="preserve"> </w:t>
       </w:r>
       <w:r>
-        <w:t>with a microphone which would have picked up all</w:t>
-      </w:r>
-      <w:r>
-        <w:t xml:space="preserve"> stray noises, making the beat detection a much harder task (using a microphone is still as possible as using a speaker is). </w:t>
-      </w:r>
-      <w:r>
-        <w:t xml:space="preserve">On Linux PyAudioWPatch does not work, as WASAPI </w:t>
-      </w:r>
-      <w:r>
-        <w:t xml:space="preserve">is a windows only API, however, using PulseAudio on a Linux machine, it is easy to </w:t>
-      </w:r>
-      <w:r>
-        <w:t>create a loopback of a speaker so that it registers as an input device.</w:t>
-      </w:r>
-    </w:p>
-    <w:p>
-      <w:r>
-        <w:t xml:space="preserve">So due to this I had access to the raw audio output of a selected microphone or speaker of </w:t>
-      </w:r>
-      <w:r>
-        <w:t xml:space="preserve">the host machine. </w:t>
-      </w:r>
-      <w:r>
-        <w:t xml:space="preserve">This however, was unhelpful when it comes to detecting beats, as </w:t>
-      </w:r>
-      <w:r>
-        <w:t xml:space="preserve">from </w:t>
-      </w:r>
-      <w:r>
-        <w:t xml:space="preserve">PyAudio (or PyAudioWPatch) I am just getting a stream of un-processed data. </w:t>
-      </w:r>
-      <w:r>
-        <w:t xml:space="preserve">This un-processed data needed to be sorted into frequencies and amplitudes, </w:t>
-      </w:r>
-      <w:r>
-        <w:t>necessitating</w:t>
-      </w:r>
-      <w:r>
-        <w:t xml:space="preserve"> </w:t>
-      </w:r>
-      <w:r>
         <w:t xml:space="preserve">the use of Fast Fourier Transformations. This however, is a complicated </w:t>
       </w:r>
       <w:r>
         <w:t xml:space="preserve">process, so to handle this for me, I found a </w:t>
       </w:r>
       <w:r>
-        <w:t>repository on GitHub that would handle this calculation for me, Realtime_PyAudio_FFT</w:t>
-      </w:r>
+        <w:t xml:space="preserve">repository on GitHub that would handle this calculation for me, </w:t>
+      </w:r>
+      <w:proofErr w:type="spellStart"/>
+      <w:r>
+        <w:t>Realtime_PyAudio_FFT</w:t>
+      </w:r>
+      <w:proofErr w:type="spellEnd"/>
       <w:r>
         <w:t xml:space="preserve"> </w:t>
       </w:r>
@@ -6859,27 +6922,14 @@
       <w:r>
         <w:t xml:space="preserve">Figure </w:t>
       </w:r>
-      <w:r>
-        <w:fldChar w:fldCharType="begin"/>
-      </w:r>
-      <w:r>
-        <w:instrText xml:space="preserve"> SEQ Figure \* ARABIC </w:instrText>
-      </w:r>
-      <w:r>
-        <w:fldChar w:fldCharType="separate"/>
-      </w:r>
-      <w:r>
-        <w:rPr>
-          <w:noProof/>
-        </w:rPr>
-        <w:t>13</w:t>
-      </w:r>
-      <w:r>
-        <w:rPr>
-          <w:noProof/>
-        </w:rPr>
-        <w:fldChar w:fldCharType="end"/>
-      </w:r>
+      <w:fldSimple w:instr=" SEQ Figure \* ARABIC ">
+        <w:r>
+          <w:rPr>
+            <w:noProof/>
+          </w:rPr>
+          <w:t>13</w:t>
+        </w:r>
+      </w:fldSimple>
       <w:r>
         <w:t xml:space="preserve"> - List of commits to submodule</w:t>
       </w:r>
@@ -7062,7 +7112,15 @@
         <w:t xml:space="preserve">an extremely difficult task, </w:t>
       </w:r>
       <w:r>
-        <w:t>a lot of beat detection does not happen in real-time, rather it observes an audio file in it’s entirety</w:t>
+        <w:t xml:space="preserve">a lot of beat detection does not happen in real-time, rather it observes an audio file in </w:t>
+      </w:r>
+      <w:proofErr w:type="spellStart"/>
+      <w:r>
+        <w:t>it’s</w:t>
+      </w:r>
+      <w:proofErr w:type="spellEnd"/>
+      <w:r>
+        <w:t xml:space="preserve"> entirety</w:t>
       </w:r>
       <w:r>
         <w:t xml:space="preserve"> and detects the beat that way</w:t>
@@ -7328,7 +7386,23 @@
         <w:t>) for a particular set of frequencies</w:t>
       </w:r>
       <w:r>
-        <w:t xml:space="preserve"> (i to k+n)</w:t>
+        <w:t xml:space="preserve"> (</w:t>
+      </w:r>
+      <w:proofErr w:type="spellStart"/>
+      <w:r>
+        <w:t>i</w:t>
+      </w:r>
+      <w:proofErr w:type="spellEnd"/>
+      <w:r>
+        <w:t xml:space="preserve"> to </w:t>
+      </w:r>
+      <w:proofErr w:type="spellStart"/>
+      <w:r>
+        <w:t>k+n</w:t>
+      </w:r>
+      <w:proofErr w:type="spellEnd"/>
+      <w:r>
+        <w:t>)</w:t>
       </w:r>
       <w:r>
         <w:t xml:space="preserve">. This is achieved by calculating the sum of </w:t>
@@ -7337,28 +7411,62 @@
         <w:t>the FFT amplitudes (FFT</w:t>
       </w:r>
       <w:r>
-        <w:t>[i]</w:t>
+        <w:t>[</w:t>
+      </w:r>
+      <w:proofErr w:type="spellStart"/>
+      <w:r>
+        <w:t>i</w:t>
+      </w:r>
+      <w:proofErr w:type="spellEnd"/>
+      <w:r>
+        <w:t>]</w:t>
       </w:r>
       <w:r>
         <w:t xml:space="preserve">) </w:t>
       </w:r>
       <w:r>
-        <w:t xml:space="preserve">where ‘i’ is the </w:t>
+        <w:t>where ‘</w:t>
+      </w:r>
+      <w:proofErr w:type="spellStart"/>
+      <w:r>
+        <w:t>i</w:t>
+      </w:r>
+      <w:proofErr w:type="spellEnd"/>
+      <w:r>
+        <w:t xml:space="preserve">’ is the </w:t>
       </w:r>
       <w:r>
         <w:t xml:space="preserve">frequency. </w:t>
       </w:r>
       <w:r>
-        <w:t>This is done for the range i</w:t>
-      </w:r>
+        <w:t xml:space="preserve">This is done for the range </w:t>
+      </w:r>
+      <w:proofErr w:type="spellStart"/>
+      <w:r>
+        <w:t>i</w:t>
+      </w:r>
+      <w:proofErr w:type="spellEnd"/>
       <w:r>
         <w:t xml:space="preserve">=k, i.e. the starting frequency of the </w:t>
       </w:r>
       <w:r>
-        <w:t>sum, and k+n</w:t>
-      </w:r>
-      <w:r>
-        <w:t xml:space="preserve">, where k+n is the max frequency of the sum. </w:t>
+        <w:t xml:space="preserve">sum, and </w:t>
+      </w:r>
+      <w:proofErr w:type="spellStart"/>
+      <w:r>
+        <w:t>k+n</w:t>
+      </w:r>
+      <w:proofErr w:type="spellEnd"/>
+      <w:r>
+        <w:t xml:space="preserve">, where </w:t>
+      </w:r>
+      <w:proofErr w:type="spellStart"/>
+      <w:r>
+        <w:t>k+n</w:t>
+      </w:r>
+      <w:proofErr w:type="spellEnd"/>
+      <w:r>
+        <w:t xml:space="preserve"> is the max frequency of the sum. </w:t>
       </w:r>
       <w:r>
         <w:t xml:space="preserve">In </w:t>
@@ -7370,7 +7478,15 @@
         <w:t xml:space="preserve"> this is done for three ranges of frequencies, wher</w:t>
       </w:r>
       <w:r>
-        <w:t xml:space="preserve">e n always equals 50, but i is equal to, </w:t>
+        <w:t xml:space="preserve">e n always equals 50, but </w:t>
+      </w:r>
+      <w:proofErr w:type="spellStart"/>
+      <w:r>
+        <w:t>i</w:t>
+      </w:r>
+      <w:proofErr w:type="spellEnd"/>
+      <w:r>
+        <w:t xml:space="preserve"> is equal to, </w:t>
       </w:r>
       <w:r>
         <w:t xml:space="preserve">0, 50, and 100. </w:t>
@@ -7713,15 +7829,7 @@
                   <w:sz w:val="40"/>
                   <w:szCs w:val="40"/>
                 </w:rPr>
-                <m:t>i</m:t>
-              </m:r>
-              <m:r>
-                <w:rPr>
-                  <w:rFonts w:ascii="Cambria Math" w:eastAsiaTheme="minorEastAsia" w:hAnsi="Cambria Math"/>
-                  <w:sz w:val="40"/>
-                  <w:szCs w:val="40"/>
-                </w:rPr>
-                <m:t>=0</m:t>
+                <m:t>i=0</m:t>
               </m:r>
             </m:sub>
             <m:sup>
@@ -7796,7 +7904,15 @@
         <w:t xml:space="preserve">fraction can be considered the variance. The sum of these variances </w:t>
       </w:r>
       <w:r>
-        <w:t>for the length of ‘buffersize’ can then be considered to be ‘F’</w:t>
+        <w:t>for the length of ‘</w:t>
+      </w:r>
+      <w:proofErr w:type="spellStart"/>
+      <w:r>
+        <w:t>buffersize</w:t>
+      </w:r>
+      <w:proofErr w:type="spellEnd"/>
+      <w:r>
+        <w:t>’ can then be considered to be ‘F’</w:t>
       </w:r>
       <w:r>
         <w:t xml:space="preserve">. </w:t>
@@ -8495,27 +8611,14 @@
       <w:r>
         <w:t xml:space="preserve">Figure </w:t>
       </w:r>
-      <w:r>
-        <w:fldChar w:fldCharType="begin"/>
-      </w:r>
-      <w:r>
-        <w:instrText xml:space="preserve"> SEQ Figure \* ARABIC </w:instrText>
-      </w:r>
-      <w:r>
-        <w:fldChar w:fldCharType="separate"/>
-      </w:r>
-      <w:r>
-        <w:rPr>
-          <w:noProof/>
-        </w:rPr>
-        <w:t>14</w:t>
-      </w:r>
-      <w:r>
-        <w:rPr>
-          <w:noProof/>
-        </w:rPr>
-        <w:fldChar w:fldCharType="end"/>
-      </w:r>
+      <w:fldSimple w:instr=" SEQ Figure \* ARABIC ">
+        <w:r>
+          <w:rPr>
+            <w:noProof/>
+          </w:rPr>
+          <w:t>14</w:t>
+        </w:r>
+      </w:fldSimple>
       <w:r>
         <w:t xml:space="preserve"> - Display of Directory structure</w:t>
       </w:r>
@@ -8580,27 +8683,14 @@
       <w:r>
         <w:t xml:space="preserve">Figure </w:t>
       </w:r>
-      <w:r>
-        <w:fldChar w:fldCharType="begin"/>
-      </w:r>
-      <w:r>
-        <w:instrText xml:space="preserve"> SEQ Figure \* ARABIC </w:instrText>
-      </w:r>
-      <w:r>
-        <w:fldChar w:fldCharType="separate"/>
-      </w:r>
-      <w:r>
-        <w:rPr>
-          <w:noProof/>
-        </w:rPr>
-        <w:t>15</w:t>
-      </w:r>
-      <w:r>
-        <w:rPr>
-          <w:noProof/>
-        </w:rPr>
-        <w:fldChar w:fldCharType="end"/>
-      </w:r>
+      <w:fldSimple w:instr=" SEQ Figure \* ARABIC ">
+        <w:r>
+          <w:rPr>
+            <w:noProof/>
+          </w:rPr>
+          <w:t>15</w:t>
+        </w:r>
+      </w:fldSimple>
       <w:r>
         <w:t xml:space="preserve"> - Example of docstring’s and comments</w:t>
       </w:r>
@@ -8841,6 +8931,7 @@
       <w:r>
         <w:t xml:space="preserve">The project also makes use of linting, </w:t>
       </w:r>
+      <w:proofErr w:type="spellStart"/>
       <w:r>
         <w:t>P</w:t>
       </w:r>
@@ -8851,7 +8942,11 @@
         <w:t>l</w:t>
       </w:r>
       <w:r>
-        <w:t xml:space="preserve">int </w:t>
+        <w:t>int</w:t>
+      </w:r>
+      <w:proofErr w:type="spellEnd"/>
+      <w:r>
+        <w:t xml:space="preserve"> </w:t>
       </w:r>
       <w:r>
         <w:t>is used to provide this linting</w:t>
@@ -9110,27 +9205,14 @@
       <w:r>
         <w:t xml:space="preserve">Figure </w:t>
       </w:r>
-      <w:r>
-        <w:fldChar w:fldCharType="begin"/>
-      </w:r>
-      <w:r>
-        <w:instrText xml:space="preserve"> SEQ Figure \* ARABIC </w:instrText>
-      </w:r>
-      <w:r>
-        <w:fldChar w:fldCharType="separate"/>
-      </w:r>
-      <w:r>
-        <w:rPr>
-          <w:noProof/>
-        </w:rPr>
-        <w:t>16</w:t>
-      </w:r>
-      <w:r>
-        <w:rPr>
-          <w:noProof/>
-        </w:rPr>
-        <w:fldChar w:fldCharType="end"/>
-      </w:r>
+      <w:fldSimple w:instr=" SEQ Figure \* ARABIC ">
+        <w:r>
+          <w:rPr>
+            <w:noProof/>
+          </w:rPr>
+          <w:t>16</w:t>
+        </w:r>
+      </w:fldSimple>
       <w:r>
         <w:t xml:space="preserve"> - Example of Pull Request </w:t>
       </w:r>
@@ -9182,7 +9264,15 @@
         <w:t>awareness of the state of the code in the repository</w:t>
       </w:r>
       <w:r>
-        <w:t>, such as the Pylint badge</w:t>
+        <w:t xml:space="preserve">, such as the </w:t>
+      </w:r>
+      <w:proofErr w:type="spellStart"/>
+      <w:r>
+        <w:t>Pylint</w:t>
+      </w:r>
+      <w:proofErr w:type="spellEnd"/>
+      <w:r>
+        <w:t xml:space="preserve"> badge</w:t>
       </w:r>
       <w:r>
         <w:t xml:space="preserve">, the coverage badge, and a badge that displays the status of the last CI run. </w:t>
@@ -9241,27 +9331,14 @@
       <w:r>
         <w:t xml:space="preserve">Figure </w:t>
       </w:r>
-      <w:r>
-        <w:fldChar w:fldCharType="begin"/>
-      </w:r>
-      <w:r>
-        <w:instrText xml:space="preserve"> SEQ Figure \* ARABIC </w:instrText>
-      </w:r>
-      <w:r>
-        <w:fldChar w:fldCharType="separate"/>
-      </w:r>
-      <w:r>
-        <w:rPr>
-          <w:noProof/>
-        </w:rPr>
-        <w:t>17</w:t>
-      </w:r>
-      <w:r>
-        <w:rPr>
-          <w:noProof/>
-        </w:rPr>
-        <w:fldChar w:fldCharType="end"/>
-      </w:r>
+      <w:fldSimple w:instr=" SEQ Figure \* ARABIC ">
+        <w:r>
+          <w:rPr>
+            <w:noProof/>
+          </w:rPr>
+          <w:t>17</w:t>
+        </w:r>
+      </w:fldSimple>
       <w:r>
         <w:t xml:space="preserve"> - Screenshot of GitHub buttons</w:t>
       </w:r>
@@ -9645,27 +9722,14 @@
       <w:r>
         <w:t xml:space="preserve">Figure </w:t>
       </w:r>
-      <w:r>
-        <w:fldChar w:fldCharType="begin"/>
-      </w:r>
-      <w:r>
-        <w:instrText xml:space="preserve"> SEQ Figure \* ARABIC </w:instrText>
-      </w:r>
-      <w:r>
-        <w:fldChar w:fldCharType="separate"/>
-      </w:r>
-      <w:r>
-        <w:rPr>
-          <w:noProof/>
-        </w:rPr>
-        <w:t>18</w:t>
-      </w:r>
-      <w:r>
-        <w:rPr>
-          <w:noProof/>
-        </w:rPr>
-        <w:fldChar w:fldCharType="end"/>
-      </w:r>
+      <w:fldSimple w:instr=" SEQ Figure \* ARABIC ">
+        <w:r>
+          <w:rPr>
+            <w:noProof/>
+          </w:rPr>
+          <w:t>18</w:t>
+        </w:r>
+      </w:fldSimple>
       <w:r>
         <w:t xml:space="preserve"> - Configuration of systems to run GitHub actions on</w:t>
       </w:r>
@@ -9698,8 +9762,13 @@
       <w:r>
         <w:t xml:space="preserve"> was installed it would try and access the </w:t>
       </w:r>
-      <w:r>
-        <w:t xml:space="preserve">Wizbulb database model before the table was created. This caused an error that would prevent installation of </w:t>
+      <w:proofErr w:type="spellStart"/>
+      <w:r>
+        <w:t>Wizbulb</w:t>
+      </w:r>
+      <w:proofErr w:type="spellEnd"/>
+      <w:r>
+        <w:t xml:space="preserve"> database model before the table was created. This caused an error that would prevent installation of </w:t>
       </w:r>
       <w:r>
         <w:t>Bulb Bop</w:t>
@@ -9824,27 +9893,14 @@
       <w:r>
         <w:t xml:space="preserve">Figure </w:t>
       </w:r>
-      <w:r>
-        <w:fldChar w:fldCharType="begin"/>
-      </w:r>
-      <w:r>
-        <w:instrText xml:space="preserve"> SEQ Figure \* ARABIC </w:instrText>
-      </w:r>
-      <w:r>
-        <w:fldChar w:fldCharType="separate"/>
-      </w:r>
-      <w:r>
-        <w:rPr>
-          <w:noProof/>
-        </w:rPr>
-        <w:t>19</w:t>
-      </w:r>
-      <w:r>
-        <w:rPr>
-          <w:noProof/>
-        </w:rPr>
-        <w:fldChar w:fldCharType="end"/>
-      </w:r>
+      <w:fldSimple w:instr=" SEQ Figure \* ARABIC ">
+        <w:r>
+          <w:rPr>
+            <w:noProof/>
+          </w:rPr>
+          <w:t>19</w:t>
+        </w:r>
+      </w:fldSimple>
       <w:r>
         <w:t xml:space="preserve"> - Playwright load index test</w:t>
       </w:r>
@@ -10036,24 +10092,14 @@
       <w:r>
         <w:t xml:space="preserve">Figure </w:t>
       </w:r>
-      <w:r>
-        <w:fldChar w:fldCharType="begin"/>
-      </w:r>
-      <w:r>
-        <w:instrText xml:space="preserve"> SEQ Figure \* ARABIC </w:instrText>
-      </w:r>
-      <w:r>
-        <w:fldChar w:fldCharType="separate"/>
-      </w:r>
-      <w:r>
-        <w:rPr>
-          <w:noProof/>
-        </w:rPr>
-        <w:t>20</w:t>
-      </w:r>
-      <w:r>
-        <w:fldChar w:fldCharType="end"/>
-      </w:r>
+      <w:fldSimple w:instr=" SEQ Figure \* ARABIC ">
+        <w:r>
+          <w:rPr>
+            <w:noProof/>
+          </w:rPr>
+          <w:t>20</w:t>
+        </w:r>
+      </w:fldSimple>
       <w:r>
         <w:t xml:space="preserve"> - Test Navigation from Index to Discover Views</w:t>
       </w:r>
@@ -10260,24 +10306,14 @@
       <w:r>
         <w:t xml:space="preserve">Figure </w:t>
       </w:r>
-      <w:r>
-        <w:fldChar w:fldCharType="begin"/>
-      </w:r>
-      <w:r>
-        <w:instrText xml:space="preserve"> SEQ Figure \* ARABIC </w:instrText>
-      </w:r>
-      <w:r>
-        <w:fldChar w:fldCharType="separate"/>
-      </w:r>
-      <w:r>
-        <w:rPr>
-          <w:noProof/>
-        </w:rPr>
-        <w:t>21</w:t>
-      </w:r>
-      <w:r>
-        <w:fldChar w:fldCharType="end"/>
-      </w:r>
+      <w:fldSimple w:instr=" SEQ Figure \* ARABIC ">
+        <w:r>
+          <w:rPr>
+            <w:noProof/>
+          </w:rPr>
+          <w:t>21</w:t>
+        </w:r>
+      </w:fldSimple>
       <w:r>
         <w:t xml:space="preserve"> - Discover Bulbs Manual Test</w:t>
       </w:r>
@@ -10343,24 +10379,14 @@
                             <w:r>
                               <w:t xml:space="preserve">Figure </w:t>
                             </w:r>
-                            <w:r>
-                              <w:fldChar w:fldCharType="begin"/>
-                            </w:r>
-                            <w:r>
-                              <w:instrText xml:space="preserve"> SEQ Figure \* ARABIC </w:instrText>
-                            </w:r>
-                            <w:r>
-                              <w:fldChar w:fldCharType="separate"/>
-                            </w:r>
-                            <w:r>
-                              <w:rPr>
-                                <w:noProof/>
-                              </w:rPr>
-                              <w:t>22</w:t>
-                            </w:r>
-                            <w:r>
-                              <w:fldChar w:fldCharType="end"/>
-                            </w:r>
+                            <w:fldSimple w:instr=" SEQ Figure \* ARABIC ">
+                              <w:r>
+                                <w:rPr>
+                                  <w:noProof/>
+                                </w:rPr>
+                                <w:t>22</w:t>
+                              </w:r>
+                            </w:fldSimple>
                             <w:r>
                               <w:t xml:space="preserve"> - Steps for saving a bulb to Bulb Bop</w:t>
                             </w:r>
@@ -10400,24 +10426,14 @@
                       <w:r>
                         <w:t xml:space="preserve">Figure </w:t>
                       </w:r>
-                      <w:r>
-                        <w:fldChar w:fldCharType="begin"/>
-                      </w:r>
-                      <w:r>
-                        <w:instrText xml:space="preserve"> SEQ Figure \* ARABIC </w:instrText>
-                      </w:r>
-                      <w:r>
-                        <w:fldChar w:fldCharType="separate"/>
-                      </w:r>
-                      <w:r>
-                        <w:rPr>
-                          <w:noProof/>
-                        </w:rPr>
-                        <w:t>22</w:t>
-                      </w:r>
-                      <w:r>
-                        <w:fldChar w:fldCharType="end"/>
-                      </w:r>
+                      <w:fldSimple w:instr=" SEQ Figure \* ARABIC ">
+                        <w:r>
+                          <w:rPr>
+                            <w:noProof/>
+                          </w:rPr>
+                          <w:t>22</w:t>
+                        </w:r>
+                      </w:fldSimple>
                       <w:r>
                         <w:t xml:space="preserve"> - Steps for saving a bulb to Bulb Bop</w:t>
                       </w:r>
@@ -10658,24 +10674,14 @@
                             <w:r>
                               <w:t xml:space="preserve">Figure </w:t>
                             </w:r>
-                            <w:r>
-                              <w:fldChar w:fldCharType="begin"/>
-                            </w:r>
-                            <w:r>
-                              <w:instrText xml:space="preserve"> SEQ Figure \* ARABIC </w:instrText>
-                            </w:r>
-                            <w:r>
-                              <w:fldChar w:fldCharType="separate"/>
-                            </w:r>
-                            <w:r>
-                              <w:rPr>
-                                <w:noProof/>
-                              </w:rPr>
-                              <w:t>23</w:t>
-                            </w:r>
-                            <w:r>
-                              <w:fldChar w:fldCharType="end"/>
-                            </w:r>
+                            <w:fldSimple w:instr=" SEQ Figure \* ARABIC ">
+                              <w:r>
+                                <w:rPr>
+                                  <w:noProof/>
+                                </w:rPr>
+                                <w:t>23</w:t>
+                              </w:r>
+                            </w:fldSimple>
                             <w:r>
                               <w:t xml:space="preserve"> - Test Steps for Selecting an Audio Device</w:t>
                             </w:r>
@@ -10696,7 +10702,7 @@
           </mc:Choice>
           <mc:Fallback>
             <w:pict>
-              <v:shape w14:anchorId="1C9B9163" id="_x0000_s1027" type="#_x0000_t202" style="position:absolute;margin-left:-58.7pt;margin-top:131.55pt;width:567.35pt;height:.05pt;z-index:-251651072;visibility:visible;mso-wrap-style:square;mso-wrap-distance-left:9pt;mso-wrap-distance-top:0;mso-wrap-distance-right:9pt;mso-wrap-distance-bottom:0;mso-position-horizontal:absolute;mso-position-horizontal-relative:text;mso-position-vertical:absolute;mso-position-vertical-relative:text;v-text-anchor:top" o:gfxdata="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" stroked="f">
+              <v:shape w14:anchorId="1C9B9163" id="_x0000_s1027" type="#_x0000_t202" style="position:absolute;margin-left:-58.7pt;margin-top:131.55pt;width:567.35pt;height:.05pt;z-index:-251651072;visibility:visible;mso-wrap-style:square;mso-wrap-distance-left:9pt;mso-wrap-distance-top:0;mso-wrap-distance-right:9pt;mso-wrap-distance-bottom:0;mso-position-horizontal:absolute;mso-position-horizontal-relative:text;mso-position-vertical:absolute;mso-position-vertical-relative:text;v-text-anchor:top" o:gfxdata="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" stroked="f">
                 <v:textbox style="mso-fit-shape-to-text:t" inset="0,0,0,0">
                   <w:txbxContent>
                     <w:p>
@@ -10711,24 +10717,14 @@
                       <w:r>
                         <w:t xml:space="preserve">Figure </w:t>
                       </w:r>
-                      <w:r>
-                        <w:fldChar w:fldCharType="begin"/>
-                      </w:r>
-                      <w:r>
-                        <w:instrText xml:space="preserve"> SEQ Figure \* ARABIC </w:instrText>
-                      </w:r>
-                      <w:r>
-                        <w:fldChar w:fldCharType="separate"/>
-                      </w:r>
-                      <w:r>
-                        <w:rPr>
-                          <w:noProof/>
-                        </w:rPr>
-                        <w:t>23</w:t>
-                      </w:r>
-                      <w:r>
-                        <w:fldChar w:fldCharType="end"/>
-                      </w:r>
+                      <w:fldSimple w:instr=" SEQ Figure \* ARABIC ">
+                        <w:r>
+                          <w:rPr>
+                            <w:noProof/>
+                          </w:rPr>
+                          <w:t>23</w:t>
+                        </w:r>
+                      </w:fldSimple>
                       <w:r>
                         <w:t xml:space="preserve"> - Test Steps for Selecting an Audio Device</w:t>
                       </w:r>
@@ -10742,6 +10738,9 @@
         </mc:AlternateContent>
       </w:r>
       <w:r>
+        <w:rPr>
+          <w:noProof/>
+        </w:rPr>
         <w:drawing>
           <wp:anchor distT="0" distB="0" distL="114300" distR="114300" simplePos="0" relativeHeight="251663360" behindDoc="1" locked="0" layoutInCell="1" allowOverlap="1" wp14:anchorId="29A7B52A" wp14:editId="77205238">
             <wp:simplePos x="0" y="0"/>
@@ -10904,24 +10903,14 @@
                             <w:r>
                               <w:t xml:space="preserve">Figure </w:t>
                             </w:r>
-                            <w:r>
-                              <w:fldChar w:fldCharType="begin"/>
-                            </w:r>
-                            <w:r>
-                              <w:instrText xml:space="preserve"> SEQ Figure \* ARABIC </w:instrText>
-                            </w:r>
-                            <w:r>
-                              <w:fldChar w:fldCharType="separate"/>
-                            </w:r>
-                            <w:r>
-                              <w:rPr>
-                                <w:noProof/>
-                              </w:rPr>
-                              <w:t>24</w:t>
-                            </w:r>
-                            <w:r>
-                              <w:fldChar w:fldCharType="end"/>
-                            </w:r>
+                            <w:fldSimple w:instr=" SEQ Figure \* ARABIC ">
+                              <w:r>
+                                <w:rPr>
+                                  <w:noProof/>
+                                </w:rPr>
+                                <w:t>24</w:t>
+                              </w:r>
+                            </w:fldSimple>
                             <w:r>
                               <w:t xml:space="preserve"> - Test steps for Starting the Audio Sync</w:t>
                             </w:r>
@@ -10942,7 +10931,7 @@
           </mc:Choice>
           <mc:Fallback>
             <w:pict>
-              <v:shape w14:anchorId="5FF9E09B" id="_x0000_s1028" type="#_x0000_t202" style="position:absolute;margin-left:-58.9pt;margin-top:210.25pt;width:567.5pt;height:.05pt;z-index:-251648000;visibility:visible;mso-wrap-style:square;mso-wrap-distance-left:9pt;mso-wrap-distance-top:0;mso-wrap-distance-right:9pt;mso-wrap-distance-bottom:0;mso-position-horizontal:absolute;mso-position-horizontal-relative:text;mso-position-vertical:absolute;mso-position-vertical-relative:text;v-text-anchor:top" o:gfxdata="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" stroked="f">
+              <v:shape w14:anchorId="5FF9E09B" id="_x0000_s1028" type="#_x0000_t202" style="position:absolute;margin-left:-58.9pt;margin-top:210.25pt;width:567.5pt;height:.05pt;z-index:-251648000;visibility:visible;mso-wrap-style:square;mso-wrap-distance-left:9pt;mso-wrap-distance-top:0;mso-wrap-distance-right:9pt;mso-wrap-distance-bottom:0;mso-position-horizontal:absolute;mso-position-horizontal-relative:text;mso-position-vertical:absolute;mso-position-vertical-relative:text;v-text-anchor:top" o:gfxdata="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" stroked="f">
                 <v:textbox style="mso-fit-shape-to-text:t" inset="0,0,0,0">
                   <w:txbxContent>
                     <w:p>
@@ -10957,24 +10946,14 @@
                       <w:r>
                         <w:t xml:space="preserve">Figure </w:t>
                       </w:r>
-                      <w:r>
-                        <w:fldChar w:fldCharType="begin"/>
-                      </w:r>
-                      <w:r>
-                        <w:instrText xml:space="preserve"> SEQ Figure \* ARABIC </w:instrText>
-                      </w:r>
-                      <w:r>
-                        <w:fldChar w:fldCharType="separate"/>
-                      </w:r>
-                      <w:r>
-                        <w:rPr>
-                          <w:noProof/>
-                        </w:rPr>
-                        <w:t>24</w:t>
-                      </w:r>
-                      <w:r>
-                        <w:fldChar w:fldCharType="end"/>
-                      </w:r>
+                      <w:fldSimple w:instr=" SEQ Figure \* ARABIC ">
+                        <w:r>
+                          <w:rPr>
+                            <w:noProof/>
+                          </w:rPr>
+                          <w:t>24</w:t>
+                        </w:r>
+                      </w:fldSimple>
                       <w:r>
                         <w:t xml:space="preserve"> - Test steps for Starting the Audio Sync</w:t>
                       </w:r>
@@ -10988,6 +10967,9 @@
         </mc:AlternateContent>
       </w:r>
       <w:r>
+        <w:rPr>
+          <w:noProof/>
+        </w:rPr>
         <w:drawing>
           <wp:anchor distT="0" distB="0" distL="114300" distR="114300" simplePos="0" relativeHeight="251666432" behindDoc="1" locked="0" layoutInCell="1" allowOverlap="1" wp14:anchorId="5F492296" wp14:editId="482D2D1D">
             <wp:simplePos x="0" y="0"/>
@@ -11298,7 +11280,7 @@
         <w:t xml:space="preserve">detect audio devices on the host machine, parse their audio input/output, and use that to change the brightness setting of </w:t>
       </w:r>
       <w:r>
-        <w:t xml:space="preserve">bulbs saved to Bulb Bop. The  algorithm that is used was documented in </w:t>
+        <w:t xml:space="preserve">bulbs saved to Bulb Bop. The algorithm that is used was documented in </w:t>
       </w:r>
       <w:r>
         <w:t xml:space="preserve">Chapter 3, section 5, this algorithm, is not perfect, through manual testing it can been seen to react to the beat, but will occasionally </w:t>
@@ -11309,10 +11291,19 @@
     </w:p>
     <w:p>
       <w:r>
-        <w:t xml:space="preserve">“The system should provide a primary control interface”, this is </w:t>
-      </w:r>
-      <w:r>
-        <w:t>handled by the index view of Bulb Bop, when bulbs are saved in the database and present on the network</w:t>
+        <w:t>“The system should provide a primary control interface”</w:t>
+      </w:r>
+      <w:r>
+        <w:t xml:space="preserve">. </w:t>
+      </w:r>
+      <w:r>
+        <w:t>The index view of Bulb Bop handles this</w:t>
+      </w:r>
+      <w:r>
+        <w:t>. When</w:t>
+      </w:r>
+      <w:r>
+        <w:t xml:space="preserve"> bulbs are saved in the database and present on the network</w:t>
       </w:r>
       <w:r>
         <w:t xml:space="preserve">, the bulbs can be toggled (turned on and off) by clicking on the appropriate </w:t>
@@ -11345,6 +11336,9 @@
         <w:jc w:val="center"/>
       </w:pPr>
       <w:r>
+        <w:rPr>
+          <w:noProof/>
+        </w:rPr>
         <w:lastRenderedPageBreak/>
         <w:drawing>
           <wp:inline distT="0" distB="0" distL="0" distR="0" wp14:anchorId="75F88CA8" wp14:editId="6E648924">
@@ -11391,49 +11385,73 @@
       <w:r>
         <w:t xml:space="preserve">Figure </w:t>
       </w:r>
-      <w:r>
-        <w:fldChar w:fldCharType="begin"/>
-      </w:r>
-      <w:r>
-        <w:instrText xml:space="preserve"> SEQ Figure \* ARABIC </w:instrText>
-      </w:r>
-      <w:r>
-        <w:fldChar w:fldCharType="separate"/>
-      </w:r>
-      <w:r>
-        <w:rPr>
-          <w:noProof/>
-        </w:rPr>
-        <w:t>25</w:t>
-      </w:r>
-      <w:r>
-        <w:fldChar w:fldCharType="end"/>
-      </w:r>
+      <w:fldSimple w:instr=" SEQ Figure \* ARABIC ">
+        <w:r>
+          <w:rPr>
+            <w:noProof/>
+          </w:rPr>
+          <w:t>25</w:t>
+        </w:r>
+      </w:fldSimple>
       <w:r>
         <w:t xml:space="preserve"> - Bulb Icon with User prompt to toggle bulb</w:t>
       </w:r>
     </w:p>
     <w:p>
       <w:r>
-        <w:t xml:space="preserve">“The system should offer multiple lighting modes”, </w:t>
-      </w:r>
-      <w:r>
-        <w:t xml:space="preserve">this is the only requirement that was not met by the final iteration of Bulb Bop. </w:t>
-      </w:r>
-      <w:r>
-        <w:t xml:space="preserve">Initial work was done to allow changing of coloured bulbs, and this is still present in the </w:t>
-      </w:r>
-      <w:r>
-        <w:t>code repository</w:t>
-      </w:r>
-      <w:r>
-        <w:t xml:space="preserve">, but it is not currently implemented. </w:t>
-      </w:r>
-      <w:r>
-        <w:t xml:space="preserve">For any further iterations of Bulb Bop, this requirement should be </w:t>
-      </w:r>
-      <w:r>
-        <w:t>a priority.</w:t>
+        <w:t>The only requirement that was not met by the final iteration of Bulb Bop is “The system should offer multiple lighting modes.”</w:t>
+      </w:r>
+      <w:r>
+        <w:t xml:space="preserve"> Initial work was done to allow changing coloured bulbs, and this is still present in the code repository, but it is not currently implemented. This requirement should be a priority for any further iterations of Bulb Bop</w:t>
+      </w:r>
+      <w:r>
+        <w:t>.</w:t>
+      </w:r>
+    </w:p>
+    <w:p>
+      <w:r>
+        <w:t xml:space="preserve">Bulb Bop has met </w:t>
+      </w:r>
+      <w:r>
+        <w:t>three-quarters of the initial system requirements; however, substantial strides have been made towards the final requirement. Examples of this are API endpoints that can change the colour of capable bulbs and</w:t>
+      </w:r>
+      <w:r>
+        <w:t xml:space="preserve"> registration packets that are still present in the </w:t>
+      </w:r>
+      <w:r>
+        <w:t xml:space="preserve">code repository. </w:t>
+      </w:r>
+      <w:r>
+        <w:t xml:space="preserve">Not only this, but the </w:t>
+      </w:r>
+      <w:r>
+        <w:t xml:space="preserve">code repository has been created </w:t>
+      </w:r>
+      <w:r>
+        <w:t xml:space="preserve">in such a way as to make future development as easy as possible. </w:t>
+      </w:r>
+    </w:p>
+    <w:p>
+      <w:r>
+        <w:t>As such</w:t>
+      </w:r>
+      <w:r>
+        <w:t>,</w:t>
+      </w:r>
+      <w:r>
+        <w:t xml:space="preserve"> the final </w:t>
+      </w:r>
+      <w:r>
+        <w:t xml:space="preserve">evaluation of </w:t>
+      </w:r>
+      <w:r>
+        <w:t>this project's success is that it was indeed a success, with the caveat that future development is needed before it will fulfil the full user requirements, but for the limited time given for the project,</w:t>
+      </w:r>
+      <w:r>
+        <w:t xml:space="preserve"> it has </w:t>
+      </w:r>
+      <w:r>
+        <w:t>been developed as much as was possible.</w:t>
       </w:r>
     </w:p>
     <w:p/>
@@ -11460,6 +11478,17 @@
       <w:bookmarkEnd w:id="15"/>
     </w:p>
     <w:p>
+      <w:r>
+        <w:t>The software development process of Bul</w:t>
+      </w:r>
+      <w:r>
+        <w:t>b</w:t>
+      </w:r>
+      <w:r>
+        <w:t xml:space="preserve"> Bop </w:t>
+      </w:r>
+    </w:p>
+    <w:p>
       <w:pPr>
         <w:pStyle w:val="Heading2"/>
         <w:numPr>
@@ -11477,6 +11506,7 @@
           <w:b/>
           <w:bCs/>
         </w:rPr>
+        <w:lastRenderedPageBreak/>
         <w:t>Evaluation of Software</w:t>
       </w:r>
       <w:bookmarkEnd w:id="16"/>
@@ -11798,7 +11828,7 @@
           </mc:Choice>
           <mc:Fallback>
             <w:pict>
-              <v:rect w14:anchorId="382EEF46" id="Rectangle 12" o:spid="_x0000_s1029" style="position:absolute;left:0;text-align:left;margin-left:-57.6pt;margin-top:27.1pt;width:564pt;height:456.75pt;z-index:-251658240;visibility:visible;mso-wrap-style:square;mso-wrap-distance-left:0;mso-wrap-distance-top:0;mso-wrap-distance-right:0;mso-wrap-distance-bottom:0;mso-position-horizontal:absolute;mso-position-horizontal-relative:text;mso-position-vertical:absolute;mso-position-vertical-relative:text;v-text-anchor:middle" o:gfxdata="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" strokeweight="3pt">
+              <v:rect w14:anchorId="382EEF46" id="Rectangle 12" o:spid="_x0000_s1029" style="position:absolute;left:0;text-align:left;margin-left:-57.6pt;margin-top:27.1pt;width:564pt;height:456.75pt;z-index:-251658240;visibility:visible;mso-wrap-style:square;mso-wrap-distance-left:0;mso-wrap-distance-top:0;mso-wrap-distance-right:0;mso-wrap-distance-bottom:0;mso-position-horizontal:absolute;mso-position-horizontal-relative:text;mso-position-vertical:absolute;mso-position-vertical-relative:text;v-text-anchor:middle" o:gfxdata="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" strokeweight="3pt">
                 <v:stroke startarrowwidth="narrow" startarrowlength="short" endarrowwidth="narrow" endarrowlength="short"/>
                 <v:textbox inset="2.53958mm,2.53958mm,2.53958mm,2.53958mm">
                   <w:txbxContent>

</xml_diff>

<commit_message>
Add context comment for Django template rendering in init function and update project report for clarity
</commit_message>
<xml_diff>
--- a/project-report-docs/Final_Year_Project_Report.docx
+++ b/project-report-docs/Final_Year_Project_Report.docx
@@ -429,7 +429,19 @@
         <w:rPr>
           <w:rFonts w:cs="Arial"/>
         </w:rPr>
-        <w:t>created a repo that I adapted, it provided fast Fourier transformations that I built the beat detection algorithm on top of.</w:t>
+        <w:t>created a repo</w:t>
+      </w:r>
+      <w:r>
+        <w:rPr>
+          <w:rFonts w:cs="Arial"/>
+        </w:rPr>
+        <w:t>sitory</w:t>
+      </w:r>
+      <w:r>
+        <w:rPr>
+          <w:rFonts w:cs="Arial"/>
+        </w:rPr>
+        <w:t xml:space="preserve"> that I adapted, it provided fast Fourier transformations that I built the beat detection algorithm on top of.</w:t>
       </w:r>
     </w:p>
     <w:p>
@@ -708,7 +720,7 @@
             </w:rPr>
             <w:fldChar w:fldCharType="separate"/>
           </w:r>
-          <w:hyperlink w:anchor="_Toc196922550" w:history="1">
+          <w:hyperlink w:anchor="_Toc197067348" w:history="1">
             <w:r>
               <w:rPr>
                 <w:rStyle w:val="Hyperlink"/>
@@ -736,7 +748,7 @@
                 <w:noProof/>
                 <w:webHidden/>
               </w:rPr>
-              <w:instrText xml:space="preserve"> PAGEREF _Toc196922550 \h </w:instrText>
+              <w:instrText xml:space="preserve"> PAGEREF _Toc197067348 \h </w:instrText>
             </w:r>
             <w:r>
               <w:rPr>
@@ -782,7 +794,7 @@
               <w:lang w:eastAsia="en-GB"/>
             </w:rPr>
           </w:pPr>
-          <w:hyperlink w:anchor="_Toc196922551" w:history="1">
+          <w:hyperlink w:anchor="_Toc197067349" w:history="1">
             <w:r>
               <w:rPr>
                 <w:rStyle w:val="Hyperlink"/>
@@ -828,7 +840,7 @@
                 <w:noProof/>
                 <w:webHidden/>
               </w:rPr>
-              <w:instrText xml:space="preserve"> PAGEREF _Toc196922551 \h </w:instrText>
+              <w:instrText xml:space="preserve"> PAGEREF _Toc197067349 \h </w:instrText>
             </w:r>
             <w:r>
               <w:rPr>
@@ -874,7 +886,7 @@
               <w:lang w:eastAsia="en-GB"/>
             </w:rPr>
           </w:pPr>
-          <w:hyperlink w:anchor="_Toc196922552" w:history="1">
+          <w:hyperlink w:anchor="_Toc197067350" w:history="1">
             <w:r>
               <w:rPr>
                 <w:rStyle w:val="Hyperlink"/>
@@ -920,7 +932,7 @@
                 <w:noProof/>
                 <w:webHidden/>
               </w:rPr>
-              <w:instrText xml:space="preserve"> PAGEREF _Toc196922552 \h </w:instrText>
+              <w:instrText xml:space="preserve"> PAGEREF _Toc197067350 \h </w:instrText>
             </w:r>
             <w:r>
               <w:rPr>
@@ -966,7 +978,7 @@
               <w:lang w:eastAsia="en-GB"/>
             </w:rPr>
           </w:pPr>
-          <w:hyperlink w:anchor="_Toc196922553" w:history="1">
+          <w:hyperlink w:anchor="_Toc197067351" w:history="1">
             <w:r>
               <w:rPr>
                 <w:rStyle w:val="Hyperlink"/>
@@ -1012,7 +1024,7 @@
                 <w:noProof/>
                 <w:webHidden/>
               </w:rPr>
-              <w:instrText xml:space="preserve"> PAGEREF _Toc196922553 \h </w:instrText>
+              <w:instrText xml:space="preserve"> PAGEREF _Toc197067351 \h </w:instrText>
             </w:r>
             <w:r>
               <w:rPr>
@@ -1058,7 +1070,7 @@
               <w:lang w:eastAsia="en-GB"/>
             </w:rPr>
           </w:pPr>
-          <w:hyperlink w:anchor="_Toc196922554" w:history="1">
+          <w:hyperlink w:anchor="_Toc197067352" w:history="1">
             <w:r>
               <w:rPr>
                 <w:rStyle w:val="Hyperlink"/>
@@ -1106,7 +1118,7 @@
                 <w:noProof/>
                 <w:webHidden/>
               </w:rPr>
-              <w:instrText xml:space="preserve"> PAGEREF _Toc196922554 \h </w:instrText>
+              <w:instrText xml:space="preserve"> PAGEREF _Toc197067352 \h </w:instrText>
             </w:r>
             <w:r>
               <w:rPr>
@@ -1152,7 +1164,7 @@
               <w:lang w:eastAsia="en-GB"/>
             </w:rPr>
           </w:pPr>
-          <w:hyperlink w:anchor="_Toc196922555" w:history="1">
+          <w:hyperlink w:anchor="_Toc197067353" w:history="1">
             <w:r>
               <w:rPr>
                 <w:rStyle w:val="Hyperlink"/>
@@ -1200,7 +1212,7 @@
                 <w:noProof/>
                 <w:webHidden/>
               </w:rPr>
-              <w:instrText xml:space="preserve"> PAGEREF _Toc196922555 \h </w:instrText>
+              <w:instrText xml:space="preserve"> PAGEREF _Toc197067353 \h </w:instrText>
             </w:r>
             <w:r>
               <w:rPr>
@@ -1246,7 +1258,7 @@
               <w:lang w:eastAsia="en-GB"/>
             </w:rPr>
           </w:pPr>
-          <w:hyperlink w:anchor="_Toc196922556" w:history="1">
+          <w:hyperlink w:anchor="_Toc197067354" w:history="1">
             <w:r>
               <w:rPr>
                 <w:rStyle w:val="Hyperlink"/>
@@ -1294,7 +1306,7 @@
                 <w:noProof/>
                 <w:webHidden/>
               </w:rPr>
-              <w:instrText xml:space="preserve"> PAGEREF _Toc196922556 \h </w:instrText>
+              <w:instrText xml:space="preserve"> PAGEREF _Toc197067354 \h </w:instrText>
             </w:r>
             <w:r>
               <w:rPr>
@@ -1340,7 +1352,7 @@
               <w:lang w:eastAsia="en-GB"/>
             </w:rPr>
           </w:pPr>
-          <w:hyperlink w:anchor="_Toc196922557" w:history="1">
+          <w:hyperlink w:anchor="_Toc197067355" w:history="1">
             <w:r>
               <w:rPr>
                 <w:rStyle w:val="Hyperlink"/>
@@ -1388,7 +1400,7 @@
                 <w:noProof/>
                 <w:webHidden/>
               </w:rPr>
-              <w:instrText xml:space="preserve"> PAGEREF _Toc196922557 \h </w:instrText>
+              <w:instrText xml:space="preserve"> PAGEREF _Toc197067355 \h </w:instrText>
             </w:r>
             <w:r>
               <w:rPr>
@@ -1434,7 +1446,7 @@
               <w:lang w:eastAsia="en-GB"/>
             </w:rPr>
           </w:pPr>
-          <w:hyperlink w:anchor="_Toc196922558" w:history="1">
+          <w:hyperlink w:anchor="_Toc197067356" w:history="1">
             <w:r>
               <w:rPr>
                 <w:rStyle w:val="Hyperlink"/>
@@ -1482,7 +1494,7 @@
                 <w:noProof/>
                 <w:webHidden/>
               </w:rPr>
-              <w:instrText xml:space="preserve"> PAGEREF _Toc196922558 \h </w:instrText>
+              <w:instrText xml:space="preserve"> PAGEREF _Toc197067356 \h </w:instrText>
             </w:r>
             <w:r>
               <w:rPr>
@@ -1528,7 +1540,7 @@
               <w:lang w:eastAsia="en-GB"/>
             </w:rPr>
           </w:pPr>
-          <w:hyperlink w:anchor="_Toc196922559" w:history="1">
+          <w:hyperlink w:anchor="_Toc197067357" w:history="1">
             <w:r>
               <w:rPr>
                 <w:rStyle w:val="Hyperlink"/>
@@ -1576,7 +1588,7 @@
                 <w:noProof/>
                 <w:webHidden/>
               </w:rPr>
-              <w:instrText xml:space="preserve"> PAGEREF _Toc196922559 \h </w:instrText>
+              <w:instrText xml:space="preserve"> PAGEREF _Toc197067357 \h </w:instrText>
             </w:r>
             <w:r>
               <w:rPr>
@@ -1622,10 +1634,11 @@
               <w:lang w:eastAsia="en-GB"/>
             </w:rPr>
           </w:pPr>
-          <w:hyperlink w:anchor="_Toc196922560" w:history="1">
+          <w:hyperlink w:anchor="_Toc197067358" w:history="1">
             <w:r>
               <w:rPr>
                 <w:rStyle w:val="Hyperlink"/>
+                <w:rFonts w:ascii="Arial Black" w:hAnsi="Arial Black"/>
                 <w:b/>
                 <w:bCs/>
                 <w:noProof/>
@@ -1645,6 +1658,7 @@
             <w:r>
               <w:rPr>
                 <w:rStyle w:val="Hyperlink"/>
+                <w:rFonts w:ascii="Arial Black" w:hAnsi="Arial Black"/>
                 <w:b/>
                 <w:bCs/>
                 <w:noProof/>
@@ -1670,7 +1684,7 @@
                 <w:noProof/>
                 <w:webHidden/>
               </w:rPr>
-              <w:instrText xml:space="preserve"> PAGEREF _Toc196922560 \h </w:instrText>
+              <w:instrText xml:space="preserve"> PAGEREF _Toc197067358 \h </w:instrText>
             </w:r>
             <w:r>
               <w:rPr>
@@ -1716,10 +1730,11 @@
               <w:lang w:eastAsia="en-GB"/>
             </w:rPr>
           </w:pPr>
-          <w:hyperlink w:anchor="_Toc196922561" w:history="1">
+          <w:hyperlink w:anchor="_Toc197067359" w:history="1">
             <w:r>
               <w:rPr>
                 <w:rStyle w:val="Hyperlink"/>
+                <w:rFonts w:ascii="Arial Black" w:hAnsi="Arial Black"/>
                 <w:b/>
                 <w:bCs/>
                 <w:noProof/>
@@ -1739,6 +1754,7 @@
             <w:r>
               <w:rPr>
                 <w:rStyle w:val="Hyperlink"/>
+                <w:rFonts w:ascii="Arial Black" w:hAnsi="Arial Black"/>
                 <w:b/>
                 <w:bCs/>
                 <w:noProof/>
@@ -1764,7 +1780,7 @@
                 <w:noProof/>
                 <w:webHidden/>
               </w:rPr>
-              <w:instrText xml:space="preserve"> PAGEREF _Toc196922561 \h </w:instrText>
+              <w:instrText xml:space="preserve"> PAGEREF _Toc197067359 \h </w:instrText>
             </w:r>
             <w:r>
               <w:rPr>
@@ -1810,7 +1826,7 @@
               <w:lang w:eastAsia="en-GB"/>
             </w:rPr>
           </w:pPr>
-          <w:hyperlink w:anchor="_Toc196922562" w:history="1">
+          <w:hyperlink w:anchor="_Toc197067360" w:history="1">
             <w:r>
               <w:rPr>
                 <w:rStyle w:val="Hyperlink"/>
@@ -1858,7 +1874,7 @@
                 <w:noProof/>
                 <w:webHidden/>
               </w:rPr>
-              <w:instrText xml:space="preserve"> PAGEREF _Toc196922562 \h </w:instrText>
+              <w:instrText xml:space="preserve"> PAGEREF _Toc197067360 \h </w:instrText>
             </w:r>
             <w:r>
               <w:rPr>
@@ -1904,7 +1920,7 @@
               <w:lang w:eastAsia="en-GB"/>
             </w:rPr>
           </w:pPr>
-          <w:hyperlink w:anchor="_Toc196922563" w:history="1">
+          <w:hyperlink w:anchor="_Toc197067361" w:history="1">
             <w:r>
               <w:rPr>
                 <w:rStyle w:val="Hyperlink"/>
@@ -1952,7 +1968,7 @@
                 <w:noProof/>
                 <w:webHidden/>
               </w:rPr>
-              <w:instrText xml:space="preserve"> PAGEREF _Toc196922563 \h </w:instrText>
+              <w:instrText xml:space="preserve"> PAGEREF _Toc197067361 \h </w:instrText>
             </w:r>
             <w:r>
               <w:rPr>
@@ -1998,7 +2014,7 @@
               <w:lang w:eastAsia="en-GB"/>
             </w:rPr>
           </w:pPr>
-          <w:hyperlink w:anchor="_Toc196922564" w:history="1">
+          <w:hyperlink w:anchor="_Toc197067362" w:history="1">
             <w:r>
               <w:rPr>
                 <w:rStyle w:val="Hyperlink"/>
@@ -2046,7 +2062,7 @@
                 <w:noProof/>
                 <w:webHidden/>
               </w:rPr>
-              <w:instrText xml:space="preserve"> PAGEREF _Toc196922564 \h </w:instrText>
+              <w:instrText xml:space="preserve"> PAGEREF _Toc197067362 \h </w:instrText>
             </w:r>
             <w:r>
               <w:rPr>
@@ -2092,7 +2108,7 @@
               <w:lang w:eastAsia="en-GB"/>
             </w:rPr>
           </w:pPr>
-          <w:hyperlink w:anchor="_Toc196922565" w:history="1">
+          <w:hyperlink w:anchor="_Toc197067363" w:history="1">
             <w:r>
               <w:rPr>
                 <w:rStyle w:val="Hyperlink"/>
@@ -2140,7 +2156,7 @@
                 <w:noProof/>
                 <w:webHidden/>
               </w:rPr>
-              <w:instrText xml:space="preserve"> PAGEREF _Toc196922565 \h </w:instrText>
+              <w:instrText xml:space="preserve"> PAGEREF _Toc197067363 \h </w:instrText>
             </w:r>
             <w:r>
               <w:rPr>
@@ -2186,7 +2202,7 @@
               <w:lang w:eastAsia="en-GB"/>
             </w:rPr>
           </w:pPr>
-          <w:hyperlink w:anchor="_Toc196922566" w:history="1">
+          <w:hyperlink w:anchor="_Toc197067364" w:history="1">
             <w:r>
               <w:rPr>
                 <w:rStyle w:val="Hyperlink"/>
@@ -2234,7 +2250,7 @@
                 <w:noProof/>
                 <w:webHidden/>
               </w:rPr>
-              <w:instrText xml:space="preserve"> PAGEREF _Toc196922566 \h </w:instrText>
+              <w:instrText xml:space="preserve"> PAGEREF _Toc197067364 \h </w:instrText>
             </w:r>
             <w:r>
               <w:rPr>
@@ -2254,7 +2270,7 @@
                 <w:noProof/>
                 <w:webHidden/>
               </w:rPr>
-              <w:t>31</w:t>
+              <w:t>32</w:t>
             </w:r>
             <w:r>
               <w:rPr>
@@ -2280,7 +2296,7 @@
               <w:lang w:eastAsia="en-GB"/>
             </w:rPr>
           </w:pPr>
-          <w:hyperlink w:anchor="_Toc196922567" w:history="1">
+          <w:hyperlink w:anchor="_Toc197067365" w:history="1">
             <w:r>
               <w:rPr>
                 <w:rStyle w:val="Hyperlink"/>
@@ -2328,7 +2344,7 @@
                 <w:noProof/>
                 <w:webHidden/>
               </w:rPr>
-              <w:instrText xml:space="preserve"> PAGEREF _Toc196922567 \h </w:instrText>
+              <w:instrText xml:space="preserve"> PAGEREF _Toc197067365 \h </w:instrText>
             </w:r>
             <w:r>
               <w:rPr>
@@ -2348,7 +2364,7 @@
                 <w:noProof/>
                 <w:webHidden/>
               </w:rPr>
-              <w:t>31</w:t>
+              <w:t>32</w:t>
             </w:r>
             <w:r>
               <w:rPr>
@@ -2374,7 +2390,7 @@
               <w:lang w:eastAsia="en-GB"/>
             </w:rPr>
           </w:pPr>
-          <w:hyperlink w:anchor="_Toc196922568" w:history="1">
+          <w:hyperlink w:anchor="_Toc197067366" w:history="1">
             <w:r>
               <w:rPr>
                 <w:rStyle w:val="Hyperlink"/>
@@ -2422,7 +2438,7 @@
                 <w:noProof/>
                 <w:webHidden/>
               </w:rPr>
-              <w:instrText xml:space="preserve"> PAGEREF _Toc196922568 \h </w:instrText>
+              <w:instrText xml:space="preserve"> PAGEREF _Toc197067366 \h </w:instrText>
             </w:r>
             <w:r>
               <w:rPr>
@@ -2442,7 +2458,7 @@
                 <w:noProof/>
                 <w:webHidden/>
               </w:rPr>
-              <w:t>31</w:t>
+              <w:t>32</w:t>
             </w:r>
             <w:r>
               <w:rPr>
@@ -2525,7 +2541,7 @@
           <w:szCs w:val="44"/>
         </w:rPr>
       </w:pPr>
-      <w:bookmarkStart w:id="0" w:name="_Toc196922550"/>
+      <w:bookmarkStart w:id="0" w:name="_Toc197067348"/>
       <w:r>
         <w:rPr>
           <w:rStyle w:val="Heading1Char"/>
@@ -2911,7 +2927,7 @@
           <w:rFonts w:ascii="Arial Black" w:hAnsi="Arial Black" w:cs="Arial"/>
         </w:rPr>
       </w:pPr>
-      <w:bookmarkStart w:id="1" w:name="_Toc196922551"/>
+      <w:bookmarkStart w:id="1" w:name="_Toc197067349"/>
       <w:r>
         <w:rPr>
           <w:rFonts w:ascii="Arial Black" w:hAnsi="Arial Black" w:cs="Arial"/>
@@ -3890,11 +3906,19 @@
         </w:rPr>
         <w:t xml:space="preserve"> consideration to </w:t>
       </w:r>
-      <w:r>
-        <w:rPr>
-          <w:rFonts w:cs="Arial"/>
-        </w:rPr>
-        <w:t xml:space="preserve">take into account was the security of </w:t>
+      <w:proofErr w:type="gramStart"/>
+      <w:r>
+        <w:rPr>
+          <w:rFonts w:cs="Arial"/>
+        </w:rPr>
+        <w:t>take into account</w:t>
+      </w:r>
+      <w:proofErr w:type="gramEnd"/>
+      <w:r>
+        <w:rPr>
+          <w:rFonts w:cs="Arial"/>
+        </w:rPr>
+        <w:t xml:space="preserve"> was the security of </w:t>
       </w:r>
       <w:r>
         <w:rPr>
@@ -4021,7 +4045,7 @@
           <w:rFonts w:ascii="Arial Black" w:hAnsi="Arial Black"/>
         </w:rPr>
       </w:pPr>
-      <w:bookmarkStart w:id="2" w:name="_Toc196922552"/>
+      <w:bookmarkStart w:id="2" w:name="_Toc197067350"/>
       <w:r>
         <w:rPr>
           <w:rFonts w:ascii="Arial Black" w:hAnsi="Arial Black"/>
@@ -5319,7 +5343,7 @@
           <w:rFonts w:ascii="Arial Black" w:hAnsi="Arial Black"/>
         </w:rPr>
       </w:pPr>
-      <w:bookmarkStart w:id="3" w:name="_Toc196922553"/>
+      <w:bookmarkStart w:id="3" w:name="_Toc197067351"/>
       <w:r>
         <w:rPr>
           <w:rFonts w:ascii="Arial Black" w:hAnsi="Arial Black"/>
@@ -5440,13 +5464,15 @@
           <w:numId w:val="15"/>
         </w:numPr>
         <w:rPr>
+          <w:rFonts w:ascii="Arial Black" w:hAnsi="Arial Black"/>
           <w:b/>
           <w:bCs/>
         </w:rPr>
       </w:pPr>
-      <w:bookmarkStart w:id="4" w:name="_Toc196922554"/>
-      <w:r>
-        <w:rPr>
+      <w:bookmarkStart w:id="4" w:name="_Toc197067352"/>
+      <w:r>
+        <w:rPr>
+          <w:rFonts w:ascii="Arial Black" w:hAnsi="Arial Black"/>
           <w:b/>
           <w:bCs/>
         </w:rPr>
@@ -5455,6 +5481,7 @@
       <w:bookmarkEnd w:id="4"/>
       <w:r>
         <w:rPr>
+          <w:rFonts w:ascii="Arial Black" w:hAnsi="Arial Black"/>
           <w:b/>
           <w:bCs/>
         </w:rPr>
@@ -5665,7 +5692,11 @@
         <w:t>testing</w:t>
       </w:r>
       <w:r>
-        <w:t xml:space="preserve"> with a colour changing bulb, and a non-colour changing bulb this endpoint caused issues, so was left for future development, which ultimately ended up being scoped out of the project. </w:t>
+        <w:t xml:space="preserve"> with a colour changing bulb, and a non-colour changing bulb this endpoint caused issues, so was left for future development, which ultimately ended up being scoped out of the </w:t>
+      </w:r>
+      <w:r>
+        <w:lastRenderedPageBreak/>
+        <w:t xml:space="preserve">project. </w:t>
       </w:r>
       <w:r>
         <w:t>“/discover/” is used to discover new bulbs on the network</w:t>
@@ -5683,11 +5714,7 @@
         <w:t xml:space="preserve"> a broadcast </w:t>
       </w:r>
       <w:r>
-        <w:t xml:space="preserve">UDP packet, to </w:t>
-      </w:r>
-      <w:r>
-        <w:lastRenderedPageBreak/>
-        <w:t xml:space="preserve">which </w:t>
+        <w:t xml:space="preserve">UDP packet, to which </w:t>
       </w:r>
       <w:r>
         <w:t xml:space="preserve">bulbs connected to the network respond with their </w:t>
@@ -5736,7 +5763,15 @@
       </w:r>
       <w:proofErr w:type="spellEnd"/>
       <w:r>
-        <w:t xml:space="preserve">/’ is similar to “/discover/”, except rather than sending a broadcast packet to all </w:t>
+        <w:t xml:space="preserve">/’ is </w:t>
+      </w:r>
+      <w:proofErr w:type="gramStart"/>
+      <w:r>
+        <w:t>similar to</w:t>
+      </w:r>
+      <w:proofErr w:type="gramEnd"/>
+      <w:r>
+        <w:t xml:space="preserve"> “/discover/”, except rather than sending a broadcast packet to all </w:t>
       </w:r>
       <w:r>
         <w:t>IP addresses, it sends</w:t>
@@ -5747,11 +5782,16 @@
       <w:r>
         <w:t xml:space="preserve">packets to specific addresses to query the state of </w:t>
       </w:r>
+      <w:proofErr w:type="gramStart"/>
       <w:r>
         <w:t>particular</w:t>
       </w:r>
       <w:r>
-        <w:t xml:space="preserve"> bulbs. </w:t>
+        <w:t xml:space="preserve"> bulbs</w:t>
+      </w:r>
+      <w:proofErr w:type="gramEnd"/>
+      <w:r>
+        <w:t xml:space="preserve">. </w:t>
       </w:r>
     </w:p>
     <w:p>
@@ -5823,7 +5863,15 @@
         <w:t xml:space="preserve"> it is checked to </w:t>
       </w:r>
       <w:r>
-        <w:t xml:space="preserve">ensure that it contains no errors. The criteria for this check is that the Ip address is valid, and that the name of the bulb is not null. </w:t>
+        <w:t xml:space="preserve">ensure that it contains no errors. The </w:t>
+      </w:r>
+      <w:proofErr w:type="gramStart"/>
+      <w:r>
+        <w:t>criteria</w:t>
+      </w:r>
+      <w:proofErr w:type="gramEnd"/>
+      <w:r>
+        <w:t xml:space="preserve"> for this check is that the Ip address is valid, and that the name of the bulb is not null. </w:t>
       </w:r>
       <w:r>
         <w:t xml:space="preserve">The other information for the bulb is filled in from the </w:t>
@@ -5863,7 +5911,15 @@
         <w:t>&gt;/”</w:t>
       </w:r>
       <w:r>
-        <w:t xml:space="preserve"> both of these </w:t>
+        <w:t xml:space="preserve"> </w:t>
+      </w:r>
+      <w:proofErr w:type="gramStart"/>
+      <w:r>
+        <w:t>both of these</w:t>
+      </w:r>
+      <w:proofErr w:type="gramEnd"/>
+      <w:r>
+        <w:t xml:space="preserve"> </w:t>
       </w:r>
       <w:r>
         <w:t>endpoints require the Ip address of the bulb in which they are editing</w:t>
@@ -6085,13 +6141,15 @@
           <w:numId w:val="15"/>
         </w:numPr>
         <w:rPr>
+          <w:rFonts w:ascii="Arial Black" w:hAnsi="Arial Black"/>
           <w:b/>
           <w:bCs/>
         </w:rPr>
       </w:pPr>
-      <w:bookmarkStart w:id="5" w:name="_Toc196922555"/>
-      <w:r>
-        <w:rPr>
+      <w:bookmarkStart w:id="5" w:name="_Toc197067353"/>
+      <w:r>
+        <w:rPr>
+          <w:rFonts w:ascii="Arial Black" w:hAnsi="Arial Black"/>
           <w:b/>
           <w:bCs/>
         </w:rPr>
@@ -6194,7 +6252,15 @@
         <w:t xml:space="preserve">. </w:t>
       </w:r>
       <w:r>
-        <w:t xml:space="preserve">While all of these fields are updated when a bulb is queried, only </w:t>
+        <w:t xml:space="preserve">While </w:t>
+      </w:r>
+      <w:proofErr w:type="gramStart"/>
+      <w:r>
+        <w:t>all of</w:t>
+      </w:r>
+      <w:proofErr w:type="gramEnd"/>
+      <w:r>
+        <w:t xml:space="preserve"> these fields are updated when a bulb is queried, only </w:t>
       </w:r>
       <w:r>
         <w:t>the IP address, the name,</w:t>
@@ -6241,13 +6307,15 @@
           <w:numId w:val="15"/>
         </w:numPr>
         <w:rPr>
+          <w:rFonts w:ascii="Arial Black" w:hAnsi="Arial Black"/>
           <w:b/>
           <w:bCs/>
         </w:rPr>
       </w:pPr>
-      <w:bookmarkStart w:id="6" w:name="_Toc196922556"/>
-      <w:r>
-        <w:rPr>
+      <w:bookmarkStart w:id="6" w:name="_Toc197067354"/>
+      <w:r>
+        <w:rPr>
+          <w:rFonts w:ascii="Arial Black" w:hAnsi="Arial Black"/>
           <w:b/>
           <w:bCs/>
         </w:rPr>
@@ -6616,13 +6684,15 @@
           <w:numId w:val="15"/>
         </w:numPr>
         <w:rPr>
+          <w:rFonts w:ascii="Arial Black" w:hAnsi="Arial Black"/>
           <w:b/>
           <w:bCs/>
         </w:rPr>
       </w:pPr>
-      <w:bookmarkStart w:id="7" w:name="_Toc196922557"/>
-      <w:r>
-        <w:rPr>
+      <w:bookmarkStart w:id="7" w:name="_Toc197067355"/>
+      <w:r>
+        <w:rPr>
+          <w:rFonts w:ascii="Arial Black" w:hAnsi="Arial Black"/>
           <w:b/>
           <w:bCs/>
         </w:rPr>
@@ -6761,7 +6831,15 @@
         <w:t xml:space="preserve">On Linux PyAudioWPatch does not work, as WASAPI </w:t>
       </w:r>
       <w:r>
-        <w:t xml:space="preserve">is a windows only API, however, using </w:t>
+        <w:t xml:space="preserve">is a </w:t>
+      </w:r>
+      <w:proofErr w:type="gramStart"/>
+      <w:r>
+        <w:t>windows</w:t>
+      </w:r>
+      <w:proofErr w:type="gramEnd"/>
+      <w:r>
+        <w:t xml:space="preserve"> only API, however, using </w:t>
       </w:r>
       <w:proofErr w:type="spellStart"/>
       <w:r>
@@ -6782,8 +6860,13 @@
       <w:r>
         <w:t xml:space="preserve">the host machine. </w:t>
       </w:r>
-      <w:r>
-        <w:t xml:space="preserve">This however, was unhelpful when it comes to detecting beats, as </w:t>
+      <w:proofErr w:type="gramStart"/>
+      <w:r>
+        <w:t>This</w:t>
+      </w:r>
+      <w:proofErr w:type="gramEnd"/>
+      <w:r>
+        <w:t xml:space="preserve"> however, was unhelpful when it comes to detecting beats, as </w:t>
       </w:r>
       <w:r>
         <w:t xml:space="preserve">from </w:t>
@@ -6840,7 +6923,27 @@
           <w:iCs/>
           <w:kern w:val="0"/>
         </w:rPr>
-        <w:t>aiXander/Realtime_PyAudio_FFT: Realtime Audio Analysis in Python, Using PyAudio and Numpy to Extract and Visualize FFT Features from Streaming Audio.</w:t>
+        <w:t>aiXander/</w:t>
+      </w:r>
+      <w:proofErr w:type="spellStart"/>
+      <w:r>
+        <w:rPr>
+          <w:rFonts w:cs="Arial"/>
+          <w:i/>
+          <w:iCs/>
+          <w:kern w:val="0"/>
+        </w:rPr>
+        <w:t>Realtime_PyAudio_FFT</w:t>
+      </w:r>
+      <w:proofErr w:type="spellEnd"/>
+      <w:r>
+        <w:rPr>
+          <w:rFonts w:cs="Arial"/>
+          <w:i/>
+          <w:iCs/>
+          <w:kern w:val="0"/>
+        </w:rPr>
+        <w:t>: Realtime Audio Analysis in Python, Using PyAudio and Numpy to Extract and Visualize FFT Features from Streaming Audio.</w:t>
       </w:r>
       <w:r>
         <w:rPr>
@@ -7057,13 +7160,15 @@
           <w:numId w:val="15"/>
         </w:numPr>
         <w:rPr>
+          <w:rFonts w:ascii="Arial Black" w:hAnsi="Arial Black"/>
           <w:b/>
           <w:bCs/>
         </w:rPr>
       </w:pPr>
-      <w:bookmarkStart w:id="8" w:name="_Toc196922558"/>
-      <w:r>
-        <w:rPr>
+      <w:bookmarkStart w:id="8" w:name="_Toc197067356"/>
+      <w:r>
+        <w:rPr>
+          <w:rFonts w:ascii="Arial Black" w:hAnsi="Arial Black"/>
           <w:b/>
           <w:bCs/>
         </w:rPr>
@@ -7912,7 +8017,15 @@
       </w:r>
       <w:proofErr w:type="spellEnd"/>
       <w:r>
-        <w:t>’ can then be considered to be ‘F’</w:t>
+        <w:t xml:space="preserve">’ can then </w:t>
+      </w:r>
+      <w:proofErr w:type="gramStart"/>
+      <w:r>
+        <w:t>be considered to be</w:t>
+      </w:r>
+      <w:proofErr w:type="gramEnd"/>
+      <w:r>
+        <w:t xml:space="preserve"> ‘F’</w:t>
       </w:r>
       <w:r>
         <w:t xml:space="preserve">. </w:t>
@@ -8430,13 +8543,15 @@
           <w:numId w:val="15"/>
         </w:numPr>
         <w:rPr>
+          <w:rFonts w:ascii="Arial Black" w:hAnsi="Arial Black"/>
           <w:b/>
           <w:bCs/>
         </w:rPr>
       </w:pPr>
-      <w:bookmarkStart w:id="9" w:name="_Toc196922559"/>
-      <w:r>
-        <w:rPr>
+      <w:bookmarkStart w:id="9" w:name="_Toc197067357"/>
+      <w:r>
+        <w:rPr>
+          <w:rFonts w:ascii="Arial Black" w:hAnsi="Arial Black"/>
           <w:b/>
           <w:bCs/>
         </w:rPr>
@@ -9237,7 +9352,15 @@
         <w:t xml:space="preserve">repository automatically. </w:t>
       </w:r>
       <w:r>
-        <w:t xml:space="preserve">Using CI the </w:t>
+        <w:t xml:space="preserve">Using </w:t>
+      </w:r>
+      <w:proofErr w:type="gramStart"/>
+      <w:r>
+        <w:t>CI</w:t>
+      </w:r>
+      <w:proofErr w:type="gramEnd"/>
+      <w:r>
+        <w:t xml:space="preserve"> the </w:t>
       </w:r>
       <w:r>
         <w:t xml:space="preserve">repository was able to run the entire testing suite on each pull request, </w:t>
@@ -9252,13 +9375,29 @@
         <w:t xml:space="preserve">notifications should a CI run fail. </w:t>
       </w:r>
       <w:r>
-        <w:t>On top of that, the CI is able to handle other automations</w:t>
+        <w:t xml:space="preserve">On top of that, the CI </w:t>
+      </w:r>
+      <w:proofErr w:type="gramStart"/>
+      <w:r>
+        <w:t>is able to</w:t>
+      </w:r>
+      <w:proofErr w:type="gramEnd"/>
+      <w:r>
+        <w:t xml:space="preserve"> handle other automations</w:t>
       </w:r>
       <w:r>
         <w:t xml:space="preserve"> that </w:t>
       </w:r>
       <w:r>
-        <w:t xml:space="preserve">are helpful to maintaining an </w:t>
+        <w:t xml:space="preserve">are helpful to </w:t>
+      </w:r>
+      <w:proofErr w:type="gramStart"/>
+      <w:r>
+        <w:t>maintaining</w:t>
+      </w:r>
+      <w:proofErr w:type="gramEnd"/>
+      <w:r>
+        <w:t xml:space="preserve"> an </w:t>
       </w:r>
       <w:r>
         <w:t>awareness of the state of the code in the repository</w:t>
@@ -9356,13 +9495,15 @@
           <w:numId w:val="15"/>
         </w:numPr>
         <w:rPr>
+          <w:rFonts w:ascii="Arial Black" w:hAnsi="Arial Black"/>
           <w:b/>
           <w:bCs/>
         </w:rPr>
       </w:pPr>
-      <w:bookmarkStart w:id="10" w:name="_Toc196922560"/>
-      <w:r>
-        <w:rPr>
+      <w:bookmarkStart w:id="10" w:name="_Toc197067358"/>
+      <w:r>
+        <w:rPr>
+          <w:rFonts w:ascii="Arial Black" w:hAnsi="Arial Black"/>
           <w:b/>
           <w:bCs/>
         </w:rPr>
@@ -9408,13 +9549,15 @@
           <w:numId w:val="15"/>
         </w:numPr>
         <w:rPr>
+          <w:rFonts w:ascii="Arial Black" w:hAnsi="Arial Black"/>
           <w:b/>
           <w:bCs/>
         </w:rPr>
       </w:pPr>
-      <w:bookmarkStart w:id="11" w:name="_Toc196922561"/>
-      <w:r>
-        <w:rPr>
+      <w:bookmarkStart w:id="11" w:name="_Toc197067359"/>
+      <w:r>
+        <w:rPr>
+          <w:rFonts w:ascii="Arial Black" w:hAnsi="Arial Black"/>
           <w:b/>
           <w:bCs/>
         </w:rPr>
@@ -9422,6 +9565,7 @@
       </w:r>
       <w:r>
         <w:rPr>
+          <w:rFonts w:ascii="Arial Black" w:hAnsi="Arial Black"/>
           <w:b/>
           <w:bCs/>
         </w:rPr>
@@ -9508,7 +9652,15 @@
         <w:t>Bulb Bop</w:t>
       </w:r>
       <w:r>
-        <w:t xml:space="preserve">, as well as many of the functions that the user does not interact directly with. There are however, some functionality that is not tested in this approach, </w:t>
+        <w:t xml:space="preserve">, as well as many of the functions that the user does not interact directly with. There </w:t>
+      </w:r>
+      <w:proofErr w:type="gramStart"/>
+      <w:r>
+        <w:t>are</w:t>
+      </w:r>
+      <w:proofErr w:type="gramEnd"/>
+      <w:r>
+        <w:t xml:space="preserve"> however, some functionality that is not tested in this approach, </w:t>
       </w:r>
       <w:r>
         <w:t>this can be due to several reasons</w:t>
@@ -10156,13 +10308,15 @@
           <w:numId w:val="15"/>
         </w:numPr>
         <w:rPr>
+          <w:rFonts w:ascii="Arial Black" w:hAnsi="Arial Black"/>
           <w:b/>
           <w:bCs/>
         </w:rPr>
       </w:pPr>
-      <w:bookmarkStart w:id="12" w:name="_Toc196922562"/>
-      <w:r>
-        <w:rPr>
+      <w:bookmarkStart w:id="12" w:name="_Toc197067360"/>
+      <w:r>
+        <w:rPr>
+          <w:rFonts w:ascii="Arial Black" w:hAnsi="Arial Black"/>
           <w:b/>
           <w:bCs/>
         </w:rPr>
@@ -10171,6 +10325,7 @@
       <w:bookmarkEnd w:id="12"/>
       <w:r>
         <w:rPr>
+          <w:rFonts w:ascii="Arial Black" w:hAnsi="Arial Black"/>
           <w:b/>
           <w:bCs/>
         </w:rPr>
@@ -10388,7 +10543,15 @@
                               </w:r>
                             </w:fldSimple>
                             <w:r>
-                              <w:t xml:space="preserve"> - Steps for saving a bulb to Bulb Bop</w:t>
+                              <w:t xml:space="preserve"> - Steps for saving a </w:t>
+                            </w:r>
+                            <w:proofErr w:type="gramStart"/>
+                            <w:r>
+                              <w:t>bulb to Bulb</w:t>
+                            </w:r>
+                            <w:proofErr w:type="gramEnd"/>
+                            <w:r>
+                              <w:t xml:space="preserve"> Bop</w:t>
                             </w:r>
                           </w:p>
                         </w:txbxContent>
@@ -10435,7 +10598,15 @@
                         </w:r>
                       </w:fldSimple>
                       <w:r>
-                        <w:t xml:space="preserve"> - Steps for saving a bulb to Bulb Bop</w:t>
+                        <w:t xml:space="preserve"> - Steps for saving a </w:t>
+                      </w:r>
+                      <w:proofErr w:type="gramStart"/>
+                      <w:r>
+                        <w:t>bulb to Bulb</w:t>
+                      </w:r>
+                      <w:proofErr w:type="gramEnd"/>
+                      <w:r>
+                        <w:t xml:space="preserve"> Bop</w:t>
                       </w:r>
                     </w:p>
                   </w:txbxContent>
@@ -11060,13 +11231,15 @@
           <w:numId w:val="15"/>
         </w:numPr>
         <w:rPr>
+          <w:rFonts w:ascii="Arial Black" w:hAnsi="Arial Black"/>
           <w:b/>
           <w:bCs/>
         </w:rPr>
       </w:pPr>
-      <w:bookmarkStart w:id="13" w:name="_Toc196922563"/>
-      <w:r>
-        <w:rPr>
+      <w:bookmarkStart w:id="13" w:name="_Toc197067361"/>
+      <w:r>
+        <w:rPr>
+          <w:rFonts w:ascii="Arial Black" w:hAnsi="Arial Black"/>
           <w:b/>
           <w:bCs/>
         </w:rPr>
@@ -11083,13 +11256,15 @@
           <w:numId w:val="15"/>
         </w:numPr>
         <w:rPr>
+          <w:rFonts w:ascii="Arial Black" w:hAnsi="Arial Black"/>
           <w:b/>
           <w:bCs/>
         </w:rPr>
       </w:pPr>
-      <w:bookmarkStart w:id="14" w:name="_Toc196922564"/>
-      <w:r>
-        <w:rPr>
+      <w:bookmarkStart w:id="14" w:name="_Toc197067362"/>
+      <w:r>
+        <w:rPr>
+          <w:rFonts w:ascii="Arial Black" w:hAnsi="Arial Black"/>
           <w:b/>
           <w:bCs/>
         </w:rPr>
@@ -11402,7 +11577,15 @@
         <w:t>The only requirement that was not met by the final iteration of Bulb Bop is “The system should offer multiple lighting modes.”</w:t>
       </w:r>
       <w:r>
-        <w:t xml:space="preserve"> Initial work was done to allow changing coloured bulbs, and this is still present in the code repository, but it is not currently implemented. This requirement should be a priority for any further iterations of Bulb Bop</w:t>
+        <w:t xml:space="preserve"> Initial work was done to allow </w:t>
+      </w:r>
+      <w:proofErr w:type="gramStart"/>
+      <w:r>
+        <w:t>changing coloured</w:t>
+      </w:r>
+      <w:proofErr w:type="gramEnd"/>
+      <w:r>
+        <w:t xml:space="preserve"> bulbs, and this is still present in the code repository, but it is not currently implemented. This requirement should be a priority for any further iterations of Bulb Bop</w:t>
       </w:r>
       <w:r>
         <w:t>.</w:t>
@@ -11463,13 +11646,15 @@
           <w:numId w:val="15"/>
         </w:numPr>
         <w:rPr>
+          <w:rFonts w:ascii="Arial Black" w:hAnsi="Arial Black"/>
           <w:b/>
           <w:bCs/>
         </w:rPr>
       </w:pPr>
-      <w:bookmarkStart w:id="15" w:name="_Toc196922565"/>
-      <w:r>
-        <w:rPr>
+      <w:bookmarkStart w:id="15" w:name="_Toc197067363"/>
+      <w:r>
+        <w:rPr>
+          <w:rFonts w:ascii="Arial Black" w:hAnsi="Arial Black"/>
           <w:b/>
           <w:bCs/>
         </w:rPr>
@@ -11478,6 +11663,9 @@
       <w:bookmarkEnd w:id="15"/>
     </w:p>
     <w:p>
+      <w:pPr>
+        <w:keepNext/>
+      </w:pPr>
       <w:r>
         <w:t>The software development process of Bul</w:t>
       </w:r>
@@ -11487,7 +11675,220 @@
       <w:r>
         <w:t xml:space="preserve"> Bop </w:t>
       </w:r>
-    </w:p>
+      <w:r>
+        <w:t xml:space="preserve">was well planned out, </w:t>
+      </w:r>
+      <w:r>
+        <w:t xml:space="preserve">initial research and </w:t>
+      </w:r>
+      <w:r>
+        <w:t xml:space="preserve">software </w:t>
+      </w:r>
+      <w:r>
+        <w:t>development</w:t>
+      </w:r>
+      <w:r>
+        <w:t xml:space="preserve"> </w:t>
+      </w:r>
+      <w:r>
+        <w:t xml:space="preserve">proceeded well. </w:t>
+      </w:r>
+      <w:r>
+        <w:t>As the project progressed</w:t>
+      </w:r>
+      <w:r>
+        <w:t>,</w:t>
+      </w:r>
+      <w:r>
+        <w:t xml:space="preserve"> the development bec</w:t>
+      </w:r>
+      <w:r>
+        <w:t>a</w:t>
+      </w:r>
+      <w:r>
+        <w:t xml:space="preserve">me less </w:t>
+      </w:r>
+      <w:r>
+        <w:t xml:space="preserve">structured, it still progressed at a healthy pace </w:t>
+      </w:r>
+      <w:r>
+        <w:t xml:space="preserve">despite this. </w:t>
+      </w:r>
+      <w:r>
+        <w:t>As mentioned previously</w:t>
+      </w:r>
+      <w:r>
+        <w:t>,</w:t>
+      </w:r>
+      <w:r>
+        <w:t xml:space="preserve"> </w:t>
+      </w:r>
+      <w:r>
+        <w:t xml:space="preserve">there was a significant amount of </w:t>
+      </w:r>
+      <w:r>
+        <w:t xml:space="preserve">enforced structure through GitHub. This saved a significant amount of </w:t>
+      </w:r>
+      <w:r>
+        <w:t>work</w:t>
+      </w:r>
+      <w:r>
+        <w:t xml:space="preserve"> in development, from </w:t>
+      </w:r>
+      <w:r>
+        <w:lastRenderedPageBreak/>
+        <w:t xml:space="preserve">allowing the maintenance of a working git branch while working on a development branch, to nightly tests that showed issues </w:t>
+      </w:r>
+      <w:r>
+        <w:t xml:space="preserve">extremely quickly. </w:t>
+      </w:r>
+    </w:p>
+    <w:p>
+      <w:pPr>
+        <w:keepNext/>
+        <w:jc w:val="center"/>
+      </w:pPr>
+      <w:r>
+        <w:rPr>
+          <w:noProof/>
+        </w:rPr>
+        <w:drawing>
+          <wp:inline distT="0" distB="0" distL="0" distR="0" wp14:anchorId="75E1A9FD" wp14:editId="75CA6E1E">
+            <wp:extent cx="5759450" cy="2162175"/>
+            <wp:effectExtent l="0" t="0" r="0" b="9525"/>
+            <wp:docPr id="140034148" name="Picture 1"/>
+            <wp:cNvGraphicFramePr>
+              <a:graphicFrameLocks xmlns:a="http://schemas.openxmlformats.org/drawingml/2006/main" noChangeAspect="1"/>
+            </wp:cNvGraphicFramePr>
+            <a:graphic xmlns:a="http://schemas.openxmlformats.org/drawingml/2006/main">
+              <a:graphicData uri="http://schemas.openxmlformats.org/drawingml/2006/picture">
+                <pic:pic xmlns:pic="http://schemas.openxmlformats.org/drawingml/2006/picture">
+                  <pic:nvPicPr>
+                    <pic:cNvPr id="140034148" name=""/>
+                    <pic:cNvPicPr/>
+                  </pic:nvPicPr>
+                  <pic:blipFill>
+                    <a:blip r:embed="rId33"/>
+                    <a:stretch>
+                      <a:fillRect/>
+                    </a:stretch>
+                  </pic:blipFill>
+                  <pic:spPr>
+                    <a:xfrm>
+                      <a:off x="0" y="0"/>
+                      <a:ext cx="5759450" cy="2162175"/>
+                    </a:xfrm>
+                    <a:prstGeom prst="rect">
+                      <a:avLst/>
+                    </a:prstGeom>
+                  </pic:spPr>
+                </pic:pic>
+              </a:graphicData>
+            </a:graphic>
+          </wp:inline>
+        </w:drawing>
+      </w:r>
+    </w:p>
+    <w:p>
+      <w:pPr>
+        <w:pStyle w:val="Caption"/>
+        <w:jc w:val="center"/>
+      </w:pPr>
+      <w:r>
+        <w:t xml:space="preserve">Figure </w:t>
+      </w:r>
+      <w:fldSimple w:instr=" SEQ Figure \* ARABIC ">
+        <w:r>
+          <w:rPr>
+            <w:noProof/>
+          </w:rPr>
+          <w:t>26</w:t>
+        </w:r>
+      </w:fldSimple>
+      <w:r>
+        <w:t xml:space="preserve"> - Start of Gantt Chart</w:t>
+      </w:r>
+    </w:p>
+    <w:p>
+      <w:r>
+        <w:t xml:space="preserve">One part of the process that the development of Bulb Bop </w:t>
+      </w:r>
+      <w:r>
+        <w:t xml:space="preserve">significantly benefited from was the early addition of testing. </w:t>
+      </w:r>
+      <w:r>
+        <w:t>While it was also an example of the development of Bulb Bop becoming less structured</w:t>
+      </w:r>
+      <w:r>
+        <w:t>, as testing was planned to be implemented in the final few weeks of the development timeline</w:t>
+      </w:r>
+      <w:r>
+        <w:t xml:space="preserve">, it also massively benefited Bulb Bop by </w:t>
+      </w:r>
+      <w:r>
+        <w:t xml:space="preserve">ensuring consistently working code and highlighting issues when they </w:t>
+      </w:r>
+      <w:r>
+        <w:t>appeared</w:t>
+      </w:r>
+      <w:r>
+        <w:t>.</w:t>
+      </w:r>
+    </w:p>
+    <w:p>
+      <w:r>
+        <w:t xml:space="preserve">The lack of structure that came to the development in </w:t>
+      </w:r>
+      <w:proofErr w:type="gramStart"/>
+      <w:r>
+        <w:t>it’s</w:t>
+      </w:r>
+      <w:proofErr w:type="gramEnd"/>
+      <w:r>
+        <w:t xml:space="preserve"> later stages </w:t>
+      </w:r>
+      <w:r>
+        <w:t>was unhelpful in a few ways. Occasionally there would be some issues in the software that would go untouched for</w:t>
+      </w:r>
+      <w:r>
+        <w:t xml:space="preserve"> quite a while before it was handled. Often the main issue that needed sorted would be ignored while other </w:t>
+      </w:r>
+      <w:r>
+        <w:t xml:space="preserve">less important issues were handled. Such as time being spent picking a font, rather than working on the beat detection algorithm. </w:t>
+      </w:r>
+    </w:p>
+    <w:p>
+      <w:r>
+        <w:t xml:space="preserve">The development of this </w:t>
+      </w:r>
+      <w:r>
+        <w:t xml:space="preserve">software would have </w:t>
+      </w:r>
+      <w:r>
+        <w:t xml:space="preserve">benefited from a mid-way </w:t>
+      </w:r>
+      <w:r>
+        <w:t xml:space="preserve">review of the process. This was </w:t>
+      </w:r>
+      <w:r>
+        <w:t xml:space="preserve">not carried </w:t>
+      </w:r>
+      <w:proofErr w:type="gramStart"/>
+      <w:r>
+        <w:t>out, but</w:t>
+      </w:r>
+      <w:proofErr w:type="gramEnd"/>
+      <w:r>
+        <w:t xml:space="preserve"> would have allowed for a review of the user requirements</w:t>
+      </w:r>
+      <w:r>
+        <w:t xml:space="preserve"> and the current state of Bulb Bop. Thus, the </w:t>
+      </w:r>
+      <w:r>
+        <w:t xml:space="preserve">final half of the development could have been planned out, and it would have prevented the loss of structure. </w:t>
+      </w:r>
+    </w:p>
+    <w:p/>
     <w:p>
       <w:pPr>
         <w:pStyle w:val="Heading2"/>
@@ -11496,20 +11897,309 @@
           <w:numId w:val="15"/>
         </w:numPr>
         <w:rPr>
+          <w:rFonts w:ascii="Arial Black" w:hAnsi="Arial Black"/>
           <w:b/>
           <w:bCs/>
         </w:rPr>
       </w:pPr>
-      <w:bookmarkStart w:id="16" w:name="_Toc196922566"/>
-      <w:r>
-        <w:rPr>
+      <w:bookmarkStart w:id="16" w:name="_Toc197067364"/>
+      <w:r>
+        <w:rPr>
+          <w:rFonts w:ascii="Arial Black" w:hAnsi="Arial Black"/>
           <w:b/>
           <w:bCs/>
         </w:rPr>
+        <w:t>Evaluation of Software</w:t>
+      </w:r>
+      <w:bookmarkEnd w:id="16"/>
+    </w:p>
+    <w:p>
+      <w:r>
+        <w:t>In this section, a fair evaluation of Bulb Bop will be carried out</w:t>
+      </w:r>
+      <w:r>
+        <w:t>; this</w:t>
+      </w:r>
+      <w:r>
+        <w:t xml:space="preserve"> will cover</w:t>
+      </w:r>
+      <w:r>
+        <w:t xml:space="preserve"> an evaluation of the user interface, the backend of Bulb Bop, and the </w:t>
+      </w:r>
+      <w:r>
+        <w:t>overall functionality of Bulb Bop.</w:t>
+      </w:r>
+      <w:r>
+        <w:t xml:space="preserve"> </w:t>
+      </w:r>
+      <w:proofErr w:type="gramStart"/>
+      <w:r>
+        <w:t>The final conclusion</w:t>
+      </w:r>
+      <w:proofErr w:type="gramEnd"/>
+      <w:r>
+        <w:t xml:space="preserve"> of this section is that while Bulb Bop is functional, and </w:t>
+      </w:r>
+      <w:r>
+        <w:t>usable</w:t>
+      </w:r>
+      <w:r>
+        <w:t xml:space="preserve">, it still requires work. </w:t>
+      </w:r>
+      <w:r>
+        <w:t>Some work is required to expand the functionality, and to ensure a more usable environment for the end-user.</w:t>
+      </w:r>
+    </w:p>
+    <w:p>
+      <w:pPr>
+        <w:keepNext/>
+      </w:pPr>
+      <w:r>
         <w:lastRenderedPageBreak/>
-        <w:t>Evaluation of Software</w:t>
-      </w:r>
-      <w:bookmarkEnd w:id="16"/>
+        <w:drawing>
+          <wp:inline distT="0" distB="0" distL="0" distR="0" wp14:anchorId="3AE1CA34" wp14:editId="4A9C2593">
+            <wp:extent cx="5759450" cy="4275455"/>
+            <wp:effectExtent l="133350" t="114300" r="146050" b="163195"/>
+            <wp:docPr id="1054218413" name="Picture 1" descr="A screenshot of a computer&#10;&#10;AI-generated content may be incorrect."/>
+            <wp:cNvGraphicFramePr>
+              <a:graphicFrameLocks xmlns:a="http://schemas.openxmlformats.org/drawingml/2006/main" noChangeAspect="1"/>
+            </wp:cNvGraphicFramePr>
+            <a:graphic xmlns:a="http://schemas.openxmlformats.org/drawingml/2006/main">
+              <a:graphicData uri="http://schemas.openxmlformats.org/drawingml/2006/picture">
+                <pic:pic xmlns:pic="http://schemas.openxmlformats.org/drawingml/2006/picture">
+                  <pic:nvPicPr>
+                    <pic:cNvPr id="1054218413" name="Picture 1" descr="A screenshot of a computer&#10;&#10;AI-generated content may be incorrect."/>
+                    <pic:cNvPicPr/>
+                  </pic:nvPicPr>
+                  <pic:blipFill>
+                    <a:blip r:embed="rId34"/>
+                    <a:stretch>
+                      <a:fillRect/>
+                    </a:stretch>
+                  </pic:blipFill>
+                  <pic:spPr>
+                    <a:xfrm>
+                      <a:off x="0" y="0"/>
+                      <a:ext cx="5759450" cy="4275455"/>
+                    </a:xfrm>
+                    <a:prstGeom prst="rect">
+                      <a:avLst/>
+                    </a:prstGeom>
+                    <a:solidFill>
+                      <a:srgbClr val="FFFFFF">
+                        <a:shade val="85000"/>
+                      </a:srgbClr>
+                    </a:solidFill>
+                    <a:ln w="88900" cap="sq">
+                      <a:solidFill>
+                        <a:srgbClr val="FFFFFF"/>
+                      </a:solidFill>
+                      <a:miter lim="800000"/>
+                    </a:ln>
+                    <a:effectLst>
+                      <a:outerShdw blurRad="55000" dist="18000" dir="5400000" algn="tl" rotWithShape="0">
+                        <a:srgbClr val="000000">
+                          <a:alpha val="40000"/>
+                        </a:srgbClr>
+                      </a:outerShdw>
+                    </a:effectLst>
+                    <a:scene3d>
+                      <a:camera prst="orthographicFront"/>
+                      <a:lightRig rig="twoPt" dir="t">
+                        <a:rot lat="0" lon="0" rev="7200000"/>
+                      </a:lightRig>
+                    </a:scene3d>
+                    <a:sp3d>
+                      <a:bevelT w="25400" h="19050"/>
+                      <a:contourClr>
+                        <a:srgbClr val="FFFFFF"/>
+                      </a:contourClr>
+                    </a:sp3d>
+                  </pic:spPr>
+                </pic:pic>
+              </a:graphicData>
+            </a:graphic>
+          </wp:inline>
+        </w:drawing>
+      </w:r>
+    </w:p>
+    <w:p>
+      <w:pPr>
+        <w:pStyle w:val="Caption"/>
+        <w:jc w:val="center"/>
+      </w:pPr>
+      <w:r>
+        <w:t xml:space="preserve">Figure </w:t>
+      </w:r>
+      <w:fldSimple w:instr=" SEQ Figure \* ARABIC ">
+        <w:r>
+          <w:rPr>
+            <w:noProof/>
+          </w:rPr>
+          <w:t>27</w:t>
+        </w:r>
+      </w:fldSimple>
+      <w:r>
+        <w:t xml:space="preserve"> - Screenshot of Index Page</w:t>
+      </w:r>
+      <w:r>
+        <w:t xml:space="preserve"> in light mode</w:t>
+      </w:r>
+    </w:p>
+    <w:p>
+      <w:r>
+        <w:t xml:space="preserve">As can be seen in the </w:t>
+      </w:r>
+      <w:r>
+        <w:t xml:space="preserve">images of the user interface in this report (Figures </w:t>
+      </w:r>
+      <w:r>
+        <w:t xml:space="preserve">1, 2, 3, 4, 5, 6, 7, 8, 25, 27) </w:t>
+      </w:r>
+      <w:r>
+        <w:t xml:space="preserve">the </w:t>
+      </w:r>
+      <w:r>
+        <w:t xml:space="preserve">interface is very basic. There </w:t>
+      </w:r>
+      <w:r>
+        <w:t xml:space="preserve">are a lot of dynamic icons, the ability to toggle dark and light mode, </w:t>
+      </w:r>
+      <w:r>
+        <w:t>and multiple different views</w:t>
+      </w:r>
+      <w:r>
+        <w:t xml:space="preserve">. Bootstrap 5 is used to </w:t>
+      </w:r>
+      <w:r>
+        <w:t xml:space="preserve">manage the </w:t>
+      </w:r>
+      <w:proofErr w:type="spellStart"/>
+      <w:r>
+        <w:t>css</w:t>
+      </w:r>
+      <w:proofErr w:type="spellEnd"/>
+      <w:r>
+        <w:t xml:space="preserve"> styling and the</w:t>
+      </w:r>
+      <w:r>
+        <w:t xml:space="preserve"> various elements of the html, there is minimal custom </w:t>
+      </w:r>
+      <w:proofErr w:type="spellStart"/>
+      <w:r>
+        <w:t>css</w:t>
+      </w:r>
+      <w:proofErr w:type="spellEnd"/>
+      <w:r>
+        <w:t xml:space="preserve"> which means that the user interface is very stable and cross compatible with many devices. </w:t>
+      </w:r>
+      <w:r>
+        <w:t>Despite these the user interface is bland and</w:t>
+      </w:r>
+      <w:r>
+        <w:t xml:space="preserve"> at times unintuitive</w:t>
+      </w:r>
+      <w:r>
+        <w:t xml:space="preserve">. This would require a developer with more experience in user interface design to remedy. However, as the main function of the user interface is to allow the user to activate the audio/light synchronisation </w:t>
+      </w:r>
+      <w:r>
+        <w:t xml:space="preserve">the user interface still serves its function, just doing so un-aesthetically. </w:t>
+      </w:r>
+    </w:p>
+    <w:p>
+      <w:pPr>
+        <w:keepNext/>
+      </w:pPr>
+      <w:r>
+        <w:lastRenderedPageBreak/>
+        <w:drawing>
+          <wp:inline distT="0" distB="0" distL="0" distR="0" wp14:anchorId="2A7CCD4E" wp14:editId="1F2C035B">
+            <wp:extent cx="5759450" cy="7606030"/>
+            <wp:effectExtent l="0" t="0" r="0" b="0"/>
+            <wp:docPr id="1739811343" name="Picture 1" descr="A screen shot of a computer program&#10;&#10;AI-generated content may be incorrect."/>
+            <wp:cNvGraphicFramePr>
+              <a:graphicFrameLocks xmlns:a="http://schemas.openxmlformats.org/drawingml/2006/main" noChangeAspect="1"/>
+            </wp:cNvGraphicFramePr>
+            <a:graphic xmlns:a="http://schemas.openxmlformats.org/drawingml/2006/main">
+              <a:graphicData uri="http://schemas.openxmlformats.org/drawingml/2006/picture">
+                <pic:pic xmlns:pic="http://schemas.openxmlformats.org/drawingml/2006/picture">
+                  <pic:nvPicPr>
+                    <pic:cNvPr id="1739811343" name="Picture 1" descr="A screen shot of a computer program&#10;&#10;AI-generated content may be incorrect."/>
+                    <pic:cNvPicPr/>
+                  </pic:nvPicPr>
+                  <pic:blipFill>
+                    <a:blip r:embed="rId35"/>
+                    <a:stretch>
+                      <a:fillRect/>
+                    </a:stretch>
+                  </pic:blipFill>
+                  <pic:spPr>
+                    <a:xfrm>
+                      <a:off x="0" y="0"/>
+                      <a:ext cx="5759450" cy="7606030"/>
+                    </a:xfrm>
+                    <a:prstGeom prst="rect">
+                      <a:avLst/>
+                    </a:prstGeom>
+                  </pic:spPr>
+                </pic:pic>
+              </a:graphicData>
+            </a:graphic>
+          </wp:inline>
+        </w:drawing>
+      </w:r>
+    </w:p>
+    <w:p>
+      <w:pPr>
+        <w:pStyle w:val="Caption"/>
+        <w:jc w:val="center"/>
+      </w:pPr>
+      <w:r>
+        <w:t xml:space="preserve">Figure </w:t>
+      </w:r>
+      <w:fldSimple w:instr=" SEQ Figure \* ARABIC ">
+        <w:r>
+          <w:rPr>
+            <w:noProof/>
+          </w:rPr>
+          <w:t>28</w:t>
+        </w:r>
+      </w:fldSimple>
+      <w:r>
+        <w:t xml:space="preserve"> - Index Endpoint Backend Code Screenshot</w:t>
+      </w:r>
+    </w:p>
+    <w:p>
+      <w:r>
+        <w:t xml:space="preserve">With regards to the backend of Bulb </w:t>
+      </w:r>
+      <w:r>
+        <w:t xml:space="preserve">Bop, the code quality, functionality, and </w:t>
+      </w:r>
+      <w:r>
+        <w:t xml:space="preserve">testability will be commented on here. </w:t>
+      </w:r>
+      <w:r>
+        <w:t xml:space="preserve">In general, the code quality of Bulb Bop </w:t>
+      </w:r>
+      <w:r>
+        <w:t>is excellent</w:t>
+      </w:r>
+      <w:r>
+        <w:t xml:space="preserve">; it follows the PEP8 style guide </w:t>
+      </w:r>
+      <w:r>
+        <w:t xml:space="preserve">and has enough comments to enhance </w:t>
+      </w:r>
+      <w:r>
+        <w:t xml:space="preserve">the </w:t>
+      </w:r>
+      <w:r>
+        <w:t xml:space="preserve">understandability of the function of the code without </w:t>
+      </w:r>
+      <w:r>
+        <w:t xml:space="preserve">adding to the confusion of the code itself. </w:t>
+      </w:r>
     </w:p>
     <w:p>
       <w:pPr>
@@ -11519,16 +12209,19 @@
           <w:numId w:val="15"/>
         </w:numPr>
         <w:rPr>
+          <w:rFonts w:ascii="Arial Black" w:hAnsi="Arial Black"/>
           <w:b/>
           <w:bCs/>
         </w:rPr>
       </w:pPr>
-      <w:bookmarkStart w:id="17" w:name="_Toc196922567"/>
-      <w:r>
-        <w:rPr>
+      <w:bookmarkStart w:id="17" w:name="_Toc197067365"/>
+      <w:r>
+        <w:rPr>
+          <w:rFonts w:ascii="Arial Black" w:hAnsi="Arial Black"/>
           <w:b/>
           <w:bCs/>
         </w:rPr>
+        <w:lastRenderedPageBreak/>
         <w:t>Suggestions for Further Work</w:t>
       </w:r>
       <w:bookmarkEnd w:id="17"/>
@@ -11541,13 +12234,15 @@
           <w:numId w:val="15"/>
         </w:numPr>
         <w:rPr>
+          <w:rFonts w:ascii="Arial Black" w:hAnsi="Arial Black"/>
           <w:b/>
           <w:bCs/>
         </w:rPr>
       </w:pPr>
-      <w:bookmarkStart w:id="18" w:name="_Toc196922568"/>
-      <w:r>
-        <w:rPr>
+      <w:bookmarkStart w:id="18" w:name="_Toc197067366"/>
+      <w:r>
+        <w:rPr>
+          <w:rFonts w:ascii="Arial Black" w:hAnsi="Arial Black"/>
           <w:b/>
           <w:bCs/>
         </w:rPr>
@@ -12510,8 +13205,8 @@
       </w:pPr>
     </w:p>
     <w:sectPr>
-      <w:headerReference w:type="default" r:id="rId33"/>
-      <w:footerReference w:type="default" r:id="rId34"/>
+      <w:headerReference w:type="default" r:id="rId36"/>
+      <w:footerReference w:type="default" r:id="rId37"/>
       <w:pgSz w:w="11906" w:h="16838"/>
       <w:pgMar w:top="1134" w:right="1418" w:bottom="1134" w:left="1418" w:header="709" w:footer="709" w:gutter="0"/>
       <w:cols w:space="708"/>

</xml_diff>

<commit_message>
-rename audio_testing file for readability - Updates to final report
</commit_message>
<xml_diff>
--- a/project-report-docs/Final_Year_Project_Report.docx
+++ b/project-report-docs/Final_Year_Project_Report.docx
@@ -5453,7 +5453,21 @@
     </w:p>
     <w:p>
       <w:r>
-        <w:t># EXPAND ON SECURITY HERE #</w:t>
+        <w:t xml:space="preserve"># </w:t>
+      </w:r>
+      <w:r>
+        <w:t xml:space="preserve">TODO </w:t>
+      </w:r>
+      <w:r>
+        <w:t>EXPAND ON SECURITY HERE #</w:t>
+      </w:r>
+    </w:p>
+    <w:p>
+      <w:r>
+        <w:t>#</w:t>
+      </w:r>
+      <w:r>
+        <w:t xml:space="preserve"> TODO Installation process #</w:t>
       </w:r>
     </w:p>
     <w:p>
@@ -5692,11 +5706,11 @@
         <w:t>testing</w:t>
       </w:r>
       <w:r>
-        <w:t xml:space="preserve"> with a colour changing bulb, and a non-colour changing bulb this endpoint caused issues, so was left for future development, which ultimately ended up being scoped out of the </w:t>
+        <w:t xml:space="preserve"> with a colour changing bulb, and a non-colour changing bulb this endpoint </w:t>
       </w:r>
       <w:r>
         <w:lastRenderedPageBreak/>
-        <w:t xml:space="preserve">project. </w:t>
+        <w:t xml:space="preserve">caused issues, so was left for future development, which ultimately ended up being scoped out of the project. </w:t>
       </w:r>
       <w:r>
         <w:t>“/discover/” is used to discover new bulbs on the network</w:t>
@@ -6322,6 +6336,17 @@
         <w:t>Bulb communication</w:t>
       </w:r>
       <w:bookmarkEnd w:id="6"/>
+    </w:p>
+    <w:p>
+      <w:r>
+        <w:t xml:space="preserve"># </w:t>
+      </w:r>
+      <w:r>
+        <w:t xml:space="preserve">TODO </w:t>
+      </w:r>
+      <w:r>
+        <w:t>Mention difficulty with communicating with multiple bulbs with different capabilities here #</w:t>
+      </w:r>
     </w:p>
     <w:p>
       <w:r>
@@ -11955,6 +11980,9 @@
         <w:keepNext/>
       </w:pPr>
       <w:r>
+        <w:rPr>
+          <w:noProof/>
+        </w:rPr>
         <w:lastRenderedPageBreak/>
         <w:drawing>
           <wp:inline distT="0" distB="0" distL="0" distR="0" wp14:anchorId="3AE1CA34" wp14:editId="4A9C2593">
@@ -12111,6 +12139,9 @@
         <w:keepNext/>
       </w:pPr>
       <w:r>
+        <w:rPr>
+          <w:noProof/>
+        </w:rPr>
         <w:lastRenderedPageBreak/>
         <w:drawing>
           <wp:inline distT="0" distB="0" distL="0" distR="0" wp14:anchorId="2A7CCD4E" wp14:editId="1F2C035B">
@@ -12200,6 +12231,164 @@
       <w:r>
         <w:t xml:space="preserve">adding to the confusion of the code itself. </w:t>
       </w:r>
+      <w:r>
+        <w:t xml:space="preserve">The code is functional, there is little delay </w:t>
+      </w:r>
+      <w:r>
+        <w:t xml:space="preserve">in the code, with threading being used as often as possible to speed up response time. </w:t>
+      </w:r>
+      <w:r>
+        <w:t>If there was an issue in the code</w:t>
+      </w:r>
+      <w:r>
+        <w:t>, it would be the complexity of the beat detection algorithm, which</w:t>
+      </w:r>
+      <w:r>
+        <w:t xml:space="preserve"> makes it extremely difficult to test. </w:t>
+      </w:r>
+      <w:r>
+        <w:t>It is impractical to simulate the input of an audio device into the algorithm</w:t>
+      </w:r>
+      <w:r>
+        <w:t xml:space="preserve"> due to this, as such the </w:t>
+      </w:r>
+      <w:r>
+        <w:t>detection algorithm has had to be manually tested</w:t>
+      </w:r>
+      <w:r>
+        <w:t xml:space="preserve"> to ensure that it works as expected</w:t>
+      </w:r>
+      <w:r>
+        <w:t>.</w:t>
+      </w:r>
+      <w:r>
+        <w:t xml:space="preserve"> </w:t>
+      </w:r>
+      <w:r>
+        <w:t>N</w:t>
+      </w:r>
+      <w:r>
+        <w:t xml:space="preserve">ot only this, </w:t>
+      </w:r>
+      <w:r>
+        <w:lastRenderedPageBreak/>
+        <w:t>but the detection algorithm is the only part of the code base that suffers from lower quality code</w:t>
+      </w:r>
+      <w:r>
+        <w:t xml:space="preserve">, it has more nested for loops than </w:t>
+      </w:r>
+      <w:r>
+        <w:t>is ideal for instance.</w:t>
+      </w:r>
+    </w:p>
+    <w:p>
+      <w:pPr>
+        <w:keepNext/>
+      </w:pPr>
+      <w:r>
+        <w:rPr>
+          <w:noProof/>
+        </w:rPr>
+        <w:drawing>
+          <wp:inline distT="0" distB="0" distL="0" distR="0" wp14:anchorId="711ABFAF" wp14:editId="333A09C6">
+            <wp:extent cx="5759450" cy="6567805"/>
+            <wp:effectExtent l="0" t="0" r="0" b="4445"/>
+            <wp:docPr id="1908080363" name="Picture 1" descr="A screen shot of a computer program&#10;&#10;AI-generated content may be incorrect."/>
+            <wp:cNvGraphicFramePr>
+              <a:graphicFrameLocks xmlns:a="http://schemas.openxmlformats.org/drawingml/2006/main" noChangeAspect="1"/>
+            </wp:cNvGraphicFramePr>
+            <a:graphic xmlns:a="http://schemas.openxmlformats.org/drawingml/2006/main">
+              <a:graphicData uri="http://schemas.openxmlformats.org/drawingml/2006/picture">
+                <pic:pic xmlns:pic="http://schemas.openxmlformats.org/drawingml/2006/picture">
+                  <pic:nvPicPr>
+                    <pic:cNvPr id="1908080363" name="Picture 1" descr="A screen shot of a computer program&#10;&#10;AI-generated content may be incorrect."/>
+                    <pic:cNvPicPr/>
+                  </pic:nvPicPr>
+                  <pic:blipFill>
+                    <a:blip r:embed="rId36"/>
+                    <a:stretch>
+                      <a:fillRect/>
+                    </a:stretch>
+                  </pic:blipFill>
+                  <pic:spPr>
+                    <a:xfrm>
+                      <a:off x="0" y="0"/>
+                      <a:ext cx="5759450" cy="6567805"/>
+                    </a:xfrm>
+                    <a:prstGeom prst="rect">
+                      <a:avLst/>
+                    </a:prstGeom>
+                  </pic:spPr>
+                </pic:pic>
+              </a:graphicData>
+            </a:graphic>
+          </wp:inline>
+        </w:drawing>
+      </w:r>
+    </w:p>
+    <w:p>
+      <w:pPr>
+        <w:pStyle w:val="Caption"/>
+        <w:jc w:val="center"/>
+      </w:pPr>
+      <w:r>
+        <w:t xml:space="preserve">Figure </w:t>
+      </w:r>
+      <w:fldSimple w:instr=" SEQ Figure \* ARABIC ">
+        <w:r>
+          <w:rPr>
+            <w:noProof/>
+          </w:rPr>
+          <w:t>29</w:t>
+        </w:r>
+      </w:fldSimple>
+      <w:r>
+        <w:t xml:space="preserve"> - Beat Detection Algorithm in code</w:t>
+      </w:r>
+    </w:p>
+    <w:p>
+      <w:r>
+        <w:t>Finally,</w:t>
+      </w:r>
+      <w:r>
+        <w:t xml:space="preserve"> regarding the overall functionali</w:t>
+      </w:r>
+      <w:r>
+        <w:t xml:space="preserve">ty of Bulb Bop, </w:t>
+      </w:r>
+      <w:r>
+        <w:t>as previously mentioned</w:t>
+      </w:r>
+      <w:r>
+        <w:t>,</w:t>
+      </w:r>
+      <w:r>
+        <w:t xml:space="preserve"> </w:t>
+      </w:r>
+      <w:r>
+        <w:t xml:space="preserve">Bulb Bop meets three of the four initial user requirements. </w:t>
+      </w:r>
+      <w:r>
+        <w:t xml:space="preserve">The missed </w:t>
+      </w:r>
+      <w:r>
+        <w:t xml:space="preserve">requirement was missed due to several factors, the biggest of which was the time needed to </w:t>
+      </w:r>
+      <w:r>
+        <w:t xml:space="preserve">figure out how to manage </w:t>
+      </w:r>
+      <w:r>
+        <w:t xml:space="preserve">multiple Wi-Fi bulbs of different capabilities. </w:t>
+      </w:r>
+      <w:r>
+        <w:t xml:space="preserve">Despite this Bulb Bop does provide </w:t>
+      </w:r>
+      <w:r>
+        <w:t xml:space="preserve">a good </w:t>
+      </w:r>
+      <w:r>
+        <w:t xml:space="preserve">base for future development on this requirement. </w:t>
+      </w:r>
     </w:p>
     <w:p>
       <w:pPr>
@@ -12221,10 +12410,191 @@
           <w:b/>
           <w:bCs/>
         </w:rPr>
+        <w:t>Suggestions for Further Work</w:t>
+      </w:r>
+      <w:bookmarkEnd w:id="17"/>
+    </w:p>
+    <w:p>
+      <w:r>
+        <w:t xml:space="preserve">This report is going to make </w:t>
+      </w:r>
+      <w:r>
+        <w:t xml:space="preserve">five suggestions for future development, </w:t>
+      </w:r>
+      <w:r>
+        <w:t>which</w:t>
+      </w:r>
+      <w:r>
+        <w:t xml:space="preserve"> will be listed in order of priority, from highest priority to lowest priority.</w:t>
+      </w:r>
+    </w:p>
+    <w:p>
+      <w:pPr>
+        <w:pStyle w:val="ListParagraph"/>
+        <w:numPr>
+          <w:ilvl w:val="0"/>
+          <w:numId w:val="18"/>
+        </w:numPr>
+      </w:pPr>
+      <w:r>
+        <w:t xml:space="preserve">Complete work on </w:t>
+      </w:r>
+      <w:r>
+        <w:t xml:space="preserve">the </w:t>
+      </w:r>
+      <w:r>
+        <w:t>fourth user requirement.</w:t>
+      </w:r>
+    </w:p>
+    <w:p>
+      <w:r>
         <w:lastRenderedPageBreak/>
-        <w:t>Suggestions for Further Work</w:t>
-      </w:r>
-      <w:bookmarkEnd w:id="17"/>
+        <w:t xml:space="preserve">This work should be prioritised above all others so that Bulb Bop can meet </w:t>
+      </w:r>
+      <w:proofErr w:type="gramStart"/>
+      <w:r>
+        <w:t>all of</w:t>
+      </w:r>
+      <w:proofErr w:type="gramEnd"/>
+      <w:r>
+        <w:t xml:space="preserve"> the user requirements. To achieve this requirement, work will need to be carried out to programmatically discover the type of bulb that is connected</w:t>
+      </w:r>
+      <w:r>
+        <w:t xml:space="preserve">, to allow for packets to change depending on the bulb that is connected to ensure that colour change packets aren’t sent to a bulb that does not have that capability, and for the user interface to be modified to allow the user </w:t>
+      </w:r>
+      <w:r>
+        <w:t>to control this extra functionality.</w:t>
+      </w:r>
+      <w:r>
+        <w:br/>
+        <w:t>To reiterate, some of the needed work for this development is already present in the repository</w:t>
+      </w:r>
+      <w:r>
+        <w:t>; there</w:t>
+      </w:r>
+      <w:r>
+        <w:t xml:space="preserve"> is a function that </w:t>
+      </w:r>
+      <w:r>
+        <w:t>creates a packet to change the colour of a bulb.</w:t>
+      </w:r>
+    </w:p>
+    <w:p>
+      <w:pPr>
+        <w:pStyle w:val="ListParagraph"/>
+        <w:numPr>
+          <w:ilvl w:val="0"/>
+          <w:numId w:val="18"/>
+        </w:numPr>
+      </w:pPr>
+      <w:r>
+        <w:t>Easy installation</w:t>
+      </w:r>
+    </w:p>
+    <w:p>
+      <w:r>
+        <w:t xml:space="preserve">The current state of Bulb Bop means that the user needs to </w:t>
+      </w:r>
+      <w:proofErr w:type="gramStart"/>
+      <w:r>
+        <w:t>have an understanding of</w:t>
+      </w:r>
+      <w:proofErr w:type="gramEnd"/>
+      <w:r>
+        <w:t xml:space="preserve"> how to run a </w:t>
+      </w:r>
+      <w:r>
+        <w:t>P</w:t>
+      </w:r>
+      <w:r>
+        <w:t>ython script so that they can run the web application. This could be simplified</w:t>
+      </w:r>
+      <w:r>
+        <w:t xml:space="preserve"> to an </w:t>
+      </w:r>
+      <w:proofErr w:type="spellStart"/>
+      <w:r>
+        <w:t>exe</w:t>
+      </w:r>
+      <w:proofErr w:type="spellEnd"/>
+      <w:r>
+        <w:t xml:space="preserve"> for Windows or a simple bash script for Linux. </w:t>
+      </w:r>
+    </w:p>
+    <w:p/>
+    <w:p/>
+    <w:p/>
+    <w:p>
+      <w:r>
+        <w:t>The first point of call for future development in Bulb Bop is the completion of work on the fourth requirement</w:t>
+      </w:r>
+      <w:r>
+        <w:t xml:space="preserve">. Figuring out how to </w:t>
+      </w:r>
+      <w:r>
+        <w:t xml:space="preserve">discover the type of </w:t>
+      </w:r>
+      <w:proofErr w:type="gramStart"/>
+      <w:r>
+        <w:t>bulb, and</w:t>
+      </w:r>
+      <w:proofErr w:type="gramEnd"/>
+      <w:r>
+        <w:t xml:space="preserve"> manage that</w:t>
+      </w:r>
+      <w:r>
+        <w:t xml:space="preserve"> </w:t>
+      </w:r>
+      <w:r>
+        <w:t>by</w:t>
+      </w:r>
+      <w:r>
+        <w:t xml:space="preserve"> querying its state and sending </w:t>
+      </w:r>
+      <w:r>
+        <w:t>the correct packet to the correct bulb.</w:t>
+      </w:r>
+      <w:r>
+        <w:t xml:space="preserve"> </w:t>
+      </w:r>
+      <w:r>
+        <w:t xml:space="preserve">Once that is finished, the next </w:t>
+      </w:r>
+      <w:r>
+        <w:t>priority suggested is that the development focus on a way to easily install Bulb Bop on other computers</w:t>
+      </w:r>
+      <w:r>
+        <w:t xml:space="preserve">. </w:t>
+      </w:r>
+      <w:r>
+        <w:t xml:space="preserve">Finally, when the previous two suggestions have been completed, the final </w:t>
+      </w:r>
+      <w:r>
+        <w:t xml:space="preserve">recommendation is to </w:t>
+      </w:r>
+      <w:r>
+        <w:t xml:space="preserve">redesign the user interface to allow for the increased functionality and </w:t>
+      </w:r>
+      <w:r>
+        <w:t xml:space="preserve">a greater user experience. </w:t>
+      </w:r>
+    </w:p>
+    <w:p>
+      <w:r>
+        <w:t xml:space="preserve">Once this essential further work is carried out, </w:t>
+      </w:r>
+      <w:r>
+        <w:t xml:space="preserve">the last recommendation would be to </w:t>
+      </w:r>
+      <w:r>
+        <w:t xml:space="preserve">expand the number of bulb brands which Bulb Bop can work with. This would make Bulb Bop much more </w:t>
+      </w:r>
+      <w:r>
+        <w:t xml:space="preserve">desirable to </w:t>
+      </w:r>
+      <w:r>
+        <w:t>many more users of these brands of bulbs.</w:t>
+      </w:r>
     </w:p>
     <w:p>
       <w:pPr>
@@ -12249,6 +12619,31 @@
         <w:t>Conclusion</w:t>
       </w:r>
       <w:bookmarkEnd w:id="18"/>
+    </w:p>
+    <w:p>
+      <w:r>
+        <w:t>To conclude this repor</w:t>
+      </w:r>
+      <w:r>
+        <w:t xml:space="preserve">t, </w:t>
+      </w:r>
+      <w:proofErr w:type="spellStart"/>
+      <w:r>
+        <w:t>Bulp</w:t>
+      </w:r>
+      <w:proofErr w:type="spellEnd"/>
+      <w:r>
+        <w:t xml:space="preserve"> Bop is a limited success, </w:t>
+      </w:r>
+      <w:r>
+        <w:t xml:space="preserve">it met three of the four main user requirements, only losing out to the fourth due to complexity and time constraints. </w:t>
+      </w:r>
+      <w:r>
+        <w:t>Bulb Bop is robustly tested and well organised, aiding any future development that occurs</w:t>
+      </w:r>
+      <w:r>
+        <w:t xml:space="preserve">. </w:t>
+      </w:r>
     </w:p>
     <w:p/>
     <w:p>
@@ -13205,8 +13600,8 @@
       </w:pPr>
     </w:p>
     <w:sectPr>
-      <w:headerReference w:type="default" r:id="rId36"/>
-      <w:footerReference w:type="default" r:id="rId37"/>
+      <w:headerReference w:type="default" r:id="rId37"/>
+      <w:footerReference w:type="default" r:id="rId38"/>
       <w:pgSz w:w="11906" w:h="16838"/>
       <w:pgMar w:top="1134" w:right="1418" w:bottom="1134" w:left="1418" w:header="709" w:footer="709" w:gutter="0"/>
       <w:cols w:space="708"/>
@@ -14757,13 +15152,13 @@
     </w:lvl>
   </w:abstractNum>
   <w:abstractNum w:abstractNumId="15" w15:restartNumberingAfterBreak="0">
-    <w:nsid w:val="6F100AFC"/>
+    <w:nsid w:val="655F27CF"/>
     <w:multiLevelType w:val="hybridMultilevel"/>
-    <w:tmpl w:val="22D2146C"/>
-    <w:lvl w:ilvl="0" w:tplc="CA780E26">
-      <w:start w:val="2"/>
+    <w:tmpl w:val="D472950E"/>
+    <w:lvl w:ilvl="0" w:tplc="0809000F">
+      <w:start w:val="1"/>
       <w:numFmt w:val="decimal"/>
-      <w:lvlText w:val="%1"/>
+      <w:lvlText w:val="%1."/>
       <w:lvlJc w:val="left"/>
       <w:pPr>
         <w:ind w:left="720" w:hanging="360"/>
@@ -14846,6 +15241,95 @@
     </w:lvl>
   </w:abstractNum>
   <w:abstractNum w:abstractNumId="16" w15:restartNumberingAfterBreak="0">
+    <w:nsid w:val="6F100AFC"/>
+    <w:multiLevelType w:val="hybridMultilevel"/>
+    <w:tmpl w:val="22D2146C"/>
+    <w:lvl w:ilvl="0" w:tplc="CA780E26">
+      <w:start w:val="2"/>
+      <w:numFmt w:val="decimal"/>
+      <w:lvlText w:val="%1"/>
+      <w:lvlJc w:val="left"/>
+      <w:pPr>
+        <w:ind w:left="720" w:hanging="360"/>
+      </w:pPr>
+      <w:rPr>
+        <w:rFonts w:hint="default"/>
+      </w:rPr>
+    </w:lvl>
+    <w:lvl w:ilvl="1" w:tplc="08090019" w:tentative="1">
+      <w:start w:val="1"/>
+      <w:numFmt w:val="lowerLetter"/>
+      <w:lvlText w:val="%2."/>
+      <w:lvlJc w:val="left"/>
+      <w:pPr>
+        <w:ind w:left="1440" w:hanging="360"/>
+      </w:pPr>
+    </w:lvl>
+    <w:lvl w:ilvl="2" w:tplc="0809001B" w:tentative="1">
+      <w:start w:val="1"/>
+      <w:numFmt w:val="lowerRoman"/>
+      <w:lvlText w:val="%3."/>
+      <w:lvlJc w:val="right"/>
+      <w:pPr>
+        <w:ind w:left="2160" w:hanging="180"/>
+      </w:pPr>
+    </w:lvl>
+    <w:lvl w:ilvl="3" w:tplc="0809000F" w:tentative="1">
+      <w:start w:val="1"/>
+      <w:numFmt w:val="decimal"/>
+      <w:lvlText w:val="%4."/>
+      <w:lvlJc w:val="left"/>
+      <w:pPr>
+        <w:ind w:left="2880" w:hanging="360"/>
+      </w:pPr>
+    </w:lvl>
+    <w:lvl w:ilvl="4" w:tplc="08090019" w:tentative="1">
+      <w:start w:val="1"/>
+      <w:numFmt w:val="lowerLetter"/>
+      <w:lvlText w:val="%5."/>
+      <w:lvlJc w:val="left"/>
+      <w:pPr>
+        <w:ind w:left="3600" w:hanging="360"/>
+      </w:pPr>
+    </w:lvl>
+    <w:lvl w:ilvl="5" w:tplc="0809001B" w:tentative="1">
+      <w:start w:val="1"/>
+      <w:numFmt w:val="lowerRoman"/>
+      <w:lvlText w:val="%6."/>
+      <w:lvlJc w:val="right"/>
+      <w:pPr>
+        <w:ind w:left="4320" w:hanging="180"/>
+      </w:pPr>
+    </w:lvl>
+    <w:lvl w:ilvl="6" w:tplc="0809000F" w:tentative="1">
+      <w:start w:val="1"/>
+      <w:numFmt w:val="decimal"/>
+      <w:lvlText w:val="%7."/>
+      <w:lvlJc w:val="left"/>
+      <w:pPr>
+        <w:ind w:left="5040" w:hanging="360"/>
+      </w:pPr>
+    </w:lvl>
+    <w:lvl w:ilvl="7" w:tplc="08090019" w:tentative="1">
+      <w:start w:val="1"/>
+      <w:numFmt w:val="lowerLetter"/>
+      <w:lvlText w:val="%8."/>
+      <w:lvlJc w:val="left"/>
+      <w:pPr>
+        <w:ind w:left="5760" w:hanging="360"/>
+      </w:pPr>
+    </w:lvl>
+    <w:lvl w:ilvl="8" w:tplc="0809001B" w:tentative="1">
+      <w:start w:val="1"/>
+      <w:numFmt w:val="lowerRoman"/>
+      <w:lvlText w:val="%9."/>
+      <w:lvlJc w:val="right"/>
+      <w:pPr>
+        <w:ind w:left="6480" w:hanging="180"/>
+      </w:pPr>
+    </w:lvl>
+  </w:abstractNum>
+  <w:abstractNum w:abstractNumId="17" w15:restartNumberingAfterBreak="0">
     <w:nsid w:val="77E2718B"/>
     <w:multiLevelType w:val="hybridMultilevel"/>
     <w:tmpl w:val="9378C7F8"/>
@@ -14953,7 +15437,7 @@
     <w:abstractNumId w:val="7"/>
   </w:num>
   <w:num w:numId="7" w16cid:durableId="1025911943">
-    <w:abstractNumId w:val="15"/>
+    <w:abstractNumId w:val="16"/>
   </w:num>
   <w:num w:numId="8" w16cid:durableId="94256603">
     <w:abstractNumId w:val="12"/>
@@ -14983,7 +15467,10 @@
     <w:abstractNumId w:val="3"/>
   </w:num>
   <w:num w:numId="17" w16cid:durableId="990643156">
-    <w:abstractNumId w:val="16"/>
+    <w:abstractNumId w:val="17"/>
+  </w:num>
+  <w:num w:numId="18" w16cid:durableId="1329753975">
+    <w:abstractNumId w:val="15"/>
   </w:num>
 </w:numbering>
 </file>

</xml_diff>

<commit_message>
Enhance comments for clarity in audio_handler.py and update project report for improved readability and structure
</commit_message>
<xml_diff>
--- a/project-report-docs/Final_Year_Project_Report.docx
+++ b/project-report-docs/Final_Year_Project_Report.docx
@@ -2,6 +2,31 @@
 <file path=word/document.xml><?xml version="1.0" encoding="utf-8"?>
 <w:document xmlns:wpc="http://schemas.microsoft.com/office/word/2010/wordprocessingCanvas" xmlns:cx="http://schemas.microsoft.com/office/drawing/2014/chartex" xmlns:cx1="http://schemas.microsoft.com/office/drawing/2015/9/8/chartex" xmlns:cx2="http://schemas.microsoft.com/office/drawing/2015/10/21/chartex" xmlns:cx3="http://schemas.microsoft.com/office/drawing/2016/5/9/chartex" xmlns:cx4="http://schemas.microsoft.com/office/drawing/2016/5/10/chartex" xmlns:cx5="http://schemas.microsoft.com/office/drawing/2016/5/11/chartex" xmlns:cx6="http://schemas.microsoft.com/office/drawing/2016/5/12/chartex" xmlns:cx7="http://schemas.microsoft.com/office/drawing/2016/5/13/chartex" xmlns:cx8="http://schemas.microsoft.com/office/drawing/2016/5/14/chartex" xmlns:mc="http://schemas.openxmlformats.org/markup-compatibility/2006" xmlns:aink="http://schemas.microsoft.com/office/drawing/2016/ink" xmlns:am3d="http://schemas.microsoft.com/office/drawing/2017/model3d" xmlns:o="urn:schemas-microsoft-com:office:office" xmlns:oel="http://schemas.microsoft.com/office/2019/extlst" xmlns:r="http://schemas.openxmlformats.org/officeDocument/2006/relationships" xmlns:m="http://schemas.openxmlformats.org/officeDocument/2006/math" xmlns:v="urn:schemas-microsoft-com:vml" xmlns:wp14="http://schemas.microsoft.com/office/word/2010/wordprocessingDrawing" xmlns:wp="http://schemas.openxmlformats.org/drawingml/2006/wordprocessingDrawing" xmlns:w10="urn:schemas-microsoft-com:office:word" xmlns:w="http://schemas.openxmlformats.org/wordprocessingml/2006/main" xmlns:w14="http://schemas.microsoft.com/office/word/2010/wordml" xmlns:w15="http://schemas.microsoft.com/office/word/2012/wordml" xmlns:w16cex="http://schemas.microsoft.com/office/word/2018/wordml/cex" xmlns:w16cid="http://schemas.microsoft.com/office/word/2016/wordml/cid" xmlns:w16="http://schemas.microsoft.com/office/word/2018/wordml" xmlns:w16du="http://schemas.microsoft.com/office/word/2023/wordml/word16du" xmlns:w16sdtdh="http://schemas.microsoft.com/office/word/2020/wordml/sdtdatahash" xmlns:w16sdtfl="http://schemas.microsoft.com/office/word/2024/wordml/sdtformatlock" xmlns:w16se="http://schemas.microsoft.com/office/word/2015/wordml/symex" xmlns:wpg="http://schemas.microsoft.com/office/word/2010/wordprocessingGroup" xmlns:wpi="http://schemas.microsoft.com/office/word/2010/wordprocessingInk" xmlns:wne="http://schemas.microsoft.com/office/word/2006/wordml" xmlns:wps="http://schemas.microsoft.com/office/word/2010/wordprocessingShape" mc:Ignorable="w14 w15 w16se w16cid w16 w16cex w16sdtdh w16sdtfl w16du wp14">
   <w:body>
+    <w:p>
+      <w:r>
+        <w:t>Notes</w:t>
+      </w:r>
+    </w:p>
+    <w:p>
+      <w:r>
+        <w:t>TODO’s need done</w:t>
+      </w:r>
+    </w:p>
+    <w:p>
+      <w:r>
+        <w:t>Needs to be moved to more formal tone (No, I’s)</w:t>
+      </w:r>
+    </w:p>
+    <w:p>
+      <w:r>
+        <w:t>Redo figure references to word updating references</w:t>
+      </w:r>
+      <w:r>
+        <w:br w:type="page"/>
+      </w:r>
+    </w:p>
+    <w:p/>
+    <w:p/>
     <w:p>
       <w:pPr>
         <w:spacing w:line="360" w:lineRule="auto"/>
@@ -483,6 +508,27 @@
       </w:r>
     </w:p>
     <w:p>
+      <w:r>
+        <w:lastRenderedPageBreak/>
+        <w:t>The project discussed in this report is hosted on a repository at:</w:t>
+      </w:r>
+    </w:p>
+    <w:p>
+      <w:r>
+        <w:t xml:space="preserve">https://github.com/RyanMcClean/wizlight-music-sync. </w:t>
+      </w:r>
+    </w:p>
+    <w:p>
+      <w:r>
+        <w:t>If you have trouble accessing the repository, please contact rurquhart01@qub.ac.uk.</w:t>
+      </w:r>
+    </w:p>
+    <w:p>
+      <w:r>
+        <w:br w:type="page"/>
+      </w:r>
+    </w:p>
+    <w:p>
       <w:pPr>
         <w:spacing w:line="360" w:lineRule="auto"/>
         <w:rPr>
@@ -497,7 +543,6 @@
           <w:sz w:val="28"/>
           <w:szCs w:val="28"/>
         </w:rPr>
-        <w:lastRenderedPageBreak/>
         <w:t>Abstract:</w:t>
       </w:r>
     </w:p>
@@ -512,61 +557,13 @@
         <w:rPr>
           <w:rFonts w:cs="Arial"/>
         </w:rPr>
-        <w:t xml:space="preserve">This report covers the development of a Music-Synced Smart Light System. </w:t>
-      </w:r>
-      <w:r>
-        <w:rPr>
-          <w:rFonts w:cs="Arial"/>
-        </w:rPr>
-        <w:t xml:space="preserve">The development of this </w:t>
-      </w:r>
-      <w:r>
-        <w:rPr>
-          <w:rFonts w:cs="Arial"/>
-        </w:rPr>
-        <w:t>system was successful</w:t>
-      </w:r>
-      <w:r>
-        <w:rPr>
-          <w:rFonts w:cs="Arial"/>
-        </w:rPr>
-        <w:t>; however, due to time constraints, the system (Bulb Bop) is missing several aspects that would be desirable should the project be continued</w:t>
-      </w:r>
-      <w:r>
-        <w:rPr>
-          <w:rFonts w:cs="Arial"/>
-        </w:rPr>
-        <w:t xml:space="preserve">. </w:t>
-      </w:r>
-      <w:r>
-        <w:rPr>
-          <w:rFonts w:cs="Arial"/>
-        </w:rPr>
-        <w:t>The initial style of development aids the continued development of Bulb Bop</w:t>
-      </w:r>
-      <w:r>
-        <w:rPr>
-          <w:rFonts w:cs="Arial"/>
-        </w:rPr>
-        <w:t xml:space="preserve">; </w:t>
-      </w:r>
-      <w:r>
-        <w:rPr>
-          <w:rFonts w:cs="Arial"/>
-        </w:rPr>
-        <w:t xml:space="preserve">it </w:t>
-      </w:r>
-      <w:r>
-        <w:rPr>
-          <w:rFonts w:cs="Arial"/>
-        </w:rPr>
-        <w:t xml:space="preserve">has been developed in </w:t>
-      </w:r>
-      <w:r>
-        <w:rPr>
-          <w:rFonts w:cs="Arial"/>
-        </w:rPr>
-        <w:t xml:space="preserve">such a manner as to allow easy continued development. </w:t>
+        <w:t>Bulb Bop is</w:t>
+      </w:r>
+      <w:r>
+        <w:rPr>
+          <w:rFonts w:cs="Arial"/>
+        </w:rPr>
+        <w:t xml:space="preserve"> a Music-Synced Smart Light System. </w:t>
       </w:r>
       <w:r>
         <w:rPr>
@@ -578,13 +575,13 @@
         <w:rPr>
           <w:rFonts w:cs="Arial"/>
         </w:rPr>
-        <w:t xml:space="preserve"> takes advantage of </w:t>
-      </w:r>
-      <w:r>
-        <w:rPr>
-          <w:rFonts w:cs="Arial"/>
-        </w:rPr>
-        <w:t xml:space="preserve">FFT of audio data from </w:t>
+        <w:t xml:space="preserve"> takes advantage</w:t>
+      </w:r>
+      <w:r>
+        <w:rPr>
+          <w:rFonts w:cs="Arial"/>
+        </w:rPr>
+        <w:t xml:space="preserve"> of audio data from </w:t>
       </w:r>
       <w:r>
         <w:rPr>
@@ -608,7 +605,61 @@
         <w:rPr>
           <w:rFonts w:cs="Arial"/>
         </w:rPr>
-        <w:t>detect the beat of music and change bulb brightness in time with that beat.</w:t>
+        <w:t>detect the beat of music and change bulb brightness in time wit</w:t>
+      </w:r>
+      <w:r>
+        <w:rPr>
+          <w:rFonts w:cs="Arial"/>
+        </w:rPr>
+        <w:t>h music</w:t>
+      </w:r>
+      <w:r>
+        <w:rPr>
+          <w:rFonts w:cs="Arial"/>
+        </w:rPr>
+        <w:t>.</w:t>
+      </w:r>
+      <w:r>
+        <w:rPr>
+          <w:rFonts w:cs="Arial"/>
+        </w:rPr>
+        <w:t xml:space="preserve"> Bulb Bop will work with any number of bulbs, provided they are Wi-Fi enabled and</w:t>
+      </w:r>
+      <w:r>
+        <w:rPr>
+          <w:rFonts w:cs="Arial"/>
+        </w:rPr>
+        <w:t xml:space="preserve"> </w:t>
+      </w:r>
+      <w:r>
+        <w:rPr>
+          <w:rFonts w:cs="Arial"/>
+        </w:rPr>
+        <w:t xml:space="preserve">of the Wiz brand. It provides the user with a basic user interface that will aid in pairing bulbs with the </w:t>
+      </w:r>
+      <w:r>
+        <w:rPr>
+          <w:rFonts w:cs="Arial"/>
+        </w:rPr>
+        <w:t>system and</w:t>
+      </w:r>
+      <w:r>
+        <w:rPr>
+          <w:rFonts w:cs="Arial"/>
+        </w:rPr>
+        <w:t xml:space="preserve"> </w:t>
+      </w:r>
+      <w:r>
+        <w:rPr>
+          <w:rFonts w:cs="Arial"/>
+        </w:rPr>
+        <w:t>enable the user to start the audio synchronisation with audio, either fro</w:t>
+      </w:r>
+      <w:r>
+        <w:rPr>
+          <w:rFonts w:cs="Arial"/>
+        </w:rPr>
+        <w:t xml:space="preserve">m the local ambient noise through a microphone, or from the audio going to the speakers of the host machine. </w:t>
       </w:r>
     </w:p>
     <w:p>
@@ -720,7 +771,7 @@
             </w:rPr>
             <w:fldChar w:fldCharType="separate"/>
           </w:r>
-          <w:hyperlink w:anchor="_Toc197067348" w:history="1">
+          <w:hyperlink w:anchor="_Toc197094343" w:history="1">
             <w:r>
               <w:rPr>
                 <w:rStyle w:val="Hyperlink"/>
@@ -748,7 +799,7 @@
                 <w:noProof/>
                 <w:webHidden/>
               </w:rPr>
-              <w:instrText xml:space="preserve"> PAGEREF _Toc197067348 \h </w:instrText>
+              <w:instrText xml:space="preserve"> PAGEREF _Toc197094343 \h </w:instrText>
             </w:r>
             <w:r>
               <w:rPr>
@@ -794,7 +845,7 @@
               <w:lang w:eastAsia="en-GB"/>
             </w:rPr>
           </w:pPr>
-          <w:hyperlink w:anchor="_Toc197067349" w:history="1">
+          <w:hyperlink w:anchor="_Toc197094344" w:history="1">
             <w:r>
               <w:rPr>
                 <w:rStyle w:val="Hyperlink"/>
@@ -840,7 +891,7 @@
                 <w:noProof/>
                 <w:webHidden/>
               </w:rPr>
-              <w:instrText xml:space="preserve"> PAGEREF _Toc197067349 \h </w:instrText>
+              <w:instrText xml:space="preserve"> PAGEREF _Toc197094344 \h </w:instrText>
             </w:r>
             <w:r>
               <w:rPr>
@@ -886,7 +937,7 @@
               <w:lang w:eastAsia="en-GB"/>
             </w:rPr>
           </w:pPr>
-          <w:hyperlink w:anchor="_Toc197067350" w:history="1">
+          <w:hyperlink w:anchor="_Toc197094345" w:history="1">
             <w:r>
               <w:rPr>
                 <w:rStyle w:val="Hyperlink"/>
@@ -932,7 +983,7 @@
                 <w:noProof/>
                 <w:webHidden/>
               </w:rPr>
-              <w:instrText xml:space="preserve"> PAGEREF _Toc197067350 \h </w:instrText>
+              <w:instrText xml:space="preserve"> PAGEREF _Toc197094345 \h </w:instrText>
             </w:r>
             <w:r>
               <w:rPr>
@@ -978,7 +1029,7 @@
               <w:lang w:eastAsia="en-GB"/>
             </w:rPr>
           </w:pPr>
-          <w:hyperlink w:anchor="_Toc197067351" w:history="1">
+          <w:hyperlink w:anchor="_Toc197094346" w:history="1">
             <w:r>
               <w:rPr>
                 <w:rStyle w:val="Hyperlink"/>
@@ -1024,7 +1075,7 @@
                 <w:noProof/>
                 <w:webHidden/>
               </w:rPr>
-              <w:instrText xml:space="preserve"> PAGEREF _Toc197067351 \h </w:instrText>
+              <w:instrText xml:space="preserve"> PAGEREF _Toc197094346 \h </w:instrText>
             </w:r>
             <w:r>
               <w:rPr>
@@ -1070,10 +1121,11 @@
               <w:lang w:eastAsia="en-GB"/>
             </w:rPr>
           </w:pPr>
-          <w:hyperlink w:anchor="_Toc197067352" w:history="1">
+          <w:hyperlink w:anchor="_Toc197094347" w:history="1">
             <w:r>
               <w:rPr>
                 <w:rStyle w:val="Hyperlink"/>
+                <w:rFonts w:ascii="Arial Black" w:hAnsi="Arial Black"/>
                 <w:b/>
                 <w:bCs/>
                 <w:noProof/>
@@ -1093,6 +1145,7 @@
             <w:r>
               <w:rPr>
                 <w:rStyle w:val="Hyperlink"/>
+                <w:rFonts w:ascii="Arial Black" w:hAnsi="Arial Black"/>
                 <w:b/>
                 <w:bCs/>
                 <w:noProof/>
@@ -1118,7 +1171,7 @@
                 <w:noProof/>
                 <w:webHidden/>
               </w:rPr>
-              <w:instrText xml:space="preserve"> PAGEREF _Toc197067352 \h </w:instrText>
+              <w:instrText xml:space="preserve"> PAGEREF _Toc197094347 \h </w:instrText>
             </w:r>
             <w:r>
               <w:rPr>
@@ -1164,10 +1217,11 @@
               <w:lang w:eastAsia="en-GB"/>
             </w:rPr>
           </w:pPr>
-          <w:hyperlink w:anchor="_Toc197067353" w:history="1">
+          <w:hyperlink w:anchor="_Toc197094348" w:history="1">
             <w:r>
               <w:rPr>
                 <w:rStyle w:val="Hyperlink"/>
+                <w:rFonts w:ascii="Arial Black" w:hAnsi="Arial Black"/>
                 <w:b/>
                 <w:bCs/>
                 <w:noProof/>
@@ -1187,6 +1241,7 @@
             <w:r>
               <w:rPr>
                 <w:rStyle w:val="Hyperlink"/>
+                <w:rFonts w:ascii="Arial Black" w:hAnsi="Arial Black"/>
                 <w:b/>
                 <w:bCs/>
                 <w:noProof/>
@@ -1212,7 +1267,7 @@
                 <w:noProof/>
                 <w:webHidden/>
               </w:rPr>
-              <w:instrText xml:space="preserve"> PAGEREF _Toc197067353 \h </w:instrText>
+              <w:instrText xml:space="preserve"> PAGEREF _Toc197094348 \h </w:instrText>
             </w:r>
             <w:r>
               <w:rPr>
@@ -1258,10 +1313,11 @@
               <w:lang w:eastAsia="en-GB"/>
             </w:rPr>
           </w:pPr>
-          <w:hyperlink w:anchor="_Toc197067354" w:history="1">
+          <w:hyperlink w:anchor="_Toc197094349" w:history="1">
             <w:r>
               <w:rPr>
                 <w:rStyle w:val="Hyperlink"/>
+                <w:rFonts w:ascii="Arial Black" w:hAnsi="Arial Black"/>
                 <w:b/>
                 <w:bCs/>
                 <w:noProof/>
@@ -1281,6 +1337,7 @@
             <w:r>
               <w:rPr>
                 <w:rStyle w:val="Hyperlink"/>
+                <w:rFonts w:ascii="Arial Black" w:hAnsi="Arial Black"/>
                 <w:b/>
                 <w:bCs/>
                 <w:noProof/>
@@ -1306,7 +1363,7 @@
                 <w:noProof/>
                 <w:webHidden/>
               </w:rPr>
-              <w:instrText xml:space="preserve"> PAGEREF _Toc197067354 \h </w:instrText>
+              <w:instrText xml:space="preserve"> PAGEREF _Toc197094349 \h </w:instrText>
             </w:r>
             <w:r>
               <w:rPr>
@@ -1352,10 +1409,11 @@
               <w:lang w:eastAsia="en-GB"/>
             </w:rPr>
           </w:pPr>
-          <w:hyperlink w:anchor="_Toc197067355" w:history="1">
+          <w:hyperlink w:anchor="_Toc197094350" w:history="1">
             <w:r>
               <w:rPr>
                 <w:rStyle w:val="Hyperlink"/>
+                <w:rFonts w:ascii="Arial Black" w:hAnsi="Arial Black"/>
                 <w:b/>
                 <w:bCs/>
                 <w:noProof/>
@@ -1375,6 +1433,7 @@
             <w:r>
               <w:rPr>
                 <w:rStyle w:val="Hyperlink"/>
+                <w:rFonts w:ascii="Arial Black" w:hAnsi="Arial Black"/>
                 <w:b/>
                 <w:bCs/>
                 <w:noProof/>
@@ -1400,7 +1459,7 @@
                 <w:noProof/>
                 <w:webHidden/>
               </w:rPr>
-              <w:instrText xml:space="preserve"> PAGEREF _Toc197067355 \h </w:instrText>
+              <w:instrText xml:space="preserve"> PAGEREF _Toc197094350 \h </w:instrText>
             </w:r>
             <w:r>
               <w:rPr>
@@ -1446,10 +1505,11 @@
               <w:lang w:eastAsia="en-GB"/>
             </w:rPr>
           </w:pPr>
-          <w:hyperlink w:anchor="_Toc197067356" w:history="1">
+          <w:hyperlink w:anchor="_Toc197094351" w:history="1">
             <w:r>
               <w:rPr>
                 <w:rStyle w:val="Hyperlink"/>
+                <w:rFonts w:ascii="Arial Black" w:hAnsi="Arial Black"/>
                 <w:b/>
                 <w:bCs/>
                 <w:noProof/>
@@ -1469,6 +1529,7 @@
             <w:r>
               <w:rPr>
                 <w:rStyle w:val="Hyperlink"/>
+                <w:rFonts w:ascii="Arial Black" w:hAnsi="Arial Black"/>
                 <w:b/>
                 <w:bCs/>
                 <w:noProof/>
@@ -1494,7 +1555,7 @@
                 <w:noProof/>
                 <w:webHidden/>
               </w:rPr>
-              <w:instrText xml:space="preserve"> PAGEREF _Toc197067356 \h </w:instrText>
+              <w:instrText xml:space="preserve"> PAGEREF _Toc197094351 \h </w:instrText>
             </w:r>
             <w:r>
               <w:rPr>
@@ -1540,10 +1601,11 @@
               <w:lang w:eastAsia="en-GB"/>
             </w:rPr>
           </w:pPr>
-          <w:hyperlink w:anchor="_Toc197067357" w:history="1">
+          <w:hyperlink w:anchor="_Toc197094352" w:history="1">
             <w:r>
               <w:rPr>
                 <w:rStyle w:val="Hyperlink"/>
+                <w:rFonts w:ascii="Arial Black" w:hAnsi="Arial Black"/>
                 <w:b/>
                 <w:bCs/>
                 <w:noProof/>
@@ -1563,6 +1625,7 @@
             <w:r>
               <w:rPr>
                 <w:rStyle w:val="Hyperlink"/>
+                <w:rFonts w:ascii="Arial Black" w:hAnsi="Arial Black"/>
                 <w:b/>
                 <w:bCs/>
                 <w:noProof/>
@@ -1588,7 +1651,7 @@
                 <w:noProof/>
                 <w:webHidden/>
               </w:rPr>
-              <w:instrText xml:space="preserve"> PAGEREF _Toc197067357 \h </w:instrText>
+              <w:instrText xml:space="preserve"> PAGEREF _Toc197094352 \h </w:instrText>
             </w:r>
             <w:r>
               <w:rPr>
@@ -1634,7 +1697,7 @@
               <w:lang w:eastAsia="en-GB"/>
             </w:rPr>
           </w:pPr>
-          <w:hyperlink w:anchor="_Toc197067358" w:history="1">
+          <w:hyperlink w:anchor="_Toc197094353" w:history="1">
             <w:r>
               <w:rPr>
                 <w:rStyle w:val="Hyperlink"/>
@@ -1684,7 +1747,7 @@
                 <w:noProof/>
                 <w:webHidden/>
               </w:rPr>
-              <w:instrText xml:space="preserve"> PAGEREF _Toc197067358 \h </w:instrText>
+              <w:instrText xml:space="preserve"> PAGEREF _Toc197094353 \h </w:instrText>
             </w:r>
             <w:r>
               <w:rPr>
@@ -1730,7 +1793,7 @@
               <w:lang w:eastAsia="en-GB"/>
             </w:rPr>
           </w:pPr>
-          <w:hyperlink w:anchor="_Toc197067359" w:history="1">
+          <w:hyperlink w:anchor="_Toc197094354" w:history="1">
             <w:r>
               <w:rPr>
                 <w:rStyle w:val="Hyperlink"/>
@@ -1780,7 +1843,7 @@
                 <w:noProof/>
                 <w:webHidden/>
               </w:rPr>
-              <w:instrText xml:space="preserve"> PAGEREF _Toc197067359 \h </w:instrText>
+              <w:instrText xml:space="preserve"> PAGEREF _Toc197094354 \h </w:instrText>
             </w:r>
             <w:r>
               <w:rPr>
@@ -1826,10 +1889,11 @@
               <w:lang w:eastAsia="en-GB"/>
             </w:rPr>
           </w:pPr>
-          <w:hyperlink w:anchor="_Toc197067360" w:history="1">
+          <w:hyperlink w:anchor="_Toc197094355" w:history="1">
             <w:r>
               <w:rPr>
                 <w:rStyle w:val="Hyperlink"/>
+                <w:rFonts w:ascii="Arial Black" w:hAnsi="Arial Black"/>
                 <w:b/>
                 <w:bCs/>
                 <w:noProof/>
@@ -1849,6 +1913,7 @@
             <w:r>
               <w:rPr>
                 <w:rStyle w:val="Hyperlink"/>
+                <w:rFonts w:ascii="Arial Black" w:hAnsi="Arial Black"/>
                 <w:b/>
                 <w:bCs/>
                 <w:noProof/>
@@ -1874,7 +1939,7 @@
                 <w:noProof/>
                 <w:webHidden/>
               </w:rPr>
-              <w:instrText xml:space="preserve"> PAGEREF _Toc197067360 \h </w:instrText>
+              <w:instrText xml:space="preserve"> PAGEREF _Toc197094355 \h </w:instrText>
             </w:r>
             <w:r>
               <w:rPr>
@@ -1920,10 +1985,11 @@
               <w:lang w:eastAsia="en-GB"/>
             </w:rPr>
           </w:pPr>
-          <w:hyperlink w:anchor="_Toc197067361" w:history="1">
+          <w:hyperlink w:anchor="_Toc197094356" w:history="1">
             <w:r>
               <w:rPr>
                 <w:rStyle w:val="Hyperlink"/>
+                <w:rFonts w:ascii="Arial Black" w:hAnsi="Arial Black"/>
                 <w:b/>
                 <w:bCs/>
                 <w:noProof/>
@@ -1943,6 +2009,7 @@
             <w:r>
               <w:rPr>
                 <w:rStyle w:val="Hyperlink"/>
+                <w:rFonts w:ascii="Arial Black" w:hAnsi="Arial Black"/>
                 <w:b/>
                 <w:bCs/>
                 <w:noProof/>
@@ -1968,7 +2035,7 @@
                 <w:noProof/>
                 <w:webHidden/>
               </w:rPr>
-              <w:instrText xml:space="preserve"> PAGEREF _Toc197067361 \h </w:instrText>
+              <w:instrText xml:space="preserve"> PAGEREF _Toc197094356 \h </w:instrText>
             </w:r>
             <w:r>
               <w:rPr>
@@ -2014,10 +2081,11 @@
               <w:lang w:eastAsia="en-GB"/>
             </w:rPr>
           </w:pPr>
-          <w:hyperlink w:anchor="_Toc197067362" w:history="1">
+          <w:hyperlink w:anchor="_Toc197094357" w:history="1">
             <w:r>
               <w:rPr>
                 <w:rStyle w:val="Hyperlink"/>
+                <w:rFonts w:ascii="Arial Black" w:hAnsi="Arial Black"/>
                 <w:b/>
                 <w:bCs/>
                 <w:noProof/>
@@ -2037,6 +2105,7 @@
             <w:r>
               <w:rPr>
                 <w:rStyle w:val="Hyperlink"/>
+                <w:rFonts w:ascii="Arial Black" w:hAnsi="Arial Black"/>
                 <w:b/>
                 <w:bCs/>
                 <w:noProof/>
@@ -2062,7 +2131,7 @@
                 <w:noProof/>
                 <w:webHidden/>
               </w:rPr>
-              <w:instrText xml:space="preserve"> PAGEREF _Toc197067362 \h </w:instrText>
+              <w:instrText xml:space="preserve"> PAGEREF _Toc197094357 \h </w:instrText>
             </w:r>
             <w:r>
               <w:rPr>
@@ -2108,10 +2177,11 @@
               <w:lang w:eastAsia="en-GB"/>
             </w:rPr>
           </w:pPr>
-          <w:hyperlink w:anchor="_Toc197067363" w:history="1">
+          <w:hyperlink w:anchor="_Toc197094358" w:history="1">
             <w:r>
               <w:rPr>
                 <w:rStyle w:val="Hyperlink"/>
+                <w:rFonts w:ascii="Arial Black" w:hAnsi="Arial Black"/>
                 <w:b/>
                 <w:bCs/>
                 <w:noProof/>
@@ -2131,6 +2201,7 @@
             <w:r>
               <w:rPr>
                 <w:rStyle w:val="Hyperlink"/>
+                <w:rFonts w:ascii="Arial Black" w:hAnsi="Arial Black"/>
                 <w:b/>
                 <w:bCs/>
                 <w:noProof/>
@@ -2156,7 +2227,7 @@
                 <w:noProof/>
                 <w:webHidden/>
               </w:rPr>
-              <w:instrText xml:space="preserve"> PAGEREF _Toc197067363 \h </w:instrText>
+              <w:instrText xml:space="preserve"> PAGEREF _Toc197094358 \h </w:instrText>
             </w:r>
             <w:r>
               <w:rPr>
@@ -2202,10 +2273,11 @@
               <w:lang w:eastAsia="en-GB"/>
             </w:rPr>
           </w:pPr>
-          <w:hyperlink w:anchor="_Toc197067364" w:history="1">
+          <w:hyperlink w:anchor="_Toc197094359" w:history="1">
             <w:r>
               <w:rPr>
                 <w:rStyle w:val="Hyperlink"/>
+                <w:rFonts w:ascii="Arial Black" w:hAnsi="Arial Black"/>
                 <w:b/>
                 <w:bCs/>
                 <w:noProof/>
@@ -2225,6 +2297,7 @@
             <w:r>
               <w:rPr>
                 <w:rStyle w:val="Hyperlink"/>
+                <w:rFonts w:ascii="Arial Black" w:hAnsi="Arial Black"/>
                 <w:b/>
                 <w:bCs/>
                 <w:noProof/>
@@ -2250,7 +2323,7 @@
                 <w:noProof/>
                 <w:webHidden/>
               </w:rPr>
-              <w:instrText xml:space="preserve"> PAGEREF _Toc197067364 \h </w:instrText>
+              <w:instrText xml:space="preserve"> PAGEREF _Toc197094359 \h </w:instrText>
             </w:r>
             <w:r>
               <w:rPr>
@@ -2296,10 +2369,11 @@
               <w:lang w:eastAsia="en-GB"/>
             </w:rPr>
           </w:pPr>
-          <w:hyperlink w:anchor="_Toc197067365" w:history="1">
+          <w:hyperlink w:anchor="_Toc197094360" w:history="1">
             <w:r>
               <w:rPr>
                 <w:rStyle w:val="Hyperlink"/>
+                <w:rFonts w:ascii="Arial Black" w:hAnsi="Arial Black"/>
                 <w:b/>
                 <w:bCs/>
                 <w:noProof/>
@@ -2319,6 +2393,7 @@
             <w:r>
               <w:rPr>
                 <w:rStyle w:val="Hyperlink"/>
+                <w:rFonts w:ascii="Arial Black" w:hAnsi="Arial Black"/>
                 <w:b/>
                 <w:bCs/>
                 <w:noProof/>
@@ -2344,7 +2419,7 @@
                 <w:noProof/>
                 <w:webHidden/>
               </w:rPr>
-              <w:instrText xml:space="preserve"> PAGEREF _Toc197067365 \h </w:instrText>
+              <w:instrText xml:space="preserve"> PAGEREF _Toc197094360 \h </w:instrText>
             </w:r>
             <w:r>
               <w:rPr>
@@ -2364,7 +2439,7 @@
                 <w:noProof/>
                 <w:webHidden/>
               </w:rPr>
-              <w:t>32</w:t>
+              <w:t>35</w:t>
             </w:r>
             <w:r>
               <w:rPr>
@@ -2390,10 +2465,11 @@
               <w:lang w:eastAsia="en-GB"/>
             </w:rPr>
           </w:pPr>
-          <w:hyperlink w:anchor="_Toc197067366" w:history="1">
+          <w:hyperlink w:anchor="_Toc197094361" w:history="1">
             <w:r>
               <w:rPr>
                 <w:rStyle w:val="Hyperlink"/>
+                <w:rFonts w:ascii="Arial Black" w:hAnsi="Arial Black"/>
                 <w:b/>
                 <w:bCs/>
                 <w:noProof/>
@@ -2413,6 +2489,7 @@
             <w:r>
               <w:rPr>
                 <w:rStyle w:val="Hyperlink"/>
+                <w:rFonts w:ascii="Arial Black" w:hAnsi="Arial Black"/>
                 <w:b/>
                 <w:bCs/>
                 <w:noProof/>
@@ -2438,7 +2515,7 @@
                 <w:noProof/>
                 <w:webHidden/>
               </w:rPr>
-              <w:instrText xml:space="preserve"> PAGEREF _Toc197067366 \h </w:instrText>
+              <w:instrText xml:space="preserve"> PAGEREF _Toc197094361 \h </w:instrText>
             </w:r>
             <w:r>
               <w:rPr>
@@ -2458,7 +2535,7 @@
                 <w:noProof/>
                 <w:webHidden/>
               </w:rPr>
-              <w:t>32</w:t>
+              <w:t>36</w:t>
             </w:r>
             <w:r>
               <w:rPr>
@@ -2541,7 +2618,7 @@
           <w:szCs w:val="44"/>
         </w:rPr>
       </w:pPr>
-      <w:bookmarkStart w:id="0" w:name="_Toc197067348"/>
+      <w:bookmarkStart w:id="0" w:name="_Toc197094343"/>
       <w:r>
         <w:rPr>
           <w:rStyle w:val="Heading1Char"/>
@@ -2563,20 +2640,6 @@
       <w:bookmarkEnd w:id="0"/>
     </w:p>
     <w:p>
-      <w:r>
-        <w:t xml:space="preserve">The </w:t>
-      </w:r>
-      <w:r>
-        <w:t>project discussed in this report is hosted on a repository at</w:t>
-      </w:r>
-      <w:r>
-        <w:t xml:space="preserve"> https://github.com/RyanMcClean/wizlight-music-sync. If you have trouble accessing the repository, please contact</w:t>
-      </w:r>
-      <w:r>
-        <w:t xml:space="preserve"> rurquhart01@qub.ac.uk.</w:t>
-      </w:r>
-    </w:p>
-    <w:p>
       <w:pPr>
         <w:spacing w:line="360" w:lineRule="auto"/>
         <w:rPr>
@@ -2593,19 +2656,25 @@
         <w:rPr>
           <w:rFonts w:cs="Arial"/>
         </w:rPr>
-        <w:t>focuses on the development of a Music-Synchronised Light Control System (hereafter referred to as Bulb Bop). The report will consist of six chapters: Chapter One, Understanding the Problem; Chapter Two, User interface design; Chapter Three, Architecture design and algorithm explanation; Chapter Four, Experimentation; Chapter Five, Testing; and</w:t>
-      </w:r>
-      <w:r>
-        <w:rPr>
-          <w:rFonts w:cs="Arial"/>
-        </w:rPr>
-        <w:t xml:space="preserve"> Chapter </w:t>
-      </w:r>
-      <w:r>
-        <w:rPr>
-          <w:rFonts w:cs="Arial"/>
-        </w:rPr>
-        <w:t>Six</w:t>
+        <w:t xml:space="preserve">focuses on the development of a Music-Synchronised Light Control System (hereafter referred to as Bulb Bop). The report will consist of </w:t>
+      </w:r>
+      <w:r>
+        <w:rPr>
+          <w:rFonts w:cs="Arial"/>
+        </w:rPr>
+        <w:t>five</w:t>
+      </w:r>
+      <w:r>
+        <w:rPr>
+          <w:rFonts w:cs="Arial"/>
+        </w:rPr>
+        <w:t xml:space="preserve"> chapters: Chapter One, Understanding the Problem; Chapter Two, User interface design; Chapter Three, Architecture design and algorithm explanation; Chapter </w:t>
+      </w:r>
+      <w:r>
+        <w:rPr>
+          <w:rFonts w:cs="Arial"/>
+        </w:rPr>
+        <w:t>Four, Testing; and Chapter Five</w:t>
       </w:r>
       <w:r>
         <w:rPr>
@@ -2817,7 +2886,19 @@
         <w:rPr>
           <w:rFonts w:cs="Arial"/>
         </w:rPr>
-        <w:t xml:space="preserve">project, during its development, and </w:t>
+        <w:t>project</w:t>
+      </w:r>
+      <w:r>
+        <w:rPr>
+          <w:rFonts w:cs="Arial"/>
+        </w:rPr>
+        <w:t xml:space="preserve"> during its development</w:t>
+      </w:r>
+      <w:r>
+        <w:rPr>
+          <w:rFonts w:cs="Arial"/>
+        </w:rPr>
+        <w:t xml:space="preserve"> and </w:t>
       </w:r>
       <w:r>
         <w:rPr>
@@ -2885,13 +2966,37 @@
         <w:rPr>
           <w:rFonts w:cs="Arial"/>
         </w:rPr>
-        <w:t xml:space="preserve">and how they have impacted the final system shape. There will be a reflection on my own development of the project, highlighting areas that </w:t>
-      </w:r>
-      <w:r>
-        <w:rPr>
-          <w:rFonts w:cs="Arial"/>
-        </w:rPr>
-        <w:t xml:space="preserve">were handled well, and areas where there could have been further development. </w:t>
+        <w:t>and how they have impacted the final system shape. There will be a reflection on</w:t>
+      </w:r>
+      <w:r>
+        <w:rPr>
+          <w:rFonts w:cs="Arial"/>
+        </w:rPr>
+        <w:t xml:space="preserve"> the</w:t>
+      </w:r>
+      <w:r>
+        <w:rPr>
+          <w:rFonts w:cs="Arial"/>
+        </w:rPr>
+        <w:t xml:space="preserve"> development of </w:t>
+      </w:r>
+      <w:r>
+        <w:rPr>
+          <w:rFonts w:cs="Arial"/>
+        </w:rPr>
+        <w:t>Bulb Bop</w:t>
+      </w:r>
+      <w:r>
+        <w:rPr>
+          <w:rFonts w:cs="Arial"/>
+        </w:rPr>
+        <w:t xml:space="preserve">, highlighting areas that </w:t>
+      </w:r>
+      <w:r>
+        <w:rPr>
+          <w:rFonts w:cs="Arial"/>
+        </w:rPr>
+        <w:t xml:space="preserve">were handled well and areas where there could have been further development. </w:t>
       </w:r>
     </w:p>
     <w:p>
@@ -2927,7 +3032,7 @@
           <w:rFonts w:ascii="Arial Black" w:hAnsi="Arial Black" w:cs="Arial"/>
         </w:rPr>
       </w:pPr>
-      <w:bookmarkStart w:id="1" w:name="_Toc197067349"/>
+      <w:bookmarkStart w:id="1" w:name="_Toc197094344"/>
       <w:r>
         <w:rPr>
           <w:rFonts w:ascii="Arial Black" w:hAnsi="Arial Black" w:cs="Arial"/>
@@ -4045,7 +4150,7 @@
           <w:rFonts w:ascii="Arial Black" w:hAnsi="Arial Black"/>
         </w:rPr>
       </w:pPr>
-      <w:bookmarkStart w:id="2" w:name="_Toc197067350"/>
+      <w:bookmarkStart w:id="2" w:name="_Toc197094345"/>
       <w:r>
         <w:rPr>
           <w:rFonts w:ascii="Arial Black" w:hAnsi="Arial Black"/>
@@ -5343,7 +5448,7 @@
           <w:rFonts w:ascii="Arial Black" w:hAnsi="Arial Black"/>
         </w:rPr>
       </w:pPr>
-      <w:bookmarkStart w:id="3" w:name="_Toc197067351"/>
+      <w:bookmarkStart w:id="3" w:name="_Toc197094346"/>
       <w:r>
         <w:rPr>
           <w:rFonts w:ascii="Arial Black" w:hAnsi="Arial Black"/>
@@ -5483,7 +5588,7 @@
           <w:bCs/>
         </w:rPr>
       </w:pPr>
-      <w:bookmarkStart w:id="4" w:name="_Toc197067352"/>
+      <w:bookmarkStart w:id="4" w:name="_Toc197094347"/>
       <w:r>
         <w:rPr>
           <w:rFonts w:ascii="Arial Black" w:hAnsi="Arial Black"/>
@@ -5656,31 +5761,10 @@
         <w:t>:</w:t>
       </w:r>
       <w:r>
-        <w:t xml:space="preserve"> “/discover/”, “/</w:t>
-      </w:r>
-      <w:proofErr w:type="spellStart"/>
-      <w:r>
-        <w:t>toggleBulb</w:t>
-      </w:r>
-      <w:proofErr w:type="spellEnd"/>
-      <w:r>
-        <w:t>/”, “/</w:t>
-      </w:r>
-      <w:proofErr w:type="spellStart"/>
-      <w:r>
-        <w:t>queryBulb</w:t>
-      </w:r>
-      <w:proofErr w:type="spellEnd"/>
-      <w:r>
-        <w:t>/”, and “/</w:t>
-      </w:r>
-      <w:proofErr w:type="spellStart"/>
-      <w:r>
-        <w:t>colorBulb</w:t>
-      </w:r>
-      <w:proofErr w:type="spellEnd"/>
-      <w:r>
-        <w:t>/”</w:t>
+        <w:t xml:space="preserve"> “/discover/”, “/toggleBulb/”, “/</w:t>
+      </w:r>
+      <w:r>
+        <w:t>queryBulb/”, and “/colorBulb/”</w:t>
       </w:r>
       <w:r>
         <w:t xml:space="preserve">. </w:t>
@@ -5692,15 +5776,7 @@
         <w:t>Bulb Bop</w:t>
       </w:r>
       <w:r>
-        <w:t>, “/</w:t>
-      </w:r>
-      <w:proofErr w:type="spellStart"/>
-      <w:r>
-        <w:t>colorBulb</w:t>
-      </w:r>
-      <w:proofErr w:type="spellEnd"/>
-      <w:r>
-        <w:t xml:space="preserve">/” was developed for use, but when </w:t>
+        <w:t xml:space="preserve">, “/colorBulb/” was developed for use, but when </w:t>
       </w:r>
       <w:r>
         <w:t>testing</w:t>
@@ -5740,15 +5816,7 @@
         <w:t>user, who can give the bulb a name, which is then sent to another endpoint, which will be mentioned later.</w:t>
       </w:r>
       <w:r>
-        <w:t xml:space="preserve"> “/</w:t>
-      </w:r>
-      <w:proofErr w:type="spellStart"/>
-      <w:r>
-        <w:t>toggleBulb</w:t>
-      </w:r>
-      <w:proofErr w:type="spellEnd"/>
-      <w:r>
-        <w:t xml:space="preserve">/” is the </w:t>
+        <w:t xml:space="preserve"> “/toggleBulb/” is the </w:t>
       </w:r>
       <w:r>
         <w:t>primary</w:t>
@@ -5769,311 +5837,240 @@
         <w:t xml:space="preserve"> </w:t>
       </w:r>
       <w:r>
+        <w:t xml:space="preserve">“/queryBulb/’ is </w:t>
+      </w:r>
+      <w:proofErr w:type="gramStart"/>
+      <w:r>
+        <w:t>similar to</w:t>
+      </w:r>
+      <w:proofErr w:type="gramEnd"/>
+      <w:r>
+        <w:t xml:space="preserve"> “/discover/”, except rather than sending a broadcast packet to all </w:t>
+      </w:r>
+      <w:r>
+        <w:t>IP addresses, it sends</w:t>
+      </w:r>
+      <w:r>
+        <w:t xml:space="preserve"> </w:t>
+      </w:r>
+      <w:r>
+        <w:t xml:space="preserve">packets to specific addresses to query the state of </w:t>
+      </w:r>
+      <w:proofErr w:type="gramStart"/>
+      <w:r>
+        <w:t>particular</w:t>
+      </w:r>
+      <w:r>
+        <w:t xml:space="preserve"> bulbs</w:t>
+      </w:r>
+      <w:proofErr w:type="gramEnd"/>
+      <w:r>
+        <w:t xml:space="preserve">. </w:t>
+      </w:r>
+    </w:p>
+    <w:p>
+      <w:r>
+        <w:t xml:space="preserve">The endpoints that </w:t>
+      </w:r>
+      <w:r>
+        <w:t>control database operations are “/”</w:t>
+      </w:r>
+      <w:r>
+        <w:t>, “/</w:t>
+      </w:r>
+      <w:r>
+        <w:t xml:space="preserve">delete/&lt;str:ip&gt;/”, and </w:t>
+      </w:r>
+      <w:r>
+        <w:t>“/edit/&lt;</w:t>
+      </w:r>
+      <w:r>
+        <w:t>str:ip&gt;”</w:t>
+      </w:r>
+      <w:r>
+        <w:t xml:space="preserve">. </w:t>
+      </w:r>
+      <w:r>
+        <w:t>The “/” endpoint is the index endpoint</w:t>
+      </w:r>
+      <w:r>
+        <w:t xml:space="preserve">. When this endpoint is triggered with a GET request, it renders the home page; when it’s triggered with a POST request, </w:t>
+      </w:r>
+      <w:r>
+        <w:t>it submits</w:t>
+      </w:r>
+      <w:r>
+        <w:t xml:space="preserve"> a Django model form. This Django model form is </w:t>
+      </w:r>
+      <w:r>
+        <w:t xml:space="preserve">how </w:t>
+      </w:r>
+      <w:r>
+        <w:t>Bulb Bop</w:t>
+      </w:r>
+      <w:r>
+        <w:t xml:space="preserve"> saves new bulbs in </w:t>
+      </w:r>
+      <w:r>
+        <w:t xml:space="preserve">the database. </w:t>
+      </w:r>
+      <w:r>
+        <w:t>When the form is submitted</w:t>
+      </w:r>
+      <w:r>
+        <w:t>,</w:t>
+      </w:r>
+      <w:r>
+        <w:t xml:space="preserve"> it is checked to </w:t>
+      </w:r>
+      <w:r>
+        <w:t xml:space="preserve">ensure that it contains no errors. The </w:t>
+      </w:r>
+      <w:proofErr w:type="gramStart"/>
+      <w:r>
+        <w:t>criteria</w:t>
+      </w:r>
+      <w:proofErr w:type="gramEnd"/>
+      <w:r>
+        <w:t xml:space="preserve"> for this check is that the Ip address is valid, and that the name of the bulb is not null. </w:t>
+      </w:r>
+      <w:r>
+        <w:t xml:space="preserve">The other information for the bulb is filled in from the </w:t>
+      </w:r>
+      <w:r>
+        <w:t xml:space="preserve">return from the broadcast packet that was sent during discovery. </w:t>
+      </w:r>
+      <w:r>
+        <w:t xml:space="preserve">The next two endpoints are accessible to the user through the edit bulbs page, </w:t>
+      </w:r>
+      <w:r>
+        <w:t>“/delete/</w:t>
+      </w:r>
+      <w:r>
+        <w:t>&lt;str:ip&gt;/</w:t>
+      </w:r>
+      <w:r>
+        <w:t>” and “/edit/&lt;str:</w:t>
+      </w:r>
+      <w:r>
+        <w:t>ip&gt;/”</w:t>
+      </w:r>
+      <w:r>
+        <w:t xml:space="preserve"> </w:t>
+      </w:r>
+      <w:proofErr w:type="gramStart"/>
+      <w:r>
+        <w:t>both of these</w:t>
+      </w:r>
+      <w:proofErr w:type="gramEnd"/>
+      <w:r>
+        <w:t xml:space="preserve"> </w:t>
+      </w:r>
+      <w:r>
+        <w:t>endpoints require the Ip address of the bulb in which they are editing</w:t>
+      </w:r>
+      <w:r>
+        <w:t xml:space="preserve">, as a unique identifier. </w:t>
+      </w:r>
+      <w:r>
+        <w:t>“/delete/&lt;str:</w:t>
+      </w:r>
+      <w:r>
+        <w:t xml:space="preserve">ip&gt;/” will delete </w:t>
+      </w:r>
+      <w:r>
+        <w:t>the bulb</w:t>
+      </w:r>
+      <w:r>
+        <w:t xml:space="preserve"> with the specified Ip address, </w:t>
+      </w:r>
+      <w:r>
+        <w:t>and “/edit/&lt;str:ip&gt;/” will submit a form, that is verified</w:t>
+      </w:r>
+      <w:r>
+        <w:t>,</w:t>
+      </w:r>
+      <w:r>
+        <w:t xml:space="preserve"> of a new Ip address or name for the bulb</w:t>
+      </w:r>
+      <w:r>
+        <w:t>, this then updates the model in the database for that bulb.</w:t>
+      </w:r>
+    </w:p>
+    <w:p>
+      <w:r>
+        <w:t>There are two endpoints that control error and success handling, these clear the error</w:t>
+      </w:r>
+      <w:r>
+        <w:t xml:space="preserve"> and success messages</w:t>
+      </w:r>
+      <w:r>
+        <w:t xml:space="preserve">, </w:t>
+      </w:r>
+      <w:r>
+        <w:t>both</w:t>
+      </w:r>
+      <w:r>
+        <w:t xml:space="preserve"> are to </w:t>
+      </w:r>
+      <w:r>
+        <w:t xml:space="preserve">prevent error, and success messages </w:t>
+      </w:r>
+      <w:r>
+        <w:t xml:space="preserve">being displayed </w:t>
+      </w:r>
+      <w:r>
+        <w:t>multiple times.</w:t>
+      </w:r>
+      <w:r>
+        <w:t xml:space="preserve"> These endpoints are never interacted with</w:t>
+      </w:r>
+      <w:r>
+        <w:t xml:space="preserve"> by the user manually, they are triggered through JavaScript that </w:t>
+      </w:r>
+      <w:r>
+        <w:t xml:space="preserve">runs when every page loads. </w:t>
+      </w:r>
+      <w:r>
+        <w:t xml:space="preserve">While this does not interfere with a </w:t>
+      </w:r>
+      <w:r>
+        <w:t xml:space="preserve">message that is being displayed in the </w:t>
+      </w:r>
+      <w:r>
+        <w:t xml:space="preserve">page that has just been loaded, it will prevent a message from being </w:t>
+      </w:r>
+      <w:r>
+        <w:t xml:space="preserve">displayed in </w:t>
+      </w:r>
+      <w:r>
+        <w:t>another page that the user navigates to.</w:t>
+      </w:r>
+    </w:p>
+    <w:p>
+      <w:r>
+        <w:t xml:space="preserve">There are two endpoints for </w:t>
+      </w:r>
+      <w:r>
+        <w:t xml:space="preserve">controlling the audio synchronisation, </w:t>
+      </w:r>
+      <w:r>
         <w:t>“/</w:t>
       </w:r>
-      <w:proofErr w:type="spellStart"/>
-      <w:r>
-        <w:t>queryBulb</w:t>
-      </w:r>
-      <w:proofErr w:type="spellEnd"/>
-      <w:r>
-        <w:t xml:space="preserve">/’ is </w:t>
-      </w:r>
-      <w:proofErr w:type="gramStart"/>
-      <w:r>
-        <w:t>similar to</w:t>
-      </w:r>
-      <w:proofErr w:type="gramEnd"/>
-      <w:r>
-        <w:t xml:space="preserve"> “/discover/”, except rather than sending a broadcast packet to all </w:t>
-      </w:r>
-      <w:r>
-        <w:t>IP addresses, it sends</w:t>
-      </w:r>
-      <w:r>
-        <w:t xml:space="preserve"> </w:t>
-      </w:r>
-      <w:r>
-        <w:t xml:space="preserve">packets to specific addresses to query the state of </w:t>
-      </w:r>
-      <w:proofErr w:type="gramStart"/>
-      <w:r>
-        <w:t>particular</w:t>
-      </w:r>
-      <w:r>
-        <w:t xml:space="preserve"> bulbs</w:t>
-      </w:r>
-      <w:proofErr w:type="gramEnd"/>
-      <w:r>
-        <w:t xml:space="preserve">. </w:t>
-      </w:r>
-    </w:p>
-    <w:p>
-      <w:r>
-        <w:t xml:space="preserve">The endpoints that </w:t>
-      </w:r>
-      <w:r>
-        <w:t>control database operations are “/”</w:t>
-      </w:r>
-      <w:r>
-        <w:t>, “/</w:t>
-      </w:r>
-      <w:r>
-        <w:t>delete/&lt;</w:t>
-      </w:r>
-      <w:proofErr w:type="spellStart"/>
-      <w:r>
-        <w:t>str:ip</w:t>
-      </w:r>
-      <w:proofErr w:type="spellEnd"/>
-      <w:r>
-        <w:t xml:space="preserve">&gt;/”, and </w:t>
-      </w:r>
-      <w:r>
-        <w:t>“/edit/&lt;</w:t>
-      </w:r>
-      <w:proofErr w:type="spellStart"/>
-      <w:r>
-        <w:t>str:ip</w:t>
-      </w:r>
-      <w:proofErr w:type="spellEnd"/>
-      <w:r>
-        <w:t>&gt;”</w:t>
-      </w:r>
-      <w:r>
-        <w:t xml:space="preserve">. </w:t>
-      </w:r>
-      <w:r>
-        <w:t>The “/” endpoint is the index endpoint</w:t>
-      </w:r>
-      <w:r>
-        <w:t xml:space="preserve">. When this endpoint is triggered with a GET request, it renders the home page; when it’s triggered with a POST request, </w:t>
-      </w:r>
-      <w:r>
-        <w:t>it submits</w:t>
-      </w:r>
-      <w:r>
-        <w:t xml:space="preserve"> a Django model form. This Django model form is </w:t>
-      </w:r>
-      <w:r>
-        <w:t xml:space="preserve">how </w:t>
-      </w:r>
-      <w:r>
-        <w:t>Bulb Bop</w:t>
-      </w:r>
-      <w:r>
-        <w:t xml:space="preserve"> saves new bulbs in </w:t>
-      </w:r>
-      <w:r>
-        <w:t xml:space="preserve">the database. </w:t>
-      </w:r>
-      <w:r>
-        <w:t>When the form is submitted</w:t>
-      </w:r>
-      <w:r>
-        <w:t>,</w:t>
-      </w:r>
-      <w:r>
-        <w:t xml:space="preserve"> it is checked to </w:t>
-      </w:r>
-      <w:r>
-        <w:t xml:space="preserve">ensure that it contains no errors. The </w:t>
-      </w:r>
-      <w:proofErr w:type="gramStart"/>
-      <w:r>
-        <w:t>criteria</w:t>
-      </w:r>
-      <w:proofErr w:type="gramEnd"/>
-      <w:r>
-        <w:t xml:space="preserve"> for this check is that the Ip address is valid, and that the name of the bulb is not null. </w:t>
-      </w:r>
-      <w:r>
-        <w:t xml:space="preserve">The other information for the bulb is filled in from the </w:t>
-      </w:r>
-      <w:r>
-        <w:t xml:space="preserve">return from the broadcast packet that was sent during discovery. </w:t>
-      </w:r>
-      <w:r>
-        <w:t xml:space="preserve">The next two endpoints are accessible to the user through the edit bulbs page, </w:t>
-      </w:r>
-      <w:r>
-        <w:t>“/delete/</w:t>
-      </w:r>
-      <w:r>
-        <w:t>&lt;</w:t>
-      </w:r>
-      <w:proofErr w:type="spellStart"/>
-      <w:r>
-        <w:t>str:ip</w:t>
-      </w:r>
-      <w:proofErr w:type="spellEnd"/>
-      <w:r>
-        <w:t>&gt;/</w:t>
-      </w:r>
-      <w:r>
-        <w:t>” and “/edit/&lt;</w:t>
-      </w:r>
-      <w:proofErr w:type="spellStart"/>
-      <w:r>
-        <w:t>str:</w:t>
-      </w:r>
-      <w:r>
-        <w:t>ip</w:t>
-      </w:r>
-      <w:proofErr w:type="spellEnd"/>
-      <w:r>
-        <w:t>&gt;/”</w:t>
-      </w:r>
-      <w:r>
-        <w:t xml:space="preserve"> </w:t>
-      </w:r>
-      <w:proofErr w:type="gramStart"/>
-      <w:r>
-        <w:t>both of these</w:t>
-      </w:r>
-      <w:proofErr w:type="gramEnd"/>
-      <w:r>
-        <w:t xml:space="preserve"> </w:t>
-      </w:r>
-      <w:r>
-        <w:t>endpoints require the Ip address of the bulb in which they are editing</w:t>
-      </w:r>
-      <w:r>
-        <w:t xml:space="preserve">, as a unique identifier. </w:t>
-      </w:r>
-      <w:r>
-        <w:t>“/delete/&lt;</w:t>
-      </w:r>
-      <w:proofErr w:type="spellStart"/>
-      <w:r>
-        <w:t>str:</w:t>
-      </w:r>
-      <w:r>
-        <w:t>ip</w:t>
-      </w:r>
-      <w:proofErr w:type="spellEnd"/>
-      <w:r>
-        <w:t xml:space="preserve">&gt;/” will delete </w:t>
-      </w:r>
-      <w:r>
-        <w:t>the bulb</w:t>
-      </w:r>
-      <w:r>
-        <w:t xml:space="preserve"> with the specified Ip address, </w:t>
-      </w:r>
-      <w:r>
-        <w:t>and “/edit/&lt;</w:t>
-      </w:r>
-      <w:proofErr w:type="spellStart"/>
-      <w:r>
-        <w:t>str:ip</w:t>
-      </w:r>
-      <w:proofErr w:type="spellEnd"/>
-      <w:r>
-        <w:t>&gt;/” will submit a form, that is verified</w:t>
-      </w:r>
-      <w:r>
-        <w:t>,</w:t>
-      </w:r>
-      <w:r>
-        <w:t xml:space="preserve"> of a new Ip address or name for the bulb</w:t>
-      </w:r>
-      <w:r>
-        <w:t>, this then updates the model in the database for that bulb.</w:t>
-      </w:r>
-    </w:p>
-    <w:p>
-      <w:r>
-        <w:t>There are two endpoints that control error and success handling, these clear the error</w:t>
-      </w:r>
-      <w:r>
-        <w:t xml:space="preserve"> and success messages</w:t>
+      <w:r>
+        <w:t>activateSync/”, and “/</w:t>
+      </w:r>
+      <w:r>
+        <w:t xml:space="preserve">stopsync/”. These are </w:t>
+      </w:r>
+      <w:r>
+        <w:t>self-explanatory</w:t>
       </w:r>
       <w:r>
         <w:t xml:space="preserve">, </w:t>
       </w:r>
       <w:r>
-        <w:t>both</w:t>
-      </w:r>
-      <w:r>
-        <w:t xml:space="preserve"> are to </w:t>
-      </w:r>
-      <w:r>
-        <w:t xml:space="preserve">prevent error, and success messages </w:t>
-      </w:r>
-      <w:r>
-        <w:t xml:space="preserve">being displayed </w:t>
-      </w:r>
-      <w:r>
-        <w:t>multiple times.</w:t>
-      </w:r>
-      <w:r>
-        <w:t xml:space="preserve"> These endpoints are never interacted with</w:t>
-      </w:r>
-      <w:r>
-        <w:t xml:space="preserve"> by the user manually, they are triggered through JavaScript that </w:t>
-      </w:r>
-      <w:r>
-        <w:t xml:space="preserve">runs when every page loads. </w:t>
-      </w:r>
-      <w:r>
-        <w:t xml:space="preserve">While this does not interfere with a </w:t>
-      </w:r>
-      <w:r>
-        <w:t xml:space="preserve">message that is being displayed in the </w:t>
-      </w:r>
-      <w:r>
-        <w:t xml:space="preserve">page that has just been loaded, it will prevent a message from being </w:t>
-      </w:r>
-      <w:r>
-        <w:t xml:space="preserve">displayed in </w:t>
-      </w:r>
-      <w:r>
-        <w:t>another page that the user navigates to.</w:t>
-      </w:r>
-    </w:p>
-    <w:p>
-      <w:r>
-        <w:t xml:space="preserve">There are two endpoints for </w:t>
-      </w:r>
-      <w:r>
-        <w:t xml:space="preserve">controlling the audio synchronisation, </w:t>
-      </w:r>
-      <w:r>
-        <w:t>“/</w:t>
-      </w:r>
-      <w:proofErr w:type="spellStart"/>
-      <w:r>
-        <w:t>activateSync</w:t>
-      </w:r>
-      <w:proofErr w:type="spellEnd"/>
-      <w:r>
-        <w:t>/”, and “/</w:t>
-      </w:r>
-      <w:proofErr w:type="spellStart"/>
-      <w:r>
-        <w:t>stopsync</w:t>
-      </w:r>
-      <w:proofErr w:type="spellEnd"/>
-      <w:r>
-        <w:t xml:space="preserve">/”. These are </w:t>
-      </w:r>
-      <w:r>
-        <w:t>self-explanatory</w:t>
-      </w:r>
-      <w:r>
-        <w:t xml:space="preserve">, </w:t>
-      </w:r>
-      <w:r>
-        <w:t>“/</w:t>
-      </w:r>
-      <w:proofErr w:type="spellStart"/>
-      <w:r>
-        <w:t>activateSync</w:t>
-      </w:r>
-      <w:proofErr w:type="spellEnd"/>
-      <w:r>
-        <w:t>/”</w:t>
+        <w:t>“/activateSync/”</w:t>
       </w:r>
       <w:r>
         <w:t xml:space="preserve">, this endpoint </w:t>
@@ -6160,7 +6157,7 @@
           <w:bCs/>
         </w:rPr>
       </w:pPr>
-      <w:bookmarkStart w:id="5" w:name="_Toc197067353"/>
+      <w:bookmarkStart w:id="5" w:name="_Toc197094348"/>
       <w:r>
         <w:rPr>
           <w:rFonts w:ascii="Arial Black" w:hAnsi="Arial Black"/>
@@ -6326,7 +6323,7 @@
           <w:bCs/>
         </w:rPr>
       </w:pPr>
-      <w:bookmarkStart w:id="6" w:name="_Toc197067354"/>
+      <w:bookmarkStart w:id="6" w:name="_Toc197094349"/>
       <w:r>
         <w:rPr>
           <w:rFonts w:ascii="Arial Black" w:hAnsi="Arial Black"/>
@@ -6412,15 +6409,7 @@
         <w:t xml:space="preserve"> package called, </w:t>
       </w:r>
       <w:r>
-        <w:t>‘</w:t>
-      </w:r>
-      <w:proofErr w:type="spellStart"/>
-      <w:r>
-        <w:t>pywizlight</w:t>
-      </w:r>
-      <w:proofErr w:type="spellEnd"/>
-      <w:r>
-        <w:t xml:space="preserve">’ which utilises this documentation to provide communication </w:t>
+        <w:t xml:space="preserve">‘pywizlight’ which utilises this documentation to provide communication </w:t>
       </w:r>
       <w:r>
         <w:t xml:space="preserve">to wiz devices </w:t>
@@ -6714,7 +6703,7 @@
           <w:bCs/>
         </w:rPr>
       </w:pPr>
-      <w:bookmarkStart w:id="7" w:name="_Toc197067355"/>
+      <w:bookmarkStart w:id="7" w:name="_Toc197094350"/>
       <w:r>
         <w:rPr>
           <w:rFonts w:ascii="Arial Black" w:hAnsi="Arial Black"/>
@@ -6864,15 +6853,7 @@
       </w:r>
       <w:proofErr w:type="gramEnd"/>
       <w:r>
-        <w:t xml:space="preserve"> only API, however, using </w:t>
-      </w:r>
-      <w:proofErr w:type="spellStart"/>
-      <w:r>
-        <w:t>PulseAudio</w:t>
-      </w:r>
-      <w:proofErr w:type="spellEnd"/>
-      <w:r>
-        <w:t xml:space="preserve"> on a Linux machine, it is easy to </w:t>
+        <w:t xml:space="preserve"> only API, however, using PulseAudio on a Linux machine, it is easy to </w:t>
       </w:r>
       <w:r>
         <w:t>create a loopback of a speaker so that it registers as an input device.</w:t>
@@ -6915,13 +6896,8 @@
         <w:t xml:space="preserve">process, so to handle this for me, I found a </w:t>
       </w:r>
       <w:r>
-        <w:t xml:space="preserve">repository on GitHub that would handle this calculation for me, </w:t>
-      </w:r>
-      <w:proofErr w:type="spellStart"/>
-      <w:r>
-        <w:t>Realtime_PyAudio_FFT</w:t>
-      </w:r>
-      <w:proofErr w:type="spellEnd"/>
+        <w:t>repository on GitHub that would handle this calculation for me, Realtime_PyAudio_FFT</w:t>
+      </w:r>
       <w:r>
         <w:t xml:space="preserve"> </w:t>
       </w:r>
@@ -6948,27 +6924,7 @@
           <w:iCs/>
           <w:kern w:val="0"/>
         </w:rPr>
-        <w:t>aiXander/</w:t>
-      </w:r>
-      <w:proofErr w:type="spellStart"/>
-      <w:r>
-        <w:rPr>
-          <w:rFonts w:cs="Arial"/>
-          <w:i/>
-          <w:iCs/>
-          <w:kern w:val="0"/>
-        </w:rPr>
-        <w:t>Realtime_PyAudio_FFT</w:t>
-      </w:r>
-      <w:proofErr w:type="spellEnd"/>
-      <w:r>
-        <w:rPr>
-          <w:rFonts w:cs="Arial"/>
-          <w:i/>
-          <w:iCs/>
-          <w:kern w:val="0"/>
-        </w:rPr>
-        <w:t>: Realtime Audio Analysis in Python, Using PyAudio and Numpy to Extract and Visualize FFT Features from Streaming Audio.</w:t>
+        <w:t>aiXander/Realtime_PyAudio_FFT: Realtime Audio Analysis in Python, Using PyAudio and Numpy to Extract and Visualize FFT Features from Streaming Audio.</w:t>
       </w:r>
       <w:r>
         <w:rPr>
@@ -7190,7 +7146,7 @@
           <w:bCs/>
         </w:rPr>
       </w:pPr>
-      <w:bookmarkStart w:id="8" w:name="_Toc197067356"/>
+      <w:bookmarkStart w:id="8" w:name="_Toc197094351"/>
       <w:r>
         <w:rPr>
           <w:rFonts w:ascii="Arial Black" w:hAnsi="Arial Black"/>
@@ -7242,15 +7198,7 @@
         <w:t xml:space="preserve">an extremely difficult task, </w:t>
       </w:r>
       <w:r>
-        <w:t xml:space="preserve">a lot of beat detection does not happen in real-time, rather it observes an audio file in </w:t>
-      </w:r>
-      <w:proofErr w:type="spellStart"/>
-      <w:r>
-        <w:t>it’s</w:t>
-      </w:r>
-      <w:proofErr w:type="spellEnd"/>
-      <w:r>
-        <w:t xml:space="preserve"> entirety</w:t>
+        <w:t>a lot of beat detection does not happen in real-time, rather it observes an audio file in it’s entirety</w:t>
       </w:r>
       <w:r>
         <w:t xml:space="preserve"> and detects the beat that way</w:t>
@@ -7516,23 +7464,7 @@
         <w:t>) for a particular set of frequencies</w:t>
       </w:r>
       <w:r>
-        <w:t xml:space="preserve"> (</w:t>
-      </w:r>
-      <w:proofErr w:type="spellStart"/>
-      <w:r>
-        <w:t>i</w:t>
-      </w:r>
-      <w:proofErr w:type="spellEnd"/>
-      <w:r>
-        <w:t xml:space="preserve"> to </w:t>
-      </w:r>
-      <w:proofErr w:type="spellStart"/>
-      <w:r>
-        <w:t>k+n</w:t>
-      </w:r>
-      <w:proofErr w:type="spellEnd"/>
-      <w:r>
-        <w:t>)</w:t>
+        <w:t xml:space="preserve"> (i to k+n)</w:t>
       </w:r>
       <w:r>
         <w:t xml:space="preserve">. This is achieved by calculating the sum of </w:t>
@@ -7541,62 +7473,28 @@
         <w:t>the FFT amplitudes (FFT</w:t>
       </w:r>
       <w:r>
-        <w:t>[</w:t>
-      </w:r>
-      <w:proofErr w:type="spellStart"/>
-      <w:r>
-        <w:t>i</w:t>
-      </w:r>
-      <w:proofErr w:type="spellEnd"/>
-      <w:r>
-        <w:t>]</w:t>
+        <w:t>[i]</w:t>
       </w:r>
       <w:r>
         <w:t xml:space="preserve">) </w:t>
       </w:r>
       <w:r>
-        <w:t>where ‘</w:t>
-      </w:r>
-      <w:proofErr w:type="spellStart"/>
-      <w:r>
-        <w:t>i</w:t>
-      </w:r>
-      <w:proofErr w:type="spellEnd"/>
-      <w:r>
-        <w:t xml:space="preserve">’ is the </w:t>
+        <w:t xml:space="preserve">where ‘i’ is the </w:t>
       </w:r>
       <w:r>
         <w:t xml:space="preserve">frequency. </w:t>
       </w:r>
       <w:r>
-        <w:t xml:space="preserve">This is done for the range </w:t>
-      </w:r>
-      <w:proofErr w:type="spellStart"/>
-      <w:r>
-        <w:t>i</w:t>
-      </w:r>
-      <w:proofErr w:type="spellEnd"/>
+        <w:t>This is done for the range i</w:t>
+      </w:r>
       <w:r>
         <w:t xml:space="preserve">=k, i.e. the starting frequency of the </w:t>
       </w:r>
       <w:r>
-        <w:t xml:space="preserve">sum, and </w:t>
-      </w:r>
-      <w:proofErr w:type="spellStart"/>
-      <w:r>
-        <w:t>k+n</w:t>
-      </w:r>
-      <w:proofErr w:type="spellEnd"/>
-      <w:r>
-        <w:t xml:space="preserve">, where </w:t>
-      </w:r>
-      <w:proofErr w:type="spellStart"/>
-      <w:r>
-        <w:t>k+n</w:t>
-      </w:r>
-      <w:proofErr w:type="spellEnd"/>
-      <w:r>
-        <w:t xml:space="preserve"> is the max frequency of the sum. </w:t>
+        <w:t>sum, and k+n</w:t>
+      </w:r>
+      <w:r>
+        <w:t xml:space="preserve">, where k+n is the max frequency of the sum. </w:t>
       </w:r>
       <w:r>
         <w:t xml:space="preserve">In </w:t>
@@ -7608,15 +7506,7 @@
         <w:t xml:space="preserve"> this is done for three ranges of frequencies, wher</w:t>
       </w:r>
       <w:r>
-        <w:t xml:space="preserve">e n always equals 50, but </w:t>
-      </w:r>
-      <w:proofErr w:type="spellStart"/>
-      <w:r>
-        <w:t>i</w:t>
-      </w:r>
-      <w:proofErr w:type="spellEnd"/>
-      <w:r>
-        <w:t xml:space="preserve"> is equal to, </w:t>
+        <w:t xml:space="preserve">e n always equals 50, but i is equal to, </w:t>
       </w:r>
       <w:r>
         <w:t xml:space="preserve">0, 50, and 100. </w:t>
@@ -7959,7 +7849,15 @@
                   <w:sz w:val="40"/>
                   <w:szCs w:val="40"/>
                 </w:rPr>
-                <m:t>i=0</m:t>
+                <m:t>i</m:t>
+              </m:r>
+              <m:r>
+                <w:rPr>
+                  <w:rFonts w:ascii="Cambria Math" w:eastAsiaTheme="minorEastAsia" w:hAnsi="Cambria Math"/>
+                  <w:sz w:val="40"/>
+                  <w:szCs w:val="40"/>
+                </w:rPr>
+                <m:t>=0</m:t>
               </m:r>
             </m:sub>
             <m:sup>
@@ -8034,15 +7932,7 @@
         <w:t xml:space="preserve">fraction can be considered the variance. The sum of these variances </w:t>
       </w:r>
       <w:r>
-        <w:t>for the length of ‘</w:t>
-      </w:r>
-      <w:proofErr w:type="spellStart"/>
-      <w:r>
-        <w:t>buffersize</w:t>
-      </w:r>
-      <w:proofErr w:type="spellEnd"/>
-      <w:r>
-        <w:t xml:space="preserve">’ can then </w:t>
+        <w:t xml:space="preserve">for the length of ‘buffersize’ can then </w:t>
       </w:r>
       <w:proofErr w:type="gramStart"/>
       <w:r>
@@ -8558,7 +8448,91 @@
       <w:r>
         <w:t>change the brightness of the bulbs appropriately.</w:t>
       </w:r>
-    </w:p>
+      <w:r>
+        <w:t xml:space="preserve"> </w:t>
+      </w:r>
+      <w:r>
+        <w:t>F</w:t>
+      </w:r>
+      <w:r>
+        <w:t>igure</w:t>
+      </w:r>
+      <w:r>
+        <w:t xml:space="preserve"> 14 shows</w:t>
+      </w:r>
+      <w:r>
+        <w:t xml:space="preserve"> </w:t>
+      </w:r>
+      <w:r>
+        <w:t xml:space="preserve">how the </w:t>
+      </w:r>
+      <w:r>
+        <w:t>algorithm is expressed in code.</w:t>
+      </w:r>
+    </w:p>
+    <w:p>
+      <w:pPr>
+        <w:keepNext/>
+      </w:pPr>
+      <w:r>
+        <w:drawing>
+          <wp:inline distT="0" distB="0" distL="0" distR="0" wp14:anchorId="0152B439" wp14:editId="538B3231">
+            <wp:extent cx="5759450" cy="6005830"/>
+            <wp:effectExtent l="0" t="0" r="0" b="0"/>
+            <wp:docPr id="1249953679" name="Picture 1"/>
+            <wp:cNvGraphicFramePr>
+              <a:graphicFrameLocks xmlns:a="http://schemas.openxmlformats.org/drawingml/2006/main" noChangeAspect="1"/>
+            </wp:cNvGraphicFramePr>
+            <a:graphic xmlns:a="http://schemas.openxmlformats.org/drawingml/2006/main">
+              <a:graphicData uri="http://schemas.openxmlformats.org/drawingml/2006/picture">
+                <pic:pic xmlns:pic="http://schemas.openxmlformats.org/drawingml/2006/picture">
+                  <pic:nvPicPr>
+                    <pic:cNvPr id="1249953679" name=""/>
+                    <pic:cNvPicPr/>
+                  </pic:nvPicPr>
+                  <pic:blipFill>
+                    <a:blip r:embed="rId21"/>
+                    <a:stretch>
+                      <a:fillRect/>
+                    </a:stretch>
+                  </pic:blipFill>
+                  <pic:spPr>
+                    <a:xfrm>
+                      <a:off x="0" y="0"/>
+                      <a:ext cx="5759450" cy="6005830"/>
+                    </a:xfrm>
+                    <a:prstGeom prst="rect">
+                      <a:avLst/>
+                    </a:prstGeom>
+                  </pic:spPr>
+                </pic:pic>
+              </a:graphicData>
+            </a:graphic>
+          </wp:inline>
+        </w:drawing>
+      </w:r>
+    </w:p>
+    <w:p>
+      <w:pPr>
+        <w:pStyle w:val="Caption"/>
+        <w:jc w:val="center"/>
+      </w:pPr>
+      <w:r>
+        <w:t xml:space="preserve">Figure </w:t>
+      </w:r>
+      <w:fldSimple w:instr=" SEQ Figure \* ARABIC ">
+        <w:r>
+          <w:rPr>
+            <w:noProof/>
+          </w:rPr>
+          <w:t>14</w:t>
+        </w:r>
+      </w:fldSimple>
+      <w:r>
+        <w:t xml:space="preserve"> - Beat Detection Algorithm in Python code</w:t>
+      </w:r>
+    </w:p>
+    <w:p/>
     <w:p/>
     <w:p>
       <w:pPr>
@@ -8573,7 +8547,7 @@
           <w:bCs/>
         </w:rPr>
       </w:pPr>
-      <w:bookmarkStart w:id="9" w:name="_Toc197067357"/>
+      <w:bookmarkStart w:id="9" w:name="_Toc197094352"/>
       <w:r>
         <w:rPr>
           <w:rFonts w:ascii="Arial Black" w:hAnsi="Arial Black"/>
@@ -8716,7 +8690,7 @@
                     <pic:cNvPicPr/>
                   </pic:nvPicPr>
                   <pic:blipFill>
-                    <a:blip r:embed="rId21">
+                    <a:blip r:embed="rId22">
                       <a:extLst>
                         <a:ext uri="{28A0092B-C50C-407E-A947-70E740481C1C}">
                           <a14:useLocalDpi xmlns:a14="http://schemas.microsoft.com/office/drawing/2010/main" val="0"/>
@@ -8756,7 +8730,7 @@
           <w:rPr>
             <w:noProof/>
           </w:rPr>
-          <w:t>14</w:t>
+          <w:t>15</w:t>
         </w:r>
       </w:fldSimple>
       <w:r>
@@ -8788,7 +8762,7 @@
                     <pic:cNvPicPr/>
                   </pic:nvPicPr>
                   <pic:blipFill>
-                    <a:blip r:embed="rId22">
+                    <a:blip r:embed="rId23">
                       <a:extLst>
                         <a:ext uri="{28A0092B-C50C-407E-A947-70E740481C1C}">
                           <a14:useLocalDpi xmlns:a14="http://schemas.microsoft.com/office/drawing/2010/main" val="0"/>
@@ -8828,7 +8802,7 @@
           <w:rPr>
             <w:noProof/>
           </w:rPr>
-          <w:t>15</w:t>
+          <w:t>16</w:t>
         </w:r>
       </w:fldSimple>
       <w:r>
@@ -9071,7 +9045,6 @@
       <w:r>
         <w:t xml:space="preserve">The project also makes use of linting, </w:t>
       </w:r>
-      <w:proofErr w:type="spellStart"/>
       <w:r>
         <w:t>P</w:t>
       </w:r>
@@ -9082,11 +9055,7 @@
         <w:t>l</w:t>
       </w:r>
       <w:r>
-        <w:t>int</w:t>
-      </w:r>
-      <w:proofErr w:type="spellEnd"/>
-      <w:r>
-        <w:t xml:space="preserve"> </w:t>
+        <w:t xml:space="preserve">int </w:t>
       </w:r>
       <w:r>
         <w:t>is used to provide this linting</w:t>
@@ -9316,7 +9285,7 @@
                     <pic:cNvPicPr/>
                   </pic:nvPicPr>
                   <pic:blipFill>
-                    <a:blip r:embed="rId23"/>
+                    <a:blip r:embed="rId24"/>
                     <a:stretch>
                       <a:fillRect/>
                     </a:stretch>
@@ -9350,7 +9319,7 @@
           <w:rPr>
             <w:noProof/>
           </w:rPr>
-          <w:t>16</w:t>
+          <w:t>17</w:t>
         </w:r>
       </w:fldSimple>
       <w:r>
@@ -9428,15 +9397,7 @@
         <w:t>awareness of the state of the code in the repository</w:t>
       </w:r>
       <w:r>
-        <w:t xml:space="preserve">, such as the </w:t>
-      </w:r>
-      <w:proofErr w:type="spellStart"/>
-      <w:r>
-        <w:t>Pylint</w:t>
-      </w:r>
-      <w:proofErr w:type="spellEnd"/>
-      <w:r>
-        <w:t xml:space="preserve"> badge</w:t>
+        <w:t>, such as the Pylint badge</w:t>
       </w:r>
       <w:r>
         <w:t xml:space="preserve">, the coverage badge, and a badge that displays the status of the last CI run. </w:t>
@@ -9467,7 +9428,7 @@
                     <pic:cNvPicPr/>
                   </pic:nvPicPr>
                   <pic:blipFill>
-                    <a:blip r:embed="rId24"/>
+                    <a:blip r:embed="rId25"/>
                     <a:stretch>
                       <a:fillRect/>
                     </a:stretch>
@@ -9500,7 +9461,7 @@
           <w:rPr>
             <w:noProof/>
           </w:rPr>
-          <w:t>17</w:t>
+          <w:t>18</w:t>
         </w:r>
       </w:fldSimple>
       <w:r>
@@ -9525,7 +9486,7 @@
           <w:bCs/>
         </w:rPr>
       </w:pPr>
-      <w:bookmarkStart w:id="10" w:name="_Toc197067358"/>
+      <w:bookmarkStart w:id="10" w:name="_Toc197094353"/>
       <w:r>
         <w:rPr>
           <w:rFonts w:ascii="Arial Black" w:hAnsi="Arial Black"/>
@@ -9579,7 +9540,7 @@
           <w:bCs/>
         </w:rPr>
       </w:pPr>
-      <w:bookmarkStart w:id="11" w:name="_Toc197067359"/>
+      <w:bookmarkStart w:id="11" w:name="_Toc197094354"/>
       <w:r>
         <w:rPr>
           <w:rFonts w:ascii="Arial Black" w:hAnsi="Arial Black"/>
@@ -9870,7 +9831,7 @@
                     <pic:cNvPicPr/>
                   </pic:nvPicPr>
                   <pic:blipFill>
-                    <a:blip r:embed="rId25"/>
+                    <a:blip r:embed="rId26"/>
                     <a:stretch>
                       <a:fillRect/>
                     </a:stretch>
@@ -9904,7 +9865,7 @@
           <w:rPr>
             <w:noProof/>
           </w:rPr>
-          <w:t>18</w:t>
+          <w:t>19</w:t>
         </w:r>
       </w:fldSimple>
       <w:r>
@@ -9939,13 +9900,8 @@
       <w:r>
         <w:t xml:space="preserve"> was installed it would try and access the </w:t>
       </w:r>
-      <w:proofErr w:type="spellStart"/>
-      <w:r>
-        <w:t>Wizbulb</w:t>
-      </w:r>
-      <w:proofErr w:type="spellEnd"/>
-      <w:r>
-        <w:t xml:space="preserve"> database model before the table was created. This caused an error that would prevent installation of </w:t>
+      <w:r>
+        <w:t xml:space="preserve">Wizbulb database model before the table was created. This caused an error that would prevent installation of </w:t>
       </w:r>
       <w:r>
         <w:t>Bulb Bop</w:t>
@@ -10041,7 +9997,7 @@
                     <pic:cNvPicPr/>
                   </pic:nvPicPr>
                   <pic:blipFill>
-                    <a:blip r:embed="rId26"/>
+                    <a:blip r:embed="rId27"/>
                     <a:stretch>
                       <a:fillRect/>
                     </a:stretch>
@@ -10075,7 +10031,7 @@
           <w:rPr>
             <w:noProof/>
           </w:rPr>
-          <w:t>19</w:t>
+          <w:t>20</w:t>
         </w:r>
       </w:fldSimple>
       <w:r>
@@ -10240,7 +10196,7 @@
                     <pic:cNvPicPr/>
                   </pic:nvPicPr>
                   <pic:blipFill>
-                    <a:blip r:embed="rId27"/>
+                    <a:blip r:embed="rId28"/>
                     <a:stretch>
                       <a:fillRect/>
                     </a:stretch>
@@ -10274,7 +10230,7 @@
           <w:rPr>
             <w:noProof/>
           </w:rPr>
-          <w:t>20</w:t>
+          <w:t>21</w:t>
         </w:r>
       </w:fldSimple>
       <w:r>
@@ -10338,7 +10294,7 @@
           <w:bCs/>
         </w:rPr>
       </w:pPr>
-      <w:bookmarkStart w:id="12" w:name="_Toc197067360"/>
+      <w:bookmarkStart w:id="12" w:name="_Toc197094355"/>
       <w:r>
         <w:rPr>
           <w:rFonts w:ascii="Arial Black" w:hAnsi="Arial Black"/>
@@ -10437,7 +10393,7 @@
                     </pic:cNvPicPr>
                   </pic:nvPicPr>
                   <pic:blipFill rotWithShape="1">
-                    <a:blip r:embed="rId28">
+                    <a:blip r:embed="rId29">
                       <a:extLst>
                         <a:ext uri="{28A0092B-C50C-407E-A947-70E740481C1C}">
                           <a14:useLocalDpi xmlns:a14="http://schemas.microsoft.com/office/drawing/2010/main" val="0"/>
@@ -10483,6 +10439,7 @@
         <w:pStyle w:val="Caption"/>
         <w:jc w:val="center"/>
       </w:pPr>
+      <w:bookmarkStart w:id="13" w:name="_Ref197095767"/>
       <w:r>
         <w:t xml:space="preserve">Figure </w:t>
       </w:r>
@@ -10491,9 +10448,10 @@
           <w:rPr>
             <w:noProof/>
           </w:rPr>
-          <w:t>21</w:t>
+          <w:t>22</w:t>
         </w:r>
       </w:fldSimple>
+      <w:bookmarkEnd w:id="13"/>
       <w:r>
         <w:t xml:space="preserve"> - Discover Bulbs Manual Test</w:t>
       </w:r>
@@ -10556,6 +10514,7 @@
                                 <w:szCs w:val="20"/>
                               </w:rPr>
                             </w:pPr>
+                            <w:bookmarkStart w:id="14" w:name="_Ref197095810"/>
                             <w:r>
                               <w:t xml:space="preserve">Figure </w:t>
                             </w:r>
@@ -10564,9 +10523,10 @@
                                 <w:rPr>
                                   <w:noProof/>
                                 </w:rPr>
-                                <w:t>22</w:t>
+                                <w:t>23</w:t>
                               </w:r>
                             </w:fldSimple>
+                            <w:bookmarkEnd w:id="14"/>
                             <w:r>
                               <w:t xml:space="preserve"> - Steps for saving a </w:t>
                             </w:r>
@@ -10611,6 +10571,7 @@
                           <w:szCs w:val="20"/>
                         </w:rPr>
                       </w:pPr>
+                      <w:bookmarkStart w:id="15" w:name="_Ref197095810"/>
                       <w:r>
                         <w:t xml:space="preserve">Figure </w:t>
                       </w:r>
@@ -10619,9 +10580,10 @@
                           <w:rPr>
                             <w:noProof/>
                           </w:rPr>
-                          <w:t>22</w:t>
+                          <w:t>23</w:t>
                         </w:r>
                       </w:fldSimple>
+                      <w:bookmarkEnd w:id="15"/>
                       <w:r>
                         <w:t xml:space="preserve"> - Steps for saving a </w:t>
                       </w:r>
@@ -10680,7 +10642,7 @@
                     </pic:cNvPicPr>
                   </pic:nvPicPr>
                   <pic:blipFill>
-                    <a:blip r:embed="rId29">
+                    <a:blip r:embed="rId30">
                       <a:extLst>
                         <a:ext uri="{28A0092B-C50C-407E-A947-70E740481C1C}">
                           <a14:useLocalDpi xmlns:a14="http://schemas.microsoft.com/office/drawing/2010/main" val="0"/>
@@ -10875,7 +10837,7 @@
                                 <w:rPr>
                                   <w:noProof/>
                                 </w:rPr>
-                                <w:t>23</w:t>
+                                <w:t>24</w:t>
                               </w:r>
                             </w:fldSimple>
                             <w:r>
@@ -10918,7 +10880,7 @@
                           <w:rPr>
                             <w:noProof/>
                           </w:rPr>
-                          <w:t>23</w:t>
+                          <w:t>24</w:t>
                         </w:r>
                       </w:fldSimple>
                       <w:r>
@@ -10971,7 +10933,7 @@
                     </pic:cNvPicPr>
                   </pic:nvPicPr>
                   <pic:blipFill>
-                    <a:blip r:embed="rId30">
+                    <a:blip r:embed="rId31">
                       <a:extLst>
                         <a:ext uri="{28A0092B-C50C-407E-A947-70E740481C1C}">
                           <a14:useLocalDpi xmlns:a14="http://schemas.microsoft.com/office/drawing/2010/main" val="0"/>
@@ -11104,7 +11066,7 @@
                                 <w:rPr>
                                   <w:noProof/>
                                 </w:rPr>
-                                <w:t>24</w:t>
+                                <w:t>25</w:t>
                               </w:r>
                             </w:fldSimple>
                             <w:r>
@@ -11147,7 +11109,7 @@
                           <w:rPr>
                             <w:noProof/>
                           </w:rPr>
-                          <w:t>24</w:t>
+                          <w:t>25</w:t>
                         </w:r>
                       </w:fldSimple>
                       <w:r>
@@ -11200,7 +11162,7 @@
                     </pic:cNvPicPr>
                   </pic:nvPicPr>
                   <pic:blipFill>
-                    <a:blip r:embed="rId31">
+                    <a:blip r:embed="rId32">
                       <a:extLst>
                         <a:ext uri="{28A0092B-C50C-407E-A947-70E740481C1C}">
                           <a14:useLocalDpi xmlns:a14="http://schemas.microsoft.com/office/drawing/2010/main" val="0"/>
@@ -11261,7 +11223,7 @@
           <w:bCs/>
         </w:rPr>
       </w:pPr>
-      <w:bookmarkStart w:id="13" w:name="_Toc197067361"/>
+      <w:bookmarkStart w:id="16" w:name="_Toc197094356"/>
       <w:r>
         <w:rPr>
           <w:rFonts w:ascii="Arial Black" w:hAnsi="Arial Black"/>
@@ -11271,7 +11233,7 @@
         <w:lastRenderedPageBreak/>
         <w:t>Evaluation and Conclusion</w:t>
       </w:r>
-      <w:bookmarkEnd w:id="13"/>
+      <w:bookmarkEnd w:id="16"/>
     </w:p>
     <w:p>
       <w:pPr>
@@ -11286,7 +11248,7 @@
           <w:bCs/>
         </w:rPr>
       </w:pPr>
-      <w:bookmarkStart w:id="14" w:name="_Toc197067362"/>
+      <w:bookmarkStart w:id="17" w:name="_Toc197094357"/>
       <w:r>
         <w:rPr>
           <w:rFonts w:ascii="Arial Black" w:hAnsi="Arial Black"/>
@@ -11295,7 +11257,7 @@
         </w:rPr>
         <w:t>Evaluation of Project Success</w:t>
       </w:r>
-      <w:bookmarkEnd w:id="14"/>
+      <w:bookmarkEnd w:id="17"/>
     </w:p>
     <w:p>
       <w:r>
@@ -11424,7 +11386,67 @@
         <w:t xml:space="preserve">“The system should connect to and control a </w:t>
       </w:r>
       <w:r>
-        <w:t xml:space="preserve">Wi-Fi-enabled smart light bulb” As seen through the manual testing (Figures 21 and 22), </w:t>
+        <w:t>Wi-Fi-enabled smart light bulb” As seen through the manual testing (</w:t>
+      </w:r>
+      <w:r>
+        <w:fldChar w:fldCharType="begin"/>
+      </w:r>
+      <w:r>
+        <w:instrText xml:space="preserve"> REF _Ref197095767 \h </w:instrText>
+      </w:r>
+      <w:r>
+        <w:fldChar w:fldCharType="separate"/>
+      </w:r>
+      <w:r>
+        <w:t xml:space="preserve">Figure </w:t>
+      </w:r>
+      <w:r>
+        <w:rPr>
+          <w:noProof/>
+        </w:rPr>
+        <w:t>22</w:t>
+      </w:r>
+      <w:r>
+        <w:fldChar w:fldCharType="end"/>
+      </w:r>
+      <w:r>
+        <w:t xml:space="preserve"> and </w:t>
+      </w:r>
+      <w:r>
+        <w:fldChar w:fldCharType="begin"/>
+      </w:r>
+      <w:r>
+        <w:instrText xml:space="preserve"> REF _Ref197095810 \h </w:instrText>
+      </w:r>
+      <w:r>
+        <w:fldChar w:fldCharType="separate"/>
+      </w:r>
+      <w:r>
+        <w:t xml:space="preserve">Figure </w:t>
+      </w:r>
+      <w:r>
+        <w:rPr>
+          <w:noProof/>
+        </w:rPr>
+        <w:t>23</w:t>
+      </w:r>
+      <w:r>
+        <w:fldChar w:fldCharType="end"/>
+      </w:r>
+      <w:r>
+        <w:fldChar w:fldCharType="begin"/>
+      </w:r>
+      <w:r>
+        <w:instrText xml:space="preserve"> REF _Ref197095770 \h </w:instrText>
+      </w:r>
+      <w:r>
+        <w:fldChar w:fldCharType="separate"/>
+      </w:r>
+      <w:r>
+        <w:fldChar w:fldCharType="end"/>
+      </w:r>
+      <w:r>
+        <w:t xml:space="preserve">), </w:t>
       </w:r>
       <w:r>
         <w:t>Bulb Bop</w:t>
@@ -11556,7 +11578,7 @@
                     <pic:cNvPicPr/>
                   </pic:nvPicPr>
                   <pic:blipFill>
-                    <a:blip r:embed="rId32"/>
+                    <a:blip r:embed="rId33"/>
                     <a:stretch>
                       <a:fillRect/>
                     </a:stretch>
@@ -11582,6 +11604,7 @@
         <w:pStyle w:val="Caption"/>
         <w:jc w:val="center"/>
       </w:pPr>
+      <w:bookmarkStart w:id="18" w:name="_Ref197095770"/>
       <w:r>
         <w:t xml:space="preserve">Figure </w:t>
       </w:r>
@@ -11590,9 +11613,10 @@
           <w:rPr>
             <w:noProof/>
           </w:rPr>
-          <w:t>25</w:t>
+          <w:t>26</w:t>
         </w:r>
       </w:fldSimple>
+      <w:bookmarkEnd w:id="18"/>
       <w:r>
         <w:t xml:space="preserve"> - Bulb Icon with User prompt to toggle bulb</w:t>
       </w:r>
@@ -11676,7 +11700,7 @@
           <w:bCs/>
         </w:rPr>
       </w:pPr>
-      <w:bookmarkStart w:id="15" w:name="_Toc197067363"/>
+      <w:bookmarkStart w:id="19" w:name="_Toc197094358"/>
       <w:r>
         <w:rPr>
           <w:rFonts w:ascii="Arial Black" w:hAnsi="Arial Black"/>
@@ -11685,7 +11709,7 @@
         </w:rPr>
         <w:t>Reflection of Process</w:t>
       </w:r>
-      <w:bookmarkEnd w:id="15"/>
+      <w:bookmarkEnd w:id="19"/>
     </w:p>
     <w:p>
       <w:pPr>
@@ -11793,7 +11817,7 @@
                     <pic:cNvPicPr/>
                   </pic:nvPicPr>
                   <pic:blipFill>
-                    <a:blip r:embed="rId33"/>
+                    <a:blip r:embed="rId34"/>
                     <a:stretch>
                       <a:fillRect/>
                     </a:stretch>
@@ -11827,7 +11851,7 @@
           <w:rPr>
             <w:noProof/>
           </w:rPr>
-          <w:t>26</w:t>
+          <w:t>27</w:t>
         </w:r>
       </w:fldSimple>
       <w:r>
@@ -11927,7 +11951,7 @@
           <w:bCs/>
         </w:rPr>
       </w:pPr>
-      <w:bookmarkStart w:id="16" w:name="_Toc197067364"/>
+      <w:bookmarkStart w:id="20" w:name="_Toc197094359"/>
       <w:r>
         <w:rPr>
           <w:rFonts w:ascii="Arial Black" w:hAnsi="Arial Black"/>
@@ -11936,7 +11960,7 @@
         </w:rPr>
         <w:t>Evaluation of Software</w:t>
       </w:r>
-      <w:bookmarkEnd w:id="16"/>
+      <w:bookmarkEnd w:id="20"/>
     </w:p>
     <w:p>
       <w:r>
@@ -12000,7 +12024,7 @@
                     <pic:cNvPicPr/>
                   </pic:nvPicPr>
                   <pic:blipFill>
-                    <a:blip r:embed="rId34"/>
+                    <a:blip r:embed="rId35"/>
                     <a:stretch>
                       <a:fillRect/>
                     </a:stretch>
@@ -12064,7 +12088,7 @@
           <w:rPr>
             <w:noProof/>
           </w:rPr>
-          <w:t>27</w:t>
+          <w:t>28</w:t>
         </w:r>
       </w:fldSimple>
       <w:r>
@@ -12100,26 +12124,10 @@
         <w:t xml:space="preserve">. Bootstrap 5 is used to </w:t>
       </w:r>
       <w:r>
-        <w:t xml:space="preserve">manage the </w:t>
-      </w:r>
-      <w:proofErr w:type="spellStart"/>
-      <w:r>
-        <w:t>css</w:t>
-      </w:r>
-      <w:proofErr w:type="spellEnd"/>
-      <w:r>
-        <w:t xml:space="preserve"> styling and the</w:t>
-      </w:r>
-      <w:r>
-        <w:t xml:space="preserve"> various elements of the html, there is minimal custom </w:t>
-      </w:r>
-      <w:proofErr w:type="spellStart"/>
-      <w:r>
-        <w:t>css</w:t>
-      </w:r>
-      <w:proofErr w:type="spellEnd"/>
-      <w:r>
-        <w:t xml:space="preserve"> which means that the user interface is very stable and cross compatible with many devices. </w:t>
+        <w:t>manage the css styling and the</w:t>
+      </w:r>
+      <w:r>
+        <w:t xml:space="preserve"> various elements of the html, there is minimal custom css which means that the user interface is very stable and cross compatible with many devices. </w:t>
       </w:r>
       <w:r>
         <w:t>Despite these the user interface is bland and</w:t>
@@ -12159,7 +12167,7 @@
                     <pic:cNvPicPr/>
                   </pic:nvPicPr>
                   <pic:blipFill>
-                    <a:blip r:embed="rId35"/>
+                    <a:blip r:embed="rId36"/>
                     <a:stretch>
                       <a:fillRect/>
                     </a:stretch>
@@ -12193,7 +12201,7 @@
           <w:rPr>
             <w:noProof/>
           </w:rPr>
-          <w:t>28</w:t>
+          <w:t>29</w:t>
         </w:r>
       </w:fldSimple>
       <w:r>
@@ -12305,7 +12313,7 @@
                     <pic:cNvPicPr/>
                   </pic:nvPicPr>
                   <pic:blipFill>
-                    <a:blip r:embed="rId36"/>
+                    <a:blip r:embed="rId37"/>
                     <a:stretch>
                       <a:fillRect/>
                     </a:stretch>
@@ -12339,7 +12347,7 @@
           <w:rPr>
             <w:noProof/>
           </w:rPr>
-          <w:t>29</w:t>
+          <w:t>30</w:t>
         </w:r>
       </w:fldSimple>
       <w:r>
@@ -12403,7 +12411,7 @@
           <w:bCs/>
         </w:rPr>
       </w:pPr>
-      <w:bookmarkStart w:id="17" w:name="_Toc197067365"/>
+      <w:bookmarkStart w:id="21" w:name="_Toc197094360"/>
       <w:r>
         <w:rPr>
           <w:rFonts w:ascii="Arial Black" w:hAnsi="Arial Black"/>
@@ -12412,7 +12420,7 @@
         </w:rPr>
         <w:t>Suggestions for Further Work</w:t>
       </w:r>
-      <w:bookmarkEnd w:id="17"/>
+      <w:bookmarkEnd w:id="21"/>
     </w:p>
     <w:p>
       <w:r>
@@ -12457,7 +12465,10 @@
       </w:r>
       <w:proofErr w:type="gramEnd"/>
       <w:r>
-        <w:t xml:space="preserve"> the user requirements. To achieve this requirement, work will need to be carried out to programmatically discover the type of bulb that is connected</w:t>
+        <w:t xml:space="preserve"> the user requirements. To achieve this requirement, work will need to be carried out </w:t>
+      </w:r>
+      <w:r>
+        <w:t>to discover the type of bulb that is connected programmatically</w:t>
       </w:r>
       <w:r>
         <w:t xml:space="preserve">, to allow for packets to change depending on the bulb that is connected to ensure that colour change packets aren’t sent to a bulb that does not have that capability, and for the user interface to be modified to allow the user </w:t>
@@ -12510,92 +12521,174 @@
         <w:t>ython script so that they can run the web application. This could be simplified</w:t>
       </w:r>
       <w:r>
-        <w:t xml:space="preserve"> to an </w:t>
-      </w:r>
-      <w:proofErr w:type="spellStart"/>
-      <w:r>
-        <w:t>exe</w:t>
-      </w:r>
-      <w:proofErr w:type="spellEnd"/>
-      <w:r>
-        <w:t xml:space="preserve"> for Windows or a simple bash script for Linux. </w:t>
+        <w:t xml:space="preserve"> to </w:t>
+      </w:r>
+      <w:r>
+        <w:t>a</w:t>
+      </w:r>
+      <w:r>
+        <w:t xml:space="preserve"> </w:t>
+      </w:r>
+      <w:r>
+        <w:t>single executable file</w:t>
+      </w:r>
+      <w:r>
+        <w:t>.</w:t>
+      </w:r>
+      <w:r>
+        <w:t xml:space="preserve"> </w:t>
+      </w:r>
+      <w:r>
+        <w:t>A</w:t>
+      </w:r>
+      <w:r>
+        <w:t xml:space="preserve"> suggestion for this development would be to look into the use of PyInstaller </w:t>
+      </w:r>
+      <w:r>
+        <w:fldChar w:fldCharType="begin"/>
+      </w:r>
+      <w:r>
+        <w:instrText xml:space="preserve"> ADDIN ZOTERO_ITEM CSL_CITATION {"citationID":"rO8EHzHr","properties":{"formattedCitation":"({\\i{}Pyinstaller}, 2025)","plainCitation":"(Pyinstaller, 2025)","noteIndex":0},"citationItems":[{"id":28,"uris":["http://zotero.org/users/local/iChuLWie/items/XPU2WZTK"],"itemData":{"id":28,"type":"software","genre":"C, Python","license":"OSI Approved :: GNU General Public License v2","medium":"MacOS :: MacOS X, Microsoft :: Windows, POSIX, POSIX :: AIX, POSIX :: BSD, POSIX :: Linux, POSIX :: SunOS/Solaris","source":"PyPI","title":"pyinstaller: PyInstaller bundles a Python application and all its dependencies into a single package.","title-short":"pyinstaller","URL":"https://www.pyinstaller.org/","version":"6.13.0","accessed":{"date-parts":[["2025",5,2]]},"issued":{"date-parts":[["2025",4,16]]}}}],"schema":"https://github.com/citation-style-language/schema/raw/master/csl-citation.json"} </w:instrText>
+      </w:r>
+      <w:r>
+        <w:fldChar w:fldCharType="separate"/>
+      </w:r>
+      <w:r>
+        <w:rPr>
+          <w:rFonts w:cs="Arial"/>
+          <w:kern w:val="0"/>
+        </w:rPr>
+        <w:t>(</w:t>
+      </w:r>
+      <w:r>
+        <w:rPr>
+          <w:rFonts w:cs="Arial"/>
+          <w:i/>
+          <w:iCs/>
+          <w:kern w:val="0"/>
+        </w:rPr>
+        <w:t>Pyinstaller</w:t>
+      </w:r>
+      <w:r>
+        <w:rPr>
+          <w:rFonts w:cs="Arial"/>
+          <w:kern w:val="0"/>
+        </w:rPr>
+        <w:t>, 2025)</w:t>
+      </w:r>
+      <w:r>
+        <w:fldChar w:fldCharType="end"/>
+      </w:r>
+      <w:r>
+        <w:t xml:space="preserve">. </w:t>
+      </w:r>
+    </w:p>
+    <w:p>
+      <w:pPr>
+        <w:pStyle w:val="ListParagraph"/>
+        <w:numPr>
+          <w:ilvl w:val="0"/>
+          <w:numId w:val="18"/>
+        </w:numPr>
+      </w:pPr>
+      <w:r>
+        <w:t>Redesign User Interface</w:t>
+      </w:r>
+    </w:p>
+    <w:p>
+      <w:r>
+        <w:t>With the addition of the final user requirement</w:t>
+      </w:r>
+      <w:r>
+        <w:t>, Bulb Bop will have increased functionality. This should be reflected in the user interface when that is developed; however, as mentioned previously,</w:t>
+      </w:r>
+      <w:r>
+        <w:t xml:space="preserve"> the user interface thus far is rather basic. The user experience is also similar. </w:t>
+      </w:r>
+      <w:r>
+        <w:t>Both</w:t>
+      </w:r>
+      <w:r>
+        <w:t xml:space="preserve"> should be updated to make Bulb Bop much more </w:t>
+      </w:r>
+      <w:r>
+        <w:t>user-friendly</w:t>
+      </w:r>
+      <w:r>
+        <w:t xml:space="preserve">, and something that people with little developer experience would have no difficulty using or understanding. </w:t>
+      </w:r>
+    </w:p>
+    <w:p>
+      <w:pPr>
+        <w:pStyle w:val="ListParagraph"/>
+        <w:numPr>
+          <w:ilvl w:val="0"/>
+          <w:numId w:val="18"/>
+        </w:numPr>
+      </w:pPr>
+      <w:r>
+        <w:t>Expand usable bulb brands</w:t>
+      </w:r>
+    </w:p>
+    <w:p>
+      <w:r>
+        <w:t>Bulb Bop only supports Wi-Fi-enabled bulbs from the Wiz brand. This could be expanded to support many more brands of bulbs</w:t>
+      </w:r>
+      <w:r>
+        <w:t xml:space="preserve">, </w:t>
+      </w:r>
+      <w:r>
+        <w:t>which</w:t>
+      </w:r>
+      <w:r>
+        <w:t xml:space="preserve"> would allow Bulb Bop to be used by many more people without the need for them to </w:t>
+      </w:r>
+      <w:r>
+        <w:t>purchase Wiz brand bulbs. This work would rely on the bulbs having an open API that can be used locally (</w:t>
+      </w:r>
+      <w:r>
+        <w:t>cloud-based Wi-Fi bulbs often have increased</w:t>
+      </w:r>
+      <w:r>
+        <w:t xml:space="preserve"> latency). </w:t>
+      </w:r>
+    </w:p>
+    <w:p>
+      <w:pPr>
+        <w:pStyle w:val="ListParagraph"/>
+        <w:numPr>
+          <w:ilvl w:val="0"/>
+          <w:numId w:val="18"/>
+        </w:numPr>
+      </w:pPr>
+      <w:r>
+        <w:t>Develop beat detection algorithm</w:t>
+      </w:r>
+    </w:p>
+    <w:p>
+      <w:r>
+        <w:t xml:space="preserve">The beat detection algorithm developed for Bulb Bop works, but </w:t>
+      </w:r>
+      <w:r>
+        <w:t>sometimes it can miss a beat, and when starting or stopping a song</w:t>
+      </w:r>
+      <w:r>
+        <w:t>,</w:t>
+      </w:r>
+      <w:r>
+        <w:t xml:space="preserve"> it can take a few seconds for the </w:t>
+      </w:r>
+      <w:r>
+        <w:t xml:space="preserve">algorithm to catch up or change tempo. </w:t>
+      </w:r>
+      <w:r>
+        <w:t xml:space="preserve">This could be improved upon by tweaking the algorithm or changing to a different </w:t>
+      </w:r>
+      <w:r>
+        <w:t>programming language that better supports multi-threading and thus can run Bulb Bop faster.</w:t>
       </w:r>
     </w:p>
     <w:p/>
-    <w:p/>
-    <w:p/>
-    <w:p>
-      <w:r>
-        <w:t>The first point of call for future development in Bulb Bop is the completion of work on the fourth requirement</w:t>
-      </w:r>
-      <w:r>
-        <w:t xml:space="preserve">. Figuring out how to </w:t>
-      </w:r>
-      <w:r>
-        <w:t xml:space="preserve">discover the type of </w:t>
-      </w:r>
-      <w:proofErr w:type="gramStart"/>
-      <w:r>
-        <w:t>bulb, and</w:t>
-      </w:r>
-      <w:proofErr w:type="gramEnd"/>
-      <w:r>
-        <w:t xml:space="preserve"> manage that</w:t>
-      </w:r>
-      <w:r>
-        <w:t xml:space="preserve"> </w:t>
-      </w:r>
-      <w:r>
-        <w:t>by</w:t>
-      </w:r>
-      <w:r>
-        <w:t xml:space="preserve"> querying its state and sending </w:t>
-      </w:r>
-      <w:r>
-        <w:t>the correct packet to the correct bulb.</w:t>
-      </w:r>
-      <w:r>
-        <w:t xml:space="preserve"> </w:t>
-      </w:r>
-      <w:r>
-        <w:t xml:space="preserve">Once that is finished, the next </w:t>
-      </w:r>
-      <w:r>
-        <w:t>priority suggested is that the development focus on a way to easily install Bulb Bop on other computers</w:t>
-      </w:r>
-      <w:r>
-        <w:t xml:space="preserve">. </w:t>
-      </w:r>
-      <w:r>
-        <w:t xml:space="preserve">Finally, when the previous two suggestions have been completed, the final </w:t>
-      </w:r>
-      <w:r>
-        <w:t xml:space="preserve">recommendation is to </w:t>
-      </w:r>
-      <w:r>
-        <w:t xml:space="preserve">redesign the user interface to allow for the increased functionality and </w:t>
-      </w:r>
-      <w:r>
-        <w:t xml:space="preserve">a greater user experience. </w:t>
-      </w:r>
-    </w:p>
-    <w:p>
-      <w:r>
-        <w:t xml:space="preserve">Once this essential further work is carried out, </w:t>
-      </w:r>
-      <w:r>
-        <w:t xml:space="preserve">the last recommendation would be to </w:t>
-      </w:r>
-      <w:r>
-        <w:t xml:space="preserve">expand the number of bulb brands which Bulb Bop can work with. This would make Bulb Bop much more </w:t>
-      </w:r>
-      <w:r>
-        <w:t xml:space="preserve">desirable to </w:t>
-      </w:r>
-      <w:r>
-        <w:t>many more users of these brands of bulbs.</w:t>
-      </w:r>
-    </w:p>
     <w:p>
       <w:pPr>
         <w:pStyle w:val="Heading2"/>
@@ -12609,7 +12702,7 @@
           <w:bCs/>
         </w:rPr>
       </w:pPr>
-      <w:bookmarkStart w:id="18" w:name="_Toc197067366"/>
+      <w:bookmarkStart w:id="22" w:name="_Toc197094361"/>
       <w:r>
         <w:rPr>
           <w:rFonts w:ascii="Arial Black" w:hAnsi="Arial Black"/>
@@ -12618,25 +12711,20 @@
         </w:rPr>
         <w:t>Conclusion</w:t>
       </w:r>
-      <w:bookmarkEnd w:id="18"/>
+      <w:bookmarkEnd w:id="22"/>
     </w:p>
     <w:p>
       <w:r>
         <w:t>To conclude this repor</w:t>
       </w:r>
       <w:r>
-        <w:t xml:space="preserve">t, </w:t>
-      </w:r>
-      <w:proofErr w:type="spellStart"/>
-      <w:r>
-        <w:t>Bulp</w:t>
-      </w:r>
-      <w:proofErr w:type="spellEnd"/>
-      <w:r>
-        <w:t xml:space="preserve"> Bop is a limited success, </w:t>
-      </w:r>
-      <w:r>
-        <w:t xml:space="preserve">it met three of the four main user requirements, only losing out to the fourth due to complexity and time constraints. </w:t>
+        <w:t>t, Bulp Bop is a limited success</w:t>
+      </w:r>
+      <w:r>
+        <w:t>; it met three of the four main user requirements, only losing out on</w:t>
+      </w:r>
+      <w:r>
+        <w:t xml:space="preserve"> the fourth due to complexity and time constraints. </w:t>
       </w:r>
       <w:r>
         <w:t>Bulb Bop is robustly tested and well organised, aiding any future development that occurs</w:t>
@@ -12644,15 +12732,33 @@
       <w:r>
         <w:t xml:space="preserve">. </w:t>
       </w:r>
-    </w:p>
-    <w:p/>
+      <w:r>
+        <w:t xml:space="preserve">It meets </w:t>
+      </w:r>
+      <w:r>
+        <w:t xml:space="preserve">PEP8 standards, has </w:t>
+      </w:r>
+      <w:r>
+        <w:t>well-organised</w:t>
+      </w:r>
+      <w:r>
+        <w:t xml:space="preserve"> code, and the beat detection algorithm, upon which Bulb Bop was built, works. </w:t>
+      </w:r>
+      <w:r>
+        <w:t>Not only this, but the GitHub repository in which the code is stored is robust, has</w:t>
+      </w:r>
+      <w:r>
+        <w:t xml:space="preserve"> continuous integration checks, and rules that will allow others to help in future development without fear of damaging the working </w:t>
+      </w:r>
+      <w:r>
+        <w:t xml:space="preserve">system. </w:t>
+      </w:r>
+    </w:p>
     <w:p>
       <w:r>
         <w:br w:type="page"/>
       </w:r>
     </w:p>
-    <w:p/>
-    <w:p/>
     <w:p>
       <w:pPr>
         <w:spacing w:after="0" w:line="360" w:lineRule="auto"/>
@@ -13600,8 +13706,8 @@
       </w:pPr>
     </w:p>
     <w:sectPr>
-      <w:headerReference w:type="default" r:id="rId37"/>
-      <w:footerReference w:type="default" r:id="rId38"/>
+      <w:headerReference w:type="default" r:id="rId38"/>
+      <w:footerReference w:type="default" r:id="rId39"/>
       <w:pgSz w:w="11906" w:h="16838"/>
       <w:pgMar w:top="1134" w:right="1418" w:bottom="1134" w:left="1418" w:header="709" w:footer="709" w:gutter="0"/>
       <w:cols w:space="708"/>

</xml_diff>

<commit_message>
Update README and project report: refine installation instructions and adjust table of contents for clarity
</commit_message>
<xml_diff>
--- a/project-report-docs/Final_Year_Project_Report.docx
+++ b/project-report-docs/Final_Year_Project_Report.docx
@@ -747,7 +747,7 @@
             </w:rPr>
             <w:fldChar w:fldCharType="separate"/>
           </w:r>
-          <w:hyperlink w:anchor="_Toc197175977" w:history="1">
+          <w:hyperlink w:anchor="_Toc197187151" w:history="1">
             <w:r>
               <w:rPr>
                 <w:rStyle w:val="Hyperlink"/>
@@ -775,7 +775,7 @@
                 <w:noProof/>
                 <w:webHidden/>
               </w:rPr>
-              <w:instrText xml:space="preserve"> PAGEREF _Toc197175977 \h </w:instrText>
+              <w:instrText xml:space="preserve"> PAGEREF _Toc197187151 \h </w:instrText>
             </w:r>
             <w:r>
               <w:rPr>
@@ -795,7 +795,7 @@
                 <w:noProof/>
                 <w:webHidden/>
               </w:rPr>
-              <w:t>7</w:t>
+              <w:t>6</w:t>
             </w:r>
             <w:r>
               <w:rPr>
@@ -821,7 +821,7 @@
               <w:lang w:eastAsia="en-GB"/>
             </w:rPr>
           </w:pPr>
-          <w:hyperlink w:anchor="_Toc197175978" w:history="1">
+          <w:hyperlink w:anchor="_Toc197187152" w:history="1">
             <w:r>
               <w:rPr>
                 <w:rStyle w:val="Hyperlink"/>
@@ -867,7 +867,7 @@
                 <w:noProof/>
                 <w:webHidden/>
               </w:rPr>
-              <w:instrText xml:space="preserve"> PAGEREF _Toc197175978 \h </w:instrText>
+              <w:instrText xml:space="preserve"> PAGEREF _Toc197187152 \h </w:instrText>
             </w:r>
             <w:r>
               <w:rPr>
@@ -887,7 +887,7 @@
                 <w:noProof/>
                 <w:webHidden/>
               </w:rPr>
-              <w:t>8</w:t>
+              <w:t>7</w:t>
             </w:r>
             <w:r>
               <w:rPr>
@@ -913,7 +913,7 @@
               <w:lang w:eastAsia="en-GB"/>
             </w:rPr>
           </w:pPr>
-          <w:hyperlink w:anchor="_Toc197175979" w:history="1">
+          <w:hyperlink w:anchor="_Toc197187153" w:history="1">
             <w:r>
               <w:rPr>
                 <w:rStyle w:val="Hyperlink"/>
@@ -959,7 +959,7 @@
                 <w:noProof/>
                 <w:webHidden/>
               </w:rPr>
-              <w:instrText xml:space="preserve"> PAGEREF _Toc197175979 \h </w:instrText>
+              <w:instrText xml:space="preserve"> PAGEREF _Toc197187153 \h </w:instrText>
             </w:r>
             <w:r>
               <w:rPr>
@@ -979,7 +979,7 @@
                 <w:noProof/>
                 <w:webHidden/>
               </w:rPr>
-              <w:t>10</w:t>
+              <w:t>9</w:t>
             </w:r>
             <w:r>
               <w:rPr>
@@ -1005,7 +1005,7 @@
               <w:lang w:eastAsia="en-GB"/>
             </w:rPr>
           </w:pPr>
-          <w:hyperlink w:anchor="_Toc197175980" w:history="1">
+          <w:hyperlink w:anchor="_Toc197187154" w:history="1">
             <w:r>
               <w:rPr>
                 <w:rStyle w:val="Hyperlink"/>
@@ -1051,7 +1051,7 @@
                 <w:noProof/>
                 <w:webHidden/>
               </w:rPr>
-              <w:instrText xml:space="preserve"> PAGEREF _Toc197175980 \h </w:instrText>
+              <w:instrText xml:space="preserve"> PAGEREF _Toc197187154 \h </w:instrText>
             </w:r>
             <w:r>
               <w:rPr>
@@ -1071,7 +1071,7 @@
                 <w:noProof/>
                 <w:webHidden/>
               </w:rPr>
-              <w:t>16</w:t>
+              <w:t>15</w:t>
             </w:r>
             <w:r>
               <w:rPr>
@@ -1097,7 +1097,7 @@
               <w:lang w:eastAsia="en-GB"/>
             </w:rPr>
           </w:pPr>
-          <w:hyperlink w:anchor="_Toc197175981" w:history="1">
+          <w:hyperlink w:anchor="_Toc197187155" w:history="1">
             <w:r>
               <w:rPr>
                 <w:rStyle w:val="Hyperlink"/>
@@ -1126,7 +1126,7 @@
                 <w:bCs/>
                 <w:noProof/>
               </w:rPr>
-              <w:t>API Endpoints</w:t>
+              <w:t>Installation Process</w:t>
             </w:r>
             <w:r>
               <w:rPr>
@@ -1147,7 +1147,7 @@
                 <w:noProof/>
                 <w:webHidden/>
               </w:rPr>
-              <w:instrText xml:space="preserve"> PAGEREF _Toc197175981 \h </w:instrText>
+              <w:instrText xml:space="preserve"> PAGEREF _Toc197187155 \h </w:instrText>
             </w:r>
             <w:r>
               <w:rPr>
@@ -1167,7 +1167,7 @@
                 <w:noProof/>
                 <w:webHidden/>
               </w:rPr>
-              <w:t>16</w:t>
+              <w:t>15</w:t>
             </w:r>
             <w:r>
               <w:rPr>
@@ -1193,7 +1193,7 @@
               <w:lang w:eastAsia="en-GB"/>
             </w:rPr>
           </w:pPr>
-          <w:hyperlink w:anchor="_Toc197175982" w:history="1">
+          <w:hyperlink w:anchor="_Toc197187156" w:history="1">
             <w:r>
               <w:rPr>
                 <w:rStyle w:val="Hyperlink"/>
@@ -1222,7 +1222,7 @@
                 <w:bCs/>
                 <w:noProof/>
               </w:rPr>
-              <w:t>Bulb Database Model</w:t>
+              <w:t>API Endpoints</w:t>
             </w:r>
             <w:r>
               <w:rPr>
@@ -1243,7 +1243,7 @@
                 <w:noProof/>
                 <w:webHidden/>
               </w:rPr>
-              <w:instrText xml:space="preserve"> PAGEREF _Toc197175982 \h </w:instrText>
+              <w:instrText xml:space="preserve"> PAGEREF _Toc197187156 \h </w:instrText>
             </w:r>
             <w:r>
               <w:rPr>
@@ -1263,7 +1263,7 @@
                 <w:noProof/>
                 <w:webHidden/>
               </w:rPr>
-              <w:t>18</w:t>
+              <w:t>15</w:t>
             </w:r>
             <w:r>
               <w:rPr>
@@ -1289,7 +1289,7 @@
               <w:lang w:eastAsia="en-GB"/>
             </w:rPr>
           </w:pPr>
-          <w:hyperlink w:anchor="_Toc197175983" w:history="1">
+          <w:hyperlink w:anchor="_Toc197187157" w:history="1">
             <w:r>
               <w:rPr>
                 <w:rStyle w:val="Hyperlink"/>
@@ -1318,7 +1318,7 @@
                 <w:bCs/>
                 <w:noProof/>
               </w:rPr>
-              <w:t>Bulb communication</w:t>
+              <w:t>Bulb Database Model</w:t>
             </w:r>
             <w:r>
               <w:rPr>
@@ -1339,7 +1339,7 @@
                 <w:noProof/>
                 <w:webHidden/>
               </w:rPr>
-              <w:instrText xml:space="preserve"> PAGEREF _Toc197175983 \h </w:instrText>
+              <w:instrText xml:space="preserve"> PAGEREF _Toc197187157 \h </w:instrText>
             </w:r>
             <w:r>
               <w:rPr>
@@ -1359,7 +1359,7 @@
                 <w:noProof/>
                 <w:webHidden/>
               </w:rPr>
-              <w:t>18</w:t>
+              <w:t>17</w:t>
             </w:r>
             <w:r>
               <w:rPr>
@@ -1385,7 +1385,7 @@
               <w:lang w:eastAsia="en-GB"/>
             </w:rPr>
           </w:pPr>
-          <w:hyperlink w:anchor="_Toc197175984" w:history="1">
+          <w:hyperlink w:anchor="_Toc197187158" w:history="1">
             <w:r>
               <w:rPr>
                 <w:rStyle w:val="Hyperlink"/>
@@ -1414,7 +1414,7 @@
                 <w:bCs/>
                 <w:noProof/>
               </w:rPr>
-              <w:t>Host Audio Parsing</w:t>
+              <w:t>Bulb communication</w:t>
             </w:r>
             <w:r>
               <w:rPr>
@@ -1435,7 +1435,7 @@
                 <w:noProof/>
                 <w:webHidden/>
               </w:rPr>
-              <w:instrText xml:space="preserve"> PAGEREF _Toc197175984 \h </w:instrText>
+              <w:instrText xml:space="preserve"> PAGEREF _Toc197187158 \h </w:instrText>
             </w:r>
             <w:r>
               <w:rPr>
@@ -1455,7 +1455,7 @@
                 <w:noProof/>
                 <w:webHidden/>
               </w:rPr>
-              <w:t>20</w:t>
+              <w:t>17</w:t>
             </w:r>
             <w:r>
               <w:rPr>
@@ -1481,7 +1481,7 @@
               <w:lang w:eastAsia="en-GB"/>
             </w:rPr>
           </w:pPr>
-          <w:hyperlink w:anchor="_Toc197175985" w:history="1">
+          <w:hyperlink w:anchor="_Toc197187159" w:history="1">
             <w:r>
               <w:rPr>
                 <w:rStyle w:val="Hyperlink"/>
@@ -1510,7 +1510,7 @@
                 <w:bCs/>
                 <w:noProof/>
               </w:rPr>
-              <w:t>Beat Detection Algorithm</w:t>
+              <w:t>Host Audio Parsing</w:t>
             </w:r>
             <w:r>
               <w:rPr>
@@ -1531,7 +1531,7 @@
                 <w:noProof/>
                 <w:webHidden/>
               </w:rPr>
-              <w:instrText xml:space="preserve"> PAGEREF _Toc197175985 \h </w:instrText>
+              <w:instrText xml:space="preserve"> PAGEREF _Toc197187159 \h </w:instrText>
             </w:r>
             <w:r>
               <w:rPr>
@@ -1551,7 +1551,7 @@
                 <w:noProof/>
                 <w:webHidden/>
               </w:rPr>
-              <w:t>21</w:t>
+              <w:t>19</w:t>
             </w:r>
             <w:r>
               <w:rPr>
@@ -1577,7 +1577,7 @@
               <w:lang w:eastAsia="en-GB"/>
             </w:rPr>
           </w:pPr>
-          <w:hyperlink w:anchor="_Toc197175986" w:history="1">
+          <w:hyperlink w:anchor="_Toc197187160" w:history="1">
             <w:r>
               <w:rPr>
                 <w:rStyle w:val="Hyperlink"/>
@@ -1606,6 +1606,102 @@
                 <w:bCs/>
                 <w:noProof/>
               </w:rPr>
+              <w:t>Beat Detection Algorithm</w:t>
+            </w:r>
+            <w:r>
+              <w:rPr>
+                <w:noProof/>
+                <w:webHidden/>
+              </w:rPr>
+              <w:tab/>
+            </w:r>
+            <w:r>
+              <w:rPr>
+                <w:noProof/>
+                <w:webHidden/>
+              </w:rPr>
+              <w:fldChar w:fldCharType="begin"/>
+            </w:r>
+            <w:r>
+              <w:rPr>
+                <w:noProof/>
+                <w:webHidden/>
+              </w:rPr>
+              <w:instrText xml:space="preserve"> PAGEREF _Toc197187160 \h </w:instrText>
+            </w:r>
+            <w:r>
+              <w:rPr>
+                <w:noProof/>
+                <w:webHidden/>
+              </w:rPr>
+            </w:r>
+            <w:r>
+              <w:rPr>
+                <w:noProof/>
+                <w:webHidden/>
+              </w:rPr>
+              <w:fldChar w:fldCharType="separate"/>
+            </w:r>
+            <w:r>
+              <w:rPr>
+                <w:noProof/>
+                <w:webHidden/>
+              </w:rPr>
+              <w:t>20</w:t>
+            </w:r>
+            <w:r>
+              <w:rPr>
+                <w:noProof/>
+                <w:webHidden/>
+              </w:rPr>
+              <w:fldChar w:fldCharType="end"/>
+            </w:r>
+          </w:hyperlink>
+        </w:p>
+        <w:p>
+          <w:pPr>
+            <w:pStyle w:val="TOC2"/>
+            <w:tabs>
+              <w:tab w:val="left" w:pos="960"/>
+              <w:tab w:val="right" w:leader="dot" w:pos="9060"/>
+            </w:tabs>
+            <w:rPr>
+              <w:rFonts w:asciiTheme="minorHAnsi" w:eastAsiaTheme="minorEastAsia" w:hAnsiTheme="minorHAnsi"/>
+              <w:noProof/>
+              <w:sz w:val="24"/>
+              <w:szCs w:val="24"/>
+              <w:lang w:eastAsia="en-GB"/>
+            </w:rPr>
+          </w:pPr>
+          <w:hyperlink w:anchor="_Toc197187161" w:history="1">
+            <w:r>
+              <w:rPr>
+                <w:rStyle w:val="Hyperlink"/>
+                <w:rFonts w:ascii="Arial Black" w:hAnsi="Arial Black"/>
+                <w:b/>
+                <w:bCs/>
+                <w:noProof/>
+              </w:rPr>
+              <w:t>3.7</w:t>
+            </w:r>
+            <w:r>
+              <w:rPr>
+                <w:rFonts w:asciiTheme="minorHAnsi" w:eastAsiaTheme="minorEastAsia" w:hAnsiTheme="minorHAnsi"/>
+                <w:noProof/>
+                <w:sz w:val="24"/>
+                <w:szCs w:val="24"/>
+                <w:lang w:eastAsia="en-GB"/>
+              </w:rPr>
+              <w:tab/>
+            </w:r>
+            <w:r>
+              <w:rPr>
+                <w:rStyle w:val="Hyperlink"/>
+                <w:rFonts w:ascii="Arial Black" w:hAnsi="Arial Black"/>
+                <w:b/>
+                <w:bCs/>
+                <w:noProof/>
+              </w:rPr>
               <w:t>Future Development Mindset</w:t>
             </w:r>
             <w:r>
@@ -1627,7 +1723,7 @@
                 <w:noProof/>
                 <w:webHidden/>
               </w:rPr>
-              <w:instrText xml:space="preserve"> PAGEREF _Toc197175986 \h </w:instrText>
+              <w:instrText xml:space="preserve"> PAGEREF _Toc197187161 \h </w:instrText>
             </w:r>
             <w:r>
               <w:rPr>
@@ -1647,7 +1743,7 @@
                 <w:noProof/>
                 <w:webHidden/>
               </w:rPr>
-              <w:t>24</w:t>
+              <w:t>23</w:t>
             </w:r>
             <w:r>
               <w:rPr>
@@ -1673,7 +1769,7 @@
               <w:lang w:eastAsia="en-GB"/>
             </w:rPr>
           </w:pPr>
-          <w:hyperlink w:anchor="_Toc197175987" w:history="1">
+          <w:hyperlink w:anchor="_Toc197187162" w:history="1">
             <w:r>
               <w:rPr>
                 <w:rStyle w:val="Hyperlink"/>
@@ -1723,7 +1819,7 @@
                 <w:noProof/>
                 <w:webHidden/>
               </w:rPr>
-              <w:instrText xml:space="preserve"> PAGEREF _Toc197175987 \h </w:instrText>
+              <w:instrText xml:space="preserve"> PAGEREF _Toc197187162 \h </w:instrText>
             </w:r>
             <w:r>
               <w:rPr>
@@ -1743,7 +1839,7 @@
                 <w:noProof/>
                 <w:webHidden/>
               </w:rPr>
-              <w:t>29</w:t>
+              <w:t>28</w:t>
             </w:r>
             <w:r>
               <w:rPr>
@@ -1769,7 +1865,7 @@
               <w:lang w:eastAsia="en-GB"/>
             </w:rPr>
           </w:pPr>
-          <w:hyperlink w:anchor="_Toc197175988" w:history="1">
+          <w:hyperlink w:anchor="_Toc197187163" w:history="1">
             <w:r>
               <w:rPr>
                 <w:rStyle w:val="Hyperlink"/>
@@ -1819,7 +1915,7 @@
                 <w:noProof/>
                 <w:webHidden/>
               </w:rPr>
-              <w:instrText xml:space="preserve"> PAGEREF _Toc197175988 \h </w:instrText>
+              <w:instrText xml:space="preserve"> PAGEREF _Toc197187163 \h </w:instrText>
             </w:r>
             <w:r>
               <w:rPr>
@@ -1839,7 +1935,7 @@
                 <w:noProof/>
                 <w:webHidden/>
               </w:rPr>
-              <w:t>29</w:t>
+              <w:t>28</w:t>
             </w:r>
             <w:r>
               <w:rPr>
@@ -1865,7 +1961,7 @@
               <w:lang w:eastAsia="en-GB"/>
             </w:rPr>
           </w:pPr>
-          <w:hyperlink w:anchor="_Toc197175989" w:history="1">
+          <w:hyperlink w:anchor="_Toc197187164" w:history="1">
             <w:r>
               <w:rPr>
                 <w:rStyle w:val="Hyperlink"/>
@@ -1915,7 +2011,7 @@
                 <w:noProof/>
                 <w:webHidden/>
               </w:rPr>
-              <w:instrText xml:space="preserve"> PAGEREF _Toc197175989 \h </w:instrText>
+              <w:instrText xml:space="preserve"> PAGEREF _Toc197187164 \h </w:instrText>
             </w:r>
             <w:r>
               <w:rPr>
@@ -1935,7 +2031,7 @@
                 <w:noProof/>
                 <w:webHidden/>
               </w:rPr>
-              <w:t>31</w:t>
+              <w:t>30</w:t>
             </w:r>
             <w:r>
               <w:rPr>
@@ -1961,7 +2057,7 @@
               <w:lang w:eastAsia="en-GB"/>
             </w:rPr>
           </w:pPr>
-          <w:hyperlink w:anchor="_Toc197175990" w:history="1">
+          <w:hyperlink w:anchor="_Toc197187165" w:history="1">
             <w:r>
               <w:rPr>
                 <w:rStyle w:val="Hyperlink"/>
@@ -2011,7 +2107,7 @@
                 <w:noProof/>
                 <w:webHidden/>
               </w:rPr>
-              <w:instrText xml:space="preserve"> PAGEREF _Toc197175990 \h </w:instrText>
+              <w:instrText xml:space="preserve"> PAGEREF _Toc197187165 \h </w:instrText>
             </w:r>
             <w:r>
               <w:rPr>
@@ -2031,7 +2127,7 @@
                 <w:noProof/>
                 <w:webHidden/>
               </w:rPr>
-              <w:t>34</w:t>
+              <w:t>33</w:t>
             </w:r>
             <w:r>
               <w:rPr>
@@ -2057,7 +2153,7 @@
               <w:lang w:eastAsia="en-GB"/>
             </w:rPr>
           </w:pPr>
-          <w:hyperlink w:anchor="_Toc197175991" w:history="1">
+          <w:hyperlink w:anchor="_Toc197187166" w:history="1">
             <w:r>
               <w:rPr>
                 <w:rStyle w:val="Hyperlink"/>
@@ -2107,7 +2203,7 @@
                 <w:noProof/>
                 <w:webHidden/>
               </w:rPr>
-              <w:instrText xml:space="preserve"> PAGEREF _Toc197175991 \h </w:instrText>
+              <w:instrText xml:space="preserve"> PAGEREF _Toc197187166 \h </w:instrText>
             </w:r>
             <w:r>
               <w:rPr>
@@ -2127,7 +2223,7 @@
                 <w:noProof/>
                 <w:webHidden/>
               </w:rPr>
-              <w:t>34</w:t>
+              <w:t>33</w:t>
             </w:r>
             <w:r>
               <w:rPr>
@@ -2153,7 +2249,7 @@
               <w:lang w:eastAsia="en-GB"/>
             </w:rPr>
           </w:pPr>
-          <w:hyperlink w:anchor="_Toc197175992" w:history="1">
+          <w:hyperlink w:anchor="_Toc197187167" w:history="1">
             <w:r>
               <w:rPr>
                 <w:rStyle w:val="Hyperlink"/>
@@ -2203,7 +2299,7 @@
                 <w:noProof/>
                 <w:webHidden/>
               </w:rPr>
-              <w:instrText xml:space="preserve"> PAGEREF _Toc197175992 \h </w:instrText>
+              <w:instrText xml:space="preserve"> PAGEREF _Toc197187167 \h </w:instrText>
             </w:r>
             <w:r>
               <w:rPr>
@@ -2223,7 +2319,7 @@
                 <w:noProof/>
                 <w:webHidden/>
               </w:rPr>
-              <w:t>35</w:t>
+              <w:t>34</w:t>
             </w:r>
             <w:r>
               <w:rPr>
@@ -2249,7 +2345,7 @@
               <w:lang w:eastAsia="en-GB"/>
             </w:rPr>
           </w:pPr>
-          <w:hyperlink w:anchor="_Toc197175993" w:history="1">
+          <w:hyperlink w:anchor="_Toc197187168" w:history="1">
             <w:r>
               <w:rPr>
                 <w:rStyle w:val="Hyperlink"/>
@@ -2299,7 +2395,7 @@
                 <w:noProof/>
                 <w:webHidden/>
               </w:rPr>
-              <w:instrText xml:space="preserve"> PAGEREF _Toc197175993 \h </w:instrText>
+              <w:instrText xml:space="preserve"> PAGEREF _Toc197187168 \h </w:instrText>
             </w:r>
             <w:r>
               <w:rPr>
@@ -2319,7 +2415,7 @@
                 <w:noProof/>
                 <w:webHidden/>
               </w:rPr>
-              <w:t>36</w:t>
+              <w:t>35</w:t>
             </w:r>
             <w:r>
               <w:rPr>
@@ -2345,7 +2441,7 @@
               <w:lang w:eastAsia="en-GB"/>
             </w:rPr>
           </w:pPr>
-          <w:hyperlink w:anchor="_Toc197175994" w:history="1">
+          <w:hyperlink w:anchor="_Toc197187169" w:history="1">
             <w:r>
               <w:rPr>
                 <w:rStyle w:val="Hyperlink"/>
@@ -2395,7 +2491,7 @@
                 <w:noProof/>
                 <w:webHidden/>
               </w:rPr>
-              <w:instrText xml:space="preserve"> PAGEREF _Toc197175994 \h </w:instrText>
+              <w:instrText xml:space="preserve"> PAGEREF _Toc197187169 \h </w:instrText>
             </w:r>
             <w:r>
               <w:rPr>
@@ -2415,7 +2511,7 @@
                 <w:noProof/>
                 <w:webHidden/>
               </w:rPr>
-              <w:t>39</w:t>
+              <w:t>38</w:t>
             </w:r>
             <w:r>
               <w:rPr>
@@ -2441,7 +2537,7 @@
               <w:lang w:eastAsia="en-GB"/>
             </w:rPr>
           </w:pPr>
-          <w:hyperlink w:anchor="_Toc197175995" w:history="1">
+          <w:hyperlink w:anchor="_Toc197187170" w:history="1">
             <w:r>
               <w:rPr>
                 <w:rStyle w:val="Hyperlink"/>
@@ -2491,7 +2587,7 @@
                 <w:noProof/>
                 <w:webHidden/>
               </w:rPr>
-              <w:instrText xml:space="preserve"> PAGEREF _Toc197175995 \h </w:instrText>
+              <w:instrText xml:space="preserve"> PAGEREF _Toc197187170 \h </w:instrText>
             </w:r>
             <w:r>
               <w:rPr>
@@ -2511,7 +2607,7 @@
                 <w:noProof/>
                 <w:webHidden/>
               </w:rPr>
-              <w:t>40</w:t>
+              <w:t>39</w:t>
             </w:r>
             <w:r>
               <w:rPr>
@@ -2594,7 +2690,7 @@
           <w:szCs w:val="44"/>
         </w:rPr>
       </w:pPr>
-      <w:bookmarkStart w:id="0" w:name="_Toc197175977"/>
+      <w:bookmarkStart w:id="0" w:name="_Toc197187151"/>
       <w:r>
         <w:rPr>
           <w:rStyle w:val="Heading1Char"/>
@@ -3032,7 +3128,7 @@
           <w:rFonts w:ascii="Arial Black" w:hAnsi="Arial Black" w:cs="Arial"/>
         </w:rPr>
       </w:pPr>
-      <w:bookmarkStart w:id="1" w:name="_Toc197175978"/>
+      <w:bookmarkStart w:id="1" w:name="_Toc197187152"/>
       <w:r>
         <w:rPr>
           <w:rFonts w:ascii="Arial Black" w:hAnsi="Arial Black" w:cs="Arial"/>
@@ -4314,7 +4410,7 @@
           <w:rFonts w:ascii="Arial Black" w:hAnsi="Arial Black"/>
         </w:rPr>
       </w:pPr>
-      <w:bookmarkStart w:id="2" w:name="_Toc197175979"/>
+      <w:bookmarkStart w:id="2" w:name="_Toc197187153"/>
       <w:r>
         <w:rPr>
           <w:rFonts w:ascii="Arial Black" w:hAnsi="Arial Black"/>
@@ -4374,8 +4470,8 @@
         <w:pStyle w:val="Caption"/>
         <w:jc w:val="center"/>
       </w:pPr>
-      <w:bookmarkStart w:id="3" w:name="_Ref197161077"/>
-      <w:bookmarkStart w:id="4" w:name="_Ref197161099"/>
+      <w:bookmarkStart w:id="3" w:name="_Ref197161099"/>
+      <w:bookmarkStart w:id="4" w:name="_Ref197161077"/>
       <w:r>
         <w:t xml:space="preserve">Figure </w:t>
       </w:r>
@@ -4387,11 +4483,11 @@
           <w:t>1</w:t>
         </w:r>
       </w:fldSimple>
+      <w:bookmarkEnd w:id="3"/>
+      <w:r>
+        <w:t xml:space="preserve"> - Index Page (PC View)</w:t>
+      </w:r>
       <w:bookmarkEnd w:id="4"/>
-      <w:r>
-        <w:t xml:space="preserve"> - Index Page (PC View)</w:t>
-      </w:r>
-      <w:bookmarkEnd w:id="3"/>
     </w:p>
     <w:p>
       <w:pPr>
@@ -4923,8 +5019,8 @@
       <w:r>
         <w:t xml:space="preserve"> </w:t>
       </w:r>
-      <w:bookmarkStart w:id="5" w:name="_Ref197161079"/>
-      <w:bookmarkStart w:id="6" w:name="_Ref197161101"/>
+      <w:bookmarkStart w:id="5" w:name="_Ref197161101"/>
+      <w:bookmarkStart w:id="6" w:name="_Ref197161079"/>
       <w:r>
         <w:t xml:space="preserve">Figure </w:t>
       </w:r>
@@ -4936,11 +5032,11 @@
           <w:t>2</w:t>
         </w:r>
       </w:fldSimple>
+      <w:bookmarkEnd w:id="5"/>
+      <w:r>
+        <w:t xml:space="preserve"> - Index View (Mobile View)</w:t>
+      </w:r>
       <w:bookmarkEnd w:id="6"/>
-      <w:r>
-        <w:t xml:space="preserve"> - Index View (Mobile View)</w:t>
-      </w:r>
-      <w:bookmarkEnd w:id="5"/>
     </w:p>
     <w:p>
       <w:pPr>
@@ -5980,6 +6076,7 @@
       <w:r>
         <w:rPr>
           <w:rFonts w:cs="Arial"/>
+          <w:noProof/>
         </w:rPr>
         <w:lastRenderedPageBreak/>
         <w:drawing>
@@ -6059,6 +6156,7 @@
       <w:r>
         <w:rPr>
           <w:rFonts w:cs="Arial"/>
+          <w:noProof/>
         </w:rPr>
         <w:drawing>
           <wp:inline distT="0" distB="0" distL="0" distR="0" wp14:anchorId="4D720666" wp14:editId="7CBF73E6">
@@ -6105,8 +6203,8 @@
           <w:rFonts w:cs="Arial"/>
         </w:rPr>
       </w:pPr>
-      <w:bookmarkStart w:id="13" w:name="_Ref197175996"/>
-      <w:bookmarkStart w:id="14" w:name="_Ref197175997"/>
+      <w:bookmarkStart w:id="13" w:name="_Ref197175997"/>
+      <w:bookmarkStart w:id="14" w:name="_Ref197175996"/>
       <w:r>
         <w:t xml:space="preserve">Figure </w:t>
       </w:r>
@@ -6118,11 +6216,11 @@
           <w:t>10</w:t>
         </w:r>
       </w:fldSimple>
+      <w:bookmarkEnd w:id="13"/>
+      <w:r>
+        <w:t xml:space="preserve"> -' about.html' extending 'master.html'</w:t>
+      </w:r>
       <w:bookmarkEnd w:id="14"/>
-      <w:r>
-        <w:t xml:space="preserve"> -' about.html' extending 'master.html'</w:t>
-      </w:r>
-      <w:bookmarkEnd w:id="13"/>
     </w:p>
     <w:p>
       <w:pPr>
@@ -6148,7 +6246,7 @@
           <w:rFonts w:ascii="Arial Black" w:hAnsi="Arial Black"/>
         </w:rPr>
       </w:pPr>
-      <w:bookmarkStart w:id="15" w:name="_Toc197175980"/>
+      <w:bookmarkStart w:id="15" w:name="_Toc197187154"/>
       <w:r>
         <w:rPr>
           <w:rFonts w:ascii="Arial Black" w:hAnsi="Arial Black"/>
@@ -6288,16 +6386,41 @@
           <w:bCs/>
         </w:rPr>
       </w:pPr>
-      <w:bookmarkStart w:id="16" w:name="_Toc197175981"/>
+      <w:bookmarkStart w:id="16" w:name="_Toc197187155"/>
       <w:r>
         <w:rPr>
           <w:rFonts w:ascii="Arial Black" w:hAnsi="Arial Black"/>
           <w:b/>
           <w:bCs/>
         </w:rPr>
+        <w:t>Installation Process</w:t>
+      </w:r>
+      <w:bookmarkEnd w:id="16"/>
+    </w:p>
+    <w:p/>
+    <w:p>
+      <w:pPr>
+        <w:pStyle w:val="Heading2"/>
+        <w:numPr>
+          <w:ilvl w:val="1"/>
+          <w:numId w:val="15"/>
+        </w:numPr>
+        <w:rPr>
+          <w:rFonts w:ascii="Arial Black" w:hAnsi="Arial Black"/>
+          <w:b/>
+          <w:bCs/>
+        </w:rPr>
+      </w:pPr>
+      <w:bookmarkStart w:id="17" w:name="_Toc197187156"/>
+      <w:r>
+        <w:rPr>
+          <w:rFonts w:ascii="Arial Black" w:hAnsi="Arial Black"/>
+          <w:b/>
+          <w:bCs/>
+        </w:rPr>
         <w:t>API Endpoints</w:t>
       </w:r>
-      <w:bookmarkEnd w:id="16"/>
+      <w:bookmarkEnd w:id="17"/>
       <w:r>
         <w:rPr>
           <w:rFonts w:ascii="Arial Black" w:hAnsi="Arial Black"/>
@@ -6511,11 +6634,7 @@
         <w:t>testing</w:t>
       </w:r>
       <w:r>
-        <w:t xml:space="preserve"> with a colour changing bulb, and a non-colour changing bulb this endpoint </w:t>
-      </w:r>
-      <w:r>
-        <w:lastRenderedPageBreak/>
-        <w:t xml:space="preserve">caused issues, so was left for future development, which ultimately ended up being scoped out of the project. </w:t>
+        <w:t xml:space="preserve"> with a colour changing bulb, and a non-colour changing bulb this endpoint caused issues, so was left for future development, which ultimately ended up being scoped out of the project. </w:t>
       </w:r>
     </w:p>
     <w:p>
@@ -7034,7 +7153,7 @@
           <w:bCs/>
         </w:rPr>
       </w:pPr>
-      <w:bookmarkStart w:id="17" w:name="_Toc197175982"/>
+      <w:bookmarkStart w:id="18" w:name="_Toc197187157"/>
       <w:r>
         <w:rPr>
           <w:rFonts w:ascii="Arial Black" w:hAnsi="Arial Black"/>
@@ -7044,7 +7163,7 @@
         <w:lastRenderedPageBreak/>
         <w:t>Bulb Database Model</w:t>
       </w:r>
-      <w:bookmarkEnd w:id="17"/>
+      <w:bookmarkEnd w:id="18"/>
     </w:p>
     <w:p>
       <w:pPr>
@@ -7200,7 +7319,7 @@
           <w:bCs/>
         </w:rPr>
       </w:pPr>
-      <w:bookmarkStart w:id="18" w:name="_Toc197175983"/>
+      <w:bookmarkStart w:id="19" w:name="_Toc197187158"/>
       <w:r>
         <w:rPr>
           <w:rFonts w:ascii="Arial Black" w:hAnsi="Arial Black"/>
@@ -7209,18 +7328,7 @@
         </w:rPr>
         <w:t>Bulb communication</w:t>
       </w:r>
-      <w:bookmarkEnd w:id="18"/>
-    </w:p>
-    <w:p>
-      <w:r>
-        <w:t xml:space="preserve"># </w:t>
-      </w:r>
-      <w:r>
-        <w:t xml:space="preserve">TODO </w:t>
-      </w:r>
-      <w:r>
-        <w:t>Mention difficulty with communicating with multiple bulbs with different capabilities here #</w:t>
-      </w:r>
+      <w:bookmarkEnd w:id="19"/>
     </w:p>
     <w:p>
       <w:r>
@@ -7576,6 +7684,41 @@
       </w:r>
     </w:p>
     <w:p>
+      <w:r>
+        <w:t xml:space="preserve">One of the </w:t>
+      </w:r>
+      <w:r>
+        <w:t>unused</w:t>
+      </w:r>
+      <w:r>
+        <w:t xml:space="preserve"> functions</w:t>
+      </w:r>
+      <w:r>
+        <w:t xml:space="preserve"> to turn a bulb to a specific colour</w:t>
+      </w:r>
+      <w:r>
+        <w:t xml:space="preserve">, was implemented in the initial designs of the project. However, upon expanding the project to </w:t>
+      </w:r>
+      <w:r>
+        <w:t>work with multiple types of bulbs (colour changing, or non-colour changing)</w:t>
+      </w:r>
+      <w:r>
+        <w:t xml:space="preserve"> this caused an issue with bulbs that do not change colour. </w:t>
+      </w:r>
+      <w:r>
+        <w:t xml:space="preserve">It is difficult and currently beyond the </w:t>
+      </w:r>
+      <w:r>
+        <w:t xml:space="preserve">capabilities of Bulb Bop to </w:t>
+      </w:r>
+      <w:r>
+        <w:t xml:space="preserve">distinguish between types of bulbs. This </w:t>
+      </w:r>
+      <w:r>
+        <w:t>difficulty in communication is why this function is currently unused.</w:t>
+      </w:r>
+    </w:p>
+    <w:p>
       <w:pPr>
         <w:pStyle w:val="Heading2"/>
         <w:numPr>
@@ -7588,7 +7731,7 @@
           <w:bCs/>
         </w:rPr>
       </w:pPr>
-      <w:bookmarkStart w:id="19" w:name="_Toc197175984"/>
+      <w:bookmarkStart w:id="20" w:name="_Toc197187159"/>
       <w:r>
         <w:rPr>
           <w:rFonts w:ascii="Arial Black" w:hAnsi="Arial Black"/>
@@ -7597,7 +7740,7 @@
         </w:rPr>
         <w:t>Host Audio Parsing</w:t>
       </w:r>
-      <w:bookmarkEnd w:id="19"/>
+      <w:bookmarkEnd w:id="20"/>
     </w:p>
     <w:p>
       <w:r>
@@ -7819,7 +7962,11 @@
       </w:r>
       <w:proofErr w:type="gramEnd"/>
       <w:r>
-        <w:t xml:space="preserve"> however, is a complicated </w:t>
+        <w:t xml:space="preserve"> however, </w:t>
+      </w:r>
+      <w:r>
+        <w:lastRenderedPageBreak/>
+        <w:t xml:space="preserve">is a complicated </w:t>
       </w:r>
       <w:r>
         <w:t>process</w:t>
@@ -7947,11 +8094,7 @@
         <w:fldChar w:fldCharType="end"/>
       </w:r>
       <w:r>
-        <w:t xml:space="preserve">. This meant making it work </w:t>
-      </w:r>
-      <w:r>
-        <w:lastRenderedPageBreak/>
-        <w:t xml:space="preserve">with PyAudioWPatch, but it had to still work with </w:t>
+        <w:t xml:space="preserve">. This meant making it work with PyAudioWPatch, but it had to still work with </w:t>
       </w:r>
       <w:r>
         <w:t>PyAudio (to allow it to work on Windows and on Linux).</w:t>
@@ -8188,7 +8331,7 @@
           <w:bCs/>
         </w:rPr>
       </w:pPr>
-      <w:bookmarkStart w:id="20" w:name="_Toc197175985"/>
+      <w:bookmarkStart w:id="21" w:name="_Toc197187160"/>
       <w:r>
         <w:rPr>
           <w:rFonts w:ascii="Arial Black" w:hAnsi="Arial Black"/>
@@ -8197,7 +8340,7 @@
         </w:rPr>
         <w:t>Beat Detection Algorithm</w:t>
       </w:r>
-      <w:bookmarkEnd w:id="20"/>
+      <w:bookmarkEnd w:id="21"/>
     </w:p>
     <w:p>
       <w:r>
@@ -8423,7 +8566,6 @@
               <w:sz w:val="72"/>
               <w:szCs w:val="72"/>
             </w:rPr>
-            <w:lastRenderedPageBreak/>
             <m:t>E=</m:t>
           </m:r>
           <m:nary>
@@ -9204,6 +9346,7 @@
     <w:p/>
     <w:p>
       <w:r>
+        <w:lastRenderedPageBreak/>
         <w:t>This sum can then be</w:t>
       </w:r>
       <w:r>
@@ -9240,7 +9383,6 @@
         <w:t xml:space="preserve">(this is needed so that the beat limit is greater than the average </w:t>
       </w:r>
       <w:r>
-        <w:lastRenderedPageBreak/>
         <w:t xml:space="preserve">frequency range amplitude), when calculating the average variance, if the variance is less than one, then the inverse of the variance is taken. </w:t>
       </w:r>
     </w:p>
@@ -9679,7 +9821,7 @@
         <w:pStyle w:val="Caption"/>
         <w:jc w:val="center"/>
       </w:pPr>
-      <w:bookmarkStart w:id="21" w:name="_Ref197161247"/>
+      <w:bookmarkStart w:id="22" w:name="_Ref197161247"/>
       <w:r>
         <w:t xml:space="preserve">Figure </w:t>
       </w:r>
@@ -9691,7 +9833,7 @@
           <w:t>16</w:t>
         </w:r>
       </w:fldSimple>
-      <w:bookmarkEnd w:id="21"/>
+      <w:bookmarkEnd w:id="22"/>
       <w:r>
         <w:t xml:space="preserve"> - Beat Detection Algorithm in Python code</w:t>
       </w:r>
@@ -9711,7 +9853,7 @@
           <w:bCs/>
         </w:rPr>
       </w:pPr>
-      <w:bookmarkStart w:id="22" w:name="_Toc197175986"/>
+      <w:bookmarkStart w:id="23" w:name="_Toc197187161"/>
       <w:r>
         <w:rPr>
           <w:rFonts w:ascii="Arial Black" w:hAnsi="Arial Black"/>
@@ -9720,7 +9862,7 @@
         </w:rPr>
         <w:t>Future Development Mindset</w:t>
       </w:r>
-      <w:bookmarkEnd w:id="22"/>
+      <w:bookmarkEnd w:id="23"/>
     </w:p>
     <w:p>
       <w:r>
@@ -10650,7 +10792,7 @@
           <w:bCs/>
         </w:rPr>
       </w:pPr>
-      <w:bookmarkStart w:id="23" w:name="_Toc197175987"/>
+      <w:bookmarkStart w:id="24" w:name="_Toc197187162"/>
       <w:r>
         <w:rPr>
           <w:rFonts w:ascii="Arial Black" w:hAnsi="Arial Black"/>
@@ -10660,7 +10802,7 @@
         <w:lastRenderedPageBreak/>
         <w:t>Testing</w:t>
       </w:r>
-      <w:bookmarkEnd w:id="23"/>
+      <w:bookmarkEnd w:id="24"/>
     </w:p>
     <w:p>
       <w:r>
@@ -10704,7 +10846,7 @@
           <w:bCs/>
         </w:rPr>
       </w:pPr>
-      <w:bookmarkStart w:id="24" w:name="_Toc197175988"/>
+      <w:bookmarkStart w:id="25" w:name="_Toc197187163"/>
       <w:r>
         <w:rPr>
           <w:rFonts w:ascii="Arial Black" w:hAnsi="Arial Black"/>
@@ -10721,7 +10863,7 @@
         </w:rPr>
         <w:t>g</w:t>
       </w:r>
-      <w:bookmarkEnd w:id="24"/>
+      <w:bookmarkEnd w:id="25"/>
     </w:p>
     <w:p>
       <w:r>
@@ -11415,7 +11557,7 @@
         <w:pStyle w:val="Caption"/>
         <w:jc w:val="center"/>
       </w:pPr>
-      <w:bookmarkStart w:id="25" w:name="_Ref197161281"/>
+      <w:bookmarkStart w:id="26" w:name="_Ref197161281"/>
       <w:r>
         <w:t xml:space="preserve">Figure </w:t>
       </w:r>
@@ -11427,7 +11569,7 @@
           <w:t>23</w:t>
         </w:r>
       </w:fldSimple>
-      <w:bookmarkEnd w:id="25"/>
+      <w:bookmarkEnd w:id="26"/>
       <w:r>
         <w:t xml:space="preserve"> - Test Navigation from Index to Discover Views</w:t>
       </w:r>
@@ -11489,7 +11631,7 @@
           <w:bCs/>
         </w:rPr>
       </w:pPr>
-      <w:bookmarkStart w:id="26" w:name="_Toc197175989"/>
+      <w:bookmarkStart w:id="27" w:name="_Toc197187164"/>
       <w:r>
         <w:rPr>
           <w:rFonts w:ascii="Arial Black" w:hAnsi="Arial Black"/>
@@ -11498,7 +11640,7 @@
         </w:rPr>
         <w:t>Manual Testing</w:t>
       </w:r>
-      <w:bookmarkEnd w:id="26"/>
+      <w:bookmarkEnd w:id="27"/>
       <w:r>
         <w:rPr>
           <w:rFonts w:ascii="Arial Black" w:hAnsi="Arial Black"/>
@@ -11634,7 +11776,7 @@
         <w:pStyle w:val="Caption"/>
         <w:jc w:val="center"/>
       </w:pPr>
-      <w:bookmarkStart w:id="27" w:name="_Ref197095767"/>
+      <w:bookmarkStart w:id="28" w:name="_Ref197095767"/>
       <w:r>
         <w:t xml:space="preserve">Figure </w:t>
       </w:r>
@@ -11646,7 +11788,7 @@
           <w:t>24</w:t>
         </w:r>
       </w:fldSimple>
-      <w:bookmarkEnd w:id="27"/>
+      <w:bookmarkEnd w:id="28"/>
       <w:r>
         <w:t xml:space="preserve"> - Discover Bulbs Manual Test</w:t>
       </w:r>
@@ -11709,7 +11851,7 @@
                                 <w:szCs w:val="20"/>
                               </w:rPr>
                             </w:pPr>
-                            <w:bookmarkStart w:id="28" w:name="_Ref197095810"/>
+                            <w:bookmarkStart w:id="29" w:name="_Ref197095810"/>
                             <w:r>
                               <w:t xml:space="preserve">Figure </w:t>
                             </w:r>
@@ -11721,17 +11863,9 @@
                                 <w:t>25</w:t>
                               </w:r>
                             </w:fldSimple>
-                            <w:bookmarkEnd w:id="28"/>
+                            <w:bookmarkEnd w:id="29"/>
                             <w:r>
-                              <w:t xml:space="preserve"> - Steps for saving a </w:t>
-                            </w:r>
-                            <w:proofErr w:type="gramStart"/>
-                            <w:r>
-                              <w:t>bulb to Bulb</w:t>
-                            </w:r>
-                            <w:proofErr w:type="gramEnd"/>
-                            <w:r>
-                              <w:t xml:space="preserve"> Bop</w:t>
+                              <w:t xml:space="preserve"> - Steps for saving a bulb to Bulb Bop</w:t>
                             </w:r>
                           </w:p>
                         </w:txbxContent>
@@ -11766,7 +11900,7 @@
                           <w:szCs w:val="20"/>
                         </w:rPr>
                       </w:pPr>
-                      <w:bookmarkStart w:id="29" w:name="_Ref197095810"/>
+                      <w:bookmarkStart w:id="30" w:name="_Ref197095810"/>
                       <w:r>
                         <w:t xml:space="preserve">Figure </w:t>
                       </w:r>
@@ -11778,17 +11912,9 @@
                           <w:t>25</w:t>
                         </w:r>
                       </w:fldSimple>
-                      <w:bookmarkEnd w:id="29"/>
+                      <w:bookmarkEnd w:id="30"/>
                       <w:r>
-                        <w:t xml:space="preserve"> - Steps for saving a </w:t>
-                      </w:r>
-                      <w:proofErr w:type="gramStart"/>
-                      <w:r>
-                        <w:t>bulb to Bulb</w:t>
-                      </w:r>
-                      <w:proofErr w:type="gramEnd"/>
-                      <w:r>
-                        <w:t xml:space="preserve"> Bop</w:t>
+                        <w:t xml:space="preserve"> - Steps for saving a bulb to Bulb Bop</w:t>
                       </w:r>
                     </w:p>
                   </w:txbxContent>
@@ -12059,7 +12185,7 @@
                                 <w:szCs w:val="20"/>
                               </w:rPr>
                             </w:pPr>
-                            <w:bookmarkStart w:id="30" w:name="_Ref197161337"/>
+                            <w:bookmarkStart w:id="31" w:name="_Ref197161337"/>
                             <w:r>
                               <w:t xml:space="preserve">Figure </w:t>
                             </w:r>
@@ -12071,7 +12197,7 @@
                                 <w:t>26</w:t>
                               </w:r>
                             </w:fldSimple>
-                            <w:bookmarkEnd w:id="30"/>
+                            <w:bookmarkEnd w:id="31"/>
                             <w:r>
                               <w:t xml:space="preserve"> - Test Steps for Selecting an Audio Device</w:t>
                             </w:r>
@@ -12104,7 +12230,7 @@
                           <w:szCs w:val="20"/>
                         </w:rPr>
                       </w:pPr>
-                      <w:bookmarkStart w:id="31" w:name="_Ref197161337"/>
+                      <w:bookmarkStart w:id="32" w:name="_Ref197161337"/>
                       <w:r>
                         <w:t xml:space="preserve">Figure </w:t>
                       </w:r>
@@ -12116,7 +12242,7 @@
                           <w:t>26</w:t>
                         </w:r>
                       </w:fldSimple>
-                      <w:bookmarkEnd w:id="31"/>
+                      <w:bookmarkEnd w:id="32"/>
                       <w:r>
                         <w:t xml:space="preserve"> - Test Steps for Selecting an Audio Device</w:t>
                       </w:r>
@@ -12292,7 +12418,7 @@
                                 <w:szCs w:val="20"/>
                               </w:rPr>
                             </w:pPr>
-                            <w:bookmarkStart w:id="32" w:name="_Ref197161338"/>
+                            <w:bookmarkStart w:id="33" w:name="_Ref197161338"/>
                             <w:r>
                               <w:t xml:space="preserve">Figure </w:t>
                             </w:r>
@@ -12304,7 +12430,7 @@
                                 <w:t>27</w:t>
                               </w:r>
                             </w:fldSimple>
-                            <w:bookmarkEnd w:id="32"/>
+                            <w:bookmarkEnd w:id="33"/>
                             <w:r>
                               <w:t xml:space="preserve"> - Test steps for Starting the Audio Sync</w:t>
                             </w:r>
@@ -12337,7 +12463,7 @@
                           <w:szCs w:val="20"/>
                         </w:rPr>
                       </w:pPr>
-                      <w:bookmarkStart w:id="33" w:name="_Ref197161338"/>
+                      <w:bookmarkStart w:id="34" w:name="_Ref197161338"/>
                       <w:r>
                         <w:t xml:space="preserve">Figure </w:t>
                       </w:r>
@@ -12349,7 +12475,7 @@
                           <w:t>27</w:t>
                         </w:r>
                       </w:fldSimple>
-                      <w:bookmarkEnd w:id="33"/>
+                      <w:bookmarkEnd w:id="34"/>
                       <w:r>
                         <w:t xml:space="preserve"> - Test steps for Starting the Audio Sync</w:t>
                       </w:r>
@@ -12461,7 +12587,7 @@
           <w:bCs/>
         </w:rPr>
       </w:pPr>
-      <w:bookmarkStart w:id="34" w:name="_Toc197175990"/>
+      <w:bookmarkStart w:id="35" w:name="_Toc197187165"/>
       <w:r>
         <w:rPr>
           <w:rFonts w:ascii="Arial Black" w:hAnsi="Arial Black"/>
@@ -12471,7 +12597,7 @@
         <w:lastRenderedPageBreak/>
         <w:t>Evaluation and Conclusion</w:t>
       </w:r>
-      <w:bookmarkEnd w:id="34"/>
+      <w:bookmarkEnd w:id="35"/>
     </w:p>
     <w:p>
       <w:pPr>
@@ -12486,7 +12612,7 @@
           <w:bCs/>
         </w:rPr>
       </w:pPr>
-      <w:bookmarkStart w:id="35" w:name="_Toc197175991"/>
+      <w:bookmarkStart w:id="36" w:name="_Toc197187166"/>
       <w:r>
         <w:rPr>
           <w:rFonts w:ascii="Arial Black" w:hAnsi="Arial Black"/>
@@ -12495,7 +12621,7 @@
         </w:rPr>
         <w:t>Evaluation of Project Success</w:t>
       </w:r>
-      <w:bookmarkEnd w:id="35"/>
+      <w:bookmarkEnd w:id="36"/>
     </w:p>
     <w:p>
       <w:r>
@@ -12920,7 +13046,7 @@
         <w:pStyle w:val="Caption"/>
         <w:jc w:val="center"/>
       </w:pPr>
-      <w:bookmarkStart w:id="36" w:name="_Ref197095770"/>
+      <w:bookmarkStart w:id="37" w:name="_Ref197095770"/>
       <w:r>
         <w:t xml:space="preserve">Figure </w:t>
       </w:r>
@@ -12932,7 +13058,7 @@
           <w:t>28</w:t>
         </w:r>
       </w:fldSimple>
-      <w:bookmarkEnd w:id="36"/>
+      <w:bookmarkEnd w:id="37"/>
       <w:r>
         <w:t xml:space="preserve"> - Bulb Icon with User prompt to toggle bulb</w:t>
       </w:r>
@@ -13016,7 +13142,7 @@
           <w:bCs/>
         </w:rPr>
       </w:pPr>
-      <w:bookmarkStart w:id="37" w:name="_Toc197175992"/>
+      <w:bookmarkStart w:id="38" w:name="_Toc197187167"/>
       <w:r>
         <w:rPr>
           <w:rFonts w:ascii="Arial Black" w:hAnsi="Arial Black"/>
@@ -13025,7 +13151,7 @@
         </w:rPr>
         <w:t>Reflection of Process</w:t>
       </w:r>
-      <w:bookmarkEnd w:id="37"/>
+      <w:bookmarkEnd w:id="38"/>
     </w:p>
     <w:p>
       <w:pPr>
@@ -13269,7 +13395,7 @@
           <w:bCs/>
         </w:rPr>
       </w:pPr>
-      <w:bookmarkStart w:id="38" w:name="_Toc197175993"/>
+      <w:bookmarkStart w:id="39" w:name="_Toc197187168"/>
       <w:r>
         <w:rPr>
           <w:rFonts w:ascii="Arial Black" w:hAnsi="Arial Black"/>
@@ -13278,7 +13404,7 @@
         </w:rPr>
         <w:t>Evaluation of Software</w:t>
       </w:r>
-      <w:bookmarkEnd w:id="38"/>
+      <w:bookmarkEnd w:id="39"/>
     </w:p>
     <w:p>
       <w:r>
@@ -13398,7 +13524,7 @@
         <w:pStyle w:val="Caption"/>
         <w:jc w:val="center"/>
       </w:pPr>
-      <w:bookmarkStart w:id="39" w:name="_Ref197161417"/>
+      <w:bookmarkStart w:id="40" w:name="_Ref197161417"/>
       <w:r>
         <w:t xml:space="preserve">Figure </w:t>
       </w:r>
@@ -13410,7 +13536,7 @@
           <w:t>30</w:t>
         </w:r>
       </w:fldSimple>
-      <w:bookmarkEnd w:id="39"/>
+      <w:bookmarkEnd w:id="40"/>
       <w:r>
         <w:t xml:space="preserve"> - Screenshot of Index Page</w:t>
       </w:r>
@@ -13987,7 +14113,7 @@
           <w:bCs/>
         </w:rPr>
       </w:pPr>
-      <w:bookmarkStart w:id="40" w:name="_Toc197175994"/>
+      <w:bookmarkStart w:id="41" w:name="_Toc197187169"/>
       <w:r>
         <w:rPr>
           <w:rFonts w:ascii="Arial Black" w:hAnsi="Arial Black"/>
@@ -13996,7 +14122,7 @@
         </w:rPr>
         <w:t>Suggestions for Further Work</w:t>
       </w:r>
-      <w:bookmarkEnd w:id="40"/>
+      <w:bookmarkEnd w:id="41"/>
     </w:p>
     <w:p>
       <w:r>
@@ -14286,7 +14412,7 @@
           <w:bCs/>
         </w:rPr>
       </w:pPr>
-      <w:bookmarkStart w:id="41" w:name="_Toc197175995"/>
+      <w:bookmarkStart w:id="42" w:name="_Toc197187170"/>
       <w:r>
         <w:rPr>
           <w:rFonts w:ascii="Arial Black" w:hAnsi="Arial Black"/>
@@ -14295,7 +14421,7 @@
         </w:rPr>
         <w:t>Conclusion</w:t>
       </w:r>
-      <w:bookmarkEnd w:id="41"/>
+      <w:bookmarkEnd w:id="42"/>
     </w:p>
     <w:p>
       <w:r>
@@ -14382,35 +14508,7 @@
         <w:rPr>
           <w:rFonts w:cs="Arial"/>
         </w:rPr>
-        <w:t>aiXander/</w:t>
-      </w:r>
-      <w:proofErr w:type="spellStart"/>
-      <w:r>
-        <w:rPr>
-          <w:rFonts w:cs="Arial"/>
-        </w:rPr>
-        <w:t>Realtime_PyAudio_FFT</w:t>
-      </w:r>
-      <w:proofErr w:type="spellEnd"/>
-      <w:r>
-        <w:rPr>
-          <w:rFonts w:cs="Arial"/>
-        </w:rPr>
-        <w:t xml:space="preserve">: Realtime audio analysis in Python, using PyAudio and </w:t>
-      </w:r>
-      <w:proofErr w:type="spellStart"/>
-      <w:r>
-        <w:rPr>
-          <w:rFonts w:cs="Arial"/>
-        </w:rPr>
-        <w:t>Numpy</w:t>
-      </w:r>
-      <w:proofErr w:type="spellEnd"/>
-      <w:r>
-        <w:rPr>
-          <w:rFonts w:cs="Arial"/>
-        </w:rPr>
-        <w:t xml:space="preserve"> to extract and visualize FFT features from streaming audio. [WWW Document], n.d. URL https://github.com/aiXander/Realtime_PyAudio_FFT (accessed 4.19.25).</w:t>
+        <w:t>aiXander/Realtime_PyAudio_FFT: Realtime audio analysis in Python, using PyAudio and Numpy to extract and visualize FFT features from streaming audio. [WWW Document], n.d. URL https://github.com/aiXander/Realtime_PyAudio_FFT (accessed 4.19.25).</w:t>
       </w:r>
     </w:p>
     <w:p>
@@ -14438,21 +14536,7 @@
         <w:rPr>
           <w:rFonts w:cs="Arial"/>
         </w:rPr>
-        <w:t xml:space="preserve">Beat detection algorithm – </w:t>
-      </w:r>
-      <w:proofErr w:type="spellStart"/>
-      <w:r>
-        <w:rPr>
-          <w:rFonts w:cs="Arial"/>
-        </w:rPr>
-        <w:t>Parallelcube</w:t>
-      </w:r>
-      <w:proofErr w:type="spellEnd"/>
-      <w:r>
-        <w:rPr>
-          <w:rFonts w:cs="Arial"/>
-        </w:rPr>
-        <w:t xml:space="preserve"> [WWW Document], 2018. URL https://www.parallelcube.com/2018/03/30/beat-detection-algorithm/ (accessed 4.20.25).</w:t>
+        <w:t>Beat detection algorithm – Parallelcube [WWW Document], 2018. URL https://www.parallelcube.com/2018/03/30/beat-detection-algorithm/ (accessed 4.20.25).</w:t>
       </w:r>
     </w:p>
     <w:p>
@@ -14476,19 +14560,11 @@
           <w:rFonts w:cs="Arial"/>
         </w:rPr>
       </w:pPr>
-      <w:proofErr w:type="spellStart"/>
-      <w:r>
-        <w:rPr>
-          <w:rFonts w:cs="Arial"/>
-        </w:rPr>
-        <w:t>drewbatgit</w:t>
-      </w:r>
-      <w:proofErr w:type="spellEnd"/>
-      <w:r>
-        <w:rPr>
-          <w:rFonts w:cs="Arial"/>
-        </w:rPr>
-        <w:t>, 2021. About WASAPI - Win32 apps [WWW Document]. URL https://learn.microsoft.com/en-us/windows/win32/coreaudio/wasapi (accessed 4.19.25).</w:t>
+      <w:r>
+        <w:rPr>
+          <w:rFonts w:cs="Arial"/>
+        </w:rPr>
+        <w:t>drewbatgit, 2021. About WASAPI - Win32 apps [WWW Document]. URL https://learn.microsoft.com/en-us/windows/win32/coreaudio/wasapi (accessed 4.19.25).</w:t>
       </w:r>
     </w:p>
     <w:p>
@@ -14502,35 +14578,7 @@
         <w:rPr>
           <w:rFonts w:cs="Arial"/>
         </w:rPr>
-        <w:t xml:space="preserve">McClean, R., 2025. </w:t>
-      </w:r>
-      <w:proofErr w:type="spellStart"/>
-      <w:r>
-        <w:rPr>
-          <w:rFonts w:cs="Arial"/>
-        </w:rPr>
-        <w:t>RyanMcClean</w:t>
-      </w:r>
-      <w:proofErr w:type="spellEnd"/>
-      <w:r>
-        <w:rPr>
-          <w:rFonts w:cs="Arial"/>
-        </w:rPr>
-        <w:t>/</w:t>
-      </w:r>
-      <w:proofErr w:type="spellStart"/>
-      <w:r>
-        <w:rPr>
-          <w:rFonts w:cs="Arial"/>
-        </w:rPr>
-        <w:t>Realtime_PyAudio_FFT</w:t>
-      </w:r>
-      <w:proofErr w:type="spellEnd"/>
-      <w:r>
-        <w:rPr>
-          <w:rFonts w:cs="Arial"/>
-        </w:rPr>
-        <w:t>.</w:t>
+        <w:t>McClean, R., 2025. RyanMcClean/Realtime_PyAudio_FFT.</w:t>
       </w:r>
     </w:p>
     <w:p>
@@ -14568,33 +14616,11 @@
           <w:rFonts w:cs="Arial"/>
         </w:rPr>
       </w:pPr>
-      <w:proofErr w:type="spellStart"/>
-      <w:r>
-        <w:rPr>
-          <w:rFonts w:cs="Arial"/>
-        </w:rPr>
-        <w:t>pyinstaller</w:t>
-      </w:r>
-      <w:proofErr w:type="spellEnd"/>
-      <w:r>
-        <w:rPr>
-          <w:rFonts w:cs="Arial"/>
-        </w:rPr>
-        <w:t xml:space="preserve">: </w:t>
-      </w:r>
-      <w:proofErr w:type="spellStart"/>
-      <w:r>
-        <w:rPr>
-          <w:rFonts w:cs="Arial"/>
-        </w:rPr>
-        <w:t>PyInstaller</w:t>
-      </w:r>
-      <w:proofErr w:type="spellEnd"/>
-      <w:r>
-        <w:rPr>
-          <w:rFonts w:cs="Arial"/>
-        </w:rPr>
-        <w:t xml:space="preserve"> bundles a Python application and all its dependencies into a single package., 2025.</w:t>
+      <w:r>
+        <w:rPr>
+          <w:rFonts w:cs="Arial"/>
+        </w:rPr>
+        <w:t>pyinstaller: PyInstaller bundles a Python application and all its dependencies into a single package., 2025.</w:t>
       </w:r>
     </w:p>
     <w:p>
@@ -14604,19 +14630,11 @@
           <w:rFonts w:cs="Arial"/>
         </w:rPr>
       </w:pPr>
-      <w:proofErr w:type="spellStart"/>
-      <w:r>
-        <w:rPr>
-          <w:rFonts w:cs="Arial"/>
-        </w:rPr>
-        <w:t>Pylint</w:t>
-      </w:r>
-      <w:proofErr w:type="spellEnd"/>
-      <w:r>
-        <w:rPr>
-          <w:rFonts w:cs="Arial"/>
-        </w:rPr>
-        <w:t xml:space="preserve"> 3.3.6 documentation [WWW Document], 2025. URL https://pylint.readthedocs.io/en/stable/ (accessed 4.25.25).</w:t>
+      <w:r>
+        <w:rPr>
+          <w:rFonts w:cs="Arial"/>
+        </w:rPr>
+        <w:t>Pylint 3.3.6 documentation [WWW Document], 2025. URL https://pylint.readthedocs.io/en/stable/ (accessed 4.25.25).</w:t>
       </w:r>
     </w:p>
     <w:p>
@@ -14630,21 +14648,7 @@
         <w:rPr>
           <w:rFonts w:cs="Arial"/>
         </w:rPr>
-        <w:t>Schreiber, H., 2024. hendriks73/</w:t>
-      </w:r>
-      <w:proofErr w:type="spellStart"/>
-      <w:r>
-        <w:rPr>
-          <w:rFonts w:cs="Arial"/>
-        </w:rPr>
-        <w:t>jipes</w:t>
-      </w:r>
-      <w:proofErr w:type="spellEnd"/>
-      <w:r>
-        <w:rPr>
-          <w:rFonts w:cs="Arial"/>
-        </w:rPr>
-        <w:t>.</w:t>
+        <w:t>Schreiber, H., 2024. hendriks73/jipes.</w:t>
       </w:r>
     </w:p>
     <w:p>
@@ -14658,21 +14662,7 @@
         <w:rPr>
           <w:rFonts w:cs="Arial"/>
         </w:rPr>
-        <w:t xml:space="preserve">Six, J., 2025. </w:t>
-      </w:r>
-      <w:proofErr w:type="spellStart"/>
-      <w:r>
-        <w:rPr>
-          <w:rFonts w:cs="Arial"/>
-        </w:rPr>
-        <w:t>JorenSix</w:t>
-      </w:r>
-      <w:proofErr w:type="spellEnd"/>
-      <w:r>
-        <w:rPr>
-          <w:rFonts w:cs="Arial"/>
-        </w:rPr>
-        <w:t>/TarsosDSP.</w:t>
+        <w:t>Six, J., 2025. JorenSix/TarsosDSP.</w:t>
       </w:r>
     </w:p>
     <w:p>
@@ -14686,35 +14676,7 @@
         <w:rPr>
           <w:rFonts w:cs="Arial"/>
         </w:rPr>
-        <w:t xml:space="preserve">Traub, S., 2025. </w:t>
-      </w:r>
-      <w:proofErr w:type="spellStart"/>
-      <w:r>
-        <w:rPr>
-          <w:rFonts w:cs="Arial"/>
-        </w:rPr>
-        <w:t>sbidy</w:t>
-      </w:r>
-      <w:proofErr w:type="spellEnd"/>
-      <w:r>
-        <w:rPr>
-          <w:rFonts w:cs="Arial"/>
-        </w:rPr>
-        <w:t>/</w:t>
-      </w:r>
-      <w:proofErr w:type="spellStart"/>
-      <w:r>
-        <w:rPr>
-          <w:rFonts w:cs="Arial"/>
-        </w:rPr>
-        <w:t>pywizlight</w:t>
-      </w:r>
-      <w:proofErr w:type="spellEnd"/>
-      <w:r>
-        <w:rPr>
-          <w:rFonts w:cs="Arial"/>
-        </w:rPr>
-        <w:t>.</w:t>
+        <w:t>Traub, S., 2025. sbidy/pywizlight.</w:t>
       </w:r>
     </w:p>
     <w:p>
@@ -14728,35 +14690,7 @@
         <w:rPr>
           <w:rFonts w:cs="Arial"/>
         </w:rPr>
-        <w:t xml:space="preserve">Urquhart, R., 2025. </w:t>
-      </w:r>
-      <w:proofErr w:type="spellStart"/>
-      <w:r>
-        <w:rPr>
-          <w:rFonts w:cs="Arial"/>
-        </w:rPr>
-        <w:t>RyanMcClean</w:t>
-      </w:r>
-      <w:proofErr w:type="spellEnd"/>
-      <w:r>
-        <w:rPr>
-          <w:rFonts w:cs="Arial"/>
-        </w:rPr>
-        <w:t>/</w:t>
-      </w:r>
-      <w:proofErr w:type="spellStart"/>
-      <w:r>
-        <w:rPr>
-          <w:rFonts w:cs="Arial"/>
-        </w:rPr>
-        <w:t>wizlight</w:t>
-      </w:r>
-      <w:proofErr w:type="spellEnd"/>
-      <w:r>
-        <w:rPr>
-          <w:rFonts w:cs="Arial"/>
-        </w:rPr>
-        <w:t>-music-sync.</w:t>
+        <w:t>Urquhart, R., 2025. RyanMcClean/wizlight-music-sync.</w:t>
       </w:r>
     </w:p>
     <w:p>
@@ -14766,19 +14700,11 @@
           <w:rFonts w:cs="Arial"/>
         </w:rPr>
       </w:pPr>
-      <w:proofErr w:type="spellStart"/>
-      <w:r>
-        <w:rPr>
-          <w:rFonts w:cs="Arial"/>
-        </w:rPr>
-        <w:t>WiZ</w:t>
-      </w:r>
-      <w:proofErr w:type="spellEnd"/>
-      <w:r>
-        <w:rPr>
-          <w:rFonts w:cs="Arial"/>
-        </w:rPr>
-        <w:t xml:space="preserve"> Pro API Reference [WWW Document], n.d. URL https://docs.pro.wizconnected.com/#introduction (accessed 4.19.25).</w:t>
+      <w:r>
+        <w:rPr>
+          <w:rFonts w:cs="Arial"/>
+        </w:rPr>
+        <w:t>WiZ Pro API Reference [WWW Document], n.d. URL https://docs.pro.wizconnected.com/#introduction (accessed 4.19.25).</w:t>
       </w:r>
     </w:p>
     <w:p>
@@ -18251,6 +18177,7 @@
   <w:style w:type="character" w:default="1" w:styleId="DefaultParagraphFont">
     <w:name w:val="Default Paragraph Font"/>
     <w:uiPriority w:val="1"/>
+    <w:semiHidden/>
     <w:unhideWhenUsed/>
   </w:style>
   <w:style w:type="table" w:default="1" w:styleId="TableNormal">

</xml_diff>

<commit_message>
Refine project report: improve acknowledgements, update table of contents, and enhance clarity in installation process and security considerations
</commit_message>
<xml_diff>
--- a/project-report-docs/Final_Year_Project_Report.docx
+++ b/project-report-docs/Final_Year_Project_Report.docx
@@ -405,54 +405,70 @@
         <w:spacing w:line="360" w:lineRule="auto"/>
         <w:rPr>
           <w:rFonts w:cs="Arial"/>
-        </w:rPr>
-      </w:pPr>
-      <w:r>
-        <w:rPr>
-          <w:rFonts w:cs="Arial"/>
-        </w:rPr>
-        <w:t xml:space="preserve">aiXander – On </w:t>
-      </w:r>
-      <w:r>
-        <w:rPr>
-          <w:rFonts w:cs="Arial"/>
-        </w:rPr>
-        <w:t>GitHub</w:t>
-      </w:r>
-      <w:r>
-        <w:rPr>
-          <w:rFonts w:cs="Arial"/>
-        </w:rPr>
-        <w:t xml:space="preserve">, </w:t>
-      </w:r>
-      <w:r>
-        <w:rPr>
-          <w:rFonts w:cs="Arial"/>
-        </w:rPr>
-        <w:t>created a repo</w:t>
-      </w:r>
-      <w:r>
-        <w:rPr>
-          <w:rFonts w:cs="Arial"/>
-        </w:rPr>
-        <w:t>sitory</w:t>
-      </w:r>
-      <w:r>
-        <w:rPr>
-          <w:rFonts w:cs="Arial"/>
-        </w:rPr>
-        <w:t xml:space="preserve"> that I adapted, it provided fast Fourier transformations that I built the beat detection algorithm on top of.</w:t>
-      </w:r>
-    </w:p>
-    <w:p>
-      <w:pPr>
-        <w:spacing w:line="360" w:lineRule="auto"/>
-        <w:rPr>
-          <w:rFonts w:cs="Arial"/>
           <w:sz w:val="24"/>
           <w:szCs w:val="24"/>
         </w:rPr>
       </w:pPr>
+      <w:r>
+        <w:rPr>
+          <w:rFonts w:cs="Arial"/>
+        </w:rPr>
+        <w:t xml:space="preserve">aiXander – On </w:t>
+      </w:r>
+      <w:r>
+        <w:rPr>
+          <w:rFonts w:cs="Arial"/>
+        </w:rPr>
+        <w:t>GitHub</w:t>
+      </w:r>
+      <w:r>
+        <w:rPr>
+          <w:rFonts w:cs="Arial"/>
+        </w:rPr>
+        <w:t xml:space="preserve">, </w:t>
+      </w:r>
+      <w:r>
+        <w:rPr>
+          <w:rFonts w:cs="Arial"/>
+        </w:rPr>
+        <w:t>created a repo</w:t>
+      </w:r>
+      <w:r>
+        <w:rPr>
+          <w:rFonts w:cs="Arial"/>
+        </w:rPr>
+        <w:t>sitory</w:t>
+      </w:r>
+      <w:r>
+        <w:rPr>
+          <w:rFonts w:cs="Arial"/>
+        </w:rPr>
+        <w:t xml:space="preserve"> that </w:t>
+      </w:r>
+      <w:r>
+        <w:rPr>
+          <w:rFonts w:cs="Arial"/>
+        </w:rPr>
+        <w:t>was</w:t>
+      </w:r>
+      <w:r>
+        <w:rPr>
+          <w:rFonts w:cs="Arial"/>
+        </w:rPr>
+        <w:t xml:space="preserve"> adapted, provid</w:t>
+      </w:r>
+      <w:r>
+        <w:rPr>
+          <w:rFonts w:cs="Arial"/>
+        </w:rPr>
+        <w:t>ing</w:t>
+      </w:r>
+      <w:r>
+        <w:rPr>
+          <w:rFonts w:cs="Arial"/>
+        </w:rPr>
+        <w:t xml:space="preserve"> fast Fourier transformations</w:t>
+      </w:r>
     </w:p>
     <w:p>
       <w:pPr>
@@ -747,7 +763,7 @@
             </w:rPr>
             <w:fldChar w:fldCharType="separate"/>
           </w:r>
-          <w:hyperlink w:anchor="_Toc197187151" w:history="1">
+          <w:hyperlink w:anchor="_Toc197196633" w:history="1">
             <w:r>
               <w:rPr>
                 <w:rStyle w:val="Hyperlink"/>
@@ -775,7 +791,7 @@
                 <w:noProof/>
                 <w:webHidden/>
               </w:rPr>
-              <w:instrText xml:space="preserve"> PAGEREF _Toc197187151 \h </w:instrText>
+              <w:instrText xml:space="preserve"> PAGEREF _Toc197196633 \h </w:instrText>
             </w:r>
             <w:r>
               <w:rPr>
@@ -821,7 +837,7 @@
               <w:lang w:eastAsia="en-GB"/>
             </w:rPr>
           </w:pPr>
-          <w:hyperlink w:anchor="_Toc197187152" w:history="1">
+          <w:hyperlink w:anchor="_Toc197196634" w:history="1">
             <w:r>
               <w:rPr>
                 <w:rStyle w:val="Hyperlink"/>
@@ -867,7 +883,7 @@
                 <w:noProof/>
                 <w:webHidden/>
               </w:rPr>
-              <w:instrText xml:space="preserve"> PAGEREF _Toc197187152 \h </w:instrText>
+              <w:instrText xml:space="preserve"> PAGEREF _Toc197196634 \h </w:instrText>
             </w:r>
             <w:r>
               <w:rPr>
@@ -913,7 +929,7 @@
               <w:lang w:eastAsia="en-GB"/>
             </w:rPr>
           </w:pPr>
-          <w:hyperlink w:anchor="_Toc197187153" w:history="1">
+          <w:hyperlink w:anchor="_Toc197196635" w:history="1">
             <w:r>
               <w:rPr>
                 <w:rStyle w:val="Hyperlink"/>
@@ -959,7 +975,7 @@
                 <w:noProof/>
                 <w:webHidden/>
               </w:rPr>
-              <w:instrText xml:space="preserve"> PAGEREF _Toc197187153 \h </w:instrText>
+              <w:instrText xml:space="preserve"> PAGEREF _Toc197196635 \h </w:instrText>
             </w:r>
             <w:r>
               <w:rPr>
@@ -1005,7 +1021,7 @@
               <w:lang w:eastAsia="en-GB"/>
             </w:rPr>
           </w:pPr>
-          <w:hyperlink w:anchor="_Toc197187154" w:history="1">
+          <w:hyperlink w:anchor="_Toc197196636" w:history="1">
             <w:r>
               <w:rPr>
                 <w:rStyle w:val="Hyperlink"/>
@@ -1051,7 +1067,7 @@
                 <w:noProof/>
                 <w:webHidden/>
               </w:rPr>
-              <w:instrText xml:space="preserve"> PAGEREF _Toc197187154 \h </w:instrText>
+              <w:instrText xml:space="preserve"> PAGEREF _Toc197196636 \h </w:instrText>
             </w:r>
             <w:r>
               <w:rPr>
@@ -1097,7 +1113,7 @@
               <w:lang w:eastAsia="en-GB"/>
             </w:rPr>
           </w:pPr>
-          <w:hyperlink w:anchor="_Toc197187155" w:history="1">
+          <w:hyperlink w:anchor="_Toc197196637" w:history="1">
             <w:r>
               <w:rPr>
                 <w:rStyle w:val="Hyperlink"/>
@@ -1147,7 +1163,7 @@
                 <w:noProof/>
                 <w:webHidden/>
               </w:rPr>
-              <w:instrText xml:space="preserve"> PAGEREF _Toc197187155 \h </w:instrText>
+              <w:instrText xml:space="preserve"> PAGEREF _Toc197196637 \h </w:instrText>
             </w:r>
             <w:r>
               <w:rPr>
@@ -1193,7 +1209,7 @@
               <w:lang w:eastAsia="en-GB"/>
             </w:rPr>
           </w:pPr>
-          <w:hyperlink w:anchor="_Toc197187156" w:history="1">
+          <w:hyperlink w:anchor="_Toc197196638" w:history="1">
             <w:r>
               <w:rPr>
                 <w:rStyle w:val="Hyperlink"/>
@@ -1243,7 +1259,7 @@
                 <w:noProof/>
                 <w:webHidden/>
               </w:rPr>
-              <w:instrText xml:space="preserve"> PAGEREF _Toc197187156 \h </w:instrText>
+              <w:instrText xml:space="preserve"> PAGEREF _Toc197196638 \h </w:instrText>
             </w:r>
             <w:r>
               <w:rPr>
@@ -1263,7 +1279,7 @@
                 <w:noProof/>
                 <w:webHidden/>
               </w:rPr>
-              <w:t>15</w:t>
+              <w:t>16</w:t>
             </w:r>
             <w:r>
               <w:rPr>
@@ -1289,7 +1305,7 @@
               <w:lang w:eastAsia="en-GB"/>
             </w:rPr>
           </w:pPr>
-          <w:hyperlink w:anchor="_Toc197187157" w:history="1">
+          <w:hyperlink w:anchor="_Toc197196639" w:history="1">
             <w:r>
               <w:rPr>
                 <w:rStyle w:val="Hyperlink"/>
@@ -1339,7 +1355,7 @@
                 <w:noProof/>
                 <w:webHidden/>
               </w:rPr>
-              <w:instrText xml:space="preserve"> PAGEREF _Toc197187157 \h </w:instrText>
+              <w:instrText xml:space="preserve"> PAGEREF _Toc197196639 \h </w:instrText>
             </w:r>
             <w:r>
               <w:rPr>
@@ -1359,7 +1375,7 @@
                 <w:noProof/>
                 <w:webHidden/>
               </w:rPr>
-              <w:t>17</w:t>
+              <w:t>18</w:t>
             </w:r>
             <w:r>
               <w:rPr>
@@ -1385,7 +1401,7 @@
               <w:lang w:eastAsia="en-GB"/>
             </w:rPr>
           </w:pPr>
-          <w:hyperlink w:anchor="_Toc197187158" w:history="1">
+          <w:hyperlink w:anchor="_Toc197196640" w:history="1">
             <w:r>
               <w:rPr>
                 <w:rStyle w:val="Hyperlink"/>
@@ -1435,7 +1451,7 @@
                 <w:noProof/>
                 <w:webHidden/>
               </w:rPr>
-              <w:instrText xml:space="preserve"> PAGEREF _Toc197187158 \h </w:instrText>
+              <w:instrText xml:space="preserve"> PAGEREF _Toc197196640 \h </w:instrText>
             </w:r>
             <w:r>
               <w:rPr>
@@ -1455,7 +1471,7 @@
                 <w:noProof/>
                 <w:webHidden/>
               </w:rPr>
-              <w:t>17</w:t>
+              <w:t>18</w:t>
             </w:r>
             <w:r>
               <w:rPr>
@@ -1481,7 +1497,7 @@
               <w:lang w:eastAsia="en-GB"/>
             </w:rPr>
           </w:pPr>
-          <w:hyperlink w:anchor="_Toc197187159" w:history="1">
+          <w:hyperlink w:anchor="_Toc197196641" w:history="1">
             <w:r>
               <w:rPr>
                 <w:rStyle w:val="Hyperlink"/>
@@ -1531,7 +1547,7 @@
                 <w:noProof/>
                 <w:webHidden/>
               </w:rPr>
-              <w:instrText xml:space="preserve"> PAGEREF _Toc197187159 \h </w:instrText>
+              <w:instrText xml:space="preserve"> PAGEREF _Toc197196641 \h </w:instrText>
             </w:r>
             <w:r>
               <w:rPr>
@@ -1551,7 +1567,7 @@
                 <w:noProof/>
                 <w:webHidden/>
               </w:rPr>
-              <w:t>19</w:t>
+              <w:t>20</w:t>
             </w:r>
             <w:r>
               <w:rPr>
@@ -1577,7 +1593,7 @@
               <w:lang w:eastAsia="en-GB"/>
             </w:rPr>
           </w:pPr>
-          <w:hyperlink w:anchor="_Toc197187160" w:history="1">
+          <w:hyperlink w:anchor="_Toc197196642" w:history="1">
             <w:r>
               <w:rPr>
                 <w:rStyle w:val="Hyperlink"/>
@@ -1627,7 +1643,7 @@
                 <w:noProof/>
                 <w:webHidden/>
               </w:rPr>
-              <w:instrText xml:space="preserve"> PAGEREF _Toc197187160 \h </w:instrText>
+              <w:instrText xml:space="preserve"> PAGEREF _Toc197196642 \h </w:instrText>
             </w:r>
             <w:r>
               <w:rPr>
@@ -1647,7 +1663,7 @@
                 <w:noProof/>
                 <w:webHidden/>
               </w:rPr>
-              <w:t>20</w:t>
+              <w:t>21</w:t>
             </w:r>
             <w:r>
               <w:rPr>
@@ -1673,7 +1689,7 @@
               <w:lang w:eastAsia="en-GB"/>
             </w:rPr>
           </w:pPr>
-          <w:hyperlink w:anchor="_Toc197187161" w:history="1">
+          <w:hyperlink w:anchor="_Toc197196643" w:history="1">
             <w:r>
               <w:rPr>
                 <w:rStyle w:val="Hyperlink"/>
@@ -1702,6 +1718,102 @@
                 <w:bCs/>
                 <w:noProof/>
               </w:rPr>
+              <w:t>Security Considerations</w:t>
+            </w:r>
+            <w:r>
+              <w:rPr>
+                <w:noProof/>
+                <w:webHidden/>
+              </w:rPr>
+              <w:tab/>
+            </w:r>
+            <w:r>
+              <w:rPr>
+                <w:noProof/>
+                <w:webHidden/>
+              </w:rPr>
+              <w:fldChar w:fldCharType="begin"/>
+            </w:r>
+            <w:r>
+              <w:rPr>
+                <w:noProof/>
+                <w:webHidden/>
+              </w:rPr>
+              <w:instrText xml:space="preserve"> PAGEREF _Toc197196643 \h </w:instrText>
+            </w:r>
+            <w:r>
+              <w:rPr>
+                <w:noProof/>
+                <w:webHidden/>
+              </w:rPr>
+            </w:r>
+            <w:r>
+              <w:rPr>
+                <w:noProof/>
+                <w:webHidden/>
+              </w:rPr>
+              <w:fldChar w:fldCharType="separate"/>
+            </w:r>
+            <w:r>
+              <w:rPr>
+                <w:noProof/>
+                <w:webHidden/>
+              </w:rPr>
+              <w:t>24</w:t>
+            </w:r>
+            <w:r>
+              <w:rPr>
+                <w:noProof/>
+                <w:webHidden/>
+              </w:rPr>
+              <w:fldChar w:fldCharType="end"/>
+            </w:r>
+          </w:hyperlink>
+        </w:p>
+        <w:p>
+          <w:pPr>
+            <w:pStyle w:val="TOC2"/>
+            <w:tabs>
+              <w:tab w:val="left" w:pos="960"/>
+              <w:tab w:val="right" w:leader="dot" w:pos="9060"/>
+            </w:tabs>
+            <w:rPr>
+              <w:rFonts w:asciiTheme="minorHAnsi" w:eastAsiaTheme="minorEastAsia" w:hAnsiTheme="minorHAnsi"/>
+              <w:noProof/>
+              <w:sz w:val="24"/>
+              <w:szCs w:val="24"/>
+              <w:lang w:eastAsia="en-GB"/>
+            </w:rPr>
+          </w:pPr>
+          <w:hyperlink w:anchor="_Toc197196644" w:history="1">
+            <w:r>
+              <w:rPr>
+                <w:rStyle w:val="Hyperlink"/>
+                <w:rFonts w:ascii="Arial Black" w:hAnsi="Arial Black"/>
+                <w:b/>
+                <w:bCs/>
+                <w:noProof/>
+              </w:rPr>
+              <w:t>3.8</w:t>
+            </w:r>
+            <w:r>
+              <w:rPr>
+                <w:rFonts w:asciiTheme="minorHAnsi" w:eastAsiaTheme="minorEastAsia" w:hAnsiTheme="minorHAnsi"/>
+                <w:noProof/>
+                <w:sz w:val="24"/>
+                <w:szCs w:val="24"/>
+                <w:lang w:eastAsia="en-GB"/>
+              </w:rPr>
+              <w:tab/>
+            </w:r>
+            <w:r>
+              <w:rPr>
+                <w:rStyle w:val="Hyperlink"/>
+                <w:rFonts w:ascii="Arial Black" w:hAnsi="Arial Black"/>
+                <w:b/>
+                <w:bCs/>
+                <w:noProof/>
+              </w:rPr>
               <w:t>Future Development Mindset</w:t>
             </w:r>
             <w:r>
@@ -1723,7 +1835,7 @@
                 <w:noProof/>
                 <w:webHidden/>
               </w:rPr>
-              <w:instrText xml:space="preserve"> PAGEREF _Toc197187161 \h </w:instrText>
+              <w:instrText xml:space="preserve"> PAGEREF _Toc197196644 \h </w:instrText>
             </w:r>
             <w:r>
               <w:rPr>
@@ -1743,7 +1855,7 @@
                 <w:noProof/>
                 <w:webHidden/>
               </w:rPr>
-              <w:t>23</w:t>
+              <w:t>24</w:t>
             </w:r>
             <w:r>
               <w:rPr>
@@ -1769,7 +1881,7 @@
               <w:lang w:eastAsia="en-GB"/>
             </w:rPr>
           </w:pPr>
-          <w:hyperlink w:anchor="_Toc197187162" w:history="1">
+          <w:hyperlink w:anchor="_Toc197196645" w:history="1">
             <w:r>
               <w:rPr>
                 <w:rStyle w:val="Hyperlink"/>
@@ -1819,7 +1931,7 @@
                 <w:noProof/>
                 <w:webHidden/>
               </w:rPr>
-              <w:instrText xml:space="preserve"> PAGEREF _Toc197187162 \h </w:instrText>
+              <w:instrText xml:space="preserve"> PAGEREF _Toc197196645 \h </w:instrText>
             </w:r>
             <w:r>
               <w:rPr>
@@ -1839,7 +1951,7 @@
                 <w:noProof/>
                 <w:webHidden/>
               </w:rPr>
-              <w:t>28</w:t>
+              <w:t>30</w:t>
             </w:r>
             <w:r>
               <w:rPr>
@@ -1865,7 +1977,7 @@
               <w:lang w:eastAsia="en-GB"/>
             </w:rPr>
           </w:pPr>
-          <w:hyperlink w:anchor="_Toc197187163" w:history="1">
+          <w:hyperlink w:anchor="_Toc197196646" w:history="1">
             <w:r>
               <w:rPr>
                 <w:rStyle w:val="Hyperlink"/>
@@ -1915,7 +2027,7 @@
                 <w:noProof/>
                 <w:webHidden/>
               </w:rPr>
-              <w:instrText xml:space="preserve"> PAGEREF _Toc197187163 \h </w:instrText>
+              <w:instrText xml:space="preserve"> PAGEREF _Toc197196646 \h </w:instrText>
             </w:r>
             <w:r>
               <w:rPr>
@@ -1935,7 +2047,7 @@
                 <w:noProof/>
                 <w:webHidden/>
               </w:rPr>
-              <w:t>28</w:t>
+              <w:t>30</w:t>
             </w:r>
             <w:r>
               <w:rPr>
@@ -1961,7 +2073,7 @@
               <w:lang w:eastAsia="en-GB"/>
             </w:rPr>
           </w:pPr>
-          <w:hyperlink w:anchor="_Toc197187164" w:history="1">
+          <w:hyperlink w:anchor="_Toc197196647" w:history="1">
             <w:r>
               <w:rPr>
                 <w:rStyle w:val="Hyperlink"/>
@@ -2011,7 +2123,7 @@
                 <w:noProof/>
                 <w:webHidden/>
               </w:rPr>
-              <w:instrText xml:space="preserve"> PAGEREF _Toc197187164 \h </w:instrText>
+              <w:instrText xml:space="preserve"> PAGEREF _Toc197196647 \h </w:instrText>
             </w:r>
             <w:r>
               <w:rPr>
@@ -2031,7 +2143,7 @@
                 <w:noProof/>
                 <w:webHidden/>
               </w:rPr>
-              <w:t>30</w:t>
+              <w:t>32</w:t>
             </w:r>
             <w:r>
               <w:rPr>
@@ -2057,7 +2169,7 @@
               <w:lang w:eastAsia="en-GB"/>
             </w:rPr>
           </w:pPr>
-          <w:hyperlink w:anchor="_Toc197187165" w:history="1">
+          <w:hyperlink w:anchor="_Toc197196648" w:history="1">
             <w:r>
               <w:rPr>
                 <w:rStyle w:val="Hyperlink"/>
@@ -2107,7 +2219,7 @@
                 <w:noProof/>
                 <w:webHidden/>
               </w:rPr>
-              <w:instrText xml:space="preserve"> PAGEREF _Toc197187165 \h </w:instrText>
+              <w:instrText xml:space="preserve"> PAGEREF _Toc197196648 \h </w:instrText>
             </w:r>
             <w:r>
               <w:rPr>
@@ -2127,7 +2239,7 @@
                 <w:noProof/>
                 <w:webHidden/>
               </w:rPr>
-              <w:t>33</w:t>
+              <w:t>35</w:t>
             </w:r>
             <w:r>
               <w:rPr>
@@ -2153,7 +2265,7 @@
               <w:lang w:eastAsia="en-GB"/>
             </w:rPr>
           </w:pPr>
-          <w:hyperlink w:anchor="_Toc197187166" w:history="1">
+          <w:hyperlink w:anchor="_Toc197196649" w:history="1">
             <w:r>
               <w:rPr>
                 <w:rStyle w:val="Hyperlink"/>
@@ -2203,7 +2315,7 @@
                 <w:noProof/>
                 <w:webHidden/>
               </w:rPr>
-              <w:instrText xml:space="preserve"> PAGEREF _Toc197187166 \h </w:instrText>
+              <w:instrText xml:space="preserve"> PAGEREF _Toc197196649 \h </w:instrText>
             </w:r>
             <w:r>
               <w:rPr>
@@ -2223,7 +2335,7 @@
                 <w:noProof/>
                 <w:webHidden/>
               </w:rPr>
-              <w:t>33</w:t>
+              <w:t>35</w:t>
             </w:r>
             <w:r>
               <w:rPr>
@@ -2249,7 +2361,7 @@
               <w:lang w:eastAsia="en-GB"/>
             </w:rPr>
           </w:pPr>
-          <w:hyperlink w:anchor="_Toc197187167" w:history="1">
+          <w:hyperlink w:anchor="_Toc197196650" w:history="1">
             <w:r>
               <w:rPr>
                 <w:rStyle w:val="Hyperlink"/>
@@ -2299,7 +2411,7 @@
                 <w:noProof/>
                 <w:webHidden/>
               </w:rPr>
-              <w:instrText xml:space="preserve"> PAGEREF _Toc197187167 \h </w:instrText>
+              <w:instrText xml:space="preserve"> PAGEREF _Toc197196650 \h </w:instrText>
             </w:r>
             <w:r>
               <w:rPr>
@@ -2319,7 +2431,7 @@
                 <w:noProof/>
                 <w:webHidden/>
               </w:rPr>
-              <w:t>34</w:t>
+              <w:t>36</w:t>
             </w:r>
             <w:r>
               <w:rPr>
@@ -2345,7 +2457,7 @@
               <w:lang w:eastAsia="en-GB"/>
             </w:rPr>
           </w:pPr>
-          <w:hyperlink w:anchor="_Toc197187168" w:history="1">
+          <w:hyperlink w:anchor="_Toc197196651" w:history="1">
             <w:r>
               <w:rPr>
                 <w:rStyle w:val="Hyperlink"/>
@@ -2395,7 +2507,7 @@
                 <w:noProof/>
                 <w:webHidden/>
               </w:rPr>
-              <w:instrText xml:space="preserve"> PAGEREF _Toc197187168 \h </w:instrText>
+              <w:instrText xml:space="preserve"> PAGEREF _Toc197196651 \h </w:instrText>
             </w:r>
             <w:r>
               <w:rPr>
@@ -2415,7 +2527,7 @@
                 <w:noProof/>
                 <w:webHidden/>
               </w:rPr>
-              <w:t>35</w:t>
+              <w:t>37</w:t>
             </w:r>
             <w:r>
               <w:rPr>
@@ -2441,7 +2553,7 @@
               <w:lang w:eastAsia="en-GB"/>
             </w:rPr>
           </w:pPr>
-          <w:hyperlink w:anchor="_Toc197187169" w:history="1">
+          <w:hyperlink w:anchor="_Toc197196652" w:history="1">
             <w:r>
               <w:rPr>
                 <w:rStyle w:val="Hyperlink"/>
@@ -2491,7 +2603,7 @@
                 <w:noProof/>
                 <w:webHidden/>
               </w:rPr>
-              <w:instrText xml:space="preserve"> PAGEREF _Toc197187169 \h </w:instrText>
+              <w:instrText xml:space="preserve"> PAGEREF _Toc197196652 \h </w:instrText>
             </w:r>
             <w:r>
               <w:rPr>
@@ -2511,7 +2623,7 @@
                 <w:noProof/>
                 <w:webHidden/>
               </w:rPr>
-              <w:t>38</w:t>
+              <w:t>40</w:t>
             </w:r>
             <w:r>
               <w:rPr>
@@ -2537,7 +2649,7 @@
               <w:lang w:eastAsia="en-GB"/>
             </w:rPr>
           </w:pPr>
-          <w:hyperlink w:anchor="_Toc197187170" w:history="1">
+          <w:hyperlink w:anchor="_Toc197196653" w:history="1">
             <w:r>
               <w:rPr>
                 <w:rStyle w:val="Hyperlink"/>
@@ -2587,7 +2699,7 @@
                 <w:noProof/>
                 <w:webHidden/>
               </w:rPr>
-              <w:instrText xml:space="preserve"> PAGEREF _Toc197187170 \h </w:instrText>
+              <w:instrText xml:space="preserve"> PAGEREF _Toc197196653 \h </w:instrText>
             </w:r>
             <w:r>
               <w:rPr>
@@ -2607,7 +2719,7 @@
                 <w:noProof/>
                 <w:webHidden/>
               </w:rPr>
-              <w:t>39</w:t>
+              <w:t>41</w:t>
             </w:r>
             <w:r>
               <w:rPr>
@@ -2690,7 +2802,7 @@
           <w:szCs w:val="44"/>
         </w:rPr>
       </w:pPr>
-      <w:bookmarkStart w:id="0" w:name="_Toc197187151"/>
+      <w:bookmarkStart w:id="0" w:name="_Toc197196633"/>
       <w:r>
         <w:rPr>
           <w:rStyle w:val="Heading1Char"/>
@@ -3128,7 +3240,7 @@
           <w:rFonts w:ascii="Arial Black" w:hAnsi="Arial Black" w:cs="Arial"/>
         </w:rPr>
       </w:pPr>
-      <w:bookmarkStart w:id="1" w:name="_Toc197187152"/>
+      <w:bookmarkStart w:id="1" w:name="_Toc197196634"/>
       <w:r>
         <w:rPr>
           <w:rFonts w:ascii="Arial Black" w:hAnsi="Arial Black" w:cs="Arial"/>
@@ -3866,7 +3978,7 @@
         <w:rPr>
           <w:rFonts w:cs="Arial"/>
         </w:rPr>
-        <w:instrText xml:space="preserve"> ADDIN ZOTERO_ITEM CSL_CITATION {"citationID":"13i0Y8hS","properties":{"formattedCitation":"(Six, 2025)","plainCitation":"(Six, 2025)","noteIndex":0},"citationItems":[{"id":1,"uris":["http://zotero.org/users/local/iChuLWie/items/NGJN5WWF"],"itemData":{"id":1,"type":"software","abstract":"A Real-Time Audio Processing Framework in Java","genre":"Java","license":"GPL-3.0","note":"original-date: 2011-03-25T15:34:28Z","source":"GitHub","title":"JorenSix/TarsosDSP","URL":"https://github.com/JorenSix/TarsosDSP","author":[{"family":"Six","given":"Joren"}],"accessed":{"date-parts":[["2025",4,16]]},"issued":{"date-parts":[["2025",4,16]]}}}],"schema":"https://github.com/citation-style-language/schema/raw/master/csl-citation.json"} </w:instrText>
+        <w:instrText xml:space="preserve"> ADDIN ZOTERO_ITEM CSL_CITATION {"citationID":"13i0Y8hS","properties":{"formattedCitation":"(1)","plainCitation":"(1)","noteIndex":0},"citationItems":[{"id":1,"uris":["http://zotero.org/users/local/iChuLWie/items/NGJN5WWF"],"itemData":{"id":1,"type":"software","abstract":"A Real-Time Audio Processing Framework in Java","genre":"Java","license":"GPL-3.0","note":"original-date: 2011-03-25T15:34:28Z","source":"GitHub","title":"JorenSix/TarsosDSP","URL":"https://github.com/JorenSix/TarsosDSP","author":[{"family":"Six","given":"Joren"}],"accessed":{"date-parts":[["2025",4,16]]},"issued":{"date-parts":[["2025",4,16]]}}}],"schema":"https://github.com/citation-style-language/schema/raw/master/csl-citation.json"} </w:instrText>
       </w:r>
       <w:r>
         <w:rPr>
@@ -3878,7 +3990,7 @@
         <w:rPr>
           <w:rFonts w:cs="Arial"/>
         </w:rPr>
-        <w:t>(Six, 2025)</w:t>
+        <w:t>(1)</w:t>
       </w:r>
       <w:r>
         <w:rPr>
@@ -3902,7 +4014,7 @@
         <w:rPr>
           <w:rFonts w:cs="Arial"/>
         </w:rPr>
-        <w:instrText xml:space="preserve"> ADDIN ZOTERO_ITEM CSL_CITATION {"citationID":"SLF5TRK2","properties":{"formattedCitation":"(Schreiber, 2024)","plainCitation":"(Schreiber, 2024)","noteIndex":0},"citationItems":[{"id":4,"uris":["http://zotero.org/users/local/iChuLWie/items/Q8CHLV53"],"itemData":{"id":4,"type":"software","abstract":"Open source library that allows you to efficiently compute audio features.","genre":"Java","license":"LGPL-2.1","note":"original-date: 2013-10-23T16:27:44Z","source":"GitHub","title":"hendriks73/jipes","URL":"https://github.com/hendriks73/jipes","author":[{"family":"Schreiber","given":"Hendrik"}],"accessed":{"date-parts":[["2025",4,16]]},"issued":{"date-parts":[["2024",4,23]]}}}],"schema":"https://github.com/citation-style-language/schema/raw/master/csl-citation.json"} </w:instrText>
+        <w:instrText xml:space="preserve"> ADDIN ZOTERO_ITEM CSL_CITATION {"citationID":"SLF5TRK2","properties":{"formattedCitation":"(2)","plainCitation":"(2)","noteIndex":0},"citationItems":[{"id":4,"uris":["http://zotero.org/users/local/iChuLWie/items/Q8CHLV53"],"itemData":{"id":4,"type":"software","abstract":"Open source library that allows you to efficiently compute audio features.","genre":"Java","license":"LGPL-2.1","note":"original-date: 2013-10-23T16:27:44Z","source":"GitHub","title":"hendriks73/jipes","URL":"https://github.com/hendriks73/jipes","author":[{"family":"Schreiber","given":"Hendrik"}],"accessed":{"date-parts":[["2025",4,16]]},"issued":{"date-parts":[["2024",4,23]]}}}],"schema":"https://github.com/citation-style-language/schema/raw/master/csl-citation.json"} </w:instrText>
       </w:r>
       <w:r>
         <w:rPr>
@@ -3914,7 +4026,7 @@
         <w:rPr>
           <w:rFonts w:cs="Arial"/>
         </w:rPr>
-        <w:t>(Schreiber, 2024)</w:t>
+        <w:t>(2)</w:t>
       </w:r>
       <w:r>
         <w:rPr>
@@ -3986,26 +4098,26 @@
         <w:rPr>
           <w:rFonts w:cs="Arial"/>
         </w:rPr>
-        <w:t xml:space="preserve">TarsosDSP, it used Gradle to build </w:t>
+        <w:t xml:space="preserve">TarsosDSP, it used Gradle to build it, </w:t>
+      </w:r>
+      <w:r>
+        <w:rPr>
+          <w:rFonts w:cs="Arial"/>
+        </w:rPr>
+        <w:t>which was</w:t>
+      </w:r>
+      <w:r>
+        <w:rPr>
+          <w:rFonts w:cs="Arial"/>
+        </w:rPr>
+        <w:t xml:space="preserve"> </w:t>
       </w:r>
       <w:r>
         <w:rPr>
           <w:rFonts w:cs="Arial"/>
         </w:rPr>
         <w:lastRenderedPageBreak/>
-        <w:t xml:space="preserve">it, </w:t>
-      </w:r>
-      <w:r>
-        <w:rPr>
-          <w:rFonts w:cs="Arial"/>
-        </w:rPr>
-        <w:t>which was</w:t>
-      </w:r>
-      <w:r>
-        <w:rPr>
-          <w:rFonts w:cs="Arial"/>
-        </w:rPr>
-        <w:t xml:space="preserve"> something that, given the time needed to get the project started,</w:t>
+        <w:t>something that, given the time needed to get the project started,</w:t>
       </w:r>
       <w:r>
         <w:rPr>
@@ -4133,7 +4245,7 @@
         <w:rPr>
           <w:rFonts w:cs="Arial"/>
         </w:rPr>
-        <w:instrText xml:space="preserve"> ADDIN ZOTERO_ITEM CSL_CITATION {"citationID":"oEBtv6Zo","properties":{"formattedCitation":"(drewbatgit, 2021)","plainCitation":"(drewbatgit, 2021)","noteIndex":0},"citationItems":[{"id":8,"uris":["http://zotero.org/users/local/iChuLWie/items/I76CCDAC"],"itemData":{"id":8,"type":"webpage","abstract":"About WASAPI","language":"en-us","title":"About WASAPI - Win32 apps","URL":"https://learn.microsoft.com/en-us/windows/win32/coreaudio/wasapi","author":[{"family":"drewbatgit","given":""}],"accessed":{"date-parts":[["2025",4,19]]},"issued":{"date-parts":[["2021",6,1]]}}}],"schema":"https://github.com/citation-style-language/schema/raw/master/csl-citation.json"} </w:instrText>
+        <w:instrText xml:space="preserve"> ADDIN ZOTERO_ITEM CSL_CITATION {"citationID":"oEBtv6Zo","properties":{"formattedCitation":"(3)","plainCitation":"(3)","noteIndex":0},"citationItems":[{"id":8,"uris":["http://zotero.org/users/local/iChuLWie/items/I76CCDAC"],"itemData":{"id":8,"type":"webpage","abstract":"About WASAPI","language":"en-us","title":"About WASAPI - Win32 apps","URL":"https://learn.microsoft.com/en-us/windows/win32/coreaudio/wasapi","author":[{"family":"drewbatgit","given":""}],"accessed":{"date-parts":[["2025",4,19]]},"issued":{"date-parts":[["2021",6,1]]}}}],"schema":"https://github.com/citation-style-language/schema/raw/master/csl-citation.json"} </w:instrText>
       </w:r>
       <w:r>
         <w:rPr>
@@ -4145,21 +4257,7 @@
         <w:rPr>
           <w:rFonts w:cs="Arial"/>
         </w:rPr>
-        <w:t>(</w:t>
-      </w:r>
-      <w:proofErr w:type="spellStart"/>
-      <w:r>
-        <w:rPr>
-          <w:rFonts w:cs="Arial"/>
-        </w:rPr>
-        <w:t>drewbatgit</w:t>
-      </w:r>
-      <w:proofErr w:type="spellEnd"/>
-      <w:r>
-        <w:rPr>
-          <w:rFonts w:cs="Arial"/>
-        </w:rPr>
-        <w:t>, 2021)</w:t>
+        <w:t>(3)</w:t>
       </w:r>
       <w:r>
         <w:rPr>
@@ -4271,19 +4369,11 @@
         </w:rPr>
         <w:t xml:space="preserve"> consideration to </w:t>
       </w:r>
-      <w:proofErr w:type="gramStart"/>
-      <w:r>
-        <w:rPr>
-          <w:rFonts w:cs="Arial"/>
-        </w:rPr>
-        <w:t>take into account</w:t>
-      </w:r>
-      <w:proofErr w:type="gramEnd"/>
-      <w:r>
-        <w:rPr>
-          <w:rFonts w:cs="Arial"/>
-        </w:rPr>
-        <w:t xml:space="preserve"> was the security of </w:t>
+      <w:r>
+        <w:rPr>
+          <w:rFonts w:cs="Arial"/>
+        </w:rPr>
+        <w:t xml:space="preserve">take into account was the security of </w:t>
       </w:r>
       <w:r>
         <w:rPr>
@@ -4410,7 +4500,7 @@
           <w:rFonts w:ascii="Arial Black" w:hAnsi="Arial Black"/>
         </w:rPr>
       </w:pPr>
-      <w:bookmarkStart w:id="2" w:name="_Toc197187153"/>
+      <w:bookmarkStart w:id="2" w:name="_Toc197196635"/>
       <w:r>
         <w:rPr>
           <w:rFonts w:ascii="Arial Black" w:hAnsi="Arial Black"/>
@@ -5943,7 +6033,6 @@
         <w:t xml:space="preserve">For instance, the error toasts </w:t>
       </w:r>
       <w:proofErr w:type="spellStart"/>
-      <w:proofErr w:type="gramStart"/>
       <w:r>
         <w:rPr>
           <w:rFonts w:cs="Arial"/>
@@ -5951,7 +6040,6 @@
         <w:t>wont</w:t>
       </w:r>
       <w:proofErr w:type="spellEnd"/>
-      <w:proofErr w:type="gramEnd"/>
       <w:r>
         <w:rPr>
           <w:rFonts w:cs="Arial"/>
@@ -6246,7 +6334,7 @@
           <w:rFonts w:ascii="Arial Black" w:hAnsi="Arial Black"/>
         </w:rPr>
       </w:pPr>
-      <w:bookmarkStart w:id="15" w:name="_Toc197187154"/>
+      <w:bookmarkStart w:id="15" w:name="_Toc197196636"/>
       <w:r>
         <w:rPr>
           <w:rFonts w:ascii="Arial Black" w:hAnsi="Arial Black"/>
@@ -6352,25 +6440,6 @@
       </w:r>
       <w:r>
         <w:t xml:space="preserve"> will be the longest section in this report. </w:t>
-      </w:r>
-    </w:p>
-    <w:p>
-      <w:r>
-        <w:t xml:space="preserve"># </w:t>
-      </w:r>
-      <w:r>
-        <w:t xml:space="preserve">TODO </w:t>
-      </w:r>
-      <w:r>
-        <w:t>EXPAND ON SECURITY HERE #</w:t>
-      </w:r>
-    </w:p>
-    <w:p>
-      <w:r>
-        <w:t>#</w:t>
-      </w:r>
-      <w:r>
-        <w:t xml:space="preserve"> TODO Installation process #</w:t>
       </w:r>
     </w:p>
     <w:p>
@@ -6386,7 +6455,7 @@
           <w:bCs/>
         </w:rPr>
       </w:pPr>
-      <w:bookmarkStart w:id="16" w:name="_Toc197187155"/>
+      <w:bookmarkStart w:id="16" w:name="_Toc197196637"/>
       <w:r>
         <w:rPr>
           <w:rFonts w:ascii="Arial Black" w:hAnsi="Arial Black"/>
@@ -6397,7 +6466,160 @@
       </w:r>
       <w:bookmarkEnd w:id="16"/>
     </w:p>
-    <w:p/>
+    <w:p>
+      <w:r>
+        <w:t xml:space="preserve">The installation process for </w:t>
+      </w:r>
+      <w:r>
+        <w:t xml:space="preserve">Bulb Bop is a rather involved process, </w:t>
+      </w:r>
+      <w:r>
+        <w:t>it is well documented for new users in the ‘README.md’ file in the repository</w:t>
+      </w:r>
+      <w:r>
+        <w:t xml:space="preserve"> (</w:t>
+      </w:r>
+      <w:r>
+        <w:fldChar w:fldCharType="begin"/>
+      </w:r>
+      <w:r>
+        <w:instrText xml:space="preserve"> REF _Ref197188817 \h </w:instrText>
+      </w:r>
+      <w:r>
+        <w:fldChar w:fldCharType="separate"/>
+      </w:r>
+      <w:r>
+        <w:t xml:space="preserve">Figure </w:t>
+      </w:r>
+      <w:r>
+        <w:rPr>
+          <w:noProof/>
+        </w:rPr>
+        <w:t>11</w:t>
+      </w:r>
+      <w:r>
+        <w:fldChar w:fldCharType="end"/>
+      </w:r>
+      <w:r>
+        <w:t>)</w:t>
+      </w:r>
+      <w:r>
+        <w:t xml:space="preserve">. </w:t>
+      </w:r>
+      <w:r>
+        <w:t xml:space="preserve">It requires the user to </w:t>
+      </w:r>
+      <w:r>
+        <w:t xml:space="preserve">be somewhat familiar with the command line interface, </w:t>
+      </w:r>
+      <w:r>
+        <w:t xml:space="preserve">and the installation of the requirements for Bulb Bop can take some time. </w:t>
+      </w:r>
+      <w:r>
+        <w:t xml:space="preserve">During development, </w:t>
+      </w:r>
+      <w:proofErr w:type="spellStart"/>
+      <w:r>
+        <w:t>PyInstaller</w:t>
+      </w:r>
+      <w:proofErr w:type="spellEnd"/>
+      <w:r>
+        <w:t xml:space="preserve"> was </w:t>
+      </w:r>
+      <w:r>
+        <w:t xml:space="preserve">the ideal </w:t>
+      </w:r>
+      <w:r>
+        <w:t xml:space="preserve">candidate for creating a single executable file that could be used to run </w:t>
+      </w:r>
+      <w:r>
+        <w:t xml:space="preserve">Bulb Bop. While using </w:t>
+      </w:r>
+      <w:proofErr w:type="spellStart"/>
+      <w:r>
+        <w:t>PyInstaller</w:t>
+      </w:r>
+      <w:proofErr w:type="spellEnd"/>
+      <w:r>
+        <w:t xml:space="preserve"> did create a single executable file, it failed to </w:t>
+      </w:r>
+      <w:r>
+        <w:t xml:space="preserve">follow all of Django’s dependencies and would not run. </w:t>
+      </w:r>
+      <w:r>
+        <w:t>The installation process has been marked as</w:t>
+      </w:r>
+      <w:r>
+        <w:t xml:space="preserve"> a candidate for future work. </w:t>
+      </w:r>
+    </w:p>
+    <w:p>
+      <w:pPr>
+        <w:keepNext/>
+        <w:jc w:val="center"/>
+      </w:pPr>
+      <w:r>
+        <w:drawing>
+          <wp:inline distT="0" distB="0" distL="0" distR="0" wp14:anchorId="45943E3B" wp14:editId="444F72DB">
+            <wp:extent cx="4533432" cy="5484104"/>
+            <wp:effectExtent l="0" t="0" r="635" b="2540"/>
+            <wp:docPr id="777218917" name="Picture 1" descr="A screenshot of a computer&#10;&#10;AI-generated content may be incorrect."/>
+            <wp:cNvGraphicFramePr>
+              <a:graphicFrameLocks xmlns:a="http://schemas.openxmlformats.org/drawingml/2006/main" noChangeAspect="1"/>
+            </wp:cNvGraphicFramePr>
+            <a:graphic xmlns:a="http://schemas.openxmlformats.org/drawingml/2006/main">
+              <a:graphicData uri="http://schemas.openxmlformats.org/drawingml/2006/picture">
+                <pic:pic xmlns:pic="http://schemas.openxmlformats.org/drawingml/2006/picture">
+                  <pic:nvPicPr>
+                    <pic:cNvPr id="777218917" name="Picture 1" descr="A screenshot of a computer&#10;&#10;AI-generated content may be incorrect."/>
+                    <pic:cNvPicPr/>
+                  </pic:nvPicPr>
+                  <pic:blipFill>
+                    <a:blip r:embed="rId18"/>
+                    <a:stretch>
+                      <a:fillRect/>
+                    </a:stretch>
+                  </pic:blipFill>
+                  <pic:spPr>
+                    <a:xfrm>
+                      <a:off x="0" y="0"/>
+                      <a:ext cx="4577623" cy="5537562"/>
+                    </a:xfrm>
+                    <a:prstGeom prst="rect">
+                      <a:avLst/>
+                    </a:prstGeom>
+                  </pic:spPr>
+                </pic:pic>
+              </a:graphicData>
+            </a:graphic>
+          </wp:inline>
+        </w:drawing>
+      </w:r>
+    </w:p>
+    <w:p>
+      <w:pPr>
+        <w:pStyle w:val="Caption"/>
+        <w:jc w:val="center"/>
+      </w:pPr>
+      <w:bookmarkStart w:id="17" w:name="_Ref197188812"/>
+      <w:bookmarkStart w:id="18" w:name="_Ref197188817"/>
+      <w:r>
+        <w:t xml:space="preserve">Figure </w:t>
+      </w:r>
+      <w:fldSimple w:instr=" SEQ Figure \* ARABIC ">
+        <w:r>
+          <w:rPr>
+            <w:noProof/>
+          </w:rPr>
+          <w:t>11</w:t>
+        </w:r>
+      </w:fldSimple>
+      <w:bookmarkEnd w:id="18"/>
+      <w:r>
+        <w:t xml:space="preserve"> - Installation Process Documented in README</w:t>
+      </w:r>
+      <w:bookmarkEnd w:id="17"/>
+    </w:p>
     <w:p>
       <w:pPr>
         <w:pStyle w:val="Heading2"/>
@@ -6411,16 +6633,17 @@
           <w:bCs/>
         </w:rPr>
       </w:pPr>
-      <w:bookmarkStart w:id="17" w:name="_Toc197187156"/>
+      <w:bookmarkStart w:id="19" w:name="_Toc197196638"/>
       <w:r>
         <w:rPr>
           <w:rFonts w:ascii="Arial Black" w:hAnsi="Arial Black"/>
           <w:b/>
           <w:bCs/>
         </w:rPr>
+        <w:lastRenderedPageBreak/>
         <w:t>API Endpoints</w:t>
       </w:r>
-      <w:bookmarkEnd w:id="17"/>
+      <w:bookmarkEnd w:id="19"/>
       <w:r>
         <w:rPr>
           <w:rFonts w:ascii="Arial Black" w:hAnsi="Arial Black"/>
@@ -6525,7 +6748,7 @@
                     <pic:cNvPicPr/>
                   </pic:nvPicPr>
                   <pic:blipFill>
-                    <a:blip r:embed="rId18"/>
+                    <a:blip r:embed="rId19"/>
                     <a:stretch>
                       <a:fillRect/>
                     </a:stretch>
@@ -6559,7 +6782,7 @@
           <w:rPr>
             <w:noProof/>
           </w:rPr>
-          <w:t>11</w:t>
+          <w:t>12</w:t>
         </w:r>
       </w:fldSimple>
       <w:r>
@@ -6743,15 +6966,7 @@
       </w:r>
       <w:proofErr w:type="spellEnd"/>
       <w:r>
-        <w:t xml:space="preserve">/’ is </w:t>
-      </w:r>
-      <w:proofErr w:type="gramStart"/>
-      <w:r>
-        <w:t>similar to</w:t>
-      </w:r>
-      <w:proofErr w:type="gramEnd"/>
-      <w:r>
-        <w:t xml:space="preserve"> “/discover/”, except rather than sending a broadcast packet to all </w:t>
+        <w:t xml:space="preserve">/’ is similar to “/discover/”, except rather than sending a broadcast packet to all </w:t>
       </w:r>
       <w:r>
         <w:t>IP addresses, it sends</w:t>
@@ -6762,16 +6977,18 @@
       <w:r>
         <w:t xml:space="preserve">packets to specific addresses to query the state of </w:t>
       </w:r>
-      <w:proofErr w:type="gramStart"/>
       <w:r>
         <w:t>particular</w:t>
       </w:r>
       <w:r>
         <w:t xml:space="preserve"> bulbs</w:t>
       </w:r>
-      <w:proofErr w:type="gramEnd"/>
-      <w:r>
-        <w:t>, either bulbs that are saved in the database, or have recently been discovered.</w:t>
+      <w:r>
+        <w:t xml:space="preserve">, either bulbs </w:t>
+      </w:r>
+      <w:r>
+        <w:lastRenderedPageBreak/>
+        <w:t>that are saved in the database, or have recently been discovered.</w:t>
       </w:r>
       <w:r>
         <w:t xml:space="preserve"> This state is then used to update the icon on the user interface, coloured orange if the bulb is turned on, or grey if the bulb is off.</w:t>
@@ -6846,15 +7063,7 @@
         <w:t xml:space="preserve"> it is checked to </w:t>
       </w:r>
       <w:r>
-        <w:t xml:space="preserve">ensure that it contains no errors. The </w:t>
-      </w:r>
-      <w:proofErr w:type="gramStart"/>
-      <w:r>
-        <w:t>criteria</w:t>
-      </w:r>
-      <w:proofErr w:type="gramEnd"/>
-      <w:r>
-        <w:t xml:space="preserve"> for this check is that the </w:t>
+        <w:t xml:space="preserve">ensure that it contains no errors. The criteria for this check is that the </w:t>
       </w:r>
       <w:r>
         <w:t>IP</w:t>
@@ -6900,15 +7109,7 @@
         <w:t>&gt;/”</w:t>
       </w:r>
       <w:r>
-        <w:t xml:space="preserve"> </w:t>
-      </w:r>
-      <w:proofErr w:type="gramStart"/>
-      <w:r>
-        <w:t>both of these</w:t>
-      </w:r>
-      <w:proofErr w:type="gramEnd"/>
-      <w:r>
-        <w:t xml:space="preserve"> </w:t>
+        <w:t xml:space="preserve"> both of these </w:t>
       </w:r>
       <w:r>
         <w:t xml:space="preserve">endpoints require the </w:t>
@@ -7153,7 +7354,7 @@
           <w:bCs/>
         </w:rPr>
       </w:pPr>
-      <w:bookmarkStart w:id="18" w:name="_Toc197187157"/>
+      <w:bookmarkStart w:id="20" w:name="_Toc197196639"/>
       <w:r>
         <w:rPr>
           <w:rFonts w:ascii="Arial Black" w:hAnsi="Arial Black"/>
@@ -7163,7 +7364,7 @@
         <w:lastRenderedPageBreak/>
         <w:t>Bulb Database Model</w:t>
       </w:r>
-      <w:bookmarkEnd w:id="18"/>
+      <w:bookmarkEnd w:id="20"/>
     </w:p>
     <w:p>
       <w:pPr>
@@ -7189,7 +7390,7 @@
                     <pic:cNvPicPr/>
                   </pic:nvPicPr>
                   <pic:blipFill>
-                    <a:blip r:embed="rId19"/>
+                    <a:blip r:embed="rId20"/>
                     <a:stretch>
                       <a:fillRect/>
                     </a:stretch>
@@ -7223,7 +7424,7 @@
           <w:rPr>
             <w:noProof/>
           </w:rPr>
-          <w:t>12</w:t>
+          <w:t>13</w:t>
         </w:r>
       </w:fldSimple>
       <w:r>
@@ -7259,15 +7460,7 @@
         <w:t xml:space="preserve">. </w:t>
       </w:r>
       <w:r>
-        <w:t xml:space="preserve">While </w:t>
-      </w:r>
-      <w:proofErr w:type="gramStart"/>
-      <w:r>
-        <w:t>all of</w:t>
-      </w:r>
-      <w:proofErr w:type="gramEnd"/>
-      <w:r>
-        <w:t xml:space="preserve"> these fields are updated when a bulb is queried, only </w:t>
+        <w:t xml:space="preserve">While all of these fields are updated when a bulb is queried, only </w:t>
       </w:r>
       <w:r>
         <w:t>the IP address, the name,</w:t>
@@ -7319,7 +7512,7 @@
           <w:bCs/>
         </w:rPr>
       </w:pPr>
-      <w:bookmarkStart w:id="19" w:name="_Toc197187158"/>
+      <w:bookmarkStart w:id="21" w:name="_Toc197196640"/>
       <w:r>
         <w:rPr>
           <w:rFonts w:ascii="Arial Black" w:hAnsi="Arial Black"/>
@@ -7328,7 +7521,7 @@
         </w:rPr>
         <w:t>Bulb communication</w:t>
       </w:r>
-      <w:bookmarkEnd w:id="19"/>
+      <w:bookmarkEnd w:id="21"/>
     </w:p>
     <w:p>
       <w:r>
@@ -7347,7 +7540,7 @@
         <w:fldChar w:fldCharType="begin"/>
       </w:r>
       <w:r>
-        <w:instrText xml:space="preserve"> ADDIN ZOTERO_ITEM CSL_CITATION {"citationID":"ofhUiZoa","properties":{"formattedCitation":"(\\uc0\\u8220{}WiZ Pro API Reference,\\uc0\\u8221{} n.d.)","plainCitation":"(“WiZ Pro API Reference,” n.d.)","noteIndex":0},"citationItems":[{"id":5,"uris":["http://zotero.org/users/local/iChuLWie/items/65W87XBL"],"itemData":{"id":5,"type":"webpage","title":"WiZ Pro API Reference","URL":"https://docs.pro.wizconnected.com/#introduction","accessed":{"date-parts":[["2025",4,19]]}}}],"schema":"https://github.com/citation-style-language/schema/raw/master/csl-citation.json"} </w:instrText>
+        <w:instrText xml:space="preserve"> ADDIN ZOTERO_ITEM CSL_CITATION {"citationID":"ofhUiZoa","properties":{"formattedCitation":"(4)","plainCitation":"(4)","noteIndex":0},"citationItems":[{"id":5,"uris":["http://zotero.org/users/local/iChuLWie/items/65W87XBL"],"itemData":{"id":5,"type":"webpage","title":"WiZ Pro API Reference","URL":"https://docs.pro.wizconnected.com/#introduction","accessed":{"date-parts":[["2025",4,19]]}}}],"schema":"https://github.com/citation-style-language/schema/raw/master/csl-citation.json"} </w:instrText>
       </w:r>
       <w:r>
         <w:fldChar w:fldCharType="separate"/>
@@ -7355,53 +7548,36 @@
       <w:r>
         <w:rPr>
           <w:rFonts w:cs="Arial"/>
-          <w:kern w:val="0"/>
-        </w:rPr>
-        <w:t>(“</w:t>
+        </w:rPr>
+        <w:t>(4)</w:t>
+      </w:r>
+      <w:r>
+        <w:fldChar w:fldCharType="end"/>
+      </w:r>
+      <w:r>
+        <w:t>. To</w:t>
+      </w:r>
+      <w:r>
+        <w:t xml:space="preserve"> augment this, there is also</w:t>
+      </w:r>
+      <w:r>
+        <w:t xml:space="preserve"> a </w:t>
+      </w:r>
+      <w:r>
+        <w:t>Python</w:t>
+      </w:r>
+      <w:r>
+        <w:t xml:space="preserve"> package called, </w:t>
+      </w:r>
+      <w:r>
+        <w:t>‘</w:t>
       </w:r>
       <w:proofErr w:type="spellStart"/>
       <w:r>
-        <w:rPr>
-          <w:rFonts w:cs="Arial"/>
-          <w:kern w:val="0"/>
-        </w:rPr>
-        <w:t>WiZ</w:t>
+        <w:t>pywizlight</w:t>
       </w:r>
       <w:proofErr w:type="spellEnd"/>
       <w:r>
-        <w:rPr>
-          <w:rFonts w:cs="Arial"/>
-          <w:kern w:val="0"/>
-        </w:rPr>
-        <w:t xml:space="preserve"> Pro API Reference,” n.d.)</w:t>
-      </w:r>
-      <w:r>
-        <w:fldChar w:fldCharType="end"/>
-      </w:r>
-      <w:r>
-        <w:t>. To</w:t>
-      </w:r>
-      <w:r>
-        <w:t xml:space="preserve"> augment this, there is also</w:t>
-      </w:r>
-      <w:r>
-        <w:t xml:space="preserve"> a </w:t>
-      </w:r>
-      <w:r>
-        <w:t>Python</w:t>
-      </w:r>
-      <w:r>
-        <w:t xml:space="preserve"> package called, </w:t>
-      </w:r>
-      <w:r>
-        <w:t>‘</w:t>
-      </w:r>
-      <w:proofErr w:type="spellStart"/>
-      <w:r>
-        <w:t>pywizlight</w:t>
-      </w:r>
-      <w:proofErr w:type="spellEnd"/>
-      <w:r>
         <w:t xml:space="preserve">’ which utilises this documentation to provide communication </w:t>
       </w:r>
       <w:r>
@@ -7411,7 +7587,7 @@
         <w:fldChar w:fldCharType="begin"/>
       </w:r>
       <w:r>
-        <w:instrText xml:space="preserve"> ADDIN ZOTERO_ITEM CSL_CITATION {"citationID":"BAe7oOwz","properties":{"formattedCitation":"(Traub, 2025)","plainCitation":"(Traub, 2025)","noteIndex":0},"citationItems":[{"id":7,"uris":["http://zotero.org/users/local/iChuLWie/items/YQMW9MWN"],"itemData":{"id":7,"type":"software","abstract":"A python connector for WiZ devices","genre":"Python","license":"MIT","note":"original-date: 2020-02-18T22:05:09Z","source":"GitHub","title":"sbidy/pywizlight","URL":"https://github.com/sbidy/pywizlight","author":[{"family":"Traub","given":"Stephan"}],"accessed":{"date-parts":[["2025",4,19]]},"issued":{"date-parts":[["2025",4,18]]}}}],"schema":"https://github.com/citation-style-language/schema/raw/master/csl-citation.json"} </w:instrText>
+        <w:instrText xml:space="preserve"> ADDIN ZOTERO_ITEM CSL_CITATION {"citationID":"BAe7oOwz","properties":{"formattedCitation":"(5)","plainCitation":"(5)","noteIndex":0},"citationItems":[{"id":7,"uris":["http://zotero.org/users/local/iChuLWie/items/YQMW9MWN"],"itemData":{"id":7,"type":"software","abstract":"A python connector for WiZ devices","genre":"Python","license":"MIT","note":"original-date: 2020-02-18T22:05:09Z","source":"GitHub","title":"sbidy/pywizlight","URL":"https://github.com/sbidy/pywizlight","author":[{"family":"Traub","given":"Stephan"}],"accessed":{"date-parts":[["2025",4,19]]},"issued":{"date-parts":[["2025",4,18]]}}}],"schema":"https://github.com/citation-style-language/schema/raw/master/csl-citation.json"} </w:instrText>
       </w:r>
       <w:r>
         <w:fldChar w:fldCharType="separate"/>
@@ -7420,7 +7596,7 @@
         <w:rPr>
           <w:rFonts w:cs="Arial"/>
         </w:rPr>
-        <w:t>(Traub, 2025)</w:t>
+        <w:t>(5)</w:t>
       </w:r>
       <w:r>
         <w:fldChar w:fldCharType="end"/>
@@ -7458,7 +7634,7 @@
                     <pic:cNvPicPr/>
                   </pic:nvPicPr>
                   <pic:blipFill>
-                    <a:blip r:embed="rId20"/>
+                    <a:blip r:embed="rId21"/>
                     <a:stretch>
                       <a:fillRect/>
                     </a:stretch>
@@ -7492,7 +7668,7 @@
           <w:rPr>
             <w:noProof/>
           </w:rPr>
-          <w:t>13</w:t>
+          <w:t>14</w:t>
         </w:r>
       </w:fldSimple>
       <w:r>
@@ -7601,7 +7777,7 @@
                     <pic:cNvPicPr/>
                   </pic:nvPicPr>
                   <pic:blipFill>
-                    <a:blip r:embed="rId21"/>
+                    <a:blip r:embed="rId22"/>
                     <a:stretch>
                       <a:fillRect/>
                     </a:stretch>
@@ -7635,7 +7811,7 @@
           <w:rPr>
             <w:noProof/>
           </w:rPr>
-          <w:t>14</w:t>
+          <w:t>15</w:t>
         </w:r>
       </w:fldSimple>
       <w:r>
@@ -7731,7 +7907,7 @@
           <w:bCs/>
         </w:rPr>
       </w:pPr>
-      <w:bookmarkStart w:id="20" w:name="_Toc197187159"/>
+      <w:bookmarkStart w:id="22" w:name="_Toc197196641"/>
       <w:r>
         <w:rPr>
           <w:rFonts w:ascii="Arial Black" w:hAnsi="Arial Black"/>
@@ -7740,7 +7916,7 @@
         </w:rPr>
         <w:t>Host Audio Parsing</w:t>
       </w:r>
-      <w:bookmarkEnd w:id="20"/>
+      <w:bookmarkEnd w:id="22"/>
     </w:p>
     <w:p>
       <w:r>
@@ -7804,7 +7980,7 @@
         <w:fldChar w:fldCharType="begin"/>
       </w:r>
       <w:r>
-        <w:instrText xml:space="preserve"> ADDIN ZOTERO_ITEM CSL_CITATION {"citationID":"SBBtJz6x","properties":{"formattedCitation":"(drewbatgit, 2021)","plainCitation":"(drewbatgit, 2021)","noteIndex":0},"citationItems":[{"id":8,"uris":["http://zotero.org/users/local/iChuLWie/items/I76CCDAC"],"itemData":{"id":8,"type":"webpage","abstract":"About WASAPI","language":"en-us","title":"About WASAPI - Win32 apps","URL":"https://learn.microsoft.com/en-us/windows/win32/coreaudio/wasapi","author":[{"family":"drewbatgit","given":""}],"accessed":{"date-parts":[["2025",4,19]]},"issued":{"date-parts":[["2021",6,1]]}}}],"schema":"https://github.com/citation-style-language/schema/raw/master/csl-citation.json"} </w:instrText>
+        <w:instrText xml:space="preserve"> ADDIN ZOTERO_ITEM CSL_CITATION {"citationID":"SBBtJz6x","properties":{"formattedCitation":"(3)","plainCitation":"(3)","noteIndex":0},"citationItems":[{"id":8,"uris":["http://zotero.org/users/local/iChuLWie/items/I76CCDAC"],"itemData":{"id":8,"type":"webpage","abstract":"About WASAPI","language":"en-us","title":"About WASAPI - Win32 apps","URL":"https://learn.microsoft.com/en-us/windows/win32/coreaudio/wasapi","author":[{"family":"drewbatgit","given":""}],"accessed":{"date-parts":[["2025",4,19]]},"issued":{"date-parts":[["2021",6,1]]}}}],"schema":"https://github.com/citation-style-language/schema/raw/master/csl-citation.json"} </w:instrText>
       </w:r>
       <w:r>
         <w:fldChar w:fldCharType="separate"/>
@@ -7813,189 +7989,197 @@
         <w:rPr>
           <w:rFonts w:cs="Arial"/>
         </w:rPr>
-        <w:t>(</w:t>
+        <w:t>(3)</w:t>
+      </w:r>
+      <w:r>
+        <w:fldChar w:fldCharType="end"/>
+      </w:r>
+      <w:r>
+        <w:t xml:space="preserve">, this allows </w:t>
+      </w:r>
+      <w:r>
+        <w:t xml:space="preserve">the audio of output devices to be </w:t>
+      </w:r>
+      <w:r>
+        <w:t xml:space="preserve">intercepted and parsed by the library. </w:t>
+      </w:r>
+      <w:r>
+        <w:t>With the discovery of PyAudioWPatch</w:t>
+      </w:r>
+      <w:r>
+        <w:t xml:space="preserve"> </w:t>
+      </w:r>
+      <w:r>
+        <w:t>Bulb Bop</w:t>
+      </w:r>
+      <w:r>
+        <w:t xml:space="preserve"> was able</w:t>
+      </w:r>
+      <w:r>
+        <w:t xml:space="preserve"> to parse music played from </w:t>
+      </w:r>
+      <w:r>
+        <w:t>local machine</w:t>
+      </w:r>
+      <w:r>
+        <w:t xml:space="preserve"> and </w:t>
+      </w:r>
+      <w:r>
+        <w:t>control the lights accordingly</w:t>
+      </w:r>
+      <w:r>
+        <w:t xml:space="preserve">, this is a considerable improvement over </w:t>
+      </w:r>
+      <w:r>
+        <w:t xml:space="preserve">having to use </w:t>
+      </w:r>
+      <w:r>
+        <w:t>Bulb Bop</w:t>
+      </w:r>
+      <w:r>
+        <w:t xml:space="preserve"> </w:t>
+      </w:r>
+      <w:r>
+        <w:t>with a microphone which would have picked up all</w:t>
+      </w:r>
+      <w:r>
+        <w:t xml:space="preserve"> stray noises, making the beat detection a much harder task (using a microphone is still as possible as using a speaker is). </w:t>
+      </w:r>
+      <w:r>
+        <w:t xml:space="preserve">On Linux PyAudioWPatch does not work, as WASAPI </w:t>
+      </w:r>
+      <w:r>
+        <w:t xml:space="preserve">is a windows only API, however, using </w:t>
       </w:r>
       <w:proofErr w:type="spellStart"/>
       <w:r>
-        <w:rPr>
-          <w:rFonts w:cs="Arial"/>
-        </w:rPr>
-        <w:t>drewbatgit</w:t>
+        <w:t>PulseAudio</w:t>
       </w:r>
       <w:proofErr w:type="spellEnd"/>
       <w:r>
-        <w:rPr>
-          <w:rFonts w:cs="Arial"/>
-        </w:rPr>
-        <w:t>, 2021)</w:t>
+        <w:t xml:space="preserve"> on a Linux machine, it is easy to </w:t>
+      </w:r>
+      <w:r>
+        <w:t>create a loopback of a speaker so that it registers as an input device.</w:t>
+      </w:r>
+    </w:p>
+    <w:p>
+      <w:r>
+        <w:t xml:space="preserve">So due to this </w:t>
+      </w:r>
+      <w:r>
+        <w:t>Bulb Bop</w:t>
+      </w:r>
+      <w:r>
+        <w:t xml:space="preserve"> had access to the raw audio output of a selected microphone or speaker of </w:t>
+      </w:r>
+      <w:r>
+        <w:t xml:space="preserve">the host machine. </w:t>
+      </w:r>
+      <w:r>
+        <w:t xml:space="preserve">This however, was unhelpful when it comes to detecting beats, as </w:t>
+      </w:r>
+      <w:r>
+        <w:t xml:space="preserve">PyAudio (or PyAudioWPatch) </w:t>
+      </w:r>
+      <w:r>
+        <w:t>return</w:t>
+      </w:r>
+      <w:r>
+        <w:t xml:space="preserve"> a stream of un-processed data. </w:t>
+      </w:r>
+      <w:r>
+        <w:t xml:space="preserve">This un-processed data needed to be sorted into frequencies and amplitudes, </w:t>
+      </w:r>
+      <w:r>
+        <w:t>necessitating</w:t>
+      </w:r>
+      <w:r>
+        <w:t xml:space="preserve"> </w:t>
+      </w:r>
+      <w:r>
+        <w:t xml:space="preserve">the use of Fast Fourier Transformations. This however, is a complicated </w:t>
+      </w:r>
+      <w:r>
+        <w:t>process</w:t>
+      </w:r>
+      <w:r>
+        <w:t>. A</w:t>
+      </w:r>
+      <w:r>
+        <w:t xml:space="preserve"> repository was</w:t>
+      </w:r>
+      <w:r>
+        <w:t xml:space="preserve"> found </w:t>
+      </w:r>
+      <w:r>
+        <w:t xml:space="preserve">GitHub that would handle this calculation, </w:t>
+      </w:r>
+      <w:proofErr w:type="spellStart"/>
+      <w:r>
+        <w:lastRenderedPageBreak/>
+        <w:t>Realtime_PyAudio_FFT</w:t>
+      </w:r>
+      <w:proofErr w:type="spellEnd"/>
+      <w:r>
+        <w:t xml:space="preserve"> </w:t>
+      </w:r>
+      <w:r>
+        <w:fldChar w:fldCharType="begin"/>
+      </w:r>
+      <w:r>
+        <w:instrText xml:space="preserve"> ADDIN ZOTERO_ITEM CSL_CITATION {"citationID":"xyZF5UQm","properties":{"formattedCitation":"(6)","plainCitation":"(6)","noteIndex":0},"citationItems":[{"id":10,"uris":["http://zotero.org/users/local/iChuLWie/items/RG4QI662"],"itemData":{"id":10,"type":"webpage","title":"aiXander/Realtime_PyAudio_FFT: Realtime audio analysis in Python, using PyAudio and Numpy to extract and visualize FFT features from streaming audio.","URL":"https://github.com/aiXander/Realtime_PyAudio_FFT","accessed":{"date-parts":[["2025",4,19]]}}}],"schema":"https://github.com/citation-style-language/schema/raw/master/csl-citation.json"} </w:instrText>
+      </w:r>
+      <w:r>
+        <w:fldChar w:fldCharType="separate"/>
+      </w:r>
+      <w:r>
+        <w:rPr>
+          <w:rFonts w:cs="Arial"/>
+        </w:rPr>
+        <w:t>(6)</w:t>
       </w:r>
       <w:r>
         <w:fldChar w:fldCharType="end"/>
       </w:r>
       <w:r>
-        <w:t xml:space="preserve">, this allows </w:t>
-      </w:r>
-      <w:r>
-        <w:t xml:space="preserve">the audio of output devices to be </w:t>
-      </w:r>
-      <w:r>
-        <w:t xml:space="preserve">intercepted and parsed by the library. </w:t>
-      </w:r>
-      <w:r>
-        <w:t>With the discovery of PyAudioWPatch</w:t>
+        <w:t xml:space="preserve">. The repository itself was </w:t>
+      </w:r>
+      <w:r>
+        <w:t>helpful;</w:t>
+      </w:r>
+      <w:r>
+        <w:t xml:space="preserve"> however, it was not designed for </w:t>
+      </w:r>
+      <w:r>
+        <w:t xml:space="preserve">the </w:t>
+      </w:r>
+      <w:r>
+        <w:t>needs</w:t>
+      </w:r>
+      <w:r>
+        <w:t xml:space="preserve"> of Bulb Bop</w:t>
+      </w:r>
+      <w:r>
+        <w:t>, th</w:t>
+      </w:r>
+      <w:r>
+        <w:t>us</w:t>
       </w:r>
       <w:r>
         <w:t xml:space="preserve"> </w:t>
       </w:r>
       <w:r>
-        <w:t>Bulb Bop</w:t>
-      </w:r>
-      <w:r>
-        <w:t xml:space="preserve"> was able</w:t>
-      </w:r>
-      <w:r>
-        <w:t xml:space="preserve"> to parse music played from </w:t>
-      </w:r>
-      <w:r>
-        <w:t>local machine</w:t>
-      </w:r>
-      <w:r>
-        <w:t xml:space="preserve"> and </w:t>
-      </w:r>
-      <w:r>
-        <w:t>control the lights accordingly</w:t>
-      </w:r>
-      <w:r>
-        <w:t xml:space="preserve">, this is a considerable improvement over </w:t>
-      </w:r>
-      <w:r>
-        <w:t xml:space="preserve">having to use </w:t>
-      </w:r>
-      <w:r>
-        <w:t>Bulb Bop</w:t>
-      </w:r>
-      <w:r>
-        <w:t xml:space="preserve"> </w:t>
-      </w:r>
-      <w:r>
-        <w:t>with a microphone which would have picked up all</w:t>
-      </w:r>
-      <w:r>
-        <w:t xml:space="preserve"> stray noises, making the beat detection a much harder task (using a microphone is still as possible as using a speaker is). </w:t>
-      </w:r>
-      <w:r>
-        <w:t xml:space="preserve">On Linux PyAudioWPatch does not work, as WASAPI </w:t>
-      </w:r>
-      <w:r>
-        <w:t xml:space="preserve">is a </w:t>
-      </w:r>
-      <w:proofErr w:type="gramStart"/>
-      <w:r>
-        <w:t>windows</w:t>
-      </w:r>
-      <w:proofErr w:type="gramEnd"/>
-      <w:r>
-        <w:t xml:space="preserve"> only API, however, using </w:t>
-      </w:r>
-      <w:proofErr w:type="spellStart"/>
-      <w:r>
-        <w:t>PulseAudio</w:t>
-      </w:r>
-      <w:proofErr w:type="spellEnd"/>
-      <w:r>
-        <w:t xml:space="preserve"> on a Linux machine, it is easy to </w:t>
-      </w:r>
-      <w:r>
-        <w:t>create a loopback of a speaker so that it registers as an input device.</w:t>
-      </w:r>
-    </w:p>
-    <w:p>
-      <w:proofErr w:type="gramStart"/>
-      <w:r>
-        <w:t>So</w:t>
-      </w:r>
-      <w:proofErr w:type="gramEnd"/>
-      <w:r>
-        <w:t xml:space="preserve"> due to this </w:t>
-      </w:r>
-      <w:r>
-        <w:t>Bulb Bop</w:t>
-      </w:r>
-      <w:r>
-        <w:t xml:space="preserve"> had access to the raw audio output of a selected microphone or speaker of </w:t>
-      </w:r>
-      <w:r>
-        <w:t xml:space="preserve">the host machine. </w:t>
-      </w:r>
-      <w:proofErr w:type="gramStart"/>
-      <w:r>
-        <w:t>This</w:t>
-      </w:r>
-      <w:proofErr w:type="gramEnd"/>
-      <w:r>
-        <w:t xml:space="preserve"> however, was unhelpful when it comes to detecting beats, as </w:t>
-      </w:r>
-      <w:r>
-        <w:t xml:space="preserve">PyAudio (or PyAudioWPatch) </w:t>
-      </w:r>
-      <w:r>
-        <w:t>return</w:t>
-      </w:r>
-      <w:r>
-        <w:t xml:space="preserve"> a stream of un-processed data. </w:t>
-      </w:r>
-      <w:r>
-        <w:t xml:space="preserve">This un-processed data needed to be sorted into frequencies and amplitudes, </w:t>
-      </w:r>
-      <w:r>
-        <w:t>necessitating</w:t>
-      </w:r>
-      <w:r>
-        <w:t xml:space="preserve"> </w:t>
-      </w:r>
-      <w:r>
-        <w:t xml:space="preserve">the use of Fast Fourier Transformations. </w:t>
-      </w:r>
-      <w:proofErr w:type="gramStart"/>
-      <w:r>
-        <w:t>This</w:t>
-      </w:r>
-      <w:proofErr w:type="gramEnd"/>
-      <w:r>
-        <w:t xml:space="preserve"> however, </w:t>
-      </w:r>
-      <w:r>
-        <w:lastRenderedPageBreak/>
-        <w:t xml:space="preserve">is a complicated </w:t>
-      </w:r>
-      <w:r>
-        <w:t>process</w:t>
-      </w:r>
-      <w:r>
-        <w:t>. A</w:t>
-      </w:r>
-      <w:r>
-        <w:t xml:space="preserve"> repository was</w:t>
-      </w:r>
-      <w:r>
-        <w:t xml:space="preserve"> found </w:t>
-      </w:r>
-      <w:r>
-        <w:t xml:space="preserve">GitHub that would handle this calculation, </w:t>
-      </w:r>
-      <w:proofErr w:type="spellStart"/>
-      <w:r>
-        <w:t>Realtime_PyAudio_FFT</w:t>
-      </w:r>
-      <w:proofErr w:type="spellEnd"/>
-      <w:r>
-        <w:t xml:space="preserve"> </w:t>
+        <w:t>it was modified to suit</w:t>
+      </w:r>
+      <w:r>
+        <w:t xml:space="preserve">, changes can be seen on its repository </w:t>
       </w:r>
       <w:r>
         <w:fldChar w:fldCharType="begin"/>
       </w:r>
       <w:r>
-        <w:instrText xml:space="preserve"> ADDIN ZOTERO_ITEM CSL_CITATION {"citationID":"xyZF5UQm","properties":{"formattedCitation":"(\\uc0\\u8220{}aiXander/Realtime_PyAudio_FFT: Realtime audio analysis in Python, using PyAudio and Numpy to extract and visualize FFT features from streaming audio.,\\uc0\\u8221{} n.d.)","plainCitation":"(“aiXander/Realtime_PyAudio_FFT: Realtime audio analysis in Python, using PyAudio and Numpy to extract and visualize FFT features from streaming audio.,” n.d.)","noteIndex":0},"citationItems":[{"id":10,"uris":["http://zotero.org/users/local/iChuLWie/items/RG4QI662"],"itemData":{"id":10,"type":"webpage","title":"aiXander/Realtime_PyAudio_FFT: Realtime audio analysis in Python, using PyAudio and Numpy to extract and visualize FFT features from streaming audio.","URL":"https://github.com/aiXander/Realtime_PyAudio_FFT","accessed":{"date-parts":[["2025",4,19]]}}}],"schema":"https://github.com/citation-style-language/schema/raw/master/csl-citation.json"} </w:instrText>
+        <w:instrText xml:space="preserve"> ADDIN ZOTERO_ITEM CSL_CITATION {"citationID":"d9e88Anj","properties":{"formattedCitation":"(7)","plainCitation":"(7)","noteIndex":0},"citationItems":[{"id":"pdcKfAml/GYPeLYWg","uris":["http://zotero.org/users/local/iChuLWie/items/Y77BUIEL"],"itemData":{"id":32,"type":"software","abstract":"Realtime audio analysis in Python, using PyAudio and Numpy to extract and visualize FFT features from streaming audio.","genre":"Python","note":"original-date: 2024-11-08T17:26:11Z","source":"GitHub","title":"RyanMcClean/Realtime_PyAudio_FFT","URL":"https://github.com/RyanMcClean/Realtime_PyAudio_FFT","author":[{"family":"McClean","given":"Ryan"}],"accessed":{"date-parts":[["2025",5,3]]},"issued":{"date-parts":[["2025",4,24]]}}}],"schema":"https://github.com/citation-style-language/schema/raw/master/csl-citation.json"} </w:instrText>
       </w:r>
       <w:r>
         <w:fldChar w:fldCharType="separate"/>
@@ -8003,92 +8187,8 @@
       <w:r>
         <w:rPr>
           <w:rFonts w:cs="Arial"/>
-          <w:kern w:val="0"/>
-        </w:rPr>
-        <w:t>(“aiXander/</w:t>
-      </w:r>
-      <w:proofErr w:type="spellStart"/>
-      <w:r>
-        <w:rPr>
-          <w:rFonts w:cs="Arial"/>
-          <w:kern w:val="0"/>
-        </w:rPr>
-        <w:t>Realtime_PyAudio_FFT</w:t>
-      </w:r>
-      <w:proofErr w:type="spellEnd"/>
-      <w:r>
-        <w:rPr>
-          <w:rFonts w:cs="Arial"/>
-          <w:kern w:val="0"/>
-        </w:rPr>
-        <w:t xml:space="preserve">: Realtime audio analysis in Python, using PyAudio and </w:t>
-      </w:r>
-      <w:proofErr w:type="spellStart"/>
-      <w:r>
-        <w:rPr>
-          <w:rFonts w:cs="Arial"/>
-          <w:kern w:val="0"/>
-        </w:rPr>
-        <w:t>Numpy</w:t>
-      </w:r>
-      <w:proofErr w:type="spellEnd"/>
-      <w:r>
-        <w:rPr>
-          <w:rFonts w:cs="Arial"/>
-          <w:kern w:val="0"/>
-        </w:rPr>
-        <w:t xml:space="preserve"> to extract and visualize FFT features from streaming audio.,” n.d.)</w:t>
-      </w:r>
-      <w:r>
-        <w:fldChar w:fldCharType="end"/>
-      </w:r>
-      <w:r>
-        <w:t xml:space="preserve">. The repository itself was </w:t>
-      </w:r>
-      <w:r>
-        <w:t>helpful;</w:t>
-      </w:r>
-      <w:r>
-        <w:t xml:space="preserve"> however, it was not designed for </w:t>
-      </w:r>
-      <w:r>
-        <w:t xml:space="preserve">the </w:t>
-      </w:r>
-      <w:r>
-        <w:t>needs</w:t>
-      </w:r>
-      <w:r>
-        <w:t xml:space="preserve"> of Bulb Bop</w:t>
-      </w:r>
-      <w:r>
-        <w:t>, th</w:t>
-      </w:r>
-      <w:r>
-        <w:t>us</w:t>
-      </w:r>
-      <w:r>
-        <w:t xml:space="preserve"> </w:t>
-      </w:r>
-      <w:r>
-        <w:t>it was modified to suit</w:t>
-      </w:r>
-      <w:r>
-        <w:t xml:space="preserve">, changes can be seen on its repository </w:t>
-      </w:r>
-      <w:r>
-        <w:fldChar w:fldCharType="begin"/>
-      </w:r>
-      <w:r>
-        <w:instrText xml:space="preserve"> ADDIN ZOTERO_ITEM CSL_CITATION {"citationID":"d9e88Anj","properties":{"formattedCitation":"(McClean, 2025)","plainCitation":"(McClean, 2025)","noteIndex":0},"citationItems":[{"id":"pdcKfAml/GYPeLYWg","uris":["http://zotero.org/users/local/iChuLWie/items/Y77BUIEL"],"itemData":{"id":32,"type":"software","abstract":"Realtime audio analysis in Python, using PyAudio and Numpy to extract and visualize FFT features from streaming audio.","genre":"Python","note":"original-date: 2024-11-08T17:26:11Z","source":"GitHub","title":"RyanMcClean/Realtime_PyAudio_FFT","URL":"https://github.com/RyanMcClean/Realtime_PyAudio_FFT","author":[{"family":"McClean","given":"Ryan"}],"accessed":{"date-parts":[["2025",5,3]]},"issued":{"date-parts":[["2025",4,24]]}}}],"schema":"https://github.com/citation-style-language/schema/raw/master/csl-citation.json"} </w:instrText>
-      </w:r>
-      <w:r>
-        <w:fldChar w:fldCharType="separate"/>
-      </w:r>
-      <w:r>
-        <w:rPr>
-          <w:rFonts w:cs="Arial"/>
-        </w:rPr>
-        <w:t>(McClean, 2025)</w:t>
+        </w:rPr>
+        <w:t>(7)</w:t>
       </w:r>
       <w:r>
         <w:fldChar w:fldCharType="end"/>
@@ -8124,7 +8224,7 @@
                     <pic:cNvPicPr/>
                   </pic:nvPicPr>
                   <pic:blipFill>
-                    <a:blip r:embed="rId22"/>
+                    <a:blip r:embed="rId23"/>
                     <a:stretch>
                       <a:fillRect/>
                     </a:stretch>
@@ -8158,7 +8258,7 @@
           <w:rPr>
             <w:noProof/>
           </w:rPr>
-          <w:t>15</w:t>
+          <w:t>16</w:t>
         </w:r>
       </w:fldSimple>
       <w:r>
@@ -8206,21 +8306,11 @@
       <w:r>
         <w:t xml:space="preserve">use the ‘PyAudioWPatch’ </w:t>
       </w:r>
-      <w:proofErr w:type="gramStart"/>
       <w:r>
         <w:t>library</w:t>
       </w:r>
-      <w:proofErr w:type="gramEnd"/>
-      <w:r>
-        <w:t xml:space="preserve"> if </w:t>
-      </w:r>
-      <w:proofErr w:type="gramStart"/>
-      <w:r>
-        <w:t>possible, but</w:t>
-      </w:r>
-      <w:proofErr w:type="gramEnd"/>
-      <w:r>
-        <w:t xml:space="preserve"> would fallback to </w:t>
+      <w:r>
+        <w:t xml:space="preserve"> if possible, but would fallback to </w:t>
       </w:r>
       <w:r>
         <w:t xml:space="preserve">‘PyAudio’ if ‘PyAudioWPatch’ is not available (i.e. on Linux rather than windows). </w:t>
@@ -8331,7 +8421,7 @@
           <w:bCs/>
         </w:rPr>
       </w:pPr>
-      <w:bookmarkStart w:id="21" w:name="_Toc197187160"/>
+      <w:bookmarkStart w:id="23" w:name="_Toc197196642"/>
       <w:r>
         <w:rPr>
           <w:rFonts w:ascii="Arial Black" w:hAnsi="Arial Black"/>
@@ -8340,7 +8430,7 @@
         </w:rPr>
         <w:t>Beat Detection Algorithm</w:t>
       </w:r>
-      <w:bookmarkEnd w:id="21"/>
+      <w:bookmarkEnd w:id="23"/>
     </w:p>
     <w:p>
       <w:r>
@@ -8403,7 +8493,7 @@
         <w:fldChar w:fldCharType="begin"/>
       </w:r>
       <w:r>
-        <w:instrText xml:space="preserve"> ADDIN ZOTERO_ITEM CSL_CITATION {"citationID":"3vXz5iXZ","properties":{"formattedCitation":"(\\uc0\\u8220{}Beat detection,\\uc0\\u8221{} 2021)","plainCitation":"(“Beat detection,” 2021)","noteIndex":0},"citationItems":[{"id":15,"uris":["http://zotero.org/users/local/iChuLWie/items/898VQTMZ"],"itemData":{"id":15,"type":"entry-encyclopedia","abstract":"In signal analysis, beat detection is using computer software or computer hardware to detect the beat of a musical score. There are many methods available and beat detection is always a tradeoff between accuracy and speed. Beat detectors are common in music visualization software such as some media player plugins. The algorithms used may utilize simple statistical models based on sound energy or may involve sophisticated comb filter networks or other means. They may be fast enough to run in real time or may be so slow as to only be able to analyze short sections of songs.","container-title":"Wikipedia","language":"en","license":"Creative Commons Attribution-ShareAlike License","note":"Page Version ID: 1019885396","source":"Wikipedia","title":"Beat detection","URL":"https://en.wikipedia.org/w/index.php?title=Beat_detection&amp;oldid=1019885396","accessed":{"date-parts":[["2025",4,20]]},"issued":{"date-parts":[["2021",4,25]]}}}],"schema":"https://github.com/citation-style-language/schema/raw/master/csl-citation.json"} </w:instrText>
+        <w:instrText xml:space="preserve"> ADDIN ZOTERO_ITEM CSL_CITATION {"citationID":"3vXz5iXZ","properties":{"formattedCitation":"(8)","plainCitation":"(8)","noteIndex":0},"citationItems":[{"id":15,"uris":["http://zotero.org/users/local/iChuLWie/items/898VQTMZ"],"itemData":{"id":15,"type":"entry-encyclopedia","abstract":"In signal analysis, beat detection is using computer software or computer hardware to detect the beat of a musical score. There are many methods available and beat detection is always a tradeoff between accuracy and speed. Beat detectors are common in music visualization software such as some media player plugins. The algorithms used may utilize simple statistical models based on sound energy or may involve sophisticated comb filter networks or other means. They may be fast enough to run in real time or may be so slow as to only be able to analyze short sections of songs.","container-title":"Wikipedia","language":"en","license":"Creative Commons Attribution-ShareAlike License","note":"Page Version ID: 1019885396","source":"Wikipedia","title":"Beat detection","URL":"https://en.wikipedia.org/w/index.php?title=Beat_detection&amp;oldid=1019885396","accessed":{"date-parts":[["2025",4,20]]},"issued":{"date-parts":[["2021",4,25]]}}}],"schema":"https://github.com/citation-style-language/schema/raw/master/csl-citation.json"} </w:instrText>
       </w:r>
       <w:r>
         <w:fldChar w:fldCharType="separate"/>
@@ -8411,9 +8501,8 @@
       <w:r>
         <w:rPr>
           <w:rFonts w:cs="Arial"/>
-          <w:kern w:val="0"/>
-        </w:rPr>
-        <w:t>(“Beat detection,” 2021)</w:t>
+        </w:rPr>
+        <w:t>(8)</w:t>
       </w:r>
       <w:r>
         <w:fldChar w:fldCharType="end"/>
@@ -8434,7 +8523,7 @@
         <w:fldChar w:fldCharType="begin"/>
       </w:r>
       <w:r>
-        <w:instrText xml:space="preserve"> ADDIN ZOTERO_ITEM CSL_CITATION {"citationID":"iXvOuvex","properties":{"formattedCitation":"(\\uc0\\u8220{}Beat detection algorithm \\uc0\\u8211{} Parallelcube,\\uc0\\u8221{} 2018)","plainCitation":"(“Beat detection algorithm – Parallelcube,” 2018)","noteIndex":0},"citationItems":[{"id":13,"uris":["http://zotero.org/users/local/iChuLWie/items/CF9XYMHD"],"itemData":{"id":13,"type":"webpage","title":"Beat detection algorithm – Parallelcube","URL":"https://www.parallelcube.com/2018/03/30/beat-detection-algorithm/","accessed":{"date-parts":[["2025",4,20]]},"issued":{"date-parts":[["2018",3,18]]}}}],"schema":"https://github.com/citation-style-language/schema/raw/master/csl-citation.json"} </w:instrText>
+        <w:instrText xml:space="preserve"> ADDIN ZOTERO_ITEM CSL_CITATION {"citationID":"iXvOuvex","properties":{"formattedCitation":"(9)","plainCitation":"(9)","noteIndex":0},"citationItems":[{"id":13,"uris":["http://zotero.org/users/local/iChuLWie/items/CF9XYMHD"],"itemData":{"id":13,"type":"webpage","title":"Beat detection algorithm – Parallelcube","URL":"https://www.parallelcube.com/2018/03/30/beat-detection-algorithm/","accessed":{"date-parts":[["2025",4,20]]},"issued":{"date-parts":[["2018",3,18]]}}}],"schema":"https://github.com/citation-style-language/schema/raw/master/csl-citation.json"} </w:instrText>
       </w:r>
       <w:r>
         <w:fldChar w:fldCharType="separate"/>
@@ -8442,25 +8531,8 @@
       <w:r>
         <w:rPr>
           <w:rFonts w:cs="Arial"/>
-          <w:kern w:val="0"/>
-        </w:rPr>
-        <w:t xml:space="preserve">(“Beat detection algorithm – </w:t>
-      </w:r>
-      <w:proofErr w:type="spellStart"/>
-      <w:r>
-        <w:rPr>
-          <w:rFonts w:cs="Arial"/>
-          <w:kern w:val="0"/>
-        </w:rPr>
-        <w:t>Parallelcube</w:t>
-      </w:r>
-      <w:proofErr w:type="spellEnd"/>
-      <w:r>
-        <w:rPr>
-          <w:rFonts w:cs="Arial"/>
-          <w:kern w:val="0"/>
-        </w:rPr>
-        <w:t>,” 2018)</w:t>
+        </w:rPr>
+        <w:t>(9)</w:t>
       </w:r>
       <w:r>
         <w:fldChar w:fldCharType="end"/>
@@ -8566,6 +8638,7 @@
               <w:sz w:val="72"/>
               <w:szCs w:val="72"/>
             </w:rPr>
+            <w:lastRenderedPageBreak/>
             <m:t>E=</m:t>
           </m:r>
           <m:nary>
@@ -9192,15 +9265,7 @@
         <w:t>sum of the amplitudes for that frequency</w:t>
       </w:r>
       <w:r>
-        <w:t xml:space="preserve"> </w:t>
-      </w:r>
-      <w:proofErr w:type="gramStart"/>
-      <w:r>
-        <w:t>range,</w:t>
-      </w:r>
-      <w:proofErr w:type="gramEnd"/>
-      <w:r>
-        <w:t xml:space="preserve"> </w:t>
+        <w:t xml:space="preserve"> range, </w:t>
       </w:r>
       <w:r>
         <w:t xml:space="preserve">this </w:t>
@@ -9217,15 +9282,7 @@
       </w:r>
       <w:proofErr w:type="spellEnd"/>
       <w:r>
-        <w:t xml:space="preserve">’ can then </w:t>
-      </w:r>
-      <w:proofErr w:type="gramStart"/>
-      <w:r>
-        <w:t>be considered to be</w:t>
-      </w:r>
-      <w:proofErr w:type="gramEnd"/>
-      <w:r>
-        <w:t xml:space="preserve"> ‘F’</w:t>
+        <w:t>’ can then be considered to be ‘F’</w:t>
       </w:r>
       <w:r>
         <w:t xml:space="preserve">. </w:t>
@@ -9346,43 +9403,43 @@
     <w:p/>
     <w:p>
       <w:r>
+        <w:t>This sum can then be</w:t>
+      </w:r>
+      <w:r>
+        <w:t xml:space="preserve"> used to </w:t>
+      </w:r>
+      <w:r>
+        <w:t>calculate the</w:t>
+      </w:r>
+      <w:r>
+        <w:t xml:space="preserve"> average variance</w:t>
+      </w:r>
+      <w:r>
+        <w:t xml:space="preserve"> (V)</w:t>
+      </w:r>
+      <w:r>
+        <w:t xml:space="preserve">, </w:t>
+      </w:r>
+      <w:r>
+        <w:t xml:space="preserve">however, to ensure that </w:t>
+      </w:r>
+      <w:r>
+        <w:t xml:space="preserve">the average variance is </w:t>
+      </w:r>
+      <w:r>
+        <w:t xml:space="preserve">greater than </w:t>
+      </w:r>
+      <w:r>
+        <w:t xml:space="preserve">the </w:t>
+      </w:r>
+      <w:r>
+        <w:t xml:space="preserve">one </w:t>
+      </w:r>
+      <w:r>
+        <w:t xml:space="preserve">(this is needed so that the beat limit is greater than the average </w:t>
+      </w:r>
+      <w:r>
         <w:lastRenderedPageBreak/>
-        <w:t>This sum can then be</w:t>
-      </w:r>
-      <w:r>
-        <w:t xml:space="preserve"> used to </w:t>
-      </w:r>
-      <w:r>
-        <w:t>calculate the</w:t>
-      </w:r>
-      <w:r>
-        <w:t xml:space="preserve"> average variance</w:t>
-      </w:r>
-      <w:r>
-        <w:t xml:space="preserve"> (V)</w:t>
-      </w:r>
-      <w:r>
-        <w:t xml:space="preserve">, </w:t>
-      </w:r>
-      <w:r>
-        <w:t xml:space="preserve">however, to ensure that </w:t>
-      </w:r>
-      <w:r>
-        <w:t xml:space="preserve">the average variance is </w:t>
-      </w:r>
-      <w:r>
-        <w:t xml:space="preserve">greater than </w:t>
-      </w:r>
-      <w:r>
-        <w:t xml:space="preserve">the </w:t>
-      </w:r>
-      <w:r>
-        <w:t xml:space="preserve">one </w:t>
-      </w:r>
-      <w:r>
-        <w:t xml:space="preserve">(this is needed so that the beat limit is greater than the average </w:t>
-      </w:r>
-      <w:r>
         <w:t xml:space="preserve">frequency range amplitude), when calculating the average variance, if the variance is less than one, then the inverse of the variance is taken. </w:t>
       </w:r>
     </w:p>
@@ -9752,7 +9809,7 @@
         <w:rPr>
           <w:noProof/>
         </w:rPr>
-        <w:t>16</w:t>
+        <w:t>17</w:t>
       </w:r>
       <w:r>
         <w:fldChar w:fldCharType="end"/>
@@ -9795,7 +9852,7 @@
                     <pic:cNvPicPr/>
                   </pic:nvPicPr>
                   <pic:blipFill>
-                    <a:blip r:embed="rId23"/>
+                    <a:blip r:embed="rId24"/>
                     <a:stretch>
                       <a:fillRect/>
                     </a:stretch>
@@ -9821,7 +9878,7 @@
         <w:pStyle w:val="Caption"/>
         <w:jc w:val="center"/>
       </w:pPr>
-      <w:bookmarkStart w:id="22" w:name="_Ref197161247"/>
+      <w:bookmarkStart w:id="24" w:name="_Ref197161247"/>
       <w:r>
         <w:t xml:space="preserve">Figure </w:t>
       </w:r>
@@ -9830,15 +9887,14 @@
           <w:rPr>
             <w:noProof/>
           </w:rPr>
-          <w:t>16</w:t>
+          <w:t>17</w:t>
         </w:r>
       </w:fldSimple>
-      <w:bookmarkEnd w:id="22"/>
+      <w:bookmarkEnd w:id="24"/>
       <w:r>
         <w:t xml:space="preserve"> - Beat Detection Algorithm in Python code</w:t>
       </w:r>
     </w:p>
-    <w:p/>
     <w:p/>
     <w:p>
       <w:pPr>
@@ -9853,16 +9909,42 @@
           <w:bCs/>
         </w:rPr>
       </w:pPr>
-      <w:bookmarkStart w:id="23" w:name="_Toc197187161"/>
+      <w:bookmarkStart w:id="25" w:name="_Toc197196643"/>
       <w:r>
         <w:rPr>
           <w:rFonts w:ascii="Arial Black" w:hAnsi="Arial Black"/>
           <w:b/>
           <w:bCs/>
         </w:rPr>
+        <w:t>Security Considerations</w:t>
+      </w:r>
+      <w:bookmarkEnd w:id="25"/>
+    </w:p>
+    <w:p/>
+    <w:p/>
+    <w:p>
+      <w:pPr>
+        <w:pStyle w:val="Heading2"/>
+        <w:numPr>
+          <w:ilvl w:val="1"/>
+          <w:numId w:val="15"/>
+        </w:numPr>
+        <w:rPr>
+          <w:rFonts w:ascii="Arial Black" w:hAnsi="Arial Black"/>
+          <w:b/>
+          <w:bCs/>
+        </w:rPr>
+      </w:pPr>
+      <w:bookmarkStart w:id="26" w:name="_Toc197196644"/>
+      <w:r>
+        <w:rPr>
+          <w:rFonts w:ascii="Arial Black" w:hAnsi="Arial Black"/>
+          <w:b/>
+          <w:bCs/>
+        </w:rPr>
         <w:t>Future Development Mindset</w:t>
       </w:r>
-      <w:bookmarkEnd w:id="23"/>
+      <w:bookmarkEnd w:id="26"/>
     </w:p>
     <w:p>
       <w:r>
@@ -9917,7 +9999,7 @@
         <w:fldChar w:fldCharType="begin"/>
       </w:r>
       <w:r>
-        <w:instrText xml:space="preserve"> ADDIN ZOTERO_ITEM CSL_CITATION {"citationID":"WN6H5afY","properties":{"formattedCitation":"(Urquhart, 2025)","plainCitation":"(Urquhart, 2025)","noteIndex":0},"citationItems":[{"id":17,"uris":["http://zotero.org/users/local/iChuLWie/items/MLI5DBJC"],"itemData":{"id":17,"type":"software","abstract":"Final Year Project to sync music played with the brightness of wiz WiFi light bulbs","genre":"Python","note":"original-date: 2024-11-01T23:30:27Z","source":"GitHub","title":"RyanMcClean/wizlight-music-sync","URL":"https://github.com/RyanMcClean/wizlight-music-sync","author":[{"family":"Urquhart","given":"Ryan"}],"accessed":{"date-parts":[["2025",4,24]]},"issued":{"date-parts":[["2025",4,21]]}}}],"schema":"https://github.com/citation-style-language/schema/raw/master/csl-citation.json"} </w:instrText>
+        <w:instrText xml:space="preserve"> ADDIN ZOTERO_ITEM CSL_CITATION {"citationID":"WN6H5afY","properties":{"formattedCitation":"(10)","plainCitation":"(10)","noteIndex":0},"citationItems":[{"id":17,"uris":["http://zotero.org/users/local/iChuLWie/items/MLI5DBJC"],"itemData":{"id":17,"type":"software","abstract":"Final Year Project to sync music played with the brightness of wiz WiFi light bulbs","genre":"Python","note":"original-date: 2024-11-01T23:30:27Z","source":"GitHub","title":"RyanMcClean/wizlight-music-sync","URL":"https://github.com/RyanMcClean/wizlight-music-sync","author":[{"family":"Urquhart","given":"Ryan"}],"accessed":{"date-parts":[["2025",4,24]]},"issued":{"date-parts":[["2025",4,21]]}}}],"schema":"https://github.com/citation-style-language/schema/raw/master/csl-citation.json"} </w:instrText>
       </w:r>
       <w:r>
         <w:fldChar w:fldCharType="separate"/>
@@ -9926,7 +10008,7 @@
         <w:rPr>
           <w:rFonts w:cs="Arial"/>
         </w:rPr>
-        <w:t>(Urquhart, 2025)</w:t>
+        <w:t>(10)</w:t>
       </w:r>
       <w:r>
         <w:fldChar w:fldCharType="end"/>
@@ -9937,6 +10019,7 @@
     </w:p>
     <w:p>
       <w:r>
+        <w:lastRenderedPageBreak/>
         <w:t xml:space="preserve">With regards to clean code, this means that </w:t>
       </w:r>
       <w:r>
@@ -9996,7 +10079,7 @@
                     <pic:cNvPicPr/>
                   </pic:nvPicPr>
                   <pic:blipFill>
-                    <a:blip r:embed="rId24">
+                    <a:blip r:embed="rId25">
                       <a:extLst>
                         <a:ext uri="{28A0092B-C50C-407E-A947-70E740481C1C}">
                           <a14:useLocalDpi xmlns:a14="http://schemas.microsoft.com/office/drawing/2010/main" val="0"/>
@@ -10036,7 +10119,7 @@
           <w:rPr>
             <w:noProof/>
           </w:rPr>
-          <w:t>17</w:t>
+          <w:t>18</w:t>
         </w:r>
       </w:fldSimple>
       <w:r>
@@ -10068,7 +10151,7 @@
                     <pic:cNvPicPr/>
                   </pic:nvPicPr>
                   <pic:blipFill>
-                    <a:blip r:embed="rId25">
+                    <a:blip r:embed="rId26">
                       <a:extLst>
                         <a:ext uri="{28A0092B-C50C-407E-A947-70E740481C1C}">
                           <a14:useLocalDpi xmlns:a14="http://schemas.microsoft.com/office/drawing/2010/main" val="0"/>
@@ -10108,7 +10191,7 @@
           <w:rPr>
             <w:noProof/>
           </w:rPr>
-          <w:t>18</w:t>
+          <w:t>19</w:t>
         </w:r>
       </w:fldSimple>
       <w:r>
@@ -10150,7 +10233,7 @@
         <w:fldChar w:fldCharType="begin"/>
       </w:r>
       <w:r>
-        <w:instrText xml:space="preserve"> ADDIN ZOTERO_ITEM CSL_CITATION {"citationID":"8Y7PVy5C","properties":{"formattedCitation":"(\\uc0\\u8220{}black,\\uc0\\u8221{} 2025)","plainCitation":"(“black,” 2025)","noteIndex":0},"citationItems":[{"id":20,"uris":["http://zotero.org/users/local/iChuLWie/items/8JMIF4AN"],"itemData":{"id":20,"type":"software","genre":"Python","license":"OSI Approved :: MIT License","medium":"OS Independent","source":"PyPI","title":"black: The uncompromising code formatter.","title-short":"black","version":"25.1.0","issued":{"date-parts":[["2025",1,29]]}}}],"schema":"https://github.com/citation-style-language/schema/raw/master/csl-citation.json"} </w:instrText>
+        <w:instrText xml:space="preserve"> ADDIN ZOTERO_ITEM CSL_CITATION {"citationID":"8Y7PVy5C","properties":{"formattedCitation":"(11)","plainCitation":"(11)","noteIndex":0},"citationItems":[{"id":20,"uris":["http://zotero.org/users/local/iChuLWie/items/8JMIF4AN"],"itemData":{"id":20,"type":"software","genre":"Python","license":"OSI Approved :: MIT License","medium":"OS Independent","source":"PyPI","title":"black: The uncompromising code formatter.","title-short":"black","version":"25.1.0","issued":{"date-parts":[["2025",1,29]]}}}],"schema":"https://github.com/citation-style-language/schema/raw/master/csl-citation.json"} </w:instrText>
       </w:r>
       <w:r>
         <w:fldChar w:fldCharType="separate"/>
@@ -10158,9 +10241,8 @@
       <w:r>
         <w:rPr>
           <w:rFonts w:cs="Arial"/>
-          <w:kern w:val="0"/>
-        </w:rPr>
-        <w:t>(“black,” 2025)</w:t>
+        </w:rPr>
+        <w:t>(11)</w:t>
       </w:r>
       <w:r>
         <w:fldChar w:fldCharType="end"/>
@@ -10190,7 +10272,7 @@
         <w:fldChar w:fldCharType="begin"/>
       </w:r>
       <w:r>
-        <w:instrText xml:space="preserve"> ADDIN ZOTERO_ITEM CSL_CITATION {"citationID":"4glsKSNj","properties":{"formattedCitation":"(\\uc0\\u8220{}Prettier \\uc0\\u183{} Opinionated Code Formatter \\uc0\\u183{} Prettier,\\uc0\\u8221{} 2025)","plainCitation":"(“Prettier · Opinionated Code Formatter · Prettier,” 2025)","noteIndex":0},"citationItems":[{"id":22,"uris":["http://zotero.org/users/local/iChuLWie/items/5PMUMVQ8"],"itemData":{"id":22,"type":"webpage","abstract":"Opinionated Code Formatter","language":"en","title":"Prettier · Opinionated Code Formatter · Prettier","URL":"https://prettier.io/","accessed":{"date-parts":[["2025",4,24]]},"issued":{"date-parts":[["2025",2,9]]}}}],"schema":"https://github.com/citation-style-language/schema/raw/master/csl-citation.json"} </w:instrText>
+        <w:instrText xml:space="preserve"> ADDIN ZOTERO_ITEM CSL_CITATION {"citationID":"4glsKSNj","properties":{"formattedCitation":"(12)","plainCitation":"(12)","noteIndex":0},"citationItems":[{"id":22,"uris":["http://zotero.org/users/local/iChuLWie/items/5PMUMVQ8"],"itemData":{"id":22,"type":"webpage","abstract":"Opinionated Code Formatter","language":"en","title":"Prettier · Opinionated Code Formatter · Prettier","URL":"https://prettier.io/","accessed":{"date-parts":[["2025",4,24]]},"issued":{"date-parts":[["2025",2,9]]}}}],"schema":"https://github.com/citation-style-language/schema/raw/master/csl-citation.json"} </w:instrText>
       </w:r>
       <w:r>
         <w:fldChar w:fldCharType="separate"/>
@@ -10198,9 +10280,8 @@
       <w:r>
         <w:rPr>
           <w:rFonts w:cs="Arial"/>
-          <w:kern w:val="0"/>
-        </w:rPr>
-        <w:t>(“Prettier · Opinionated Code Formatter · Prettier,” 2025)</w:t>
+        </w:rPr>
+        <w:t>(12)</w:t>
       </w:r>
       <w:r>
         <w:fldChar w:fldCharType="end"/>
@@ -10280,7 +10361,7 @@
         <w:fldChar w:fldCharType="begin"/>
       </w:r>
       <w:r>
-        <w:instrText xml:space="preserve"> ADDIN ZOTERO_ITEM CSL_CITATION {"citationID":"t1I00gN8","properties":{"formattedCitation":"(\\uc0\\u8220{}PEP 8 \\uc0\\u8211{} Style Guide for Python Code | peps.python.org,\\uc0\\u8221{} 2025)","plainCitation":"(“PEP 8 – Style Guide for Python Code | peps.python.org,” 2025)","noteIndex":0},"citationItems":[{"id":24,"uris":["http://zotero.org/users/local/iChuLWie/items/DG8VDLB7"],"itemData":{"id":24,"type":"webpage","abstract":"This document gives coding conventions for the Python code comprising the standard library in the main Python distribution.  Please see the companion informational PEP describing style guidelines for the C code in the C implementation of Python.","container-title":"Python Enhancement Proposals (PEPs)","language":"en","title":"PEP 8 – Style Guide for Python Code | peps.python.org","URL":"https://peps.python.org/pep-0008/","accessed":{"date-parts":[["2025",4,24]]},"issued":{"date-parts":[["2025",4,4]]}}}],"schema":"https://github.com/citation-style-language/schema/raw/master/csl-citation.json"} </w:instrText>
+        <w:instrText xml:space="preserve"> ADDIN ZOTERO_ITEM CSL_CITATION {"citationID":"t1I00gN8","properties":{"formattedCitation":"(13)","plainCitation":"(13)","noteIndex":0},"citationItems":[{"id":24,"uris":["http://zotero.org/users/local/iChuLWie/items/DG8VDLB7"],"itemData":{"id":24,"type":"webpage","abstract":"This document gives coding conventions for the Python code comprising the standard library in the main Python distribution.  Please see the companion informational PEP describing style guidelines for the C code in the C implementation of Python.","container-title":"Python Enhancement Proposals (PEPs)","language":"en","title":"PEP 8 – Style Guide for Python Code | peps.python.org","URL":"https://peps.python.org/pep-0008/","accessed":{"date-parts":[["2025",4,24]]},"issued":{"date-parts":[["2025",4,4]]}}}],"schema":"https://github.com/citation-style-language/schema/raw/master/csl-citation.json"} </w:instrText>
       </w:r>
       <w:r>
         <w:fldChar w:fldCharType="separate"/>
@@ -10288,9 +10369,8 @@
       <w:r>
         <w:rPr>
           <w:rFonts w:cs="Arial"/>
-          <w:kern w:val="0"/>
-        </w:rPr>
-        <w:t>(“PEP 8 – Style Guide for Python Code | peps.python.org,” 2025)</w:t>
+        </w:rPr>
+        <w:t>(13)</w:t>
       </w:r>
       <w:r>
         <w:fldChar w:fldCharType="end"/>
@@ -10330,7 +10410,7 @@
         <w:fldChar w:fldCharType="begin"/>
       </w:r>
       <w:r>
-        <w:instrText xml:space="preserve"> ADDIN ZOTERO_ITEM CSL_CITATION {"citationID":"5v8OzAMI","properties":{"formattedCitation":"(\\uc0\\u8220{}Pylint 3.3.6 documentation,\\uc0\\u8221{} 2025)","plainCitation":"(“Pylint 3.3.6 documentation,” 2025)","noteIndex":0},"citationItems":[{"id":26,"uris":["http://zotero.org/users/local/iChuLWie/items/RVYU5A5S"],"itemData":{"id":26,"type":"webpage","title":"Pylint 3.3.6 documentation","URL":"https://pylint.readthedocs.io/en/stable/","accessed":{"date-parts":[["2025",4,25]]},"issued":{"date-parts":[["2025",3,20]]}}}],"schema":"https://github.com/citation-style-language/schema/raw/master/csl-citation.json"} </w:instrText>
+        <w:instrText xml:space="preserve"> ADDIN ZOTERO_ITEM CSL_CITATION {"citationID":"5v8OzAMI","properties":{"formattedCitation":"(14)","plainCitation":"(14)","noteIndex":0},"citationItems":[{"id":26,"uris":["http://zotero.org/users/local/iChuLWie/items/RVYU5A5S"],"itemData":{"id":26,"type":"webpage","title":"Pylint 3.3.6 documentation","URL":"https://pylint.readthedocs.io/en/stable/","accessed":{"date-parts":[["2025",4,25]]},"issued":{"date-parts":[["2025",3,20]]}}}],"schema":"https://github.com/citation-style-language/schema/raw/master/csl-citation.json"} </w:instrText>
       </w:r>
       <w:r>
         <w:fldChar w:fldCharType="separate"/>
@@ -10338,25 +10418,8 @@
       <w:r>
         <w:rPr>
           <w:rFonts w:cs="Arial"/>
-          <w:kern w:val="0"/>
-        </w:rPr>
-        <w:t>(“</w:t>
-      </w:r>
-      <w:proofErr w:type="spellStart"/>
-      <w:r>
-        <w:rPr>
-          <w:rFonts w:cs="Arial"/>
-          <w:kern w:val="0"/>
-        </w:rPr>
-        <w:t>Pylint</w:t>
-      </w:r>
-      <w:proofErr w:type="spellEnd"/>
-      <w:r>
-        <w:rPr>
-          <w:rFonts w:cs="Arial"/>
-          <w:kern w:val="0"/>
-        </w:rPr>
-        <w:t xml:space="preserve"> 3.3.6 documentation,” 2025)</w:t>
+        </w:rPr>
+        <w:t>(14)</w:t>
       </w:r>
       <w:r>
         <w:fldChar w:fldCharType="end"/>
@@ -10563,7 +10626,7 @@
                     <pic:cNvPicPr/>
                   </pic:nvPicPr>
                   <pic:blipFill>
-                    <a:blip r:embed="rId26"/>
+                    <a:blip r:embed="rId27"/>
                     <a:stretch>
                       <a:fillRect/>
                     </a:stretch>
@@ -10597,7 +10660,7 @@
           <w:rPr>
             <w:noProof/>
           </w:rPr>
-          <w:t>19</w:t>
+          <w:t>20</w:t>
         </w:r>
       </w:fldSimple>
       <w:r>
@@ -10615,15 +10678,7 @@
         <w:t xml:space="preserve">feature of </w:t>
       </w:r>
       <w:r>
-        <w:t xml:space="preserve">GitHub was the </w:t>
-      </w:r>
-      <w:proofErr w:type="gramStart"/>
-      <w:r>
-        <w:t>CI,</w:t>
-      </w:r>
-      <w:proofErr w:type="gramEnd"/>
-      <w:r>
-        <w:t xml:space="preserve"> this allowed </w:t>
+        <w:t xml:space="preserve">GitHub was the CI, this allowed </w:t>
       </w:r>
       <w:r>
         <w:t>the</w:t>
@@ -10644,15 +10699,7 @@
         <w:t xml:space="preserve">repository automatically. </w:t>
       </w:r>
       <w:r>
-        <w:t xml:space="preserve">Using </w:t>
-      </w:r>
-      <w:proofErr w:type="gramStart"/>
-      <w:r>
-        <w:t>CI</w:t>
-      </w:r>
-      <w:proofErr w:type="gramEnd"/>
-      <w:r>
-        <w:t xml:space="preserve"> the </w:t>
+        <w:t xml:space="preserve">Using CI the </w:t>
       </w:r>
       <w:r>
         <w:t xml:space="preserve">repository was able to run the entire testing suite on each pull request, </w:t>
@@ -10667,29 +10714,13 @@
         <w:t xml:space="preserve">notifications should a CI run fail. </w:t>
       </w:r>
       <w:r>
-        <w:t xml:space="preserve">On top of that, the CI </w:t>
-      </w:r>
-      <w:proofErr w:type="gramStart"/>
-      <w:r>
-        <w:t>is able to</w:t>
-      </w:r>
-      <w:proofErr w:type="gramEnd"/>
-      <w:r>
-        <w:t xml:space="preserve"> handle other automations</w:t>
+        <w:t>On top of that, the CI is able to handle other automations</w:t>
       </w:r>
       <w:r>
         <w:t xml:space="preserve"> that </w:t>
       </w:r>
       <w:r>
-        <w:t xml:space="preserve">are helpful to </w:t>
-      </w:r>
-      <w:proofErr w:type="gramStart"/>
-      <w:r>
-        <w:t>maintaining</w:t>
-      </w:r>
-      <w:proofErr w:type="gramEnd"/>
-      <w:r>
-        <w:t xml:space="preserve"> an </w:t>
+        <w:t xml:space="preserve">are helpful to maintaining an </w:t>
       </w:r>
       <w:r>
         <w:t>awareness of the state of the code in the repository</w:t>
@@ -10734,7 +10765,7 @@
                     <pic:cNvPicPr/>
                   </pic:nvPicPr>
                   <pic:blipFill>
-                    <a:blip r:embed="rId27"/>
+                    <a:blip r:embed="rId28"/>
                     <a:stretch>
                       <a:fillRect/>
                     </a:stretch>
@@ -10767,7 +10798,7 @@
           <w:rPr>
             <w:noProof/>
           </w:rPr>
-          <w:t>20</w:t>
+          <w:t>21</w:t>
         </w:r>
       </w:fldSimple>
       <w:r>
@@ -10792,7 +10823,7 @@
           <w:bCs/>
         </w:rPr>
       </w:pPr>
-      <w:bookmarkStart w:id="24" w:name="_Toc197187162"/>
+      <w:bookmarkStart w:id="27" w:name="_Toc197196645"/>
       <w:r>
         <w:rPr>
           <w:rFonts w:ascii="Arial Black" w:hAnsi="Arial Black"/>
@@ -10802,7 +10833,7 @@
         <w:lastRenderedPageBreak/>
         <w:t>Testing</w:t>
       </w:r>
-      <w:bookmarkEnd w:id="24"/>
+      <w:bookmarkEnd w:id="27"/>
     </w:p>
     <w:p>
       <w:r>
@@ -10846,7 +10877,7 @@
           <w:bCs/>
         </w:rPr>
       </w:pPr>
-      <w:bookmarkStart w:id="25" w:name="_Toc197187163"/>
+      <w:bookmarkStart w:id="28" w:name="_Toc197196646"/>
       <w:r>
         <w:rPr>
           <w:rFonts w:ascii="Arial Black" w:hAnsi="Arial Black"/>
@@ -10863,7 +10894,7 @@
         </w:rPr>
         <w:t>g</w:t>
       </w:r>
-      <w:bookmarkEnd w:id="25"/>
+      <w:bookmarkEnd w:id="28"/>
     </w:p>
     <w:p>
       <w:r>
@@ -10944,15 +10975,7 @@
         <w:t>Bulb Bop</w:t>
       </w:r>
       <w:r>
-        <w:t xml:space="preserve">, as well as many of the functions that the user does not interact directly with. There </w:t>
-      </w:r>
-      <w:proofErr w:type="gramStart"/>
-      <w:r>
-        <w:t>are</w:t>
-      </w:r>
-      <w:proofErr w:type="gramEnd"/>
-      <w:r>
-        <w:t xml:space="preserve"> however, some functionality that is not tested in this approach, </w:t>
+        <w:t xml:space="preserve">, as well as many of the functions that the user does not interact directly with. There are however, some functionality that is not tested in this approach, </w:t>
       </w:r>
       <w:r>
         <w:t>this can be due to several reasons</w:t>
@@ -11137,7 +11160,7 @@
                     <pic:cNvPicPr/>
                   </pic:nvPicPr>
                   <pic:blipFill>
-                    <a:blip r:embed="rId28"/>
+                    <a:blip r:embed="rId29"/>
                     <a:stretch>
                       <a:fillRect/>
                     </a:stretch>
@@ -11171,7 +11194,7 @@
           <w:rPr>
             <w:noProof/>
           </w:rPr>
-          <w:t>21</w:t>
+          <w:t>22</w:t>
         </w:r>
       </w:fldSimple>
       <w:r>
@@ -11308,7 +11331,7 @@
                     <pic:cNvPicPr/>
                   </pic:nvPicPr>
                   <pic:blipFill>
-                    <a:blip r:embed="rId29"/>
+                    <a:blip r:embed="rId30"/>
                     <a:stretch>
                       <a:fillRect/>
                     </a:stretch>
@@ -11342,7 +11365,7 @@
           <w:rPr>
             <w:noProof/>
           </w:rPr>
-          <w:t>22</w:t>
+          <w:t>23</w:t>
         </w:r>
       </w:fldSimple>
       <w:r>
@@ -11491,7 +11514,7 @@
         <w:rPr>
           <w:noProof/>
         </w:rPr>
-        <w:t>23</w:t>
+        <w:t>24</w:t>
       </w:r>
       <w:r>
         <w:fldChar w:fldCharType="end"/>
@@ -11531,7 +11554,7 @@
                     <pic:cNvPicPr/>
                   </pic:nvPicPr>
                   <pic:blipFill>
-                    <a:blip r:embed="rId30"/>
+                    <a:blip r:embed="rId31"/>
                     <a:stretch>
                       <a:fillRect/>
                     </a:stretch>
@@ -11557,7 +11580,7 @@
         <w:pStyle w:val="Caption"/>
         <w:jc w:val="center"/>
       </w:pPr>
-      <w:bookmarkStart w:id="26" w:name="_Ref197161281"/>
+      <w:bookmarkStart w:id="29" w:name="_Ref197161281"/>
       <w:r>
         <w:t xml:space="preserve">Figure </w:t>
       </w:r>
@@ -11566,10 +11589,10 @@
           <w:rPr>
             <w:noProof/>
           </w:rPr>
-          <w:t>23</w:t>
+          <w:t>24</w:t>
         </w:r>
       </w:fldSimple>
-      <w:bookmarkEnd w:id="26"/>
+      <w:bookmarkEnd w:id="29"/>
       <w:r>
         <w:t xml:space="preserve"> - Test Navigation from Index to Discover Views</w:t>
       </w:r>
@@ -11631,7 +11654,7 @@
           <w:bCs/>
         </w:rPr>
       </w:pPr>
-      <w:bookmarkStart w:id="27" w:name="_Toc197187164"/>
+      <w:bookmarkStart w:id="30" w:name="_Toc197196647"/>
       <w:r>
         <w:rPr>
           <w:rFonts w:ascii="Arial Black" w:hAnsi="Arial Black"/>
@@ -11640,7 +11663,7 @@
         </w:rPr>
         <w:t>Manual Testing</w:t>
       </w:r>
-      <w:bookmarkEnd w:id="27"/>
+      <w:bookmarkEnd w:id="30"/>
       <w:r>
         <w:rPr>
           <w:rFonts w:ascii="Arial Black" w:hAnsi="Arial Black"/>
@@ -11730,7 +11753,7 @@
                     </pic:cNvPicPr>
                   </pic:nvPicPr>
                   <pic:blipFill rotWithShape="1">
-                    <a:blip r:embed="rId31">
+                    <a:blip r:embed="rId32">
                       <a:extLst>
                         <a:ext uri="{28A0092B-C50C-407E-A947-70E740481C1C}">
                           <a14:useLocalDpi xmlns:a14="http://schemas.microsoft.com/office/drawing/2010/main" val="0"/>
@@ -11776,7 +11799,7 @@
         <w:pStyle w:val="Caption"/>
         <w:jc w:val="center"/>
       </w:pPr>
-      <w:bookmarkStart w:id="28" w:name="_Ref197095767"/>
+      <w:bookmarkStart w:id="31" w:name="_Ref197095767"/>
       <w:r>
         <w:t xml:space="preserve">Figure </w:t>
       </w:r>
@@ -11785,10 +11808,10 @@
           <w:rPr>
             <w:noProof/>
           </w:rPr>
-          <w:t>24</w:t>
+          <w:t>25</w:t>
         </w:r>
       </w:fldSimple>
-      <w:bookmarkEnd w:id="28"/>
+      <w:bookmarkEnd w:id="31"/>
       <w:r>
         <w:t xml:space="preserve"> - Discover Bulbs Manual Test</w:t>
       </w:r>
@@ -11851,7 +11874,7 @@
                                 <w:szCs w:val="20"/>
                               </w:rPr>
                             </w:pPr>
-                            <w:bookmarkStart w:id="29" w:name="_Ref197095810"/>
+                            <w:bookmarkStart w:id="32" w:name="_Ref197095810"/>
                             <w:r>
                               <w:t xml:space="preserve">Figure </w:t>
                             </w:r>
@@ -11860,10 +11883,10 @@
                                 <w:rPr>
                                   <w:noProof/>
                                 </w:rPr>
-                                <w:t>25</w:t>
+                                <w:t>26</w:t>
                               </w:r>
                             </w:fldSimple>
-                            <w:bookmarkEnd w:id="29"/>
+                            <w:bookmarkEnd w:id="32"/>
                             <w:r>
                               <w:t xml:space="preserve"> - Steps for saving a bulb to Bulb Bop</w:t>
                             </w:r>
@@ -11900,7 +11923,7 @@
                           <w:szCs w:val="20"/>
                         </w:rPr>
                       </w:pPr>
-                      <w:bookmarkStart w:id="30" w:name="_Ref197095810"/>
+                      <w:bookmarkStart w:id="33" w:name="_Ref197095810"/>
                       <w:r>
                         <w:t xml:space="preserve">Figure </w:t>
                       </w:r>
@@ -11909,10 +11932,10 @@
                           <w:rPr>
                             <w:noProof/>
                           </w:rPr>
-                          <w:t>25</w:t>
+                          <w:t>26</w:t>
                         </w:r>
                       </w:fldSimple>
-                      <w:bookmarkEnd w:id="30"/>
+                      <w:bookmarkEnd w:id="33"/>
                       <w:r>
                         <w:t xml:space="preserve"> - Steps for saving a bulb to Bulb Bop</w:t>
                       </w:r>
@@ -11963,7 +11986,7 @@
                     </pic:cNvPicPr>
                   </pic:nvPicPr>
                   <pic:blipFill>
-                    <a:blip r:embed="rId32">
+                    <a:blip r:embed="rId33">
                       <a:extLst>
                         <a:ext uri="{28A0092B-C50C-407E-A947-70E740481C1C}">
                           <a14:useLocalDpi xmlns:a14="http://schemas.microsoft.com/office/drawing/2010/main" val="0"/>
@@ -12046,7 +12069,7 @@
         <w:rPr>
           <w:noProof/>
         </w:rPr>
-        <w:t>24</w:t>
+        <w:t>25</w:t>
       </w:r>
       <w:r>
         <w:fldChar w:fldCharType="end"/>
@@ -12066,18 +12089,10 @@
     </w:p>
     <w:p>
       <w:r>
-        <w:t xml:space="preserve">The next step of the user story is the ability to save </w:t>
-      </w:r>
-      <w:proofErr w:type="gramStart"/>
-      <w:r>
-        <w:t>bulbs</w:t>
-      </w:r>
-      <w:r>
-        <w:t>,</w:t>
-      </w:r>
-      <w:proofErr w:type="gramEnd"/>
-      <w:r>
-        <w:t xml:space="preserve"> </w:t>
+        <w:t>The next step of the user story is the ability to save bulbs</w:t>
+      </w:r>
+      <w:r>
+        <w:t xml:space="preserve">, </w:t>
       </w:r>
       <w:r>
         <w:t>this has been tested successfully multiple times</w:t>
@@ -12185,7 +12200,7 @@
                                 <w:szCs w:val="20"/>
                               </w:rPr>
                             </w:pPr>
-                            <w:bookmarkStart w:id="31" w:name="_Ref197161337"/>
+                            <w:bookmarkStart w:id="34" w:name="_Ref197161337"/>
                             <w:r>
                               <w:t xml:space="preserve">Figure </w:t>
                             </w:r>
@@ -12194,10 +12209,10 @@
                                 <w:rPr>
                                   <w:noProof/>
                                 </w:rPr>
-                                <w:t>26</w:t>
+                                <w:t>27</w:t>
                               </w:r>
                             </w:fldSimple>
-                            <w:bookmarkEnd w:id="31"/>
+                            <w:bookmarkEnd w:id="34"/>
                             <w:r>
                               <w:t xml:space="preserve"> - Test Steps for Selecting an Audio Device</w:t>
                             </w:r>
@@ -12230,7 +12245,7 @@
                           <w:szCs w:val="20"/>
                         </w:rPr>
                       </w:pPr>
-                      <w:bookmarkStart w:id="32" w:name="_Ref197161337"/>
+                      <w:bookmarkStart w:id="35" w:name="_Ref197161337"/>
                       <w:r>
                         <w:t xml:space="preserve">Figure </w:t>
                       </w:r>
@@ -12239,10 +12254,10 @@
                           <w:rPr>
                             <w:noProof/>
                           </w:rPr>
-                          <w:t>26</w:t>
+                          <w:t>27</w:t>
                         </w:r>
                       </w:fldSimple>
-                      <w:bookmarkEnd w:id="32"/>
+                      <w:bookmarkEnd w:id="35"/>
                       <w:r>
                         <w:t xml:space="preserve"> - Test Steps for Selecting an Audio Device</w:t>
                       </w:r>
@@ -12293,7 +12308,7 @@
                     </pic:cNvPicPr>
                   </pic:nvPicPr>
                   <pic:blipFill>
-                    <a:blip r:embed="rId33">
+                    <a:blip r:embed="rId34">
                       <a:extLst>
                         <a:ext uri="{28A0092B-C50C-407E-A947-70E740481C1C}">
                           <a14:useLocalDpi xmlns:a14="http://schemas.microsoft.com/office/drawing/2010/main" val="0"/>
@@ -12418,7 +12433,7 @@
                                 <w:szCs w:val="20"/>
                               </w:rPr>
                             </w:pPr>
-                            <w:bookmarkStart w:id="33" w:name="_Ref197161338"/>
+                            <w:bookmarkStart w:id="36" w:name="_Ref197161338"/>
                             <w:r>
                               <w:t xml:space="preserve">Figure </w:t>
                             </w:r>
@@ -12427,10 +12442,10 @@
                                 <w:rPr>
                                   <w:noProof/>
                                 </w:rPr>
-                                <w:t>27</w:t>
+                                <w:t>28</w:t>
                               </w:r>
                             </w:fldSimple>
-                            <w:bookmarkEnd w:id="33"/>
+                            <w:bookmarkEnd w:id="36"/>
                             <w:r>
                               <w:t xml:space="preserve"> - Test steps for Starting the Audio Sync</w:t>
                             </w:r>
@@ -12463,7 +12478,7 @@
                           <w:szCs w:val="20"/>
                         </w:rPr>
                       </w:pPr>
-                      <w:bookmarkStart w:id="34" w:name="_Ref197161338"/>
+                      <w:bookmarkStart w:id="37" w:name="_Ref197161338"/>
                       <w:r>
                         <w:t xml:space="preserve">Figure </w:t>
                       </w:r>
@@ -12472,10 +12487,10 @@
                           <w:rPr>
                             <w:noProof/>
                           </w:rPr>
-                          <w:t>27</w:t>
+                          <w:t>28</w:t>
                         </w:r>
                       </w:fldSimple>
-                      <w:bookmarkEnd w:id="34"/>
+                      <w:bookmarkEnd w:id="37"/>
                       <w:r>
                         <w:t xml:space="preserve"> - Test steps for Starting the Audio Sync</w:t>
                       </w:r>
@@ -12526,7 +12541,7 @@
                     </pic:cNvPicPr>
                   </pic:nvPicPr>
                   <pic:blipFill>
-                    <a:blip r:embed="rId34">
+                    <a:blip r:embed="rId35">
                       <a:extLst>
                         <a:ext uri="{28A0092B-C50C-407E-A947-70E740481C1C}">
                           <a14:useLocalDpi xmlns:a14="http://schemas.microsoft.com/office/drawing/2010/main" val="0"/>
@@ -12587,7 +12602,7 @@
           <w:bCs/>
         </w:rPr>
       </w:pPr>
-      <w:bookmarkStart w:id="35" w:name="_Toc197187165"/>
+      <w:bookmarkStart w:id="38" w:name="_Toc197196648"/>
       <w:r>
         <w:rPr>
           <w:rFonts w:ascii="Arial Black" w:hAnsi="Arial Black"/>
@@ -12597,7 +12612,7 @@
         <w:lastRenderedPageBreak/>
         <w:t>Evaluation and Conclusion</w:t>
       </w:r>
-      <w:bookmarkEnd w:id="35"/>
+      <w:bookmarkEnd w:id="38"/>
     </w:p>
     <w:p>
       <w:pPr>
@@ -12612,7 +12627,7 @@
           <w:bCs/>
         </w:rPr>
       </w:pPr>
-      <w:bookmarkStart w:id="36" w:name="_Toc197187166"/>
+      <w:bookmarkStart w:id="39" w:name="_Toc197196649"/>
       <w:r>
         <w:rPr>
           <w:rFonts w:ascii="Arial Black" w:hAnsi="Arial Black"/>
@@ -12621,7 +12636,7 @@
         </w:rPr>
         <w:t>Evaluation of Project Success</w:t>
       </w:r>
-      <w:bookmarkEnd w:id="36"/>
+      <w:bookmarkEnd w:id="39"/>
     </w:p>
     <w:p>
       <w:r>
@@ -12768,7 +12783,7 @@
         <w:rPr>
           <w:noProof/>
         </w:rPr>
-        <w:t>24</w:t>
+        <w:t>25</w:t>
       </w:r>
       <w:r>
         <w:fldChar w:fldCharType="end"/>
@@ -12792,7 +12807,7 @@
         <w:rPr>
           <w:noProof/>
         </w:rPr>
-        <w:t>25</w:t>
+        <w:t>26</w:t>
       </w:r>
       <w:r>
         <w:fldChar w:fldCharType="end"/>
@@ -12813,66 +12828,152 @@
         <w:rPr>
           <w:noProof/>
         </w:rPr>
+        <w:t>29</w:t>
+      </w:r>
+      <w:r>
+        <w:fldChar w:fldCharType="end"/>
+      </w:r>
+      <w:r>
+        <w:t xml:space="preserve">), </w:t>
+      </w:r>
+      <w:r>
+        <w:t>Bulb Bop</w:t>
+      </w:r>
+      <w:r>
+        <w:t xml:space="preserve"> is able to discover bulbs connected to the </w:t>
+      </w:r>
+      <w:r>
+        <w:t>network and</w:t>
+      </w:r>
+      <w:r>
+        <w:t xml:space="preserve"> save them in the database for future control. The only weakness of </w:t>
+      </w:r>
+      <w:r>
+        <w:t>Bulb Bop</w:t>
+      </w:r>
+      <w:r>
+        <w:t xml:space="preserve"> here is the inability of </w:t>
+      </w:r>
+      <w:r>
+        <w:t>Bulb Bop</w:t>
+      </w:r>
+      <w:r>
+        <w:t xml:space="preserve"> to pair </w:t>
+      </w:r>
+      <w:r>
+        <w:t xml:space="preserve">bulbs to the network in the first place. </w:t>
+      </w:r>
+      <w:r>
+        <w:t xml:space="preserve">This weakness cannot be solved, </w:t>
+      </w:r>
+      <w:r>
+        <w:t>WizBulb does not document the pairing process of the bulbs to the network</w:t>
+      </w:r>
+      <w:r>
+        <w:t xml:space="preserve"> and</w:t>
+      </w:r>
+      <w:r>
+        <w:t xml:space="preserve"> must be done via their proprietary application. </w:t>
+      </w:r>
+    </w:p>
+    <w:p>
+      <w:r>
+        <w:t xml:space="preserve">“The system should detect music rhythm and temp from an audio source and synchronise the light settings accordingly”, </w:t>
+      </w:r>
+      <w:r>
+        <w:t xml:space="preserve">as seen in </w:t>
+      </w:r>
+      <w:r>
+        <w:fldChar w:fldCharType="begin"/>
+      </w:r>
+      <w:r>
+        <w:instrText xml:space="preserve"> REF _Ref197161337 \h </w:instrText>
+      </w:r>
+      <w:r>
+        <w:fldChar w:fldCharType="separate"/>
+      </w:r>
+      <w:r>
+        <w:t xml:space="preserve">Figure </w:t>
+      </w:r>
+      <w:r>
+        <w:rPr>
+          <w:noProof/>
+        </w:rPr>
+        <w:t>27</w:t>
+      </w:r>
+      <w:r>
+        <w:fldChar w:fldCharType="end"/>
+      </w:r>
+      <w:r>
+        <w:t xml:space="preserve"> and </w:t>
+      </w:r>
+      <w:r>
+        <w:fldChar w:fldCharType="begin"/>
+      </w:r>
+      <w:r>
+        <w:instrText xml:space="preserve"> REF _Ref197161338 \h </w:instrText>
+      </w:r>
+      <w:r>
+        <w:fldChar w:fldCharType="separate"/>
+      </w:r>
+      <w:r>
+        <w:t xml:space="preserve">Figure </w:t>
+      </w:r>
+      <w:r>
+        <w:rPr>
+          <w:noProof/>
+        </w:rPr>
         <w:t>28</w:t>
       </w:r>
       <w:r>
         <w:fldChar w:fldCharType="end"/>
       </w:r>
       <w:r>
-        <w:t xml:space="preserve">), </w:t>
-      </w:r>
-      <w:r>
-        <w:t>Bulb Bop</w:t>
-      </w:r>
-      <w:r>
-        <w:t xml:space="preserve"> is able to discover bulbs connected to the </w:t>
-      </w:r>
-      <w:r>
-        <w:t>network and</w:t>
-      </w:r>
-      <w:r>
-        <w:t xml:space="preserve"> save them in the database for future control. The only weakness of </w:t>
-      </w:r>
-      <w:r>
-        <w:t>Bulb Bop</w:t>
-      </w:r>
-      <w:r>
-        <w:t xml:space="preserve"> here is the inability of </w:t>
-      </w:r>
-      <w:r>
-        <w:t>Bulb Bop</w:t>
-      </w:r>
-      <w:r>
-        <w:t xml:space="preserve"> to pair </w:t>
-      </w:r>
-      <w:r>
-        <w:t xml:space="preserve">bulbs to the network in the first place. </w:t>
-      </w:r>
-      <w:r>
-        <w:t xml:space="preserve">This weakness cannot be solved, </w:t>
-      </w:r>
-      <w:r>
-        <w:t>WizBulb does not document the pairing process of the bulbs to the network</w:t>
-      </w:r>
-      <w:r>
-        <w:t xml:space="preserve"> and</w:t>
-      </w:r>
-      <w:r>
-        <w:t xml:space="preserve"> must be done via their proprietary application. </w:t>
-      </w:r>
-    </w:p>
-    <w:p>
-      <w:r>
-        <w:t xml:space="preserve">“The system should detect music rhythm and temp from an audio source and synchronise the light settings accordingly”, </w:t>
-      </w:r>
-      <w:r>
-        <w:t xml:space="preserve">as seen in </w:t>
+        <w:t xml:space="preserve">, Bulb Bop is able to </w:t>
+      </w:r>
+      <w:r>
+        <w:t xml:space="preserve">detect audio devices on the host machine, parse their audio input/output, and use that to change the brightness setting of </w:t>
+      </w:r>
+      <w:r>
+        <w:t xml:space="preserve">bulbs saved to Bulb Bop. The algorithm that is used was documented in </w:t>
+      </w:r>
+      <w:r>
+        <w:t xml:space="preserve">Chapter 3, section 5, this algorithm, is not perfect, through manual testing it can been seen to react to the beat, but will occasionally </w:t>
+      </w:r>
+      <w:r>
+        <w:t xml:space="preserve">miss a beat, or flicker the bulbs when there is no beat. </w:t>
+      </w:r>
+    </w:p>
+    <w:p>
+      <w:r>
+        <w:t>“The system should provide a primary control interface”</w:t>
+      </w:r>
+      <w:r>
+        <w:t xml:space="preserve">. </w:t>
+      </w:r>
+      <w:r>
+        <w:t>The index view of Bulb Bop handles this</w:t>
+      </w:r>
+      <w:r>
+        <w:t>. When</w:t>
+      </w:r>
+      <w:r>
+        <w:t xml:space="preserve"> bulbs are saved in the database and present on the network</w:t>
+      </w:r>
+      <w:r>
+        <w:t xml:space="preserve">, the bulbs can be toggled (turned on and off) by clicking on the appropriate </w:t>
+      </w:r>
+      <w:r>
+        <w:t>icon</w:t>
+      </w:r>
+      <w:r>
+        <w:t xml:space="preserve"> (</w:t>
       </w:r>
       <w:r>
         <w:fldChar w:fldCharType="begin"/>
       </w:r>
       <w:r>
-        <w:instrText xml:space="preserve"> REF _Ref197161337 \h </w:instrText>
+        <w:instrText xml:space="preserve"> REF _Ref197095770 \h </w:instrText>
       </w:r>
       <w:r>
         <w:fldChar w:fldCharType="separate"/>
@@ -12884,93 +12985,7 @@
         <w:rPr>
           <w:noProof/>
         </w:rPr>
-        <w:t>26</w:t>
-      </w:r>
-      <w:r>
-        <w:fldChar w:fldCharType="end"/>
-      </w:r>
-      <w:r>
-        <w:t xml:space="preserve"> and </w:t>
-      </w:r>
-      <w:r>
-        <w:fldChar w:fldCharType="begin"/>
-      </w:r>
-      <w:r>
-        <w:instrText xml:space="preserve"> REF _Ref197161338 \h </w:instrText>
-      </w:r>
-      <w:r>
-        <w:fldChar w:fldCharType="separate"/>
-      </w:r>
-      <w:r>
-        <w:t xml:space="preserve">Figure </w:t>
-      </w:r>
-      <w:r>
-        <w:rPr>
-          <w:noProof/>
-        </w:rPr>
-        <w:t>27</w:t>
-      </w:r>
-      <w:r>
-        <w:fldChar w:fldCharType="end"/>
-      </w:r>
-      <w:r>
-        <w:t xml:space="preserve">, Bulb Bop is able to </w:t>
-      </w:r>
-      <w:r>
-        <w:t xml:space="preserve">detect audio devices on the host machine, parse their audio input/output, and use that to change the brightness setting of </w:t>
-      </w:r>
-      <w:r>
-        <w:t xml:space="preserve">bulbs saved to Bulb Bop. The algorithm that is used was documented in </w:t>
-      </w:r>
-      <w:r>
-        <w:t xml:space="preserve">Chapter 3, section 5, this algorithm, is not perfect, through manual testing it can been seen to react to the beat, but will occasionally </w:t>
-      </w:r>
-      <w:r>
-        <w:t xml:space="preserve">miss a beat, or flicker the bulbs when there is no beat. </w:t>
-      </w:r>
-    </w:p>
-    <w:p>
-      <w:r>
-        <w:t>“The system should provide a primary control interface”</w:t>
-      </w:r>
-      <w:r>
-        <w:t xml:space="preserve">. </w:t>
-      </w:r>
-      <w:r>
-        <w:t>The index view of Bulb Bop handles this</w:t>
-      </w:r>
-      <w:r>
-        <w:t>. When</w:t>
-      </w:r>
-      <w:r>
-        <w:t xml:space="preserve"> bulbs are saved in the database and present on the network</w:t>
-      </w:r>
-      <w:r>
-        <w:t xml:space="preserve">, the bulbs can be toggled (turned on and off) by clicking on the appropriate </w:t>
-      </w:r>
-      <w:r>
-        <w:t>icon</w:t>
-      </w:r>
-      <w:r>
-        <w:t xml:space="preserve"> (</w:t>
-      </w:r>
-      <w:r>
-        <w:fldChar w:fldCharType="begin"/>
-      </w:r>
-      <w:r>
-        <w:instrText xml:space="preserve"> REF _Ref197095770 \h </w:instrText>
-      </w:r>
-      <w:r>
-        <w:fldChar w:fldCharType="separate"/>
-      </w:r>
-      <w:r>
-        <w:t xml:space="preserve">Figure </w:t>
-      </w:r>
-      <w:r>
-        <w:rPr>
-          <w:noProof/>
-        </w:rPr>
-        <w:t>28</w:t>
+        <w:t>29</w:t>
       </w:r>
       <w:r>
         <w:fldChar w:fldCharType="end"/>
@@ -13020,7 +13035,7 @@
                     <pic:cNvPicPr/>
                   </pic:nvPicPr>
                   <pic:blipFill>
-                    <a:blip r:embed="rId35"/>
+                    <a:blip r:embed="rId36"/>
                     <a:stretch>
                       <a:fillRect/>
                     </a:stretch>
@@ -13046,7 +13061,7 @@
         <w:pStyle w:val="Caption"/>
         <w:jc w:val="center"/>
       </w:pPr>
-      <w:bookmarkStart w:id="37" w:name="_Ref197095770"/>
+      <w:bookmarkStart w:id="40" w:name="_Ref197095770"/>
       <w:r>
         <w:t xml:space="preserve">Figure </w:t>
       </w:r>
@@ -13055,10 +13070,10 @@
           <w:rPr>
             <w:noProof/>
           </w:rPr>
-          <w:t>28</w:t>
+          <w:t>29</w:t>
         </w:r>
       </w:fldSimple>
-      <w:bookmarkEnd w:id="37"/>
+      <w:bookmarkEnd w:id="40"/>
       <w:r>
         <w:t xml:space="preserve"> - Bulb Icon with User prompt to toggle bulb</w:t>
       </w:r>
@@ -13068,15 +13083,7 @@
         <w:t>The only requirement that was not met by the final iteration of Bulb Bop is “The system should offer multiple lighting modes.”</w:t>
       </w:r>
       <w:r>
-        <w:t xml:space="preserve"> Initial work was done to allow </w:t>
-      </w:r>
-      <w:proofErr w:type="gramStart"/>
-      <w:r>
-        <w:t>changing coloured</w:t>
-      </w:r>
-      <w:proofErr w:type="gramEnd"/>
-      <w:r>
-        <w:t xml:space="preserve"> bulbs, and this is still present in the code repository, but it is not currently implemented. This requirement should be a priority for any further iterations of Bulb Bop</w:t>
+        <w:t xml:space="preserve"> Initial work was done to allow changing coloured bulbs, and this is still present in the code repository, but it is not currently implemented. This requirement should be a priority for any further iterations of Bulb Bop</w:t>
       </w:r>
       <w:r>
         <w:t>.</w:t>
@@ -13142,7 +13149,7 @@
           <w:bCs/>
         </w:rPr>
       </w:pPr>
-      <w:bookmarkStart w:id="38" w:name="_Toc197187167"/>
+      <w:bookmarkStart w:id="41" w:name="_Toc197196650"/>
       <w:r>
         <w:rPr>
           <w:rFonts w:ascii="Arial Black" w:hAnsi="Arial Black"/>
@@ -13151,7 +13158,7 @@
         </w:rPr>
         <w:t>Reflection of Process</w:t>
       </w:r>
-      <w:bookmarkEnd w:id="38"/>
+      <w:bookmarkEnd w:id="41"/>
     </w:p>
     <w:p>
       <w:pPr>
@@ -13259,7 +13266,7 @@
                     <pic:cNvPicPr/>
                   </pic:nvPicPr>
                   <pic:blipFill>
-                    <a:blip r:embed="rId36"/>
+                    <a:blip r:embed="rId37"/>
                     <a:stretch>
                       <a:fillRect/>
                     </a:stretch>
@@ -13293,7 +13300,7 @@
           <w:rPr>
             <w:noProof/>
           </w:rPr>
-          <w:t>29</w:t>
+          <w:t>30</w:t>
         </w:r>
       </w:fldSimple>
       <w:r>
@@ -13331,12 +13338,10 @@
         <w:t xml:space="preserve">The lack of structure that came to the development in </w:t>
       </w:r>
       <w:proofErr w:type="spellStart"/>
-      <w:proofErr w:type="gramStart"/>
       <w:r>
         <w:t>it’s</w:t>
       </w:r>
       <w:proofErr w:type="spellEnd"/>
-      <w:proofErr w:type="gramEnd"/>
       <w:r>
         <w:t xml:space="preserve"> later stages </w:t>
       </w:r>
@@ -13364,15 +13369,7 @@
         <w:t xml:space="preserve">review of the process. This was </w:t>
       </w:r>
       <w:r>
-        <w:t xml:space="preserve">not carried </w:t>
-      </w:r>
-      <w:proofErr w:type="gramStart"/>
-      <w:r>
-        <w:t>out, but</w:t>
-      </w:r>
-      <w:proofErr w:type="gramEnd"/>
-      <w:r>
-        <w:t xml:space="preserve"> would have allowed for a review of the user requirements</w:t>
+        <w:t>not carried out, but would have allowed for a review of the user requirements</w:t>
       </w:r>
       <w:r>
         <w:t xml:space="preserve"> and the current state of Bulb Bop. Thus, the </w:t>
@@ -13395,7 +13392,7 @@
           <w:bCs/>
         </w:rPr>
       </w:pPr>
-      <w:bookmarkStart w:id="39" w:name="_Toc197187168"/>
+      <w:bookmarkStart w:id="42" w:name="_Toc197196651"/>
       <w:r>
         <w:rPr>
           <w:rFonts w:ascii="Arial Black" w:hAnsi="Arial Black"/>
@@ -13404,7 +13401,7 @@
         </w:rPr>
         <w:t>Evaluation of Software</w:t>
       </w:r>
-      <w:bookmarkEnd w:id="39"/>
+      <w:bookmarkEnd w:id="42"/>
     </w:p>
     <w:p>
       <w:r>
@@ -13423,15 +13420,7 @@
         <w:t>overall functionality of Bulb Bop.</w:t>
       </w:r>
       <w:r>
-        <w:t xml:space="preserve"> </w:t>
-      </w:r>
-      <w:proofErr w:type="gramStart"/>
-      <w:r>
-        <w:t>The final conclusion</w:t>
-      </w:r>
-      <w:proofErr w:type="gramEnd"/>
-      <w:r>
-        <w:t xml:space="preserve"> of this section is that while Bulb Bop is functional, and </w:t>
+        <w:t xml:space="preserve"> The final conclusion of this section is that while Bulb Bop is functional, and </w:t>
       </w:r>
       <w:r>
         <w:t>usable</w:t>
@@ -13468,7 +13457,7 @@
                     <pic:cNvPicPr/>
                   </pic:nvPicPr>
                   <pic:blipFill>
-                    <a:blip r:embed="rId37"/>
+                    <a:blip r:embed="rId38"/>
                     <a:stretch>
                       <a:fillRect/>
                     </a:stretch>
@@ -13524,7 +13513,7 @@
         <w:pStyle w:val="Caption"/>
         <w:jc w:val="center"/>
       </w:pPr>
-      <w:bookmarkStart w:id="40" w:name="_Ref197161417"/>
+      <w:bookmarkStart w:id="43" w:name="_Ref197161417"/>
       <w:r>
         <w:t xml:space="preserve">Figure </w:t>
       </w:r>
@@ -13533,10 +13522,10 @@
           <w:rPr>
             <w:noProof/>
           </w:rPr>
-          <w:t>30</w:t>
+          <w:t>31</w:t>
         </w:r>
       </w:fldSimple>
-      <w:bookmarkEnd w:id="40"/>
+      <w:bookmarkEnd w:id="43"/>
       <w:r>
         <w:t xml:space="preserve"> - Screenshot of Index Page</w:t>
       </w:r>
@@ -13759,7 +13748,7 @@
         <w:rPr>
           <w:noProof/>
         </w:rPr>
-        <w:t>28</w:t>
+        <w:t>29</w:t>
       </w:r>
       <w:r>
         <w:fldChar w:fldCharType="end"/>
@@ -13786,7 +13775,7 @@
         <w:rPr>
           <w:noProof/>
         </w:rPr>
-        <w:t>30</w:t>
+        <w:t>31</w:t>
       </w:r>
       <w:r>
         <w:fldChar w:fldCharType="end"/>
@@ -13869,7 +13858,7 @@
                     <pic:cNvPicPr/>
                   </pic:nvPicPr>
                   <pic:blipFill>
-                    <a:blip r:embed="rId38"/>
+                    <a:blip r:embed="rId39"/>
                     <a:stretch>
                       <a:fillRect/>
                     </a:stretch>
@@ -13903,7 +13892,7 @@
           <w:rPr>
             <w:noProof/>
           </w:rPr>
-          <w:t>31</w:t>
+          <w:t>32</w:t>
         </w:r>
       </w:fldSimple>
       <w:r>
@@ -14015,7 +14004,7 @@
                     <pic:cNvPicPr/>
                   </pic:nvPicPr>
                   <pic:blipFill>
-                    <a:blip r:embed="rId39"/>
+                    <a:blip r:embed="rId40"/>
                     <a:stretch>
                       <a:fillRect/>
                     </a:stretch>
@@ -14049,7 +14038,7 @@
           <w:rPr>
             <w:noProof/>
           </w:rPr>
-          <w:t>32</w:t>
+          <w:t>33</w:t>
         </w:r>
       </w:fldSimple>
       <w:r>
@@ -14113,7 +14102,7 @@
           <w:bCs/>
         </w:rPr>
       </w:pPr>
-      <w:bookmarkStart w:id="41" w:name="_Toc197187169"/>
+      <w:bookmarkStart w:id="44" w:name="_Toc197196652"/>
       <w:r>
         <w:rPr>
           <w:rFonts w:ascii="Arial Black" w:hAnsi="Arial Black"/>
@@ -14122,7 +14111,7 @@
         </w:rPr>
         <w:t>Suggestions for Further Work</w:t>
       </w:r>
-      <w:bookmarkEnd w:id="41"/>
+      <w:bookmarkEnd w:id="44"/>
     </w:p>
     <w:p>
       <w:r>
@@ -14159,15 +14148,7 @@
     <w:p>
       <w:r>
         <w:lastRenderedPageBreak/>
-        <w:t xml:space="preserve">This work should be prioritised above all others so that Bulb Bop can meet </w:t>
-      </w:r>
-      <w:proofErr w:type="gramStart"/>
-      <w:r>
-        <w:t>all of</w:t>
-      </w:r>
-      <w:proofErr w:type="gramEnd"/>
-      <w:r>
-        <w:t xml:space="preserve"> the user requirements. To achieve this requirement, work will need to be carried out </w:t>
+        <w:t xml:space="preserve">This work should be prioritised above all others so that Bulb Bop can meet all of the user requirements. To achieve this requirement, work will need to be carried out </w:t>
       </w:r>
       <w:r>
         <w:t>to discover the type of bulb that is connected programmatically</w:t>
@@ -14206,15 +14187,7 @@
     </w:p>
     <w:p>
       <w:r>
-        <w:t xml:space="preserve">The current state of Bulb Bop means that the user needs to </w:t>
-      </w:r>
-      <w:proofErr w:type="gramStart"/>
-      <w:r>
-        <w:t>have an understanding of</w:t>
-      </w:r>
-      <w:proofErr w:type="gramEnd"/>
-      <w:r>
-        <w:t xml:space="preserve"> how to run a </w:t>
+        <w:t xml:space="preserve">The current state of Bulb Bop means that the user needs to have an understanding of how to run a </w:t>
       </w:r>
       <w:r>
         <w:t>P</w:t>
@@ -14258,7 +14231,7 @@
         <w:fldChar w:fldCharType="begin"/>
       </w:r>
       <w:r>
-        <w:instrText xml:space="preserve"> ADDIN ZOTERO_ITEM CSL_CITATION {"citationID":"rO8EHzHr","properties":{"formattedCitation":"(\\uc0\\u8220{}pyinstaller,\\uc0\\u8221{} 2025)","plainCitation":"(“pyinstaller,” 2025)","noteIndex":0},"citationItems":[{"id":28,"uris":["http://zotero.org/users/local/iChuLWie/items/XPU2WZTK"],"itemData":{"id":28,"type":"software","genre":"C, Python","license":"OSI Approved :: GNU General Public License v2","medium":"MacOS :: MacOS X, Microsoft :: Windows, POSIX, POSIX :: AIX, POSIX :: BSD, POSIX :: Linux, POSIX :: SunOS/Solaris","source":"PyPI","title":"pyinstaller: PyInstaller bundles a Python application and all its dependencies into a single package.","title-short":"pyinstaller","URL":"https://www.pyinstaller.org/","version":"6.13.0","accessed":{"date-parts":[["2025",5,2]]},"issued":{"date-parts":[["2025",4,16]]}}}],"schema":"https://github.com/citation-style-language/schema/raw/master/csl-citation.json"} </w:instrText>
+        <w:instrText xml:space="preserve"> ADDIN ZOTERO_ITEM CSL_CITATION {"citationID":"rO8EHzHr","properties":{"formattedCitation":"(15)","plainCitation":"(15)","noteIndex":0},"citationItems":[{"id":28,"uris":["http://zotero.org/users/local/iChuLWie/items/XPU2WZTK"],"itemData":{"id":28,"type":"software","genre":"C, Python","license":"OSI Approved :: GNU General Public License v2","medium":"MacOS :: MacOS X, Microsoft :: Windows, POSIX, POSIX :: AIX, POSIX :: BSD, POSIX :: Linux, POSIX :: SunOS/Solaris","source":"PyPI","title":"pyinstaller: PyInstaller bundles a Python application and all its dependencies into a single package.","title-short":"pyinstaller","URL":"https://www.pyinstaller.org/","version":"6.13.0","accessed":{"date-parts":[["2025",5,2]]},"issued":{"date-parts":[["2025",4,16]]}}}],"schema":"https://github.com/citation-style-language/schema/raw/master/csl-citation.json"} </w:instrText>
       </w:r>
       <w:r>
         <w:fldChar w:fldCharType="separate"/>
@@ -14266,25 +14239,8 @@
       <w:r>
         <w:rPr>
           <w:rFonts w:cs="Arial"/>
-          <w:kern w:val="0"/>
-        </w:rPr>
-        <w:t>(“</w:t>
-      </w:r>
-      <w:proofErr w:type="spellStart"/>
-      <w:r>
-        <w:rPr>
-          <w:rFonts w:cs="Arial"/>
-          <w:kern w:val="0"/>
-        </w:rPr>
-        <w:t>pyinstaller</w:t>
-      </w:r>
-      <w:proofErr w:type="spellEnd"/>
-      <w:r>
-        <w:rPr>
-          <w:rFonts w:cs="Arial"/>
-          <w:kern w:val="0"/>
-        </w:rPr>
-        <w:t>,” 2025)</w:t>
+        </w:rPr>
+        <w:t>(15)</w:t>
       </w:r>
       <w:r>
         <w:fldChar w:fldCharType="end"/>
@@ -14412,7 +14368,7 @@
           <w:bCs/>
         </w:rPr>
       </w:pPr>
-      <w:bookmarkStart w:id="42" w:name="_Toc197187170"/>
+      <w:bookmarkStart w:id="45" w:name="_Toc197196653"/>
       <w:r>
         <w:rPr>
           <w:rFonts w:ascii="Arial Black" w:hAnsi="Arial Black"/>
@@ -14421,7 +14377,7 @@
         </w:rPr>
         <w:t>Conclusion</w:t>
       </w:r>
-      <w:bookmarkEnd w:id="42"/>
+      <w:bookmarkEnd w:id="45"/>
     </w:p>
     <w:p>
       <w:r>
@@ -14508,7 +14464,28 @@
         <w:rPr>
           <w:rFonts w:cs="Arial"/>
         </w:rPr>
-        <w:t>aiXander/Realtime_PyAudio_FFT: Realtime audio analysis in Python, using PyAudio and Numpy to extract and visualize FFT features from streaming audio. [WWW Document], n.d. URL https://github.com/aiXander/Realtime_PyAudio_FFT (accessed 4.19.25).</w:t>
+        <w:t>1.</w:t>
+      </w:r>
+      <w:r>
+        <w:rPr>
+          <w:rFonts w:cs="Arial"/>
+        </w:rPr>
+        <w:tab/>
+        <w:t xml:space="preserve">Six J. </w:t>
+      </w:r>
+      <w:proofErr w:type="spellStart"/>
+      <w:r>
+        <w:rPr>
+          <w:rFonts w:cs="Arial"/>
+        </w:rPr>
+        <w:t>JorenSix</w:t>
+      </w:r>
+      <w:proofErr w:type="spellEnd"/>
+      <w:r>
+        <w:rPr>
+          <w:rFonts w:cs="Arial"/>
+        </w:rPr>
+        <w:t>/TarsosDSP [Internet]. 2025 [cited 2025 Apr 16]. Available from: https://github.com/JorenSix/TarsosDSP</w:t>
       </w:r>
     </w:p>
     <w:p>
@@ -14522,7 +14499,28 @@
         <w:rPr>
           <w:rFonts w:cs="Arial"/>
         </w:rPr>
-        <w:t>Beat detection, 2021. . Wikipedia.</w:t>
+        <w:t>2.</w:t>
+      </w:r>
+      <w:r>
+        <w:rPr>
+          <w:rFonts w:cs="Arial"/>
+        </w:rPr>
+        <w:tab/>
+        <w:t>Schreiber H. hendriks73/</w:t>
+      </w:r>
+      <w:proofErr w:type="spellStart"/>
+      <w:r>
+        <w:rPr>
+          <w:rFonts w:cs="Arial"/>
+        </w:rPr>
+        <w:t>jipes</w:t>
+      </w:r>
+      <w:proofErr w:type="spellEnd"/>
+      <w:r>
+        <w:rPr>
+          <w:rFonts w:cs="Arial"/>
+        </w:rPr>
+        <w:t xml:space="preserve"> [Internet]. 2024 [cited 2025 Apr 16]. Available from: https://github.com/hendriks73/jipes</w:t>
       </w:r>
     </w:p>
     <w:p>
@@ -14536,7 +14534,27 @@
         <w:rPr>
           <w:rFonts w:cs="Arial"/>
         </w:rPr>
-        <w:t>Beat detection algorithm – Parallelcube [WWW Document], 2018. URL https://www.parallelcube.com/2018/03/30/beat-detection-algorithm/ (accessed 4.20.25).</w:t>
+        <w:t>3.</w:t>
+      </w:r>
+      <w:r>
+        <w:rPr>
+          <w:rFonts w:cs="Arial"/>
+        </w:rPr>
+        <w:tab/>
+      </w:r>
+      <w:proofErr w:type="spellStart"/>
+      <w:r>
+        <w:rPr>
+          <w:rFonts w:cs="Arial"/>
+        </w:rPr>
+        <w:t>drewbatgit</w:t>
+      </w:r>
+      <w:proofErr w:type="spellEnd"/>
+      <w:r>
+        <w:rPr>
+          <w:rFonts w:cs="Arial"/>
+        </w:rPr>
+        <w:t>. About WASAPI - Win32 apps [Internet]. 2021 [cited 2025 Apr 19]. Available from: https://learn.microsoft.com/en-us/windows/win32/coreaudio/wasapi</w:t>
       </w:r>
     </w:p>
     <w:p>
@@ -14550,7 +14568,27 @@
         <w:rPr>
           <w:rFonts w:cs="Arial"/>
         </w:rPr>
-        <w:t>black: The uncompromising code formatter., 2025.</w:t>
+        <w:t>4.</w:t>
+      </w:r>
+      <w:r>
+        <w:rPr>
+          <w:rFonts w:cs="Arial"/>
+        </w:rPr>
+        <w:tab/>
+      </w:r>
+      <w:proofErr w:type="spellStart"/>
+      <w:r>
+        <w:rPr>
+          <w:rFonts w:cs="Arial"/>
+        </w:rPr>
+        <w:t>WiZ</w:t>
+      </w:r>
+      <w:proofErr w:type="spellEnd"/>
+      <w:r>
+        <w:rPr>
+          <w:rFonts w:cs="Arial"/>
+        </w:rPr>
+        <w:t xml:space="preserve"> Pro API Reference [Internet]. [cited 2025 Apr 19]. Available from: https://docs.pro.wizconnected.com/#introduction</w:t>
       </w:r>
     </w:p>
     <w:p>
@@ -14564,7 +14602,42 @@
         <w:rPr>
           <w:rFonts w:cs="Arial"/>
         </w:rPr>
-        <w:t>drewbatgit, 2021. About WASAPI - Win32 apps [WWW Document]. URL https://learn.microsoft.com/en-us/windows/win32/coreaudio/wasapi (accessed 4.19.25).</w:t>
+        <w:t>5.</w:t>
+      </w:r>
+      <w:r>
+        <w:rPr>
+          <w:rFonts w:cs="Arial"/>
+        </w:rPr>
+        <w:tab/>
+        <w:t xml:space="preserve">Traub S. </w:t>
+      </w:r>
+      <w:proofErr w:type="spellStart"/>
+      <w:r>
+        <w:rPr>
+          <w:rFonts w:cs="Arial"/>
+        </w:rPr>
+        <w:t>sbidy</w:t>
+      </w:r>
+      <w:proofErr w:type="spellEnd"/>
+      <w:r>
+        <w:rPr>
+          <w:rFonts w:cs="Arial"/>
+        </w:rPr>
+        <w:t>/</w:t>
+      </w:r>
+      <w:proofErr w:type="spellStart"/>
+      <w:r>
+        <w:rPr>
+          <w:rFonts w:cs="Arial"/>
+        </w:rPr>
+        <w:t>pywizlight</w:t>
+      </w:r>
+      <w:proofErr w:type="spellEnd"/>
+      <w:r>
+        <w:rPr>
+          <w:rFonts w:cs="Arial"/>
+        </w:rPr>
+        <w:t xml:space="preserve"> [Internet]. 2025 [cited 2025 Apr 19]. Available from: https://github.com/sbidy/pywizlight</w:t>
       </w:r>
     </w:p>
     <w:p>
@@ -14578,7 +14651,42 @@
         <w:rPr>
           <w:rFonts w:cs="Arial"/>
         </w:rPr>
-        <w:t>McClean, R., 2025. RyanMcClean/Realtime_PyAudio_FFT.</w:t>
+        <w:t>6.</w:t>
+      </w:r>
+      <w:r>
+        <w:rPr>
+          <w:rFonts w:cs="Arial"/>
+        </w:rPr>
+        <w:tab/>
+        <w:t>aiXander/</w:t>
+      </w:r>
+      <w:proofErr w:type="spellStart"/>
+      <w:r>
+        <w:rPr>
+          <w:rFonts w:cs="Arial"/>
+        </w:rPr>
+        <w:t>Realtime_PyAudio_FFT</w:t>
+      </w:r>
+      <w:proofErr w:type="spellEnd"/>
+      <w:r>
+        <w:rPr>
+          <w:rFonts w:cs="Arial"/>
+        </w:rPr>
+        <w:t xml:space="preserve">: Realtime audio analysis in Python, using PyAudio and </w:t>
+      </w:r>
+      <w:proofErr w:type="spellStart"/>
+      <w:r>
+        <w:rPr>
+          <w:rFonts w:cs="Arial"/>
+        </w:rPr>
+        <w:t>Numpy</w:t>
+      </w:r>
+      <w:proofErr w:type="spellEnd"/>
+      <w:r>
+        <w:rPr>
+          <w:rFonts w:cs="Arial"/>
+        </w:rPr>
+        <w:t xml:space="preserve"> to extract and visualize FFT features from streaming audio. [Internet]. [cited 2025 Apr 19]. Available from: https://github.com/aiXander/Realtime_PyAudio_FFT</w:t>
       </w:r>
     </w:p>
     <w:p>
@@ -14592,7 +14700,42 @@
         <w:rPr>
           <w:rFonts w:cs="Arial"/>
         </w:rPr>
-        <w:t>PEP 8 – Style Guide for Python Code | peps.python.org [WWW Document], 2025. . Python Enhancement Proposals (PEPs). URL https://peps.python.org/pep-0008/ (accessed 4.24.25).</w:t>
+        <w:t>7.</w:t>
+      </w:r>
+      <w:r>
+        <w:rPr>
+          <w:rFonts w:cs="Arial"/>
+        </w:rPr>
+        <w:tab/>
+        <w:t xml:space="preserve">McClean R. </w:t>
+      </w:r>
+      <w:proofErr w:type="spellStart"/>
+      <w:r>
+        <w:rPr>
+          <w:rFonts w:cs="Arial"/>
+        </w:rPr>
+        <w:t>RyanMcClean</w:t>
+      </w:r>
+      <w:proofErr w:type="spellEnd"/>
+      <w:r>
+        <w:rPr>
+          <w:rFonts w:cs="Arial"/>
+        </w:rPr>
+        <w:t>/</w:t>
+      </w:r>
+      <w:proofErr w:type="spellStart"/>
+      <w:r>
+        <w:rPr>
+          <w:rFonts w:cs="Arial"/>
+        </w:rPr>
+        <w:t>Realtime_PyAudio_FFT</w:t>
+      </w:r>
+      <w:proofErr w:type="spellEnd"/>
+      <w:r>
+        <w:rPr>
+          <w:rFonts w:cs="Arial"/>
+        </w:rPr>
+        <w:t xml:space="preserve"> [Internet]. 2025 [cited 2025 May 3]. Available from: https://github.com/RyanMcClean/Realtime_PyAudio_FFT</w:t>
       </w:r>
     </w:p>
     <w:p>
@@ -14606,7 +14749,14 @@
         <w:rPr>
           <w:rFonts w:cs="Arial"/>
         </w:rPr>
-        <w:t>Prettier · Opinionated Code Formatter · Prettier [WWW Document], 2025. URL https://prettier.io/ (accessed 4.24.25).</w:t>
+        <w:t>8.</w:t>
+      </w:r>
+      <w:r>
+        <w:rPr>
+          <w:rFonts w:cs="Arial"/>
+        </w:rPr>
+        <w:tab/>
+        <w:t>Beat detection. In: Wikipedia [Internet]. 2021 [cited 2025 Apr 20]. Available from: https://en.wikipedia.org/w/index.php?title=Beat_detection&amp;oldid=1019885396</w:t>
       </w:r>
     </w:p>
     <w:p>
@@ -14620,7 +14770,28 @@
         <w:rPr>
           <w:rFonts w:cs="Arial"/>
         </w:rPr>
-        <w:t>pyinstaller: PyInstaller bundles a Python application and all its dependencies into a single package., 2025.</w:t>
+        <w:t>9.</w:t>
+      </w:r>
+      <w:r>
+        <w:rPr>
+          <w:rFonts w:cs="Arial"/>
+        </w:rPr>
+        <w:tab/>
+        <w:t xml:space="preserve">Beat detection algorithm – </w:t>
+      </w:r>
+      <w:proofErr w:type="spellStart"/>
+      <w:r>
+        <w:rPr>
+          <w:rFonts w:cs="Arial"/>
+        </w:rPr>
+        <w:t>Parallelcube</w:t>
+      </w:r>
+      <w:proofErr w:type="spellEnd"/>
+      <w:r>
+        <w:rPr>
+          <w:rFonts w:cs="Arial"/>
+        </w:rPr>
+        <w:t xml:space="preserve"> [Internet]. 2018 [cited 2025 Apr 20]. Available from: https://www.parallelcube.com/2018/03/30/beat-detection-algorithm/</w:t>
       </w:r>
     </w:p>
     <w:p>
@@ -14634,7 +14805,42 @@
         <w:rPr>
           <w:rFonts w:cs="Arial"/>
         </w:rPr>
-        <w:t>Pylint 3.3.6 documentation [WWW Document], 2025. URL https://pylint.readthedocs.io/en/stable/ (accessed 4.25.25).</w:t>
+        <w:t>10.</w:t>
+      </w:r>
+      <w:r>
+        <w:rPr>
+          <w:rFonts w:cs="Arial"/>
+        </w:rPr>
+        <w:tab/>
+        <w:t xml:space="preserve">Urquhart R. </w:t>
+      </w:r>
+      <w:proofErr w:type="spellStart"/>
+      <w:r>
+        <w:rPr>
+          <w:rFonts w:cs="Arial"/>
+        </w:rPr>
+        <w:t>RyanMcClean</w:t>
+      </w:r>
+      <w:proofErr w:type="spellEnd"/>
+      <w:r>
+        <w:rPr>
+          <w:rFonts w:cs="Arial"/>
+        </w:rPr>
+        <w:t>/</w:t>
+      </w:r>
+      <w:proofErr w:type="spellStart"/>
+      <w:r>
+        <w:rPr>
+          <w:rFonts w:cs="Arial"/>
+        </w:rPr>
+        <w:t>wizlight</w:t>
+      </w:r>
+      <w:proofErr w:type="spellEnd"/>
+      <w:r>
+        <w:rPr>
+          <w:rFonts w:cs="Arial"/>
+        </w:rPr>
+        <w:t>-music-sync [Internet]. 2025 [cited 2025 Apr 24]. Available from: https://github.com/RyanMcClean/wizlight-music-sync</w:t>
       </w:r>
     </w:p>
     <w:p>
@@ -14648,7 +14854,14 @@
         <w:rPr>
           <w:rFonts w:cs="Arial"/>
         </w:rPr>
-        <w:t>Schreiber, H., 2024. hendriks73/jipes.</w:t>
+        <w:t>11.</w:t>
+      </w:r>
+      <w:r>
+        <w:rPr>
+          <w:rFonts w:cs="Arial"/>
+        </w:rPr>
+        <w:tab/>
+        <w:t xml:space="preserve">black: The uncompromising code formatter. 2025. </w:t>
       </w:r>
     </w:p>
     <w:p>
@@ -14662,7 +14875,14 @@
         <w:rPr>
           <w:rFonts w:cs="Arial"/>
         </w:rPr>
-        <w:t>Six, J., 2025. JorenSix/TarsosDSP.</w:t>
+        <w:t>12.</w:t>
+      </w:r>
+      <w:r>
+        <w:rPr>
+          <w:rFonts w:cs="Arial"/>
+        </w:rPr>
+        <w:tab/>
+        <w:t>Prettier · Opinionated Code Formatter · Prettier [Internet]. 2025 [cited 2025 Apr 24]. Available from: https://prettier.io/</w:t>
       </w:r>
     </w:p>
     <w:p>
@@ -14676,7 +14896,14 @@
         <w:rPr>
           <w:rFonts w:cs="Arial"/>
         </w:rPr>
-        <w:t>Traub, S., 2025. sbidy/pywizlight.</w:t>
+        <w:t>13.</w:t>
+      </w:r>
+      <w:r>
+        <w:rPr>
+          <w:rFonts w:cs="Arial"/>
+        </w:rPr>
+        <w:tab/>
+        <w:t>Python Enhancement Proposals (PEPs) [Internet]. 2025 [cited 2025 Apr 24]. PEP 8 – Style Guide for Python Code | peps.python.org. Available from: https://peps.python.org/pep-0008/</w:t>
       </w:r>
     </w:p>
     <w:p>
@@ -14690,7 +14917,27 @@
         <w:rPr>
           <w:rFonts w:cs="Arial"/>
         </w:rPr>
-        <w:t>Urquhart, R., 2025. RyanMcClean/wizlight-music-sync.</w:t>
+        <w:t>14.</w:t>
+      </w:r>
+      <w:r>
+        <w:rPr>
+          <w:rFonts w:cs="Arial"/>
+        </w:rPr>
+        <w:tab/>
+      </w:r>
+      <w:proofErr w:type="spellStart"/>
+      <w:r>
+        <w:rPr>
+          <w:rFonts w:cs="Arial"/>
+        </w:rPr>
+        <w:t>Pylint</w:t>
+      </w:r>
+      <w:proofErr w:type="spellEnd"/>
+      <w:r>
+        <w:rPr>
+          <w:rFonts w:cs="Arial"/>
+        </w:rPr>
+        <w:t xml:space="preserve"> 3.3.6 documentation [Internet]. 2025 [cited 2025 Apr 25]. Available from: https://pylint.readthedocs.io/en/stable/</w:t>
       </w:r>
     </w:p>
     <w:p>
@@ -14704,7 +14951,41 @@
         <w:rPr>
           <w:rFonts w:cs="Arial"/>
         </w:rPr>
-        <w:t>WiZ Pro API Reference [WWW Document], n.d. URL https://docs.pro.wizconnected.com/#introduction (accessed 4.19.25).</w:t>
+        <w:t>15.</w:t>
+      </w:r>
+      <w:r>
+        <w:rPr>
+          <w:rFonts w:cs="Arial"/>
+        </w:rPr>
+        <w:tab/>
+      </w:r>
+      <w:proofErr w:type="spellStart"/>
+      <w:r>
+        <w:rPr>
+          <w:rFonts w:cs="Arial"/>
+        </w:rPr>
+        <w:t>pyinstaller</w:t>
+      </w:r>
+      <w:proofErr w:type="spellEnd"/>
+      <w:r>
+        <w:rPr>
+          <w:rFonts w:cs="Arial"/>
+        </w:rPr>
+        <w:t xml:space="preserve">: </w:t>
+      </w:r>
+      <w:proofErr w:type="spellStart"/>
+      <w:r>
+        <w:rPr>
+          <w:rFonts w:cs="Arial"/>
+        </w:rPr>
+        <w:t>PyInstaller</w:t>
+      </w:r>
+      <w:proofErr w:type="spellEnd"/>
+      <w:r>
+        <w:rPr>
+          <w:rFonts w:cs="Arial"/>
+        </w:rPr>
+        <w:t xml:space="preserve"> bundles a Python application and all its dependencies into a single package. [Internet]. 2025 [cited 2025 May 2]. Available from: https://www.pyinstaller.org/</w:t>
       </w:r>
     </w:p>
     <w:p>
@@ -15667,8 +15948,8 @@
       </w:pPr>
     </w:p>
     <w:sectPr>
-      <w:headerReference w:type="default" r:id="rId40"/>
-      <w:footerReference w:type="default" r:id="rId41"/>
+      <w:headerReference w:type="default" r:id="rId41"/>
+      <w:footerReference w:type="default" r:id="rId42"/>
       <w:pgSz w:w="11906" w:h="16838"/>
       <w:pgMar w:top="1134" w:right="1418" w:bottom="1134" w:left="1418" w:header="709" w:footer="709" w:gutter="0"/>
       <w:cols w:space="708"/>
@@ -18177,7 +18458,6 @@
   <w:style w:type="character" w:default="1" w:styleId="DefaultParagraphFont">
     <w:name w:val="Default Paragraph Font"/>
     <w:uiPriority w:val="1"/>
-    <w:semiHidden/>
     <w:unhideWhenUsed/>
   </w:style>
   <w:style w:type="table" w:default="1" w:styleId="TableNormal">
@@ -18682,8 +18962,11 @@
     <w:unhideWhenUsed/>
     <w:rsid w:val="00146921"/>
     <w:pPr>
-      <w:spacing w:after="0" w:line="240" w:lineRule="auto"/>
-      <w:ind w:left="720" w:hanging="720"/>
+      <w:tabs>
+        <w:tab w:val="left" w:pos="384"/>
+      </w:tabs>
+      <w:spacing w:after="240" w:line="240" w:lineRule="auto"/>
+      <w:ind w:left="384" w:hanging="384"/>
     </w:pPr>
   </w:style>
 </w:styles>

</xml_diff>

<commit_message>
Refactor Stream_Analyzer and audio_handler for improved functionality; update helper methods for bulb control and adjust project report for clarity
</commit_message>
<xml_diff>
--- a/project-report-docs/Final_Year_Project_Report.docx
+++ b/project-report-docs/Final_Year_Project_Report.docx
@@ -247,7 +247,27 @@
           <w:sz w:val="32"/>
           <w:szCs w:val="32"/>
         </w:rPr>
-        <w:t>06/05/2025</w:t>
+        <w:t>0</w:t>
+      </w:r>
+      <w:r>
+        <w:rPr>
+          <w:rFonts w:cs="Arial"/>
+          <w:b/>
+          <w:bCs/>
+          <w:sz w:val="32"/>
+          <w:szCs w:val="32"/>
+        </w:rPr>
+        <w:t>5</w:t>
+      </w:r>
+      <w:r>
+        <w:rPr>
+          <w:rFonts w:cs="Arial"/>
+          <w:b/>
+          <w:bCs/>
+          <w:sz w:val="32"/>
+          <w:szCs w:val="32"/>
+        </w:rPr>
+        <w:t>/05/2025</w:t>
       </w:r>
     </w:p>
     <w:p>
@@ -3096,7 +3116,19 @@
         <w:rPr>
           <w:rFonts w:cs="Arial"/>
         </w:rPr>
-        <w:t>is was deprioritised in preference of the algorithm.</w:t>
+        <w:t xml:space="preserve">is was deprioritised in preference </w:t>
+      </w:r>
+      <w:r>
+        <w:rPr>
+          <w:rFonts w:cs="Arial"/>
+        </w:rPr>
+        <w:t>for</w:t>
+      </w:r>
+      <w:r>
+        <w:rPr>
+          <w:rFonts w:cs="Arial"/>
+        </w:rPr>
+        <w:t xml:space="preserve"> the algorithm.</w:t>
       </w:r>
     </w:p>
     <w:p>
@@ -3128,7 +3160,19 @@
         <w:rPr>
           <w:rFonts w:cs="Arial"/>
         </w:rPr>
-        <w:t>development of the architecture and algorithm design. This section will explain the architecture upon which Bulb Bop can be run and the algorithms that allow it to run. This is the chapter in which the bulk of this project's work</w:t>
+        <w:t>development of the architecture and algorithm</w:t>
+      </w:r>
+      <w:r>
+        <w:rPr>
+          <w:rFonts w:cs="Arial"/>
+        </w:rPr>
+        <w:t>s</w:t>
+      </w:r>
+      <w:r>
+        <w:rPr>
+          <w:rFonts w:cs="Arial"/>
+        </w:rPr>
+        <w:t xml:space="preserve"> design. This section will explain the architecture upon which Bulb Bop can be run and the algorithms that allow it to run. This is the chapter in which the bulk of this project's work</w:t>
       </w:r>
       <w:r>
         <w:rPr>
@@ -3800,7 +3844,27 @@
         <w:rPr>
           <w:rFonts w:cs="Arial"/>
         </w:rPr>
-        <w:t xml:space="preserve">he reasons for this were the cost, the open API </w:t>
+        <w:t xml:space="preserve">he reasons for this </w:t>
+      </w:r>
+      <w:proofErr w:type="gramStart"/>
+      <w:r>
+        <w:rPr>
+          <w:rFonts w:cs="Arial"/>
+        </w:rPr>
+        <w:t>w</w:t>
+      </w:r>
+      <w:r>
+        <w:rPr>
+          <w:rFonts w:cs="Arial"/>
+        </w:rPr>
+        <w:t>as</w:t>
+      </w:r>
+      <w:proofErr w:type="gramEnd"/>
+      <w:r>
+        <w:rPr>
+          <w:rFonts w:cs="Arial"/>
+        </w:rPr>
+        <w:t xml:space="preserve"> the cost, the open API </w:t>
       </w:r>
       <w:r>
         <w:rPr>
@@ -3836,7 +3900,19 @@
         <w:rPr>
           <w:rFonts w:cs="Arial"/>
         </w:rPr>
-        <w:t>), and from my reading of various forums</w:t>
+        <w:t>), and from</w:t>
+      </w:r>
+      <w:r>
+        <w:rPr>
+          <w:rFonts w:cs="Arial"/>
+        </w:rPr>
+        <w:t xml:space="preserve"> </w:t>
+      </w:r>
+      <w:r>
+        <w:rPr>
+          <w:rFonts w:cs="Arial"/>
+        </w:rPr>
+        <w:t>reading various forums</w:t>
       </w:r>
       <w:r>
         <w:rPr>
@@ -4441,11 +4517,19 @@
         </w:rPr>
         <w:t xml:space="preserve"> consideration to </w:t>
       </w:r>
-      <w:r>
-        <w:rPr>
-          <w:rFonts w:cs="Arial"/>
-        </w:rPr>
-        <w:t xml:space="preserve">take into account was the security of </w:t>
+      <w:proofErr w:type="gramStart"/>
+      <w:r>
+        <w:rPr>
+          <w:rFonts w:cs="Arial"/>
+        </w:rPr>
+        <w:t>take into account</w:t>
+      </w:r>
+      <w:proofErr w:type="gramEnd"/>
+      <w:r>
+        <w:rPr>
+          <w:rFonts w:cs="Arial"/>
+        </w:rPr>
+        <w:t xml:space="preserve"> was the security of </w:t>
       </w:r>
       <w:r>
         <w:rPr>
@@ -4475,7 +4559,19 @@
         <w:rPr>
           <w:rFonts w:cs="Arial"/>
         </w:rPr>
-        <w:t xml:space="preserve">for the following reasons. </w:t>
+        <w:t>for the following reasons</w:t>
+      </w:r>
+      <w:r>
+        <w:rPr>
+          <w:rFonts w:cs="Arial"/>
+        </w:rPr>
+        <w:t>:</w:t>
+      </w:r>
+      <w:r>
+        <w:rPr>
+          <w:rFonts w:cs="Arial"/>
+        </w:rPr>
+        <w:t xml:space="preserve"> </w:t>
       </w:r>
       <w:r>
         <w:rPr>
@@ -4613,27 +4709,14 @@
       <w:r>
         <w:t xml:space="preserve">Figure </w:t>
       </w:r>
-      <w:r>
-        <w:fldChar w:fldCharType="begin"/>
-      </w:r>
-      <w:r>
-        <w:instrText xml:space="preserve"> SEQ Figure \* ARABIC </w:instrText>
-      </w:r>
-      <w:r>
-        <w:fldChar w:fldCharType="separate"/>
-      </w:r>
-      <w:r>
-        <w:rPr>
-          <w:noProof/>
-        </w:rPr>
-        <w:t>1</w:t>
-      </w:r>
-      <w:r>
-        <w:rPr>
-          <w:noProof/>
-        </w:rPr>
-        <w:fldChar w:fldCharType="end"/>
-      </w:r>
+      <w:fldSimple w:instr=" SEQ Figure \* ARABIC ">
+        <w:r>
+          <w:rPr>
+            <w:noProof/>
+          </w:rPr>
+          <w:t>1</w:t>
+        </w:r>
+      </w:fldSimple>
       <w:bookmarkEnd w:id="3"/>
       <w:r>
         <w:t xml:space="preserve"> - Index Page (PC View)</w:t>
@@ -5175,27 +5258,14 @@
       <w:r>
         <w:t xml:space="preserve">Figure </w:t>
       </w:r>
-      <w:r>
-        <w:fldChar w:fldCharType="begin"/>
-      </w:r>
-      <w:r>
-        <w:instrText xml:space="preserve"> SEQ Figure \* ARABIC </w:instrText>
-      </w:r>
-      <w:r>
-        <w:fldChar w:fldCharType="separate"/>
-      </w:r>
-      <w:r>
-        <w:rPr>
-          <w:noProof/>
-        </w:rPr>
-        <w:t>2</w:t>
-      </w:r>
-      <w:r>
-        <w:rPr>
-          <w:noProof/>
-        </w:rPr>
-        <w:fldChar w:fldCharType="end"/>
-      </w:r>
+      <w:fldSimple w:instr=" SEQ Figure \* ARABIC ">
+        <w:r>
+          <w:rPr>
+            <w:noProof/>
+          </w:rPr>
+          <w:t>2</w:t>
+        </w:r>
+      </w:fldSimple>
       <w:bookmarkEnd w:id="5"/>
       <w:r>
         <w:t xml:space="preserve"> - Index View (Mobile View)</w:t>
@@ -5269,27 +5339,14 @@
       <w:r>
         <w:t xml:space="preserve">Figure </w:t>
       </w:r>
-      <w:r>
-        <w:fldChar w:fldCharType="begin"/>
-      </w:r>
-      <w:r>
-        <w:instrText xml:space="preserve"> SEQ Figure \* ARABIC </w:instrText>
-      </w:r>
-      <w:r>
-        <w:fldChar w:fldCharType="separate"/>
-      </w:r>
-      <w:r>
-        <w:rPr>
-          <w:noProof/>
-        </w:rPr>
-        <w:t>3</w:t>
-      </w:r>
-      <w:r>
-        <w:rPr>
-          <w:noProof/>
-        </w:rPr>
-        <w:fldChar w:fldCharType="end"/>
-      </w:r>
+      <w:fldSimple w:instr=" SEQ Figure \* ARABIC ">
+        <w:r>
+          <w:rPr>
+            <w:noProof/>
+          </w:rPr>
+          <w:t>3</w:t>
+        </w:r>
+      </w:fldSimple>
       <w:bookmarkEnd w:id="7"/>
       <w:r>
         <w:t xml:space="preserve"> - User prompts to add bulbs</w:t>
@@ -5350,16 +5407,83 @@
       <w:r>
         <w:t xml:space="preserve">Figure </w:t>
       </w:r>
-      <w:r>
+      <w:fldSimple w:instr=" SEQ Figure \* ARABIC ">
+        <w:r>
+          <w:rPr>
+            <w:noProof/>
+          </w:rPr>
+          <w:t>4</w:t>
+        </w:r>
+      </w:fldSimple>
+      <w:bookmarkEnd w:id="8"/>
+      <w:r>
+        <w:t xml:space="preserve"> - FAQ's Page (PC View)</w:t>
+      </w:r>
+    </w:p>
+    <w:p>
+      <w:pPr>
+        <w:spacing w:line="360" w:lineRule="auto"/>
+        <w:rPr>
+          <w:rFonts w:cs="Arial"/>
+        </w:rPr>
+      </w:pPr>
+      <w:r>
+        <w:rPr>
+          <w:rFonts w:cs="Arial"/>
+        </w:rPr>
+        <w:t>The</w:t>
+      </w:r>
+      <w:r>
+        <w:rPr>
+          <w:rFonts w:cs="Arial"/>
+        </w:rPr>
+        <w:t xml:space="preserve"> third aspect of the user interface we will discuss is the ‘</w:t>
+      </w:r>
+      <w:r>
+        <w:rPr>
+          <w:rFonts w:cs="Arial"/>
+        </w:rPr>
+        <w:t>FAQ</w:t>
+      </w:r>
+      <w:r>
+        <w:rPr>
+          <w:rFonts w:cs="Arial"/>
+        </w:rPr>
+        <w:t>’ (frequently asked questions) page</w:t>
+      </w:r>
+      <w:r>
+        <w:rPr>
+          <w:rFonts w:cs="Arial"/>
+        </w:rPr>
+        <w:t xml:space="preserve"> (</w:t>
+      </w:r>
+      <w:r>
+        <w:rPr>
+          <w:rFonts w:cs="Arial"/>
+        </w:rPr>
         <w:fldChar w:fldCharType="begin"/>
       </w:r>
       <w:r>
-        <w:instrText xml:space="preserve"> SEQ Figure \* ARABIC </w:instrText>
-      </w:r>
-      <w:r>
+        <w:rPr>
+          <w:rFonts w:cs="Arial"/>
+        </w:rPr>
+        <w:instrText xml:space="preserve"> REF _Ref197161139 \h </w:instrText>
+      </w:r>
+      <w:r>
+        <w:rPr>
+          <w:rFonts w:cs="Arial"/>
+        </w:rPr>
+      </w:r>
+      <w:r>
+        <w:rPr>
+          <w:rFonts w:cs="Arial"/>
+        </w:rPr>
         <w:fldChar w:fldCharType="separate"/>
       </w:r>
       <w:r>
+        <w:t xml:space="preserve">Figure </w:t>
+      </w:r>
+      <w:r>
         <w:rPr>
           <w:noProof/>
         </w:rPr>
@@ -5367,90 +5491,10 @@
       </w:r>
       <w:r>
         <w:rPr>
-          <w:noProof/>
+          <w:rFonts w:cs="Arial"/>
         </w:rPr>
         <w:fldChar w:fldCharType="end"/>
       </w:r>
-      <w:bookmarkEnd w:id="8"/>
-      <w:r>
-        <w:t xml:space="preserve"> - FAQ's Page (PC View)</w:t>
-      </w:r>
-    </w:p>
-    <w:p>
-      <w:pPr>
-        <w:spacing w:line="360" w:lineRule="auto"/>
-        <w:rPr>
-          <w:rFonts w:cs="Arial"/>
-        </w:rPr>
-      </w:pPr>
-      <w:r>
-        <w:rPr>
-          <w:rFonts w:cs="Arial"/>
-        </w:rPr>
-        <w:t>The</w:t>
-      </w:r>
-      <w:r>
-        <w:rPr>
-          <w:rFonts w:cs="Arial"/>
-        </w:rPr>
-        <w:t xml:space="preserve"> third aspect of the user interface we will discuss is the ‘</w:t>
-      </w:r>
-      <w:r>
-        <w:rPr>
-          <w:rFonts w:cs="Arial"/>
-        </w:rPr>
-        <w:t>FAQ</w:t>
-      </w:r>
-      <w:r>
-        <w:rPr>
-          <w:rFonts w:cs="Arial"/>
-        </w:rPr>
-        <w:t>’ (frequently asked questions) page</w:t>
-      </w:r>
-      <w:r>
-        <w:rPr>
-          <w:rFonts w:cs="Arial"/>
-        </w:rPr>
-        <w:t xml:space="preserve"> (</w:t>
-      </w:r>
-      <w:r>
-        <w:rPr>
-          <w:rFonts w:cs="Arial"/>
-        </w:rPr>
-        <w:fldChar w:fldCharType="begin"/>
-      </w:r>
-      <w:r>
-        <w:rPr>
-          <w:rFonts w:cs="Arial"/>
-        </w:rPr>
-        <w:instrText xml:space="preserve"> REF _Ref197161139 \h </w:instrText>
-      </w:r>
-      <w:r>
-        <w:rPr>
-          <w:rFonts w:cs="Arial"/>
-        </w:rPr>
-      </w:r>
-      <w:r>
-        <w:rPr>
-          <w:rFonts w:cs="Arial"/>
-        </w:rPr>
-        <w:fldChar w:fldCharType="separate"/>
-      </w:r>
-      <w:r>
-        <w:t xml:space="preserve">Figure </w:t>
-      </w:r>
-      <w:r>
-        <w:rPr>
-          <w:noProof/>
-        </w:rPr>
-        <w:t>4</w:t>
-      </w:r>
-      <w:r>
-        <w:rPr>
-          <w:rFonts w:cs="Arial"/>
-        </w:rPr>
-        <w:fldChar w:fldCharType="end"/>
-      </w:r>
       <w:r>
         <w:rPr>
           <w:rFonts w:cs="Arial"/>
@@ -5467,13 +5511,25 @@
         <w:rPr>
           <w:rFonts w:cs="Arial"/>
         </w:rPr>
-        <w:t xml:space="preserve">This page covers some basic setup questions </w:t>
-      </w:r>
-      <w:r>
-        <w:rPr>
-          <w:rFonts w:cs="Arial"/>
-        </w:rPr>
-        <w:t xml:space="preserve">a user may have, from connecting lights to </w:t>
+        <w:t>This page covers some basic setup questions</w:t>
+      </w:r>
+      <w:r>
+        <w:rPr>
+          <w:rFonts w:cs="Arial"/>
+        </w:rPr>
+        <w:t xml:space="preserve"> user</w:t>
+      </w:r>
+      <w:r>
+        <w:rPr>
+          <w:rFonts w:cs="Arial"/>
+        </w:rPr>
+        <w:t>s</w:t>
+      </w:r>
+      <w:r>
+        <w:rPr>
+          <w:rFonts w:cs="Arial"/>
+        </w:rPr>
+        <w:t xml:space="preserve"> may have, from connecting lights to </w:t>
       </w:r>
       <w:r>
         <w:rPr>
@@ -5623,27 +5679,14 @@
       <w:r>
         <w:t xml:space="preserve">Figure </w:t>
       </w:r>
-      <w:r>
-        <w:fldChar w:fldCharType="begin"/>
-      </w:r>
-      <w:r>
-        <w:instrText xml:space="preserve"> SEQ Figure \* ARABIC </w:instrText>
-      </w:r>
-      <w:r>
-        <w:fldChar w:fldCharType="separate"/>
-      </w:r>
-      <w:r>
-        <w:rPr>
-          <w:noProof/>
-        </w:rPr>
-        <w:t>5</w:t>
-      </w:r>
-      <w:r>
-        <w:rPr>
-          <w:noProof/>
-        </w:rPr>
-        <w:fldChar w:fldCharType="end"/>
-      </w:r>
+      <w:fldSimple w:instr=" SEQ Figure \* ARABIC ">
+        <w:r>
+          <w:rPr>
+            <w:noProof/>
+          </w:rPr>
+          <w:t>5</w:t>
+        </w:r>
+      </w:fldSimple>
       <w:bookmarkEnd w:id="9"/>
       <w:r>
         <w:t xml:space="preserve"> - About View (PC View)</w:t>
@@ -5956,27 +5999,14 @@
       <w:r>
         <w:t xml:space="preserve">Figure </w:t>
       </w:r>
-      <w:r>
-        <w:fldChar w:fldCharType="begin"/>
-      </w:r>
-      <w:r>
-        <w:instrText xml:space="preserve"> SEQ Figure \* ARABIC </w:instrText>
-      </w:r>
-      <w:r>
-        <w:fldChar w:fldCharType="separate"/>
-      </w:r>
-      <w:r>
-        <w:rPr>
-          <w:noProof/>
-        </w:rPr>
-        <w:t>6</w:t>
-      </w:r>
-      <w:r>
-        <w:rPr>
-          <w:noProof/>
-        </w:rPr>
-        <w:fldChar w:fldCharType="end"/>
-      </w:r>
+      <w:fldSimple w:instr=" SEQ Figure \* ARABIC ">
+        <w:r>
+          <w:rPr>
+            <w:noProof/>
+          </w:rPr>
+          <w:t>6</w:t>
+        </w:r>
+      </w:fldSimple>
       <w:bookmarkEnd w:id="10"/>
       <w:r>
         <w:t xml:space="preserve"> - Edit View with two bulbs</w:t>
@@ -6038,27 +6068,14 @@
       <w:r>
         <w:t xml:space="preserve">Figure </w:t>
       </w:r>
-      <w:r>
-        <w:fldChar w:fldCharType="begin"/>
-      </w:r>
-      <w:r>
-        <w:instrText xml:space="preserve"> SEQ Figure \* ARABIC </w:instrText>
-      </w:r>
-      <w:r>
-        <w:fldChar w:fldCharType="separate"/>
-      </w:r>
-      <w:r>
-        <w:rPr>
-          <w:noProof/>
-        </w:rPr>
-        <w:t>7</w:t>
-      </w:r>
-      <w:r>
-        <w:rPr>
-          <w:noProof/>
-        </w:rPr>
-        <w:fldChar w:fldCharType="end"/>
-      </w:r>
+      <w:fldSimple w:instr=" SEQ Figure \* ARABIC ">
+        <w:r>
+          <w:rPr>
+            <w:noProof/>
+          </w:rPr>
+          <w:t>7</w:t>
+        </w:r>
+      </w:fldSimple>
       <w:bookmarkEnd w:id="11"/>
       <w:r>
         <w:t xml:space="preserve"> - Example Error Message</w:t>
@@ -6120,27 +6137,14 @@
       <w:r>
         <w:t xml:space="preserve">Figure </w:t>
       </w:r>
-      <w:r>
-        <w:fldChar w:fldCharType="begin"/>
-      </w:r>
-      <w:r>
-        <w:instrText xml:space="preserve"> SEQ Figure \* ARABIC </w:instrText>
-      </w:r>
-      <w:r>
-        <w:fldChar w:fldCharType="separate"/>
-      </w:r>
-      <w:r>
-        <w:rPr>
-          <w:noProof/>
-        </w:rPr>
-        <w:t>8</w:t>
-      </w:r>
-      <w:r>
-        <w:rPr>
-          <w:noProof/>
-        </w:rPr>
-        <w:fldChar w:fldCharType="end"/>
-      </w:r>
+      <w:fldSimple w:instr=" SEQ Figure \* ARABIC ">
+        <w:r>
+          <w:rPr>
+            <w:noProof/>
+          </w:rPr>
+          <w:t>8</w:t>
+        </w:r>
+      </w:fldSimple>
       <w:bookmarkEnd w:id="12"/>
       <w:r>
         <w:t xml:space="preserve"> - Example Success Message</w:t>
@@ -6156,13 +6160,37 @@
         <w:rPr>
           <w:rFonts w:cs="Arial"/>
         </w:rPr>
-        <w:t xml:space="preserve">To finish, the dynamic feature of Django html templates has allowed for </w:t>
-      </w:r>
-      <w:r>
-        <w:rPr>
-          <w:rFonts w:cs="Arial"/>
-        </w:rPr>
-        <w:t xml:space="preserve">the addition of logic into the rendering of the html files for the user. </w:t>
+        <w:t xml:space="preserve">To finish, the dynamic feature of Django </w:t>
+      </w:r>
+      <w:r>
+        <w:rPr>
+          <w:rFonts w:cs="Arial"/>
+        </w:rPr>
+        <w:t>HTML</w:t>
+      </w:r>
+      <w:r>
+        <w:rPr>
+          <w:rFonts w:cs="Arial"/>
+        </w:rPr>
+        <w:t xml:space="preserve"> templates has allowed for </w:t>
+      </w:r>
+      <w:r>
+        <w:rPr>
+          <w:rFonts w:cs="Arial"/>
+        </w:rPr>
+        <w:t xml:space="preserve">the addition of logic into the rendering of the </w:t>
+      </w:r>
+      <w:r>
+        <w:rPr>
+          <w:rFonts w:cs="Arial"/>
+        </w:rPr>
+        <w:t>HTML</w:t>
+      </w:r>
+      <w:r>
+        <w:rPr>
+          <w:rFonts w:cs="Arial"/>
+        </w:rPr>
+        <w:t xml:space="preserve"> files for the user. </w:t>
       </w:r>
       <w:r>
         <w:rPr>
@@ -6210,7 +6238,19 @@
         <w:rPr>
           <w:rFonts w:cs="Arial"/>
         </w:rPr>
-        <w:t xml:space="preserve"> rendered html allows for </w:t>
+        <w:t xml:space="preserve"> rendered </w:t>
+      </w:r>
+      <w:r>
+        <w:rPr>
+          <w:rFonts w:cs="Arial"/>
+        </w:rPr>
+        <w:t>HTML</w:t>
+      </w:r>
+      <w:r>
+        <w:rPr>
+          <w:rFonts w:cs="Arial"/>
+        </w:rPr>
+        <w:t xml:space="preserve"> allows for </w:t>
       </w:r>
       <w:r>
         <w:rPr>
@@ -6228,7 +6268,19 @@
         <w:rPr>
           <w:rFonts w:cs="Arial"/>
         </w:rPr>
-        <w:t>One example of this, is the html shared by all views is</w:t>
+        <w:t xml:space="preserve">One example of this, is the </w:t>
+      </w:r>
+      <w:r>
+        <w:rPr>
+          <w:rFonts w:cs="Arial"/>
+        </w:rPr>
+        <w:t>HTML</w:t>
+      </w:r>
+      <w:r>
+        <w:rPr>
+          <w:rFonts w:cs="Arial"/>
+        </w:rPr>
+        <w:t xml:space="preserve"> shared by all views is</w:t>
       </w:r>
       <w:r>
         <w:rPr>
@@ -6348,27 +6400,14 @@
       <w:r>
         <w:t xml:space="preserve">Figure </w:t>
       </w:r>
-      <w:r>
-        <w:fldChar w:fldCharType="begin"/>
-      </w:r>
-      <w:r>
-        <w:instrText xml:space="preserve"> SEQ Figure \* ARABIC </w:instrText>
-      </w:r>
-      <w:r>
-        <w:fldChar w:fldCharType="separate"/>
-      </w:r>
-      <w:r>
-        <w:rPr>
-          <w:noProof/>
-        </w:rPr>
-        <w:t>9</w:t>
-      </w:r>
-      <w:r>
-        <w:rPr>
-          <w:noProof/>
-        </w:rPr>
-        <w:fldChar w:fldCharType="end"/>
-      </w:r>
+      <w:fldSimple w:instr=" SEQ Figure \* ARABIC ">
+        <w:r>
+          <w:rPr>
+            <w:noProof/>
+          </w:rPr>
+          <w:t>9</w:t>
+        </w:r>
+      </w:fldSimple>
       <w:r>
         <w:t xml:space="preserve"> - HTML </w:t>
       </w:r>
@@ -6445,27 +6484,14 @@
       <w:r>
         <w:t xml:space="preserve">Figure </w:t>
       </w:r>
-      <w:r>
-        <w:fldChar w:fldCharType="begin"/>
-      </w:r>
-      <w:r>
-        <w:instrText xml:space="preserve"> SEQ Figure \* ARABIC </w:instrText>
-      </w:r>
-      <w:r>
-        <w:fldChar w:fldCharType="separate"/>
-      </w:r>
-      <w:r>
-        <w:rPr>
-          <w:noProof/>
-        </w:rPr>
-        <w:t>10</w:t>
-      </w:r>
-      <w:r>
-        <w:rPr>
-          <w:noProof/>
-        </w:rPr>
-        <w:fldChar w:fldCharType="end"/>
-      </w:r>
+      <w:fldSimple w:instr=" SEQ Figure \* ARABIC ">
+        <w:r>
+          <w:rPr>
+            <w:noProof/>
+          </w:rPr>
+          <w:t>10</w:t>
+        </w:r>
+      </w:fldSimple>
       <w:bookmarkEnd w:id="13"/>
       <w:r>
         <w:t xml:space="preserve"> -' about.html' extending 'master.html'</w:t>
@@ -6755,27 +6781,14 @@
       <w:r>
         <w:t xml:space="preserve">Figure </w:t>
       </w:r>
-      <w:r>
-        <w:fldChar w:fldCharType="begin"/>
-      </w:r>
-      <w:r>
-        <w:instrText xml:space="preserve"> SEQ Figure \* ARABIC </w:instrText>
-      </w:r>
-      <w:r>
-        <w:fldChar w:fldCharType="separate"/>
-      </w:r>
-      <w:r>
-        <w:rPr>
-          <w:noProof/>
-        </w:rPr>
-        <w:t>11</w:t>
-      </w:r>
-      <w:r>
-        <w:rPr>
-          <w:noProof/>
-        </w:rPr>
-        <w:fldChar w:fldCharType="end"/>
-      </w:r>
+      <w:fldSimple w:instr=" SEQ Figure \* ARABIC ">
+        <w:r>
+          <w:rPr>
+            <w:noProof/>
+          </w:rPr>
+          <w:t>11</w:t>
+        </w:r>
+      </w:fldSimple>
       <w:bookmarkEnd w:id="17"/>
       <w:r>
         <w:t xml:space="preserve"> - Installation Process Documented in README</w:t>
@@ -6939,27 +6952,14 @@
       <w:r>
         <w:t xml:space="preserve">Figure </w:t>
       </w:r>
-      <w:r>
-        <w:fldChar w:fldCharType="begin"/>
-      </w:r>
-      <w:r>
-        <w:instrText xml:space="preserve"> SEQ Figure \* ARABIC </w:instrText>
-      </w:r>
-      <w:r>
-        <w:fldChar w:fldCharType="separate"/>
-      </w:r>
-      <w:r>
-        <w:rPr>
-          <w:noProof/>
-        </w:rPr>
-        <w:t>12</w:t>
-      </w:r>
-      <w:r>
-        <w:rPr>
-          <w:noProof/>
-        </w:rPr>
-        <w:fldChar w:fldCharType="end"/>
-      </w:r>
+      <w:fldSimple w:instr=" SEQ Figure \* ARABIC ">
+        <w:r>
+          <w:rPr>
+            <w:noProof/>
+          </w:rPr>
+          <w:t>12</w:t>
+        </w:r>
+      </w:fldSimple>
       <w:r>
         <w:t xml:space="preserve"> - List of API endpoints</w:t>
       </w:r>
@@ -7052,7 +7052,15 @@
     </w:p>
     <w:p>
       <w:r>
-        <w:t xml:space="preserve">“/queryBulb/’ is similar to “/discover/”, except rather than sending a broadcast packet to all </w:t>
+        <w:t xml:space="preserve">“/queryBulb/’ is </w:t>
+      </w:r>
+      <w:proofErr w:type="gramStart"/>
+      <w:r>
+        <w:t>similar to</w:t>
+      </w:r>
+      <w:proofErr w:type="gramEnd"/>
+      <w:r>
+        <w:t xml:space="preserve"> “/discover/”, except rather than sending a broadcast packet to all </w:t>
       </w:r>
       <w:r>
         <w:t>IP addresses, it sends</w:t>
@@ -7063,25 +7071,24 @@
       <w:r>
         <w:t xml:space="preserve">packets to specific addresses to query the state of </w:t>
       </w:r>
+      <w:proofErr w:type="gramStart"/>
       <w:r>
         <w:t>particular</w:t>
       </w:r>
       <w:r>
         <w:t xml:space="preserve"> bulbs</w:t>
       </w:r>
-      <w:r>
-        <w:t xml:space="preserve">, either bulbs </w:t>
-      </w:r>
+      <w:proofErr w:type="gramEnd"/>
+      <w:r>
+        <w:t>, either bulbs that are saved in the database, or have recently been discovered.</w:t>
+      </w:r>
+      <w:r>
+        <w:t xml:space="preserve"> This state is then used to update the icon on the user interface, coloured orange if the bulb is turned on, or grey if the bulb is off.</w:t>
+      </w:r>
+    </w:p>
+    <w:p>
       <w:r>
         <w:lastRenderedPageBreak/>
-        <w:t>that are saved in the database, or have recently been discovered.</w:t>
-      </w:r>
-      <w:r>
-        <w:t xml:space="preserve"> This state is then used to update the icon on the user interface, coloured orange if the bulb is turned on, or grey if the bulb is off.</w:t>
-      </w:r>
-    </w:p>
-    <w:p>
-      <w:r>
         <w:t xml:space="preserve">“/toggleBulb/” is the primary endpoint the user will trigger from the user interface, when they click on the icon of a bulb. This action will send a UDP packet to the specific bulb and instruct it to turn off or on, depending on the state of the bulb recorded in Bulb Bop. </w:t>
       </w:r>
     </w:p>
@@ -7146,7 +7153,15 @@
         <w:t xml:space="preserve"> it is checked to </w:t>
       </w:r>
       <w:r>
-        <w:t xml:space="preserve">ensure that it contains no errors. The criteria for this check is that the </w:t>
+        <w:t xml:space="preserve">ensure that it contains no errors. The </w:t>
+      </w:r>
+      <w:proofErr w:type="gramStart"/>
+      <w:r>
+        <w:t>criteria</w:t>
+      </w:r>
+      <w:proofErr w:type="gramEnd"/>
+      <w:r>
+        <w:t xml:space="preserve"> for this check is that the </w:t>
       </w:r>
       <w:r>
         <w:t>IP</w:t>
@@ -7178,7 +7193,15 @@
         <w:t>ip&gt;/”</w:t>
       </w:r>
       <w:r>
-        <w:t xml:space="preserve"> both of these </w:t>
+        <w:t xml:space="preserve"> </w:t>
+      </w:r>
+      <w:proofErr w:type="gramStart"/>
+      <w:r>
+        <w:t>both of these</w:t>
+      </w:r>
+      <w:proofErr w:type="gramEnd"/>
+      <w:r>
+        <w:t xml:space="preserve"> </w:t>
       </w:r>
       <w:r>
         <w:t xml:space="preserve">endpoints require the </w:t>
@@ -7442,27 +7465,14 @@
       <w:r>
         <w:t xml:space="preserve">Figure </w:t>
       </w:r>
-      <w:r>
-        <w:fldChar w:fldCharType="begin"/>
-      </w:r>
-      <w:r>
-        <w:instrText xml:space="preserve"> SEQ Figure \* ARABIC </w:instrText>
-      </w:r>
-      <w:r>
-        <w:fldChar w:fldCharType="separate"/>
-      </w:r>
-      <w:r>
-        <w:rPr>
-          <w:noProof/>
-        </w:rPr>
-        <w:t>13</w:t>
-      </w:r>
-      <w:r>
-        <w:rPr>
-          <w:noProof/>
-        </w:rPr>
-        <w:fldChar w:fldCharType="end"/>
-      </w:r>
+      <w:fldSimple w:instr=" SEQ Figure \* ARABIC ">
+        <w:r>
+          <w:rPr>
+            <w:noProof/>
+          </w:rPr>
+          <w:t>13</w:t>
+        </w:r>
+      </w:fldSimple>
       <w:r>
         <w:t xml:space="preserve"> - Bulb Database Django Model</w:t>
       </w:r>
@@ -7496,7 +7506,15 @@
         <w:t xml:space="preserve">. </w:t>
       </w:r>
       <w:r>
-        <w:t xml:space="preserve">While all of these fields are updated when a bulb is queried, only </w:t>
+        <w:t xml:space="preserve">While </w:t>
+      </w:r>
+      <w:proofErr w:type="gramStart"/>
+      <w:r>
+        <w:t>all of</w:t>
+      </w:r>
+      <w:proofErr w:type="gramEnd"/>
+      <w:r>
+        <w:t xml:space="preserve"> these fields are updated when a bulb is queried, only </w:t>
       </w:r>
       <w:r>
         <w:t>the IP address, the name,</w:t>
@@ -7537,7 +7555,15 @@
     </w:p>
     <w:p>
       <w:r>
-        <w:t xml:space="preserve">The simple nature of this database means that it is easily maintainable, and should Bulb Bop be expanded to handle more brands of bulbs in future, it would be little work to expand it to encompass those bulbs. </w:t>
+        <w:t xml:space="preserve">The simple nature of this database means that it is easily </w:t>
+      </w:r>
+      <w:proofErr w:type="gramStart"/>
+      <w:r>
+        <w:t>maintainable, and</w:t>
+      </w:r>
+      <w:proofErr w:type="gramEnd"/>
+      <w:r>
+        <w:t xml:space="preserve"> should Bulb Bop be expanded to handle more brands of bulbs in future, it would be little work to expand it to encompass those bulbs. </w:t>
       </w:r>
     </w:p>
     <w:p>
@@ -7696,27 +7722,14 @@
       <w:r>
         <w:t xml:space="preserve">Figure </w:t>
       </w:r>
-      <w:r>
-        <w:fldChar w:fldCharType="begin"/>
-      </w:r>
-      <w:r>
-        <w:instrText xml:space="preserve"> SEQ Figure \* ARABIC </w:instrText>
-      </w:r>
-      <w:r>
-        <w:fldChar w:fldCharType="separate"/>
-      </w:r>
-      <w:r>
-        <w:rPr>
-          <w:noProof/>
-        </w:rPr>
-        <w:t>14</w:t>
-      </w:r>
-      <w:r>
-        <w:rPr>
-          <w:noProof/>
-        </w:rPr>
-        <w:fldChar w:fldCharType="end"/>
-      </w:r>
+      <w:fldSimple w:instr=" SEQ Figure \* ARABIC ">
+        <w:r>
+          <w:rPr>
+            <w:noProof/>
+          </w:rPr>
+          <w:t>14</w:t>
+        </w:r>
+      </w:fldSimple>
       <w:r>
         <w:t xml:space="preserve"> - Excerpt from API Reference Site</w:t>
       </w:r>
@@ -7852,27 +7865,14 @@
       <w:r>
         <w:t xml:space="preserve">Figure </w:t>
       </w:r>
-      <w:r>
-        <w:fldChar w:fldCharType="begin"/>
-      </w:r>
-      <w:r>
-        <w:instrText xml:space="preserve"> SEQ Figure \* ARABIC </w:instrText>
-      </w:r>
-      <w:r>
-        <w:fldChar w:fldCharType="separate"/>
-      </w:r>
-      <w:r>
-        <w:rPr>
-          <w:noProof/>
-        </w:rPr>
-        <w:t>15</w:t>
-      </w:r>
-      <w:r>
-        <w:rPr>
-          <w:noProof/>
-        </w:rPr>
-        <w:fldChar w:fldCharType="end"/>
-      </w:r>
+      <w:fldSimple w:instr=" SEQ Figure \* ARABIC ">
+        <w:r>
+          <w:rPr>
+            <w:noProof/>
+          </w:rPr>
+          <w:t>15</w:t>
+        </w:r>
+      </w:fldSimple>
       <w:r>
         <w:t xml:space="preserve"> - Query Bulb </w:t>
       </w:r>
@@ -8068,7 +8068,13 @@
         <w:fldChar w:fldCharType="end"/>
       </w:r>
       <w:r>
-        <w:t xml:space="preserve">, this allows </w:t>
+        <w:t xml:space="preserve">, </w:t>
+      </w:r>
+      <w:r>
+        <w:t>which</w:t>
+      </w:r>
+      <w:r>
+        <w:t xml:space="preserve"> allows </w:t>
       </w:r>
       <w:r>
         <w:t xml:space="preserve">the audio of output devices to be </w:t>
@@ -8077,6 +8083,9 @@
         <w:t>intercepted and parsed by the library</w:t>
       </w:r>
       <w:r>
+        <w:t xml:space="preserve">. </w:t>
+      </w:r>
+      <w:r>
         <w:t>This allows</w:t>
       </w:r>
       <w:r>
@@ -8128,7 +8137,15 @@
         <w:t xml:space="preserve">On Linux PyAudioWPatch does not work, as WASAPI </w:t>
       </w:r>
       <w:r>
-        <w:t xml:space="preserve">is a windows only API, however, </w:t>
+        <w:t xml:space="preserve">is a </w:t>
+      </w:r>
+      <w:proofErr w:type="gramStart"/>
+      <w:r>
+        <w:t>windows</w:t>
+      </w:r>
+      <w:proofErr w:type="gramEnd"/>
+      <w:r>
+        <w:t xml:space="preserve"> only API, however, </w:t>
       </w:r>
       <w:r>
         <w:t xml:space="preserve">this can be overcome by </w:t>
@@ -8141,8 +8158,13 @@
       </w:r>
     </w:p>
     <w:p>
-      <w:r>
-        <w:t xml:space="preserve">So due to this </w:t>
+      <w:proofErr w:type="gramStart"/>
+      <w:r>
+        <w:t>So</w:t>
+      </w:r>
+      <w:proofErr w:type="gramEnd"/>
+      <w:r>
+        <w:t xml:space="preserve"> due to this </w:t>
       </w:r>
       <w:r>
         <w:t>Bulb Bop</w:t>
@@ -8153,11 +8175,20 @@
       <w:r>
         <w:t xml:space="preserve">the host machine. </w:t>
       </w:r>
-      <w:r>
-        <w:t xml:space="preserve">This however, was unhelpful when it comes to detecting beats, as </w:t>
-      </w:r>
-      <w:r>
-        <w:t xml:space="preserve">PyAudio (or PyAudioWPatch) </w:t>
+      <w:proofErr w:type="gramStart"/>
+      <w:r>
+        <w:t>This</w:t>
+      </w:r>
+      <w:proofErr w:type="gramEnd"/>
+      <w:r>
+        <w:t xml:space="preserve"> however, was unhelpful when it comes to detecting beats, as </w:t>
+      </w:r>
+      <w:r>
+        <w:t xml:space="preserve">PyAudio (or </w:t>
+      </w:r>
+      <w:r>
+        <w:lastRenderedPageBreak/>
+        <w:t xml:space="preserve">PyAudioWPatch) </w:t>
       </w:r>
       <w:r>
         <w:t>return</w:t>
@@ -8175,11 +8206,15 @@
         <w:t xml:space="preserve"> </w:t>
       </w:r>
       <w:r>
-        <w:t xml:space="preserve">the use of Fast Fourier Transformations. This however, </w:t>
-      </w:r>
-      <w:r>
-        <w:lastRenderedPageBreak/>
-        <w:t xml:space="preserve">is a complicated </w:t>
+        <w:t xml:space="preserve">the use of Fast Fourier Transformations. </w:t>
+      </w:r>
+      <w:proofErr w:type="gramStart"/>
+      <w:r>
+        <w:t>This</w:t>
+      </w:r>
+      <w:proofErr w:type="gramEnd"/>
+      <w:r>
+        <w:t xml:space="preserve"> however, is a complicated </w:t>
       </w:r>
       <w:r>
         <w:t>process</w:t>
@@ -8331,27 +8366,14 @@
       <w:r>
         <w:t xml:space="preserve">Figure </w:t>
       </w:r>
-      <w:r>
-        <w:fldChar w:fldCharType="begin"/>
-      </w:r>
-      <w:r>
-        <w:instrText xml:space="preserve"> SEQ Figure \* ARABIC </w:instrText>
-      </w:r>
-      <w:r>
-        <w:fldChar w:fldCharType="separate"/>
-      </w:r>
-      <w:r>
-        <w:rPr>
-          <w:noProof/>
-        </w:rPr>
-        <w:t>16</w:t>
-      </w:r>
-      <w:r>
-        <w:rPr>
-          <w:noProof/>
-        </w:rPr>
-        <w:fldChar w:fldCharType="end"/>
-      </w:r>
+      <w:fldSimple w:instr=" SEQ Figure \* ARABIC ">
+        <w:r>
+          <w:rPr>
+            <w:noProof/>
+          </w:rPr>
+          <w:t>16</w:t>
+        </w:r>
+      </w:fldSimple>
       <w:r>
         <w:t xml:space="preserve"> - List of commits to </w:t>
       </w:r>
@@ -8411,11 +8433,21 @@
       <w:r>
         <w:t xml:space="preserve">use the ‘PyAudioWPatch’ </w:t>
       </w:r>
+      <w:proofErr w:type="gramStart"/>
       <w:r>
         <w:t>library</w:t>
       </w:r>
-      <w:r>
-        <w:t xml:space="preserve"> if possible, but would </w:t>
+      <w:proofErr w:type="gramEnd"/>
+      <w:r>
+        <w:t xml:space="preserve"> if </w:t>
+      </w:r>
+      <w:proofErr w:type="gramStart"/>
+      <w:r>
+        <w:t>possible, but</w:t>
+      </w:r>
+      <w:proofErr w:type="gramEnd"/>
+      <w:r>
+        <w:t xml:space="preserve"> would </w:t>
       </w:r>
       <w:r>
         <w:t>fall back to ‘PyAudio’ if ‘PyAudioWPatch’ is not available (i.e. on Linux rather than Windows</w:t>
@@ -8748,10 +8780,13 @@
         <w:t>most of</w:t>
       </w:r>
       <w:r>
-        <w:t xml:space="preserve"> the drum set </w:t>
-      </w:r>
-      <w:r>
-        <w:t xml:space="preserve">is contained, this is where the beat will be most </w:t>
+        <w:t xml:space="preserve"> the drums</w:t>
+      </w:r>
+      <w:r>
+        <w:t xml:space="preserve"> are</w:t>
+      </w:r>
+      <w:r>
+        <w:t xml:space="preserve"> contained, this is where the beat will be most </w:t>
       </w:r>
       <w:r>
         <w:t>easily detect</w:t>
@@ -8795,7 +8830,6 @@
               <w:sz w:val="72"/>
               <w:szCs w:val="72"/>
             </w:rPr>
-            <w:lastRenderedPageBreak/>
             <m:t>E=</m:t>
           </m:r>
           <m:nary>
@@ -9319,15 +9353,7 @@
                   <w:sz w:val="40"/>
                   <w:szCs w:val="40"/>
                 </w:rPr>
-                <m:t>i</m:t>
-              </m:r>
-              <m:r>
-                <w:rPr>
-                  <w:rFonts w:ascii="Cambria Math" w:eastAsiaTheme="minorEastAsia" w:hAnsi="Cambria Math"/>
-                  <w:sz w:val="40"/>
-                  <w:szCs w:val="40"/>
-                </w:rPr>
-                <m:t>=0</m:t>
+                <m:t>i=0</m:t>
               </m:r>
             </m:sub>
             <m:sup>
@@ -9393,7 +9419,15 @@
         <w:t>sum of the amplitudes for that frequency</w:t>
       </w:r>
       <w:r>
-        <w:t xml:space="preserve"> range, </w:t>
+        <w:t xml:space="preserve"> </w:t>
+      </w:r>
+      <w:proofErr w:type="gramStart"/>
+      <w:r>
+        <w:t>range,</w:t>
+      </w:r>
+      <w:proofErr w:type="gramEnd"/>
+      <w:r>
+        <w:t xml:space="preserve"> </w:t>
       </w:r>
       <w:r>
         <w:t xml:space="preserve">this </w:t>
@@ -9402,7 +9436,15 @@
         <w:t xml:space="preserve">fraction can be considered the variance. The sum of these variances </w:t>
       </w:r>
       <w:r>
-        <w:t>for the length of ‘buffersize’ can then be considered to be ‘F’</w:t>
+        <w:t xml:space="preserve">for the length of ‘buffersize’ can then </w:t>
+      </w:r>
+      <w:proofErr w:type="gramStart"/>
+      <w:r>
+        <w:t>be considered to be</w:t>
+      </w:r>
+      <w:proofErr w:type="gramEnd"/>
+      <w:r>
+        <w:t xml:space="preserve"> ‘F’</w:t>
       </w:r>
       <w:r>
         <w:t xml:space="preserve">. </w:t>
@@ -9559,7 +9601,6 @@
         <w:t xml:space="preserve">(this is needed so that the beat limit is greater than the average </w:t>
       </w:r>
       <w:r>
-        <w:lastRenderedPageBreak/>
         <w:t xml:space="preserve">frequency range amplitude), when calculating the average variance, if the variance is less than one, then the inverse of the variance is taken. </w:t>
       </w:r>
     </w:p>
@@ -10002,27 +10043,14 @@
       <w:r>
         <w:t xml:space="preserve">Figure </w:t>
       </w:r>
-      <w:r>
-        <w:fldChar w:fldCharType="begin"/>
-      </w:r>
-      <w:r>
-        <w:instrText xml:space="preserve"> SEQ Figure \* ARABIC </w:instrText>
-      </w:r>
-      <w:r>
-        <w:fldChar w:fldCharType="separate"/>
-      </w:r>
-      <w:r>
-        <w:rPr>
-          <w:noProof/>
-        </w:rPr>
-        <w:t>17</w:t>
-      </w:r>
-      <w:r>
-        <w:rPr>
-          <w:noProof/>
-        </w:rPr>
-        <w:fldChar w:fldCharType="end"/>
-      </w:r>
+      <w:fldSimple w:instr=" SEQ Figure \* ARABIC ">
+        <w:r>
+          <w:rPr>
+            <w:noProof/>
+          </w:rPr>
+          <w:t>17</w:t>
+        </w:r>
+      </w:fldSimple>
       <w:bookmarkEnd w:id="24"/>
       <w:r>
         <w:t xml:space="preserve"> - Beat Detection Algorithm in Python code</w:t>
@@ -10105,19 +10133,43 @@
         <w:t xml:space="preserve">Vulnerable parts of Bulb Bop include any parts that could have access to </w:t>
       </w:r>
       <w:r>
-        <w:t>a users personal data, or devices</w:t>
+        <w:t xml:space="preserve">a </w:t>
+      </w:r>
+      <w:proofErr w:type="gramStart"/>
+      <w:r>
+        <w:t>users</w:t>
+      </w:r>
+      <w:proofErr w:type="gramEnd"/>
+      <w:r>
+        <w:t xml:space="preserve"> personal data, or devices</w:t>
       </w:r>
       <w:r>
         <w:t xml:space="preserve">. </w:t>
       </w:r>
       <w:r>
-        <w:t xml:space="preserve">Bulb Bop does not handle any users personal data, </w:t>
-      </w:r>
-      <w:r>
-        <w:t>but does hand</w:t>
-      </w:r>
-      <w:r>
-        <w:t>le the users personal devices (the bulbs).</w:t>
+        <w:t xml:space="preserve">Bulb Bop does not handle any users personal </w:t>
+      </w:r>
+      <w:proofErr w:type="gramStart"/>
+      <w:r>
+        <w:t xml:space="preserve">data, </w:t>
+      </w:r>
+      <w:r>
+        <w:t>but</w:t>
+      </w:r>
+      <w:proofErr w:type="gramEnd"/>
+      <w:r>
+        <w:t xml:space="preserve"> does hand</w:t>
+      </w:r>
+      <w:r>
+        <w:t xml:space="preserve">le the </w:t>
+      </w:r>
+      <w:proofErr w:type="gramStart"/>
+      <w:r>
+        <w:t>users</w:t>
+      </w:r>
+      <w:proofErr w:type="gramEnd"/>
+      <w:r>
+        <w:t xml:space="preserve"> personal devices (the bulbs).</w:t>
       </w:r>
       <w:r>
         <w:t xml:space="preserve"> </w:t>
@@ -10126,10 +10178,23 @@
         <w:t xml:space="preserve">The risk </w:t>
       </w:r>
       <w:r>
-        <w:t xml:space="preserve">to the users devices </w:t>
-      </w:r>
-      <w:r>
-        <w:t xml:space="preserve">has to be assessed in context with the current implemented </w:t>
+        <w:t xml:space="preserve">to the </w:t>
+      </w:r>
+      <w:proofErr w:type="gramStart"/>
+      <w:r>
+        <w:t>users</w:t>
+      </w:r>
+      <w:proofErr w:type="gramEnd"/>
+      <w:r>
+        <w:t xml:space="preserve"> devices </w:t>
+      </w:r>
+      <w:proofErr w:type="gramStart"/>
+      <w:r>
+        <w:t>has</w:t>
+      </w:r>
+      <w:proofErr w:type="gramEnd"/>
+      <w:r>
+        <w:t xml:space="preserve"> to be assessed in context with the current implemented </w:t>
       </w:r>
       <w:r>
         <w:t xml:space="preserve">security on those devices already. </w:t>
@@ -10150,7 +10215,11 @@
         <w:t xml:space="preserve"> additional security added to Bulb Bop to prevent ‘bad actors’ from manipulating the bulbs would be unnecessary, as if they have gained access to the local network then the bulbs are already vulnerable to their control. As such, the decision was made </w:t>
       </w:r>
       <w:r>
-        <w:t xml:space="preserve">not to add security to Bulb Bop, should in future the API on Wiz bulbs change, or should other bulbs that require authentication be added to Bulb Bops capabilities, then the questions around security should be re-visited. </w:t>
+        <w:t xml:space="preserve">not to add security to Bulb Bop, should in future the API on Wiz bulbs change, or </w:t>
+      </w:r>
+      <w:r>
+        <w:lastRenderedPageBreak/>
+        <w:t xml:space="preserve">should other bulbs that require authentication be added to Bulb Bops capabilities, then the questions around security should be re-visited. </w:t>
       </w:r>
     </w:p>
     <w:p/>
@@ -10180,7 +10249,13 @@
     </w:p>
     <w:p>
       <w:r>
-        <w:t xml:space="preserve">Part of the requirements of this project was to ensure that </w:t>
+        <w:t xml:space="preserve">Part of the requirements </w:t>
+      </w:r>
+      <w:r>
+        <w:t>for</w:t>
+      </w:r>
+      <w:r>
+        <w:t xml:space="preserve"> this project was to ensure that </w:t>
       </w:r>
       <w:r>
         <w:t xml:space="preserve">the project was left in a position that would be conducive to future development. </w:t>
@@ -10251,7 +10326,6 @@
     </w:p>
     <w:p>
       <w:r>
-        <w:lastRenderedPageBreak/>
         <w:t xml:space="preserve">With regards to clean code, this means that </w:t>
       </w:r>
       <w:r>
@@ -10343,27 +10417,14 @@
       <w:r>
         <w:t xml:space="preserve">Figure </w:t>
       </w:r>
-      <w:r>
-        <w:fldChar w:fldCharType="begin"/>
-      </w:r>
-      <w:r>
-        <w:instrText xml:space="preserve"> SEQ Figure \* ARABIC </w:instrText>
-      </w:r>
-      <w:r>
-        <w:fldChar w:fldCharType="separate"/>
-      </w:r>
-      <w:r>
-        <w:rPr>
-          <w:noProof/>
-        </w:rPr>
-        <w:t>18</w:t>
-      </w:r>
-      <w:r>
-        <w:rPr>
-          <w:noProof/>
-        </w:rPr>
-        <w:fldChar w:fldCharType="end"/>
-      </w:r>
+      <w:fldSimple w:instr=" SEQ Figure \* ARABIC ">
+        <w:r>
+          <w:rPr>
+            <w:noProof/>
+          </w:rPr>
+          <w:t>18</w:t>
+        </w:r>
+      </w:fldSimple>
       <w:r>
         <w:t xml:space="preserve"> - Display of Directory structure</w:t>
       </w:r>
@@ -10428,67 +10489,99 @@
       <w:r>
         <w:t xml:space="preserve">Figure </w:t>
       </w:r>
+      <w:fldSimple w:instr=" SEQ Figure \* ARABIC ">
+        <w:r>
+          <w:rPr>
+            <w:noProof/>
+          </w:rPr>
+          <w:t>19</w:t>
+        </w:r>
+      </w:fldSimple>
+      <w:r>
+        <w:t xml:space="preserve"> - Example of docstring’s and comments</w:t>
+      </w:r>
+    </w:p>
+    <w:p>
+      <w:r>
+        <w:t xml:space="preserve">While this is helpful, it is not enough if the content of these files is hard to </w:t>
+      </w:r>
+      <w:r>
+        <w:t>read or</w:t>
+      </w:r>
+      <w:r>
+        <w:t xml:space="preserve"> understand. </w:t>
+      </w:r>
+      <w:r>
+        <w:t>To combat</w:t>
+      </w:r>
+      <w:r>
+        <w:t xml:space="preserve"> this deficiency,</w:t>
+      </w:r>
+      <w:r>
+        <w:t xml:space="preserve"> two approaches</w:t>
+      </w:r>
+      <w:r>
+        <w:t xml:space="preserve"> have been taken. One, </w:t>
+      </w:r>
+      <w:r>
+        <w:t xml:space="preserve">the </w:t>
+      </w:r>
+      <w:r>
+        <w:t xml:space="preserve">code base is automatically formatted by one of two formatters. </w:t>
+      </w:r>
+      <w:r>
+        <w:t xml:space="preserve">For python files, the code is formatted by the “Black” formatter </w:t>
+      </w:r>
       <w:r>
         <w:fldChar w:fldCharType="begin"/>
       </w:r>
       <w:r>
-        <w:instrText xml:space="preserve"> SEQ Figure \* ARABIC </w:instrText>
+        <w:instrText xml:space="preserve"> ADDIN ZOTERO_ITEM CSL_CITATION {"citationID":"8Y7PVy5C","properties":{"formattedCitation":"(12)","plainCitation":"(12)","noteIndex":0},"citationItems":[{"id":20,"uris":["http://zotero.org/users/local/iChuLWie/items/8JMIF4AN"],"itemData":{"id":20,"type":"software","genre":"Python","license":"OSI Approved :: MIT License","medium":"OS Independent","source":"PyPI","title":"black: The uncompromising code formatter.","title-short":"black","version":"25.1.0","issued":{"date-parts":[["2025",1,29]]}}}],"schema":"https://github.com/citation-style-language/schema/raw/master/csl-citation.json"} </w:instrText>
       </w:r>
       <w:r>
         <w:fldChar w:fldCharType="separate"/>
       </w:r>
       <w:r>
         <w:rPr>
-          <w:noProof/>
-        </w:rPr>
-        <w:t>19</w:t>
-      </w:r>
-      <w:r>
-        <w:rPr>
-          <w:noProof/>
-        </w:rPr>
+          <w:rFonts w:cs="Arial"/>
+        </w:rPr>
+        <w:t>(12)</w:t>
+      </w:r>
+      <w:r>
         <w:fldChar w:fldCharType="end"/>
       </w:r>
       <w:r>
-        <w:t xml:space="preserve"> - Example of docstring’s and comments</w:t>
-      </w:r>
-    </w:p>
-    <w:p>
-      <w:r>
-        <w:t xml:space="preserve">While this is helpful, it is not enough if the content of these files is hard to </w:t>
-      </w:r>
-      <w:r>
-        <w:t>read or</w:t>
-      </w:r>
-      <w:r>
-        <w:t xml:space="preserve"> understand. </w:t>
-      </w:r>
-      <w:r>
-        <w:t>To combat</w:t>
-      </w:r>
-      <w:r>
-        <w:t xml:space="preserve"> this deficiency,</w:t>
-      </w:r>
-      <w:r>
-        <w:t xml:space="preserve"> two approaches</w:t>
-      </w:r>
-      <w:r>
-        <w:t xml:space="preserve"> have been taken. One, </w:t>
-      </w:r>
-      <w:r>
-        <w:t xml:space="preserve">the </w:t>
-      </w:r>
-      <w:r>
-        <w:t xml:space="preserve">code base is automatically formatted by one of two formatters. </w:t>
-      </w:r>
-      <w:r>
-        <w:t xml:space="preserve">For python files, the code is formatted by the “Black” formatter </w:t>
+        <w:t xml:space="preserve">, if the </w:t>
+      </w:r>
+      <w:r>
+        <w:t>file is an ‘</w:t>
+      </w:r>
+      <w:r>
+        <w:t>HTML</w:t>
+      </w:r>
+      <w:r>
+        <w:t xml:space="preserve">’ file, or a </w:t>
+      </w:r>
+      <w:r>
+        <w:t>‘</w:t>
+      </w:r>
+      <w:r>
+        <w:t>JavaScript</w:t>
+      </w:r>
+      <w:r>
+        <w:t>’</w:t>
+      </w:r>
+      <w:r>
+        <w:t xml:space="preserve"> file, then it will be formatted by the ‘Prettier’ formatter</w:t>
+      </w:r>
+      <w:r>
+        <w:t xml:space="preserve"> </w:t>
       </w:r>
       <w:r>
         <w:fldChar w:fldCharType="begin"/>
       </w:r>
       <w:r>
-        <w:instrText xml:space="preserve"> ADDIN ZOTERO_ITEM CSL_CITATION {"citationID":"8Y7PVy5C","properties":{"formattedCitation":"(12)","plainCitation":"(12)","noteIndex":0},"citationItems":[{"id":20,"uris":["http://zotero.org/users/local/iChuLWie/items/8JMIF4AN"],"itemData":{"id":20,"type":"software","genre":"Python","license":"OSI Approved :: MIT License","medium":"OS Independent","source":"PyPI","title":"black: The uncompromising code formatter.","title-short":"black","version":"25.1.0","issued":{"date-parts":[["2025",1,29]]}}}],"schema":"https://github.com/citation-style-language/schema/raw/master/csl-citation.json"} </w:instrText>
+        <w:instrText xml:space="preserve"> ADDIN ZOTERO_ITEM CSL_CITATION {"citationID":"4glsKSNj","properties":{"formattedCitation":"(13)","plainCitation":"(13)","noteIndex":0},"citationItems":[{"id":22,"uris":["http://zotero.org/users/local/iChuLWie/items/5PMUMVQ8"],"itemData":{"id":22,"type":"webpage","abstract":"Opinionated Code Formatter","language":"en","title":"Prettier · Opinionated Code Formatter · Prettier","URL":"https://prettier.io/","accessed":{"date-parts":[["2025",4,24]]},"issued":{"date-parts":[["2025",2,9]]}}}],"schema":"https://github.com/citation-style-language/schema/raw/master/csl-citation.json"} </w:instrText>
       </w:r>
       <w:r>
         <w:fldChar w:fldCharType="separate"/>
@@ -10497,352 +10590,330 @@
         <w:rPr>
           <w:rFonts w:cs="Arial"/>
         </w:rPr>
-        <w:t>(12)</w:t>
+        <w:t>(13)</w:t>
       </w:r>
       <w:r>
         <w:fldChar w:fldCharType="end"/>
       </w:r>
       <w:r>
-        <w:t xml:space="preserve">, if the </w:t>
-      </w:r>
-      <w:r>
-        <w:t xml:space="preserve">file is an ‘html’ file, or a </w:t>
+        <w:t>.</w:t>
+      </w:r>
+      <w:r>
+        <w:t xml:space="preserve"> </w:t>
+      </w:r>
+      <w:r>
+        <w:t>The second approach is the manual addition of comments, doc</w:t>
+      </w:r>
+      <w:r>
+        <w:t xml:space="preserve">strings, and </w:t>
+      </w:r>
+      <w:r>
+        <w:t xml:space="preserve">helper files. </w:t>
+      </w:r>
+    </w:p>
+    <w:p>
+      <w:r>
+        <w:t xml:space="preserve">The </w:t>
+      </w:r>
+      <w:r>
+        <w:t>addition of formatters into the project mean</w:t>
+      </w:r>
+      <w:r>
+        <w:t>s,</w:t>
+      </w:r>
+      <w:r>
+        <w:t xml:space="preserve"> that whoever is adding code into the project</w:t>
+      </w:r>
+      <w:r>
+        <w:t>,</w:t>
+      </w:r>
+      <w:r>
+        <w:t xml:space="preserve"> the </w:t>
+      </w:r>
+      <w:r>
+        <w:t>style will be consistent</w:t>
+      </w:r>
+      <w:r>
+        <w:t xml:space="preserve"> making it easier to understand</w:t>
+      </w:r>
+      <w:r>
+        <w:t xml:space="preserve">. </w:t>
       </w:r>
       <w:r>
         <w:t>‘</w:t>
       </w:r>
       <w:r>
-        <w:t>JavaScript</w:t>
+        <w:t>Prettier</w:t>
       </w:r>
       <w:r>
         <w:t>’</w:t>
       </w:r>
       <w:r>
-        <w:t xml:space="preserve"> file, then it will be formatted by the ‘Prettier’ formatter</w:t>
+        <w:t xml:space="preserve"> formatter, is manually configured with settings that </w:t>
+      </w:r>
+      <w:r>
+        <w:t xml:space="preserve">will maintain consistent </w:t>
+      </w:r>
+      <w:r>
+        <w:t>‘</w:t>
+      </w:r>
+      <w:r>
+        <w:t>HTML</w:t>
+      </w:r>
+      <w:r>
+        <w:t>’ and ‘JavaScript’ formatting</w:t>
+      </w:r>
+      <w:r>
+        <w:t>.</w:t>
+      </w:r>
+      <w:r>
+        <w:t xml:space="preserve"> The ‘Black’ formatter maintains </w:t>
+      </w:r>
+      <w:r>
+        <w:t xml:space="preserve">python files in a format that is consistent with Pythons </w:t>
+      </w:r>
+      <w:r>
+        <w:t xml:space="preserve">PEP 8 guidelines </w:t>
+      </w:r>
+      <w:r>
+        <w:fldChar w:fldCharType="begin"/>
+      </w:r>
+      <w:r>
+        <w:instrText xml:space="preserve"> ADDIN ZOTERO_ITEM CSL_CITATION {"citationID":"t1I00gN8","properties":{"formattedCitation":"(14)","plainCitation":"(14)","noteIndex":0},"citationItems":[{"id":24,"uris":["http://zotero.org/users/local/iChuLWie/items/DG8VDLB7"],"itemData":{"id":24,"type":"webpage","abstract":"This document gives coding conventions for the Python code comprising the standard library in the main Python distribution.  Please see the companion informational PEP describing style guidelines for the C code in the C implementation of Python.","container-title":"Python Enhancement Proposals (PEPs)","language":"en","title":"PEP 8 – Style Guide for Python Code | peps.python.org","URL":"https://peps.python.org/pep-0008/","accessed":{"date-parts":[["2025",4,24]]},"issued":{"date-parts":[["2025",4,4]]}}}],"schema":"https://github.com/citation-style-language/schema/raw/master/csl-citation.json"} </w:instrText>
+      </w:r>
+      <w:r>
+        <w:fldChar w:fldCharType="separate"/>
+      </w:r>
+      <w:r>
+        <w:rPr>
+          <w:rFonts w:cs="Arial"/>
+        </w:rPr>
+        <w:t>(14)</w:t>
+      </w:r>
+      <w:r>
+        <w:fldChar w:fldCharType="end"/>
+      </w:r>
+      <w:r>
+        <w:t xml:space="preserve">. </w:t>
+      </w:r>
+    </w:p>
+    <w:p>
+      <w:r>
+        <w:t xml:space="preserve">The project </w:t>
+      </w:r>
+      <w:r>
+        <w:t xml:space="preserve">is </w:t>
+      </w:r>
+      <w:r>
+        <w:t xml:space="preserve">also </w:t>
+      </w:r>
+      <w:r>
+        <w:t>linted using</w:t>
+      </w:r>
+      <w:r>
+        <w:t xml:space="preserve">, </w:t>
+      </w:r>
+      <w:r>
+        <w:t>P</w:t>
+      </w:r>
+      <w:r>
+        <w:t>y</w:t>
+      </w:r>
+      <w:r>
+        <w:t>l</w:t>
+      </w:r>
+      <w:r>
+        <w:t>int</w:t>
+      </w:r>
+      <w:r>
+        <w:fldChar w:fldCharType="begin"/>
+      </w:r>
+      <w:r>
+        <w:instrText xml:space="preserve"> ADDIN ZOTERO_ITEM CSL_CITATION {"citationID":"5v8OzAMI","properties":{"formattedCitation":"(15)","plainCitation":"(15)","noteIndex":0},"citationItems":[{"id":26,"uris":["http://zotero.org/users/local/iChuLWie/items/RVYU5A5S"],"itemData":{"id":26,"type":"webpage","title":"Pylint 3.3.6 documentation","URL":"https://pylint.readthedocs.io/en/stable/","accessed":{"date-parts":[["2025",4,25]]},"issued":{"date-parts":[["2025",3,20]]}}}],"schema":"https://github.com/citation-style-language/schema/raw/master/csl-citation.json"} </w:instrText>
+      </w:r>
+      <w:r>
+        <w:fldChar w:fldCharType="separate"/>
+      </w:r>
+      <w:r>
+        <w:rPr>
+          <w:rFonts w:cs="Arial"/>
+        </w:rPr>
+        <w:t>(15)</w:t>
+      </w:r>
+      <w:r>
+        <w:fldChar w:fldCharType="end"/>
+      </w:r>
+      <w:r>
+        <w:t>.</w:t>
       </w:r>
       <w:r>
         <w:t xml:space="preserve"> </w:t>
       </w:r>
       <w:r>
-        <w:fldChar w:fldCharType="begin"/>
-      </w:r>
-      <w:r>
-        <w:instrText xml:space="preserve"> ADDIN ZOTERO_ITEM CSL_CITATION {"citationID":"4glsKSNj","properties":{"formattedCitation":"(13)","plainCitation":"(13)","noteIndex":0},"citationItems":[{"id":22,"uris":["http://zotero.org/users/local/iChuLWie/items/5PMUMVQ8"],"itemData":{"id":22,"type":"webpage","abstract":"Opinionated Code Formatter","language":"en","title":"Prettier · Opinionated Code Formatter · Prettier","URL":"https://prettier.io/","accessed":{"date-parts":[["2025",4,24]]},"issued":{"date-parts":[["2025",2,9]]}}}],"schema":"https://github.com/citation-style-language/schema/raw/master/csl-citation.json"} </w:instrText>
-      </w:r>
-      <w:r>
-        <w:fldChar w:fldCharType="separate"/>
-      </w:r>
-      <w:r>
-        <w:rPr>
-          <w:rFonts w:cs="Arial"/>
-        </w:rPr>
-        <w:t>(13)</w:t>
-      </w:r>
-      <w:r>
-        <w:fldChar w:fldCharType="end"/>
-      </w:r>
-      <w:r>
-        <w:t>.</w:t>
-      </w:r>
+        <w:t xml:space="preserve">This linting provides a score out of ten for how closely the code </w:t>
+      </w:r>
+      <w:r>
+        <w:t xml:space="preserve">follows the PEP8 standards. </w:t>
+      </w:r>
+      <w:r>
+        <w:t>This score is displayed on the README on the GitHub page.</w:t>
+      </w:r>
+    </w:p>
+    <w:p>
+      <w:r>
+        <w:t xml:space="preserve">The focus of the </w:t>
+      </w:r>
+      <w:r>
+        <w:t xml:space="preserve">PEP8 </w:t>
+      </w:r>
+      <w:r>
+        <w:t xml:space="preserve">style guide </w:t>
+      </w:r>
+      <w:r>
+        <w:t xml:space="preserve">alongside </w:t>
+      </w:r>
+      <w:r>
+        <w:t>comments, docstrings, and helper files</w:t>
+      </w:r>
+      <w:r>
+        <w:t xml:space="preserve"> is readability</w:t>
+      </w:r>
+      <w:r>
+        <w:t xml:space="preserve">. </w:t>
+      </w:r>
+      <w:r>
+        <w:t xml:space="preserve">Each </w:t>
+      </w:r>
+      <w:r>
+        <w:t>module, function, class, and method have docstrings present on them</w:t>
+      </w:r>
+      <w:r>
+        <w:t xml:space="preserve">, </w:t>
+      </w:r>
+      <w:r>
+        <w:t>which</w:t>
+      </w:r>
+      <w:r>
+        <w:t xml:space="preserve"> explain the intended purpose</w:t>
+      </w:r>
+      <w:r>
+        <w:t xml:space="preserve"> of the following code</w:t>
+      </w:r>
+      <w:r>
+        <w:t xml:space="preserve"> making it easy for a future developer to quickly understand each function</w:t>
+      </w:r>
+      <w:r>
+        <w:t xml:space="preserve">. </w:t>
+      </w:r>
+    </w:p>
+    <w:p>
+      <w:r>
+        <w:t xml:space="preserve">There are specific parts of </w:t>
+      </w:r>
+      <w:r>
+        <w:t>Bulb Bop</w:t>
+      </w:r>
+      <w:r>
+        <w:t xml:space="preserve"> that are </w:t>
+      </w:r>
+      <w:r>
+        <w:t xml:space="preserve">written but not in use. </w:t>
+      </w:r>
+      <w:r>
+        <w:t xml:space="preserve">One example of this is a function that </w:t>
+      </w:r>
+      <w:r>
+        <w:t xml:space="preserve">produces a packet that can turn a WizBulb to a specific colour. This is something that was </w:t>
+      </w:r>
+      <w:r>
+        <w:t>intended</w:t>
+      </w:r>
+      <w:r>
+        <w:t xml:space="preserve"> to be included in the final project, however</w:t>
+      </w:r>
+      <w:r>
+        <w:t xml:space="preserve"> given time constraints this was not implemented. These sections of code were left in place</w:t>
+      </w:r>
+      <w:r>
+        <w:t xml:space="preserve"> to allow for their use without further research </w:t>
+      </w:r>
+      <w:r>
+        <w:t>in the future</w:t>
+      </w:r>
+      <w:r>
+        <w:t xml:space="preserve">. These sections </w:t>
+      </w:r>
+      <w:r>
+        <w:t>are clearly labelled as not in use</w:t>
+      </w:r>
+      <w:r>
+        <w:t xml:space="preserve"> to ensure that they are not misunderstood.</w:t>
+      </w:r>
+    </w:p>
+    <w:p>
+      <w:r>
+        <w:t>The Git</w:t>
+      </w:r>
+      <w:r>
+        <w:t>H</w:t>
+      </w:r>
+      <w:r>
+        <w:t xml:space="preserve">ub repository for this </w:t>
+      </w:r>
+      <w:r>
+        <w:t>project contains extensive org</w:t>
+      </w:r>
+      <w:r>
+        <w:t>anisational rules, guidelines</w:t>
+      </w:r>
+      <w:r>
+        <w:t xml:space="preserve">, and continuous integration </w:t>
+      </w:r>
+      <w:r>
+        <w:t xml:space="preserve">(CI) </w:t>
+      </w:r>
+      <w:r>
+        <w:t xml:space="preserve">to ensure it maintains a consistent order for future development. </w:t>
+      </w:r>
+      <w:r>
+        <w:t xml:space="preserve">Some of these rules have had to be ignored for the initial development of </w:t>
+      </w:r>
+      <w:r>
+        <w:t>Bulb Bop</w:t>
+      </w:r>
+      <w:r>
+        <w:t xml:space="preserve">. Others, like the </w:t>
+      </w:r>
+      <w:r>
+        <w:t>CI</w:t>
+      </w:r>
+      <w:r>
+        <w:t xml:space="preserve"> for instance were extremely helpful in catching bugs and </w:t>
+      </w:r>
+      <w:r>
+        <w:t xml:space="preserve">maintaining </w:t>
+      </w:r>
+      <w:r>
+        <w:t xml:space="preserve">code style. </w:t>
+      </w:r>
+    </w:p>
+    <w:p>
+      <w:proofErr w:type="gramStart"/>
+      <w:r>
+        <w:t>B</w:t>
+      </w:r>
+      <w:r>
+        <w:t xml:space="preserve">ranch </w:t>
+      </w:r>
+      <w:r>
+        <w:t xml:space="preserve">protection </w:t>
+      </w:r>
+      <w:r>
+        <w:t>rules,</w:t>
+      </w:r>
+      <w:proofErr w:type="gramEnd"/>
       <w:r>
         <w:t xml:space="preserve"> </w:t>
-      </w:r>
-      <w:r>
-        <w:t>The second approach is the manual addition of comments, doc</w:t>
-      </w:r>
-      <w:r>
-        <w:t xml:space="preserve">strings, and </w:t>
-      </w:r>
-      <w:r>
-        <w:t xml:space="preserve">helper files. </w:t>
-      </w:r>
-    </w:p>
-    <w:p>
-      <w:r>
-        <w:t xml:space="preserve">The </w:t>
-      </w:r>
-      <w:r>
-        <w:t>addition of formatters into the project mean</w:t>
-      </w:r>
-      <w:r>
-        <w:t>s,</w:t>
-      </w:r>
-      <w:r>
-        <w:t xml:space="preserve"> that whoever is adding code into the project</w:t>
-      </w:r>
-      <w:r>
-        <w:t>,</w:t>
-      </w:r>
-      <w:r>
-        <w:t xml:space="preserve"> the </w:t>
-      </w:r>
-      <w:r>
-        <w:t>style will be consistent</w:t>
-      </w:r>
-      <w:r>
-        <w:t xml:space="preserve"> making it easier to understand</w:t>
-      </w:r>
-      <w:r>
-        <w:t xml:space="preserve">. </w:t>
-      </w:r>
-      <w:r>
-        <w:t>‘</w:t>
-      </w:r>
-      <w:r>
-        <w:t>Prettier</w:t>
-      </w:r>
-      <w:r>
-        <w:t>’</w:t>
-      </w:r>
-      <w:r>
-        <w:t xml:space="preserve"> formatter, is manually configured with settings that </w:t>
-      </w:r>
-      <w:r>
-        <w:t xml:space="preserve">will maintain consistent </w:t>
-      </w:r>
-      <w:r>
-        <w:t>‘html’ and ‘JavaScript’ formatting</w:t>
-      </w:r>
-      <w:r>
-        <w:t>.</w:t>
-      </w:r>
-      <w:r>
-        <w:t xml:space="preserve"> The ‘Black’ formatter maintains </w:t>
-      </w:r>
-      <w:r>
-        <w:t xml:space="preserve">python files in a format that is consistent with Pythons </w:t>
-      </w:r>
-      <w:r>
-        <w:t xml:space="preserve">PEP 8 guidelines </w:t>
-      </w:r>
-      <w:r>
-        <w:fldChar w:fldCharType="begin"/>
-      </w:r>
-      <w:r>
-        <w:instrText xml:space="preserve"> ADDIN ZOTERO_ITEM CSL_CITATION {"citationID":"t1I00gN8","properties":{"formattedCitation":"(14)","plainCitation":"(14)","noteIndex":0},"citationItems":[{"id":24,"uris":["http://zotero.org/users/local/iChuLWie/items/DG8VDLB7"],"itemData":{"id":24,"type":"webpage","abstract":"This document gives coding conventions for the Python code comprising the standard library in the main Python distribution.  Please see the companion informational PEP describing style guidelines for the C code in the C implementation of Python.","container-title":"Python Enhancement Proposals (PEPs)","language":"en","title":"PEP 8 – Style Guide for Python Code | peps.python.org","URL":"https://peps.python.org/pep-0008/","accessed":{"date-parts":[["2025",4,24]]},"issued":{"date-parts":[["2025",4,4]]}}}],"schema":"https://github.com/citation-style-language/schema/raw/master/csl-citation.json"} </w:instrText>
-      </w:r>
-      <w:r>
-        <w:fldChar w:fldCharType="separate"/>
-      </w:r>
-      <w:r>
-        <w:rPr>
-          <w:rFonts w:cs="Arial"/>
-        </w:rPr>
-        <w:t>(14)</w:t>
-      </w:r>
-      <w:r>
-        <w:fldChar w:fldCharType="end"/>
-      </w:r>
-      <w:r>
-        <w:t xml:space="preserve">. </w:t>
-      </w:r>
-    </w:p>
-    <w:p>
-      <w:r>
-        <w:t xml:space="preserve">The project </w:t>
-      </w:r>
-      <w:r>
-        <w:t xml:space="preserve">is </w:t>
-      </w:r>
-      <w:r>
-        <w:t xml:space="preserve">also </w:t>
-      </w:r>
-      <w:r>
-        <w:t>linted using</w:t>
-      </w:r>
-      <w:r>
-        <w:t xml:space="preserve">, </w:t>
-      </w:r>
-      <w:r>
-        <w:t>P</w:t>
-      </w:r>
-      <w:r>
-        <w:t>y</w:t>
-      </w:r>
-      <w:r>
-        <w:t>l</w:t>
-      </w:r>
-      <w:r>
-        <w:t>int</w:t>
-      </w:r>
-      <w:r>
-        <w:fldChar w:fldCharType="begin"/>
-      </w:r>
-      <w:r>
-        <w:instrText xml:space="preserve"> ADDIN ZOTERO_ITEM CSL_CITATION {"citationID":"5v8OzAMI","properties":{"formattedCitation":"(15)","plainCitation":"(15)","noteIndex":0},"citationItems":[{"id":26,"uris":["http://zotero.org/users/local/iChuLWie/items/RVYU5A5S"],"itemData":{"id":26,"type":"webpage","title":"Pylint 3.3.6 documentation","URL":"https://pylint.readthedocs.io/en/stable/","accessed":{"date-parts":[["2025",4,25]]},"issued":{"date-parts":[["2025",3,20]]}}}],"schema":"https://github.com/citation-style-language/schema/raw/master/csl-citation.json"} </w:instrText>
-      </w:r>
-      <w:r>
-        <w:fldChar w:fldCharType="separate"/>
-      </w:r>
-      <w:r>
-        <w:rPr>
-          <w:rFonts w:cs="Arial"/>
-        </w:rPr>
-        <w:t>(15)</w:t>
-      </w:r>
-      <w:r>
-        <w:fldChar w:fldCharType="end"/>
-      </w:r>
-      <w:r>
-        <w:t>.</w:t>
-      </w:r>
-      <w:r>
-        <w:t xml:space="preserve"> </w:t>
-      </w:r>
-      <w:r>
-        <w:t xml:space="preserve">This linting provides a score out of ten for how closely the code </w:t>
-      </w:r>
-      <w:r>
-        <w:t xml:space="preserve">follows the PEP8 standards. </w:t>
-      </w:r>
-      <w:r>
-        <w:t>This score is displayed on the README on the GitHub page.</w:t>
-      </w:r>
-    </w:p>
-    <w:p>
-      <w:r>
-        <w:t xml:space="preserve">The focus of the </w:t>
-      </w:r>
-      <w:r>
-        <w:t xml:space="preserve">PEP8 </w:t>
-      </w:r>
-      <w:r>
-        <w:t xml:space="preserve">style guide </w:t>
-      </w:r>
-      <w:r>
-        <w:t xml:space="preserve">alongside </w:t>
-      </w:r>
-      <w:r>
-        <w:t>comments, docstrings, and helper files</w:t>
-      </w:r>
-      <w:r>
-        <w:t xml:space="preserve"> is readability</w:t>
-      </w:r>
-      <w:r>
-        <w:t xml:space="preserve">. </w:t>
-      </w:r>
-      <w:r>
-        <w:t xml:space="preserve">Each </w:t>
-      </w:r>
-      <w:r>
-        <w:t>module, function, class, and method have docstrings present on them</w:t>
-      </w:r>
-      <w:r>
-        <w:t xml:space="preserve">, </w:t>
-      </w:r>
-      <w:r>
-        <w:t>which</w:t>
-      </w:r>
-      <w:r>
-        <w:t xml:space="preserve"> explain the intended purpose</w:t>
-      </w:r>
-      <w:r>
-        <w:t xml:space="preserve"> of the following code</w:t>
-      </w:r>
-      <w:r>
-        <w:t xml:space="preserve"> making it easy for a future developer to quickly understand each function</w:t>
-      </w:r>
-      <w:r>
-        <w:t xml:space="preserve">. </w:t>
-      </w:r>
-    </w:p>
-    <w:p>
-      <w:r>
-        <w:t xml:space="preserve">There are specific parts of </w:t>
-      </w:r>
-      <w:r>
-        <w:t>Bulb Bop</w:t>
-      </w:r>
-      <w:r>
-        <w:t xml:space="preserve"> that are </w:t>
-      </w:r>
-      <w:r>
-        <w:t xml:space="preserve">written but not in use. </w:t>
-      </w:r>
-      <w:r>
-        <w:t xml:space="preserve">One example of this is a function that </w:t>
-      </w:r>
-      <w:r>
-        <w:t>produces a packet that can turn a WizBulb to a specific colour. This is something that was hoped to be included in the final project, however</w:t>
-      </w:r>
-      <w:r>
-        <w:t xml:space="preserve"> given time constraints this was not implemented. These such sections of code were left in place</w:t>
-      </w:r>
-      <w:r>
-        <w:t xml:space="preserve"> to allow for their use without further research </w:t>
-      </w:r>
-      <w:r>
-        <w:t>in the future</w:t>
-      </w:r>
-      <w:r>
-        <w:t xml:space="preserve">. These sections </w:t>
-      </w:r>
-      <w:r>
-        <w:t>are clearly labelled as not in use</w:t>
-      </w:r>
-      <w:r>
-        <w:t xml:space="preserve"> to ensure that they are not misunderstood.</w:t>
-      </w:r>
-    </w:p>
-    <w:p>
-      <w:r>
-        <w:t>The Git</w:t>
-      </w:r>
-      <w:r>
-        <w:t>H</w:t>
-      </w:r>
-      <w:r>
-        <w:t xml:space="preserve">ub repository for this </w:t>
-      </w:r>
-      <w:r>
-        <w:t>project contains extensive org</w:t>
-      </w:r>
-      <w:r>
-        <w:t>anisational rules, guidelines</w:t>
-      </w:r>
-      <w:r>
-        <w:t xml:space="preserve">, and continuous integration </w:t>
-      </w:r>
-      <w:r>
-        <w:t xml:space="preserve">(CI) </w:t>
-      </w:r>
-      <w:r>
-        <w:t xml:space="preserve">to ensure it maintains a consistent order for future development. </w:t>
-      </w:r>
-      <w:r>
-        <w:t xml:space="preserve">Some of these rules have had to be ignored for the initial development of </w:t>
-      </w:r>
-      <w:r>
-        <w:t>Bulb Bop</w:t>
-      </w:r>
-      <w:r>
-        <w:t xml:space="preserve">. Others, like the </w:t>
-      </w:r>
-      <w:r>
-        <w:t>CI</w:t>
-      </w:r>
-      <w:r>
-        <w:t xml:space="preserve"> for instance were extremely helpful in catching bugs and </w:t>
-      </w:r>
-      <w:r>
-        <w:t xml:space="preserve">maintaining </w:t>
-      </w:r>
-      <w:r>
-        <w:t xml:space="preserve">code style. </w:t>
-      </w:r>
-    </w:p>
-    <w:p>
-      <w:r>
-        <w:t>B</w:t>
-      </w:r>
-      <w:r>
-        <w:t xml:space="preserve">ranch </w:t>
-      </w:r>
-      <w:r>
-        <w:t xml:space="preserve">protection </w:t>
-      </w:r>
-      <w:r>
-        <w:t xml:space="preserve">rules, </w:t>
       </w:r>
       <w:r>
         <w:t xml:space="preserve">have been implemented </w:t>
@@ -10998,27 +11069,14 @@
       <w:r>
         <w:t xml:space="preserve">Figure </w:t>
       </w:r>
-      <w:r>
-        <w:fldChar w:fldCharType="begin"/>
-      </w:r>
-      <w:r>
-        <w:instrText xml:space="preserve"> SEQ Figure \* ARABIC </w:instrText>
-      </w:r>
-      <w:r>
-        <w:fldChar w:fldCharType="separate"/>
-      </w:r>
-      <w:r>
-        <w:rPr>
-          <w:noProof/>
-        </w:rPr>
-        <w:t>20</w:t>
-      </w:r>
-      <w:r>
-        <w:rPr>
-          <w:noProof/>
-        </w:rPr>
-        <w:fldChar w:fldCharType="end"/>
-      </w:r>
+      <w:fldSimple w:instr=" SEQ Figure \* ARABIC ">
+        <w:r>
+          <w:rPr>
+            <w:noProof/>
+          </w:rPr>
+          <w:t>20</w:t>
+        </w:r>
+      </w:fldSimple>
       <w:r>
         <w:t xml:space="preserve"> - Example of Pull Request </w:t>
       </w:r>
@@ -11034,7 +11092,13 @@
         <w:t xml:space="preserve">feature of </w:t>
       </w:r>
       <w:r>
-        <w:t xml:space="preserve">GitHub was the CI, this allowed </w:t>
+        <w:t xml:space="preserve">GitHub was the CI, </w:t>
+      </w:r>
+      <w:r>
+        <w:t>which</w:t>
+      </w:r>
+      <w:r>
+        <w:t xml:space="preserve"> allowed </w:t>
       </w:r>
       <w:r>
         <w:t>the</w:t>
@@ -11055,7 +11119,15 @@
         <w:t xml:space="preserve">repository automatically. </w:t>
       </w:r>
       <w:r>
-        <w:t xml:space="preserve">Using CI the </w:t>
+        <w:t xml:space="preserve">Using </w:t>
+      </w:r>
+      <w:proofErr w:type="gramStart"/>
+      <w:r>
+        <w:t>CI</w:t>
+      </w:r>
+      <w:proofErr w:type="gramEnd"/>
+      <w:r>
+        <w:t xml:space="preserve"> the </w:t>
       </w:r>
       <w:r>
         <w:t xml:space="preserve">repository was able to run the entire testing suite on each pull request, </w:t>
@@ -11070,13 +11142,29 @@
         <w:t xml:space="preserve">notifications should a CI run fail. </w:t>
       </w:r>
       <w:r>
-        <w:t>On top of that, the CI is able to handle other automations</w:t>
+        <w:t xml:space="preserve">On top of that, the CI </w:t>
+      </w:r>
+      <w:proofErr w:type="gramStart"/>
+      <w:r>
+        <w:t>is able to</w:t>
+      </w:r>
+      <w:proofErr w:type="gramEnd"/>
+      <w:r>
+        <w:t xml:space="preserve"> handle other automations</w:t>
       </w:r>
       <w:r>
         <w:t xml:space="preserve"> that </w:t>
       </w:r>
       <w:r>
-        <w:t xml:space="preserve">are helpful to maintaining an </w:t>
+        <w:t xml:space="preserve">are helpful to </w:t>
+      </w:r>
+      <w:proofErr w:type="gramStart"/>
+      <w:r>
+        <w:t>maintaining</w:t>
+      </w:r>
+      <w:proofErr w:type="gramEnd"/>
+      <w:r>
+        <w:t xml:space="preserve"> an </w:t>
       </w:r>
       <w:r>
         <w:t>awareness of the state of the code in the repository</w:t>
@@ -11141,27 +11229,14 @@
       <w:r>
         <w:t xml:space="preserve">Figure </w:t>
       </w:r>
-      <w:r>
-        <w:fldChar w:fldCharType="begin"/>
-      </w:r>
-      <w:r>
-        <w:instrText xml:space="preserve"> SEQ Figure \* ARABIC </w:instrText>
-      </w:r>
-      <w:r>
-        <w:fldChar w:fldCharType="separate"/>
-      </w:r>
-      <w:r>
-        <w:rPr>
-          <w:noProof/>
-        </w:rPr>
-        <w:t>21</w:t>
-      </w:r>
-      <w:r>
-        <w:rPr>
-          <w:noProof/>
-        </w:rPr>
-        <w:fldChar w:fldCharType="end"/>
-      </w:r>
+      <w:fldSimple w:instr=" SEQ Figure \* ARABIC ">
+        <w:r>
+          <w:rPr>
+            <w:noProof/>
+          </w:rPr>
+          <w:t>21</w:t>
+        </w:r>
+      </w:fldSimple>
       <w:r>
         <w:t xml:space="preserve"> - Screenshot of GitHub buttons</w:t>
       </w:r>
@@ -11301,7 +11376,13 @@
         <w:t xml:space="preserve">ronisation, as this was the main objective of the project. </w:t>
       </w:r>
       <w:r>
-        <w:t xml:space="preserve">This was also the main objective of the manual testing on the project, that will be discussed in the next section. </w:t>
+        <w:t xml:space="preserve">This was also the main objective of the manual testing on the project, </w:t>
+      </w:r>
+      <w:r>
+        <w:t>which</w:t>
+      </w:r>
+      <w:r>
+        <w:t xml:space="preserve"> will be discussed in the next section. </w:t>
       </w:r>
     </w:p>
     <w:p>
@@ -11315,7 +11396,10 @@
         <w:t>firstly unit tests</w:t>
       </w:r>
       <w:r>
-        <w:t>, its function, and the database,</w:t>
+        <w:t>, its function, and the database</w:t>
+      </w:r>
+      <w:r>
+        <w:t>;</w:t>
       </w:r>
       <w:r>
         <w:t xml:space="preserve"> secondly</w:t>
@@ -11324,7 +11408,13 @@
         <w:t xml:space="preserve"> </w:t>
       </w:r>
       <w:r>
-        <w:t xml:space="preserve">running a mock live server and testing that the UI functions as expected, and finally testing the </w:t>
+        <w:t>running a mock live server and testing that the UI functions as expected</w:t>
+      </w:r>
+      <w:r>
+        <w:t>;</w:t>
+      </w:r>
+      <w:r>
+        <w:t xml:space="preserve"> and finally testing the </w:t>
       </w:r>
       <w:r>
         <w:t>API</w:t>
@@ -11345,7 +11435,15 @@
         <w:t>Bulb Bop</w:t>
       </w:r>
       <w:r>
-        <w:t xml:space="preserve">, as well as many of the functions that the user does not interact directly with. There are however, some functionality that is not tested in this approach, </w:t>
+        <w:t xml:space="preserve">, as well as many of the functions that the user does not interact directly with. There </w:t>
+      </w:r>
+      <w:proofErr w:type="gramStart"/>
+      <w:r>
+        <w:t>are</w:t>
+      </w:r>
+      <w:proofErr w:type="gramEnd"/>
+      <w:r>
+        <w:t xml:space="preserve"> however, some functionality that is not tested in this approach, </w:t>
       </w:r>
       <w:r>
         <w:t>this can be due to several reasons</w:t>
@@ -11448,7 +11546,19 @@
     </w:p>
     <w:p>
       <w:r>
-        <w:t>There are other actions that the user can take, these are also tested, such as loading the FAQ view, or editing a bul</w:t>
+        <w:t>There are other actions that the user can take</w:t>
+      </w:r>
+      <w:r>
+        <w:t>.</w:t>
+      </w:r>
+      <w:r>
+        <w:t xml:space="preserve"> </w:t>
+      </w:r>
+      <w:r>
+        <w:t>T</w:t>
+      </w:r>
+      <w:r>
+        <w:t>hese are also tested, such as loading the FAQ view, or editing a bul</w:t>
       </w:r>
       <w:r>
         <w:t xml:space="preserve">b, these are also tested for, and the documentation for these can be found in the attached appendix. </w:t>
@@ -11462,7 +11572,13 @@
         <w:t>Bulb Bop</w:t>
       </w:r>
       <w:r>
-        <w:t xml:space="preserve"> can be installed from scratch, one is manual, one is automated. </w:t>
+        <w:t xml:space="preserve"> can be installed from scratch, one is manual</w:t>
+      </w:r>
+      <w:r>
+        <w:t xml:space="preserve"> and the other </w:t>
+      </w:r>
+      <w:r>
+        <w:t xml:space="preserve">is automated. </w:t>
       </w:r>
       <w:r>
         <w:t xml:space="preserve">The automated way </w:t>
@@ -11556,27 +11672,14 @@
       <w:r>
         <w:t xml:space="preserve">Figure </w:t>
       </w:r>
-      <w:r>
-        <w:fldChar w:fldCharType="begin"/>
-      </w:r>
-      <w:r>
-        <w:instrText xml:space="preserve"> SEQ Figure \* ARABIC </w:instrText>
-      </w:r>
-      <w:r>
-        <w:fldChar w:fldCharType="separate"/>
-      </w:r>
-      <w:r>
-        <w:rPr>
-          <w:noProof/>
-        </w:rPr>
-        <w:t>22</w:t>
-      </w:r>
-      <w:r>
-        <w:rPr>
-          <w:noProof/>
-        </w:rPr>
-        <w:fldChar w:fldCharType="end"/>
-      </w:r>
+      <w:fldSimple w:instr=" SEQ Figure \* ARABIC ">
+        <w:r>
+          <w:rPr>
+            <w:noProof/>
+          </w:rPr>
+          <w:t>22</w:t>
+        </w:r>
+      </w:fldSimple>
       <w:r>
         <w:t xml:space="preserve"> - Configuration of systems to run GitHub actions on</w:t>
       </w:r>
@@ -11696,7 +11799,13 @@
         <w:t xml:space="preserve">This is more valuable than just simply checking that the </w:t>
       </w:r>
       <w:r>
-        <w:t>correct template was rendered, as it more accurately checks the users experience of the user interface.</w:t>
+        <w:t xml:space="preserve">correct template was rendered, as it more accurately checks the </w:t>
+      </w:r>
+      <w:r>
+        <w:t>users'</w:t>
+      </w:r>
+      <w:r>
+        <w:t xml:space="preserve"> experience of the user interface.</w:t>
       </w:r>
     </w:p>
     <w:p>
@@ -11753,27 +11862,14 @@
       <w:r>
         <w:t xml:space="preserve">Figure </w:t>
       </w:r>
-      <w:r>
-        <w:fldChar w:fldCharType="begin"/>
-      </w:r>
-      <w:r>
-        <w:instrText xml:space="preserve"> SEQ Figure \* ARABIC </w:instrText>
-      </w:r>
-      <w:r>
-        <w:fldChar w:fldCharType="separate"/>
-      </w:r>
-      <w:r>
-        <w:rPr>
-          <w:noProof/>
-        </w:rPr>
-        <w:t>23</w:t>
-      </w:r>
-      <w:r>
-        <w:rPr>
-          <w:noProof/>
-        </w:rPr>
-        <w:fldChar w:fldCharType="end"/>
-      </w:r>
+      <w:fldSimple w:instr=" SEQ Figure \* ARABIC ">
+        <w:r>
+          <w:rPr>
+            <w:noProof/>
+          </w:rPr>
+          <w:t>23</w:t>
+        </w:r>
+      </w:fldSimple>
       <w:r>
         <w:t xml:space="preserve"> - Playwright load index test</w:t>
       </w:r>
@@ -11990,27 +12086,14 @@
       <w:r>
         <w:t xml:space="preserve">Figure </w:t>
       </w:r>
-      <w:r>
-        <w:fldChar w:fldCharType="begin"/>
-      </w:r>
-      <w:r>
-        <w:instrText xml:space="preserve"> SEQ Figure \* ARABIC </w:instrText>
-      </w:r>
-      <w:r>
-        <w:fldChar w:fldCharType="separate"/>
-      </w:r>
-      <w:r>
-        <w:rPr>
-          <w:noProof/>
-        </w:rPr>
-        <w:t>24</w:t>
-      </w:r>
-      <w:r>
-        <w:rPr>
-          <w:noProof/>
-        </w:rPr>
-        <w:fldChar w:fldCharType="end"/>
-      </w:r>
+      <w:fldSimple w:instr=" SEQ Figure \* ARABIC ">
+        <w:r>
+          <w:rPr>
+            <w:noProof/>
+          </w:rPr>
+          <w:t>24</w:t>
+        </w:r>
+      </w:fldSimple>
       <w:bookmarkEnd w:id="29"/>
       <w:r>
         <w:t xml:space="preserve"> - Test Navigation from Index to Discover Views</w:t>
@@ -12102,9 +12185,11 @@
       <w:r>
         <w:t xml:space="preserve">manual testing is needed. </w:t>
       </w:r>
-      <w:r>
-        <w:t>These covers</w:t>
-      </w:r>
+      <w:proofErr w:type="gramStart"/>
+      <w:r>
+        <w:t>These cover</w:t>
+      </w:r>
+      <w:proofErr w:type="gramEnd"/>
       <w:r>
         <w:t xml:space="preserve"> testing the ability to discover bulbs, </w:t>
       </w:r>
@@ -12222,27 +12307,14 @@
       <w:r>
         <w:t xml:space="preserve">Figure </w:t>
       </w:r>
-      <w:r>
-        <w:fldChar w:fldCharType="begin"/>
-      </w:r>
-      <w:r>
-        <w:instrText xml:space="preserve"> SEQ Figure \* ARABIC </w:instrText>
-      </w:r>
-      <w:r>
-        <w:fldChar w:fldCharType="separate"/>
-      </w:r>
-      <w:r>
-        <w:rPr>
-          <w:noProof/>
-        </w:rPr>
-        <w:t>25</w:t>
-      </w:r>
-      <w:r>
-        <w:rPr>
-          <w:noProof/>
-        </w:rPr>
-        <w:fldChar w:fldCharType="end"/>
-      </w:r>
+      <w:fldSimple w:instr=" SEQ Figure \* ARABIC ">
+        <w:r>
+          <w:rPr>
+            <w:noProof/>
+          </w:rPr>
+          <w:t>25</w:t>
+        </w:r>
+      </w:fldSimple>
       <w:bookmarkEnd w:id="31"/>
       <w:r>
         <w:t xml:space="preserve"> - Discover Bulbs Manual Test</w:t>
@@ -12310,30 +12382,25 @@
                             <w:r>
                               <w:t xml:space="preserve">Figure </w:t>
                             </w:r>
-                            <w:r>
-                              <w:fldChar w:fldCharType="begin"/>
-                            </w:r>
-                            <w:r>
-                              <w:instrText xml:space="preserve"> SEQ Figure \* ARABIC </w:instrText>
-                            </w:r>
-                            <w:r>
-                              <w:fldChar w:fldCharType="separate"/>
-                            </w:r>
-                            <w:r>
-                              <w:rPr>
-                                <w:noProof/>
-                              </w:rPr>
-                              <w:t>26</w:t>
-                            </w:r>
-                            <w:r>
-                              <w:rPr>
-                                <w:noProof/>
-                              </w:rPr>
-                              <w:fldChar w:fldCharType="end"/>
-                            </w:r>
+                            <w:fldSimple w:instr=" SEQ Figure \* ARABIC ">
+                              <w:r>
+                                <w:rPr>
+                                  <w:noProof/>
+                                </w:rPr>
+                                <w:t>26</w:t>
+                              </w:r>
+                            </w:fldSimple>
                             <w:bookmarkEnd w:id="32"/>
                             <w:r>
-                              <w:t xml:space="preserve"> - Steps for saving a bulb to Bulb Bop</w:t>
+                              <w:t xml:space="preserve"> - Steps for saving a </w:t>
+                            </w:r>
+                            <w:proofErr w:type="gramStart"/>
+                            <w:r>
+                              <w:t>bulb to Bulb</w:t>
+                            </w:r>
+                            <w:proofErr w:type="gramEnd"/>
+                            <w:r>
+                              <w:t xml:space="preserve"> Bop</w:t>
                             </w:r>
                           </w:p>
                         </w:txbxContent>
@@ -12372,30 +12439,25 @@
                       <w:r>
                         <w:t xml:space="preserve">Figure </w:t>
                       </w:r>
-                      <w:r>
-                        <w:fldChar w:fldCharType="begin"/>
-                      </w:r>
-                      <w:r>
-                        <w:instrText xml:space="preserve"> SEQ Figure \* ARABIC </w:instrText>
-                      </w:r>
-                      <w:r>
-                        <w:fldChar w:fldCharType="separate"/>
-                      </w:r>
-                      <w:r>
-                        <w:rPr>
-                          <w:noProof/>
-                        </w:rPr>
-                        <w:t>26</w:t>
-                      </w:r>
-                      <w:r>
-                        <w:rPr>
-                          <w:noProof/>
-                        </w:rPr>
-                        <w:fldChar w:fldCharType="end"/>
-                      </w:r>
+                      <w:fldSimple w:instr=" SEQ Figure \* ARABIC ">
+                        <w:r>
+                          <w:rPr>
+                            <w:noProof/>
+                          </w:rPr>
+                          <w:t>26</w:t>
+                        </w:r>
+                      </w:fldSimple>
                       <w:bookmarkEnd w:id="33"/>
                       <w:r>
-                        <w:t xml:space="preserve"> - Steps for saving a bulb to Bulb Bop</w:t>
+                        <w:t xml:space="preserve"> - Steps for saving a </w:t>
+                      </w:r>
+                      <w:proofErr w:type="gramStart"/>
+                      <w:r>
+                        <w:t>bulb to Bulb</w:t>
+                      </w:r>
+                      <w:proofErr w:type="gramEnd"/>
+                      <w:r>
+                        <w:t xml:space="preserve"> Bop</w:t>
                       </w:r>
                     </w:p>
                   </w:txbxContent>
@@ -12547,10 +12609,18 @@
     </w:p>
     <w:p>
       <w:r>
-        <w:t>The next step of the user story is the ability to save bulbs</w:t>
-      </w:r>
-      <w:r>
-        <w:t xml:space="preserve">, </w:t>
+        <w:t xml:space="preserve">The next step of the user story is the ability to save </w:t>
+      </w:r>
+      <w:proofErr w:type="gramStart"/>
+      <w:r>
+        <w:t>bulbs</w:t>
+      </w:r>
+      <w:r>
+        <w:t>,</w:t>
+      </w:r>
+      <w:proofErr w:type="gramEnd"/>
+      <w:r>
+        <w:t xml:space="preserve"> </w:t>
       </w:r>
       <w:r>
         <w:t>this has been tested successfully multiple times</w:t>
@@ -12662,27 +12732,14 @@
                             <w:r>
                               <w:t xml:space="preserve">Figure </w:t>
                             </w:r>
-                            <w:r>
-                              <w:fldChar w:fldCharType="begin"/>
-                            </w:r>
-                            <w:r>
-                              <w:instrText xml:space="preserve"> SEQ Figure \* ARABIC </w:instrText>
-                            </w:r>
-                            <w:r>
-                              <w:fldChar w:fldCharType="separate"/>
-                            </w:r>
-                            <w:r>
-                              <w:rPr>
-                                <w:noProof/>
-                              </w:rPr>
-                              <w:t>27</w:t>
-                            </w:r>
-                            <w:r>
-                              <w:rPr>
-                                <w:noProof/>
-                              </w:rPr>
-                              <w:fldChar w:fldCharType="end"/>
-                            </w:r>
+                            <w:fldSimple w:instr=" SEQ Figure \* ARABIC ">
+                              <w:r>
+                                <w:rPr>
+                                  <w:noProof/>
+                                </w:rPr>
+                                <w:t>27</w:t>
+                              </w:r>
+                            </w:fldSimple>
                             <w:bookmarkEnd w:id="34"/>
                             <w:r>
                               <w:t xml:space="preserve"> - Test Steps for Selecting an Audio Device</w:t>
@@ -12720,27 +12777,14 @@
                       <w:r>
                         <w:t xml:space="preserve">Figure </w:t>
                       </w:r>
-                      <w:r>
-                        <w:fldChar w:fldCharType="begin"/>
-                      </w:r>
-                      <w:r>
-                        <w:instrText xml:space="preserve"> SEQ Figure \* ARABIC </w:instrText>
-                      </w:r>
-                      <w:r>
-                        <w:fldChar w:fldCharType="separate"/>
-                      </w:r>
-                      <w:r>
-                        <w:rPr>
-                          <w:noProof/>
-                        </w:rPr>
-                        <w:t>27</w:t>
-                      </w:r>
-                      <w:r>
-                        <w:rPr>
-                          <w:noProof/>
-                        </w:rPr>
-                        <w:fldChar w:fldCharType="end"/>
-                      </w:r>
+                      <w:fldSimple w:instr=" SEQ Figure \* ARABIC ">
+                        <w:r>
+                          <w:rPr>
+                            <w:noProof/>
+                          </w:rPr>
+                          <w:t>27</w:t>
+                        </w:r>
+                      </w:fldSimple>
                       <w:bookmarkEnd w:id="35"/>
                       <w:r>
                         <w:t xml:space="preserve"> - Test Steps for Selecting an Audio Device</w:t>
@@ -12921,27 +12965,14 @@
                             <w:r>
                               <w:t xml:space="preserve">Figure </w:t>
                             </w:r>
-                            <w:r>
-                              <w:fldChar w:fldCharType="begin"/>
-                            </w:r>
-                            <w:r>
-                              <w:instrText xml:space="preserve"> SEQ Figure \* ARABIC </w:instrText>
-                            </w:r>
-                            <w:r>
-                              <w:fldChar w:fldCharType="separate"/>
-                            </w:r>
-                            <w:r>
-                              <w:rPr>
-                                <w:noProof/>
-                              </w:rPr>
-                              <w:t>28</w:t>
-                            </w:r>
-                            <w:r>
-                              <w:rPr>
-                                <w:noProof/>
-                              </w:rPr>
-                              <w:fldChar w:fldCharType="end"/>
-                            </w:r>
+                            <w:fldSimple w:instr=" SEQ Figure \* ARABIC ">
+                              <w:r>
+                                <w:rPr>
+                                  <w:noProof/>
+                                </w:rPr>
+                                <w:t>28</w:t>
+                              </w:r>
+                            </w:fldSimple>
                             <w:bookmarkEnd w:id="36"/>
                             <w:r>
                               <w:t xml:space="preserve"> - Test steps for Starting the Audio Sync</w:t>
@@ -12979,27 +13010,14 @@
                       <w:r>
                         <w:t xml:space="preserve">Figure </w:t>
                       </w:r>
-                      <w:r>
-                        <w:fldChar w:fldCharType="begin"/>
-                      </w:r>
-                      <w:r>
-                        <w:instrText xml:space="preserve"> SEQ Figure \* ARABIC </w:instrText>
-                      </w:r>
-                      <w:r>
-                        <w:fldChar w:fldCharType="separate"/>
-                      </w:r>
-                      <w:r>
-                        <w:rPr>
-                          <w:noProof/>
-                        </w:rPr>
-                        <w:t>28</w:t>
-                      </w:r>
-                      <w:r>
-                        <w:rPr>
-                          <w:noProof/>
-                        </w:rPr>
-                        <w:fldChar w:fldCharType="end"/>
-                      </w:r>
+                      <w:fldSimple w:instr=" SEQ Figure \* ARABIC ">
+                        <w:r>
+                          <w:rPr>
+                            <w:noProof/>
+                          </w:rPr>
+                          <w:t>28</w:t>
+                        </w:r>
+                      </w:fldSimple>
                       <w:bookmarkEnd w:id="37"/>
                       <w:r>
                         <w:t xml:space="preserve"> - Test steps for Starting the Audio Sync</w:t>
@@ -13093,13 +13111,6 @@
       <w:r>
         <w:t xml:space="preserve">Once these manual tests were run in accordance with the automated testing the main requirements of Bulb Bop were tested and proven functional. </w:t>
       </w:r>
-    </w:p>
-    <w:p>
-      <w:r>
-        <w:t># TODO Mention exploratory testing #</w:t>
-      </w:r>
-    </w:p>
-    <w:p>
       <w:r>
         <w:br w:type="page"/>
       </w:r>
@@ -13625,27 +13636,14 @@
       <w:r>
         <w:t xml:space="preserve">Figure </w:t>
       </w:r>
-      <w:r>
-        <w:fldChar w:fldCharType="begin"/>
-      </w:r>
-      <w:r>
-        <w:instrText xml:space="preserve"> SEQ Figure \* ARABIC </w:instrText>
-      </w:r>
-      <w:r>
-        <w:fldChar w:fldCharType="separate"/>
-      </w:r>
-      <w:r>
-        <w:rPr>
-          <w:noProof/>
-        </w:rPr>
-        <w:t>29</w:t>
-      </w:r>
-      <w:r>
-        <w:rPr>
-          <w:noProof/>
-        </w:rPr>
-        <w:fldChar w:fldCharType="end"/>
-      </w:r>
+      <w:fldSimple w:instr=" SEQ Figure \* ARABIC ">
+        <w:r>
+          <w:rPr>
+            <w:noProof/>
+          </w:rPr>
+          <w:t>29</w:t>
+        </w:r>
+      </w:fldSimple>
       <w:bookmarkEnd w:id="40"/>
       <w:r>
         <w:t xml:space="preserve"> - Bulb Icon with User prompt to toggle bulb</w:t>
@@ -13668,7 +13666,15 @@
     </w:p>
     <w:p>
       <w:r>
-        <w:t>Initial work was done to allow changing coloured bulbs, and this is still present in the code repository, but it is not currently implemented. This requirement should be a priority for any further iterations of Bulb Bop</w:t>
+        <w:t xml:space="preserve">Initial work was done to allow </w:t>
+      </w:r>
+      <w:proofErr w:type="gramStart"/>
+      <w:r>
+        <w:t>changing coloured</w:t>
+      </w:r>
+      <w:proofErr w:type="gramEnd"/>
+      <w:r>
+        <w:t xml:space="preserve"> bulbs, and this is still present in the code repository, but it is not currently implemented. This requirement should be a priority for any further iterations of Bulb Bop</w:t>
       </w:r>
       <w:r>
         <w:t>.</w:t>
@@ -13880,27 +13886,14 @@
       <w:r>
         <w:t xml:space="preserve">Figure </w:t>
       </w:r>
-      <w:r>
-        <w:fldChar w:fldCharType="begin"/>
-      </w:r>
-      <w:r>
-        <w:instrText xml:space="preserve"> SEQ Figure \* ARABIC </w:instrText>
-      </w:r>
-      <w:r>
-        <w:fldChar w:fldCharType="separate"/>
-      </w:r>
-      <w:r>
-        <w:rPr>
-          <w:noProof/>
-        </w:rPr>
-        <w:t>30</w:t>
-      </w:r>
-      <w:r>
-        <w:rPr>
-          <w:noProof/>
-        </w:rPr>
-        <w:fldChar w:fldCharType="end"/>
-      </w:r>
+      <w:fldSimple w:instr=" SEQ Figure \* ARABIC ">
+        <w:r>
+          <w:rPr>
+            <w:noProof/>
+          </w:rPr>
+          <w:t>30</w:t>
+        </w:r>
+      </w:fldSimple>
       <w:r>
         <w:t xml:space="preserve"> - Start of Gantt Chart</w:t>
       </w:r>
@@ -13971,7 +13964,15 @@
         <w:t xml:space="preserve">review of the process. This was </w:t>
       </w:r>
       <w:r>
-        <w:t>not carried out, but would have allowed for a review of the user requirements</w:t>
+        <w:t xml:space="preserve">not carried </w:t>
+      </w:r>
+      <w:proofErr w:type="gramStart"/>
+      <w:r>
+        <w:t>out, but</w:t>
+      </w:r>
+      <w:proofErr w:type="gramEnd"/>
+      <w:r>
+        <w:t xml:space="preserve"> would have allowed for a review of the user requirements</w:t>
       </w:r>
       <w:r>
         <w:t xml:space="preserve"> and the current state of Bulb Bop. Thus, the </w:t>
@@ -14022,7 +14023,15 @@
         <w:t>overall functionality of Bulb Bop.</w:t>
       </w:r>
       <w:r>
-        <w:t xml:space="preserve"> The final conclusion of this section is that while Bulb Bop is functional, and </w:t>
+        <w:t xml:space="preserve"> </w:t>
+      </w:r>
+      <w:proofErr w:type="gramStart"/>
+      <w:r>
+        <w:t>The final conclusion</w:t>
+      </w:r>
+      <w:proofErr w:type="gramEnd"/>
+      <w:r>
+        <w:t xml:space="preserve"> of this section is that while Bulb Bop is functional, and </w:t>
       </w:r>
       <w:r>
         <w:t>usable</w:t>
@@ -14119,282 +14128,269 @@
       <w:r>
         <w:t xml:space="preserve">Figure </w:t>
       </w:r>
+      <w:fldSimple w:instr=" SEQ Figure \* ARABIC ">
+        <w:r>
+          <w:rPr>
+            <w:noProof/>
+          </w:rPr>
+          <w:t>31</w:t>
+        </w:r>
+      </w:fldSimple>
+      <w:bookmarkEnd w:id="43"/>
+      <w:r>
+        <w:t xml:space="preserve"> - Screenshot of Index Page</w:t>
+      </w:r>
+      <w:r>
+        <w:t xml:space="preserve"> in light mode</w:t>
+      </w:r>
+    </w:p>
+    <w:p>
+      <w:r>
+        <w:t xml:space="preserve">As can be seen in the </w:t>
+      </w:r>
+      <w:r>
+        <w:t>images of the user interface in this report (</w:t>
+      </w:r>
       <w:r>
         <w:fldChar w:fldCharType="begin"/>
       </w:r>
       <w:r>
-        <w:instrText xml:space="preserve"> SEQ Figure \* ARABIC </w:instrText>
+        <w:instrText xml:space="preserve"> REF _Ref197161099 \h </w:instrText>
       </w:r>
       <w:r>
         <w:fldChar w:fldCharType="separate"/>
       </w:r>
       <w:r>
+        <w:t xml:space="preserve">Figure </w:t>
+      </w:r>
+      <w:r>
         <w:rPr>
           <w:noProof/>
         </w:rPr>
+        <w:t>1</w:t>
+      </w:r>
+      <w:r>
+        <w:fldChar w:fldCharType="end"/>
+      </w:r>
+      <w:r>
+        <w:t xml:space="preserve">, </w:t>
+      </w:r>
+      <w:r>
+        <w:fldChar w:fldCharType="begin"/>
+      </w:r>
+      <w:r>
+        <w:instrText xml:space="preserve"> REF _Ref197161101 \h </w:instrText>
+      </w:r>
+      <w:r>
+        <w:fldChar w:fldCharType="separate"/>
+      </w:r>
+      <w:r>
+        <w:t xml:space="preserve">Figure </w:t>
+      </w:r>
+      <w:r>
+        <w:rPr>
+          <w:noProof/>
+        </w:rPr>
+        <w:t>2</w:t>
+      </w:r>
+      <w:r>
+        <w:fldChar w:fldCharType="end"/>
+      </w:r>
+      <w:r>
+        <w:t xml:space="preserve">, </w:t>
+      </w:r>
+      <w:r>
+        <w:fldChar w:fldCharType="begin"/>
+      </w:r>
+      <w:r>
+        <w:instrText xml:space="preserve"> REF _Ref197161125 \h </w:instrText>
+      </w:r>
+      <w:r>
+        <w:fldChar w:fldCharType="separate"/>
+      </w:r>
+      <w:r>
+        <w:t xml:space="preserve">Figure </w:t>
+      </w:r>
+      <w:r>
+        <w:rPr>
+          <w:noProof/>
+        </w:rPr>
+        <w:t>3</w:t>
+      </w:r>
+      <w:r>
+        <w:fldChar w:fldCharType="end"/>
+      </w:r>
+      <w:r>
+        <w:t xml:space="preserve">, </w:t>
+      </w:r>
+      <w:r>
+        <w:fldChar w:fldCharType="begin"/>
+      </w:r>
+      <w:r>
+        <w:instrText xml:space="preserve"> REF _Ref197161139 \h </w:instrText>
+      </w:r>
+      <w:r>
+        <w:fldChar w:fldCharType="separate"/>
+      </w:r>
+      <w:r>
+        <w:t xml:space="preserve">Figure </w:t>
+      </w:r>
+      <w:r>
+        <w:rPr>
+          <w:noProof/>
+        </w:rPr>
+        <w:t>4</w:t>
+      </w:r>
+      <w:r>
+        <w:fldChar w:fldCharType="end"/>
+      </w:r>
+      <w:r>
+        <w:t xml:space="preserve">, </w:t>
+      </w:r>
+      <w:r>
+        <w:fldChar w:fldCharType="begin"/>
+      </w:r>
+      <w:r>
+        <w:instrText xml:space="preserve"> REF _Ref197161396 \h </w:instrText>
+      </w:r>
+      <w:r>
+        <w:fldChar w:fldCharType="separate"/>
+      </w:r>
+      <w:r>
+        <w:t xml:space="preserve">Figure </w:t>
+      </w:r>
+      <w:r>
+        <w:rPr>
+          <w:noProof/>
+        </w:rPr>
+        <w:t>5</w:t>
+      </w:r>
+      <w:r>
+        <w:fldChar w:fldCharType="end"/>
+      </w:r>
+      <w:r>
+        <w:t xml:space="preserve">, </w:t>
+      </w:r>
+      <w:r>
+        <w:fldChar w:fldCharType="begin"/>
+      </w:r>
+      <w:r>
+        <w:instrText xml:space="preserve"> REF _Ref197161397 \h </w:instrText>
+      </w:r>
+      <w:r>
+        <w:fldChar w:fldCharType="separate"/>
+      </w:r>
+      <w:r>
+        <w:t xml:space="preserve">Figure </w:t>
+      </w:r>
+      <w:r>
+        <w:rPr>
+          <w:noProof/>
+        </w:rPr>
+        <w:t>6</w:t>
+      </w:r>
+      <w:r>
+        <w:fldChar w:fldCharType="end"/>
+      </w:r>
+      <w:r>
+        <w:t xml:space="preserve">, </w:t>
+      </w:r>
+      <w:r>
+        <w:fldChar w:fldCharType="begin"/>
+      </w:r>
+      <w:r>
+        <w:instrText xml:space="preserve"> REF _Ref197161399 \h </w:instrText>
+      </w:r>
+      <w:r>
+        <w:fldChar w:fldCharType="separate"/>
+      </w:r>
+      <w:r>
+        <w:t xml:space="preserve">Figure </w:t>
+      </w:r>
+      <w:r>
+        <w:rPr>
+          <w:noProof/>
+        </w:rPr>
+        <w:t>7</w:t>
+      </w:r>
+      <w:r>
+        <w:fldChar w:fldCharType="end"/>
+      </w:r>
+      <w:r>
+        <w:t xml:space="preserve">, </w:t>
+      </w:r>
+      <w:r>
+        <w:fldChar w:fldCharType="begin"/>
+      </w:r>
+      <w:r>
+        <w:instrText xml:space="preserve"> REF _Ref197161400 \h </w:instrText>
+      </w:r>
+      <w:r>
+        <w:fldChar w:fldCharType="separate"/>
+      </w:r>
+      <w:r>
+        <w:t xml:space="preserve">Figure </w:t>
+      </w:r>
+      <w:r>
+        <w:rPr>
+          <w:noProof/>
+        </w:rPr>
+        <w:t>8</w:t>
+      </w:r>
+      <w:r>
+        <w:fldChar w:fldCharType="end"/>
+      </w:r>
+      <w:r>
+        <w:t xml:space="preserve">, </w:t>
+      </w:r>
+      <w:r>
+        <w:fldChar w:fldCharType="begin"/>
+      </w:r>
+      <w:r>
+        <w:instrText xml:space="preserve"> REF _Ref197095770 \h </w:instrText>
+      </w:r>
+      <w:r>
+        <w:fldChar w:fldCharType="separate"/>
+      </w:r>
+      <w:r>
+        <w:t xml:space="preserve">Figure </w:t>
+      </w:r>
+      <w:r>
+        <w:rPr>
+          <w:noProof/>
+        </w:rPr>
+        <w:t>29</w:t>
+      </w:r>
+      <w:r>
+        <w:fldChar w:fldCharType="end"/>
+      </w:r>
+      <w:r>
+        <w:t xml:space="preserve"> and</w:t>
+      </w:r>
+      <w:r>
+        <w:t xml:space="preserve"> </w:t>
+      </w:r>
+      <w:r>
+        <w:fldChar w:fldCharType="begin"/>
+      </w:r>
+      <w:r>
+        <w:instrText xml:space="preserve"> REF _Ref197161417 \h </w:instrText>
+      </w:r>
+      <w:r>
+        <w:fldChar w:fldCharType="separate"/>
+      </w:r>
+      <w:r>
+        <w:t xml:space="preserve">Figure </w:t>
+      </w:r>
+      <w:r>
+        <w:rPr>
+          <w:noProof/>
+        </w:rPr>
         <w:t>31</w:t>
       </w:r>
       <w:r>
-        <w:rPr>
-          <w:noProof/>
-        </w:rPr>
         <w:fldChar w:fldCharType="end"/>
       </w:r>
-      <w:bookmarkEnd w:id="43"/>
-      <w:r>
-        <w:t xml:space="preserve"> - Screenshot of Index Page</w:t>
-      </w:r>
-      <w:r>
-        <w:t xml:space="preserve"> in light mode</w:t>
-      </w:r>
-    </w:p>
-    <w:p>
-      <w:r>
-        <w:t xml:space="preserve">As can be seen in the </w:t>
-      </w:r>
-      <w:r>
-        <w:t>images of the user interface in this report (</w:t>
-      </w:r>
-      <w:r>
-        <w:fldChar w:fldCharType="begin"/>
-      </w:r>
-      <w:r>
-        <w:instrText xml:space="preserve"> REF _Ref197161099 \h </w:instrText>
-      </w:r>
-      <w:r>
-        <w:fldChar w:fldCharType="separate"/>
-      </w:r>
-      <w:r>
-        <w:t xml:space="preserve">Figure </w:t>
-      </w:r>
-      <w:r>
-        <w:rPr>
-          <w:noProof/>
-        </w:rPr>
-        <w:t>1</w:t>
-      </w:r>
-      <w:r>
-        <w:fldChar w:fldCharType="end"/>
-      </w:r>
-      <w:r>
-        <w:t xml:space="preserve">, </w:t>
-      </w:r>
-      <w:r>
-        <w:fldChar w:fldCharType="begin"/>
-      </w:r>
-      <w:r>
-        <w:instrText xml:space="preserve"> REF _Ref197161101 \h </w:instrText>
-      </w:r>
-      <w:r>
-        <w:fldChar w:fldCharType="separate"/>
-      </w:r>
-      <w:r>
-        <w:t xml:space="preserve">Figure </w:t>
-      </w:r>
-      <w:r>
-        <w:rPr>
-          <w:noProof/>
-        </w:rPr>
-        <w:t>2</w:t>
-      </w:r>
-      <w:r>
-        <w:fldChar w:fldCharType="end"/>
-      </w:r>
-      <w:r>
-        <w:t xml:space="preserve">, </w:t>
-      </w:r>
-      <w:r>
-        <w:fldChar w:fldCharType="begin"/>
-      </w:r>
-      <w:r>
-        <w:instrText xml:space="preserve"> REF _Ref197161125 \h </w:instrText>
-      </w:r>
-      <w:r>
-        <w:fldChar w:fldCharType="separate"/>
-      </w:r>
-      <w:r>
-        <w:t xml:space="preserve">Figure </w:t>
-      </w:r>
-      <w:r>
-        <w:rPr>
-          <w:noProof/>
-        </w:rPr>
-        <w:t>3</w:t>
-      </w:r>
-      <w:r>
-        <w:fldChar w:fldCharType="end"/>
-      </w:r>
-      <w:r>
-        <w:t xml:space="preserve">, </w:t>
-      </w:r>
-      <w:r>
-        <w:fldChar w:fldCharType="begin"/>
-      </w:r>
-      <w:r>
-        <w:instrText xml:space="preserve"> REF _Ref197161139 \h </w:instrText>
-      </w:r>
-      <w:r>
-        <w:fldChar w:fldCharType="separate"/>
-      </w:r>
-      <w:r>
-        <w:t xml:space="preserve">Figure </w:t>
-      </w:r>
-      <w:r>
-        <w:rPr>
-          <w:noProof/>
-        </w:rPr>
-        <w:t>4</w:t>
-      </w:r>
-      <w:r>
-        <w:fldChar w:fldCharType="end"/>
-      </w:r>
-      <w:r>
-        <w:t xml:space="preserve">, </w:t>
-      </w:r>
-      <w:r>
-        <w:fldChar w:fldCharType="begin"/>
-      </w:r>
-      <w:r>
-        <w:instrText xml:space="preserve"> REF _Ref197161396 \h </w:instrText>
-      </w:r>
-      <w:r>
-        <w:fldChar w:fldCharType="separate"/>
-      </w:r>
-      <w:r>
-        <w:t xml:space="preserve">Figure </w:t>
-      </w:r>
-      <w:r>
-        <w:rPr>
-          <w:noProof/>
-        </w:rPr>
-        <w:t>5</w:t>
-      </w:r>
-      <w:r>
-        <w:fldChar w:fldCharType="end"/>
-      </w:r>
-      <w:r>
-        <w:t xml:space="preserve">, </w:t>
-      </w:r>
-      <w:r>
-        <w:fldChar w:fldCharType="begin"/>
-      </w:r>
-      <w:r>
-        <w:instrText xml:space="preserve"> REF _Ref197161397 \h </w:instrText>
-      </w:r>
-      <w:r>
-        <w:fldChar w:fldCharType="separate"/>
-      </w:r>
-      <w:r>
-        <w:t xml:space="preserve">Figure </w:t>
-      </w:r>
-      <w:r>
-        <w:rPr>
-          <w:noProof/>
-        </w:rPr>
-        <w:t>6</w:t>
-      </w:r>
-      <w:r>
-        <w:fldChar w:fldCharType="end"/>
-      </w:r>
-      <w:r>
-        <w:t xml:space="preserve">, </w:t>
-      </w:r>
-      <w:r>
-        <w:fldChar w:fldCharType="begin"/>
-      </w:r>
-      <w:r>
-        <w:instrText xml:space="preserve"> REF _Ref197161399 \h </w:instrText>
-      </w:r>
-      <w:r>
-        <w:fldChar w:fldCharType="separate"/>
-      </w:r>
-      <w:r>
-        <w:t xml:space="preserve">Figure </w:t>
-      </w:r>
-      <w:r>
-        <w:rPr>
-          <w:noProof/>
-        </w:rPr>
-        <w:t>7</w:t>
-      </w:r>
-      <w:r>
-        <w:fldChar w:fldCharType="end"/>
-      </w:r>
-      <w:r>
-        <w:t xml:space="preserve">, </w:t>
-      </w:r>
-      <w:r>
-        <w:fldChar w:fldCharType="begin"/>
-      </w:r>
-      <w:r>
-        <w:instrText xml:space="preserve"> REF _Ref197161400 \h </w:instrText>
-      </w:r>
-      <w:r>
-        <w:fldChar w:fldCharType="separate"/>
-      </w:r>
-      <w:r>
-        <w:t xml:space="preserve">Figure </w:t>
-      </w:r>
-      <w:r>
-        <w:rPr>
-          <w:noProof/>
-        </w:rPr>
-        <w:t>8</w:t>
-      </w:r>
-      <w:r>
-        <w:fldChar w:fldCharType="end"/>
-      </w:r>
-      <w:r>
-        <w:t xml:space="preserve">, </w:t>
-      </w:r>
-      <w:r>
-        <w:fldChar w:fldCharType="begin"/>
-      </w:r>
-      <w:r>
-        <w:instrText xml:space="preserve"> REF _Ref197095770 \h </w:instrText>
-      </w:r>
-      <w:r>
-        <w:fldChar w:fldCharType="separate"/>
-      </w:r>
-      <w:r>
-        <w:t xml:space="preserve">Figure </w:t>
-      </w:r>
-      <w:r>
-        <w:rPr>
-          <w:noProof/>
-        </w:rPr>
-        <w:t>29</w:t>
-      </w:r>
-      <w:r>
-        <w:fldChar w:fldCharType="end"/>
-      </w:r>
-      <w:r>
-        <w:t xml:space="preserve"> and</w:t>
-      </w:r>
-      <w:r>
-        <w:t xml:space="preserve"> </w:t>
-      </w:r>
-      <w:r>
-        <w:fldChar w:fldCharType="begin"/>
-      </w:r>
-      <w:r>
-        <w:instrText xml:space="preserve"> REF _Ref197161417 \h </w:instrText>
-      </w:r>
-      <w:r>
-        <w:fldChar w:fldCharType="separate"/>
-      </w:r>
-      <w:r>
-        <w:t xml:space="preserve">Figure </w:t>
-      </w:r>
-      <w:r>
-        <w:rPr>
-          <w:noProof/>
-        </w:rPr>
-        <w:t>31</w:t>
-      </w:r>
-      <w:r>
-        <w:fldChar w:fldCharType="end"/>
-      </w:r>
       <w:r>
         <w:t xml:space="preserve">) </w:t>
       </w:r>
@@ -14426,7 +14422,13 @@
         <w:t xml:space="preserve"> styling and the</w:t>
       </w:r>
       <w:r>
-        <w:t xml:space="preserve"> various elements of the html, there is minimal custom css which means that the user interface is very stable and cross compatible with many devices. </w:t>
+        <w:t xml:space="preserve"> various elements of the </w:t>
+      </w:r>
+      <w:r>
+        <w:t>HTML</w:t>
+      </w:r>
+      <w:r>
+        <w:t xml:space="preserve">, there is minimal custom css which means that the user interface is very stable and cross compatible with many devices. </w:t>
       </w:r>
       <w:r>
         <w:t>Despite these the user interface is bland and</w:t>
@@ -14495,27 +14497,14 @@
       <w:r>
         <w:t xml:space="preserve">Figure </w:t>
       </w:r>
-      <w:r>
-        <w:fldChar w:fldCharType="begin"/>
-      </w:r>
-      <w:r>
-        <w:instrText xml:space="preserve"> SEQ Figure \* ARABIC </w:instrText>
-      </w:r>
-      <w:r>
-        <w:fldChar w:fldCharType="separate"/>
-      </w:r>
-      <w:r>
-        <w:rPr>
-          <w:noProof/>
-        </w:rPr>
-        <w:t>32</w:t>
-      </w:r>
-      <w:r>
-        <w:rPr>
-          <w:noProof/>
-        </w:rPr>
-        <w:fldChar w:fldCharType="end"/>
-      </w:r>
+      <w:fldSimple w:instr=" SEQ Figure \* ARABIC ">
+        <w:r>
+          <w:rPr>
+            <w:noProof/>
+          </w:rPr>
+          <w:t>32</w:t>
+        </w:r>
+      </w:fldSimple>
       <w:r>
         <w:t xml:space="preserve"> - Index Endpoint Backend Code Screenshot</w:t>
       </w:r>
@@ -14597,17 +14586,25 @@
         <w:t>N</w:t>
       </w:r>
       <w:r>
-        <w:t xml:space="preserve">ot only this, </w:t>
+        <w:t xml:space="preserve">ot </w:t>
       </w:r>
       <w:r>
         <w:lastRenderedPageBreak/>
-        <w:t>but the detection algorithm is the only part of the code base that suffers from lower quality code</w:t>
-      </w:r>
-      <w:r>
-        <w:t xml:space="preserve">, it has more nested for loops than </w:t>
-      </w:r>
-      <w:r>
-        <w:t>is ideal for instance.</w:t>
+        <w:t>only this, but the detection algorithm is the only part of the code base that suffers from lower quality code</w:t>
+      </w:r>
+      <w:r>
+        <w:t xml:space="preserve">. For </w:t>
+      </w:r>
+      <w:proofErr w:type="gramStart"/>
+      <w:r>
+        <w:t>instance</w:t>
+      </w:r>
+      <w:proofErr w:type="gramEnd"/>
+      <w:r>
+        <w:t xml:space="preserve"> it has more nested for loops than </w:t>
+      </w:r>
+      <w:r>
+        <w:t>is ideal.</w:t>
       </w:r>
     </w:p>
     <w:p>
@@ -14663,27 +14660,14 @@
       <w:r>
         <w:t xml:space="preserve">Figure </w:t>
       </w:r>
-      <w:r>
-        <w:fldChar w:fldCharType="begin"/>
-      </w:r>
-      <w:r>
-        <w:instrText xml:space="preserve"> SEQ Figure \* ARABIC </w:instrText>
-      </w:r>
-      <w:r>
-        <w:fldChar w:fldCharType="separate"/>
-      </w:r>
-      <w:r>
-        <w:rPr>
-          <w:noProof/>
-        </w:rPr>
-        <w:t>33</w:t>
-      </w:r>
-      <w:r>
-        <w:rPr>
-          <w:noProof/>
-        </w:rPr>
-        <w:fldChar w:fldCharType="end"/>
-      </w:r>
+      <w:fldSimple w:instr=" SEQ Figure \* ARABIC ">
+        <w:r>
+          <w:rPr>
+            <w:noProof/>
+          </w:rPr>
+          <w:t>33</w:t>
+        </w:r>
+      </w:fldSimple>
       <w:r>
         <w:t xml:space="preserve"> - Beat Detection Algorithm in code</w:t>
       </w:r>
@@ -14797,7 +14781,15 @@
     <w:p>
       <w:r>
         <w:lastRenderedPageBreak/>
-        <w:t xml:space="preserve">This work should be prioritised above all others so that Bulb Bop can meet all of the user requirements. To achieve this requirement, work will need to be carried out </w:t>
+        <w:t xml:space="preserve">This work should be prioritised above all others so that Bulb Bop can meet </w:t>
+      </w:r>
+      <w:proofErr w:type="gramStart"/>
+      <w:r>
+        <w:t>all of</w:t>
+      </w:r>
+      <w:proofErr w:type="gramEnd"/>
+      <w:r>
+        <w:t xml:space="preserve"> the user requirements. To achieve this requirement, work will need to be carried out </w:t>
       </w:r>
       <w:r>
         <w:t xml:space="preserve">to </w:t>
@@ -14806,7 +14798,7 @@
         <w:t xml:space="preserve">programmatically </w:t>
       </w:r>
       <w:r>
-        <w:t>discover the type of bulb that is connected programmatically</w:t>
+        <w:t>discover the type of bulb that is connected</w:t>
       </w:r>
       <w:r>
         <w:t xml:space="preserve">, to allow for packets to change depending on the bulb that is connected to ensure that colour change packets aren’t sent to a bulb </w:t>
@@ -14848,7 +14840,15 @@
     </w:p>
     <w:p>
       <w:r>
-        <w:t xml:space="preserve">The current state of Bulb Bop means that the user needs to have an understanding of how to run a </w:t>
+        <w:t xml:space="preserve">The current state of Bulb Bop means that the user needs to </w:t>
+      </w:r>
+      <w:proofErr w:type="gramStart"/>
+      <w:r>
+        <w:t>have an understanding of</w:t>
+      </w:r>
+      <w:proofErr w:type="gramEnd"/>
+      <w:r>
+        <w:t xml:space="preserve"> how to run a </w:t>
       </w:r>
       <w:r>
         <w:t>P</w:t>
@@ -18904,6 +18904,7 @@
   <w:style w:type="character" w:default="1" w:styleId="DefaultParagraphFont">
     <w:name w:val="Default Paragraph Font"/>
     <w:uiPriority w:val="1"/>
+    <w:semiHidden/>
     <w:unhideWhenUsed/>
   </w:style>
   <w:style w:type="table" w:default="1" w:styleId="TableNormal">

</xml_diff>

<commit_message>
Refactor project documentation: Update project report with revised content, remove outdated meeting minutes and project specification documents, and enhance clarity in various sections.
</commit_message>
<xml_diff>
--- a/project-report-docs/Final_Year_Project_Report.docx
+++ b/project-report-docs/Final_Year_Project_Report.docx
@@ -247,7 +247,27 @@
           <w:sz w:val="32"/>
           <w:szCs w:val="32"/>
         </w:rPr>
-        <w:t>06/05/2025</w:t>
+        <w:t>0</w:t>
+      </w:r>
+      <w:r>
+        <w:rPr>
+          <w:rFonts w:cs="Arial"/>
+          <w:b/>
+          <w:bCs/>
+          <w:sz w:val="32"/>
+          <w:szCs w:val="32"/>
+        </w:rPr>
+        <w:t>5</w:t>
+      </w:r>
+      <w:r>
+        <w:rPr>
+          <w:rFonts w:cs="Arial"/>
+          <w:b/>
+          <w:bCs/>
+          <w:sz w:val="32"/>
+          <w:szCs w:val="32"/>
+        </w:rPr>
+        <w:t>/05/2025</w:t>
       </w:r>
     </w:p>
     <w:p>
@@ -3096,7 +3116,19 @@
         <w:rPr>
           <w:rFonts w:cs="Arial"/>
         </w:rPr>
-        <w:t>is was deprioritised in preference of the algorithm.</w:t>
+        <w:t xml:space="preserve">is was deprioritised in preference </w:t>
+      </w:r>
+      <w:r>
+        <w:rPr>
+          <w:rFonts w:cs="Arial"/>
+        </w:rPr>
+        <w:t>for</w:t>
+      </w:r>
+      <w:r>
+        <w:rPr>
+          <w:rFonts w:cs="Arial"/>
+        </w:rPr>
+        <w:t xml:space="preserve"> the algorithm.</w:t>
       </w:r>
     </w:p>
     <w:p>
@@ -3128,7 +3160,19 @@
         <w:rPr>
           <w:rFonts w:cs="Arial"/>
         </w:rPr>
-        <w:t>development of the architecture and algorithm design. This section will explain the architecture upon which Bulb Bop can be run and the algorithms that allow it to run. This is the chapter in which the bulk of this project's work</w:t>
+        <w:t>development of the architecture and algorithm</w:t>
+      </w:r>
+      <w:r>
+        <w:rPr>
+          <w:rFonts w:cs="Arial"/>
+        </w:rPr>
+        <w:t>s</w:t>
+      </w:r>
+      <w:r>
+        <w:rPr>
+          <w:rFonts w:cs="Arial"/>
+        </w:rPr>
+        <w:t xml:space="preserve"> design. This section will explain the architecture upon which Bulb Bop can be run and the algorithms that allow it to run. This is the chapter in which the bulk of this project's work</w:t>
       </w:r>
       <w:r>
         <w:rPr>
@@ -3800,7 +3844,27 @@
         <w:rPr>
           <w:rFonts w:cs="Arial"/>
         </w:rPr>
-        <w:t xml:space="preserve">he reasons for this were the cost, the open API </w:t>
+        <w:t xml:space="preserve">he reasons for this </w:t>
+      </w:r>
+      <w:proofErr w:type="gramStart"/>
+      <w:r>
+        <w:rPr>
+          <w:rFonts w:cs="Arial"/>
+        </w:rPr>
+        <w:t>w</w:t>
+      </w:r>
+      <w:r>
+        <w:rPr>
+          <w:rFonts w:cs="Arial"/>
+        </w:rPr>
+        <w:t>as</w:t>
+      </w:r>
+      <w:proofErr w:type="gramEnd"/>
+      <w:r>
+        <w:rPr>
+          <w:rFonts w:cs="Arial"/>
+        </w:rPr>
+        <w:t xml:space="preserve"> the cost, the open API </w:t>
       </w:r>
       <w:r>
         <w:rPr>
@@ -3836,7 +3900,19 @@
         <w:rPr>
           <w:rFonts w:cs="Arial"/>
         </w:rPr>
-        <w:t>), and from my reading of various forums</w:t>
+        <w:t>), and from</w:t>
+      </w:r>
+      <w:r>
+        <w:rPr>
+          <w:rFonts w:cs="Arial"/>
+        </w:rPr>
+        <w:t xml:space="preserve"> </w:t>
+      </w:r>
+      <w:r>
+        <w:rPr>
+          <w:rFonts w:cs="Arial"/>
+        </w:rPr>
+        <w:t>reading various forums</w:t>
       </w:r>
       <w:r>
         <w:rPr>
@@ -4441,11 +4517,19 @@
         </w:rPr>
         <w:t xml:space="preserve"> consideration to </w:t>
       </w:r>
-      <w:r>
-        <w:rPr>
-          <w:rFonts w:cs="Arial"/>
-        </w:rPr>
-        <w:t xml:space="preserve">take into account was the security of </w:t>
+      <w:proofErr w:type="gramStart"/>
+      <w:r>
+        <w:rPr>
+          <w:rFonts w:cs="Arial"/>
+        </w:rPr>
+        <w:t>take into account</w:t>
+      </w:r>
+      <w:proofErr w:type="gramEnd"/>
+      <w:r>
+        <w:rPr>
+          <w:rFonts w:cs="Arial"/>
+        </w:rPr>
+        <w:t xml:space="preserve"> was the security of </w:t>
       </w:r>
       <w:r>
         <w:rPr>
@@ -4475,7 +4559,19 @@
         <w:rPr>
           <w:rFonts w:cs="Arial"/>
         </w:rPr>
-        <w:t xml:space="preserve">for the following reasons. </w:t>
+        <w:t>for the following reasons</w:t>
+      </w:r>
+      <w:r>
+        <w:rPr>
+          <w:rFonts w:cs="Arial"/>
+        </w:rPr>
+        <w:t>:</w:t>
+      </w:r>
+      <w:r>
+        <w:rPr>
+          <w:rFonts w:cs="Arial"/>
+        </w:rPr>
+        <w:t xml:space="preserve"> </w:t>
       </w:r>
       <w:r>
         <w:rPr>
@@ -4613,27 +4709,14 @@
       <w:r>
         <w:t xml:space="preserve">Figure </w:t>
       </w:r>
-      <w:r>
-        <w:fldChar w:fldCharType="begin"/>
-      </w:r>
-      <w:r>
-        <w:instrText xml:space="preserve"> SEQ Figure \* ARABIC </w:instrText>
-      </w:r>
-      <w:r>
-        <w:fldChar w:fldCharType="separate"/>
-      </w:r>
-      <w:r>
-        <w:rPr>
-          <w:noProof/>
-        </w:rPr>
-        <w:t>1</w:t>
-      </w:r>
-      <w:r>
-        <w:rPr>
-          <w:noProof/>
-        </w:rPr>
-        <w:fldChar w:fldCharType="end"/>
-      </w:r>
+      <w:fldSimple w:instr=" SEQ Figure \* ARABIC ">
+        <w:r>
+          <w:rPr>
+            <w:noProof/>
+          </w:rPr>
+          <w:t>1</w:t>
+        </w:r>
+      </w:fldSimple>
       <w:bookmarkEnd w:id="3"/>
       <w:r>
         <w:t xml:space="preserve"> - Index Page (PC View)</w:t>
@@ -5175,27 +5258,14 @@
       <w:r>
         <w:t xml:space="preserve">Figure </w:t>
       </w:r>
-      <w:r>
-        <w:fldChar w:fldCharType="begin"/>
-      </w:r>
-      <w:r>
-        <w:instrText xml:space="preserve"> SEQ Figure \* ARABIC </w:instrText>
-      </w:r>
-      <w:r>
-        <w:fldChar w:fldCharType="separate"/>
-      </w:r>
-      <w:r>
-        <w:rPr>
-          <w:noProof/>
-        </w:rPr>
-        <w:t>2</w:t>
-      </w:r>
-      <w:r>
-        <w:rPr>
-          <w:noProof/>
-        </w:rPr>
-        <w:fldChar w:fldCharType="end"/>
-      </w:r>
+      <w:fldSimple w:instr=" SEQ Figure \* ARABIC ">
+        <w:r>
+          <w:rPr>
+            <w:noProof/>
+          </w:rPr>
+          <w:t>2</w:t>
+        </w:r>
+      </w:fldSimple>
       <w:bookmarkEnd w:id="5"/>
       <w:r>
         <w:t xml:space="preserve"> - Index View (Mobile View)</w:t>
@@ -5269,27 +5339,14 @@
       <w:r>
         <w:t xml:space="preserve">Figure </w:t>
       </w:r>
-      <w:r>
-        <w:fldChar w:fldCharType="begin"/>
-      </w:r>
-      <w:r>
-        <w:instrText xml:space="preserve"> SEQ Figure \* ARABIC </w:instrText>
-      </w:r>
-      <w:r>
-        <w:fldChar w:fldCharType="separate"/>
-      </w:r>
-      <w:r>
-        <w:rPr>
-          <w:noProof/>
-        </w:rPr>
-        <w:t>3</w:t>
-      </w:r>
-      <w:r>
-        <w:rPr>
-          <w:noProof/>
-        </w:rPr>
-        <w:fldChar w:fldCharType="end"/>
-      </w:r>
+      <w:fldSimple w:instr=" SEQ Figure \* ARABIC ">
+        <w:r>
+          <w:rPr>
+            <w:noProof/>
+          </w:rPr>
+          <w:t>3</w:t>
+        </w:r>
+      </w:fldSimple>
       <w:bookmarkEnd w:id="7"/>
       <w:r>
         <w:t xml:space="preserve"> - User prompts to add bulbs</w:t>
@@ -5350,16 +5407,83 @@
       <w:r>
         <w:t xml:space="preserve">Figure </w:t>
       </w:r>
-      <w:r>
+      <w:fldSimple w:instr=" SEQ Figure \* ARABIC ">
+        <w:r>
+          <w:rPr>
+            <w:noProof/>
+          </w:rPr>
+          <w:t>4</w:t>
+        </w:r>
+      </w:fldSimple>
+      <w:bookmarkEnd w:id="8"/>
+      <w:r>
+        <w:t xml:space="preserve"> - FAQ's Page (PC View)</w:t>
+      </w:r>
+    </w:p>
+    <w:p>
+      <w:pPr>
+        <w:spacing w:line="360" w:lineRule="auto"/>
+        <w:rPr>
+          <w:rFonts w:cs="Arial"/>
+        </w:rPr>
+      </w:pPr>
+      <w:r>
+        <w:rPr>
+          <w:rFonts w:cs="Arial"/>
+        </w:rPr>
+        <w:t>The</w:t>
+      </w:r>
+      <w:r>
+        <w:rPr>
+          <w:rFonts w:cs="Arial"/>
+        </w:rPr>
+        <w:t xml:space="preserve"> third aspect of the user interface we will discuss is the ‘</w:t>
+      </w:r>
+      <w:r>
+        <w:rPr>
+          <w:rFonts w:cs="Arial"/>
+        </w:rPr>
+        <w:t>FAQ</w:t>
+      </w:r>
+      <w:r>
+        <w:rPr>
+          <w:rFonts w:cs="Arial"/>
+        </w:rPr>
+        <w:t>’ (frequently asked questions) page</w:t>
+      </w:r>
+      <w:r>
+        <w:rPr>
+          <w:rFonts w:cs="Arial"/>
+        </w:rPr>
+        <w:t xml:space="preserve"> (</w:t>
+      </w:r>
+      <w:r>
+        <w:rPr>
+          <w:rFonts w:cs="Arial"/>
+        </w:rPr>
         <w:fldChar w:fldCharType="begin"/>
       </w:r>
       <w:r>
-        <w:instrText xml:space="preserve"> SEQ Figure \* ARABIC </w:instrText>
-      </w:r>
-      <w:r>
+        <w:rPr>
+          <w:rFonts w:cs="Arial"/>
+        </w:rPr>
+        <w:instrText xml:space="preserve"> REF _Ref197161139 \h </w:instrText>
+      </w:r>
+      <w:r>
+        <w:rPr>
+          <w:rFonts w:cs="Arial"/>
+        </w:rPr>
+      </w:r>
+      <w:r>
+        <w:rPr>
+          <w:rFonts w:cs="Arial"/>
+        </w:rPr>
         <w:fldChar w:fldCharType="separate"/>
       </w:r>
       <w:r>
+        <w:t xml:space="preserve">Figure </w:t>
+      </w:r>
+      <w:r>
         <w:rPr>
           <w:noProof/>
         </w:rPr>
@@ -5367,90 +5491,10 @@
       </w:r>
       <w:r>
         <w:rPr>
-          <w:noProof/>
+          <w:rFonts w:cs="Arial"/>
         </w:rPr>
         <w:fldChar w:fldCharType="end"/>
       </w:r>
-      <w:bookmarkEnd w:id="8"/>
-      <w:r>
-        <w:t xml:space="preserve"> - FAQ's Page (PC View)</w:t>
-      </w:r>
-    </w:p>
-    <w:p>
-      <w:pPr>
-        <w:spacing w:line="360" w:lineRule="auto"/>
-        <w:rPr>
-          <w:rFonts w:cs="Arial"/>
-        </w:rPr>
-      </w:pPr>
-      <w:r>
-        <w:rPr>
-          <w:rFonts w:cs="Arial"/>
-        </w:rPr>
-        <w:t>The</w:t>
-      </w:r>
-      <w:r>
-        <w:rPr>
-          <w:rFonts w:cs="Arial"/>
-        </w:rPr>
-        <w:t xml:space="preserve"> third aspect of the user interface we will discuss is the ‘</w:t>
-      </w:r>
-      <w:r>
-        <w:rPr>
-          <w:rFonts w:cs="Arial"/>
-        </w:rPr>
-        <w:t>FAQ</w:t>
-      </w:r>
-      <w:r>
-        <w:rPr>
-          <w:rFonts w:cs="Arial"/>
-        </w:rPr>
-        <w:t>’ (frequently asked questions) page</w:t>
-      </w:r>
-      <w:r>
-        <w:rPr>
-          <w:rFonts w:cs="Arial"/>
-        </w:rPr>
-        <w:t xml:space="preserve"> (</w:t>
-      </w:r>
-      <w:r>
-        <w:rPr>
-          <w:rFonts w:cs="Arial"/>
-        </w:rPr>
-        <w:fldChar w:fldCharType="begin"/>
-      </w:r>
-      <w:r>
-        <w:rPr>
-          <w:rFonts w:cs="Arial"/>
-        </w:rPr>
-        <w:instrText xml:space="preserve"> REF _Ref197161139 \h </w:instrText>
-      </w:r>
-      <w:r>
-        <w:rPr>
-          <w:rFonts w:cs="Arial"/>
-        </w:rPr>
-      </w:r>
-      <w:r>
-        <w:rPr>
-          <w:rFonts w:cs="Arial"/>
-        </w:rPr>
-        <w:fldChar w:fldCharType="separate"/>
-      </w:r>
-      <w:r>
-        <w:t xml:space="preserve">Figure </w:t>
-      </w:r>
-      <w:r>
-        <w:rPr>
-          <w:noProof/>
-        </w:rPr>
-        <w:t>4</w:t>
-      </w:r>
-      <w:r>
-        <w:rPr>
-          <w:rFonts w:cs="Arial"/>
-        </w:rPr>
-        <w:fldChar w:fldCharType="end"/>
-      </w:r>
       <w:r>
         <w:rPr>
           <w:rFonts w:cs="Arial"/>
@@ -5467,13 +5511,25 @@
         <w:rPr>
           <w:rFonts w:cs="Arial"/>
         </w:rPr>
-        <w:t xml:space="preserve">This page covers some basic setup questions </w:t>
-      </w:r>
-      <w:r>
-        <w:rPr>
-          <w:rFonts w:cs="Arial"/>
-        </w:rPr>
-        <w:t xml:space="preserve">a user may have, from connecting lights to </w:t>
+        <w:t>This page covers some basic setup questions</w:t>
+      </w:r>
+      <w:r>
+        <w:rPr>
+          <w:rFonts w:cs="Arial"/>
+        </w:rPr>
+        <w:t xml:space="preserve"> user</w:t>
+      </w:r>
+      <w:r>
+        <w:rPr>
+          <w:rFonts w:cs="Arial"/>
+        </w:rPr>
+        <w:t>s</w:t>
+      </w:r>
+      <w:r>
+        <w:rPr>
+          <w:rFonts w:cs="Arial"/>
+        </w:rPr>
+        <w:t xml:space="preserve"> may have, from connecting lights to </w:t>
       </w:r>
       <w:r>
         <w:rPr>
@@ -5623,27 +5679,14 @@
       <w:r>
         <w:t xml:space="preserve">Figure </w:t>
       </w:r>
-      <w:r>
-        <w:fldChar w:fldCharType="begin"/>
-      </w:r>
-      <w:r>
-        <w:instrText xml:space="preserve"> SEQ Figure \* ARABIC </w:instrText>
-      </w:r>
-      <w:r>
-        <w:fldChar w:fldCharType="separate"/>
-      </w:r>
-      <w:r>
-        <w:rPr>
-          <w:noProof/>
-        </w:rPr>
-        <w:t>5</w:t>
-      </w:r>
-      <w:r>
-        <w:rPr>
-          <w:noProof/>
-        </w:rPr>
-        <w:fldChar w:fldCharType="end"/>
-      </w:r>
+      <w:fldSimple w:instr=" SEQ Figure \* ARABIC ">
+        <w:r>
+          <w:rPr>
+            <w:noProof/>
+          </w:rPr>
+          <w:t>5</w:t>
+        </w:r>
+      </w:fldSimple>
       <w:bookmarkEnd w:id="9"/>
       <w:r>
         <w:t xml:space="preserve"> - About View (PC View)</w:t>
@@ -5956,27 +5999,14 @@
       <w:r>
         <w:t xml:space="preserve">Figure </w:t>
       </w:r>
-      <w:r>
-        <w:fldChar w:fldCharType="begin"/>
-      </w:r>
-      <w:r>
-        <w:instrText xml:space="preserve"> SEQ Figure \* ARABIC </w:instrText>
-      </w:r>
-      <w:r>
-        <w:fldChar w:fldCharType="separate"/>
-      </w:r>
-      <w:r>
-        <w:rPr>
-          <w:noProof/>
-        </w:rPr>
-        <w:t>6</w:t>
-      </w:r>
-      <w:r>
-        <w:rPr>
-          <w:noProof/>
-        </w:rPr>
-        <w:fldChar w:fldCharType="end"/>
-      </w:r>
+      <w:fldSimple w:instr=" SEQ Figure \* ARABIC ">
+        <w:r>
+          <w:rPr>
+            <w:noProof/>
+          </w:rPr>
+          <w:t>6</w:t>
+        </w:r>
+      </w:fldSimple>
       <w:bookmarkEnd w:id="10"/>
       <w:r>
         <w:t xml:space="preserve"> - Edit View with two bulbs</w:t>
@@ -6038,27 +6068,14 @@
       <w:r>
         <w:t xml:space="preserve">Figure </w:t>
       </w:r>
-      <w:r>
-        <w:fldChar w:fldCharType="begin"/>
-      </w:r>
-      <w:r>
-        <w:instrText xml:space="preserve"> SEQ Figure \* ARABIC </w:instrText>
-      </w:r>
-      <w:r>
-        <w:fldChar w:fldCharType="separate"/>
-      </w:r>
-      <w:r>
-        <w:rPr>
-          <w:noProof/>
-        </w:rPr>
-        <w:t>7</w:t>
-      </w:r>
-      <w:r>
-        <w:rPr>
-          <w:noProof/>
-        </w:rPr>
-        <w:fldChar w:fldCharType="end"/>
-      </w:r>
+      <w:fldSimple w:instr=" SEQ Figure \* ARABIC ">
+        <w:r>
+          <w:rPr>
+            <w:noProof/>
+          </w:rPr>
+          <w:t>7</w:t>
+        </w:r>
+      </w:fldSimple>
       <w:bookmarkEnd w:id="11"/>
       <w:r>
         <w:t xml:space="preserve"> - Example Error Message</w:t>
@@ -6120,27 +6137,14 @@
       <w:r>
         <w:t xml:space="preserve">Figure </w:t>
       </w:r>
-      <w:r>
-        <w:fldChar w:fldCharType="begin"/>
-      </w:r>
-      <w:r>
-        <w:instrText xml:space="preserve"> SEQ Figure \* ARABIC </w:instrText>
-      </w:r>
-      <w:r>
-        <w:fldChar w:fldCharType="separate"/>
-      </w:r>
-      <w:r>
-        <w:rPr>
-          <w:noProof/>
-        </w:rPr>
-        <w:t>8</w:t>
-      </w:r>
-      <w:r>
-        <w:rPr>
-          <w:noProof/>
-        </w:rPr>
-        <w:fldChar w:fldCharType="end"/>
-      </w:r>
+      <w:fldSimple w:instr=" SEQ Figure \* ARABIC ">
+        <w:r>
+          <w:rPr>
+            <w:noProof/>
+          </w:rPr>
+          <w:t>8</w:t>
+        </w:r>
+      </w:fldSimple>
       <w:bookmarkEnd w:id="12"/>
       <w:r>
         <w:t xml:space="preserve"> - Example Success Message</w:t>
@@ -6156,13 +6160,37 @@
         <w:rPr>
           <w:rFonts w:cs="Arial"/>
         </w:rPr>
-        <w:t xml:space="preserve">To finish, the dynamic feature of Django html templates has allowed for </w:t>
-      </w:r>
-      <w:r>
-        <w:rPr>
-          <w:rFonts w:cs="Arial"/>
-        </w:rPr>
-        <w:t xml:space="preserve">the addition of logic into the rendering of the html files for the user. </w:t>
+        <w:t xml:space="preserve">To finish, the dynamic feature of Django </w:t>
+      </w:r>
+      <w:r>
+        <w:rPr>
+          <w:rFonts w:cs="Arial"/>
+        </w:rPr>
+        <w:t>HTML</w:t>
+      </w:r>
+      <w:r>
+        <w:rPr>
+          <w:rFonts w:cs="Arial"/>
+        </w:rPr>
+        <w:t xml:space="preserve"> templates has allowed for </w:t>
+      </w:r>
+      <w:r>
+        <w:rPr>
+          <w:rFonts w:cs="Arial"/>
+        </w:rPr>
+        <w:t xml:space="preserve">the addition of logic into the rendering of the </w:t>
+      </w:r>
+      <w:r>
+        <w:rPr>
+          <w:rFonts w:cs="Arial"/>
+        </w:rPr>
+        <w:t>HTML</w:t>
+      </w:r>
+      <w:r>
+        <w:rPr>
+          <w:rFonts w:cs="Arial"/>
+        </w:rPr>
+        <w:t xml:space="preserve"> files for the user. </w:t>
       </w:r>
       <w:r>
         <w:rPr>
@@ -6210,7 +6238,19 @@
         <w:rPr>
           <w:rFonts w:cs="Arial"/>
         </w:rPr>
-        <w:t xml:space="preserve"> rendered html allows for </w:t>
+        <w:t xml:space="preserve"> rendered </w:t>
+      </w:r>
+      <w:r>
+        <w:rPr>
+          <w:rFonts w:cs="Arial"/>
+        </w:rPr>
+        <w:t>HTML</w:t>
+      </w:r>
+      <w:r>
+        <w:rPr>
+          <w:rFonts w:cs="Arial"/>
+        </w:rPr>
+        <w:t xml:space="preserve"> allows for </w:t>
       </w:r>
       <w:r>
         <w:rPr>
@@ -6228,7 +6268,19 @@
         <w:rPr>
           <w:rFonts w:cs="Arial"/>
         </w:rPr>
-        <w:t>One example of this, is the html shared by all views is</w:t>
+        <w:t xml:space="preserve">One example of this, is the </w:t>
+      </w:r>
+      <w:r>
+        <w:rPr>
+          <w:rFonts w:cs="Arial"/>
+        </w:rPr>
+        <w:t>HTML</w:t>
+      </w:r>
+      <w:r>
+        <w:rPr>
+          <w:rFonts w:cs="Arial"/>
+        </w:rPr>
+        <w:t xml:space="preserve"> shared by all views is</w:t>
       </w:r>
       <w:r>
         <w:rPr>
@@ -6348,27 +6400,14 @@
       <w:r>
         <w:t xml:space="preserve">Figure </w:t>
       </w:r>
-      <w:r>
-        <w:fldChar w:fldCharType="begin"/>
-      </w:r>
-      <w:r>
-        <w:instrText xml:space="preserve"> SEQ Figure \* ARABIC </w:instrText>
-      </w:r>
-      <w:r>
-        <w:fldChar w:fldCharType="separate"/>
-      </w:r>
-      <w:r>
-        <w:rPr>
-          <w:noProof/>
-        </w:rPr>
-        <w:t>9</w:t>
-      </w:r>
-      <w:r>
-        <w:rPr>
-          <w:noProof/>
-        </w:rPr>
-        <w:fldChar w:fldCharType="end"/>
-      </w:r>
+      <w:fldSimple w:instr=" SEQ Figure \* ARABIC ">
+        <w:r>
+          <w:rPr>
+            <w:noProof/>
+          </w:rPr>
+          <w:t>9</w:t>
+        </w:r>
+      </w:fldSimple>
       <w:r>
         <w:t xml:space="preserve"> - HTML </w:t>
       </w:r>
@@ -6445,27 +6484,14 @@
       <w:r>
         <w:t xml:space="preserve">Figure </w:t>
       </w:r>
-      <w:r>
-        <w:fldChar w:fldCharType="begin"/>
-      </w:r>
-      <w:r>
-        <w:instrText xml:space="preserve"> SEQ Figure \* ARABIC </w:instrText>
-      </w:r>
-      <w:r>
-        <w:fldChar w:fldCharType="separate"/>
-      </w:r>
-      <w:r>
-        <w:rPr>
-          <w:noProof/>
-        </w:rPr>
-        <w:t>10</w:t>
-      </w:r>
-      <w:r>
-        <w:rPr>
-          <w:noProof/>
-        </w:rPr>
-        <w:fldChar w:fldCharType="end"/>
-      </w:r>
+      <w:fldSimple w:instr=" SEQ Figure \* ARABIC ">
+        <w:r>
+          <w:rPr>
+            <w:noProof/>
+          </w:rPr>
+          <w:t>10</w:t>
+        </w:r>
+      </w:fldSimple>
       <w:bookmarkEnd w:id="13"/>
       <w:r>
         <w:t xml:space="preserve"> -' about.html' extending 'master.html'</w:t>
@@ -6755,27 +6781,14 @@
       <w:r>
         <w:t xml:space="preserve">Figure </w:t>
       </w:r>
-      <w:r>
-        <w:fldChar w:fldCharType="begin"/>
-      </w:r>
-      <w:r>
-        <w:instrText xml:space="preserve"> SEQ Figure \* ARABIC </w:instrText>
-      </w:r>
-      <w:r>
-        <w:fldChar w:fldCharType="separate"/>
-      </w:r>
-      <w:r>
-        <w:rPr>
-          <w:noProof/>
-        </w:rPr>
-        <w:t>11</w:t>
-      </w:r>
-      <w:r>
-        <w:rPr>
-          <w:noProof/>
-        </w:rPr>
-        <w:fldChar w:fldCharType="end"/>
-      </w:r>
+      <w:fldSimple w:instr=" SEQ Figure \* ARABIC ">
+        <w:r>
+          <w:rPr>
+            <w:noProof/>
+          </w:rPr>
+          <w:t>11</w:t>
+        </w:r>
+      </w:fldSimple>
       <w:bookmarkEnd w:id="17"/>
       <w:r>
         <w:t xml:space="preserve"> - Installation Process Documented in README</w:t>
@@ -6939,27 +6952,14 @@
       <w:r>
         <w:t xml:space="preserve">Figure </w:t>
       </w:r>
-      <w:r>
-        <w:fldChar w:fldCharType="begin"/>
-      </w:r>
-      <w:r>
-        <w:instrText xml:space="preserve"> SEQ Figure \* ARABIC </w:instrText>
-      </w:r>
-      <w:r>
-        <w:fldChar w:fldCharType="separate"/>
-      </w:r>
-      <w:r>
-        <w:rPr>
-          <w:noProof/>
-        </w:rPr>
-        <w:t>12</w:t>
-      </w:r>
-      <w:r>
-        <w:rPr>
-          <w:noProof/>
-        </w:rPr>
-        <w:fldChar w:fldCharType="end"/>
-      </w:r>
+      <w:fldSimple w:instr=" SEQ Figure \* ARABIC ">
+        <w:r>
+          <w:rPr>
+            <w:noProof/>
+          </w:rPr>
+          <w:t>12</w:t>
+        </w:r>
+      </w:fldSimple>
       <w:r>
         <w:t xml:space="preserve"> - List of API endpoints</w:t>
       </w:r>
@@ -7052,7 +7052,15 @@
     </w:p>
     <w:p>
       <w:r>
-        <w:t xml:space="preserve">“/queryBulb/’ is similar to “/discover/”, except rather than sending a broadcast packet to all </w:t>
+        <w:t xml:space="preserve">“/queryBulb/’ is </w:t>
+      </w:r>
+      <w:proofErr w:type="gramStart"/>
+      <w:r>
+        <w:t>similar to</w:t>
+      </w:r>
+      <w:proofErr w:type="gramEnd"/>
+      <w:r>
+        <w:t xml:space="preserve"> “/discover/”, except rather than sending a broadcast packet to all </w:t>
       </w:r>
       <w:r>
         <w:t>IP addresses, it sends</w:t>
@@ -7063,25 +7071,24 @@
       <w:r>
         <w:t xml:space="preserve">packets to specific addresses to query the state of </w:t>
       </w:r>
+      <w:proofErr w:type="gramStart"/>
       <w:r>
         <w:t>particular</w:t>
       </w:r>
       <w:r>
         <w:t xml:space="preserve"> bulbs</w:t>
       </w:r>
-      <w:r>
-        <w:t xml:space="preserve">, either bulbs </w:t>
-      </w:r>
+      <w:proofErr w:type="gramEnd"/>
+      <w:r>
+        <w:t>, either bulbs that are saved in the database, or have recently been discovered.</w:t>
+      </w:r>
+      <w:r>
+        <w:t xml:space="preserve"> This state is then used to update the icon on the user interface, coloured orange if the bulb is turned on, or grey if the bulb is off.</w:t>
+      </w:r>
+    </w:p>
+    <w:p>
       <w:r>
         <w:lastRenderedPageBreak/>
-        <w:t>that are saved in the database, or have recently been discovered.</w:t>
-      </w:r>
-      <w:r>
-        <w:t xml:space="preserve"> This state is then used to update the icon on the user interface, coloured orange if the bulb is turned on, or grey if the bulb is off.</w:t>
-      </w:r>
-    </w:p>
-    <w:p>
-      <w:r>
         <w:t xml:space="preserve">“/toggleBulb/” is the primary endpoint the user will trigger from the user interface, when they click on the icon of a bulb. This action will send a UDP packet to the specific bulb and instruct it to turn off or on, depending on the state of the bulb recorded in Bulb Bop. </w:t>
       </w:r>
     </w:p>
@@ -7146,7 +7153,15 @@
         <w:t xml:space="preserve"> it is checked to </w:t>
       </w:r>
       <w:r>
-        <w:t xml:space="preserve">ensure that it contains no errors. The criteria for this check is that the </w:t>
+        <w:t xml:space="preserve">ensure that it contains no errors. The </w:t>
+      </w:r>
+      <w:proofErr w:type="gramStart"/>
+      <w:r>
+        <w:t>criteria</w:t>
+      </w:r>
+      <w:proofErr w:type="gramEnd"/>
+      <w:r>
+        <w:t xml:space="preserve"> for this check is that the </w:t>
       </w:r>
       <w:r>
         <w:t>IP</w:t>
@@ -7178,7 +7193,15 @@
         <w:t>ip&gt;/”</w:t>
       </w:r>
       <w:r>
-        <w:t xml:space="preserve"> both of these </w:t>
+        <w:t xml:space="preserve"> </w:t>
+      </w:r>
+      <w:proofErr w:type="gramStart"/>
+      <w:r>
+        <w:t>both of these</w:t>
+      </w:r>
+      <w:proofErr w:type="gramEnd"/>
+      <w:r>
+        <w:t xml:space="preserve"> </w:t>
       </w:r>
       <w:r>
         <w:t xml:space="preserve">endpoints require the </w:t>
@@ -7442,27 +7465,14 @@
       <w:r>
         <w:t xml:space="preserve">Figure </w:t>
       </w:r>
-      <w:r>
-        <w:fldChar w:fldCharType="begin"/>
-      </w:r>
-      <w:r>
-        <w:instrText xml:space="preserve"> SEQ Figure \* ARABIC </w:instrText>
-      </w:r>
-      <w:r>
-        <w:fldChar w:fldCharType="separate"/>
-      </w:r>
-      <w:r>
-        <w:rPr>
-          <w:noProof/>
-        </w:rPr>
-        <w:t>13</w:t>
-      </w:r>
-      <w:r>
-        <w:rPr>
-          <w:noProof/>
-        </w:rPr>
-        <w:fldChar w:fldCharType="end"/>
-      </w:r>
+      <w:fldSimple w:instr=" SEQ Figure \* ARABIC ">
+        <w:r>
+          <w:rPr>
+            <w:noProof/>
+          </w:rPr>
+          <w:t>13</w:t>
+        </w:r>
+      </w:fldSimple>
       <w:r>
         <w:t xml:space="preserve"> - Bulb Database Django Model</w:t>
       </w:r>
@@ -7496,7 +7506,15 @@
         <w:t xml:space="preserve">. </w:t>
       </w:r>
       <w:r>
-        <w:t xml:space="preserve">While all of these fields are updated when a bulb is queried, only </w:t>
+        <w:t xml:space="preserve">While </w:t>
+      </w:r>
+      <w:proofErr w:type="gramStart"/>
+      <w:r>
+        <w:t>all of</w:t>
+      </w:r>
+      <w:proofErr w:type="gramEnd"/>
+      <w:r>
+        <w:t xml:space="preserve"> these fields are updated when a bulb is queried, only </w:t>
       </w:r>
       <w:r>
         <w:t>the IP address, the name,</w:t>
@@ -7537,7 +7555,15 @@
     </w:p>
     <w:p>
       <w:r>
-        <w:t xml:space="preserve">The simple nature of this database means that it is easily maintainable, and should Bulb Bop be expanded to handle more brands of bulbs in future, it would be little work to expand it to encompass those bulbs. </w:t>
+        <w:t xml:space="preserve">The simple nature of this database means that it is easily </w:t>
+      </w:r>
+      <w:proofErr w:type="gramStart"/>
+      <w:r>
+        <w:t>maintainable, and</w:t>
+      </w:r>
+      <w:proofErr w:type="gramEnd"/>
+      <w:r>
+        <w:t xml:space="preserve"> should Bulb Bop be expanded to handle more brands of bulbs in future, it would be little work to expand it to encompass those bulbs. </w:t>
       </w:r>
     </w:p>
     <w:p>
@@ -7696,27 +7722,14 @@
       <w:r>
         <w:t xml:space="preserve">Figure </w:t>
       </w:r>
-      <w:r>
-        <w:fldChar w:fldCharType="begin"/>
-      </w:r>
-      <w:r>
-        <w:instrText xml:space="preserve"> SEQ Figure \* ARABIC </w:instrText>
-      </w:r>
-      <w:r>
-        <w:fldChar w:fldCharType="separate"/>
-      </w:r>
-      <w:r>
-        <w:rPr>
-          <w:noProof/>
-        </w:rPr>
-        <w:t>14</w:t>
-      </w:r>
-      <w:r>
-        <w:rPr>
-          <w:noProof/>
-        </w:rPr>
-        <w:fldChar w:fldCharType="end"/>
-      </w:r>
+      <w:fldSimple w:instr=" SEQ Figure \* ARABIC ">
+        <w:r>
+          <w:rPr>
+            <w:noProof/>
+          </w:rPr>
+          <w:t>14</w:t>
+        </w:r>
+      </w:fldSimple>
       <w:r>
         <w:t xml:space="preserve"> - Excerpt from API Reference Site</w:t>
       </w:r>
@@ -7852,27 +7865,14 @@
       <w:r>
         <w:t xml:space="preserve">Figure </w:t>
       </w:r>
-      <w:r>
-        <w:fldChar w:fldCharType="begin"/>
-      </w:r>
-      <w:r>
-        <w:instrText xml:space="preserve"> SEQ Figure \* ARABIC </w:instrText>
-      </w:r>
-      <w:r>
-        <w:fldChar w:fldCharType="separate"/>
-      </w:r>
-      <w:r>
-        <w:rPr>
-          <w:noProof/>
-        </w:rPr>
-        <w:t>15</w:t>
-      </w:r>
-      <w:r>
-        <w:rPr>
-          <w:noProof/>
-        </w:rPr>
-        <w:fldChar w:fldCharType="end"/>
-      </w:r>
+      <w:fldSimple w:instr=" SEQ Figure \* ARABIC ">
+        <w:r>
+          <w:rPr>
+            <w:noProof/>
+          </w:rPr>
+          <w:t>15</w:t>
+        </w:r>
+      </w:fldSimple>
       <w:r>
         <w:t xml:space="preserve"> - Query Bulb </w:t>
       </w:r>
@@ -8068,7 +8068,13 @@
         <w:fldChar w:fldCharType="end"/>
       </w:r>
       <w:r>
-        <w:t xml:space="preserve">, this allows </w:t>
+        <w:t xml:space="preserve">, </w:t>
+      </w:r>
+      <w:r>
+        <w:t>which</w:t>
+      </w:r>
+      <w:r>
+        <w:t xml:space="preserve"> allows </w:t>
       </w:r>
       <w:r>
         <w:t xml:space="preserve">the audio of output devices to be </w:t>
@@ -8077,6 +8083,9 @@
         <w:t>intercepted and parsed by the library</w:t>
       </w:r>
       <w:r>
+        <w:t xml:space="preserve">. </w:t>
+      </w:r>
+      <w:r>
         <w:t>This allows</w:t>
       </w:r>
       <w:r>
@@ -8128,7 +8137,15 @@
         <w:t xml:space="preserve">On Linux PyAudioWPatch does not work, as WASAPI </w:t>
       </w:r>
       <w:r>
-        <w:t xml:space="preserve">is a windows only API, however, </w:t>
+        <w:t xml:space="preserve">is a </w:t>
+      </w:r>
+      <w:proofErr w:type="gramStart"/>
+      <w:r>
+        <w:t>windows</w:t>
+      </w:r>
+      <w:proofErr w:type="gramEnd"/>
+      <w:r>
+        <w:t xml:space="preserve"> only API, however, </w:t>
       </w:r>
       <w:r>
         <w:t xml:space="preserve">this can be overcome by </w:t>
@@ -8141,8 +8158,13 @@
       </w:r>
     </w:p>
     <w:p>
-      <w:r>
-        <w:t xml:space="preserve">So due to this </w:t>
+      <w:proofErr w:type="gramStart"/>
+      <w:r>
+        <w:t>So</w:t>
+      </w:r>
+      <w:proofErr w:type="gramEnd"/>
+      <w:r>
+        <w:t xml:space="preserve"> due to this </w:t>
       </w:r>
       <w:r>
         <w:t>Bulb Bop</w:t>
@@ -8153,11 +8175,20 @@
       <w:r>
         <w:t xml:space="preserve">the host machine. </w:t>
       </w:r>
-      <w:r>
-        <w:t xml:space="preserve">This however, was unhelpful when it comes to detecting beats, as </w:t>
-      </w:r>
-      <w:r>
-        <w:t xml:space="preserve">PyAudio (or PyAudioWPatch) </w:t>
+      <w:proofErr w:type="gramStart"/>
+      <w:r>
+        <w:t>This</w:t>
+      </w:r>
+      <w:proofErr w:type="gramEnd"/>
+      <w:r>
+        <w:t xml:space="preserve"> however, was unhelpful when it comes to detecting beats, as </w:t>
+      </w:r>
+      <w:r>
+        <w:t xml:space="preserve">PyAudio (or </w:t>
+      </w:r>
+      <w:r>
+        <w:lastRenderedPageBreak/>
+        <w:t xml:space="preserve">PyAudioWPatch) </w:t>
       </w:r>
       <w:r>
         <w:t>return</w:t>
@@ -8175,11 +8206,15 @@
         <w:t xml:space="preserve"> </w:t>
       </w:r>
       <w:r>
-        <w:t xml:space="preserve">the use of Fast Fourier Transformations. This however, </w:t>
-      </w:r>
-      <w:r>
-        <w:lastRenderedPageBreak/>
-        <w:t xml:space="preserve">is a complicated </w:t>
+        <w:t xml:space="preserve">the use of Fast Fourier Transformations. </w:t>
+      </w:r>
+      <w:proofErr w:type="gramStart"/>
+      <w:r>
+        <w:t>This</w:t>
+      </w:r>
+      <w:proofErr w:type="gramEnd"/>
+      <w:r>
+        <w:t xml:space="preserve"> however, is a complicated </w:t>
       </w:r>
       <w:r>
         <w:t>process</w:t>
@@ -8331,27 +8366,14 @@
       <w:r>
         <w:t xml:space="preserve">Figure </w:t>
       </w:r>
-      <w:r>
-        <w:fldChar w:fldCharType="begin"/>
-      </w:r>
-      <w:r>
-        <w:instrText xml:space="preserve"> SEQ Figure \* ARABIC </w:instrText>
-      </w:r>
-      <w:r>
-        <w:fldChar w:fldCharType="separate"/>
-      </w:r>
-      <w:r>
-        <w:rPr>
-          <w:noProof/>
-        </w:rPr>
-        <w:t>16</w:t>
-      </w:r>
-      <w:r>
-        <w:rPr>
-          <w:noProof/>
-        </w:rPr>
-        <w:fldChar w:fldCharType="end"/>
-      </w:r>
+      <w:fldSimple w:instr=" SEQ Figure \* ARABIC ">
+        <w:r>
+          <w:rPr>
+            <w:noProof/>
+          </w:rPr>
+          <w:t>16</w:t>
+        </w:r>
+      </w:fldSimple>
       <w:r>
         <w:t xml:space="preserve"> - List of commits to </w:t>
       </w:r>
@@ -8411,11 +8433,21 @@
       <w:r>
         <w:t xml:space="preserve">use the ‘PyAudioWPatch’ </w:t>
       </w:r>
+      <w:proofErr w:type="gramStart"/>
       <w:r>
         <w:t>library</w:t>
       </w:r>
-      <w:r>
-        <w:t xml:space="preserve"> if possible, but would </w:t>
+      <w:proofErr w:type="gramEnd"/>
+      <w:r>
+        <w:t xml:space="preserve"> if </w:t>
+      </w:r>
+      <w:proofErr w:type="gramStart"/>
+      <w:r>
+        <w:t>possible, but</w:t>
+      </w:r>
+      <w:proofErr w:type="gramEnd"/>
+      <w:r>
+        <w:t xml:space="preserve"> would </w:t>
       </w:r>
       <w:r>
         <w:t>fall back to ‘PyAudio’ if ‘PyAudioWPatch’ is not available (i.e. on Linux rather than Windows</w:t>
@@ -8748,10 +8780,13 @@
         <w:t>most of</w:t>
       </w:r>
       <w:r>
-        <w:t xml:space="preserve"> the drum set </w:t>
-      </w:r>
-      <w:r>
-        <w:t xml:space="preserve">is contained, this is where the beat will be most </w:t>
+        <w:t xml:space="preserve"> the drums</w:t>
+      </w:r>
+      <w:r>
+        <w:t xml:space="preserve"> are</w:t>
+      </w:r>
+      <w:r>
+        <w:t xml:space="preserve"> contained, this is where the beat will be most </w:t>
       </w:r>
       <w:r>
         <w:t>easily detect</w:t>
@@ -8795,7 +8830,6 @@
               <w:sz w:val="72"/>
               <w:szCs w:val="72"/>
             </w:rPr>
-            <w:lastRenderedPageBreak/>
             <m:t>E=</m:t>
           </m:r>
           <m:nary>
@@ -9319,15 +9353,7 @@
                   <w:sz w:val="40"/>
                   <w:szCs w:val="40"/>
                 </w:rPr>
-                <m:t>i</m:t>
-              </m:r>
-              <m:r>
-                <w:rPr>
-                  <w:rFonts w:ascii="Cambria Math" w:eastAsiaTheme="minorEastAsia" w:hAnsi="Cambria Math"/>
-                  <w:sz w:val="40"/>
-                  <w:szCs w:val="40"/>
-                </w:rPr>
-                <m:t>=0</m:t>
+                <m:t>i=0</m:t>
               </m:r>
             </m:sub>
             <m:sup>
@@ -9393,7 +9419,15 @@
         <w:t>sum of the amplitudes for that frequency</w:t>
       </w:r>
       <w:r>
-        <w:t xml:space="preserve"> range, </w:t>
+        <w:t xml:space="preserve"> </w:t>
+      </w:r>
+      <w:proofErr w:type="gramStart"/>
+      <w:r>
+        <w:t>range,</w:t>
+      </w:r>
+      <w:proofErr w:type="gramEnd"/>
+      <w:r>
+        <w:t xml:space="preserve"> </w:t>
       </w:r>
       <w:r>
         <w:t xml:space="preserve">this </w:t>
@@ -9402,7 +9436,15 @@
         <w:t xml:space="preserve">fraction can be considered the variance. The sum of these variances </w:t>
       </w:r>
       <w:r>
-        <w:t>for the length of ‘buffersize’ can then be considered to be ‘F’</w:t>
+        <w:t xml:space="preserve">for the length of ‘buffersize’ can then </w:t>
+      </w:r>
+      <w:proofErr w:type="gramStart"/>
+      <w:r>
+        <w:t>be considered to be</w:t>
+      </w:r>
+      <w:proofErr w:type="gramEnd"/>
+      <w:r>
+        <w:t xml:space="preserve"> ‘F’</w:t>
       </w:r>
       <w:r>
         <w:t xml:space="preserve">. </w:t>
@@ -9559,7 +9601,6 @@
         <w:t xml:space="preserve">(this is needed so that the beat limit is greater than the average </w:t>
       </w:r>
       <w:r>
-        <w:lastRenderedPageBreak/>
         <w:t xml:space="preserve">frequency range amplitude), when calculating the average variance, if the variance is less than one, then the inverse of the variance is taken. </w:t>
       </w:r>
     </w:p>
@@ -10002,27 +10043,14 @@
       <w:r>
         <w:t xml:space="preserve">Figure </w:t>
       </w:r>
-      <w:r>
-        <w:fldChar w:fldCharType="begin"/>
-      </w:r>
-      <w:r>
-        <w:instrText xml:space="preserve"> SEQ Figure \* ARABIC </w:instrText>
-      </w:r>
-      <w:r>
-        <w:fldChar w:fldCharType="separate"/>
-      </w:r>
-      <w:r>
-        <w:rPr>
-          <w:noProof/>
-        </w:rPr>
-        <w:t>17</w:t>
-      </w:r>
-      <w:r>
-        <w:rPr>
-          <w:noProof/>
-        </w:rPr>
-        <w:fldChar w:fldCharType="end"/>
-      </w:r>
+      <w:fldSimple w:instr=" SEQ Figure \* ARABIC ">
+        <w:r>
+          <w:rPr>
+            <w:noProof/>
+          </w:rPr>
+          <w:t>17</w:t>
+        </w:r>
+      </w:fldSimple>
       <w:bookmarkEnd w:id="24"/>
       <w:r>
         <w:t xml:space="preserve"> - Beat Detection Algorithm in Python code</w:t>
@@ -10105,19 +10133,43 @@
         <w:t xml:space="preserve">Vulnerable parts of Bulb Bop include any parts that could have access to </w:t>
       </w:r>
       <w:r>
-        <w:t>a users personal data, or devices</w:t>
+        <w:t xml:space="preserve">a </w:t>
+      </w:r>
+      <w:proofErr w:type="gramStart"/>
+      <w:r>
+        <w:t>users</w:t>
+      </w:r>
+      <w:proofErr w:type="gramEnd"/>
+      <w:r>
+        <w:t xml:space="preserve"> personal data, or devices</w:t>
       </w:r>
       <w:r>
         <w:t xml:space="preserve">. </w:t>
       </w:r>
       <w:r>
-        <w:t xml:space="preserve">Bulb Bop does not handle any users personal data, </w:t>
-      </w:r>
-      <w:r>
-        <w:t>but does hand</w:t>
-      </w:r>
-      <w:r>
-        <w:t>le the users personal devices (the bulbs).</w:t>
+        <w:t xml:space="preserve">Bulb Bop does not handle any users personal </w:t>
+      </w:r>
+      <w:proofErr w:type="gramStart"/>
+      <w:r>
+        <w:t xml:space="preserve">data, </w:t>
+      </w:r>
+      <w:r>
+        <w:t>but</w:t>
+      </w:r>
+      <w:proofErr w:type="gramEnd"/>
+      <w:r>
+        <w:t xml:space="preserve"> does hand</w:t>
+      </w:r>
+      <w:r>
+        <w:t xml:space="preserve">le the </w:t>
+      </w:r>
+      <w:proofErr w:type="gramStart"/>
+      <w:r>
+        <w:t>users</w:t>
+      </w:r>
+      <w:proofErr w:type="gramEnd"/>
+      <w:r>
+        <w:t xml:space="preserve"> personal devices (the bulbs).</w:t>
       </w:r>
       <w:r>
         <w:t xml:space="preserve"> </w:t>
@@ -10126,10 +10178,23 @@
         <w:t xml:space="preserve">The risk </w:t>
       </w:r>
       <w:r>
-        <w:t xml:space="preserve">to the users devices </w:t>
-      </w:r>
-      <w:r>
-        <w:t xml:space="preserve">has to be assessed in context with the current implemented </w:t>
+        <w:t xml:space="preserve">to the </w:t>
+      </w:r>
+      <w:proofErr w:type="gramStart"/>
+      <w:r>
+        <w:t>users</w:t>
+      </w:r>
+      <w:proofErr w:type="gramEnd"/>
+      <w:r>
+        <w:t xml:space="preserve"> devices </w:t>
+      </w:r>
+      <w:proofErr w:type="gramStart"/>
+      <w:r>
+        <w:t>has</w:t>
+      </w:r>
+      <w:proofErr w:type="gramEnd"/>
+      <w:r>
+        <w:t xml:space="preserve"> to be assessed in context with the current implemented </w:t>
       </w:r>
       <w:r>
         <w:t xml:space="preserve">security on those devices already. </w:t>
@@ -10150,7 +10215,11 @@
         <w:t xml:space="preserve"> additional security added to Bulb Bop to prevent ‘bad actors’ from manipulating the bulbs would be unnecessary, as if they have gained access to the local network then the bulbs are already vulnerable to their control. As such, the decision was made </w:t>
       </w:r>
       <w:r>
-        <w:t xml:space="preserve">not to add security to Bulb Bop, should in future the API on Wiz bulbs change, or should other bulbs that require authentication be added to Bulb Bops capabilities, then the questions around security should be re-visited. </w:t>
+        <w:t xml:space="preserve">not to add security to Bulb Bop, should in future the API on Wiz bulbs change, or </w:t>
+      </w:r>
+      <w:r>
+        <w:lastRenderedPageBreak/>
+        <w:t xml:space="preserve">should other bulbs that require authentication be added to Bulb Bops capabilities, then the questions around security should be re-visited. </w:t>
       </w:r>
     </w:p>
     <w:p/>
@@ -10180,7 +10249,13 @@
     </w:p>
     <w:p>
       <w:r>
-        <w:t xml:space="preserve">Part of the requirements of this project was to ensure that </w:t>
+        <w:t xml:space="preserve">Part of the requirements </w:t>
+      </w:r>
+      <w:r>
+        <w:t>for</w:t>
+      </w:r>
+      <w:r>
+        <w:t xml:space="preserve"> this project was to ensure that </w:t>
       </w:r>
       <w:r>
         <w:t xml:space="preserve">the project was left in a position that would be conducive to future development. </w:t>
@@ -10251,7 +10326,6 @@
     </w:p>
     <w:p>
       <w:r>
-        <w:lastRenderedPageBreak/>
         <w:t xml:space="preserve">With regards to clean code, this means that </w:t>
       </w:r>
       <w:r>
@@ -10343,27 +10417,14 @@
       <w:r>
         <w:t xml:space="preserve">Figure </w:t>
       </w:r>
-      <w:r>
-        <w:fldChar w:fldCharType="begin"/>
-      </w:r>
-      <w:r>
-        <w:instrText xml:space="preserve"> SEQ Figure \* ARABIC </w:instrText>
-      </w:r>
-      <w:r>
-        <w:fldChar w:fldCharType="separate"/>
-      </w:r>
-      <w:r>
-        <w:rPr>
-          <w:noProof/>
-        </w:rPr>
-        <w:t>18</w:t>
-      </w:r>
-      <w:r>
-        <w:rPr>
-          <w:noProof/>
-        </w:rPr>
-        <w:fldChar w:fldCharType="end"/>
-      </w:r>
+      <w:fldSimple w:instr=" SEQ Figure \* ARABIC ">
+        <w:r>
+          <w:rPr>
+            <w:noProof/>
+          </w:rPr>
+          <w:t>18</w:t>
+        </w:r>
+      </w:fldSimple>
       <w:r>
         <w:t xml:space="preserve"> - Display of Directory structure</w:t>
       </w:r>
@@ -10428,67 +10489,99 @@
       <w:r>
         <w:t xml:space="preserve">Figure </w:t>
       </w:r>
+      <w:fldSimple w:instr=" SEQ Figure \* ARABIC ">
+        <w:r>
+          <w:rPr>
+            <w:noProof/>
+          </w:rPr>
+          <w:t>19</w:t>
+        </w:r>
+      </w:fldSimple>
+      <w:r>
+        <w:t xml:space="preserve"> - Example of docstring’s and comments</w:t>
+      </w:r>
+    </w:p>
+    <w:p>
+      <w:r>
+        <w:t xml:space="preserve">While this is helpful, it is not enough if the content of these files is hard to </w:t>
+      </w:r>
+      <w:r>
+        <w:t>read or</w:t>
+      </w:r>
+      <w:r>
+        <w:t xml:space="preserve"> understand. </w:t>
+      </w:r>
+      <w:r>
+        <w:t>To combat</w:t>
+      </w:r>
+      <w:r>
+        <w:t xml:space="preserve"> this deficiency,</w:t>
+      </w:r>
+      <w:r>
+        <w:t xml:space="preserve"> two approaches</w:t>
+      </w:r>
+      <w:r>
+        <w:t xml:space="preserve"> have been taken. One, </w:t>
+      </w:r>
+      <w:r>
+        <w:t xml:space="preserve">the </w:t>
+      </w:r>
+      <w:r>
+        <w:t xml:space="preserve">code base is automatically formatted by one of two formatters. </w:t>
+      </w:r>
+      <w:r>
+        <w:t xml:space="preserve">For python files, the code is formatted by the “Black” formatter </w:t>
+      </w:r>
       <w:r>
         <w:fldChar w:fldCharType="begin"/>
       </w:r>
       <w:r>
-        <w:instrText xml:space="preserve"> SEQ Figure \* ARABIC </w:instrText>
+        <w:instrText xml:space="preserve"> ADDIN ZOTERO_ITEM CSL_CITATION {"citationID":"8Y7PVy5C","properties":{"formattedCitation":"(12)","plainCitation":"(12)","noteIndex":0},"citationItems":[{"id":20,"uris":["http://zotero.org/users/local/iChuLWie/items/8JMIF4AN"],"itemData":{"id":20,"type":"software","genre":"Python","license":"OSI Approved :: MIT License","medium":"OS Independent","source":"PyPI","title":"black: The uncompromising code formatter.","title-short":"black","version":"25.1.0","issued":{"date-parts":[["2025",1,29]]}}}],"schema":"https://github.com/citation-style-language/schema/raw/master/csl-citation.json"} </w:instrText>
       </w:r>
       <w:r>
         <w:fldChar w:fldCharType="separate"/>
       </w:r>
       <w:r>
         <w:rPr>
-          <w:noProof/>
-        </w:rPr>
-        <w:t>19</w:t>
-      </w:r>
-      <w:r>
-        <w:rPr>
-          <w:noProof/>
-        </w:rPr>
+          <w:rFonts w:cs="Arial"/>
+        </w:rPr>
+        <w:t>(12)</w:t>
+      </w:r>
+      <w:r>
         <w:fldChar w:fldCharType="end"/>
       </w:r>
       <w:r>
-        <w:t xml:space="preserve"> - Example of docstring’s and comments</w:t>
-      </w:r>
-    </w:p>
-    <w:p>
-      <w:r>
-        <w:t xml:space="preserve">While this is helpful, it is not enough if the content of these files is hard to </w:t>
-      </w:r>
-      <w:r>
-        <w:t>read or</w:t>
-      </w:r>
-      <w:r>
-        <w:t xml:space="preserve"> understand. </w:t>
-      </w:r>
-      <w:r>
-        <w:t>To combat</w:t>
-      </w:r>
-      <w:r>
-        <w:t xml:space="preserve"> this deficiency,</w:t>
-      </w:r>
-      <w:r>
-        <w:t xml:space="preserve"> two approaches</w:t>
-      </w:r>
-      <w:r>
-        <w:t xml:space="preserve"> have been taken. One, </w:t>
-      </w:r>
-      <w:r>
-        <w:t xml:space="preserve">the </w:t>
-      </w:r>
-      <w:r>
-        <w:t xml:space="preserve">code base is automatically formatted by one of two formatters. </w:t>
-      </w:r>
-      <w:r>
-        <w:t xml:space="preserve">For python files, the code is formatted by the “Black” formatter </w:t>
+        <w:t xml:space="preserve">, if the </w:t>
+      </w:r>
+      <w:r>
+        <w:t>file is an ‘</w:t>
+      </w:r>
+      <w:r>
+        <w:t>HTML</w:t>
+      </w:r>
+      <w:r>
+        <w:t xml:space="preserve">’ file, or a </w:t>
+      </w:r>
+      <w:r>
+        <w:t>‘</w:t>
+      </w:r>
+      <w:r>
+        <w:t>JavaScript</w:t>
+      </w:r>
+      <w:r>
+        <w:t>’</w:t>
+      </w:r>
+      <w:r>
+        <w:t xml:space="preserve"> file, then it will be formatted by the ‘Prettier’ formatter</w:t>
+      </w:r>
+      <w:r>
+        <w:t xml:space="preserve"> </w:t>
       </w:r>
       <w:r>
         <w:fldChar w:fldCharType="begin"/>
       </w:r>
       <w:r>
-        <w:instrText xml:space="preserve"> ADDIN ZOTERO_ITEM CSL_CITATION {"citationID":"8Y7PVy5C","properties":{"formattedCitation":"(12)","plainCitation":"(12)","noteIndex":0},"citationItems":[{"id":20,"uris":["http://zotero.org/users/local/iChuLWie/items/8JMIF4AN"],"itemData":{"id":20,"type":"software","genre":"Python","license":"OSI Approved :: MIT License","medium":"OS Independent","source":"PyPI","title":"black: The uncompromising code formatter.","title-short":"black","version":"25.1.0","issued":{"date-parts":[["2025",1,29]]}}}],"schema":"https://github.com/citation-style-language/schema/raw/master/csl-citation.json"} </w:instrText>
+        <w:instrText xml:space="preserve"> ADDIN ZOTERO_ITEM CSL_CITATION {"citationID":"4glsKSNj","properties":{"formattedCitation":"(13)","plainCitation":"(13)","noteIndex":0},"citationItems":[{"id":22,"uris":["http://zotero.org/users/local/iChuLWie/items/5PMUMVQ8"],"itemData":{"id":22,"type":"webpage","abstract":"Opinionated Code Formatter","language":"en","title":"Prettier · Opinionated Code Formatter · Prettier","URL":"https://prettier.io/","accessed":{"date-parts":[["2025",4,24]]},"issued":{"date-parts":[["2025",2,9]]}}}],"schema":"https://github.com/citation-style-language/schema/raw/master/csl-citation.json"} </w:instrText>
       </w:r>
       <w:r>
         <w:fldChar w:fldCharType="separate"/>
@@ -10497,352 +10590,330 @@
         <w:rPr>
           <w:rFonts w:cs="Arial"/>
         </w:rPr>
-        <w:t>(12)</w:t>
+        <w:t>(13)</w:t>
       </w:r>
       <w:r>
         <w:fldChar w:fldCharType="end"/>
       </w:r>
       <w:r>
-        <w:t xml:space="preserve">, if the </w:t>
-      </w:r>
-      <w:r>
-        <w:t xml:space="preserve">file is an ‘html’ file, or a </w:t>
+        <w:t>.</w:t>
+      </w:r>
+      <w:r>
+        <w:t xml:space="preserve"> </w:t>
+      </w:r>
+      <w:r>
+        <w:t>The second approach is the manual addition of comments, doc</w:t>
+      </w:r>
+      <w:r>
+        <w:t xml:space="preserve">strings, and </w:t>
+      </w:r>
+      <w:r>
+        <w:t xml:space="preserve">helper files. </w:t>
+      </w:r>
+    </w:p>
+    <w:p>
+      <w:r>
+        <w:t xml:space="preserve">The </w:t>
+      </w:r>
+      <w:r>
+        <w:t>addition of formatters into the project mean</w:t>
+      </w:r>
+      <w:r>
+        <w:t>s,</w:t>
+      </w:r>
+      <w:r>
+        <w:t xml:space="preserve"> that whoever is adding code into the project</w:t>
+      </w:r>
+      <w:r>
+        <w:t>,</w:t>
+      </w:r>
+      <w:r>
+        <w:t xml:space="preserve"> the </w:t>
+      </w:r>
+      <w:r>
+        <w:t>style will be consistent</w:t>
+      </w:r>
+      <w:r>
+        <w:t xml:space="preserve"> making it easier to understand</w:t>
+      </w:r>
+      <w:r>
+        <w:t xml:space="preserve">. </w:t>
       </w:r>
       <w:r>
         <w:t>‘</w:t>
       </w:r>
       <w:r>
-        <w:t>JavaScript</w:t>
+        <w:t>Prettier</w:t>
       </w:r>
       <w:r>
         <w:t>’</w:t>
       </w:r>
       <w:r>
-        <w:t xml:space="preserve"> file, then it will be formatted by the ‘Prettier’ formatter</w:t>
+        <w:t xml:space="preserve"> formatter, is manually configured with settings that </w:t>
+      </w:r>
+      <w:r>
+        <w:t xml:space="preserve">will maintain consistent </w:t>
+      </w:r>
+      <w:r>
+        <w:t>‘</w:t>
+      </w:r>
+      <w:r>
+        <w:t>HTML</w:t>
+      </w:r>
+      <w:r>
+        <w:t>’ and ‘JavaScript’ formatting</w:t>
+      </w:r>
+      <w:r>
+        <w:t>.</w:t>
+      </w:r>
+      <w:r>
+        <w:t xml:space="preserve"> The ‘Black’ formatter maintains </w:t>
+      </w:r>
+      <w:r>
+        <w:t xml:space="preserve">python files in a format that is consistent with Pythons </w:t>
+      </w:r>
+      <w:r>
+        <w:t xml:space="preserve">PEP 8 guidelines </w:t>
+      </w:r>
+      <w:r>
+        <w:fldChar w:fldCharType="begin"/>
+      </w:r>
+      <w:r>
+        <w:instrText xml:space="preserve"> ADDIN ZOTERO_ITEM CSL_CITATION {"citationID":"t1I00gN8","properties":{"formattedCitation":"(14)","plainCitation":"(14)","noteIndex":0},"citationItems":[{"id":24,"uris":["http://zotero.org/users/local/iChuLWie/items/DG8VDLB7"],"itemData":{"id":24,"type":"webpage","abstract":"This document gives coding conventions for the Python code comprising the standard library in the main Python distribution.  Please see the companion informational PEP describing style guidelines for the C code in the C implementation of Python.","container-title":"Python Enhancement Proposals (PEPs)","language":"en","title":"PEP 8 – Style Guide for Python Code | peps.python.org","URL":"https://peps.python.org/pep-0008/","accessed":{"date-parts":[["2025",4,24]]},"issued":{"date-parts":[["2025",4,4]]}}}],"schema":"https://github.com/citation-style-language/schema/raw/master/csl-citation.json"} </w:instrText>
+      </w:r>
+      <w:r>
+        <w:fldChar w:fldCharType="separate"/>
+      </w:r>
+      <w:r>
+        <w:rPr>
+          <w:rFonts w:cs="Arial"/>
+        </w:rPr>
+        <w:t>(14)</w:t>
+      </w:r>
+      <w:r>
+        <w:fldChar w:fldCharType="end"/>
+      </w:r>
+      <w:r>
+        <w:t xml:space="preserve">. </w:t>
+      </w:r>
+    </w:p>
+    <w:p>
+      <w:r>
+        <w:t xml:space="preserve">The project </w:t>
+      </w:r>
+      <w:r>
+        <w:t xml:space="preserve">is </w:t>
+      </w:r>
+      <w:r>
+        <w:t xml:space="preserve">also </w:t>
+      </w:r>
+      <w:r>
+        <w:t>linted using</w:t>
+      </w:r>
+      <w:r>
+        <w:t xml:space="preserve">, </w:t>
+      </w:r>
+      <w:r>
+        <w:t>P</w:t>
+      </w:r>
+      <w:r>
+        <w:t>y</w:t>
+      </w:r>
+      <w:r>
+        <w:t>l</w:t>
+      </w:r>
+      <w:r>
+        <w:t>int</w:t>
+      </w:r>
+      <w:r>
+        <w:fldChar w:fldCharType="begin"/>
+      </w:r>
+      <w:r>
+        <w:instrText xml:space="preserve"> ADDIN ZOTERO_ITEM CSL_CITATION {"citationID":"5v8OzAMI","properties":{"formattedCitation":"(15)","plainCitation":"(15)","noteIndex":0},"citationItems":[{"id":26,"uris":["http://zotero.org/users/local/iChuLWie/items/RVYU5A5S"],"itemData":{"id":26,"type":"webpage","title":"Pylint 3.3.6 documentation","URL":"https://pylint.readthedocs.io/en/stable/","accessed":{"date-parts":[["2025",4,25]]},"issued":{"date-parts":[["2025",3,20]]}}}],"schema":"https://github.com/citation-style-language/schema/raw/master/csl-citation.json"} </w:instrText>
+      </w:r>
+      <w:r>
+        <w:fldChar w:fldCharType="separate"/>
+      </w:r>
+      <w:r>
+        <w:rPr>
+          <w:rFonts w:cs="Arial"/>
+        </w:rPr>
+        <w:t>(15)</w:t>
+      </w:r>
+      <w:r>
+        <w:fldChar w:fldCharType="end"/>
+      </w:r>
+      <w:r>
+        <w:t>.</w:t>
       </w:r>
       <w:r>
         <w:t xml:space="preserve"> </w:t>
       </w:r>
       <w:r>
-        <w:fldChar w:fldCharType="begin"/>
-      </w:r>
-      <w:r>
-        <w:instrText xml:space="preserve"> ADDIN ZOTERO_ITEM CSL_CITATION {"citationID":"4glsKSNj","properties":{"formattedCitation":"(13)","plainCitation":"(13)","noteIndex":0},"citationItems":[{"id":22,"uris":["http://zotero.org/users/local/iChuLWie/items/5PMUMVQ8"],"itemData":{"id":22,"type":"webpage","abstract":"Opinionated Code Formatter","language":"en","title":"Prettier · Opinionated Code Formatter · Prettier","URL":"https://prettier.io/","accessed":{"date-parts":[["2025",4,24]]},"issued":{"date-parts":[["2025",2,9]]}}}],"schema":"https://github.com/citation-style-language/schema/raw/master/csl-citation.json"} </w:instrText>
-      </w:r>
-      <w:r>
-        <w:fldChar w:fldCharType="separate"/>
-      </w:r>
-      <w:r>
-        <w:rPr>
-          <w:rFonts w:cs="Arial"/>
-        </w:rPr>
-        <w:t>(13)</w:t>
-      </w:r>
-      <w:r>
-        <w:fldChar w:fldCharType="end"/>
-      </w:r>
-      <w:r>
-        <w:t>.</w:t>
-      </w:r>
+        <w:t xml:space="preserve">This linting provides a score out of ten for how closely the code </w:t>
+      </w:r>
+      <w:r>
+        <w:t xml:space="preserve">follows the PEP8 standards. </w:t>
+      </w:r>
+      <w:r>
+        <w:t>This score is displayed on the README on the GitHub page.</w:t>
+      </w:r>
+    </w:p>
+    <w:p>
+      <w:r>
+        <w:t xml:space="preserve">The focus of the </w:t>
+      </w:r>
+      <w:r>
+        <w:t xml:space="preserve">PEP8 </w:t>
+      </w:r>
+      <w:r>
+        <w:t xml:space="preserve">style guide </w:t>
+      </w:r>
+      <w:r>
+        <w:t xml:space="preserve">alongside </w:t>
+      </w:r>
+      <w:r>
+        <w:t>comments, docstrings, and helper files</w:t>
+      </w:r>
+      <w:r>
+        <w:t xml:space="preserve"> is readability</w:t>
+      </w:r>
+      <w:r>
+        <w:t xml:space="preserve">. </w:t>
+      </w:r>
+      <w:r>
+        <w:t xml:space="preserve">Each </w:t>
+      </w:r>
+      <w:r>
+        <w:t>module, function, class, and method have docstrings present on them</w:t>
+      </w:r>
+      <w:r>
+        <w:t xml:space="preserve">, </w:t>
+      </w:r>
+      <w:r>
+        <w:t>which</w:t>
+      </w:r>
+      <w:r>
+        <w:t xml:space="preserve"> explain the intended purpose</w:t>
+      </w:r>
+      <w:r>
+        <w:t xml:space="preserve"> of the following code</w:t>
+      </w:r>
+      <w:r>
+        <w:t xml:space="preserve"> making it easy for a future developer to quickly understand each function</w:t>
+      </w:r>
+      <w:r>
+        <w:t xml:space="preserve">. </w:t>
+      </w:r>
+    </w:p>
+    <w:p>
+      <w:r>
+        <w:t xml:space="preserve">There are specific parts of </w:t>
+      </w:r>
+      <w:r>
+        <w:t>Bulb Bop</w:t>
+      </w:r>
+      <w:r>
+        <w:t xml:space="preserve"> that are </w:t>
+      </w:r>
+      <w:r>
+        <w:t xml:space="preserve">written but not in use. </w:t>
+      </w:r>
+      <w:r>
+        <w:t xml:space="preserve">One example of this is a function that </w:t>
+      </w:r>
+      <w:r>
+        <w:t xml:space="preserve">produces a packet that can turn a WizBulb to a specific colour. This is something that was </w:t>
+      </w:r>
+      <w:r>
+        <w:t>intended</w:t>
+      </w:r>
+      <w:r>
+        <w:t xml:space="preserve"> to be included in the final project, however</w:t>
+      </w:r>
+      <w:r>
+        <w:t xml:space="preserve"> given time constraints this was not implemented. These sections of code were left in place</w:t>
+      </w:r>
+      <w:r>
+        <w:t xml:space="preserve"> to allow for their use without further research </w:t>
+      </w:r>
+      <w:r>
+        <w:t>in the future</w:t>
+      </w:r>
+      <w:r>
+        <w:t xml:space="preserve">. These sections </w:t>
+      </w:r>
+      <w:r>
+        <w:t>are clearly labelled as not in use</w:t>
+      </w:r>
+      <w:r>
+        <w:t xml:space="preserve"> to ensure that they are not misunderstood.</w:t>
+      </w:r>
+    </w:p>
+    <w:p>
+      <w:r>
+        <w:t>The Git</w:t>
+      </w:r>
+      <w:r>
+        <w:t>H</w:t>
+      </w:r>
+      <w:r>
+        <w:t xml:space="preserve">ub repository for this </w:t>
+      </w:r>
+      <w:r>
+        <w:t>project contains extensive org</w:t>
+      </w:r>
+      <w:r>
+        <w:t>anisational rules, guidelines</w:t>
+      </w:r>
+      <w:r>
+        <w:t xml:space="preserve">, and continuous integration </w:t>
+      </w:r>
+      <w:r>
+        <w:t xml:space="preserve">(CI) </w:t>
+      </w:r>
+      <w:r>
+        <w:t xml:space="preserve">to ensure it maintains a consistent order for future development. </w:t>
+      </w:r>
+      <w:r>
+        <w:t xml:space="preserve">Some of these rules have had to be ignored for the initial development of </w:t>
+      </w:r>
+      <w:r>
+        <w:t>Bulb Bop</w:t>
+      </w:r>
+      <w:r>
+        <w:t xml:space="preserve">. Others, like the </w:t>
+      </w:r>
+      <w:r>
+        <w:t>CI</w:t>
+      </w:r>
+      <w:r>
+        <w:t xml:space="preserve"> for instance were extremely helpful in catching bugs and </w:t>
+      </w:r>
+      <w:r>
+        <w:t xml:space="preserve">maintaining </w:t>
+      </w:r>
+      <w:r>
+        <w:t xml:space="preserve">code style. </w:t>
+      </w:r>
+    </w:p>
+    <w:p>
+      <w:proofErr w:type="gramStart"/>
+      <w:r>
+        <w:t>B</w:t>
+      </w:r>
+      <w:r>
+        <w:t xml:space="preserve">ranch </w:t>
+      </w:r>
+      <w:r>
+        <w:t xml:space="preserve">protection </w:t>
+      </w:r>
+      <w:r>
+        <w:t>rules,</w:t>
+      </w:r>
+      <w:proofErr w:type="gramEnd"/>
       <w:r>
         <w:t xml:space="preserve"> </w:t>
-      </w:r>
-      <w:r>
-        <w:t>The second approach is the manual addition of comments, doc</w:t>
-      </w:r>
-      <w:r>
-        <w:t xml:space="preserve">strings, and </w:t>
-      </w:r>
-      <w:r>
-        <w:t xml:space="preserve">helper files. </w:t>
-      </w:r>
-    </w:p>
-    <w:p>
-      <w:r>
-        <w:t xml:space="preserve">The </w:t>
-      </w:r>
-      <w:r>
-        <w:t>addition of formatters into the project mean</w:t>
-      </w:r>
-      <w:r>
-        <w:t>s,</w:t>
-      </w:r>
-      <w:r>
-        <w:t xml:space="preserve"> that whoever is adding code into the project</w:t>
-      </w:r>
-      <w:r>
-        <w:t>,</w:t>
-      </w:r>
-      <w:r>
-        <w:t xml:space="preserve"> the </w:t>
-      </w:r>
-      <w:r>
-        <w:t>style will be consistent</w:t>
-      </w:r>
-      <w:r>
-        <w:t xml:space="preserve"> making it easier to understand</w:t>
-      </w:r>
-      <w:r>
-        <w:t xml:space="preserve">. </w:t>
-      </w:r>
-      <w:r>
-        <w:t>‘</w:t>
-      </w:r>
-      <w:r>
-        <w:t>Prettier</w:t>
-      </w:r>
-      <w:r>
-        <w:t>’</w:t>
-      </w:r>
-      <w:r>
-        <w:t xml:space="preserve"> formatter, is manually configured with settings that </w:t>
-      </w:r>
-      <w:r>
-        <w:t xml:space="preserve">will maintain consistent </w:t>
-      </w:r>
-      <w:r>
-        <w:t>‘html’ and ‘JavaScript’ formatting</w:t>
-      </w:r>
-      <w:r>
-        <w:t>.</w:t>
-      </w:r>
-      <w:r>
-        <w:t xml:space="preserve"> The ‘Black’ formatter maintains </w:t>
-      </w:r>
-      <w:r>
-        <w:t xml:space="preserve">python files in a format that is consistent with Pythons </w:t>
-      </w:r>
-      <w:r>
-        <w:t xml:space="preserve">PEP 8 guidelines </w:t>
-      </w:r>
-      <w:r>
-        <w:fldChar w:fldCharType="begin"/>
-      </w:r>
-      <w:r>
-        <w:instrText xml:space="preserve"> ADDIN ZOTERO_ITEM CSL_CITATION {"citationID":"t1I00gN8","properties":{"formattedCitation":"(14)","plainCitation":"(14)","noteIndex":0},"citationItems":[{"id":24,"uris":["http://zotero.org/users/local/iChuLWie/items/DG8VDLB7"],"itemData":{"id":24,"type":"webpage","abstract":"This document gives coding conventions for the Python code comprising the standard library in the main Python distribution.  Please see the companion informational PEP describing style guidelines for the C code in the C implementation of Python.","container-title":"Python Enhancement Proposals (PEPs)","language":"en","title":"PEP 8 – Style Guide for Python Code | peps.python.org","URL":"https://peps.python.org/pep-0008/","accessed":{"date-parts":[["2025",4,24]]},"issued":{"date-parts":[["2025",4,4]]}}}],"schema":"https://github.com/citation-style-language/schema/raw/master/csl-citation.json"} </w:instrText>
-      </w:r>
-      <w:r>
-        <w:fldChar w:fldCharType="separate"/>
-      </w:r>
-      <w:r>
-        <w:rPr>
-          <w:rFonts w:cs="Arial"/>
-        </w:rPr>
-        <w:t>(14)</w:t>
-      </w:r>
-      <w:r>
-        <w:fldChar w:fldCharType="end"/>
-      </w:r>
-      <w:r>
-        <w:t xml:space="preserve">. </w:t>
-      </w:r>
-    </w:p>
-    <w:p>
-      <w:r>
-        <w:t xml:space="preserve">The project </w:t>
-      </w:r>
-      <w:r>
-        <w:t xml:space="preserve">is </w:t>
-      </w:r>
-      <w:r>
-        <w:t xml:space="preserve">also </w:t>
-      </w:r>
-      <w:r>
-        <w:t>linted using</w:t>
-      </w:r>
-      <w:r>
-        <w:t xml:space="preserve">, </w:t>
-      </w:r>
-      <w:r>
-        <w:t>P</w:t>
-      </w:r>
-      <w:r>
-        <w:t>y</w:t>
-      </w:r>
-      <w:r>
-        <w:t>l</w:t>
-      </w:r>
-      <w:r>
-        <w:t>int</w:t>
-      </w:r>
-      <w:r>
-        <w:fldChar w:fldCharType="begin"/>
-      </w:r>
-      <w:r>
-        <w:instrText xml:space="preserve"> ADDIN ZOTERO_ITEM CSL_CITATION {"citationID":"5v8OzAMI","properties":{"formattedCitation":"(15)","plainCitation":"(15)","noteIndex":0},"citationItems":[{"id":26,"uris":["http://zotero.org/users/local/iChuLWie/items/RVYU5A5S"],"itemData":{"id":26,"type":"webpage","title":"Pylint 3.3.6 documentation","URL":"https://pylint.readthedocs.io/en/stable/","accessed":{"date-parts":[["2025",4,25]]},"issued":{"date-parts":[["2025",3,20]]}}}],"schema":"https://github.com/citation-style-language/schema/raw/master/csl-citation.json"} </w:instrText>
-      </w:r>
-      <w:r>
-        <w:fldChar w:fldCharType="separate"/>
-      </w:r>
-      <w:r>
-        <w:rPr>
-          <w:rFonts w:cs="Arial"/>
-        </w:rPr>
-        <w:t>(15)</w:t>
-      </w:r>
-      <w:r>
-        <w:fldChar w:fldCharType="end"/>
-      </w:r>
-      <w:r>
-        <w:t>.</w:t>
-      </w:r>
-      <w:r>
-        <w:t xml:space="preserve"> </w:t>
-      </w:r>
-      <w:r>
-        <w:t xml:space="preserve">This linting provides a score out of ten for how closely the code </w:t>
-      </w:r>
-      <w:r>
-        <w:t xml:space="preserve">follows the PEP8 standards. </w:t>
-      </w:r>
-      <w:r>
-        <w:t>This score is displayed on the README on the GitHub page.</w:t>
-      </w:r>
-    </w:p>
-    <w:p>
-      <w:r>
-        <w:t xml:space="preserve">The focus of the </w:t>
-      </w:r>
-      <w:r>
-        <w:t xml:space="preserve">PEP8 </w:t>
-      </w:r>
-      <w:r>
-        <w:t xml:space="preserve">style guide </w:t>
-      </w:r>
-      <w:r>
-        <w:t xml:space="preserve">alongside </w:t>
-      </w:r>
-      <w:r>
-        <w:t>comments, docstrings, and helper files</w:t>
-      </w:r>
-      <w:r>
-        <w:t xml:space="preserve"> is readability</w:t>
-      </w:r>
-      <w:r>
-        <w:t xml:space="preserve">. </w:t>
-      </w:r>
-      <w:r>
-        <w:t xml:space="preserve">Each </w:t>
-      </w:r>
-      <w:r>
-        <w:t>module, function, class, and method have docstrings present on them</w:t>
-      </w:r>
-      <w:r>
-        <w:t xml:space="preserve">, </w:t>
-      </w:r>
-      <w:r>
-        <w:t>which</w:t>
-      </w:r>
-      <w:r>
-        <w:t xml:space="preserve"> explain the intended purpose</w:t>
-      </w:r>
-      <w:r>
-        <w:t xml:space="preserve"> of the following code</w:t>
-      </w:r>
-      <w:r>
-        <w:t xml:space="preserve"> making it easy for a future developer to quickly understand each function</w:t>
-      </w:r>
-      <w:r>
-        <w:t xml:space="preserve">. </w:t>
-      </w:r>
-    </w:p>
-    <w:p>
-      <w:r>
-        <w:t xml:space="preserve">There are specific parts of </w:t>
-      </w:r>
-      <w:r>
-        <w:t>Bulb Bop</w:t>
-      </w:r>
-      <w:r>
-        <w:t xml:space="preserve"> that are </w:t>
-      </w:r>
-      <w:r>
-        <w:t xml:space="preserve">written but not in use. </w:t>
-      </w:r>
-      <w:r>
-        <w:t xml:space="preserve">One example of this is a function that </w:t>
-      </w:r>
-      <w:r>
-        <w:t>produces a packet that can turn a WizBulb to a specific colour. This is something that was hoped to be included in the final project, however</w:t>
-      </w:r>
-      <w:r>
-        <w:t xml:space="preserve"> given time constraints this was not implemented. These such sections of code were left in place</w:t>
-      </w:r>
-      <w:r>
-        <w:t xml:space="preserve"> to allow for their use without further research </w:t>
-      </w:r>
-      <w:r>
-        <w:t>in the future</w:t>
-      </w:r>
-      <w:r>
-        <w:t xml:space="preserve">. These sections </w:t>
-      </w:r>
-      <w:r>
-        <w:t>are clearly labelled as not in use</w:t>
-      </w:r>
-      <w:r>
-        <w:t xml:space="preserve"> to ensure that they are not misunderstood.</w:t>
-      </w:r>
-    </w:p>
-    <w:p>
-      <w:r>
-        <w:t>The Git</w:t>
-      </w:r>
-      <w:r>
-        <w:t>H</w:t>
-      </w:r>
-      <w:r>
-        <w:t xml:space="preserve">ub repository for this </w:t>
-      </w:r>
-      <w:r>
-        <w:t>project contains extensive org</w:t>
-      </w:r>
-      <w:r>
-        <w:t>anisational rules, guidelines</w:t>
-      </w:r>
-      <w:r>
-        <w:t xml:space="preserve">, and continuous integration </w:t>
-      </w:r>
-      <w:r>
-        <w:t xml:space="preserve">(CI) </w:t>
-      </w:r>
-      <w:r>
-        <w:t xml:space="preserve">to ensure it maintains a consistent order for future development. </w:t>
-      </w:r>
-      <w:r>
-        <w:t xml:space="preserve">Some of these rules have had to be ignored for the initial development of </w:t>
-      </w:r>
-      <w:r>
-        <w:t>Bulb Bop</w:t>
-      </w:r>
-      <w:r>
-        <w:t xml:space="preserve">. Others, like the </w:t>
-      </w:r>
-      <w:r>
-        <w:t>CI</w:t>
-      </w:r>
-      <w:r>
-        <w:t xml:space="preserve"> for instance were extremely helpful in catching bugs and </w:t>
-      </w:r>
-      <w:r>
-        <w:t xml:space="preserve">maintaining </w:t>
-      </w:r>
-      <w:r>
-        <w:t xml:space="preserve">code style. </w:t>
-      </w:r>
-    </w:p>
-    <w:p>
-      <w:r>
-        <w:t>B</w:t>
-      </w:r>
-      <w:r>
-        <w:t xml:space="preserve">ranch </w:t>
-      </w:r>
-      <w:r>
-        <w:t xml:space="preserve">protection </w:t>
-      </w:r>
-      <w:r>
-        <w:t xml:space="preserve">rules, </w:t>
       </w:r>
       <w:r>
         <w:t xml:space="preserve">have been implemented </w:t>
@@ -10998,27 +11069,14 @@
       <w:r>
         <w:t xml:space="preserve">Figure </w:t>
       </w:r>
-      <w:r>
-        <w:fldChar w:fldCharType="begin"/>
-      </w:r>
-      <w:r>
-        <w:instrText xml:space="preserve"> SEQ Figure \* ARABIC </w:instrText>
-      </w:r>
-      <w:r>
-        <w:fldChar w:fldCharType="separate"/>
-      </w:r>
-      <w:r>
-        <w:rPr>
-          <w:noProof/>
-        </w:rPr>
-        <w:t>20</w:t>
-      </w:r>
-      <w:r>
-        <w:rPr>
-          <w:noProof/>
-        </w:rPr>
-        <w:fldChar w:fldCharType="end"/>
-      </w:r>
+      <w:fldSimple w:instr=" SEQ Figure \* ARABIC ">
+        <w:r>
+          <w:rPr>
+            <w:noProof/>
+          </w:rPr>
+          <w:t>20</w:t>
+        </w:r>
+      </w:fldSimple>
       <w:r>
         <w:t xml:space="preserve"> - Example of Pull Request </w:t>
       </w:r>
@@ -11034,7 +11092,13 @@
         <w:t xml:space="preserve">feature of </w:t>
       </w:r>
       <w:r>
-        <w:t xml:space="preserve">GitHub was the CI, this allowed </w:t>
+        <w:t xml:space="preserve">GitHub was the CI, </w:t>
+      </w:r>
+      <w:r>
+        <w:t>which</w:t>
+      </w:r>
+      <w:r>
+        <w:t xml:space="preserve"> allowed </w:t>
       </w:r>
       <w:r>
         <w:t>the</w:t>
@@ -11055,7 +11119,15 @@
         <w:t xml:space="preserve">repository automatically. </w:t>
       </w:r>
       <w:r>
-        <w:t xml:space="preserve">Using CI the </w:t>
+        <w:t xml:space="preserve">Using </w:t>
+      </w:r>
+      <w:proofErr w:type="gramStart"/>
+      <w:r>
+        <w:t>CI</w:t>
+      </w:r>
+      <w:proofErr w:type="gramEnd"/>
+      <w:r>
+        <w:t xml:space="preserve"> the </w:t>
       </w:r>
       <w:r>
         <w:t xml:space="preserve">repository was able to run the entire testing suite on each pull request, </w:t>
@@ -11070,13 +11142,29 @@
         <w:t xml:space="preserve">notifications should a CI run fail. </w:t>
       </w:r>
       <w:r>
-        <w:t>On top of that, the CI is able to handle other automations</w:t>
+        <w:t xml:space="preserve">On top of that, the CI </w:t>
+      </w:r>
+      <w:proofErr w:type="gramStart"/>
+      <w:r>
+        <w:t>is able to</w:t>
+      </w:r>
+      <w:proofErr w:type="gramEnd"/>
+      <w:r>
+        <w:t xml:space="preserve"> handle other automations</w:t>
       </w:r>
       <w:r>
         <w:t xml:space="preserve"> that </w:t>
       </w:r>
       <w:r>
-        <w:t xml:space="preserve">are helpful to maintaining an </w:t>
+        <w:t xml:space="preserve">are helpful to </w:t>
+      </w:r>
+      <w:proofErr w:type="gramStart"/>
+      <w:r>
+        <w:t>maintaining</w:t>
+      </w:r>
+      <w:proofErr w:type="gramEnd"/>
+      <w:r>
+        <w:t xml:space="preserve"> an </w:t>
       </w:r>
       <w:r>
         <w:t>awareness of the state of the code in the repository</w:t>
@@ -11141,27 +11229,14 @@
       <w:r>
         <w:t xml:space="preserve">Figure </w:t>
       </w:r>
-      <w:r>
-        <w:fldChar w:fldCharType="begin"/>
-      </w:r>
-      <w:r>
-        <w:instrText xml:space="preserve"> SEQ Figure \* ARABIC </w:instrText>
-      </w:r>
-      <w:r>
-        <w:fldChar w:fldCharType="separate"/>
-      </w:r>
-      <w:r>
-        <w:rPr>
-          <w:noProof/>
-        </w:rPr>
-        <w:t>21</w:t>
-      </w:r>
-      <w:r>
-        <w:rPr>
-          <w:noProof/>
-        </w:rPr>
-        <w:fldChar w:fldCharType="end"/>
-      </w:r>
+      <w:fldSimple w:instr=" SEQ Figure \* ARABIC ">
+        <w:r>
+          <w:rPr>
+            <w:noProof/>
+          </w:rPr>
+          <w:t>21</w:t>
+        </w:r>
+      </w:fldSimple>
       <w:r>
         <w:t xml:space="preserve"> - Screenshot of GitHub buttons</w:t>
       </w:r>
@@ -11301,7 +11376,13 @@
         <w:t xml:space="preserve">ronisation, as this was the main objective of the project. </w:t>
       </w:r>
       <w:r>
-        <w:t xml:space="preserve">This was also the main objective of the manual testing on the project, that will be discussed in the next section. </w:t>
+        <w:t xml:space="preserve">This was also the main objective of the manual testing on the project, </w:t>
+      </w:r>
+      <w:r>
+        <w:t>which</w:t>
+      </w:r>
+      <w:r>
+        <w:t xml:space="preserve"> will be discussed in the next section. </w:t>
       </w:r>
     </w:p>
     <w:p>
@@ -11315,7 +11396,10 @@
         <w:t>firstly unit tests</w:t>
       </w:r>
       <w:r>
-        <w:t>, its function, and the database,</w:t>
+        <w:t>, its function, and the database</w:t>
+      </w:r>
+      <w:r>
+        <w:t>;</w:t>
       </w:r>
       <w:r>
         <w:t xml:space="preserve"> secondly</w:t>
@@ -11324,7 +11408,13 @@
         <w:t xml:space="preserve"> </w:t>
       </w:r>
       <w:r>
-        <w:t xml:space="preserve">running a mock live server and testing that the UI functions as expected, and finally testing the </w:t>
+        <w:t>running a mock live server and testing that the UI functions as expected</w:t>
+      </w:r>
+      <w:r>
+        <w:t>;</w:t>
+      </w:r>
+      <w:r>
+        <w:t xml:space="preserve"> and finally testing the </w:t>
       </w:r>
       <w:r>
         <w:t>API</w:t>
@@ -11345,7 +11435,15 @@
         <w:t>Bulb Bop</w:t>
       </w:r>
       <w:r>
-        <w:t xml:space="preserve">, as well as many of the functions that the user does not interact directly with. There are however, some functionality that is not tested in this approach, </w:t>
+        <w:t xml:space="preserve">, as well as many of the functions that the user does not interact directly with. There </w:t>
+      </w:r>
+      <w:proofErr w:type="gramStart"/>
+      <w:r>
+        <w:t>are</w:t>
+      </w:r>
+      <w:proofErr w:type="gramEnd"/>
+      <w:r>
+        <w:t xml:space="preserve"> however, some functionality that is not tested in this approach, </w:t>
       </w:r>
       <w:r>
         <w:t>this can be due to several reasons</w:t>
@@ -11448,7 +11546,19 @@
     </w:p>
     <w:p>
       <w:r>
-        <w:t>There are other actions that the user can take, these are also tested, such as loading the FAQ view, or editing a bul</w:t>
+        <w:t>There are other actions that the user can take</w:t>
+      </w:r>
+      <w:r>
+        <w:t>.</w:t>
+      </w:r>
+      <w:r>
+        <w:t xml:space="preserve"> </w:t>
+      </w:r>
+      <w:r>
+        <w:t>T</w:t>
+      </w:r>
+      <w:r>
+        <w:t>hese are also tested, such as loading the FAQ view, or editing a bul</w:t>
       </w:r>
       <w:r>
         <w:t xml:space="preserve">b, these are also tested for, and the documentation for these can be found in the attached appendix. </w:t>
@@ -11462,7 +11572,13 @@
         <w:t>Bulb Bop</w:t>
       </w:r>
       <w:r>
-        <w:t xml:space="preserve"> can be installed from scratch, one is manual, one is automated. </w:t>
+        <w:t xml:space="preserve"> can be installed from scratch, one is manual</w:t>
+      </w:r>
+      <w:r>
+        <w:t xml:space="preserve"> and the other </w:t>
+      </w:r>
+      <w:r>
+        <w:t xml:space="preserve">is automated. </w:t>
       </w:r>
       <w:r>
         <w:t xml:space="preserve">The automated way </w:t>
@@ -11556,27 +11672,14 @@
       <w:r>
         <w:t xml:space="preserve">Figure </w:t>
       </w:r>
-      <w:r>
-        <w:fldChar w:fldCharType="begin"/>
-      </w:r>
-      <w:r>
-        <w:instrText xml:space="preserve"> SEQ Figure \* ARABIC </w:instrText>
-      </w:r>
-      <w:r>
-        <w:fldChar w:fldCharType="separate"/>
-      </w:r>
-      <w:r>
-        <w:rPr>
-          <w:noProof/>
-        </w:rPr>
-        <w:t>22</w:t>
-      </w:r>
-      <w:r>
-        <w:rPr>
-          <w:noProof/>
-        </w:rPr>
-        <w:fldChar w:fldCharType="end"/>
-      </w:r>
+      <w:fldSimple w:instr=" SEQ Figure \* ARABIC ">
+        <w:r>
+          <w:rPr>
+            <w:noProof/>
+          </w:rPr>
+          <w:t>22</w:t>
+        </w:r>
+      </w:fldSimple>
       <w:r>
         <w:t xml:space="preserve"> - Configuration of systems to run GitHub actions on</w:t>
       </w:r>
@@ -11696,7 +11799,13 @@
         <w:t xml:space="preserve">This is more valuable than just simply checking that the </w:t>
       </w:r>
       <w:r>
-        <w:t>correct template was rendered, as it more accurately checks the users experience of the user interface.</w:t>
+        <w:t xml:space="preserve">correct template was rendered, as it more accurately checks the </w:t>
+      </w:r>
+      <w:r>
+        <w:t>users'</w:t>
+      </w:r>
+      <w:r>
+        <w:t xml:space="preserve"> experience of the user interface.</w:t>
       </w:r>
     </w:p>
     <w:p>
@@ -11753,27 +11862,14 @@
       <w:r>
         <w:t xml:space="preserve">Figure </w:t>
       </w:r>
-      <w:r>
-        <w:fldChar w:fldCharType="begin"/>
-      </w:r>
-      <w:r>
-        <w:instrText xml:space="preserve"> SEQ Figure \* ARABIC </w:instrText>
-      </w:r>
-      <w:r>
-        <w:fldChar w:fldCharType="separate"/>
-      </w:r>
-      <w:r>
-        <w:rPr>
-          <w:noProof/>
-        </w:rPr>
-        <w:t>23</w:t>
-      </w:r>
-      <w:r>
-        <w:rPr>
-          <w:noProof/>
-        </w:rPr>
-        <w:fldChar w:fldCharType="end"/>
-      </w:r>
+      <w:fldSimple w:instr=" SEQ Figure \* ARABIC ">
+        <w:r>
+          <w:rPr>
+            <w:noProof/>
+          </w:rPr>
+          <w:t>23</w:t>
+        </w:r>
+      </w:fldSimple>
       <w:r>
         <w:t xml:space="preserve"> - Playwright load index test</w:t>
       </w:r>
@@ -11990,27 +12086,14 @@
       <w:r>
         <w:t xml:space="preserve">Figure </w:t>
       </w:r>
-      <w:r>
-        <w:fldChar w:fldCharType="begin"/>
-      </w:r>
-      <w:r>
-        <w:instrText xml:space="preserve"> SEQ Figure \* ARABIC </w:instrText>
-      </w:r>
-      <w:r>
-        <w:fldChar w:fldCharType="separate"/>
-      </w:r>
-      <w:r>
-        <w:rPr>
-          <w:noProof/>
-        </w:rPr>
-        <w:t>24</w:t>
-      </w:r>
-      <w:r>
-        <w:rPr>
-          <w:noProof/>
-        </w:rPr>
-        <w:fldChar w:fldCharType="end"/>
-      </w:r>
+      <w:fldSimple w:instr=" SEQ Figure \* ARABIC ">
+        <w:r>
+          <w:rPr>
+            <w:noProof/>
+          </w:rPr>
+          <w:t>24</w:t>
+        </w:r>
+      </w:fldSimple>
       <w:bookmarkEnd w:id="29"/>
       <w:r>
         <w:t xml:space="preserve"> - Test Navigation from Index to Discover Views</w:t>
@@ -12102,9 +12185,11 @@
       <w:r>
         <w:t xml:space="preserve">manual testing is needed. </w:t>
       </w:r>
-      <w:r>
-        <w:t>These covers</w:t>
-      </w:r>
+      <w:proofErr w:type="gramStart"/>
+      <w:r>
+        <w:t>These cover</w:t>
+      </w:r>
+      <w:proofErr w:type="gramEnd"/>
       <w:r>
         <w:t xml:space="preserve"> testing the ability to discover bulbs, </w:t>
       </w:r>
@@ -12222,27 +12307,14 @@
       <w:r>
         <w:t xml:space="preserve">Figure </w:t>
       </w:r>
-      <w:r>
-        <w:fldChar w:fldCharType="begin"/>
-      </w:r>
-      <w:r>
-        <w:instrText xml:space="preserve"> SEQ Figure \* ARABIC </w:instrText>
-      </w:r>
-      <w:r>
-        <w:fldChar w:fldCharType="separate"/>
-      </w:r>
-      <w:r>
-        <w:rPr>
-          <w:noProof/>
-        </w:rPr>
-        <w:t>25</w:t>
-      </w:r>
-      <w:r>
-        <w:rPr>
-          <w:noProof/>
-        </w:rPr>
-        <w:fldChar w:fldCharType="end"/>
-      </w:r>
+      <w:fldSimple w:instr=" SEQ Figure \* ARABIC ">
+        <w:r>
+          <w:rPr>
+            <w:noProof/>
+          </w:rPr>
+          <w:t>25</w:t>
+        </w:r>
+      </w:fldSimple>
       <w:bookmarkEnd w:id="31"/>
       <w:r>
         <w:t xml:space="preserve"> - Discover Bulbs Manual Test</w:t>
@@ -12310,30 +12382,25 @@
                             <w:r>
                               <w:t xml:space="preserve">Figure </w:t>
                             </w:r>
-                            <w:r>
-                              <w:fldChar w:fldCharType="begin"/>
-                            </w:r>
-                            <w:r>
-                              <w:instrText xml:space="preserve"> SEQ Figure \* ARABIC </w:instrText>
-                            </w:r>
-                            <w:r>
-                              <w:fldChar w:fldCharType="separate"/>
-                            </w:r>
-                            <w:r>
-                              <w:rPr>
-                                <w:noProof/>
-                              </w:rPr>
-                              <w:t>26</w:t>
-                            </w:r>
-                            <w:r>
-                              <w:rPr>
-                                <w:noProof/>
-                              </w:rPr>
-                              <w:fldChar w:fldCharType="end"/>
-                            </w:r>
+                            <w:fldSimple w:instr=" SEQ Figure \* ARABIC ">
+                              <w:r>
+                                <w:rPr>
+                                  <w:noProof/>
+                                </w:rPr>
+                                <w:t>26</w:t>
+                              </w:r>
+                            </w:fldSimple>
                             <w:bookmarkEnd w:id="32"/>
                             <w:r>
-                              <w:t xml:space="preserve"> - Steps for saving a bulb to Bulb Bop</w:t>
+                              <w:t xml:space="preserve"> - Steps for saving a </w:t>
+                            </w:r>
+                            <w:proofErr w:type="gramStart"/>
+                            <w:r>
+                              <w:t>bulb to Bulb</w:t>
+                            </w:r>
+                            <w:proofErr w:type="gramEnd"/>
+                            <w:r>
+                              <w:t xml:space="preserve"> Bop</w:t>
                             </w:r>
                           </w:p>
                         </w:txbxContent>
@@ -12372,30 +12439,25 @@
                       <w:r>
                         <w:t xml:space="preserve">Figure </w:t>
                       </w:r>
-                      <w:r>
-                        <w:fldChar w:fldCharType="begin"/>
-                      </w:r>
-                      <w:r>
-                        <w:instrText xml:space="preserve"> SEQ Figure \* ARABIC </w:instrText>
-                      </w:r>
-                      <w:r>
-                        <w:fldChar w:fldCharType="separate"/>
-                      </w:r>
-                      <w:r>
-                        <w:rPr>
-                          <w:noProof/>
-                        </w:rPr>
-                        <w:t>26</w:t>
-                      </w:r>
-                      <w:r>
-                        <w:rPr>
-                          <w:noProof/>
-                        </w:rPr>
-                        <w:fldChar w:fldCharType="end"/>
-                      </w:r>
+                      <w:fldSimple w:instr=" SEQ Figure \* ARABIC ">
+                        <w:r>
+                          <w:rPr>
+                            <w:noProof/>
+                          </w:rPr>
+                          <w:t>26</w:t>
+                        </w:r>
+                      </w:fldSimple>
                       <w:bookmarkEnd w:id="33"/>
                       <w:r>
-                        <w:t xml:space="preserve"> - Steps for saving a bulb to Bulb Bop</w:t>
+                        <w:t xml:space="preserve"> - Steps for saving a </w:t>
+                      </w:r>
+                      <w:proofErr w:type="gramStart"/>
+                      <w:r>
+                        <w:t>bulb to Bulb</w:t>
+                      </w:r>
+                      <w:proofErr w:type="gramEnd"/>
+                      <w:r>
+                        <w:t xml:space="preserve"> Bop</w:t>
                       </w:r>
                     </w:p>
                   </w:txbxContent>
@@ -12547,10 +12609,18 @@
     </w:p>
     <w:p>
       <w:r>
-        <w:t>The next step of the user story is the ability to save bulbs</w:t>
-      </w:r>
-      <w:r>
-        <w:t xml:space="preserve">, </w:t>
+        <w:t xml:space="preserve">The next step of the user story is the ability to save </w:t>
+      </w:r>
+      <w:proofErr w:type="gramStart"/>
+      <w:r>
+        <w:t>bulbs</w:t>
+      </w:r>
+      <w:r>
+        <w:t>,</w:t>
+      </w:r>
+      <w:proofErr w:type="gramEnd"/>
+      <w:r>
+        <w:t xml:space="preserve"> </w:t>
       </w:r>
       <w:r>
         <w:t>this has been tested successfully multiple times</w:t>
@@ -12662,27 +12732,14 @@
                             <w:r>
                               <w:t xml:space="preserve">Figure </w:t>
                             </w:r>
-                            <w:r>
-                              <w:fldChar w:fldCharType="begin"/>
-                            </w:r>
-                            <w:r>
-                              <w:instrText xml:space="preserve"> SEQ Figure \* ARABIC </w:instrText>
-                            </w:r>
-                            <w:r>
-                              <w:fldChar w:fldCharType="separate"/>
-                            </w:r>
-                            <w:r>
-                              <w:rPr>
-                                <w:noProof/>
-                              </w:rPr>
-                              <w:t>27</w:t>
-                            </w:r>
-                            <w:r>
-                              <w:rPr>
-                                <w:noProof/>
-                              </w:rPr>
-                              <w:fldChar w:fldCharType="end"/>
-                            </w:r>
+                            <w:fldSimple w:instr=" SEQ Figure \* ARABIC ">
+                              <w:r>
+                                <w:rPr>
+                                  <w:noProof/>
+                                </w:rPr>
+                                <w:t>27</w:t>
+                              </w:r>
+                            </w:fldSimple>
                             <w:bookmarkEnd w:id="34"/>
                             <w:r>
                               <w:t xml:space="preserve"> - Test Steps for Selecting an Audio Device</w:t>
@@ -12720,27 +12777,14 @@
                       <w:r>
                         <w:t xml:space="preserve">Figure </w:t>
                       </w:r>
-                      <w:r>
-                        <w:fldChar w:fldCharType="begin"/>
-                      </w:r>
-                      <w:r>
-                        <w:instrText xml:space="preserve"> SEQ Figure \* ARABIC </w:instrText>
-                      </w:r>
-                      <w:r>
-                        <w:fldChar w:fldCharType="separate"/>
-                      </w:r>
-                      <w:r>
-                        <w:rPr>
-                          <w:noProof/>
-                        </w:rPr>
-                        <w:t>27</w:t>
-                      </w:r>
-                      <w:r>
-                        <w:rPr>
-                          <w:noProof/>
-                        </w:rPr>
-                        <w:fldChar w:fldCharType="end"/>
-                      </w:r>
+                      <w:fldSimple w:instr=" SEQ Figure \* ARABIC ">
+                        <w:r>
+                          <w:rPr>
+                            <w:noProof/>
+                          </w:rPr>
+                          <w:t>27</w:t>
+                        </w:r>
+                      </w:fldSimple>
                       <w:bookmarkEnd w:id="35"/>
                       <w:r>
                         <w:t xml:space="preserve"> - Test Steps for Selecting an Audio Device</w:t>
@@ -12921,27 +12965,14 @@
                             <w:r>
                               <w:t xml:space="preserve">Figure </w:t>
                             </w:r>
-                            <w:r>
-                              <w:fldChar w:fldCharType="begin"/>
-                            </w:r>
-                            <w:r>
-                              <w:instrText xml:space="preserve"> SEQ Figure \* ARABIC </w:instrText>
-                            </w:r>
-                            <w:r>
-                              <w:fldChar w:fldCharType="separate"/>
-                            </w:r>
-                            <w:r>
-                              <w:rPr>
-                                <w:noProof/>
-                              </w:rPr>
-                              <w:t>28</w:t>
-                            </w:r>
-                            <w:r>
-                              <w:rPr>
-                                <w:noProof/>
-                              </w:rPr>
-                              <w:fldChar w:fldCharType="end"/>
-                            </w:r>
+                            <w:fldSimple w:instr=" SEQ Figure \* ARABIC ">
+                              <w:r>
+                                <w:rPr>
+                                  <w:noProof/>
+                                </w:rPr>
+                                <w:t>28</w:t>
+                              </w:r>
+                            </w:fldSimple>
                             <w:bookmarkEnd w:id="36"/>
                             <w:r>
                               <w:t xml:space="preserve"> - Test steps for Starting the Audio Sync</w:t>
@@ -12979,27 +13010,14 @@
                       <w:r>
                         <w:t xml:space="preserve">Figure </w:t>
                       </w:r>
-                      <w:r>
-                        <w:fldChar w:fldCharType="begin"/>
-                      </w:r>
-                      <w:r>
-                        <w:instrText xml:space="preserve"> SEQ Figure \* ARABIC </w:instrText>
-                      </w:r>
-                      <w:r>
-                        <w:fldChar w:fldCharType="separate"/>
-                      </w:r>
-                      <w:r>
-                        <w:rPr>
-                          <w:noProof/>
-                        </w:rPr>
-                        <w:t>28</w:t>
-                      </w:r>
-                      <w:r>
-                        <w:rPr>
-                          <w:noProof/>
-                        </w:rPr>
-                        <w:fldChar w:fldCharType="end"/>
-                      </w:r>
+                      <w:fldSimple w:instr=" SEQ Figure \* ARABIC ">
+                        <w:r>
+                          <w:rPr>
+                            <w:noProof/>
+                          </w:rPr>
+                          <w:t>28</w:t>
+                        </w:r>
+                      </w:fldSimple>
                       <w:bookmarkEnd w:id="37"/>
                       <w:r>
                         <w:t xml:space="preserve"> - Test steps for Starting the Audio Sync</w:t>
@@ -13093,13 +13111,6 @@
       <w:r>
         <w:t xml:space="preserve">Once these manual tests were run in accordance with the automated testing the main requirements of Bulb Bop were tested and proven functional. </w:t>
       </w:r>
-    </w:p>
-    <w:p>
-      <w:r>
-        <w:t># TODO Mention exploratory testing #</w:t>
-      </w:r>
-    </w:p>
-    <w:p>
       <w:r>
         <w:br w:type="page"/>
       </w:r>
@@ -13625,27 +13636,14 @@
       <w:r>
         <w:t xml:space="preserve">Figure </w:t>
       </w:r>
-      <w:r>
-        <w:fldChar w:fldCharType="begin"/>
-      </w:r>
-      <w:r>
-        <w:instrText xml:space="preserve"> SEQ Figure \* ARABIC </w:instrText>
-      </w:r>
-      <w:r>
-        <w:fldChar w:fldCharType="separate"/>
-      </w:r>
-      <w:r>
-        <w:rPr>
-          <w:noProof/>
-        </w:rPr>
-        <w:t>29</w:t>
-      </w:r>
-      <w:r>
-        <w:rPr>
-          <w:noProof/>
-        </w:rPr>
-        <w:fldChar w:fldCharType="end"/>
-      </w:r>
+      <w:fldSimple w:instr=" SEQ Figure \* ARABIC ">
+        <w:r>
+          <w:rPr>
+            <w:noProof/>
+          </w:rPr>
+          <w:t>29</w:t>
+        </w:r>
+      </w:fldSimple>
       <w:bookmarkEnd w:id="40"/>
       <w:r>
         <w:t xml:space="preserve"> - Bulb Icon with User prompt to toggle bulb</w:t>
@@ -13668,7 +13666,15 @@
     </w:p>
     <w:p>
       <w:r>
-        <w:t>Initial work was done to allow changing coloured bulbs, and this is still present in the code repository, but it is not currently implemented. This requirement should be a priority for any further iterations of Bulb Bop</w:t>
+        <w:t xml:space="preserve">Initial work was done to allow </w:t>
+      </w:r>
+      <w:proofErr w:type="gramStart"/>
+      <w:r>
+        <w:t>changing coloured</w:t>
+      </w:r>
+      <w:proofErr w:type="gramEnd"/>
+      <w:r>
+        <w:t xml:space="preserve"> bulbs, and this is still present in the code repository, but it is not currently implemented. This requirement should be a priority for any further iterations of Bulb Bop</w:t>
       </w:r>
       <w:r>
         <w:t>.</w:t>
@@ -13880,27 +13886,14 @@
       <w:r>
         <w:t xml:space="preserve">Figure </w:t>
       </w:r>
-      <w:r>
-        <w:fldChar w:fldCharType="begin"/>
-      </w:r>
-      <w:r>
-        <w:instrText xml:space="preserve"> SEQ Figure \* ARABIC </w:instrText>
-      </w:r>
-      <w:r>
-        <w:fldChar w:fldCharType="separate"/>
-      </w:r>
-      <w:r>
-        <w:rPr>
-          <w:noProof/>
-        </w:rPr>
-        <w:t>30</w:t>
-      </w:r>
-      <w:r>
-        <w:rPr>
-          <w:noProof/>
-        </w:rPr>
-        <w:fldChar w:fldCharType="end"/>
-      </w:r>
+      <w:fldSimple w:instr=" SEQ Figure \* ARABIC ">
+        <w:r>
+          <w:rPr>
+            <w:noProof/>
+          </w:rPr>
+          <w:t>30</w:t>
+        </w:r>
+      </w:fldSimple>
       <w:r>
         <w:t xml:space="preserve"> - Start of Gantt Chart</w:t>
       </w:r>
@@ -13971,7 +13964,15 @@
         <w:t xml:space="preserve">review of the process. This was </w:t>
       </w:r>
       <w:r>
-        <w:t>not carried out, but would have allowed for a review of the user requirements</w:t>
+        <w:t xml:space="preserve">not carried </w:t>
+      </w:r>
+      <w:proofErr w:type="gramStart"/>
+      <w:r>
+        <w:t>out, but</w:t>
+      </w:r>
+      <w:proofErr w:type="gramEnd"/>
+      <w:r>
+        <w:t xml:space="preserve"> would have allowed for a review of the user requirements</w:t>
       </w:r>
       <w:r>
         <w:t xml:space="preserve"> and the current state of Bulb Bop. Thus, the </w:t>
@@ -14022,7 +14023,15 @@
         <w:t>overall functionality of Bulb Bop.</w:t>
       </w:r>
       <w:r>
-        <w:t xml:space="preserve"> The final conclusion of this section is that while Bulb Bop is functional, and </w:t>
+        <w:t xml:space="preserve"> </w:t>
+      </w:r>
+      <w:proofErr w:type="gramStart"/>
+      <w:r>
+        <w:t>The final conclusion</w:t>
+      </w:r>
+      <w:proofErr w:type="gramEnd"/>
+      <w:r>
+        <w:t xml:space="preserve"> of this section is that while Bulb Bop is functional, and </w:t>
       </w:r>
       <w:r>
         <w:t>usable</w:t>
@@ -14119,282 +14128,269 @@
       <w:r>
         <w:t xml:space="preserve">Figure </w:t>
       </w:r>
+      <w:fldSimple w:instr=" SEQ Figure \* ARABIC ">
+        <w:r>
+          <w:rPr>
+            <w:noProof/>
+          </w:rPr>
+          <w:t>31</w:t>
+        </w:r>
+      </w:fldSimple>
+      <w:bookmarkEnd w:id="43"/>
+      <w:r>
+        <w:t xml:space="preserve"> - Screenshot of Index Page</w:t>
+      </w:r>
+      <w:r>
+        <w:t xml:space="preserve"> in light mode</w:t>
+      </w:r>
+    </w:p>
+    <w:p>
+      <w:r>
+        <w:t xml:space="preserve">As can be seen in the </w:t>
+      </w:r>
+      <w:r>
+        <w:t>images of the user interface in this report (</w:t>
+      </w:r>
       <w:r>
         <w:fldChar w:fldCharType="begin"/>
       </w:r>
       <w:r>
-        <w:instrText xml:space="preserve"> SEQ Figure \* ARABIC </w:instrText>
+        <w:instrText xml:space="preserve"> REF _Ref197161099 \h </w:instrText>
       </w:r>
       <w:r>
         <w:fldChar w:fldCharType="separate"/>
       </w:r>
       <w:r>
+        <w:t xml:space="preserve">Figure </w:t>
+      </w:r>
+      <w:r>
         <w:rPr>
           <w:noProof/>
         </w:rPr>
+        <w:t>1</w:t>
+      </w:r>
+      <w:r>
+        <w:fldChar w:fldCharType="end"/>
+      </w:r>
+      <w:r>
+        <w:t xml:space="preserve">, </w:t>
+      </w:r>
+      <w:r>
+        <w:fldChar w:fldCharType="begin"/>
+      </w:r>
+      <w:r>
+        <w:instrText xml:space="preserve"> REF _Ref197161101 \h </w:instrText>
+      </w:r>
+      <w:r>
+        <w:fldChar w:fldCharType="separate"/>
+      </w:r>
+      <w:r>
+        <w:t xml:space="preserve">Figure </w:t>
+      </w:r>
+      <w:r>
+        <w:rPr>
+          <w:noProof/>
+        </w:rPr>
+        <w:t>2</w:t>
+      </w:r>
+      <w:r>
+        <w:fldChar w:fldCharType="end"/>
+      </w:r>
+      <w:r>
+        <w:t xml:space="preserve">, </w:t>
+      </w:r>
+      <w:r>
+        <w:fldChar w:fldCharType="begin"/>
+      </w:r>
+      <w:r>
+        <w:instrText xml:space="preserve"> REF _Ref197161125 \h </w:instrText>
+      </w:r>
+      <w:r>
+        <w:fldChar w:fldCharType="separate"/>
+      </w:r>
+      <w:r>
+        <w:t xml:space="preserve">Figure </w:t>
+      </w:r>
+      <w:r>
+        <w:rPr>
+          <w:noProof/>
+        </w:rPr>
+        <w:t>3</w:t>
+      </w:r>
+      <w:r>
+        <w:fldChar w:fldCharType="end"/>
+      </w:r>
+      <w:r>
+        <w:t xml:space="preserve">, </w:t>
+      </w:r>
+      <w:r>
+        <w:fldChar w:fldCharType="begin"/>
+      </w:r>
+      <w:r>
+        <w:instrText xml:space="preserve"> REF _Ref197161139 \h </w:instrText>
+      </w:r>
+      <w:r>
+        <w:fldChar w:fldCharType="separate"/>
+      </w:r>
+      <w:r>
+        <w:t xml:space="preserve">Figure </w:t>
+      </w:r>
+      <w:r>
+        <w:rPr>
+          <w:noProof/>
+        </w:rPr>
+        <w:t>4</w:t>
+      </w:r>
+      <w:r>
+        <w:fldChar w:fldCharType="end"/>
+      </w:r>
+      <w:r>
+        <w:t xml:space="preserve">, </w:t>
+      </w:r>
+      <w:r>
+        <w:fldChar w:fldCharType="begin"/>
+      </w:r>
+      <w:r>
+        <w:instrText xml:space="preserve"> REF _Ref197161396 \h </w:instrText>
+      </w:r>
+      <w:r>
+        <w:fldChar w:fldCharType="separate"/>
+      </w:r>
+      <w:r>
+        <w:t xml:space="preserve">Figure </w:t>
+      </w:r>
+      <w:r>
+        <w:rPr>
+          <w:noProof/>
+        </w:rPr>
+        <w:t>5</w:t>
+      </w:r>
+      <w:r>
+        <w:fldChar w:fldCharType="end"/>
+      </w:r>
+      <w:r>
+        <w:t xml:space="preserve">, </w:t>
+      </w:r>
+      <w:r>
+        <w:fldChar w:fldCharType="begin"/>
+      </w:r>
+      <w:r>
+        <w:instrText xml:space="preserve"> REF _Ref197161397 \h </w:instrText>
+      </w:r>
+      <w:r>
+        <w:fldChar w:fldCharType="separate"/>
+      </w:r>
+      <w:r>
+        <w:t xml:space="preserve">Figure </w:t>
+      </w:r>
+      <w:r>
+        <w:rPr>
+          <w:noProof/>
+        </w:rPr>
+        <w:t>6</w:t>
+      </w:r>
+      <w:r>
+        <w:fldChar w:fldCharType="end"/>
+      </w:r>
+      <w:r>
+        <w:t xml:space="preserve">, </w:t>
+      </w:r>
+      <w:r>
+        <w:fldChar w:fldCharType="begin"/>
+      </w:r>
+      <w:r>
+        <w:instrText xml:space="preserve"> REF _Ref197161399 \h </w:instrText>
+      </w:r>
+      <w:r>
+        <w:fldChar w:fldCharType="separate"/>
+      </w:r>
+      <w:r>
+        <w:t xml:space="preserve">Figure </w:t>
+      </w:r>
+      <w:r>
+        <w:rPr>
+          <w:noProof/>
+        </w:rPr>
+        <w:t>7</w:t>
+      </w:r>
+      <w:r>
+        <w:fldChar w:fldCharType="end"/>
+      </w:r>
+      <w:r>
+        <w:t xml:space="preserve">, </w:t>
+      </w:r>
+      <w:r>
+        <w:fldChar w:fldCharType="begin"/>
+      </w:r>
+      <w:r>
+        <w:instrText xml:space="preserve"> REF _Ref197161400 \h </w:instrText>
+      </w:r>
+      <w:r>
+        <w:fldChar w:fldCharType="separate"/>
+      </w:r>
+      <w:r>
+        <w:t xml:space="preserve">Figure </w:t>
+      </w:r>
+      <w:r>
+        <w:rPr>
+          <w:noProof/>
+        </w:rPr>
+        <w:t>8</w:t>
+      </w:r>
+      <w:r>
+        <w:fldChar w:fldCharType="end"/>
+      </w:r>
+      <w:r>
+        <w:t xml:space="preserve">, </w:t>
+      </w:r>
+      <w:r>
+        <w:fldChar w:fldCharType="begin"/>
+      </w:r>
+      <w:r>
+        <w:instrText xml:space="preserve"> REF _Ref197095770 \h </w:instrText>
+      </w:r>
+      <w:r>
+        <w:fldChar w:fldCharType="separate"/>
+      </w:r>
+      <w:r>
+        <w:t xml:space="preserve">Figure </w:t>
+      </w:r>
+      <w:r>
+        <w:rPr>
+          <w:noProof/>
+        </w:rPr>
+        <w:t>29</w:t>
+      </w:r>
+      <w:r>
+        <w:fldChar w:fldCharType="end"/>
+      </w:r>
+      <w:r>
+        <w:t xml:space="preserve"> and</w:t>
+      </w:r>
+      <w:r>
+        <w:t xml:space="preserve"> </w:t>
+      </w:r>
+      <w:r>
+        <w:fldChar w:fldCharType="begin"/>
+      </w:r>
+      <w:r>
+        <w:instrText xml:space="preserve"> REF _Ref197161417 \h </w:instrText>
+      </w:r>
+      <w:r>
+        <w:fldChar w:fldCharType="separate"/>
+      </w:r>
+      <w:r>
+        <w:t xml:space="preserve">Figure </w:t>
+      </w:r>
+      <w:r>
+        <w:rPr>
+          <w:noProof/>
+        </w:rPr>
         <w:t>31</w:t>
       </w:r>
       <w:r>
-        <w:rPr>
-          <w:noProof/>
-        </w:rPr>
         <w:fldChar w:fldCharType="end"/>
       </w:r>
-      <w:bookmarkEnd w:id="43"/>
-      <w:r>
-        <w:t xml:space="preserve"> - Screenshot of Index Page</w:t>
-      </w:r>
-      <w:r>
-        <w:t xml:space="preserve"> in light mode</w:t>
-      </w:r>
-    </w:p>
-    <w:p>
-      <w:r>
-        <w:t xml:space="preserve">As can be seen in the </w:t>
-      </w:r>
-      <w:r>
-        <w:t>images of the user interface in this report (</w:t>
-      </w:r>
-      <w:r>
-        <w:fldChar w:fldCharType="begin"/>
-      </w:r>
-      <w:r>
-        <w:instrText xml:space="preserve"> REF _Ref197161099 \h </w:instrText>
-      </w:r>
-      <w:r>
-        <w:fldChar w:fldCharType="separate"/>
-      </w:r>
-      <w:r>
-        <w:t xml:space="preserve">Figure </w:t>
-      </w:r>
-      <w:r>
-        <w:rPr>
-          <w:noProof/>
-        </w:rPr>
-        <w:t>1</w:t>
-      </w:r>
-      <w:r>
-        <w:fldChar w:fldCharType="end"/>
-      </w:r>
-      <w:r>
-        <w:t xml:space="preserve">, </w:t>
-      </w:r>
-      <w:r>
-        <w:fldChar w:fldCharType="begin"/>
-      </w:r>
-      <w:r>
-        <w:instrText xml:space="preserve"> REF _Ref197161101 \h </w:instrText>
-      </w:r>
-      <w:r>
-        <w:fldChar w:fldCharType="separate"/>
-      </w:r>
-      <w:r>
-        <w:t xml:space="preserve">Figure </w:t>
-      </w:r>
-      <w:r>
-        <w:rPr>
-          <w:noProof/>
-        </w:rPr>
-        <w:t>2</w:t>
-      </w:r>
-      <w:r>
-        <w:fldChar w:fldCharType="end"/>
-      </w:r>
-      <w:r>
-        <w:t xml:space="preserve">, </w:t>
-      </w:r>
-      <w:r>
-        <w:fldChar w:fldCharType="begin"/>
-      </w:r>
-      <w:r>
-        <w:instrText xml:space="preserve"> REF _Ref197161125 \h </w:instrText>
-      </w:r>
-      <w:r>
-        <w:fldChar w:fldCharType="separate"/>
-      </w:r>
-      <w:r>
-        <w:t xml:space="preserve">Figure </w:t>
-      </w:r>
-      <w:r>
-        <w:rPr>
-          <w:noProof/>
-        </w:rPr>
-        <w:t>3</w:t>
-      </w:r>
-      <w:r>
-        <w:fldChar w:fldCharType="end"/>
-      </w:r>
-      <w:r>
-        <w:t xml:space="preserve">, </w:t>
-      </w:r>
-      <w:r>
-        <w:fldChar w:fldCharType="begin"/>
-      </w:r>
-      <w:r>
-        <w:instrText xml:space="preserve"> REF _Ref197161139 \h </w:instrText>
-      </w:r>
-      <w:r>
-        <w:fldChar w:fldCharType="separate"/>
-      </w:r>
-      <w:r>
-        <w:t xml:space="preserve">Figure </w:t>
-      </w:r>
-      <w:r>
-        <w:rPr>
-          <w:noProof/>
-        </w:rPr>
-        <w:t>4</w:t>
-      </w:r>
-      <w:r>
-        <w:fldChar w:fldCharType="end"/>
-      </w:r>
-      <w:r>
-        <w:t xml:space="preserve">, </w:t>
-      </w:r>
-      <w:r>
-        <w:fldChar w:fldCharType="begin"/>
-      </w:r>
-      <w:r>
-        <w:instrText xml:space="preserve"> REF _Ref197161396 \h </w:instrText>
-      </w:r>
-      <w:r>
-        <w:fldChar w:fldCharType="separate"/>
-      </w:r>
-      <w:r>
-        <w:t xml:space="preserve">Figure </w:t>
-      </w:r>
-      <w:r>
-        <w:rPr>
-          <w:noProof/>
-        </w:rPr>
-        <w:t>5</w:t>
-      </w:r>
-      <w:r>
-        <w:fldChar w:fldCharType="end"/>
-      </w:r>
-      <w:r>
-        <w:t xml:space="preserve">, </w:t>
-      </w:r>
-      <w:r>
-        <w:fldChar w:fldCharType="begin"/>
-      </w:r>
-      <w:r>
-        <w:instrText xml:space="preserve"> REF _Ref197161397 \h </w:instrText>
-      </w:r>
-      <w:r>
-        <w:fldChar w:fldCharType="separate"/>
-      </w:r>
-      <w:r>
-        <w:t xml:space="preserve">Figure </w:t>
-      </w:r>
-      <w:r>
-        <w:rPr>
-          <w:noProof/>
-        </w:rPr>
-        <w:t>6</w:t>
-      </w:r>
-      <w:r>
-        <w:fldChar w:fldCharType="end"/>
-      </w:r>
-      <w:r>
-        <w:t xml:space="preserve">, </w:t>
-      </w:r>
-      <w:r>
-        <w:fldChar w:fldCharType="begin"/>
-      </w:r>
-      <w:r>
-        <w:instrText xml:space="preserve"> REF _Ref197161399 \h </w:instrText>
-      </w:r>
-      <w:r>
-        <w:fldChar w:fldCharType="separate"/>
-      </w:r>
-      <w:r>
-        <w:t xml:space="preserve">Figure </w:t>
-      </w:r>
-      <w:r>
-        <w:rPr>
-          <w:noProof/>
-        </w:rPr>
-        <w:t>7</w:t>
-      </w:r>
-      <w:r>
-        <w:fldChar w:fldCharType="end"/>
-      </w:r>
-      <w:r>
-        <w:t xml:space="preserve">, </w:t>
-      </w:r>
-      <w:r>
-        <w:fldChar w:fldCharType="begin"/>
-      </w:r>
-      <w:r>
-        <w:instrText xml:space="preserve"> REF _Ref197161400 \h </w:instrText>
-      </w:r>
-      <w:r>
-        <w:fldChar w:fldCharType="separate"/>
-      </w:r>
-      <w:r>
-        <w:t xml:space="preserve">Figure </w:t>
-      </w:r>
-      <w:r>
-        <w:rPr>
-          <w:noProof/>
-        </w:rPr>
-        <w:t>8</w:t>
-      </w:r>
-      <w:r>
-        <w:fldChar w:fldCharType="end"/>
-      </w:r>
-      <w:r>
-        <w:t xml:space="preserve">, </w:t>
-      </w:r>
-      <w:r>
-        <w:fldChar w:fldCharType="begin"/>
-      </w:r>
-      <w:r>
-        <w:instrText xml:space="preserve"> REF _Ref197095770 \h </w:instrText>
-      </w:r>
-      <w:r>
-        <w:fldChar w:fldCharType="separate"/>
-      </w:r>
-      <w:r>
-        <w:t xml:space="preserve">Figure </w:t>
-      </w:r>
-      <w:r>
-        <w:rPr>
-          <w:noProof/>
-        </w:rPr>
-        <w:t>29</w:t>
-      </w:r>
-      <w:r>
-        <w:fldChar w:fldCharType="end"/>
-      </w:r>
-      <w:r>
-        <w:t xml:space="preserve"> and</w:t>
-      </w:r>
-      <w:r>
-        <w:t xml:space="preserve"> </w:t>
-      </w:r>
-      <w:r>
-        <w:fldChar w:fldCharType="begin"/>
-      </w:r>
-      <w:r>
-        <w:instrText xml:space="preserve"> REF _Ref197161417 \h </w:instrText>
-      </w:r>
-      <w:r>
-        <w:fldChar w:fldCharType="separate"/>
-      </w:r>
-      <w:r>
-        <w:t xml:space="preserve">Figure </w:t>
-      </w:r>
-      <w:r>
-        <w:rPr>
-          <w:noProof/>
-        </w:rPr>
-        <w:t>31</w:t>
-      </w:r>
-      <w:r>
-        <w:fldChar w:fldCharType="end"/>
-      </w:r>
       <w:r>
         <w:t xml:space="preserve">) </w:t>
       </w:r>
@@ -14426,7 +14422,13 @@
         <w:t xml:space="preserve"> styling and the</w:t>
       </w:r>
       <w:r>
-        <w:t xml:space="preserve"> various elements of the html, there is minimal custom css which means that the user interface is very stable and cross compatible with many devices. </w:t>
+        <w:t xml:space="preserve"> various elements of the </w:t>
+      </w:r>
+      <w:r>
+        <w:t>HTML</w:t>
+      </w:r>
+      <w:r>
+        <w:t xml:space="preserve">, there is minimal custom css which means that the user interface is very stable and cross compatible with many devices. </w:t>
       </w:r>
       <w:r>
         <w:t>Despite these the user interface is bland and</w:t>
@@ -14495,27 +14497,14 @@
       <w:r>
         <w:t xml:space="preserve">Figure </w:t>
       </w:r>
-      <w:r>
-        <w:fldChar w:fldCharType="begin"/>
-      </w:r>
-      <w:r>
-        <w:instrText xml:space="preserve"> SEQ Figure \* ARABIC </w:instrText>
-      </w:r>
-      <w:r>
-        <w:fldChar w:fldCharType="separate"/>
-      </w:r>
-      <w:r>
-        <w:rPr>
-          <w:noProof/>
-        </w:rPr>
-        <w:t>32</w:t>
-      </w:r>
-      <w:r>
-        <w:rPr>
-          <w:noProof/>
-        </w:rPr>
-        <w:fldChar w:fldCharType="end"/>
-      </w:r>
+      <w:fldSimple w:instr=" SEQ Figure \* ARABIC ">
+        <w:r>
+          <w:rPr>
+            <w:noProof/>
+          </w:rPr>
+          <w:t>32</w:t>
+        </w:r>
+      </w:fldSimple>
       <w:r>
         <w:t xml:space="preserve"> - Index Endpoint Backend Code Screenshot</w:t>
       </w:r>
@@ -14597,17 +14586,25 @@
         <w:t>N</w:t>
       </w:r>
       <w:r>
-        <w:t xml:space="preserve">ot only this, </w:t>
+        <w:t xml:space="preserve">ot </w:t>
       </w:r>
       <w:r>
         <w:lastRenderedPageBreak/>
-        <w:t>but the detection algorithm is the only part of the code base that suffers from lower quality code</w:t>
-      </w:r>
-      <w:r>
-        <w:t xml:space="preserve">, it has more nested for loops than </w:t>
-      </w:r>
-      <w:r>
-        <w:t>is ideal for instance.</w:t>
+        <w:t>only this, but the detection algorithm is the only part of the code base that suffers from lower quality code</w:t>
+      </w:r>
+      <w:r>
+        <w:t xml:space="preserve">. For </w:t>
+      </w:r>
+      <w:proofErr w:type="gramStart"/>
+      <w:r>
+        <w:t>instance</w:t>
+      </w:r>
+      <w:proofErr w:type="gramEnd"/>
+      <w:r>
+        <w:t xml:space="preserve"> it has more nested for loops than </w:t>
+      </w:r>
+      <w:r>
+        <w:t>is ideal.</w:t>
       </w:r>
     </w:p>
     <w:p>
@@ -14663,27 +14660,14 @@
       <w:r>
         <w:t xml:space="preserve">Figure </w:t>
       </w:r>
-      <w:r>
-        <w:fldChar w:fldCharType="begin"/>
-      </w:r>
-      <w:r>
-        <w:instrText xml:space="preserve"> SEQ Figure \* ARABIC </w:instrText>
-      </w:r>
-      <w:r>
-        <w:fldChar w:fldCharType="separate"/>
-      </w:r>
-      <w:r>
-        <w:rPr>
-          <w:noProof/>
-        </w:rPr>
-        <w:t>33</w:t>
-      </w:r>
-      <w:r>
-        <w:rPr>
-          <w:noProof/>
-        </w:rPr>
-        <w:fldChar w:fldCharType="end"/>
-      </w:r>
+      <w:fldSimple w:instr=" SEQ Figure \* ARABIC ">
+        <w:r>
+          <w:rPr>
+            <w:noProof/>
+          </w:rPr>
+          <w:t>33</w:t>
+        </w:r>
+      </w:fldSimple>
       <w:r>
         <w:t xml:space="preserve"> - Beat Detection Algorithm in code</w:t>
       </w:r>
@@ -14797,7 +14781,15 @@
     <w:p>
       <w:r>
         <w:lastRenderedPageBreak/>
-        <w:t xml:space="preserve">This work should be prioritised above all others so that Bulb Bop can meet all of the user requirements. To achieve this requirement, work will need to be carried out </w:t>
+        <w:t xml:space="preserve">This work should be prioritised above all others so that Bulb Bop can meet </w:t>
+      </w:r>
+      <w:proofErr w:type="gramStart"/>
+      <w:r>
+        <w:t>all of</w:t>
+      </w:r>
+      <w:proofErr w:type="gramEnd"/>
+      <w:r>
+        <w:t xml:space="preserve"> the user requirements. To achieve this requirement, work will need to be carried out </w:t>
       </w:r>
       <w:r>
         <w:t xml:space="preserve">to </w:t>
@@ -14806,7 +14798,7 @@
         <w:t xml:space="preserve">programmatically </w:t>
       </w:r>
       <w:r>
-        <w:t>discover the type of bulb that is connected programmatically</w:t>
+        <w:t>discover the type of bulb that is connected</w:t>
       </w:r>
       <w:r>
         <w:t xml:space="preserve">, to allow for packets to change depending on the bulb that is connected to ensure that colour change packets aren’t sent to a bulb </w:t>
@@ -14848,7 +14840,15 @@
     </w:p>
     <w:p>
       <w:r>
-        <w:t xml:space="preserve">The current state of Bulb Bop means that the user needs to have an understanding of how to run a </w:t>
+        <w:t xml:space="preserve">The current state of Bulb Bop means that the user needs to </w:t>
+      </w:r>
+      <w:proofErr w:type="gramStart"/>
+      <w:r>
+        <w:t>have an understanding of</w:t>
+      </w:r>
+      <w:proofErr w:type="gramEnd"/>
+      <w:r>
+        <w:t xml:space="preserve"> how to run a </w:t>
       </w:r>
       <w:r>
         <w:t>P</w:t>
@@ -18904,6 +18904,7 @@
   <w:style w:type="character" w:default="1" w:styleId="DefaultParagraphFont">
     <w:name w:val="Default Paragraph Font"/>
     <w:uiPriority w:val="1"/>
+    <w:semiHidden/>
     <w:unhideWhenUsed/>
   </w:style>
   <w:style w:type="table" w:default="1" w:styleId="TableNormal">

</xml_diff>